<commit_message>
[CSE] Added a warning when Oblivion.esm is loaded as the active plugin
[SE]
Rewrote much of the code to facilitate later switch to AvalonEdit
Sundry changes, bugfixes and optimizations
Added FontStyle INI setting
Bookmarks are no longer highlighted in the line number field
Fixed a bug that prevent the correct parsing of floating point values from the INI
Tick version numbering
Removed 'Invalid Identifier' warning from the script validator, making it (even)more redundant
Implemented a new, albeit fancy preprocessing engine

[*]
Various build fixes
Updated TODO
Put up with many stoopid RTFM posts in the official BGSF thread(s)
Updated docs
Spent a night laying down plans for a (rather simple)runtime script editor/debugger
</commit_message>
<xml_diff>
--- a/[Misc]/[Documentation]/Construction Set Extender Manual.docx
+++ b/[Misc]/[Documentation]/Construction Set Extender Manual.docx
@@ -2066,8 +2066,6 @@
       <w:r>
         <w:t xml:space="preserve"> – Displays a find operator’s results. Closing this list view will also remove all placed pointers. Double clicking on an item will move the caret to the appropriate line.</w:t>
       </w:r>
-      <w:bookmarkStart w:id="0" w:name="_GoBack"/>
-      <w:bookmarkEnd w:id="0"/>
     </w:p>
     <w:p>
       <w:pPr>
@@ -3629,32 +3627,8 @@
           <w:spacing w:val="0"/>
         </w:rPr>
       </w:pPr>
-      <w:r>
-        <w:rPr>
-          <w:rStyle w:val="BookTitle"/>
-          <w:b w:val="0"/>
-          <w:bCs w:val="0"/>
-          <w:smallCaps w:val="0"/>
-          <w:spacing w:val="0"/>
-        </w:rPr>
-        <w:t>Identifiers with invalid characters.</w:t>
-      </w:r>
-    </w:p>
-    <w:p>
-      <w:pPr>
-        <w:pStyle w:val="ListParagraph"/>
-        <w:numPr>
-          <w:ilvl w:val="0"/>
-          <w:numId w:val="22"/>
-        </w:numPr>
-        <w:rPr>
-          <w:rStyle w:val="BookTitle"/>
-          <w:b w:val="0"/>
-          <w:bCs w:val="0"/>
-          <w:smallCaps w:val="0"/>
-          <w:spacing w:val="0"/>
-        </w:rPr>
-      </w:pPr>
+      <w:bookmarkStart w:id="0" w:name="_GoBack"/>
+      <w:bookmarkEnd w:id="0"/>
       <w:r>
         <w:rPr>
           <w:rStyle w:val="BookTitle"/>
@@ -15578,7 +15552,6 @@
     <w:sig w:usb0="E10002FF" w:usb1="4000FCFF" w:usb2="00000009" w:usb3="00000000" w:csb0="0000019F" w:csb1="00000000"/>
   </w:font>
   <w:font w:name="Calibri">
-    <w:altName w:val="Gentium Book Basic"/>
     <w:panose1 w:val="020F0502020204030204"/>
     <w:charset w:val="00"/>
     <w:family w:val="swiss"/>
@@ -15618,6 +15591,7 @@
     <w:rsid w:val="0080172B"/>
     <w:rsid w:val="008140A6"/>
     <w:rsid w:val="00864826"/>
+    <w:rsid w:val="008F0A72"/>
     <w:rsid w:val="009138EC"/>
     <w:rsid w:val="00951F3D"/>
     <w:rsid w:val="009C380A"/>
@@ -16534,7 +16508,7 @@
 </file>
 
 <file path=customXml/itemProps3.xml><?xml version="1.0" encoding="utf-8"?>
-<ds:datastoreItem xmlns:ds="http://schemas.openxmlformats.org/officeDocument/2006/customXml" ds:itemID="{F4B24048-A2D4-488F-8477-F251F84FDABD}">
+<ds:datastoreItem xmlns:ds="http://schemas.openxmlformats.org/officeDocument/2006/customXml" ds:itemID="{7A8D1CEF-A79E-4990-BC33-0A5911BABADD}">
   <ds:schemaRefs>
     <ds:schemaRef ds:uri="http://schemas.openxmlformats.org/officeDocument/2006/bibliography"/>
   </ds:schemaRefs>

</xml_diff>

<commit_message>
[CSE] Decoded ScriptEditorData class definition Added new context menu tool: Show Override List Inducted a new member into the Hall of Fame Increased vanilla expression parser's auxiliary buffers size
[SE]
IntelliSense now parses global variables and game settings
Fixed an UI bug concerning the error line highlighter
Added support for Alt-modified mouse selections
Prevented the IntelliSense window from showing up unnecessarily after a keypress
Added new INI options: ShowTabs, ShowSpaces, CutCopyEntireLine
Removed the CSEScriptTextEditor source files from the project
Replaced the bind script tool's image once again
Moved the IntelliSense window into a separate form to prevent clipping
Updated IntelliSense metrics for the new text editor
Fixed a bug that prevented the correct window bounds from being passed to the script editor close handler

[*]
Updated TODO
Updated readMe
</commit_message>
<xml_diff>
--- a/[Misc]/[Documentation]/Construction Set Extender Manual.docx
+++ b/[Misc]/[Documentation]/Construction Set Extender Manual.docx
@@ -18,14 +18,12 @@
           <w:color w:val="2F5897"/>
         </w:rPr>
       </w:pPr>
-      <w:proofErr w:type="gramStart"/>
       <w:r>
         <w:rPr>
           <w:color w:val="2F5897"/>
         </w:rPr>
         <w:t>shadeMe</w:t>
       </w:r>
-      <w:proofErr w:type="gramEnd"/>
     </w:p>
     <w:p>
       <w:pPr>
@@ -450,15 +448,7 @@
         <w:ind w:left="1440" w:firstLine="0"/>
       </w:pPr>
       <w:r>
-        <w:t xml:space="preserve">Similar to the </w:t>
-      </w:r>
-      <w:proofErr w:type="spellStart"/>
-      <w:r>
-        <w:t>FastExit</w:t>
-      </w:r>
-      <w:proofErr w:type="spellEnd"/>
-      <w:r>
-        <w:t xml:space="preserve"> plugin for the runtime; quickly exits the CS.</w:t>
+        <w:t>Similar to the FastExit plugin for the runtime; quickly exits the CS.</w:t>
       </w:r>
     </w:p>
     <w:p>
@@ -608,21 +598,7 @@
         <w:rPr>
           <w:b/>
         </w:rPr>
-        <w:t xml:space="preserve">Icons with </w:t>
-      </w:r>
-      <w:proofErr w:type="spellStart"/>
-      <w:r>
-        <w:rPr>
-          <w:b/>
-        </w:rPr>
-        <w:t>mipmaps</w:t>
-      </w:r>
-      <w:proofErr w:type="spellEnd"/>
-      <w:r>
-        <w:rPr>
-          <w:b/>
-        </w:rPr>
-        <w:t xml:space="preserve"> are allowed as usable textures:</w:t>
+        <w:t>Icons with mipmaps are allowed as usable textures:</w:t>
       </w:r>
     </w:p>
     <w:p>
@@ -631,15 +607,7 @@
         <w:ind w:left="1440" w:firstLine="0"/>
       </w:pPr>
       <w:r>
-        <w:t xml:space="preserve">Icons with </w:t>
-      </w:r>
-      <w:proofErr w:type="spellStart"/>
-      <w:r>
-        <w:t>mipmaps</w:t>
-      </w:r>
-      <w:proofErr w:type="spellEnd"/>
-      <w:r>
-        <w:t xml:space="preserve"> can be previewed correctly and the CS no longer generates errors about the matter.</w:t>
+        <w:t>Icons with mipmaps can be previewed correctly and the CS no longer generates errors about the matter.</w:t>
       </w:r>
     </w:p>
     <w:p>
@@ -708,15 +676,7 @@
         <w:ind w:left="1440" w:firstLine="0"/>
       </w:pPr>
       <w:r>
-        <w:t xml:space="preserve">Compiled </w:t>
-      </w:r>
-      <w:proofErr w:type="spellStart"/>
-      <w:r>
-        <w:t>bytecode</w:t>
-      </w:r>
-      <w:proofErr w:type="spellEnd"/>
-      <w:r>
-        <w:t xml:space="preserve"> size has been increased to 32KB.</w:t>
+        <w:t>Compiled bytecode size has been increased to 32KB.</w:t>
       </w:r>
     </w:p>
     <w:p>
@@ -818,21 +778,7 @@
         <w:rPr>
           <w:b/>
         </w:rPr>
-        <w:t xml:space="preserve">Integer-prefixed </w:t>
-      </w:r>
-      <w:proofErr w:type="spellStart"/>
-      <w:r>
-        <w:rPr>
-          <w:b/>
-        </w:rPr>
-        <w:t>EditorIDs</w:t>
-      </w:r>
-      <w:proofErr w:type="spellEnd"/>
-      <w:r>
-        <w:rPr>
-          <w:b/>
-        </w:rPr>
-        <w:t xml:space="preserve"> will raise a warning:</w:t>
+        <w:t>Integer-prefixed EditorIDs will raise a warning:</w:t>
       </w:r>
     </w:p>
     <w:p>
@@ -840,13 +786,8 @@
         <w:pStyle w:val="ListParagraph"/>
         <w:ind w:left="1440" w:firstLine="0"/>
       </w:pPr>
-      <w:proofErr w:type="spellStart"/>
-      <w:r>
-        <w:t>EditorIDs</w:t>
-      </w:r>
-      <w:proofErr w:type="spellEnd"/>
-      <w:r>
-        <w:t xml:space="preserve"> that start with integers optionally (i.e., as controlled by the appropriate INI setting) display a warning, reminding the user of the caveats of using such identifiers.</w:t>
+      <w:r>
+        <w:t>EditorIDs that start with integers optionally (i.e., as controlled by the appropriate INI setting) display a warning, reminding the user of the caveats of using such identifiers.</w:t>
       </w:r>
     </w:p>
     <w:p>
@@ -894,15 +835,7 @@
         <w:ind w:left="1440" w:firstLine="0"/>
       </w:pPr>
       <w:r>
-        <w:t xml:space="preserve">Records of types such as Magic Effect, Race, Eyes, Hair, </w:t>
-      </w:r>
-      <w:proofErr w:type="spellStart"/>
-      <w:r>
-        <w:t>etc</w:t>
-      </w:r>
-      <w:proofErr w:type="spellEnd"/>
-      <w:r>
-        <w:t xml:space="preserve"> </w:t>
+        <w:t xml:space="preserve">Records of types such as Magic Effect, Race, Eyes, Hair, etc </w:t>
       </w:r>
       <w:r>
         <w:t xml:space="preserve">(with the exception of Quests) are displayed as a list when editing them in the CS. The default behavior of such dialogs leads to many a dirty edit. CSE attempts to fix it by </w:t>
@@ -977,21 +910,7 @@
         <w:rPr>
           <w:b/>
         </w:rPr>
-        <w:t xml:space="preserve">extures are created with the appropriate </w:t>
-      </w:r>
-      <w:proofErr w:type="spellStart"/>
-      <w:r>
-        <w:rPr>
-          <w:b/>
-        </w:rPr>
-        <w:t>mipmap</w:t>
-      </w:r>
-      <w:proofErr w:type="spellEnd"/>
-      <w:r>
-        <w:rPr>
-          <w:b/>
-        </w:rPr>
-        <w:t xml:space="preserve"> chains:</w:t>
+        <w:t>extures are created with the appropriate mipmap chains:</w:t>
       </w:r>
     </w:p>
     <w:p>
@@ -1000,15 +919,7 @@
         <w:ind w:left="1440" w:firstLine="0"/>
       </w:pPr>
       <w:r>
-        <w:t xml:space="preserve">The LOD texture generator automatically generates the entire </w:t>
-      </w:r>
-      <w:proofErr w:type="spellStart"/>
-      <w:r>
-        <w:t>mipmap</w:t>
-      </w:r>
-      <w:proofErr w:type="spellEnd"/>
-      <w:r>
-        <w:t xml:space="preserve"> chain for diffuse and normal maps.</w:t>
+        <w:t>The LOD texture generator automatically generates the entire mipmap chain for diffuse and normal maps.</w:t>
       </w:r>
     </w:p>
     <w:p>
@@ -1041,15 +952,7 @@
         <w:t xml:space="preserve"> operating at an average of 48FPS (provided </w:t>
       </w:r>
       <w:r>
-        <w:t xml:space="preserve">the host machine is capable of such </w:t>
-      </w:r>
-      <w:proofErr w:type="spellStart"/>
-      <w:r>
-        <w:t>framerates</w:t>
-      </w:r>
-      <w:proofErr w:type="spellEnd"/>
-      <w:r>
-        <w:t xml:space="preserve">). </w:t>
+        <w:t xml:space="preserve">the host machine is capable of such framerates). </w:t>
       </w:r>
     </w:p>
     <w:p>
@@ -1159,15 +1062,7 @@
         <w:t xml:space="preserve">Fix for the CTD that </w:t>
       </w:r>
       <w:r>
-        <w:t xml:space="preserve">occurs on machines with </w:t>
-      </w:r>
-      <w:proofErr w:type="spellStart"/>
-      <w:r>
-        <w:t>Realtek</w:t>
-      </w:r>
-      <w:proofErr w:type="spellEnd"/>
-      <w:r>
-        <w:t xml:space="preserve"> soundcards,</w:t>
+        <w:t>occurs on machines with Realtek soundcards,</w:t>
       </w:r>
       <w:r>
         <w:t xml:space="preserve"> when the response window is </w:t>
@@ -1227,15 +1122,7 @@
         <w:ind w:left="1440" w:firstLine="0"/>
       </w:pPr>
       <w:r>
-        <w:t xml:space="preserve">Fix for the CTD that occurs due to the improper initialization of the </w:t>
-      </w:r>
-      <w:proofErr w:type="spellStart"/>
-      <w:r>
-        <w:t>facegen</w:t>
-      </w:r>
-      <w:proofErr w:type="spellEnd"/>
-      <w:r>
-        <w:t xml:space="preserve"> renderer in NPC and creature dialogs.</w:t>
+        <w:t>Fix for the CTD that occurs due to the improper initialization of the facegen renderer in NPC and creature dialogs.</w:t>
       </w:r>
     </w:p>
     <w:p>
@@ -1253,21 +1140,7 @@
         <w:rPr>
           <w:b/>
         </w:rPr>
-        <w:t xml:space="preserve">Identical-to-master dialog and </w:t>
-      </w:r>
-      <w:proofErr w:type="spellStart"/>
-      <w:r>
-        <w:rPr>
-          <w:b/>
-        </w:rPr>
-        <w:t>worldspace</w:t>
-      </w:r>
-      <w:proofErr w:type="spellEnd"/>
-      <w:r>
-        <w:rPr>
-          <w:b/>
-        </w:rPr>
-        <w:t xml:space="preserve"> edit bug:</w:t>
+        <w:t>Identical-to-master dialog and worldspace edit bug:</w:t>
       </w:r>
     </w:p>
     <w:p>
@@ -1276,15 +1149,7 @@
         <w:ind w:left="1440" w:firstLine="0"/>
       </w:pPr>
       <w:r>
-        <w:t xml:space="preserve">Fix for the version control related bug that makes unnecessary edits to cells, dialogs and </w:t>
-      </w:r>
-      <w:proofErr w:type="spellStart"/>
-      <w:r>
-        <w:t>worldspaces</w:t>
-      </w:r>
-      <w:proofErr w:type="spellEnd"/>
-      <w:r>
-        <w:t xml:space="preserve"> should one of the plugin’s masters have an active record of the same.</w:t>
+        <w:t>Fix for the version control related bug that makes unnecessary edits to cells, dialogs and worldspaces should one of the plugin’s masters have an active record of the same.</w:t>
       </w:r>
     </w:p>
     <w:p>
@@ -1325,19 +1190,11 @@
           <w:b/>
         </w:rPr>
       </w:pPr>
-      <w:proofErr w:type="spellStart"/>
-      <w:r>
-        <w:rPr>
-          <w:b/>
-        </w:rPr>
-        <w:t>BSAssertion</w:t>
-      </w:r>
-      <w:proofErr w:type="spellEnd"/>
-      <w:r>
-        <w:rPr>
-          <w:b/>
-        </w:rPr>
-        <w:t xml:space="preserve"> bug:</w:t>
+      <w:r>
+        <w:rPr>
+          <w:b/>
+        </w:rPr>
+        <w:t>BSAssertion bug:</w:t>
       </w:r>
     </w:p>
     <w:p>
@@ -1503,15 +1360,7 @@
         <w:t>prevented the comp</w:t>
       </w:r>
       <w:r>
-        <w:t xml:space="preserve">lete duplication of </w:t>
-      </w:r>
-      <w:proofErr w:type="spellStart"/>
-      <w:r>
-        <w:t>extradata</w:t>
-      </w:r>
-      <w:proofErr w:type="spellEnd"/>
-      <w:r>
-        <w:t xml:space="preserve"> bet</w:t>
+        <w:t>lete duplication of extradata bet</w:t>
       </w:r>
       <w:r>
         <w:t xml:space="preserve">ween </w:t>
@@ -2105,15 +1954,7 @@
         <w:t>Allocation</w:t>
       </w:r>
       <w:r>
-        <w:t xml:space="preserve"> – This involves dragging a tab out of its </w:t>
-      </w:r>
-      <w:proofErr w:type="spellStart"/>
-      <w:r>
-        <w:t>tabstrip</w:t>
-      </w:r>
-      <w:proofErr w:type="spellEnd"/>
-      <w:r>
-        <w:t xml:space="preserve"> and elsewhere. This spawns a new tab container at the point of release and moves the torn tab into it.</w:t>
+        <w:t xml:space="preserve"> – This involves dragging a tab out of its tabstrip and elsewhere. This spawns a new tab container at the point of release and moves the torn tab into it.</w:t>
       </w:r>
     </w:p>
     <w:p>
@@ -2131,15 +1972,7 @@
         <w:t>Relocation</w:t>
       </w:r>
       <w:r>
-        <w:t xml:space="preserve"> – Tabs can be moved </w:t>
-      </w:r>
-      <w:proofErr w:type="spellStart"/>
-      <w:r>
-        <w:t>b’ween</w:t>
-      </w:r>
-      <w:proofErr w:type="spellEnd"/>
-      <w:r>
-        <w:t xml:space="preserve"> tab containers seamlessly. This is done by tearing a tab and releasing it at another tab strip. If done correctly, the torn tab will be relocated to its new container.</w:t>
+        <w:t xml:space="preserve"> – Tabs can be moved b’ween tab containers seamlessly. This is done by tearing a tab and releasing it at another tab strip. If done correctly, the torn tab will be relocated to its new container.</w:t>
       </w:r>
     </w:p>
     <w:p>
@@ -2255,23 +2088,7 @@
     </w:p>
     <w:p>
       <w:r>
-        <w:t xml:space="preserve">The list view displays all the loaded scripts and the text box to the right shows a preview of the selected script. The textbox at the bottom can be used to select a particular script by its </w:t>
-      </w:r>
-      <w:proofErr w:type="spellStart"/>
-      <w:r>
-        <w:t>editorID</w:t>
-      </w:r>
-      <w:proofErr w:type="spellEnd"/>
-      <w:r>
-        <w:t xml:space="preserve"> or </w:t>
-      </w:r>
-      <w:proofErr w:type="spellStart"/>
-      <w:r>
-        <w:t>formID</w:t>
-      </w:r>
-      <w:proofErr w:type="spellEnd"/>
-      <w:r>
-        <w:t xml:space="preserve">. Multiple scripts can be selected in the list view during an ‘Open’ operation and this is where the ‘Select Script(s)’ button comes to play. The selected scripts are loaded neatly into their own tab </w:t>
+        <w:t xml:space="preserve">The list view displays all the loaded scripts and the text box to the right shows a preview of the selected script. The textbox at the bottom can be used to select a particular script by its editorID or formID. Multiple scripts can be selected in the list view during an ‘Open’ operation and this is where the ‘Select Script(s)’ button comes to play. The selected scripts are loaded neatly into their own tab </w:t>
       </w:r>
       <w:r>
         <w:t>on clicking it. The list view can be sorted by each column. The first column denotes the state of each script – A golden star denotes that the script is from an active plugin and an ‘X’ mark denotes that the script is deleted. The list view is sorted by status on initialization.</w:t>
@@ -3046,15 +2863,7 @@
         <w:t xml:space="preserve">Bind Script </w:t>
       </w:r>
       <w:r>
-        <w:t xml:space="preserve">– Allows the active script to be bound to </w:t>
-      </w:r>
-      <w:proofErr w:type="gramStart"/>
-      <w:r>
-        <w:t>a(</w:t>
-      </w:r>
-      <w:proofErr w:type="gramEnd"/>
-      <w:r>
-        <w:t>n) new/existing scriptable object.</w:t>
+        <w:t>– Allows the active script to be bound to a(n) new/existing scriptable object.</w:t>
       </w:r>
     </w:p>
     <w:p>
@@ -3250,15 +3059,7 @@
         <w:t xml:space="preserve">ndentation </w:t>
       </w:r>
       <w:r>
-        <w:t xml:space="preserve">– Script lines are automatically indented and </w:t>
-      </w:r>
-      <w:proofErr w:type="spellStart"/>
-      <w:r>
-        <w:t>outdented</w:t>
-      </w:r>
-      <w:proofErr w:type="spellEnd"/>
-      <w:r>
-        <w:t xml:space="preserve"> depending upon the script structure. The script writer can carry on with coding without having to worry about indentation.</w:t>
+        <w:t>– Script lines are automatically indented and outdented depending upon the script structure. The script writer can carry on with coding without having to worry about indentation.</w:t>
       </w:r>
     </w:p>
     <w:p>
@@ -3318,15 +3119,7 @@
         <w:t>Tab indentation</w:t>
       </w:r>
       <w:r>
-        <w:t xml:space="preserve"> – Lines can be batch indented and </w:t>
-      </w:r>
-      <w:proofErr w:type="spellStart"/>
-      <w:r>
-        <w:t>outdented</w:t>
-      </w:r>
-      <w:proofErr w:type="spellEnd"/>
-      <w:r>
-        <w:t xml:space="preserve"> by using the </w:t>
+        <w:t xml:space="preserve"> – Lines can be batch indented and outdented by using the </w:t>
       </w:r>
       <w:r>
         <w:rPr>
@@ -3647,21 +3440,7 @@
         <w:rPr>
           <w:rFonts w:ascii="Consolas" w:hAnsi="Consolas" w:cs="Consolas"/>
         </w:rPr>
-        <w:t xml:space="preserve">short </w:t>
-      </w:r>
-      <w:proofErr w:type="spellStart"/>
-      <w:r>
-        <w:rPr>
-          <w:rFonts w:ascii="Consolas" w:hAnsi="Consolas" w:cs="Consolas"/>
-        </w:rPr>
-        <w:t>sSomeVar</w:t>
-      </w:r>
-      <w:proofErr w:type="spellEnd"/>
-      <w:r>
-        <w:rPr>
-          <w:rFonts w:ascii="Consolas" w:hAnsi="Consolas" w:cs="Consolas"/>
-        </w:rPr>
-        <w:t xml:space="preserve"> </w:t>
+        <w:t xml:space="preserve">short sSomeVar </w:t>
       </w:r>
       <w:r>
         <w:rPr>
@@ -3686,15 +3465,7 @@
         <w:t>Quests</w:t>
       </w:r>
       <w:r>
-        <w:t xml:space="preserve"> – Descriptions include the name field of the quest and the </w:t>
-      </w:r>
-      <w:proofErr w:type="spellStart"/>
-      <w:r>
-        <w:t>editorID</w:t>
-      </w:r>
-      <w:proofErr w:type="spellEnd"/>
-      <w:r>
-        <w:t xml:space="preserve"> of the quest script, if any.</w:t>
+        <w:t xml:space="preserve"> – Descriptions include the name field of the quest and the editorID of the quest script, if any.</w:t>
       </w:r>
     </w:p>
     <w:p>
@@ -3732,19 +3503,11 @@
           <w:rFonts w:ascii="Consolas" w:hAnsi="Consolas" w:cs="Consolas"/>
         </w:rPr>
       </w:pPr>
-      <w:proofErr w:type="spellStart"/>
-      <w:r>
-        <w:rPr>
-          <w:rFonts w:ascii="Consolas" w:hAnsi="Consolas" w:cs="Consolas"/>
-        </w:rPr>
-        <w:t>Scn</w:t>
-      </w:r>
-      <w:proofErr w:type="spellEnd"/>
-      <w:r>
-        <w:rPr>
-          <w:rFonts w:ascii="Consolas" w:hAnsi="Consolas" w:cs="Consolas"/>
-        </w:rPr>
-        <w:t xml:space="preserve"> test</w:t>
+      <w:r>
+        <w:rPr>
+          <w:rFonts w:ascii="Consolas" w:hAnsi="Consolas" w:cs="Consolas"/>
+        </w:rPr>
+        <w:t>Scn test</w:t>
       </w:r>
     </w:p>
     <w:p>
@@ -3768,21 +3531,7 @@
         <w:rPr>
           <w:rFonts w:ascii="Consolas" w:hAnsi="Consolas" w:cs="Consolas"/>
         </w:rPr>
-        <w:t xml:space="preserve">; </w:t>
-      </w:r>
-      <w:proofErr w:type="gramStart"/>
-      <w:r>
-        <w:rPr>
-          <w:rFonts w:ascii="Consolas" w:hAnsi="Consolas" w:cs="Consolas"/>
-        </w:rPr>
-        <w:t>this</w:t>
-      </w:r>
-      <w:proofErr w:type="gramEnd"/>
-      <w:r>
-        <w:rPr>
-          <w:rFonts w:ascii="Consolas" w:hAnsi="Consolas" w:cs="Consolas"/>
-        </w:rPr>
-        <w:t xml:space="preserve"> is an UDF script</w:t>
+        <w:t>; this is an UDF script</w:t>
       </w:r>
     </w:p>
     <w:p>
@@ -3797,21 +3546,7 @@
         <w:rPr>
           <w:rFonts w:ascii="Consolas" w:hAnsi="Consolas" w:cs="Consolas"/>
         </w:rPr>
-        <w:t xml:space="preserve">; </w:t>
-      </w:r>
-      <w:proofErr w:type="gramStart"/>
-      <w:r>
-        <w:rPr>
-          <w:rFonts w:ascii="Consolas" w:hAnsi="Consolas" w:cs="Consolas"/>
-        </w:rPr>
-        <w:t>some</w:t>
-      </w:r>
-      <w:proofErr w:type="gramEnd"/>
-      <w:r>
-        <w:rPr>
-          <w:rFonts w:ascii="Consolas" w:hAnsi="Consolas" w:cs="Consolas"/>
-        </w:rPr>
-        <w:t xml:space="preserve"> text – foo</w:t>
+        <w:t>; some text – foo</w:t>
       </w:r>
     </w:p>
     <w:p>
@@ -3826,21 +3561,7 @@
         <w:rPr>
           <w:rFonts w:ascii="Consolas" w:hAnsi="Consolas" w:cs="Consolas"/>
         </w:rPr>
-        <w:t xml:space="preserve">; </w:t>
-      </w:r>
-      <w:proofErr w:type="gramStart"/>
-      <w:r>
-        <w:rPr>
-          <w:rFonts w:ascii="Consolas" w:hAnsi="Consolas" w:cs="Consolas"/>
-        </w:rPr>
-        <w:t>more</w:t>
-      </w:r>
-      <w:proofErr w:type="gramEnd"/>
-      <w:r>
-        <w:rPr>
-          <w:rFonts w:ascii="Consolas" w:hAnsi="Consolas" w:cs="Consolas"/>
-        </w:rPr>
-        <w:t xml:space="preserve"> foo</w:t>
+        <w:t>; more foo</w:t>
       </w:r>
     </w:p>
     <w:p>
@@ -3871,30 +3592,8 @@
           <w:rFonts w:ascii="Consolas" w:hAnsi="Consolas" w:cs="Consolas"/>
         </w:rPr>
         <w:tab/>
-        <w:t xml:space="preserve">; </w:t>
-      </w:r>
-      <w:proofErr w:type="gramStart"/>
-      <w:r>
-        <w:rPr>
-          <w:rFonts w:ascii="Consolas" w:hAnsi="Consolas" w:cs="Consolas"/>
-        </w:rPr>
-        <w:t>Some</w:t>
-      </w:r>
-      <w:proofErr w:type="gramEnd"/>
-      <w:r>
-        <w:rPr>
-          <w:rFonts w:ascii="Consolas" w:hAnsi="Consolas" w:cs="Consolas"/>
-        </w:rPr>
-        <w:t xml:space="preserve"> </w:t>
-      </w:r>
-      <w:proofErr w:type="spellStart"/>
-      <w:r>
-        <w:rPr>
-          <w:rFonts w:ascii="Consolas" w:hAnsi="Consolas" w:cs="Consolas"/>
-        </w:rPr>
-        <w:t>arg</w:t>
-      </w:r>
-      <w:proofErr w:type="spellEnd"/>
+        <w:t>; Some arg</w:t>
+      </w:r>
     </w:p>
     <w:p>
       <w:pPr>
@@ -3915,30 +3614,8 @@
           <w:rFonts w:ascii="Consolas" w:hAnsi="Consolas" w:cs="Consolas"/>
         </w:rPr>
         <w:tab/>
-        <w:t xml:space="preserve">; </w:t>
-      </w:r>
-      <w:proofErr w:type="gramStart"/>
-      <w:r>
-        <w:rPr>
-          <w:rFonts w:ascii="Consolas" w:hAnsi="Consolas" w:cs="Consolas"/>
-        </w:rPr>
-        <w:t>Another</w:t>
-      </w:r>
-      <w:proofErr w:type="gramEnd"/>
-      <w:r>
-        <w:rPr>
-          <w:rFonts w:ascii="Consolas" w:hAnsi="Consolas" w:cs="Consolas"/>
-        </w:rPr>
-        <w:t xml:space="preserve"> </w:t>
-      </w:r>
-      <w:proofErr w:type="spellStart"/>
-      <w:r>
-        <w:rPr>
-          <w:rFonts w:ascii="Consolas" w:hAnsi="Consolas" w:cs="Consolas"/>
-        </w:rPr>
-        <w:t>arg</w:t>
-      </w:r>
-      <w:proofErr w:type="spellEnd"/>
+        <w:t>; Another arg</w:t>
+      </w:r>
     </w:p>
     <w:p>
       <w:pPr>
@@ -3977,21 +3654,7 @@
           <w:rFonts w:ascii="Consolas" w:hAnsi="Consolas" w:cs="Consolas"/>
         </w:rPr>
         <w:tab/>
-        <w:t xml:space="preserve">Let </w:t>
-      </w:r>
-      <w:proofErr w:type="gramStart"/>
-      <w:r>
-        <w:rPr>
-          <w:rFonts w:ascii="Consolas" w:hAnsi="Consolas" w:cs="Consolas"/>
-        </w:rPr>
-        <w:t>sArg1 :</w:t>
-      </w:r>
-      <w:proofErr w:type="gramEnd"/>
-      <w:r>
-        <w:rPr>
-          <w:rFonts w:ascii="Consolas" w:hAnsi="Consolas" w:cs="Consolas"/>
-        </w:rPr>
-        <w:t>= 111</w:t>
+        <w:t>Let sArg1 := 111</w:t>
       </w:r>
     </w:p>
     <w:p>
@@ -4007,20 +3670,7 @@
           <w:rFonts w:ascii="Consolas" w:hAnsi="Consolas" w:cs="Consolas"/>
         </w:rPr>
         <w:tab/>
-      </w:r>
-      <w:proofErr w:type="spellStart"/>
-      <w:r>
-        <w:rPr>
-          <w:rFonts w:ascii="Consolas" w:hAnsi="Consolas" w:cs="Consolas"/>
-        </w:rPr>
-        <w:t>Setfunctionvalue</w:t>
-      </w:r>
-      <w:proofErr w:type="spellEnd"/>
-      <w:r>
-        <w:rPr>
-          <w:rFonts w:ascii="Consolas" w:hAnsi="Consolas" w:cs="Consolas"/>
-        </w:rPr>
-        <w:t xml:space="preserve"> sArg1</w:t>
+        <w:t>Setfunctionvalue sArg1</w:t>
       </w:r>
     </w:p>
     <w:p>
@@ -4043,23 +3693,10 @@
         <w:ind w:left="720"/>
       </w:pPr>
       <w:r>
-        <w:t xml:space="preserve">The description will include the comment text </w:t>
-      </w:r>
-      <w:proofErr w:type="spellStart"/>
-      <w:r>
-        <w:t>b’ween</w:t>
-      </w:r>
-      <w:proofErr w:type="spellEnd"/>
-      <w:r>
-        <w:t xml:space="preserve"> the script name declaration and the first local </w:t>
-      </w:r>
-      <w:proofErr w:type="gramStart"/>
-      <w:r>
-        <w:t>variable’s</w:t>
-      </w:r>
-      <w:proofErr w:type="gramEnd"/>
-      <w:r>
-        <w:t>. Arguments are treated as variables and enumerated. And finally, the return type of the UDF is stated.</w:t>
+        <w:t>The description will include the comment text b’ween</w:t>
+      </w:r>
+      <w:r>
+        <w:t xml:space="preserve"> the script name declaration and the first local variable’s. Arguments are treated as variables and enumerated. And finally, the return type of the UDF is stated.</w:t>
       </w:r>
     </w:p>
     <w:p>
@@ -4562,10 +4199,20 @@
           <w:smallCaps w:val="0"/>
           <w:spacing w:val="0"/>
         </w:rPr>
-        <w:t>The token parser expects operators, operands and function arguments to be delimited by one of the following characters</w:t>
-      </w:r>
-      <w:proofErr w:type="gramStart"/>
-      <w:r>
+        <w:t xml:space="preserve">The token parser expects operators, operands and function arguments to be delimited by one of the following characters: </w:t>
+      </w:r>
+      <w:r>
+        <w:rPr>
+          <w:rFonts w:ascii="Consolas" w:hAnsi="Consolas" w:cs="Consolas"/>
+        </w:rPr>
+        <w:t>., (){}[]\t</w:t>
+      </w:r>
+    </w:p>
+    <w:p>
+      <w:pPr>
+        <w:pStyle w:val="ListParagraph"/>
+        <w:spacing w:before="240" w:line="276" w:lineRule="auto"/>
+        <w:ind w:left="1440" w:firstLine="0"/>
         <w:rPr>
           <w:rStyle w:val="BookTitle"/>
           <w:b w:val="0"/>
@@ -4573,34 +4220,6 @@
           <w:smallCaps w:val="0"/>
           <w:spacing w:val="0"/>
         </w:rPr>
-        <w:t xml:space="preserve">: </w:t>
-      </w:r>
-      <w:r>
-        <w:rPr>
-          <w:rFonts w:ascii="Consolas" w:hAnsi="Consolas" w:cs="Consolas"/>
-        </w:rPr>
-        <w:t>.</w:t>
-      </w:r>
-      <w:proofErr w:type="gramEnd"/>
-      <w:r>
-        <w:rPr>
-          <w:rFonts w:ascii="Consolas" w:hAnsi="Consolas" w:cs="Consolas"/>
-        </w:rPr>
-        <w:t>, (){}[]\t</w:t>
-      </w:r>
-    </w:p>
-    <w:p>
-      <w:pPr>
-        <w:pStyle w:val="ListParagraph"/>
-        <w:spacing w:before="240" w:line="276" w:lineRule="auto"/>
-        <w:ind w:left="1440" w:firstLine="0"/>
-        <w:rPr>
-          <w:rStyle w:val="BookTitle"/>
-          <w:b w:val="0"/>
-          <w:bCs w:val="0"/>
-          <w:smallCaps w:val="0"/>
-          <w:spacing w:val="0"/>
-        </w:rPr>
       </w:pPr>
     </w:p>
     <w:p>
@@ -4711,23 +4330,13 @@
           <w:b w:val="0"/>
         </w:rPr>
       </w:pPr>
-      <w:proofErr w:type="gramStart"/>
-      <w:r>
-        <w:rPr>
-          <w:rStyle w:val="BookTitle"/>
-          <w:rFonts w:ascii="Consolas" w:hAnsi="Consolas" w:cs="Consolas"/>
-          <w:b w:val="0"/>
-        </w:rPr>
-        <w:t>;#</w:t>
-      </w:r>
-      <w:proofErr w:type="gramEnd"/>
-      <w:r>
-        <w:rPr>
-          <w:rStyle w:val="BookTitle"/>
-          <w:rFonts w:ascii="Consolas" w:hAnsi="Consolas" w:cs="Consolas"/>
-          <w:b w:val="0"/>
-        </w:rPr>
-        <w:t>DEFINE MACRO_FOO “FOO~POO”</w:t>
+      <w:r>
+        <w:rPr>
+          <w:rStyle w:val="BookTitle"/>
+          <w:rFonts w:ascii="Consolas" w:hAnsi="Consolas" w:cs="Consolas"/>
+          <w:b w:val="0"/>
+        </w:rPr>
+        <w:t>;#DEFINE MACRO_FOO “FOO~POO”</w:t>
       </w:r>
     </w:p>
     <w:p>
@@ -4751,23 +4360,13 @@
           <w:b w:val="0"/>
         </w:rPr>
       </w:pPr>
-      <w:proofErr w:type="gramStart"/>
-      <w:r>
-        <w:rPr>
-          <w:rStyle w:val="BookTitle"/>
-          <w:rFonts w:ascii="Consolas" w:hAnsi="Consolas" w:cs="Consolas"/>
-          <w:b w:val="0"/>
-        </w:rPr>
-        <w:t>;@IF</w:t>
-      </w:r>
-      <w:proofErr w:type="gramEnd"/>
-      <w:r>
-        <w:rPr>
-          <w:rStyle w:val="BookTitle"/>
-          <w:rFonts w:ascii="Consolas" w:hAnsi="Consolas" w:cs="Consolas"/>
-          <w:b w:val="0"/>
-        </w:rPr>
-        <w:t xml:space="preserve"> (MACRO_FOO != 123.222 || (MACRO_FOO &lt; 10 &amp;&amp; MACRO_FOO &gt; 4.2))</w:t>
+      <w:r>
+        <w:rPr>
+          <w:rStyle w:val="BookTitle"/>
+          <w:rFonts w:ascii="Consolas" w:hAnsi="Consolas" w:cs="Consolas"/>
+          <w:b w:val="0"/>
+        </w:rPr>
+        <w:t>;@IF (MACRO_FOO != 123.222 || (MACRO_FOO &lt; 10 &amp;&amp; MACRO_FOO &gt; 4.2))</w:t>
       </w:r>
     </w:p>
     <w:p>
@@ -4932,24 +4531,13 @@
         <w:t>must be delimited with one of the following chars t</w:t>
       </w:r>
       <w:r>
-        <w:t>o be recognized</w:t>
-      </w:r>
-      <w:proofErr w:type="gramStart"/>
-      <w:r>
-        <w:t xml:space="preserve">: </w:t>
-      </w:r>
-      <w:r>
-        <w:rPr>
-          <w:rFonts w:ascii="Consolas" w:hAnsi="Consolas" w:cs="Consolas"/>
-        </w:rPr>
-        <w:t>.</w:t>
-      </w:r>
-      <w:proofErr w:type="gramEnd"/>
-      <w:r>
-        <w:rPr>
-          <w:rFonts w:ascii="Consolas" w:hAnsi="Consolas" w:cs="Consolas"/>
-        </w:rPr>
-        <w:t xml:space="preserve">, </w:t>
+        <w:t xml:space="preserve">o be recognized: </w:t>
+      </w:r>
+      <w:r>
+        <w:rPr>
+          <w:rFonts w:ascii="Consolas" w:hAnsi="Consolas" w:cs="Consolas"/>
+        </w:rPr>
+        <w:t xml:space="preserve">., </w:t>
       </w:r>
       <w:r>
         <w:rPr>
@@ -4980,7 +4568,6 @@
           <w:b w:val="0"/>
         </w:rPr>
       </w:pPr>
-      <w:proofErr w:type="gramStart"/>
       <w:r>
         <w:rPr>
           <w:rStyle w:val="BookTitle"/>
@@ -4989,7 +4576,6 @@
         </w:rPr>
         <w:t>;#</w:t>
       </w:r>
-      <w:proofErr w:type="gramEnd"/>
       <w:r>
         <w:rPr>
           <w:rStyle w:val="BookTitle"/>
@@ -5058,7 +4644,6 @@
           <w:b w:val="0"/>
         </w:rPr>
       </w:pPr>
-      <w:proofErr w:type="spellStart"/>
       <w:r>
         <w:rPr>
           <w:rStyle w:val="BookTitle"/>
@@ -5067,7 +4652,6 @@
         </w:rPr>
         <w:t>endIf</w:t>
       </w:r>
-      <w:proofErr w:type="spellEnd"/>
     </w:p>
     <w:p>
       <w:pPr>
@@ -5090,34 +4674,14 @@
           <w:b w:val="0"/>
         </w:rPr>
       </w:pPr>
-      <w:proofErr w:type="gramStart"/>
-      <w:r>
-        <w:rPr>
-          <w:rStyle w:val="BookTitle"/>
-          <w:rFonts w:ascii="Consolas" w:hAnsi="Consolas" w:cs="Consolas"/>
-          <w:b w:val="0"/>
-        </w:rPr>
-        <w:t>;@define</w:t>
-      </w:r>
-      <w:proofErr w:type="gramEnd"/>
-      <w:r>
-        <w:rPr>
-          <w:rStyle w:val="BookTitle"/>
-          <w:rFonts w:ascii="Consolas" w:hAnsi="Consolas" w:cs="Consolas"/>
-          <w:b w:val="0"/>
-        </w:rPr>
-        <w:t xml:space="preserve"> </w:t>
-      </w:r>
-      <w:proofErr w:type="spellStart"/>
-      <w:r>
-        <w:rPr>
-          <w:rStyle w:val="BookTitle"/>
-          <w:rFonts w:ascii="Consolas" w:hAnsi="Consolas" w:cs="Consolas"/>
-          <w:b w:val="0"/>
-        </w:rPr>
-        <w:t>PrintMESSAGEString</w:t>
-      </w:r>
-      <w:proofErr w:type="spellEnd"/>
+      <w:r>
+        <w:rPr>
+          <w:rStyle w:val="BookTitle"/>
+          <w:rFonts w:ascii="Consolas" w:hAnsi="Consolas" w:cs="Consolas"/>
+          <w:b w:val="0"/>
+        </w:rPr>
+        <w:t>;@define PrintMESSAGEString</w:t>
+      </w:r>
     </w:p>
     <w:p>
       <w:pPr>
@@ -5154,25 +4718,7 @@
           <w:rFonts w:ascii="Consolas" w:hAnsi="Consolas" w:cs="Consolas"/>
           <w:b w:val="0"/>
         </w:rPr>
-        <w:t>; print “</w:t>
-      </w:r>
-      <w:proofErr w:type="spellStart"/>
-      <w:r>
-        <w:rPr>
-          <w:rStyle w:val="BookTitle"/>
-          <w:rFonts w:ascii="Consolas" w:hAnsi="Consolas" w:cs="Consolas"/>
-          <w:b w:val="0"/>
-        </w:rPr>
-        <w:t>MessageOne</w:t>
-      </w:r>
-      <w:proofErr w:type="spellEnd"/>
-      <w:r>
-        <w:rPr>
-          <w:rStyle w:val="BookTitle"/>
-          <w:rFonts w:ascii="Consolas" w:hAnsi="Consolas" w:cs="Consolas"/>
-          <w:b w:val="0"/>
-        </w:rPr>
-        <w:t>!”</w:t>
+        <w:t>; print “MessageOne!”</w:t>
       </w:r>
     </w:p>
     <w:p>
@@ -5191,25 +4737,7 @@
           <w:rFonts w:ascii="Consolas" w:hAnsi="Consolas" w:cs="Consolas"/>
           <w:b w:val="0"/>
         </w:rPr>
-        <w:t>; print “</w:t>
-      </w:r>
-      <w:proofErr w:type="spellStart"/>
-      <w:r>
-        <w:rPr>
-          <w:rStyle w:val="BookTitle"/>
-          <w:rFonts w:ascii="Consolas" w:hAnsi="Consolas" w:cs="Consolas"/>
-          <w:b w:val="0"/>
-        </w:rPr>
-        <w:t>MessageTwo</w:t>
-      </w:r>
-      <w:proofErr w:type="spellEnd"/>
-      <w:r>
-        <w:rPr>
-          <w:rStyle w:val="BookTitle"/>
-          <w:rFonts w:ascii="Consolas" w:hAnsi="Consolas" w:cs="Consolas"/>
-          <w:b w:val="0"/>
-        </w:rPr>
-        <w:t>!”</w:t>
+        <w:t>; print “MessageTwo!”</w:t>
       </w:r>
     </w:p>
     <w:p>
@@ -5222,23 +4750,13 @@
           <w:b w:val="0"/>
         </w:rPr>
       </w:pPr>
-      <w:proofErr w:type="gramStart"/>
-      <w:r>
-        <w:rPr>
-          <w:rStyle w:val="BookTitle"/>
-          <w:rFonts w:ascii="Consolas" w:hAnsi="Consolas" w:cs="Consolas"/>
-          <w:b w:val="0"/>
-        </w:rPr>
-        <w:t>; ;</w:t>
-      </w:r>
-      <w:proofErr w:type="gramEnd"/>
-      <w:r>
-        <w:rPr>
-          <w:rStyle w:val="BookTitle"/>
-          <w:rFonts w:ascii="Consolas" w:hAnsi="Consolas" w:cs="Consolas"/>
-          <w:b w:val="0"/>
-        </w:rPr>
-        <w:t xml:space="preserve"> comment</w:t>
+      <w:r>
+        <w:rPr>
+          <w:rStyle w:val="BookTitle"/>
+          <w:rFonts w:ascii="Consolas" w:hAnsi="Consolas" w:cs="Consolas"/>
+          <w:b w:val="0"/>
+        </w:rPr>
+        <w:t>; ; comment</w:t>
       </w:r>
     </w:p>
     <w:p>
@@ -5287,25 +4805,7 @@
           <w:rFonts w:ascii="Consolas" w:hAnsi="Consolas" w:cs="Consolas"/>
           <w:b w:val="0"/>
         </w:rPr>
-        <w:t xml:space="preserve">if </w:t>
-      </w:r>
-      <w:proofErr w:type="spellStart"/>
-      <w:r>
-        <w:rPr>
-          <w:rStyle w:val="BookTitle"/>
-          <w:rFonts w:ascii="Consolas" w:hAnsi="Consolas" w:cs="Consolas"/>
-          <w:b w:val="0"/>
-        </w:rPr>
-        <w:t>zzQuest.Var</w:t>
-      </w:r>
-      <w:proofErr w:type="spellEnd"/>
-      <w:r>
-        <w:rPr>
-          <w:rStyle w:val="BookTitle"/>
-          <w:rFonts w:ascii="Consolas" w:hAnsi="Consolas" w:cs="Consolas"/>
-          <w:b w:val="0"/>
-        </w:rPr>
-        <w:t xml:space="preserve"> == 1</w:t>
+        <w:t>if zzQuest.Var == 1</w:t>
       </w:r>
     </w:p>
     <w:p>
@@ -5325,17 +4825,8 @@
           <w:b w:val="0"/>
         </w:rPr>
         <w:tab/>
-      </w:r>
-      <w:proofErr w:type="spellStart"/>
-      <w:r>
-        <w:rPr>
-          <w:rStyle w:val="BookTitle"/>
-          <w:rFonts w:ascii="Consolas" w:hAnsi="Consolas" w:cs="Consolas"/>
-          <w:b w:val="0"/>
-        </w:rPr>
         <w:t>PrintMESSAGEString</w:t>
       </w:r>
-      <w:proofErr w:type="spellEnd"/>
       <w:r>
         <w:rPr>
           <w:rStyle w:val="BookTitle"/>
@@ -5355,7 +4846,6 @@
           <w:b w:val="0"/>
         </w:rPr>
       </w:pPr>
-      <w:proofErr w:type="spellStart"/>
       <w:r>
         <w:rPr>
           <w:rStyle w:val="BookTitle"/>
@@ -5364,7 +4854,6 @@
         </w:rPr>
         <w:t>endif</w:t>
       </w:r>
-      <w:proofErr w:type="spellEnd"/>
     </w:p>
     <w:p>
       <w:pPr>
@@ -5467,7 +4956,27 @@
           <w:b w:val="0"/>
           <w:i/>
         </w:rPr>
-        <w:t>Data\Script\TestSnip.txt</w:t>
+        <w:t>Data\Script</w:t>
+      </w:r>
+      <w:r>
+        <w:rPr>
+          <w:rStyle w:val="BookTitle"/>
+          <w:rFonts w:ascii="Consolas" w:hAnsi="Consolas" w:cs="Consolas"/>
+          <w:b w:val="0"/>
+          <w:i/>
+        </w:rPr>
+        <w:t>s</w:t>
+      </w:r>
+      <w:bookmarkStart w:id="0" w:name="_GoBack"/>
+      <w:bookmarkEnd w:id="0"/>
+      <w:r>
+        <w:rPr>
+          <w:rStyle w:val="BookTitle"/>
+          <w:rFonts w:ascii="Consolas" w:hAnsi="Consolas" w:cs="Consolas"/>
+          <w:b w:val="0"/>
+          <w:i/>
+        </w:rPr>
+        <w:t>\TestSnip.txt</w:t>
       </w:r>
     </w:p>
     <w:p>
@@ -5496,17 +5005,8 @@
           <w:b w:val="0"/>
         </w:rPr>
         <w:tab/>
-      </w:r>
-      <w:proofErr w:type="spellStart"/>
-      <w:r>
-        <w:rPr>
-          <w:rStyle w:val="BookTitle"/>
-          <w:rFonts w:ascii="Consolas" w:hAnsi="Consolas" w:cs="Consolas"/>
-          <w:b w:val="0"/>
-        </w:rPr>
         <w:t>fquestdelaytime</w:t>
       </w:r>
-      <w:proofErr w:type="spellEnd"/>
     </w:p>
     <w:p>
       <w:pPr>
@@ -5534,17 +5034,8 @@
           <w:b w:val="0"/>
         </w:rPr>
         <w:tab/>
-      </w:r>
-      <w:proofErr w:type="spellStart"/>
-      <w:r>
-        <w:rPr>
-          <w:rStyle w:val="BookTitle"/>
-          <w:rFonts w:ascii="Consolas" w:hAnsi="Consolas" w:cs="Consolas"/>
-          <w:b w:val="0"/>
-        </w:rPr>
         <w:t>doonce</w:t>
       </w:r>
-      <w:proofErr w:type="spellEnd"/>
     </w:p>
     <w:p>
       <w:pPr>
@@ -5572,17 +5063,8 @@
           <w:b w:val="0"/>
         </w:rPr>
         <w:tab/>
-      </w:r>
-      <w:proofErr w:type="spellStart"/>
-      <w:r>
-        <w:rPr>
-          <w:rStyle w:val="BookTitle"/>
-          <w:rFonts w:ascii="Consolas" w:hAnsi="Consolas" w:cs="Consolas"/>
-          <w:b w:val="0"/>
-        </w:rPr>
         <w:t>goldvalue</w:t>
       </w:r>
-      <w:proofErr w:type="spellEnd"/>
     </w:p>
     <w:p>
       <w:pPr>
@@ -5613,19 +5095,8 @@
           <w:b w:val="0"/>
           <w:i/>
         </w:rPr>
-        <w:t xml:space="preserve">Script </w:t>
-      </w:r>
-      <w:proofErr w:type="spellStart"/>
-      <w:r>
-        <w:rPr>
-          <w:rStyle w:val="BookTitle"/>
-          <w:rFonts w:ascii="Consolas" w:hAnsi="Consolas" w:cs="Consolas"/>
-          <w:b w:val="0"/>
-          <w:i/>
-        </w:rPr>
-        <w:t>zzTestQS</w:t>
-      </w:r>
-      <w:proofErr w:type="spellEnd"/>
+        <w:t>Script zzTestQS</w:t>
+      </w:r>
     </w:p>
     <w:p>
       <w:pPr>
@@ -5644,35 +5115,8 @@
           <w:b w:val="0"/>
         </w:rPr>
         <w:tab/>
-      </w:r>
-      <w:proofErr w:type="spellStart"/>
-      <w:r>
-        <w:rPr>
-          <w:rStyle w:val="BookTitle"/>
-          <w:rFonts w:ascii="Consolas" w:hAnsi="Consolas" w:cs="Consolas"/>
-          <w:b w:val="0"/>
-        </w:rPr>
-        <w:t>scn</w:t>
-      </w:r>
-      <w:proofErr w:type="spellEnd"/>
-      <w:r>
-        <w:rPr>
-          <w:rStyle w:val="BookTitle"/>
-          <w:rFonts w:ascii="Consolas" w:hAnsi="Consolas" w:cs="Consolas"/>
-          <w:b w:val="0"/>
-        </w:rPr>
-        <w:t xml:space="preserve"> </w:t>
-      </w:r>
-      <w:proofErr w:type="spellStart"/>
-      <w:r>
-        <w:rPr>
-          <w:rStyle w:val="BookTitle"/>
-          <w:rFonts w:ascii="Consolas" w:hAnsi="Consolas" w:cs="Consolas"/>
-          <w:b w:val="0"/>
-        </w:rPr>
-        <w:t>zzTestQS</w:t>
-      </w:r>
-      <w:proofErr w:type="spellEnd"/>
+        <w:t>scn zzTestQS</w:t>
+      </w:r>
     </w:p>
     <w:p>
       <w:pPr>
@@ -5703,7 +5147,6 @@
         </w:rPr>
         <w:tab/>
       </w:r>
-      <w:proofErr w:type="gramStart"/>
       <w:r>
         <w:rPr>
           <w:rStyle w:val="BookTitle"/>
@@ -5712,32 +5155,13 @@
         </w:rPr>
         <w:t>;#</w:t>
       </w:r>
-      <w:proofErr w:type="gramEnd"/>
-      <w:r>
-        <w:rPr>
-          <w:rStyle w:val="BookTitle"/>
-          <w:rFonts w:ascii="Consolas" w:hAnsi="Consolas" w:cs="Consolas"/>
-          <w:b w:val="0"/>
-        </w:rPr>
-        <w:t>import “</w:t>
-      </w:r>
-      <w:proofErr w:type="spellStart"/>
-      <w:r>
-        <w:rPr>
-          <w:rStyle w:val="BookTitle"/>
-          <w:rFonts w:ascii="Consolas" w:hAnsi="Consolas" w:cs="Consolas"/>
-          <w:b w:val="0"/>
-        </w:rPr>
-        <w:t>TestSnip</w:t>
-      </w:r>
-      <w:proofErr w:type="spellEnd"/>
-      <w:r>
-        <w:rPr>
-          <w:rStyle w:val="BookTitle"/>
-          <w:rFonts w:ascii="Consolas" w:hAnsi="Consolas" w:cs="Consolas"/>
-          <w:b w:val="0"/>
-        </w:rPr>
-        <w:t>”</w:t>
+      <w:r>
+        <w:rPr>
+          <w:rStyle w:val="BookTitle"/>
+          <w:rFonts w:ascii="Consolas" w:hAnsi="Consolas" w:cs="Consolas"/>
+          <w:b w:val="0"/>
+        </w:rPr>
+        <w:t>import “TestSnip”</w:t>
       </w:r>
     </w:p>
     <w:p>
@@ -5768,18 +5192,8 @@
           <w:b w:val="0"/>
         </w:rPr>
         <w:tab/>
-        <w:t xml:space="preserve">begin </w:t>
-      </w:r>
-      <w:proofErr w:type="spellStart"/>
-      <w:r>
-        <w:rPr>
-          <w:rStyle w:val="BookTitle"/>
-          <w:rFonts w:ascii="Consolas" w:hAnsi="Consolas" w:cs="Consolas"/>
-          <w:b w:val="0"/>
-        </w:rPr>
-        <w:t>gamemode</w:t>
-      </w:r>
-      <w:proofErr w:type="spellEnd"/>
+        <w:t>begin gamemode</w:t>
+      </w:r>
     </w:p>
     <w:p>
       <w:pPr>
@@ -5878,35 +5292,8 @@
           <w:b w:val="0"/>
         </w:rPr>
         <w:tab/>
-      </w:r>
-      <w:proofErr w:type="spellStart"/>
-      <w:r>
-        <w:rPr>
-          <w:rStyle w:val="BookTitle"/>
-          <w:rFonts w:ascii="Consolas" w:hAnsi="Consolas" w:cs="Consolas"/>
-          <w:b w:val="0"/>
-        </w:rPr>
-        <w:t>scn</w:t>
-      </w:r>
-      <w:proofErr w:type="spellEnd"/>
-      <w:r>
-        <w:rPr>
-          <w:rStyle w:val="BookTitle"/>
-          <w:rFonts w:ascii="Consolas" w:hAnsi="Consolas" w:cs="Consolas"/>
-          <w:b w:val="0"/>
-        </w:rPr>
-        <w:t xml:space="preserve"> </w:t>
-      </w:r>
-      <w:proofErr w:type="spellStart"/>
-      <w:r>
-        <w:rPr>
-          <w:rStyle w:val="BookTitle"/>
-          <w:rFonts w:ascii="Consolas" w:hAnsi="Consolas" w:cs="Consolas"/>
-          <w:b w:val="0"/>
-        </w:rPr>
-        <w:t>zzTestQS</w:t>
-      </w:r>
-      <w:proofErr w:type="spellEnd"/>
+        <w:t>scn zzTestQS</w:t>
+      </w:r>
     </w:p>
     <w:p>
       <w:pPr>
@@ -5945,17 +5332,8 @@
           <w:b w:val="0"/>
         </w:rPr>
         <w:tab/>
-      </w:r>
-      <w:proofErr w:type="spellStart"/>
-      <w:r>
-        <w:rPr>
-          <w:rStyle w:val="BookTitle"/>
-          <w:rFonts w:ascii="Consolas" w:hAnsi="Consolas" w:cs="Consolas"/>
-          <w:b w:val="0"/>
-        </w:rPr>
         <w:t>fquestdelaytime</w:t>
       </w:r>
-      <w:proofErr w:type="spellEnd"/>
     </w:p>
     <w:p>
       <w:pPr>
@@ -5983,17 +5361,8 @@
           <w:b w:val="0"/>
         </w:rPr>
         <w:tab/>
-      </w:r>
-      <w:proofErr w:type="spellStart"/>
-      <w:r>
-        <w:rPr>
-          <w:rStyle w:val="BookTitle"/>
-          <w:rFonts w:ascii="Consolas" w:hAnsi="Consolas" w:cs="Consolas"/>
-          <w:b w:val="0"/>
-        </w:rPr>
         <w:t>doonce</w:t>
       </w:r>
-      <w:proofErr w:type="spellEnd"/>
     </w:p>
     <w:p>
       <w:pPr>
@@ -6021,17 +5390,8 @@
           <w:b w:val="0"/>
         </w:rPr>
         <w:tab/>
-      </w:r>
-      <w:proofErr w:type="spellStart"/>
-      <w:r>
-        <w:rPr>
-          <w:rStyle w:val="BookTitle"/>
-          <w:rFonts w:ascii="Consolas" w:hAnsi="Consolas" w:cs="Consolas"/>
-          <w:b w:val="0"/>
-        </w:rPr>
         <w:t>goldvalue</w:t>
       </w:r>
-      <w:proofErr w:type="spellEnd"/>
     </w:p>
     <w:p>
       <w:pPr>
@@ -6061,18 +5421,8 @@
           <w:b w:val="0"/>
         </w:rPr>
         <w:tab/>
-        <w:t xml:space="preserve">begin </w:t>
-      </w:r>
-      <w:proofErr w:type="spellStart"/>
-      <w:r>
-        <w:rPr>
-          <w:rStyle w:val="BookTitle"/>
-          <w:rFonts w:ascii="Consolas" w:hAnsi="Consolas" w:cs="Consolas"/>
-          <w:b w:val="0"/>
-        </w:rPr>
-        <w:t>gamemode</w:t>
-      </w:r>
-      <w:proofErr w:type="spellEnd"/>
+        <w:t>begin gamemode</w:t>
+      </w:r>
     </w:p>
     <w:p>
       <w:pPr>
@@ -6179,15 +5529,7 @@
         <w:t xml:space="preserve">num </w:t>
       </w:r>
       <w:r>
-        <w:t>– Defines an enumeration (</w:t>
-      </w:r>
-      <w:proofErr w:type="spellStart"/>
-      <w:r>
-        <w:t>enum</w:t>
-      </w:r>
-      <w:proofErr w:type="spellEnd"/>
-      <w:r>
-        <w:t xml:space="preserve"> for short). An enumeration is basically a single line definition that allows multiple macros to be defined in order. Enum items can only have numeric values. They need not be continuous i.e., an item may be declared without </w:t>
+        <w:t xml:space="preserve">– Defines an enumeration (enum for short). An enumeration is basically a single line definition that allows multiple macros to be defined in order. Enum items can only have numeric values. They need not be continuous i.e., an item may be declared without </w:t>
       </w:r>
       <w:r>
         <w:lastRenderedPageBreak/>
@@ -6205,7 +5547,6 @@
           <w:b w:val="0"/>
         </w:rPr>
       </w:pPr>
-      <w:proofErr w:type="gramStart"/>
       <w:r>
         <w:rPr>
           <w:rStyle w:val="BookTitle"/>
@@ -6214,7 +5555,6 @@
         </w:rPr>
         <w:t>;#</w:t>
       </w:r>
-      <w:proofErr w:type="gramEnd"/>
       <w:r>
         <w:rPr>
           <w:rStyle w:val="BookTitle"/>
@@ -6243,23 +5583,13 @@
           <w:b w:val="0"/>
         </w:rPr>
       </w:pPr>
-      <w:proofErr w:type="gramStart"/>
-      <w:r>
-        <w:rPr>
-          <w:rStyle w:val="BookTitle"/>
-          <w:rFonts w:ascii="Consolas" w:hAnsi="Consolas" w:cs="Consolas"/>
-          <w:b w:val="0"/>
-        </w:rPr>
-        <w:t>;@ENUM</w:t>
-      </w:r>
-      <w:proofErr w:type="gramEnd"/>
-      <w:r>
-        <w:rPr>
-          <w:rStyle w:val="BookTitle"/>
-          <w:rFonts w:ascii="Consolas" w:hAnsi="Consolas" w:cs="Consolas"/>
-          <w:b w:val="0"/>
-        </w:rPr>
-        <w:t xml:space="preserve"> ENUM_FOO</w:t>
+      <w:r>
+        <w:rPr>
+          <w:rStyle w:val="BookTitle"/>
+          <w:rFonts w:ascii="Consolas" w:hAnsi="Consolas" w:cs="Consolas"/>
+          <w:b w:val="0"/>
+        </w:rPr>
+        <w:t>;@ENUM ENUM_FOO</w:t>
       </w:r>
     </w:p>
     <w:p>
@@ -6480,7 +5810,6 @@
           <w:b w:val="0"/>
         </w:rPr>
       </w:pPr>
-      <w:proofErr w:type="gramStart"/>
       <w:r>
         <w:rPr>
           <w:rStyle w:val="BookTitle"/>
@@ -6489,25 +5818,14 @@
         </w:rPr>
         <w:t>;#</w:t>
       </w:r>
-      <w:proofErr w:type="gramEnd"/>
-      <w:r>
-        <w:rPr>
-          <w:rStyle w:val="BookTitle"/>
-          <w:rFonts w:ascii="Consolas" w:hAnsi="Consolas" w:cs="Consolas"/>
-          <w:b w:val="0"/>
-        </w:rPr>
-        <w:t xml:space="preserve">define </w:t>
-      </w:r>
-      <w:proofErr w:type="spellStart"/>
-      <w:r>
-        <w:rPr>
-          <w:rStyle w:val="BookTitle"/>
-          <w:rFonts w:ascii="Consolas" w:hAnsi="Consolas" w:cs="Consolas"/>
-          <w:b w:val="0"/>
-        </w:rPr>
-        <w:t>DebugLevel</w:t>
-      </w:r>
-      <w:proofErr w:type="spellEnd"/>
+      <w:r>
+        <w:rPr>
+          <w:rStyle w:val="BookTitle"/>
+          <w:rFonts w:ascii="Consolas" w:hAnsi="Consolas" w:cs="Consolas"/>
+          <w:b w:val="0"/>
+        </w:rPr>
+        <w:t>define DebugLevel</w:t>
+      </w:r>
       <w:r>
         <w:rPr>
           <w:rStyle w:val="BookTitle"/>
@@ -6527,23 +5845,13 @@
           <w:b w:val="0"/>
         </w:rPr>
       </w:pPr>
-      <w:proofErr w:type="gramStart"/>
-      <w:r>
-        <w:rPr>
-          <w:rStyle w:val="BookTitle"/>
-          <w:rFonts w:ascii="Consolas" w:hAnsi="Consolas" w:cs="Consolas"/>
-          <w:b w:val="0"/>
-        </w:rPr>
-        <w:t>;#</w:t>
-      </w:r>
-      <w:proofErr w:type="gramEnd"/>
-      <w:r>
-        <w:rPr>
-          <w:rStyle w:val="BookTitle"/>
-          <w:rFonts w:ascii="Consolas" w:hAnsi="Consolas" w:cs="Consolas"/>
-          <w:b w:val="0"/>
-        </w:rPr>
-        <w:t>define foo “String”</w:t>
+      <w:r>
+        <w:rPr>
+          <w:rStyle w:val="BookTitle"/>
+          <w:rFonts w:ascii="Consolas" w:hAnsi="Consolas" w:cs="Consolas"/>
+          <w:b w:val="0"/>
+        </w:rPr>
+        <w:t>;#define foo “String”</w:t>
       </w:r>
     </w:p>
     <w:p>
@@ -6556,23 +5864,13 @@
           <w:b w:val="0"/>
         </w:rPr>
       </w:pPr>
-      <w:proofErr w:type="gramStart"/>
-      <w:r>
-        <w:rPr>
-          <w:rStyle w:val="BookTitle"/>
-          <w:rFonts w:ascii="Consolas" w:hAnsi="Consolas" w:cs="Consolas"/>
-          <w:b w:val="0"/>
-        </w:rPr>
-        <w:t>;#</w:t>
-      </w:r>
-      <w:proofErr w:type="gramEnd"/>
-      <w:r>
-        <w:rPr>
-          <w:rStyle w:val="BookTitle"/>
-          <w:rFonts w:ascii="Consolas" w:hAnsi="Consolas" w:cs="Consolas"/>
-          <w:b w:val="0"/>
-        </w:rPr>
-        <w:t>define bar 4.5</w:t>
+      <w:r>
+        <w:rPr>
+          <w:rStyle w:val="BookTitle"/>
+          <w:rFonts w:ascii="Consolas" w:hAnsi="Consolas" w:cs="Consolas"/>
+          <w:b w:val="0"/>
+        </w:rPr>
+        <w:t>;#define bar 4.5</w:t>
       </w:r>
     </w:p>
     <w:p>
@@ -6596,59 +5894,13 @@
           <w:b w:val="0"/>
         </w:rPr>
       </w:pPr>
-      <w:proofErr w:type="gramStart"/>
-      <w:r>
-        <w:rPr>
-          <w:rStyle w:val="BookTitle"/>
-          <w:rFonts w:ascii="Consolas" w:hAnsi="Consolas" w:cs="Consolas"/>
-          <w:b w:val="0"/>
-        </w:rPr>
-        <w:t>;@if</w:t>
-      </w:r>
-      <w:proofErr w:type="gramEnd"/>
-      <w:r>
-        <w:rPr>
-          <w:rStyle w:val="BookTitle"/>
-          <w:rFonts w:ascii="Consolas" w:hAnsi="Consolas" w:cs="Consolas"/>
-          <w:b w:val="0"/>
-        </w:rPr>
-        <w:t xml:space="preserve"> </w:t>
-      </w:r>
-      <w:proofErr w:type="spellStart"/>
-      <w:r>
-        <w:rPr>
-          <w:rStyle w:val="BookTitle"/>
-          <w:rFonts w:ascii="Consolas" w:hAnsi="Consolas" w:cs="Consolas"/>
-          <w:b w:val="0"/>
-        </w:rPr>
-        <w:t>DebugLevel</w:t>
-      </w:r>
-      <w:proofErr w:type="spellEnd"/>
-      <w:r>
-        <w:rPr>
-          <w:rStyle w:val="BookTitle"/>
-          <w:rFonts w:ascii="Consolas" w:hAnsi="Consolas" w:cs="Consolas"/>
-          <w:b w:val="0"/>
-        </w:rPr>
-        <w:t xml:space="preserve"> &gt; 1 &amp;&amp; </w:t>
-      </w:r>
-      <w:proofErr w:type="spellStart"/>
-      <w:r>
-        <w:rPr>
-          <w:rStyle w:val="BookTitle"/>
-          <w:rFonts w:ascii="Consolas" w:hAnsi="Consolas" w:cs="Consolas"/>
-          <w:b w:val="0"/>
-        </w:rPr>
-        <w:t>DebugLevel</w:t>
-      </w:r>
-      <w:proofErr w:type="spellEnd"/>
-      <w:r>
-        <w:rPr>
-          <w:rStyle w:val="BookTitle"/>
-          <w:rFonts w:ascii="Consolas" w:hAnsi="Consolas" w:cs="Consolas"/>
-          <w:b w:val="0"/>
-        </w:rPr>
-        <w:t xml:space="preserve"> &lt; 3</w:t>
+      <w:r>
+        <w:rPr>
+          <w:rStyle w:val="BookTitle"/>
+          <w:rFonts w:ascii="Consolas" w:hAnsi="Consolas" w:cs="Consolas"/>
+          <w:b w:val="0"/>
+        </w:rPr>
+        <w:t>;@if DebugLevel &gt; 1 &amp;&amp; DebugLevel &lt; 3</w:t>
       </w:r>
     </w:p>
     <w:p>
@@ -6738,41 +5990,13 @@
           <w:b w:val="0"/>
         </w:rPr>
       </w:pPr>
-      <w:proofErr w:type="gramStart"/>
-      <w:r>
-        <w:rPr>
-          <w:rStyle w:val="BookTitle"/>
-          <w:rFonts w:ascii="Consolas" w:hAnsi="Consolas" w:cs="Consolas"/>
-          <w:b w:val="0"/>
-        </w:rPr>
-        <w:t>;@if</w:t>
-      </w:r>
-      <w:proofErr w:type="gramEnd"/>
-      <w:r>
-        <w:rPr>
-          <w:rStyle w:val="BookTitle"/>
-          <w:rFonts w:ascii="Consolas" w:hAnsi="Consolas" w:cs="Consolas"/>
-          <w:b w:val="0"/>
-        </w:rPr>
-        <w:t xml:space="preserve"> ((</w:t>
-      </w:r>
-      <w:proofErr w:type="spellStart"/>
-      <w:r>
-        <w:rPr>
-          <w:rStyle w:val="BookTitle"/>
-          <w:rFonts w:ascii="Consolas" w:hAnsi="Consolas" w:cs="Consolas"/>
-          <w:b w:val="0"/>
-        </w:rPr>
-        <w:t>DebugLevel</w:t>
-      </w:r>
-      <w:proofErr w:type="spellEnd"/>
-      <w:r>
-        <w:rPr>
-          <w:rStyle w:val="BookTitle"/>
-          <w:rFonts w:ascii="Consolas" w:hAnsi="Consolas" w:cs="Consolas"/>
-          <w:b w:val="0"/>
-        </w:rPr>
-        <w:t xml:space="preserve"> &lt;= 12) || ((foo == “String”) &amp;&amp; foo != 4.25))</w:t>
+      <w:r>
+        <w:rPr>
+          <w:rStyle w:val="BookTitle"/>
+          <w:rFonts w:ascii="Consolas" w:hAnsi="Consolas" w:cs="Consolas"/>
+          <w:b w:val="0"/>
+        </w:rPr>
+        <w:t>;@if ((DebugLevel &lt;= 12) || ((foo == “String”) &amp;&amp; foo != 4.25))</w:t>
       </w:r>
     </w:p>
     <w:p>
@@ -6847,61 +6071,7 @@
           <w:b w:val="0"/>
         </w:rPr>
         <w:tab/>
-        <w:t xml:space="preserve">if </w:t>
-      </w:r>
-      <w:proofErr w:type="spellStart"/>
-      <w:r>
-        <w:rPr>
-          <w:rStyle w:val="BookTitle"/>
-          <w:rFonts w:ascii="Consolas" w:hAnsi="Consolas" w:cs="Consolas"/>
-          <w:b w:val="0"/>
-        </w:rPr>
-        <w:t>eval</w:t>
-      </w:r>
-      <w:proofErr w:type="spellEnd"/>
-      <w:r>
-        <w:rPr>
-          <w:rStyle w:val="BookTitle"/>
-          <w:rFonts w:ascii="Consolas" w:hAnsi="Consolas" w:cs="Consolas"/>
-          <w:b w:val="0"/>
-        </w:rPr>
-        <w:t xml:space="preserve"> (</w:t>
-      </w:r>
-      <w:proofErr w:type="spellStart"/>
-      <w:r>
-        <w:rPr>
-          <w:rStyle w:val="BookTitle"/>
-          <w:rFonts w:ascii="Consolas" w:hAnsi="Consolas" w:cs="Consolas"/>
-          <w:b w:val="0"/>
-        </w:rPr>
-        <w:t>Octopi.tentacles</w:t>
-      </w:r>
-      <w:proofErr w:type="spellEnd"/>
-      <w:r>
-        <w:rPr>
-          <w:rStyle w:val="BookTitle"/>
-          <w:rFonts w:ascii="Consolas" w:hAnsi="Consolas" w:cs="Consolas"/>
-          <w:b w:val="0"/>
-        </w:rPr>
-        <w:t xml:space="preserve"> == “CSE &gt; </w:t>
-      </w:r>
-      <w:proofErr w:type="spellStart"/>
-      <w:r>
-        <w:rPr>
-          <w:rStyle w:val="BookTitle"/>
-          <w:rFonts w:ascii="Consolas" w:hAnsi="Consolas" w:cs="Consolas"/>
-          <w:b w:val="0"/>
-        </w:rPr>
-        <w:t>Skyrim</w:t>
-      </w:r>
-      <w:proofErr w:type="spellEnd"/>
-      <w:r>
-        <w:rPr>
-          <w:rStyle w:val="BookTitle"/>
-          <w:rFonts w:ascii="Consolas" w:hAnsi="Consolas" w:cs="Consolas"/>
-          <w:b w:val="0"/>
-        </w:rPr>
-        <w:t>”)</w:t>
+        <w:t>if eval (Octopi.tentacles == “CSE &gt; Skyrim”)</w:t>
       </w:r>
     </w:p>
     <w:p>
@@ -6937,17 +6107,8 @@
           <w:b w:val="0"/>
         </w:rPr>
         <w:tab/>
-      </w:r>
-      <w:proofErr w:type="spellStart"/>
-      <w:r>
-        <w:rPr>
-          <w:rStyle w:val="BookTitle"/>
-          <w:rFonts w:ascii="Consolas" w:hAnsi="Consolas" w:cs="Consolas"/>
-          <w:b w:val="0"/>
-        </w:rPr>
         <w:t>player.kill</w:t>
       </w:r>
-      <w:proofErr w:type="spellEnd"/>
     </w:p>
     <w:p>
       <w:pPr>
@@ -6974,17 +6135,8 @@
           <w:b w:val="0"/>
         </w:rPr>
         <w:tab/>
-      </w:r>
-      <w:proofErr w:type="spellStart"/>
-      <w:r>
-        <w:rPr>
-          <w:rStyle w:val="BookTitle"/>
-          <w:rFonts w:ascii="Consolas" w:hAnsi="Consolas" w:cs="Consolas"/>
-          <w:b w:val="0"/>
-        </w:rPr>
         <w:t>endif</w:t>
       </w:r>
-      <w:proofErr w:type="spellEnd"/>
     </w:p>
     <w:p>
       <w:pPr>
@@ -7081,15 +6233,7 @@
         </w:numPr>
       </w:pPr>
       <w:r>
-        <w:t>Inequality [</w:t>
-      </w:r>
-      <w:proofErr w:type="gramStart"/>
-      <w:r>
-        <w:t>!=</w:t>
-      </w:r>
-      <w:proofErr w:type="gramEnd"/>
-      <w:r>
-        <w:t>]</w:t>
+        <w:t>Inequality [!=]</w:t>
       </w:r>
     </w:p>
     <w:p>
@@ -8212,16 +7356,8 @@
               <w:rPr>
                 <w:rStyle w:val="BookTitle"/>
               </w:rPr>
-              <w:t xml:space="preserve">Show IntelliSense </w:t>
+              <w:t>Show IntelliSense InterfacE</w:t>
             </w:r>
-            <w:proofErr w:type="spellStart"/>
-            <w:r>
-              <w:rPr>
-                <w:rStyle w:val="BookTitle"/>
-              </w:rPr>
-              <w:t>InterfacE</w:t>
-            </w:r>
-            <w:proofErr w:type="spellEnd"/>
           </w:p>
         </w:tc>
       </w:tr>
@@ -8662,8 +7798,6 @@
       <w:pPr>
         <w:pStyle w:val="NoSpacing"/>
       </w:pPr>
-      <w:bookmarkStart w:id="0" w:name="_GoBack"/>
-      <w:bookmarkEnd w:id="0"/>
     </w:p>
     <w:p>
       <w:pPr>
@@ -8792,23 +7926,7 @@
         <w:t>use lists</w:t>
       </w:r>
       <w:r>
-        <w:t xml:space="preserve"> through its centralized listing. Furthermore, every item in the list can be edited directly by double clicking it. The textbox at the bottom is used to filter the form list by </w:t>
-      </w:r>
-      <w:proofErr w:type="spellStart"/>
-      <w:r>
-        <w:t>editorID</w:t>
-      </w:r>
-      <w:proofErr w:type="spellEnd"/>
-      <w:r>
-        <w:t xml:space="preserve"> and </w:t>
-      </w:r>
-      <w:proofErr w:type="spellStart"/>
-      <w:r>
-        <w:t>formID</w:t>
-      </w:r>
-      <w:proofErr w:type="spellEnd"/>
-      <w:r>
-        <w:t>.</w:t>
+        <w:t xml:space="preserve"> through its centralized listing. Furthermore, every item in the list can be edited directly by double clicking it. The textbox at the bottom is used to filter the form list by editorID and formID.</w:t>
       </w:r>
       <w:r>
         <w:t xml:space="preserve"> </w:t>
@@ -9048,15 +8166,7 @@
         <w:t>s</w:t>
       </w:r>
       <w:r>
-        <w:t xml:space="preserve"> that have the respective attributes and </w:t>
-      </w:r>
-      <w:proofErr w:type="spellStart"/>
-      <w:r>
-        <w:t>extradata</w:t>
-      </w:r>
-      <w:proofErr w:type="spellEnd"/>
-      <w:r>
-        <w:t xml:space="preserve">. </w:t>
+        <w:t xml:space="preserve"> that have the respective attributes and extradata. </w:t>
       </w:r>
       <w:r>
         <w:t>Each modifiable attribute has a checkbox next to it which indicates the enabled state of the corresponding attribute – The attributes modified are those with an ‘Enable’ check in their companion checkbox.</w:t>
@@ -9430,29 +8540,13 @@
         <w:t>Asset selection i.e., selection of textures, meshes, sound files</w:t>
       </w:r>
       <w:r>
-        <w:t xml:space="preserve">, </w:t>
-      </w:r>
-      <w:proofErr w:type="spellStart"/>
-      <w:r>
-        <w:t>speedtree</w:t>
-      </w:r>
-      <w:proofErr w:type="spellEnd"/>
-      <w:r>
-        <w:t xml:space="preserve"> files</w:t>
+        <w:t>, speedtree files</w:t>
       </w:r>
       <w:r>
         <w:t xml:space="preserve"> and animation files</w:t>
       </w:r>
       <w:r>
-        <w:t xml:space="preserve">, has been overhauled for intuitive access. Clicking on an ‘Add Asset </w:t>
-      </w:r>
-      <w:proofErr w:type="gramStart"/>
-      <w:r>
-        <w:t>‘ button</w:t>
-      </w:r>
-      <w:proofErr w:type="gramEnd"/>
-      <w:r>
-        <w:t xml:space="preserve"> brings up the dialog on the left. The first button performs the vanilla operation of showing the ‘Select File’ screen. The second allows the selection of assets inside BSA archives, without having to extract them first. Selecting the second option brings up the BSA Browser dialog. The BSA browser is used to open TES4 BSA archives and select files from inside them.  It automatically filters the BSA’s file list by the required asset type. It supports Large Icon and List views. </w:t>
+        <w:t xml:space="preserve">, has been overhauled for intuitive access. Clicking on an ‘Add Asset ‘ button brings up the dialog on the left. The first button performs the vanilla operation of showing the ‘Select File’ screen. The second allows the selection of assets inside BSA archives, without having to extract them first. Selecting the second option brings up the BSA Browser dialog. The BSA browser is used to open TES4 BSA archives and select files from inside them.  It automatically filters the BSA’s file list by the required asset type. It supports Large Icon and List views. </w:t>
       </w:r>
     </w:p>
     <w:p>
@@ -9692,63 +8786,13 @@
           <w:rFonts w:ascii="Consolas" w:hAnsi="Consolas" w:cs="Consolas"/>
         </w:rPr>
       </w:pPr>
-      <w:proofErr w:type="spellStart"/>
       <w:r>
         <w:rPr>
           <w:rFonts w:ascii="Consolas" w:hAnsi="Consolas" w:cs="Consolas"/>
           <w:i/>
         </w:rPr>
-        <w:t>LoadPlugin</w:t>
-      </w:r>
-      <w:proofErr w:type="spellEnd"/>
-      <w:r>
-        <w:rPr>
-          <w:rFonts w:ascii="Consolas" w:hAnsi="Consolas" w:cs="Consolas"/>
-          <w:i/>
-        </w:rPr>
-        <w:t xml:space="preserve"> </w:t>
-      </w:r>
-      <w:proofErr w:type="gramStart"/>
-      <w:r>
-        <w:rPr>
-          <w:rFonts w:ascii="Consolas" w:hAnsi="Consolas" w:cs="Consolas"/>
-          <w:i/>
-        </w:rPr>
-        <w:t>string:</w:t>
-      </w:r>
-      <w:proofErr w:type="gramEnd"/>
-      <w:r>
-        <w:rPr>
-          <w:rFonts w:ascii="Consolas" w:hAnsi="Consolas" w:cs="Consolas"/>
-          <w:i/>
-        </w:rPr>
-        <w:t xml:space="preserve">&lt;plugin </w:t>
-      </w:r>
-      <w:proofErr w:type="spellStart"/>
-      <w:r>
-        <w:rPr>
-          <w:rFonts w:ascii="Consolas" w:hAnsi="Consolas" w:cs="Consolas"/>
-          <w:i/>
-        </w:rPr>
-        <w:t>name.extension</w:t>
-      </w:r>
-      <w:proofErr w:type="spellEnd"/>
-      <w:r>
-        <w:rPr>
-          <w:rFonts w:ascii="Consolas" w:hAnsi="Consolas" w:cs="Consolas"/>
-          <w:i/>
-        </w:rPr>
-        <w:t xml:space="preserve">&gt; </w:t>
-      </w:r>
-      <w:proofErr w:type="spellStart"/>
-      <w:r>
-        <w:rPr>
-          <w:rFonts w:ascii="Consolas" w:hAnsi="Consolas" w:cs="Consolas"/>
-          <w:i/>
-        </w:rPr>
-        <w:t>bool:SetAsActive</w:t>
-      </w:r>
-      <w:proofErr w:type="spellEnd"/>
+        <w:t>LoadPlugin string:&lt;plugin name.extension&gt; bool:SetAsActive</w:t>
+      </w:r>
       <w:r>
         <w:rPr>
           <w:rFonts w:ascii="Consolas" w:hAnsi="Consolas" w:cs="Consolas"/>
@@ -9773,7 +8817,6 @@
           <w:rFonts w:ascii="Consolas" w:hAnsi="Consolas" w:cs="Consolas"/>
         </w:rPr>
       </w:pPr>
-      <w:proofErr w:type="spellStart"/>
       <w:r>
         <w:rPr>
           <w:rFonts w:ascii="Consolas" w:hAnsi="Consolas" w:cs="Consolas"/>
@@ -9781,39 +8824,20 @@
         </w:rPr>
         <w:t>LoadForm</w:t>
       </w:r>
-      <w:proofErr w:type="spellEnd"/>
       <w:r>
         <w:rPr>
           <w:rFonts w:ascii="Consolas" w:hAnsi="Consolas" w:cs="Consolas"/>
           <w:i/>
         </w:rPr>
-        <w:t xml:space="preserve"> </w:t>
-      </w:r>
-      <w:proofErr w:type="gramStart"/>
+        <w:t xml:space="preserve"> string:&lt;</w:t>
+      </w:r>
       <w:r>
         <w:rPr>
           <w:rFonts w:ascii="Consolas" w:hAnsi="Consolas" w:cs="Consolas"/>
           <w:i/>
         </w:rPr>
-        <w:t>string:</w:t>
-      </w:r>
-      <w:proofErr w:type="gramEnd"/>
-      <w:r>
-        <w:rPr>
-          <w:rFonts w:ascii="Consolas" w:hAnsi="Consolas" w:cs="Consolas"/>
-          <w:i/>
-        </w:rPr>
-        <w:t>&lt;</w:t>
-      </w:r>
-      <w:proofErr w:type="spellStart"/>
-      <w:r>
-        <w:rPr>
-          <w:rFonts w:ascii="Consolas" w:hAnsi="Consolas" w:cs="Consolas"/>
-          <w:i/>
-        </w:rPr>
         <w:t>editorID</w:t>
       </w:r>
-      <w:proofErr w:type="spellEnd"/>
       <w:r>
         <w:rPr>
           <w:rFonts w:ascii="Consolas" w:hAnsi="Consolas" w:cs="Consolas"/>
@@ -9852,7 +8876,6 @@
           <w:rFonts w:ascii="Consolas" w:hAnsi="Consolas" w:cs="Consolas"/>
         </w:rPr>
       </w:pPr>
-      <w:proofErr w:type="spellStart"/>
       <w:r>
         <w:rPr>
           <w:rFonts w:ascii="Consolas" w:hAnsi="Consolas" w:cs="Consolas"/>
@@ -9867,7 +8890,6 @@
         </w:rPr>
         <w:t>Plugin</w:t>
       </w:r>
-      <w:proofErr w:type="spellEnd"/>
       <w:r>
         <w:rPr>
           <w:rFonts w:ascii="Consolas" w:hAnsi="Consolas" w:cs="Consolas"/>
@@ -9957,15 +8979,7 @@
         </w:rPr>
       </w:pPr>
       <w:r>
-        <w:t xml:space="preserve">As with the runtime, the Up and </w:t>
-      </w:r>
-      <w:proofErr w:type="gramStart"/>
-      <w:r>
-        <w:t>Down</w:t>
-      </w:r>
-      <w:proofErr w:type="gramEnd"/>
-      <w:r>
-        <w:t xml:space="preserve"> arrow keys can be used to walkthrough the command history.</w:t>
+        <w:t>As with the runtime, the Up and Down arrow keys can be used to walkthrough the command history.</w:t>
       </w:r>
     </w:p>
     <w:p>
@@ -10213,14 +9227,12 @@
         </w:rPr>
         <w:t xml:space="preserve"> [</w:t>
       </w:r>
-      <w:proofErr w:type="gramStart"/>
       <w:r>
         <w:rPr>
           <w:sz w:val="22"/>
         </w:rPr>
         <w:t>File  &gt;</w:t>
       </w:r>
-      <w:proofErr w:type="gramEnd"/>
       <w:r>
         <w:rPr>
           <w:sz w:val="22"/>
@@ -10472,21 +9484,7 @@
         <w:rPr>
           <w:sz w:val="22"/>
         </w:rPr>
-        <w:t xml:space="preserve">This context menu tool allows the modification of the </w:t>
-      </w:r>
-      <w:proofErr w:type="spellStart"/>
-      <w:r>
-        <w:rPr>
-          <w:sz w:val="22"/>
-        </w:rPr>
-        <w:t>formID</w:t>
-      </w:r>
-      <w:proofErr w:type="spellEnd"/>
-      <w:r>
-        <w:rPr>
-          <w:sz w:val="22"/>
-        </w:rPr>
-        <w:t xml:space="preserve"> of the selected record. </w:t>
+        <w:t xml:space="preserve">This context menu tool allows the modification of the formID of the selected record. </w:t>
       </w:r>
     </w:p>
     <w:p>
@@ -11034,21 +10032,7 @@
         <w:rPr>
           <w:sz w:val="22"/>
         </w:rPr>
-        <w:t xml:space="preserve">This tool allows quest scripts to be quickly created. The user inputs the </w:t>
-      </w:r>
-      <w:proofErr w:type="spellStart"/>
-      <w:r>
-        <w:rPr>
-          <w:sz w:val="22"/>
-        </w:rPr>
-        <w:t>editorID</w:t>
-      </w:r>
-      <w:proofErr w:type="spellEnd"/>
-      <w:r>
-        <w:rPr>
-          <w:sz w:val="22"/>
-        </w:rPr>
-        <w:t xml:space="preserve"> of both the quest and its script, along with the processing delay time</w:t>
+        <w:t>This tool allows quest scripts to be quickly created. The user inputs the editorID of both the quest and its script, along with the processing delay time</w:t>
       </w:r>
       <w:r>
         <w:rPr>
@@ -11809,23 +10793,7 @@
         <w:t xml:space="preserve"> party </w:t>
       </w:r>
       <w:r>
-        <w:t xml:space="preserve">OBSE plugins. Inter-plugin communication is done through the OBSE messaging system. To get a pointer to the ‘interface object’, plugins must pass a message of type ‘CSEI’ to the plugin ‘CSE’ during OBSE’s </w:t>
-      </w:r>
-      <w:proofErr w:type="spellStart"/>
-      <w:r>
-        <w:t>PostPostLoad</w:t>
-      </w:r>
-      <w:proofErr w:type="spellEnd"/>
-      <w:r>
-        <w:t xml:space="preserve"> message callback; CSE registers listeners during the </w:t>
-      </w:r>
-      <w:proofErr w:type="spellStart"/>
-      <w:r>
-        <w:t>PostLoad</w:t>
-      </w:r>
-      <w:proofErr w:type="spellEnd"/>
-      <w:r>
-        <w:t xml:space="preserve"> callback. On receiving a ‘CSEI’ message from a plugin, CSE dispatches a message of the same type but with the data pointer linked to its interface object. The receiving plugin has to statically cast the opaque pointer to the interface’s type.  The interface is as follows, ready for immediate use:</w:t>
+        <w:t>OBSE plugins. Inter-plugin communication is done through the OBSE messaging system. To get a pointer to the ‘interface object’, plugins must pass a message of type ‘CSEI’ to the plugin ‘CSE’ during OBSE’s PostPostLoad message callback; CSE registers listeners during the PostLoad callback. On receiving a ‘CSEI’ message from a plugin, CSE dispatches a message of the same type but with the data pointer linked to its interface object. The receiving plugin has to statically cast the opaque pointer to the interface’s type.  The interface is as follows, ready for immediate use:</w:t>
       </w:r>
     </w:p>
     <w:p/>
@@ -19274,7 +18242,7 @@
 </file>
 
 <file path=customXml/itemProps3.xml><?xml version="1.0" encoding="utf-8"?>
-<ds:datastoreItem xmlns:ds="http://schemas.openxmlformats.org/officeDocument/2006/customXml" ds:itemID="{08A8D211-969F-4E09-BC34-549956B35F82}">
+<ds:datastoreItem xmlns:ds="http://schemas.openxmlformats.org/officeDocument/2006/customXml" ds:itemID="{D9359205-F64B-42B5-8C06-E636174B90CE}">
   <ds:schemaRefs>
     <ds:schemaRef ds:uri="http://schemas.openxmlformats.org/officeDocument/2006/bibliography"/>
   </ds:schemaRefs>

</xml_diff>

<commit_message>
[CSE] Added reference functions to CSAS commandtable Updated Script and related class definitions Exposed TESPathGrid and TESPathGridPoint class definitions Fixed a bug that threw an out-of-bounds exception when COEF-created forms were handled by various editor functions Improved plugin load performance still further Minor additions, changes and removals
[SE]
Added IntelliSense support for all form types
Improved thread-safety of the IntelliSense database update code
Added new shortcuts: Move line up/down
Fixed a bug that caused an infinite loop when a find/replace operation under certain conditions
Fixed a bug that caused a new workspace's initialization to fail under certain circumstances
Fixed a bug that clamped the default syntax highlighting colors to greyscale
Minor changes and additions

[*]
Updated readMe
Updated docs
</commit_message>
<xml_diff>
--- a/[Misc]/[Documentation]/Construction Set Extender Manual.docx
+++ b/[Misc]/[Documentation]/Construction Set Extender Manual.docx
@@ -18,16 +18,12 @@
           <w:color w:val="2F5897"/>
         </w:rPr>
       </w:pPr>
-      <w:proofErr w:type="spellStart"/>
-      <w:proofErr w:type="gramStart"/>
       <w:r>
         <w:rPr>
           <w:color w:val="2F5897"/>
         </w:rPr>
         <w:t>shadeMe</w:t>
       </w:r>
-      <w:proofErr w:type="spellEnd"/>
-      <w:proofErr w:type="gramEnd"/>
     </w:p>
     <w:p>
       <w:pPr>
@@ -452,15 +448,7 @@
         <w:ind w:left="1440" w:firstLine="0"/>
       </w:pPr>
       <w:r>
-        <w:t xml:space="preserve">Similar to the </w:t>
-      </w:r>
-      <w:proofErr w:type="spellStart"/>
-      <w:r>
-        <w:t>FastExit</w:t>
-      </w:r>
-      <w:proofErr w:type="spellEnd"/>
-      <w:r>
-        <w:t xml:space="preserve"> plugin for the runtime; quickly exits the CS.</w:t>
+        <w:t>Similar to the FastExit plugin for the runtime; quickly exits the CS.</w:t>
       </w:r>
     </w:p>
     <w:p>
@@ -610,21 +598,7 @@
         <w:rPr>
           <w:b/>
         </w:rPr>
-        <w:t xml:space="preserve">Icons with </w:t>
-      </w:r>
-      <w:proofErr w:type="spellStart"/>
-      <w:r>
-        <w:rPr>
-          <w:b/>
-        </w:rPr>
-        <w:t>mipmaps</w:t>
-      </w:r>
-      <w:proofErr w:type="spellEnd"/>
-      <w:r>
-        <w:rPr>
-          <w:b/>
-        </w:rPr>
-        <w:t xml:space="preserve"> are allowed as usable textures:</w:t>
+        <w:t>Icons with mipmaps are allowed as usable textures:</w:t>
       </w:r>
     </w:p>
     <w:p>
@@ -633,15 +607,7 @@
         <w:ind w:left="1440" w:firstLine="0"/>
       </w:pPr>
       <w:r>
-        <w:t xml:space="preserve">Icons with </w:t>
-      </w:r>
-      <w:proofErr w:type="spellStart"/>
-      <w:r>
-        <w:t>mipmaps</w:t>
-      </w:r>
-      <w:proofErr w:type="spellEnd"/>
-      <w:r>
-        <w:t xml:space="preserve"> can be previewed correctly and the CS no longer generates errors about the matter.</w:t>
+        <w:t>Icons with mipmaps can be previewed correctly and the CS no longer generates errors about the matter.</w:t>
       </w:r>
     </w:p>
     <w:p>
@@ -710,15 +676,7 @@
         <w:ind w:left="1440" w:firstLine="0"/>
       </w:pPr>
       <w:r>
-        <w:t xml:space="preserve">Compiled </w:t>
-      </w:r>
-      <w:proofErr w:type="spellStart"/>
-      <w:r>
-        <w:t>bytecode</w:t>
-      </w:r>
-      <w:proofErr w:type="spellEnd"/>
-      <w:r>
-        <w:t xml:space="preserve"> size has been increased to 32KB.</w:t>
+        <w:t>Compiled bytecode size has been increased to 32KB.</w:t>
       </w:r>
     </w:p>
     <w:p>
@@ -820,21 +778,7 @@
         <w:rPr>
           <w:b/>
         </w:rPr>
-        <w:t xml:space="preserve">Integer-prefixed </w:t>
-      </w:r>
-      <w:proofErr w:type="spellStart"/>
-      <w:r>
-        <w:rPr>
-          <w:b/>
-        </w:rPr>
-        <w:t>EditorIDs</w:t>
-      </w:r>
-      <w:proofErr w:type="spellEnd"/>
-      <w:r>
-        <w:rPr>
-          <w:b/>
-        </w:rPr>
-        <w:t xml:space="preserve"> will raise a warning:</w:t>
+        <w:t>Integer-prefixed EditorIDs will raise a warning:</w:t>
       </w:r>
     </w:p>
     <w:p>
@@ -842,13 +786,8 @@
         <w:pStyle w:val="ListParagraph"/>
         <w:ind w:left="1440" w:firstLine="0"/>
       </w:pPr>
-      <w:proofErr w:type="spellStart"/>
-      <w:r>
-        <w:t>EditorIDs</w:t>
-      </w:r>
-      <w:proofErr w:type="spellEnd"/>
-      <w:r>
-        <w:t xml:space="preserve"> that start with integers optionally (i.e., as controlled by the appropriate INI setting) display a warning, reminding the user of the caveats of using such identifiers.</w:t>
+      <w:r>
+        <w:t>EditorIDs that start with integers optionally (i.e., as controlled by the appropriate INI setting) display a warning, reminding the user of the caveats of using such identifiers.</w:t>
       </w:r>
     </w:p>
     <w:p>
@@ -896,15 +835,7 @@
         <w:ind w:left="1440" w:firstLine="0"/>
       </w:pPr>
       <w:r>
-        <w:t xml:space="preserve">Records of types such as Magic Effect, Race, Eyes, Hair, </w:t>
-      </w:r>
-      <w:proofErr w:type="spellStart"/>
-      <w:r>
-        <w:t>etc</w:t>
-      </w:r>
-      <w:proofErr w:type="spellEnd"/>
-      <w:r>
-        <w:t xml:space="preserve"> </w:t>
+        <w:t xml:space="preserve">Records of types such as Magic Effect, Race, Eyes, Hair, etc </w:t>
       </w:r>
       <w:r>
         <w:t xml:space="preserve">(with the exception of Quests) are displayed as a list when editing them in the CS. The default behavior of such dialogs leads to many a dirty edit. CSE attempts to fix it by </w:t>
@@ -979,21 +910,7 @@
         <w:rPr>
           <w:b/>
         </w:rPr>
-        <w:t xml:space="preserve">extures are created with the appropriate </w:t>
-      </w:r>
-      <w:proofErr w:type="spellStart"/>
-      <w:r>
-        <w:rPr>
-          <w:b/>
-        </w:rPr>
-        <w:t>mipmap</w:t>
-      </w:r>
-      <w:proofErr w:type="spellEnd"/>
-      <w:r>
-        <w:rPr>
-          <w:b/>
-        </w:rPr>
-        <w:t xml:space="preserve"> chains:</w:t>
+        <w:t>extures are created with the appropriate mipmap chains:</w:t>
       </w:r>
     </w:p>
     <w:p>
@@ -1002,15 +919,7 @@
         <w:ind w:left="1440" w:firstLine="0"/>
       </w:pPr>
       <w:r>
-        <w:t xml:space="preserve">The LOD texture generator automatically generates the entire </w:t>
-      </w:r>
-      <w:proofErr w:type="spellStart"/>
-      <w:r>
-        <w:t>mipmap</w:t>
-      </w:r>
-      <w:proofErr w:type="spellEnd"/>
-      <w:r>
-        <w:t xml:space="preserve"> chain for diffuse and normal maps.</w:t>
+        <w:t>The LOD texture generator automatically generates the entire mipmap chain for diffuse and normal maps.</w:t>
       </w:r>
     </w:p>
     <w:p>
@@ -1043,15 +952,7 @@
         <w:t xml:space="preserve"> operating at an average of 48FPS (provided </w:t>
       </w:r>
       <w:r>
-        <w:t xml:space="preserve">the host machine is capable of such </w:t>
-      </w:r>
-      <w:proofErr w:type="spellStart"/>
-      <w:r>
-        <w:t>framerates</w:t>
-      </w:r>
-      <w:proofErr w:type="spellEnd"/>
-      <w:r>
-        <w:t xml:space="preserve">). </w:t>
+        <w:t xml:space="preserve">the host machine is capable of such framerates). </w:t>
       </w:r>
     </w:p>
     <w:p>
@@ -1161,15 +1062,7 @@
         <w:t xml:space="preserve">Fix for the CTD that </w:t>
       </w:r>
       <w:r>
-        <w:t xml:space="preserve">occurs on machines with </w:t>
-      </w:r>
-      <w:proofErr w:type="spellStart"/>
-      <w:r>
-        <w:t>Realtek</w:t>
-      </w:r>
-      <w:proofErr w:type="spellEnd"/>
-      <w:r>
-        <w:t xml:space="preserve"> soundcards,</w:t>
+        <w:t>occurs on machines with Realtek soundcards,</w:t>
       </w:r>
       <w:r>
         <w:t xml:space="preserve"> when the response window is </w:t>
@@ -1229,15 +1122,7 @@
         <w:ind w:left="1440" w:firstLine="0"/>
       </w:pPr>
       <w:r>
-        <w:t xml:space="preserve">Fix for the CTD that occurs due to the improper initialization of the </w:t>
-      </w:r>
-      <w:proofErr w:type="spellStart"/>
-      <w:r>
-        <w:t>facegen</w:t>
-      </w:r>
-      <w:proofErr w:type="spellEnd"/>
-      <w:r>
-        <w:t xml:space="preserve"> renderer in NPC and creature dialogs.</w:t>
+        <w:t>Fix for the CTD that occurs due to the improper initialization of the facegen renderer in NPC and creature dialogs.</w:t>
       </w:r>
     </w:p>
     <w:p>
@@ -1255,21 +1140,7 @@
         <w:rPr>
           <w:b/>
         </w:rPr>
-        <w:t xml:space="preserve">Identical-to-master dialog and </w:t>
-      </w:r>
-      <w:proofErr w:type="spellStart"/>
-      <w:r>
-        <w:rPr>
-          <w:b/>
-        </w:rPr>
-        <w:t>worldspace</w:t>
-      </w:r>
-      <w:proofErr w:type="spellEnd"/>
-      <w:r>
-        <w:rPr>
-          <w:b/>
-        </w:rPr>
-        <w:t xml:space="preserve"> edit bug:</w:t>
+        <w:t>Identical-to-master dialog and worldspace edit bug:</w:t>
       </w:r>
     </w:p>
     <w:p>
@@ -1278,15 +1149,7 @@
         <w:ind w:left="1440" w:firstLine="0"/>
       </w:pPr>
       <w:r>
-        <w:t xml:space="preserve">Fix for the version control related bug that makes unnecessary edits to cells, dialogs and </w:t>
-      </w:r>
-      <w:proofErr w:type="spellStart"/>
-      <w:r>
-        <w:t>worldspaces</w:t>
-      </w:r>
-      <w:proofErr w:type="spellEnd"/>
-      <w:r>
-        <w:t xml:space="preserve"> should one of the plugin’s masters have an active record of the same.</w:t>
+        <w:t>Fix for the version control related bug that makes unnecessary edits to cells, dialogs and worldspaces should one of the plugin’s masters have an active record of the same.</w:t>
       </w:r>
     </w:p>
     <w:p>
@@ -1327,19 +1190,11 @@
           <w:b/>
         </w:rPr>
       </w:pPr>
-      <w:proofErr w:type="spellStart"/>
-      <w:r>
-        <w:rPr>
-          <w:b/>
-        </w:rPr>
-        <w:t>BSAssertion</w:t>
-      </w:r>
-      <w:proofErr w:type="spellEnd"/>
-      <w:r>
-        <w:rPr>
-          <w:b/>
-        </w:rPr>
-        <w:t xml:space="preserve"> bug:</w:t>
+      <w:r>
+        <w:rPr>
+          <w:b/>
+        </w:rPr>
+        <w:t>BSAssertion bug:</w:t>
       </w:r>
     </w:p>
     <w:p>
@@ -1505,15 +1360,7 @@
         <w:t>prevented the comp</w:t>
       </w:r>
       <w:r>
-        <w:t xml:space="preserve">lete duplication of </w:t>
-      </w:r>
-      <w:proofErr w:type="spellStart"/>
-      <w:r>
-        <w:t>extradata</w:t>
-      </w:r>
-      <w:proofErr w:type="spellEnd"/>
-      <w:r>
-        <w:t xml:space="preserve"> bet</w:t>
+        <w:t>lete duplication of extradata bet</w:t>
       </w:r>
       <w:r>
         <w:t xml:space="preserve">ween </w:t>
@@ -1644,25 +1491,11 @@
           <w:numId w:val="8"/>
         </w:numPr>
       </w:pPr>
-      <w:proofErr w:type="spellStart"/>
-      <w:r>
-        <w:rPr>
-          <w:b/>
-        </w:rPr>
-        <w:t>AnimObject</w:t>
-      </w:r>
-      <w:proofErr w:type="spellEnd"/>
-      <w:r>
-        <w:rPr>
-          <w:b/>
-        </w:rPr>
-        <w:t xml:space="preserve"> creation</w:t>
-      </w:r>
-      <w:r>
-        <w:rPr>
-          <w:b/>
-        </w:rPr>
-        <w:t xml:space="preserve"> bug:</w:t>
+      <w:r>
+        <w:rPr>
+          <w:b/>
+        </w:rPr>
+        <w:t>AnimObject creation bug:</w:t>
       </w:r>
     </w:p>
     <w:p>
@@ -1671,23 +1504,7 @@
         <w:ind w:left="1440" w:firstLine="0"/>
       </w:pPr>
       <w:r>
-        <w:t xml:space="preserve">Fix for the bug that </w:t>
-      </w:r>
-      <w:r>
-        <w:t xml:space="preserve">caused a CTD when an </w:t>
-      </w:r>
-      <w:proofErr w:type="spellStart"/>
-      <w:r>
-        <w:t>animobject</w:t>
-      </w:r>
-      <w:proofErr w:type="spellEnd"/>
-      <w:r>
-        <w:t xml:space="preserve"> was created/edited when no plugins were loaded</w:t>
-      </w:r>
-      <w:bookmarkStart w:id="0" w:name="_GoBack"/>
-      <w:bookmarkEnd w:id="0"/>
-      <w:r>
-        <w:t>.</w:t>
+        <w:t>Fix for the bug that caused a CTD when an animobject was created/edited when no plugins were loaded.</w:t>
       </w:r>
     </w:p>
     <w:p>
@@ -2161,15 +1978,7 @@
         <w:t>Allocation</w:t>
       </w:r>
       <w:r>
-        <w:t xml:space="preserve"> – This involves dragging a tab out of its </w:t>
-      </w:r>
-      <w:proofErr w:type="spellStart"/>
-      <w:r>
-        <w:t>tabstrip</w:t>
-      </w:r>
-      <w:proofErr w:type="spellEnd"/>
-      <w:r>
-        <w:t xml:space="preserve"> and elsewhere. This spawns a new tab container at the point of release and moves the torn tab into it.</w:t>
+        <w:t xml:space="preserve"> – This involves dragging a tab out of its tabstrip and elsewhere. This spawns a new tab container at the point of release and moves the torn tab into it.</w:t>
       </w:r>
     </w:p>
     <w:p>
@@ -2187,15 +1996,7 @@
         <w:t>Relocation</w:t>
       </w:r>
       <w:r>
-        <w:t xml:space="preserve"> – Tabs can be moved </w:t>
-      </w:r>
-      <w:proofErr w:type="spellStart"/>
-      <w:r>
-        <w:t>b’ween</w:t>
-      </w:r>
-      <w:proofErr w:type="spellEnd"/>
-      <w:r>
-        <w:t xml:space="preserve"> tab containers seamlessly. This is done by tearing a tab and releasing it at another tab strip. If done correctly, the torn tab will be relocated to its new container.</w:t>
+        <w:t xml:space="preserve"> – Tabs can be moved b’ween tab containers seamlessly. This is done by tearing a tab and releasing it at another tab strip. If done correctly, the torn tab will be relocated to its new container.</w:t>
       </w:r>
     </w:p>
     <w:p>
@@ -2311,23 +2112,7 @@
     </w:p>
     <w:p>
       <w:r>
-        <w:t xml:space="preserve">The list view displays all the loaded scripts and the text box to the right shows a preview of the selected script. The textbox at the bottom can be used to select a particular script by its </w:t>
-      </w:r>
-      <w:proofErr w:type="spellStart"/>
-      <w:r>
-        <w:t>editorID</w:t>
-      </w:r>
-      <w:proofErr w:type="spellEnd"/>
-      <w:r>
-        <w:t xml:space="preserve"> or </w:t>
-      </w:r>
-      <w:proofErr w:type="spellStart"/>
-      <w:r>
-        <w:t>formID</w:t>
-      </w:r>
-      <w:proofErr w:type="spellEnd"/>
-      <w:r>
-        <w:t xml:space="preserve">. Multiple scripts can be selected in the list view during an ‘Open’ operation and this is where the ‘Select Script(s)’ button comes to play. The selected scripts are loaded neatly into their own tab </w:t>
+        <w:t xml:space="preserve">The list view displays all the loaded scripts and the text box to the right shows a preview of the selected script. The textbox at the bottom can be used to select a particular script by its editorID or formID. Multiple scripts can be selected in the list view during an ‘Open’ operation and this is where the ‘Select Script(s)’ button comes to play. The selected scripts are loaded neatly into their own tab </w:t>
       </w:r>
       <w:r>
         <w:t>on clicking it. The list view can be sorted by each column. The first column denotes the state of each script – A golden star denotes that the script is from an active plugin and an ‘X’ mark denotes that the script is deleted. The list view is sorted by status on initialization.</w:t>
@@ -2452,7 +2237,19 @@
         <w:t>Recompile all active scripts</w:t>
       </w:r>
       <w:r>
-        <w:t xml:space="preserve"> – Attempts to compile and save every script in the active plugin. Failed compilation results in an entry in the console.</w:t>
+        <w:t xml:space="preserve"> – Attempts to compile and save every script in the active plugin. </w:t>
+      </w:r>
+      <w:r>
+        <w:t>C</w:t>
+      </w:r>
+      <w:r>
+        <w:t xml:space="preserve">ompilation results </w:t>
+      </w:r>
+      <w:r>
+        <w:t>are logged to</w:t>
+      </w:r>
+      <w:r>
+        <w:t xml:space="preserve"> the console.</w:t>
       </w:r>
     </w:p>
     <w:p>
@@ -2623,7 +2420,13 @@
         <w:t>Common textbox</w:t>
       </w:r>
       <w:r>
-        <w:t xml:space="preserve"> – Take input for the various functions in the Edit menu.</w:t>
+        <w:t xml:space="preserve"> – </w:t>
+      </w:r>
+      <w:r>
+        <w:t>Accepts</w:t>
+      </w:r>
+      <w:r>
+        <w:t xml:space="preserve"> input for the various functions in the Edit menu.</w:t>
       </w:r>
     </w:p>
     <w:p>
@@ -2667,6 +2470,9 @@
       <w:r>
         <w:t xml:space="preserve"> in the loaded script. Results are displayed in a list view below the bottom status bar and pointers are placed at the locations of the query text.</w:t>
       </w:r>
+      <w:r>
+        <w:t xml:space="preserve"> All operations are case-insensitive.</w:t>
+      </w:r>
     </w:p>
     <w:p>
       <w:pPr>
@@ -2818,19 +2624,34 @@
         <w:t>Double clicking on a</w:t>
       </w:r>
       <w:r>
-        <w:t xml:space="preserve"> non-message item </w:t>
-      </w:r>
-      <w:r>
-        <w:t>will move th</w:t>
+        <w:t xml:space="preserve">n </w:t>
+      </w:r>
+      <w:r>
+        <w:t xml:space="preserve">item </w:t>
+      </w:r>
+      <w:r>
+        <w:t xml:space="preserve">will </w:t>
+      </w:r>
+      <w:r>
+        <w:t xml:space="preserve">either </w:t>
+      </w:r>
+      <w:r>
+        <w:t>move th</w:t>
       </w:r>
       <w:r>
         <w:t>e</w:t>
       </w:r>
       <w:r>
-        <w:t xml:space="preserve"> caret to the appropriate line; otherwise </w:t>
-      </w:r>
-      <w:r>
-        <w:t>remove it from the list.</w:t>
+        <w:t xml:space="preserve"> caret to the appropriate line or </w:t>
+      </w:r>
+      <w:r>
+        <w:t>remove it from the list</w:t>
+      </w:r>
+      <w:r>
+        <w:t xml:space="preserve"> depending upon the message type</w:t>
+      </w:r>
+      <w:r>
+        <w:t>.</w:t>
       </w:r>
     </w:p>
     <w:p>
@@ -2849,7 +2670,10 @@
         <w:t>Find results</w:t>
       </w:r>
       <w:r>
-        <w:t xml:space="preserve"> – Displays a find operator’s results. Closing this list view will also remove all placed pointers. Double clicking on an item will move the caret to the appropriate line.</w:t>
+        <w:t xml:space="preserve"> – Displays the last executed Find operation</w:t>
+      </w:r>
+      <w:r>
+        <w:t>’s results. Double clicking on an item will move the caret to the appropriate line.</w:t>
       </w:r>
     </w:p>
     <w:p>
@@ -2972,16 +2796,25 @@
         <w:t>variable indices</w:t>
       </w:r>
       <w:r>
-        <w:t xml:space="preserve"> – Attempts to compile and save the loaded script. If </w:t>
-      </w:r>
-      <w:r>
-        <w:t>successful, enumerates every variable in the script and its type and index. Indices can be edited b</w:t>
+        <w:t xml:space="preserve"> – </w:t>
+      </w:r>
+      <w:r>
+        <w:t>E</w:t>
+      </w:r>
+      <w:r>
+        <w:t>numerat</w:t>
+      </w:r>
+      <w:r>
+        <w:t>es every variable in the script, their</w:t>
+      </w:r>
+      <w:r>
+        <w:t xml:space="preserve"> type and index. Indices can be edited b</w:t>
       </w:r>
       <w:r>
         <w:t>y</w:t>
       </w:r>
       <w:r>
-        <w:t xml:space="preserve"> double clicking on the desired index cell.</w:t>
+        <w:t xml:space="preserve"> double clicking on the desired cell.</w:t>
       </w:r>
     </w:p>
     <w:p>
@@ -3009,7 +2842,13 @@
         <w:t xml:space="preserve"> </w:t>
       </w:r>
       <w:r>
-        <w:t>Only used in conjunction with the above tool. Updates the script with the modified (if any) variable indices.</w:t>
+        <w:t>Only used in conjunction with the above tool. Updates the script with the modified variable indices</w:t>
+      </w:r>
+      <w:r>
+        <w:t>, if any</w:t>
+      </w:r>
+      <w:r>
+        <w:t>.</w:t>
       </w:r>
       <w:r>
         <w:t xml:space="preserve"> This is an advanced tool and must be used with care as it can easily break scripts.</w:t>
@@ -3064,7 +2903,13 @@
         <w:t>Preprocessed Text Viewer</w:t>
       </w:r>
       <w:r>
-        <w:t xml:space="preserve"> – Preprocesses the script text and displays it in a separate text viewer.</w:t>
+        <w:t xml:space="preserve"> – Preprocesses the script text and displays</w:t>
+      </w:r>
+      <w:r>
+        <w:t xml:space="preserve"> the result</w:t>
+      </w:r>
+      <w:r>
+        <w:t xml:space="preserve"> in a separate text viewer.</w:t>
       </w:r>
     </w:p>
     <w:p>
@@ -3102,15 +2947,13 @@
         <w:t xml:space="preserve">Bind Script </w:t>
       </w:r>
       <w:r>
-        <w:t xml:space="preserve">– Allows the active script to be bound to </w:t>
-      </w:r>
-      <w:proofErr w:type="gramStart"/>
-      <w:r>
-        <w:t>a(</w:t>
-      </w:r>
-      <w:proofErr w:type="gramEnd"/>
-      <w:r>
-        <w:t>n) new/existing scriptable object.</w:t>
+        <w:t>– Allows the active script to be bound to a new</w:t>
+      </w:r>
+      <w:r>
+        <w:t xml:space="preserve"> or </w:t>
+      </w:r>
+      <w:r>
+        <w:t>existing scriptable object.</w:t>
       </w:r>
     </w:p>
     <w:p>
@@ -3273,7 +3116,13 @@
     </w:p>
     <w:p>
       <w:r>
-        <w:t>The CSE editor has further more features:</w:t>
+        <w:t>The CSE editor has</w:t>
+      </w:r>
+      <w:r>
+        <w:t xml:space="preserve"> yet</w:t>
+      </w:r>
+      <w:r>
+        <w:t xml:space="preserve"> further features:</w:t>
       </w:r>
     </w:p>
     <w:p>
@@ -3306,15 +3155,7 @@
         <w:t xml:space="preserve">ndentation </w:t>
       </w:r>
       <w:r>
-        <w:t xml:space="preserve">– Script lines are automatically indented and </w:t>
-      </w:r>
-      <w:proofErr w:type="spellStart"/>
-      <w:r>
-        <w:t>outdented</w:t>
-      </w:r>
-      <w:proofErr w:type="spellEnd"/>
-      <w:r>
-        <w:t xml:space="preserve"> depending upon the script structure. The script writer can carry on with coding without having to worry about indentation.</w:t>
+        <w:t>– Script lines are automatically indented and outdented depending upon the script structure. The script writer can carry on with coding without having to worry about indentation.</w:t>
       </w:r>
     </w:p>
     <w:p>
@@ -3374,15 +3215,7 @@
         <w:t>Tab indentation</w:t>
       </w:r>
       <w:r>
-        <w:t xml:space="preserve"> – Lines can be batch indented and </w:t>
-      </w:r>
-      <w:proofErr w:type="spellStart"/>
-      <w:r>
-        <w:t>outdented</w:t>
-      </w:r>
-      <w:proofErr w:type="spellEnd"/>
-      <w:r>
-        <w:t xml:space="preserve"> by using the </w:t>
+        <w:t xml:space="preserve"> – Lines can be batch indented and outdented by using the </w:t>
       </w:r>
       <w:r>
         <w:rPr>
@@ -3402,27 +3235,10 @@
       <w:r>
         <w:t xml:space="preserve"> key modifier.</w:t>
       </w:r>
-    </w:p>
-    <w:p>
-      <w:pPr>
-        <w:pStyle w:val="ListParagraph"/>
-        <w:numPr>
-          <w:ilvl w:val="0"/>
-          <w:numId w:val="15"/>
-        </w:numPr>
-      </w:pPr>
-      <w:r>
-        <w:rPr>
-          <w:rStyle w:val="Heading3Char"/>
-          <w:b/>
-        </w:rPr>
-        <w:t xml:space="preserve">Persistent Fonts </w:t>
-      </w:r>
-      <w:r>
-        <w:t>– Not much of a feature but something that many have pined for.</w:t>
-      </w:r>
-    </w:p>
-    <w:p/>
+      <w:r>
+        <w:t xml:space="preserve"> </w:t>
+      </w:r>
+    </w:p>
     <w:p/>
     <w:p>
       <w:r>
@@ -3703,21 +3519,7 @@
         <w:rPr>
           <w:rFonts w:ascii="Consolas" w:hAnsi="Consolas" w:cs="Consolas"/>
         </w:rPr>
-        <w:t xml:space="preserve">short </w:t>
-      </w:r>
-      <w:proofErr w:type="spellStart"/>
-      <w:r>
-        <w:rPr>
-          <w:rFonts w:ascii="Consolas" w:hAnsi="Consolas" w:cs="Consolas"/>
-        </w:rPr>
-        <w:t>sSomeVar</w:t>
-      </w:r>
-      <w:proofErr w:type="spellEnd"/>
-      <w:r>
-        <w:rPr>
-          <w:rFonts w:ascii="Consolas" w:hAnsi="Consolas" w:cs="Consolas"/>
-        </w:rPr>
-        <w:t xml:space="preserve"> </w:t>
+        <w:t xml:space="preserve">short sSomeVar </w:t>
       </w:r>
       <w:r>
         <w:rPr>
@@ -3742,15 +3544,7 @@
         <w:t>Quests</w:t>
       </w:r>
       <w:r>
-        <w:t xml:space="preserve"> – Descriptions include the name field of the quest and the </w:t>
-      </w:r>
-      <w:proofErr w:type="spellStart"/>
-      <w:r>
-        <w:t>editorID</w:t>
-      </w:r>
-      <w:proofErr w:type="spellEnd"/>
-      <w:r>
-        <w:t xml:space="preserve"> of the quest script, if any.</w:t>
+        <w:t xml:space="preserve"> – Descriptions include the name field of the quest and the editorID of the quest script, if any.</w:t>
       </w:r>
     </w:p>
     <w:p>
@@ -3788,19 +3582,11 @@
           <w:rFonts w:ascii="Consolas" w:hAnsi="Consolas" w:cs="Consolas"/>
         </w:rPr>
       </w:pPr>
-      <w:proofErr w:type="spellStart"/>
-      <w:r>
-        <w:rPr>
-          <w:rFonts w:ascii="Consolas" w:hAnsi="Consolas" w:cs="Consolas"/>
-        </w:rPr>
-        <w:t>Scn</w:t>
-      </w:r>
-      <w:proofErr w:type="spellEnd"/>
-      <w:r>
-        <w:rPr>
-          <w:rFonts w:ascii="Consolas" w:hAnsi="Consolas" w:cs="Consolas"/>
-        </w:rPr>
-        <w:t xml:space="preserve"> test</w:t>
+      <w:r>
+        <w:rPr>
+          <w:rFonts w:ascii="Consolas" w:hAnsi="Consolas" w:cs="Consolas"/>
+        </w:rPr>
+        <w:t>Scn test</w:t>
       </w:r>
     </w:p>
     <w:p>
@@ -3824,21 +3610,7 @@
         <w:rPr>
           <w:rFonts w:ascii="Consolas" w:hAnsi="Consolas" w:cs="Consolas"/>
         </w:rPr>
-        <w:t xml:space="preserve">; </w:t>
-      </w:r>
-      <w:proofErr w:type="gramStart"/>
-      <w:r>
-        <w:rPr>
-          <w:rFonts w:ascii="Consolas" w:hAnsi="Consolas" w:cs="Consolas"/>
-        </w:rPr>
-        <w:t>this</w:t>
-      </w:r>
-      <w:proofErr w:type="gramEnd"/>
-      <w:r>
-        <w:rPr>
-          <w:rFonts w:ascii="Consolas" w:hAnsi="Consolas" w:cs="Consolas"/>
-        </w:rPr>
-        <w:t xml:space="preserve"> is an UDF script</w:t>
+        <w:t>; this is an UDF script</w:t>
       </w:r>
     </w:p>
     <w:p>
@@ -3853,21 +3625,7 @@
         <w:rPr>
           <w:rFonts w:ascii="Consolas" w:hAnsi="Consolas" w:cs="Consolas"/>
         </w:rPr>
-        <w:t xml:space="preserve">; </w:t>
-      </w:r>
-      <w:proofErr w:type="gramStart"/>
-      <w:r>
-        <w:rPr>
-          <w:rFonts w:ascii="Consolas" w:hAnsi="Consolas" w:cs="Consolas"/>
-        </w:rPr>
-        <w:t>some</w:t>
-      </w:r>
-      <w:proofErr w:type="gramEnd"/>
-      <w:r>
-        <w:rPr>
-          <w:rFonts w:ascii="Consolas" w:hAnsi="Consolas" w:cs="Consolas"/>
-        </w:rPr>
-        <w:t xml:space="preserve"> text – foo</w:t>
+        <w:t>; some text – foo</w:t>
       </w:r>
     </w:p>
     <w:p>
@@ -3882,21 +3640,7 @@
         <w:rPr>
           <w:rFonts w:ascii="Consolas" w:hAnsi="Consolas" w:cs="Consolas"/>
         </w:rPr>
-        <w:t xml:space="preserve">; </w:t>
-      </w:r>
-      <w:proofErr w:type="gramStart"/>
-      <w:r>
-        <w:rPr>
-          <w:rFonts w:ascii="Consolas" w:hAnsi="Consolas" w:cs="Consolas"/>
-        </w:rPr>
-        <w:t>more</w:t>
-      </w:r>
-      <w:proofErr w:type="gramEnd"/>
-      <w:r>
-        <w:rPr>
-          <w:rFonts w:ascii="Consolas" w:hAnsi="Consolas" w:cs="Consolas"/>
-        </w:rPr>
-        <w:t xml:space="preserve"> foo</w:t>
+        <w:t>; more foo</w:t>
       </w:r>
     </w:p>
     <w:p>
@@ -3927,30 +3671,8 @@
           <w:rFonts w:ascii="Consolas" w:hAnsi="Consolas" w:cs="Consolas"/>
         </w:rPr>
         <w:tab/>
-        <w:t xml:space="preserve">; </w:t>
-      </w:r>
-      <w:proofErr w:type="gramStart"/>
-      <w:r>
-        <w:rPr>
-          <w:rFonts w:ascii="Consolas" w:hAnsi="Consolas" w:cs="Consolas"/>
-        </w:rPr>
-        <w:t>Some</w:t>
-      </w:r>
-      <w:proofErr w:type="gramEnd"/>
-      <w:r>
-        <w:rPr>
-          <w:rFonts w:ascii="Consolas" w:hAnsi="Consolas" w:cs="Consolas"/>
-        </w:rPr>
-        <w:t xml:space="preserve"> </w:t>
-      </w:r>
-      <w:proofErr w:type="spellStart"/>
-      <w:r>
-        <w:rPr>
-          <w:rFonts w:ascii="Consolas" w:hAnsi="Consolas" w:cs="Consolas"/>
-        </w:rPr>
-        <w:t>arg</w:t>
-      </w:r>
-      <w:proofErr w:type="spellEnd"/>
+        <w:t>; Some arg</w:t>
+      </w:r>
     </w:p>
     <w:p>
       <w:pPr>
@@ -3971,30 +3693,8 @@
           <w:rFonts w:ascii="Consolas" w:hAnsi="Consolas" w:cs="Consolas"/>
         </w:rPr>
         <w:tab/>
-        <w:t xml:space="preserve">; </w:t>
-      </w:r>
-      <w:proofErr w:type="gramStart"/>
-      <w:r>
-        <w:rPr>
-          <w:rFonts w:ascii="Consolas" w:hAnsi="Consolas" w:cs="Consolas"/>
-        </w:rPr>
-        <w:t>Another</w:t>
-      </w:r>
-      <w:proofErr w:type="gramEnd"/>
-      <w:r>
-        <w:rPr>
-          <w:rFonts w:ascii="Consolas" w:hAnsi="Consolas" w:cs="Consolas"/>
-        </w:rPr>
-        <w:t xml:space="preserve"> </w:t>
-      </w:r>
-      <w:proofErr w:type="spellStart"/>
-      <w:r>
-        <w:rPr>
-          <w:rFonts w:ascii="Consolas" w:hAnsi="Consolas" w:cs="Consolas"/>
-        </w:rPr>
-        <w:t>arg</w:t>
-      </w:r>
-      <w:proofErr w:type="spellEnd"/>
+        <w:t>; Another arg</w:t>
+      </w:r>
     </w:p>
     <w:p>
       <w:pPr>
@@ -4033,21 +3733,7 @@
           <w:rFonts w:ascii="Consolas" w:hAnsi="Consolas" w:cs="Consolas"/>
         </w:rPr>
         <w:tab/>
-        <w:t xml:space="preserve">Let </w:t>
-      </w:r>
-      <w:proofErr w:type="gramStart"/>
-      <w:r>
-        <w:rPr>
-          <w:rFonts w:ascii="Consolas" w:hAnsi="Consolas" w:cs="Consolas"/>
-        </w:rPr>
-        <w:t>sArg1 :</w:t>
-      </w:r>
-      <w:proofErr w:type="gramEnd"/>
-      <w:r>
-        <w:rPr>
-          <w:rFonts w:ascii="Consolas" w:hAnsi="Consolas" w:cs="Consolas"/>
-        </w:rPr>
-        <w:t>= 111</w:t>
+        <w:t>Let sArg1 := 111</w:t>
       </w:r>
     </w:p>
     <w:p>
@@ -4063,20 +3749,7 @@
           <w:rFonts w:ascii="Consolas" w:hAnsi="Consolas" w:cs="Consolas"/>
         </w:rPr>
         <w:tab/>
-      </w:r>
-      <w:proofErr w:type="spellStart"/>
-      <w:r>
-        <w:rPr>
-          <w:rFonts w:ascii="Consolas" w:hAnsi="Consolas" w:cs="Consolas"/>
-        </w:rPr>
-        <w:t>Setfunctionvalue</w:t>
-      </w:r>
-      <w:proofErr w:type="spellEnd"/>
-      <w:r>
-        <w:rPr>
-          <w:rFonts w:ascii="Consolas" w:hAnsi="Consolas" w:cs="Consolas"/>
-        </w:rPr>
-        <w:t xml:space="preserve"> sArg1</w:t>
+        <w:t>Setfunctionvalue sArg1</w:t>
       </w:r>
     </w:p>
     <w:p>
@@ -4099,23 +3772,10 @@
         <w:ind w:left="720"/>
       </w:pPr>
       <w:r>
-        <w:t xml:space="preserve">The description will include the comment text </w:t>
-      </w:r>
-      <w:proofErr w:type="spellStart"/>
-      <w:r>
-        <w:t>b’ween</w:t>
-      </w:r>
-      <w:proofErr w:type="spellEnd"/>
-      <w:r>
-        <w:t xml:space="preserve"> the script name declaration and the first local </w:t>
-      </w:r>
-      <w:proofErr w:type="gramStart"/>
-      <w:r>
-        <w:t>variable’s</w:t>
-      </w:r>
-      <w:proofErr w:type="gramEnd"/>
-      <w:r>
-        <w:t>. Arguments are treated as variables and enumerated. And finally, the return type of the UDF is stated.</w:t>
+        <w:t>The description will include the comment text b’ween</w:t>
+      </w:r>
+      <w:r>
+        <w:t xml:space="preserve"> the script name declaration and the first local variable’s. Arguments are treated as variables and enumerated. And finally, the return type of the UDF is stated.</w:t>
       </w:r>
     </w:p>
     <w:p>
@@ -4189,7 +3849,6 @@
         <w:rPr>
           <w:b/>
         </w:rPr>
-        <w:lastRenderedPageBreak/>
         <w:t>Dot</w:t>
       </w:r>
       <w:r>
@@ -4618,10 +4277,20 @@
           <w:smallCaps w:val="0"/>
           <w:spacing w:val="0"/>
         </w:rPr>
-        <w:t>The token parser expects operators, operands and function arguments to be delimited by one of the following characters</w:t>
-      </w:r>
-      <w:proofErr w:type="gramStart"/>
-      <w:r>
+        <w:t xml:space="preserve">The token parser expects operators, operands and function arguments to be delimited by one of the following characters: </w:t>
+      </w:r>
+      <w:r>
+        <w:rPr>
+          <w:rFonts w:ascii="Consolas" w:hAnsi="Consolas" w:cs="Consolas"/>
+        </w:rPr>
+        <w:t>., (){}[]\t</w:t>
+      </w:r>
+    </w:p>
+    <w:p>
+      <w:pPr>
+        <w:pStyle w:val="ListParagraph"/>
+        <w:spacing w:before="240" w:line="276" w:lineRule="auto"/>
+        <w:ind w:left="1440" w:firstLine="0"/>
         <w:rPr>
           <w:rStyle w:val="BookTitle"/>
           <w:b w:val="0"/>
@@ -4629,34 +4298,6 @@
           <w:smallCaps w:val="0"/>
           <w:spacing w:val="0"/>
         </w:rPr>
-        <w:t xml:space="preserve">: </w:t>
-      </w:r>
-      <w:r>
-        <w:rPr>
-          <w:rFonts w:ascii="Consolas" w:hAnsi="Consolas" w:cs="Consolas"/>
-        </w:rPr>
-        <w:t>.</w:t>
-      </w:r>
-      <w:proofErr w:type="gramEnd"/>
-      <w:r>
-        <w:rPr>
-          <w:rFonts w:ascii="Consolas" w:hAnsi="Consolas" w:cs="Consolas"/>
-        </w:rPr>
-        <w:t>, (){}[]\t</w:t>
-      </w:r>
-    </w:p>
-    <w:p>
-      <w:pPr>
-        <w:pStyle w:val="ListParagraph"/>
-        <w:spacing w:before="240" w:line="276" w:lineRule="auto"/>
-        <w:ind w:left="1440" w:firstLine="0"/>
-        <w:rPr>
-          <w:rStyle w:val="BookTitle"/>
-          <w:b w:val="0"/>
-          <w:bCs w:val="0"/>
-          <w:smallCaps w:val="0"/>
-          <w:spacing w:val="0"/>
-        </w:rPr>
       </w:pPr>
     </w:p>
     <w:p>
@@ -4767,23 +4408,13 @@
           <w:b w:val="0"/>
         </w:rPr>
       </w:pPr>
-      <w:proofErr w:type="gramStart"/>
-      <w:r>
-        <w:rPr>
-          <w:rStyle w:val="BookTitle"/>
-          <w:rFonts w:ascii="Consolas" w:hAnsi="Consolas" w:cs="Consolas"/>
-          <w:b w:val="0"/>
-        </w:rPr>
-        <w:t>;#</w:t>
-      </w:r>
-      <w:proofErr w:type="gramEnd"/>
-      <w:r>
-        <w:rPr>
-          <w:rStyle w:val="BookTitle"/>
-          <w:rFonts w:ascii="Consolas" w:hAnsi="Consolas" w:cs="Consolas"/>
-          <w:b w:val="0"/>
-        </w:rPr>
-        <w:t>DEFINE MACRO_FOO “FOO~POO”</w:t>
+      <w:r>
+        <w:rPr>
+          <w:rStyle w:val="BookTitle"/>
+          <w:rFonts w:ascii="Consolas" w:hAnsi="Consolas" w:cs="Consolas"/>
+          <w:b w:val="0"/>
+        </w:rPr>
+        <w:t>;#DEFINE MACRO_FOO “FOO~POO”</w:t>
       </w:r>
     </w:p>
     <w:p>
@@ -4807,23 +4438,13 @@
           <w:b w:val="0"/>
         </w:rPr>
       </w:pPr>
-      <w:proofErr w:type="gramStart"/>
-      <w:r>
-        <w:rPr>
-          <w:rStyle w:val="BookTitle"/>
-          <w:rFonts w:ascii="Consolas" w:hAnsi="Consolas" w:cs="Consolas"/>
-          <w:b w:val="0"/>
-        </w:rPr>
-        <w:t>;@IF</w:t>
-      </w:r>
-      <w:proofErr w:type="gramEnd"/>
-      <w:r>
-        <w:rPr>
-          <w:rStyle w:val="BookTitle"/>
-          <w:rFonts w:ascii="Consolas" w:hAnsi="Consolas" w:cs="Consolas"/>
-          <w:b w:val="0"/>
-        </w:rPr>
-        <w:t xml:space="preserve"> (MACRO_FOO != 123.222 || (MACRO_FOO &lt; 10 &amp;&amp; MACRO_FOO &gt; 4.2))</w:t>
+      <w:r>
+        <w:rPr>
+          <w:rStyle w:val="BookTitle"/>
+          <w:rFonts w:ascii="Consolas" w:hAnsi="Consolas" w:cs="Consolas"/>
+          <w:b w:val="0"/>
+        </w:rPr>
+        <w:t>;@IF (MACRO_FOO != 123.222 || (MACRO_FOO &lt; 10 &amp;&amp; MACRO_FOO &gt; 4.2))</w:t>
       </w:r>
     </w:p>
     <w:p>
@@ -4988,24 +4609,13 @@
         <w:t>must be delimited with one of the following chars t</w:t>
       </w:r>
       <w:r>
-        <w:t>o be recognized</w:t>
-      </w:r>
-      <w:proofErr w:type="gramStart"/>
-      <w:r>
-        <w:t xml:space="preserve">: </w:t>
-      </w:r>
-      <w:r>
-        <w:rPr>
-          <w:rFonts w:ascii="Consolas" w:hAnsi="Consolas" w:cs="Consolas"/>
-        </w:rPr>
-        <w:t>.</w:t>
-      </w:r>
-      <w:proofErr w:type="gramEnd"/>
-      <w:r>
-        <w:rPr>
-          <w:rFonts w:ascii="Consolas" w:hAnsi="Consolas" w:cs="Consolas"/>
-        </w:rPr>
-        <w:t xml:space="preserve">, </w:t>
+        <w:t xml:space="preserve">o be recognized: </w:t>
+      </w:r>
+      <w:r>
+        <w:rPr>
+          <w:rFonts w:ascii="Consolas" w:hAnsi="Consolas" w:cs="Consolas"/>
+        </w:rPr>
+        <w:t xml:space="preserve">., </w:t>
       </w:r>
       <w:r>
         <w:rPr>
@@ -5036,7 +4646,6 @@
           <w:b w:val="0"/>
         </w:rPr>
       </w:pPr>
-      <w:proofErr w:type="gramStart"/>
       <w:r>
         <w:rPr>
           <w:rStyle w:val="BookTitle"/>
@@ -5045,7 +4654,6 @@
         </w:rPr>
         <w:t>;#</w:t>
       </w:r>
-      <w:proofErr w:type="gramEnd"/>
       <w:r>
         <w:rPr>
           <w:rStyle w:val="BookTitle"/>
@@ -5114,7 +4722,6 @@
           <w:b w:val="0"/>
         </w:rPr>
       </w:pPr>
-      <w:proofErr w:type="spellStart"/>
       <w:r>
         <w:rPr>
           <w:rStyle w:val="BookTitle"/>
@@ -5123,7 +4730,6 @@
         </w:rPr>
         <w:t>endIf</w:t>
       </w:r>
-      <w:proofErr w:type="spellEnd"/>
     </w:p>
     <w:p>
       <w:pPr>
@@ -5146,34 +4752,14 @@
           <w:b w:val="0"/>
         </w:rPr>
       </w:pPr>
-      <w:proofErr w:type="gramStart"/>
-      <w:r>
-        <w:rPr>
-          <w:rStyle w:val="BookTitle"/>
-          <w:rFonts w:ascii="Consolas" w:hAnsi="Consolas" w:cs="Consolas"/>
-          <w:b w:val="0"/>
-        </w:rPr>
-        <w:t>;@define</w:t>
-      </w:r>
-      <w:proofErr w:type="gramEnd"/>
-      <w:r>
-        <w:rPr>
-          <w:rStyle w:val="BookTitle"/>
-          <w:rFonts w:ascii="Consolas" w:hAnsi="Consolas" w:cs="Consolas"/>
-          <w:b w:val="0"/>
-        </w:rPr>
-        <w:t xml:space="preserve"> </w:t>
-      </w:r>
-      <w:proofErr w:type="spellStart"/>
-      <w:r>
-        <w:rPr>
-          <w:rStyle w:val="BookTitle"/>
-          <w:rFonts w:ascii="Consolas" w:hAnsi="Consolas" w:cs="Consolas"/>
-          <w:b w:val="0"/>
-        </w:rPr>
-        <w:t>PrintMESSAGEString</w:t>
-      </w:r>
-      <w:proofErr w:type="spellEnd"/>
+      <w:r>
+        <w:rPr>
+          <w:rStyle w:val="BookTitle"/>
+          <w:rFonts w:ascii="Consolas" w:hAnsi="Consolas" w:cs="Consolas"/>
+          <w:b w:val="0"/>
+        </w:rPr>
+        <w:t>;@define PrintMESSAGEString</w:t>
+      </w:r>
     </w:p>
     <w:p>
       <w:pPr>
@@ -5210,25 +4796,7 @@
           <w:rFonts w:ascii="Consolas" w:hAnsi="Consolas" w:cs="Consolas"/>
           <w:b w:val="0"/>
         </w:rPr>
-        <w:t>; print “</w:t>
-      </w:r>
-      <w:proofErr w:type="spellStart"/>
-      <w:r>
-        <w:rPr>
-          <w:rStyle w:val="BookTitle"/>
-          <w:rFonts w:ascii="Consolas" w:hAnsi="Consolas" w:cs="Consolas"/>
-          <w:b w:val="0"/>
-        </w:rPr>
-        <w:t>MessageOne</w:t>
-      </w:r>
-      <w:proofErr w:type="spellEnd"/>
-      <w:r>
-        <w:rPr>
-          <w:rStyle w:val="BookTitle"/>
-          <w:rFonts w:ascii="Consolas" w:hAnsi="Consolas" w:cs="Consolas"/>
-          <w:b w:val="0"/>
-        </w:rPr>
-        <w:t>!”</w:t>
+        <w:t>; print “MessageOne!”</w:t>
       </w:r>
     </w:p>
     <w:p>
@@ -5247,25 +4815,7 @@
           <w:rFonts w:ascii="Consolas" w:hAnsi="Consolas" w:cs="Consolas"/>
           <w:b w:val="0"/>
         </w:rPr>
-        <w:t>; print “</w:t>
-      </w:r>
-      <w:proofErr w:type="spellStart"/>
-      <w:r>
-        <w:rPr>
-          <w:rStyle w:val="BookTitle"/>
-          <w:rFonts w:ascii="Consolas" w:hAnsi="Consolas" w:cs="Consolas"/>
-          <w:b w:val="0"/>
-        </w:rPr>
-        <w:t>MessageTwo</w:t>
-      </w:r>
-      <w:proofErr w:type="spellEnd"/>
-      <w:r>
-        <w:rPr>
-          <w:rStyle w:val="BookTitle"/>
-          <w:rFonts w:ascii="Consolas" w:hAnsi="Consolas" w:cs="Consolas"/>
-          <w:b w:val="0"/>
-        </w:rPr>
-        <w:t>!”</w:t>
+        <w:t>; print “MessageTwo!”</w:t>
       </w:r>
     </w:p>
     <w:p>
@@ -5278,23 +4828,13 @@
           <w:b w:val="0"/>
         </w:rPr>
       </w:pPr>
-      <w:proofErr w:type="gramStart"/>
-      <w:r>
-        <w:rPr>
-          <w:rStyle w:val="BookTitle"/>
-          <w:rFonts w:ascii="Consolas" w:hAnsi="Consolas" w:cs="Consolas"/>
-          <w:b w:val="0"/>
-        </w:rPr>
-        <w:t>; ;</w:t>
-      </w:r>
-      <w:proofErr w:type="gramEnd"/>
-      <w:r>
-        <w:rPr>
-          <w:rStyle w:val="BookTitle"/>
-          <w:rFonts w:ascii="Consolas" w:hAnsi="Consolas" w:cs="Consolas"/>
-          <w:b w:val="0"/>
-        </w:rPr>
-        <w:t xml:space="preserve"> comment</w:t>
+      <w:r>
+        <w:rPr>
+          <w:rStyle w:val="BookTitle"/>
+          <w:rFonts w:ascii="Consolas" w:hAnsi="Consolas" w:cs="Consolas"/>
+          <w:b w:val="0"/>
+        </w:rPr>
+        <w:t>; ; comment</w:t>
       </w:r>
     </w:p>
     <w:p>
@@ -5343,25 +4883,7 @@
           <w:rFonts w:ascii="Consolas" w:hAnsi="Consolas" w:cs="Consolas"/>
           <w:b w:val="0"/>
         </w:rPr>
-        <w:t xml:space="preserve">if </w:t>
-      </w:r>
-      <w:proofErr w:type="spellStart"/>
-      <w:r>
-        <w:rPr>
-          <w:rStyle w:val="BookTitle"/>
-          <w:rFonts w:ascii="Consolas" w:hAnsi="Consolas" w:cs="Consolas"/>
-          <w:b w:val="0"/>
-        </w:rPr>
-        <w:t>zzQuest.Var</w:t>
-      </w:r>
-      <w:proofErr w:type="spellEnd"/>
-      <w:r>
-        <w:rPr>
-          <w:rStyle w:val="BookTitle"/>
-          <w:rFonts w:ascii="Consolas" w:hAnsi="Consolas" w:cs="Consolas"/>
-          <w:b w:val="0"/>
-        </w:rPr>
-        <w:t xml:space="preserve"> == 1</w:t>
+        <w:t>if zzQuest.Var == 1</w:t>
       </w:r>
     </w:p>
     <w:p>
@@ -5381,17 +4903,8 @@
           <w:b w:val="0"/>
         </w:rPr>
         <w:tab/>
-      </w:r>
-      <w:proofErr w:type="spellStart"/>
-      <w:r>
-        <w:rPr>
-          <w:rStyle w:val="BookTitle"/>
-          <w:rFonts w:ascii="Consolas" w:hAnsi="Consolas" w:cs="Consolas"/>
-          <w:b w:val="0"/>
-        </w:rPr>
         <w:t>PrintMESSAGEString</w:t>
       </w:r>
-      <w:proofErr w:type="spellEnd"/>
       <w:r>
         <w:rPr>
           <w:rStyle w:val="BookTitle"/>
@@ -5411,7 +4924,6 @@
           <w:b w:val="0"/>
         </w:rPr>
       </w:pPr>
-      <w:proofErr w:type="spellStart"/>
       <w:r>
         <w:rPr>
           <w:rStyle w:val="BookTitle"/>
@@ -5420,7 +4932,6 @@
         </w:rPr>
         <w:t>endif</w:t>
       </w:r>
-      <w:proofErr w:type="spellEnd"/>
     </w:p>
     <w:p>
       <w:pPr>
@@ -5570,17 +5081,8 @@
           <w:b w:val="0"/>
         </w:rPr>
         <w:tab/>
-      </w:r>
-      <w:proofErr w:type="spellStart"/>
-      <w:r>
-        <w:rPr>
-          <w:rStyle w:val="BookTitle"/>
-          <w:rFonts w:ascii="Consolas" w:hAnsi="Consolas" w:cs="Consolas"/>
-          <w:b w:val="0"/>
-        </w:rPr>
         <w:t>fquestdelaytime</w:t>
       </w:r>
-      <w:proofErr w:type="spellEnd"/>
     </w:p>
     <w:p>
       <w:pPr>
@@ -5608,17 +5110,8 @@
           <w:b w:val="0"/>
         </w:rPr>
         <w:tab/>
-      </w:r>
-      <w:proofErr w:type="spellStart"/>
-      <w:r>
-        <w:rPr>
-          <w:rStyle w:val="BookTitle"/>
-          <w:rFonts w:ascii="Consolas" w:hAnsi="Consolas" w:cs="Consolas"/>
-          <w:b w:val="0"/>
-        </w:rPr>
         <w:t>doonce</w:t>
       </w:r>
-      <w:proofErr w:type="spellEnd"/>
     </w:p>
     <w:p>
       <w:pPr>
@@ -5646,17 +5139,8 @@
           <w:b w:val="0"/>
         </w:rPr>
         <w:tab/>
-      </w:r>
-      <w:proofErr w:type="spellStart"/>
-      <w:r>
-        <w:rPr>
-          <w:rStyle w:val="BookTitle"/>
-          <w:rFonts w:ascii="Consolas" w:hAnsi="Consolas" w:cs="Consolas"/>
-          <w:b w:val="0"/>
-        </w:rPr>
         <w:t>goldvalue</w:t>
       </w:r>
-      <w:proofErr w:type="spellEnd"/>
     </w:p>
     <w:p>
       <w:pPr>
@@ -5687,19 +5171,8 @@
           <w:b w:val="0"/>
           <w:i/>
         </w:rPr>
-        <w:t xml:space="preserve">Script </w:t>
-      </w:r>
-      <w:proofErr w:type="spellStart"/>
-      <w:r>
-        <w:rPr>
-          <w:rStyle w:val="BookTitle"/>
-          <w:rFonts w:ascii="Consolas" w:hAnsi="Consolas" w:cs="Consolas"/>
-          <w:b w:val="0"/>
-          <w:i/>
-        </w:rPr>
-        <w:t>zzTestQS</w:t>
-      </w:r>
-      <w:proofErr w:type="spellEnd"/>
+        <w:t>Script zzTestQS</w:t>
+      </w:r>
     </w:p>
     <w:p>
       <w:pPr>
@@ -5718,35 +5191,8 @@
           <w:b w:val="0"/>
         </w:rPr>
         <w:tab/>
-      </w:r>
-      <w:proofErr w:type="spellStart"/>
-      <w:r>
-        <w:rPr>
-          <w:rStyle w:val="BookTitle"/>
-          <w:rFonts w:ascii="Consolas" w:hAnsi="Consolas" w:cs="Consolas"/>
-          <w:b w:val="0"/>
-        </w:rPr>
-        <w:t>scn</w:t>
-      </w:r>
-      <w:proofErr w:type="spellEnd"/>
-      <w:r>
-        <w:rPr>
-          <w:rStyle w:val="BookTitle"/>
-          <w:rFonts w:ascii="Consolas" w:hAnsi="Consolas" w:cs="Consolas"/>
-          <w:b w:val="0"/>
-        </w:rPr>
-        <w:t xml:space="preserve"> </w:t>
-      </w:r>
-      <w:proofErr w:type="spellStart"/>
-      <w:r>
-        <w:rPr>
-          <w:rStyle w:val="BookTitle"/>
-          <w:rFonts w:ascii="Consolas" w:hAnsi="Consolas" w:cs="Consolas"/>
-          <w:b w:val="0"/>
-        </w:rPr>
-        <w:t>zzTestQS</w:t>
-      </w:r>
-      <w:proofErr w:type="spellEnd"/>
+        <w:t>scn zzTestQS</w:t>
+      </w:r>
     </w:p>
     <w:p>
       <w:pPr>
@@ -5777,7 +5223,6 @@
         </w:rPr>
         <w:tab/>
       </w:r>
-      <w:proofErr w:type="gramStart"/>
       <w:r>
         <w:rPr>
           <w:rStyle w:val="BookTitle"/>
@@ -5786,32 +5231,13 @@
         </w:rPr>
         <w:t>;#</w:t>
       </w:r>
-      <w:proofErr w:type="gramEnd"/>
-      <w:r>
-        <w:rPr>
-          <w:rStyle w:val="BookTitle"/>
-          <w:rFonts w:ascii="Consolas" w:hAnsi="Consolas" w:cs="Consolas"/>
-          <w:b w:val="0"/>
-        </w:rPr>
-        <w:t>import “</w:t>
-      </w:r>
-      <w:proofErr w:type="spellStart"/>
-      <w:r>
-        <w:rPr>
-          <w:rStyle w:val="BookTitle"/>
-          <w:rFonts w:ascii="Consolas" w:hAnsi="Consolas" w:cs="Consolas"/>
-          <w:b w:val="0"/>
-        </w:rPr>
-        <w:t>TestSnip</w:t>
-      </w:r>
-      <w:proofErr w:type="spellEnd"/>
-      <w:r>
-        <w:rPr>
-          <w:rStyle w:val="BookTitle"/>
-          <w:rFonts w:ascii="Consolas" w:hAnsi="Consolas" w:cs="Consolas"/>
-          <w:b w:val="0"/>
-        </w:rPr>
-        <w:t>”</w:t>
+      <w:r>
+        <w:rPr>
+          <w:rStyle w:val="BookTitle"/>
+          <w:rFonts w:ascii="Consolas" w:hAnsi="Consolas" w:cs="Consolas"/>
+          <w:b w:val="0"/>
+        </w:rPr>
+        <w:t>import “TestSnip”</w:t>
       </w:r>
     </w:p>
     <w:p>
@@ -5842,18 +5268,8 @@
           <w:b w:val="0"/>
         </w:rPr>
         <w:tab/>
-        <w:t xml:space="preserve">begin </w:t>
-      </w:r>
-      <w:proofErr w:type="spellStart"/>
-      <w:r>
-        <w:rPr>
-          <w:rStyle w:val="BookTitle"/>
-          <w:rFonts w:ascii="Consolas" w:hAnsi="Consolas" w:cs="Consolas"/>
-          <w:b w:val="0"/>
-        </w:rPr>
-        <w:t>gamemode</w:t>
-      </w:r>
-      <w:proofErr w:type="spellEnd"/>
+        <w:t>begin gamemode</w:t>
+      </w:r>
     </w:p>
     <w:p>
       <w:pPr>
@@ -5952,35 +5368,8 @@
           <w:b w:val="0"/>
         </w:rPr>
         <w:tab/>
-      </w:r>
-      <w:proofErr w:type="spellStart"/>
-      <w:r>
-        <w:rPr>
-          <w:rStyle w:val="BookTitle"/>
-          <w:rFonts w:ascii="Consolas" w:hAnsi="Consolas" w:cs="Consolas"/>
-          <w:b w:val="0"/>
-        </w:rPr>
-        <w:t>scn</w:t>
-      </w:r>
-      <w:proofErr w:type="spellEnd"/>
-      <w:r>
-        <w:rPr>
-          <w:rStyle w:val="BookTitle"/>
-          <w:rFonts w:ascii="Consolas" w:hAnsi="Consolas" w:cs="Consolas"/>
-          <w:b w:val="0"/>
-        </w:rPr>
-        <w:t xml:space="preserve"> </w:t>
-      </w:r>
-      <w:proofErr w:type="spellStart"/>
-      <w:r>
-        <w:rPr>
-          <w:rStyle w:val="BookTitle"/>
-          <w:rFonts w:ascii="Consolas" w:hAnsi="Consolas" w:cs="Consolas"/>
-          <w:b w:val="0"/>
-        </w:rPr>
-        <w:t>zzTestQS</w:t>
-      </w:r>
-      <w:proofErr w:type="spellEnd"/>
+        <w:t>scn zzTestQS</w:t>
+      </w:r>
     </w:p>
     <w:p>
       <w:pPr>
@@ -6019,17 +5408,8 @@
           <w:b w:val="0"/>
         </w:rPr>
         <w:tab/>
-      </w:r>
-      <w:proofErr w:type="spellStart"/>
-      <w:r>
-        <w:rPr>
-          <w:rStyle w:val="BookTitle"/>
-          <w:rFonts w:ascii="Consolas" w:hAnsi="Consolas" w:cs="Consolas"/>
-          <w:b w:val="0"/>
-        </w:rPr>
         <w:t>fquestdelaytime</w:t>
       </w:r>
-      <w:proofErr w:type="spellEnd"/>
     </w:p>
     <w:p>
       <w:pPr>
@@ -6057,17 +5437,8 @@
           <w:b w:val="0"/>
         </w:rPr>
         <w:tab/>
-      </w:r>
-      <w:proofErr w:type="spellStart"/>
-      <w:r>
-        <w:rPr>
-          <w:rStyle w:val="BookTitle"/>
-          <w:rFonts w:ascii="Consolas" w:hAnsi="Consolas" w:cs="Consolas"/>
-          <w:b w:val="0"/>
-        </w:rPr>
         <w:t>doonce</w:t>
       </w:r>
-      <w:proofErr w:type="spellEnd"/>
     </w:p>
     <w:p>
       <w:pPr>
@@ -6095,17 +5466,8 @@
           <w:b w:val="0"/>
         </w:rPr>
         <w:tab/>
-      </w:r>
-      <w:proofErr w:type="spellStart"/>
-      <w:r>
-        <w:rPr>
-          <w:rStyle w:val="BookTitle"/>
-          <w:rFonts w:ascii="Consolas" w:hAnsi="Consolas" w:cs="Consolas"/>
-          <w:b w:val="0"/>
-        </w:rPr>
         <w:t>goldvalue</w:t>
       </w:r>
-      <w:proofErr w:type="spellEnd"/>
     </w:p>
     <w:p>
       <w:pPr>
@@ -6135,18 +5497,8 @@
           <w:b w:val="0"/>
         </w:rPr>
         <w:tab/>
-        <w:t xml:space="preserve">begin </w:t>
-      </w:r>
-      <w:proofErr w:type="spellStart"/>
-      <w:r>
-        <w:rPr>
-          <w:rStyle w:val="BookTitle"/>
-          <w:rFonts w:ascii="Consolas" w:hAnsi="Consolas" w:cs="Consolas"/>
-          <w:b w:val="0"/>
-        </w:rPr>
-        <w:t>gamemode</w:t>
-      </w:r>
-      <w:proofErr w:type="spellEnd"/>
+        <w:t>begin gamemode</w:t>
+      </w:r>
     </w:p>
     <w:p>
       <w:pPr>
@@ -6240,7 +5592,6 @@
           <w:spacing w:val="10"/>
         </w:rPr>
       </w:pPr>
-      <w:proofErr w:type="spellStart"/>
       <w:r>
         <w:rPr>
           <w:b/>
@@ -6251,37 +5602,10 @@
         <w:rPr>
           <w:b/>
         </w:rPr>
-        <w:t>num</w:t>
-      </w:r>
-      <w:proofErr w:type="spellEnd"/>
-      <w:r>
-        <w:rPr>
-          <w:b/>
-        </w:rPr>
-        <w:t xml:space="preserve"> </w:t>
-      </w:r>
-      <w:r>
-        <w:t>– Defines an enumeration (</w:t>
-      </w:r>
-      <w:proofErr w:type="spellStart"/>
-      <w:r>
-        <w:t>enum</w:t>
-      </w:r>
-      <w:proofErr w:type="spellEnd"/>
-      <w:r>
-        <w:t xml:space="preserve"> for short). An enumeration is basically a single line definition that allows multiple macros to be defined in order. </w:t>
-      </w:r>
-      <w:proofErr w:type="spellStart"/>
-      <w:r>
-        <w:t>Enum</w:t>
-      </w:r>
-      <w:proofErr w:type="spellEnd"/>
-      <w:r>
-        <w:t xml:space="preserve"> items can only have numeric values. They need not be continuous i.e., an item may be declared without </w:t>
-      </w:r>
-      <w:r>
-        <w:lastRenderedPageBreak/>
-        <w:t>an initialization value, in which case it will be assigned one more than the value of its predecessor. The default value starts with 0. The syntax for an enumeration is as follows:</w:t>
+        <w:t xml:space="preserve">num </w:t>
+      </w:r>
+      <w:r>
+        <w:t>– Defines an enumeration (enum for short). An enumeration is basically a single line definition that allows multiple macros to be defined in order. Enum items can only have numeric values. They need not be continuous i.e., an item may be declared without an initialization value, in which case it will be assigned one more than the value of its predecessor. The default value starts with 0. The syntax for an enumeration is as follows:</w:t>
       </w:r>
     </w:p>
     <w:p>
@@ -6295,7 +5619,6 @@
           <w:b w:val="0"/>
         </w:rPr>
       </w:pPr>
-      <w:proofErr w:type="gramStart"/>
       <w:r>
         <w:rPr>
           <w:rStyle w:val="BookTitle"/>
@@ -6304,7 +5627,6 @@
         </w:rPr>
         <w:t>;#</w:t>
       </w:r>
-      <w:proofErr w:type="gramEnd"/>
       <w:r>
         <w:rPr>
           <w:rStyle w:val="BookTitle"/>
@@ -6333,23 +5655,14 @@
           <w:b w:val="0"/>
         </w:rPr>
       </w:pPr>
-      <w:proofErr w:type="gramStart"/>
-      <w:r>
-        <w:rPr>
-          <w:rStyle w:val="BookTitle"/>
-          <w:rFonts w:ascii="Consolas" w:hAnsi="Consolas" w:cs="Consolas"/>
-          <w:b w:val="0"/>
-        </w:rPr>
-        <w:t>;@ENUM</w:t>
-      </w:r>
-      <w:proofErr w:type="gramEnd"/>
-      <w:r>
-        <w:rPr>
-          <w:rStyle w:val="BookTitle"/>
-          <w:rFonts w:ascii="Consolas" w:hAnsi="Consolas" w:cs="Consolas"/>
-          <w:b w:val="0"/>
-        </w:rPr>
-        <w:t xml:space="preserve"> ENUM_FOO</w:t>
+      <w:r>
+        <w:rPr>
+          <w:rStyle w:val="BookTitle"/>
+          <w:rFonts w:ascii="Consolas" w:hAnsi="Consolas" w:cs="Consolas"/>
+          <w:b w:val="0"/>
+        </w:rPr>
+        <w:lastRenderedPageBreak/>
+        <w:t>;@ENUM ENUM_FOO</w:t>
       </w:r>
     </w:p>
     <w:p>
@@ -6473,13 +5786,8 @@
         <w:pStyle w:val="NoSpacing"/>
         <w:ind w:left="720" w:firstLine="720"/>
       </w:pPr>
-      <w:proofErr w:type="spellStart"/>
-      <w:r>
-        <w:t>Enum</w:t>
-      </w:r>
-      <w:proofErr w:type="spellEnd"/>
-      <w:r>
-        <w:t xml:space="preserve"> items can be used as any other macro</w:t>
+      <w:r>
+        <w:t>Enum items can be used as any other macro</w:t>
       </w:r>
       <w:r>
         <w:t xml:space="preserve">, </w:t>
@@ -6575,7 +5883,6 @@
           <w:b w:val="0"/>
         </w:rPr>
       </w:pPr>
-      <w:proofErr w:type="gramStart"/>
       <w:r>
         <w:rPr>
           <w:rStyle w:val="BookTitle"/>
@@ -6584,25 +5891,14 @@
         </w:rPr>
         <w:t>;#</w:t>
       </w:r>
-      <w:proofErr w:type="gramEnd"/>
-      <w:r>
-        <w:rPr>
-          <w:rStyle w:val="BookTitle"/>
-          <w:rFonts w:ascii="Consolas" w:hAnsi="Consolas" w:cs="Consolas"/>
-          <w:b w:val="0"/>
-        </w:rPr>
-        <w:t xml:space="preserve">define </w:t>
-      </w:r>
-      <w:proofErr w:type="spellStart"/>
-      <w:r>
-        <w:rPr>
-          <w:rStyle w:val="BookTitle"/>
-          <w:rFonts w:ascii="Consolas" w:hAnsi="Consolas" w:cs="Consolas"/>
-          <w:b w:val="0"/>
-        </w:rPr>
-        <w:t>DebugLevel</w:t>
-      </w:r>
-      <w:proofErr w:type="spellEnd"/>
+      <w:r>
+        <w:rPr>
+          <w:rStyle w:val="BookTitle"/>
+          <w:rFonts w:ascii="Consolas" w:hAnsi="Consolas" w:cs="Consolas"/>
+          <w:b w:val="0"/>
+        </w:rPr>
+        <w:t>define DebugLevel</w:t>
+      </w:r>
       <w:r>
         <w:rPr>
           <w:rStyle w:val="BookTitle"/>
@@ -6622,23 +5918,13 @@
           <w:b w:val="0"/>
         </w:rPr>
       </w:pPr>
-      <w:proofErr w:type="gramStart"/>
-      <w:r>
-        <w:rPr>
-          <w:rStyle w:val="BookTitle"/>
-          <w:rFonts w:ascii="Consolas" w:hAnsi="Consolas" w:cs="Consolas"/>
-          <w:b w:val="0"/>
-        </w:rPr>
-        <w:t>;#</w:t>
-      </w:r>
-      <w:proofErr w:type="gramEnd"/>
-      <w:r>
-        <w:rPr>
-          <w:rStyle w:val="BookTitle"/>
-          <w:rFonts w:ascii="Consolas" w:hAnsi="Consolas" w:cs="Consolas"/>
-          <w:b w:val="0"/>
-        </w:rPr>
-        <w:t>define foo “String”</w:t>
+      <w:r>
+        <w:rPr>
+          <w:rStyle w:val="BookTitle"/>
+          <w:rFonts w:ascii="Consolas" w:hAnsi="Consolas" w:cs="Consolas"/>
+          <w:b w:val="0"/>
+        </w:rPr>
+        <w:t>;#define foo “String”</w:t>
       </w:r>
     </w:p>
     <w:p>
@@ -6651,23 +5937,13 @@
           <w:b w:val="0"/>
         </w:rPr>
       </w:pPr>
-      <w:proofErr w:type="gramStart"/>
-      <w:r>
-        <w:rPr>
-          <w:rStyle w:val="BookTitle"/>
-          <w:rFonts w:ascii="Consolas" w:hAnsi="Consolas" w:cs="Consolas"/>
-          <w:b w:val="0"/>
-        </w:rPr>
-        <w:t>;#</w:t>
-      </w:r>
-      <w:proofErr w:type="gramEnd"/>
-      <w:r>
-        <w:rPr>
-          <w:rStyle w:val="BookTitle"/>
-          <w:rFonts w:ascii="Consolas" w:hAnsi="Consolas" w:cs="Consolas"/>
-          <w:b w:val="0"/>
-        </w:rPr>
-        <w:t>define bar 4.5</w:t>
+      <w:r>
+        <w:rPr>
+          <w:rStyle w:val="BookTitle"/>
+          <w:rFonts w:ascii="Consolas" w:hAnsi="Consolas" w:cs="Consolas"/>
+          <w:b w:val="0"/>
+        </w:rPr>
+        <w:t>;#define bar 4.5</w:t>
       </w:r>
     </w:p>
     <w:p>
@@ -6691,59 +5967,13 @@
           <w:b w:val="0"/>
         </w:rPr>
       </w:pPr>
-      <w:proofErr w:type="gramStart"/>
-      <w:r>
-        <w:rPr>
-          <w:rStyle w:val="BookTitle"/>
-          <w:rFonts w:ascii="Consolas" w:hAnsi="Consolas" w:cs="Consolas"/>
-          <w:b w:val="0"/>
-        </w:rPr>
-        <w:t>;@if</w:t>
-      </w:r>
-      <w:proofErr w:type="gramEnd"/>
-      <w:r>
-        <w:rPr>
-          <w:rStyle w:val="BookTitle"/>
-          <w:rFonts w:ascii="Consolas" w:hAnsi="Consolas" w:cs="Consolas"/>
-          <w:b w:val="0"/>
-        </w:rPr>
-        <w:t xml:space="preserve"> </w:t>
-      </w:r>
-      <w:proofErr w:type="spellStart"/>
-      <w:r>
-        <w:rPr>
-          <w:rStyle w:val="BookTitle"/>
-          <w:rFonts w:ascii="Consolas" w:hAnsi="Consolas" w:cs="Consolas"/>
-          <w:b w:val="0"/>
-        </w:rPr>
-        <w:t>DebugLevel</w:t>
-      </w:r>
-      <w:proofErr w:type="spellEnd"/>
-      <w:r>
-        <w:rPr>
-          <w:rStyle w:val="BookTitle"/>
-          <w:rFonts w:ascii="Consolas" w:hAnsi="Consolas" w:cs="Consolas"/>
-          <w:b w:val="0"/>
-        </w:rPr>
-        <w:t xml:space="preserve"> &gt; 1 &amp;&amp; </w:t>
-      </w:r>
-      <w:proofErr w:type="spellStart"/>
-      <w:r>
-        <w:rPr>
-          <w:rStyle w:val="BookTitle"/>
-          <w:rFonts w:ascii="Consolas" w:hAnsi="Consolas" w:cs="Consolas"/>
-          <w:b w:val="0"/>
-        </w:rPr>
-        <w:t>DebugLevel</w:t>
-      </w:r>
-      <w:proofErr w:type="spellEnd"/>
-      <w:r>
-        <w:rPr>
-          <w:rStyle w:val="BookTitle"/>
-          <w:rFonts w:ascii="Consolas" w:hAnsi="Consolas" w:cs="Consolas"/>
-          <w:b w:val="0"/>
-        </w:rPr>
-        <w:t xml:space="preserve"> &lt; 3</w:t>
+      <w:r>
+        <w:rPr>
+          <w:rStyle w:val="BookTitle"/>
+          <w:rFonts w:ascii="Consolas" w:hAnsi="Consolas" w:cs="Consolas"/>
+          <w:b w:val="0"/>
+        </w:rPr>
+        <w:t>;@if DebugLevel &gt; 1 &amp;&amp; DebugLevel &lt; 3</w:t>
       </w:r>
     </w:p>
     <w:p>
@@ -6833,41 +6063,13 @@
           <w:b w:val="0"/>
         </w:rPr>
       </w:pPr>
-      <w:proofErr w:type="gramStart"/>
-      <w:r>
-        <w:rPr>
-          <w:rStyle w:val="BookTitle"/>
-          <w:rFonts w:ascii="Consolas" w:hAnsi="Consolas" w:cs="Consolas"/>
-          <w:b w:val="0"/>
-        </w:rPr>
-        <w:t>;@if</w:t>
-      </w:r>
-      <w:proofErr w:type="gramEnd"/>
-      <w:r>
-        <w:rPr>
-          <w:rStyle w:val="BookTitle"/>
-          <w:rFonts w:ascii="Consolas" w:hAnsi="Consolas" w:cs="Consolas"/>
-          <w:b w:val="0"/>
-        </w:rPr>
-        <w:t xml:space="preserve"> ((</w:t>
-      </w:r>
-      <w:proofErr w:type="spellStart"/>
-      <w:r>
-        <w:rPr>
-          <w:rStyle w:val="BookTitle"/>
-          <w:rFonts w:ascii="Consolas" w:hAnsi="Consolas" w:cs="Consolas"/>
-          <w:b w:val="0"/>
-        </w:rPr>
-        <w:t>DebugLevel</w:t>
-      </w:r>
-      <w:proofErr w:type="spellEnd"/>
-      <w:r>
-        <w:rPr>
-          <w:rStyle w:val="BookTitle"/>
-          <w:rFonts w:ascii="Consolas" w:hAnsi="Consolas" w:cs="Consolas"/>
-          <w:b w:val="0"/>
-        </w:rPr>
-        <w:t xml:space="preserve"> &lt;= 12) || ((foo == “String”) &amp;&amp; foo != 4.25))</w:t>
+      <w:r>
+        <w:rPr>
+          <w:rStyle w:val="BookTitle"/>
+          <w:rFonts w:ascii="Consolas" w:hAnsi="Consolas" w:cs="Consolas"/>
+          <w:b w:val="0"/>
+        </w:rPr>
+        <w:t>;@if ((DebugLevel &lt;= 12) || ((foo == “String”) &amp;&amp; foo != 4.25))</w:t>
       </w:r>
     </w:p>
     <w:p>
@@ -6942,61 +6144,7 @@
           <w:b w:val="0"/>
         </w:rPr>
         <w:tab/>
-        <w:t xml:space="preserve">if </w:t>
-      </w:r>
-      <w:proofErr w:type="spellStart"/>
-      <w:r>
-        <w:rPr>
-          <w:rStyle w:val="BookTitle"/>
-          <w:rFonts w:ascii="Consolas" w:hAnsi="Consolas" w:cs="Consolas"/>
-          <w:b w:val="0"/>
-        </w:rPr>
-        <w:t>eval</w:t>
-      </w:r>
-      <w:proofErr w:type="spellEnd"/>
-      <w:r>
-        <w:rPr>
-          <w:rStyle w:val="BookTitle"/>
-          <w:rFonts w:ascii="Consolas" w:hAnsi="Consolas" w:cs="Consolas"/>
-          <w:b w:val="0"/>
-        </w:rPr>
-        <w:t xml:space="preserve"> (</w:t>
-      </w:r>
-      <w:proofErr w:type="spellStart"/>
-      <w:r>
-        <w:rPr>
-          <w:rStyle w:val="BookTitle"/>
-          <w:rFonts w:ascii="Consolas" w:hAnsi="Consolas" w:cs="Consolas"/>
-          <w:b w:val="0"/>
-        </w:rPr>
-        <w:t>Octopi.tentacles</w:t>
-      </w:r>
-      <w:proofErr w:type="spellEnd"/>
-      <w:r>
-        <w:rPr>
-          <w:rStyle w:val="BookTitle"/>
-          <w:rFonts w:ascii="Consolas" w:hAnsi="Consolas" w:cs="Consolas"/>
-          <w:b w:val="0"/>
-        </w:rPr>
-        <w:t xml:space="preserve"> == “CSE &gt; </w:t>
-      </w:r>
-      <w:proofErr w:type="spellStart"/>
-      <w:r>
-        <w:rPr>
-          <w:rStyle w:val="BookTitle"/>
-          <w:rFonts w:ascii="Consolas" w:hAnsi="Consolas" w:cs="Consolas"/>
-          <w:b w:val="0"/>
-        </w:rPr>
-        <w:t>Skyrim</w:t>
-      </w:r>
-      <w:proofErr w:type="spellEnd"/>
-      <w:r>
-        <w:rPr>
-          <w:rStyle w:val="BookTitle"/>
-          <w:rFonts w:ascii="Consolas" w:hAnsi="Consolas" w:cs="Consolas"/>
-          <w:b w:val="0"/>
-        </w:rPr>
-        <w:t>”)</w:t>
+        <w:t>if eval (Octopi.tentacles == “CSE &gt; Skyrim”)</w:t>
       </w:r>
     </w:p>
     <w:p>
@@ -7032,17 +6180,8 @@
           <w:b w:val="0"/>
         </w:rPr>
         <w:tab/>
-      </w:r>
-      <w:proofErr w:type="spellStart"/>
-      <w:r>
-        <w:rPr>
-          <w:rStyle w:val="BookTitle"/>
-          <w:rFonts w:ascii="Consolas" w:hAnsi="Consolas" w:cs="Consolas"/>
-          <w:b w:val="0"/>
-        </w:rPr>
         <w:t>player.kill</w:t>
       </w:r>
-      <w:proofErr w:type="spellEnd"/>
     </w:p>
     <w:p>
       <w:pPr>
@@ -7069,17 +6208,8 @@
           <w:b w:val="0"/>
         </w:rPr>
         <w:tab/>
-      </w:r>
-      <w:proofErr w:type="spellStart"/>
-      <w:r>
-        <w:rPr>
-          <w:rStyle w:val="BookTitle"/>
-          <w:rFonts w:ascii="Consolas" w:hAnsi="Consolas" w:cs="Consolas"/>
-          <w:b w:val="0"/>
-        </w:rPr>
         <w:t>endif</w:t>
       </w:r>
-      <w:proofErr w:type="spellEnd"/>
     </w:p>
     <w:p>
       <w:pPr>
@@ -7176,15 +6306,7 @@
         </w:numPr>
       </w:pPr>
       <w:r>
-        <w:t>Inequality [</w:t>
-      </w:r>
-      <w:proofErr w:type="gramStart"/>
-      <w:r>
-        <w:t>!=</w:t>
-      </w:r>
-      <w:proofErr w:type="gramEnd"/>
-      <w:r>
-        <w:t>]</w:t>
+        <w:t>Inequality [!=]</w:t>
       </w:r>
     </w:p>
     <w:p>
@@ -8391,6 +7513,22 @@
               <w:t>Hide IntelliSense Interface</w:t>
             </w:r>
           </w:p>
+          <w:p>
+            <w:pPr>
+              <w:pStyle w:val="NoSpacing"/>
+              <w:rPr>
+                <w:rStyle w:val="BookTitle"/>
+              </w:rPr>
+            </w:pPr>
+            <w:r>
+              <w:rPr>
+                <w:rStyle w:val="BookTitle"/>
+              </w:rPr>
+              <w:t>Clear Find Result Indicators</w:t>
+            </w:r>
+            <w:bookmarkStart w:id="0" w:name="_GoBack"/>
+            <w:bookmarkEnd w:id="0"/>
+          </w:p>
         </w:tc>
       </w:tr>
       <w:tr>
@@ -8835,6 +7973,7 @@
         <w:rPr>
           <w:noProof/>
         </w:rPr>
+        <w:lastRenderedPageBreak/>
         <w:drawing>
           <wp:inline distT="0" distB="0" distL="0" distR="0">
             <wp:extent cx="7205547" cy="4745908"/>
@@ -8908,23 +8047,7 @@
         <w:t>use lists</w:t>
       </w:r>
       <w:r>
-        <w:t xml:space="preserve"> through its centralized listing. Furthermore, every item in the list can be edited directly by double clicking it. The textbox at the bottom is used to filter the form list by </w:t>
-      </w:r>
-      <w:proofErr w:type="spellStart"/>
-      <w:r>
-        <w:t>editorID</w:t>
-      </w:r>
-      <w:proofErr w:type="spellEnd"/>
-      <w:r>
-        <w:t xml:space="preserve"> and </w:t>
-      </w:r>
-      <w:proofErr w:type="spellStart"/>
-      <w:r>
-        <w:t>formID</w:t>
-      </w:r>
-      <w:proofErr w:type="spellEnd"/>
-      <w:r>
-        <w:t>.</w:t>
+        <w:t xml:space="preserve"> through its centralized listing. Furthermore, every item in the list can be edited directly by double clicking it. The textbox at the bottom is used to filter the form list by editorID and formID.</w:t>
       </w:r>
       <w:r>
         <w:t xml:space="preserve"> </w:t>
@@ -9164,15 +8287,7 @@
         <w:t>s</w:t>
       </w:r>
       <w:r>
-        <w:t xml:space="preserve"> that have the respective attributes and </w:t>
-      </w:r>
-      <w:proofErr w:type="spellStart"/>
-      <w:r>
-        <w:t>extradata</w:t>
-      </w:r>
-      <w:proofErr w:type="spellEnd"/>
-      <w:r>
-        <w:t xml:space="preserve">. </w:t>
+        <w:t xml:space="preserve"> that have the respective attributes and extradata. </w:t>
       </w:r>
       <w:r>
         <w:t>Each modifiable attribute has a checkbox next to it which indicates the enabled state of the corresponding attribute – The attributes modified are those with an ‘Enable’ check in their companion checkbox.</w:t>
@@ -9293,6 +8408,7 @@
         <w:rPr>
           <w:b/>
         </w:rPr>
+        <w:lastRenderedPageBreak/>
         <w:t>Tag Browser</w:t>
       </w:r>
     </w:p>
@@ -9546,29 +8662,13 @@
         <w:t>Asset selection i.e., selection of textures, meshes, sound files</w:t>
       </w:r>
       <w:r>
-        <w:t xml:space="preserve">, </w:t>
-      </w:r>
-      <w:proofErr w:type="spellStart"/>
-      <w:r>
-        <w:t>speedtree</w:t>
-      </w:r>
-      <w:proofErr w:type="spellEnd"/>
-      <w:r>
-        <w:t xml:space="preserve"> files</w:t>
+        <w:t>, speedtree files</w:t>
       </w:r>
       <w:r>
         <w:t xml:space="preserve"> and animation files</w:t>
       </w:r>
       <w:r>
-        <w:t xml:space="preserve">, has been overhauled for intuitive access. Clicking on an ‘Add Asset </w:t>
-      </w:r>
-      <w:proofErr w:type="gramStart"/>
-      <w:r>
-        <w:t>‘ button</w:t>
-      </w:r>
-      <w:proofErr w:type="gramEnd"/>
-      <w:r>
-        <w:t xml:space="preserve"> brings up the dialog on the left. The first button performs the vanilla operation of showing the ‘Select File’ screen. The second allows the selection of assets inside BSA archives, without having to extract them first. Selecting the second option brings up the BSA Browser dialog. The BSA browser is used to open TES4 BSA archives and select files from inside them.  It automatically filters the BSA’s file list by the required asset type. It supports Large Icon and List views. </w:t>
+        <w:t xml:space="preserve">, has been overhauled for intuitive access. Clicking on an ‘Add Asset ‘ button brings up the dialog on the left. The first button performs the vanilla operation of showing the ‘Select File’ screen. The second allows the selection of assets inside BSA archives, without having to extract them first. Selecting the second option brings up the BSA Browser dialog. The BSA browser is used to open TES4 BSA archives and select files from inside them.  It automatically filters the BSA’s file list by the required asset type. It supports Large Icon and List views. </w:t>
       </w:r>
     </w:p>
     <w:p>
@@ -9808,63 +8908,13 @@
           <w:rFonts w:ascii="Consolas" w:hAnsi="Consolas" w:cs="Consolas"/>
         </w:rPr>
       </w:pPr>
-      <w:proofErr w:type="spellStart"/>
       <w:r>
         <w:rPr>
           <w:rFonts w:ascii="Consolas" w:hAnsi="Consolas" w:cs="Consolas"/>
           <w:i/>
         </w:rPr>
-        <w:t>LoadPlugin</w:t>
-      </w:r>
-      <w:proofErr w:type="spellEnd"/>
-      <w:r>
-        <w:rPr>
-          <w:rFonts w:ascii="Consolas" w:hAnsi="Consolas" w:cs="Consolas"/>
-          <w:i/>
-        </w:rPr>
-        <w:t xml:space="preserve"> </w:t>
-      </w:r>
-      <w:proofErr w:type="gramStart"/>
-      <w:r>
-        <w:rPr>
-          <w:rFonts w:ascii="Consolas" w:hAnsi="Consolas" w:cs="Consolas"/>
-          <w:i/>
-        </w:rPr>
-        <w:t>string:</w:t>
-      </w:r>
-      <w:proofErr w:type="gramEnd"/>
-      <w:r>
-        <w:rPr>
-          <w:rFonts w:ascii="Consolas" w:hAnsi="Consolas" w:cs="Consolas"/>
-          <w:i/>
-        </w:rPr>
-        <w:t xml:space="preserve">&lt;plugin </w:t>
-      </w:r>
-      <w:proofErr w:type="spellStart"/>
-      <w:r>
-        <w:rPr>
-          <w:rFonts w:ascii="Consolas" w:hAnsi="Consolas" w:cs="Consolas"/>
-          <w:i/>
-        </w:rPr>
-        <w:t>name.extension</w:t>
-      </w:r>
-      <w:proofErr w:type="spellEnd"/>
-      <w:r>
-        <w:rPr>
-          <w:rFonts w:ascii="Consolas" w:hAnsi="Consolas" w:cs="Consolas"/>
-          <w:i/>
-        </w:rPr>
-        <w:t xml:space="preserve">&gt; </w:t>
-      </w:r>
-      <w:proofErr w:type="spellStart"/>
-      <w:r>
-        <w:rPr>
-          <w:rFonts w:ascii="Consolas" w:hAnsi="Consolas" w:cs="Consolas"/>
-          <w:i/>
-        </w:rPr>
-        <w:t>bool:SetAsActive</w:t>
-      </w:r>
-      <w:proofErr w:type="spellEnd"/>
+        <w:t>LoadPlugin string:&lt;plugin name.extension&gt; bool:SetAsActive</w:t>
+      </w:r>
       <w:r>
         <w:rPr>
           <w:rFonts w:ascii="Consolas" w:hAnsi="Consolas" w:cs="Consolas"/>
@@ -9889,7 +8939,6 @@
           <w:rFonts w:ascii="Consolas" w:hAnsi="Consolas" w:cs="Consolas"/>
         </w:rPr>
       </w:pPr>
-      <w:proofErr w:type="spellStart"/>
       <w:r>
         <w:rPr>
           <w:rFonts w:ascii="Consolas" w:hAnsi="Consolas" w:cs="Consolas"/>
@@ -9897,39 +8946,20 @@
         </w:rPr>
         <w:t>LoadForm</w:t>
       </w:r>
-      <w:proofErr w:type="spellEnd"/>
       <w:r>
         <w:rPr>
           <w:rFonts w:ascii="Consolas" w:hAnsi="Consolas" w:cs="Consolas"/>
           <w:i/>
         </w:rPr>
-        <w:t xml:space="preserve"> </w:t>
-      </w:r>
-      <w:proofErr w:type="gramStart"/>
+        <w:t xml:space="preserve"> string:&lt;</w:t>
+      </w:r>
       <w:r>
         <w:rPr>
           <w:rFonts w:ascii="Consolas" w:hAnsi="Consolas" w:cs="Consolas"/>
           <w:i/>
         </w:rPr>
-        <w:t>string:</w:t>
-      </w:r>
-      <w:proofErr w:type="gramEnd"/>
-      <w:r>
-        <w:rPr>
-          <w:rFonts w:ascii="Consolas" w:hAnsi="Consolas" w:cs="Consolas"/>
-          <w:i/>
-        </w:rPr>
-        <w:t>&lt;</w:t>
-      </w:r>
-      <w:proofErr w:type="spellStart"/>
-      <w:r>
-        <w:rPr>
-          <w:rFonts w:ascii="Consolas" w:hAnsi="Consolas" w:cs="Consolas"/>
-          <w:i/>
-        </w:rPr>
         <w:t>editorID</w:t>
       </w:r>
-      <w:proofErr w:type="spellEnd"/>
       <w:r>
         <w:rPr>
           <w:rFonts w:ascii="Consolas" w:hAnsi="Consolas" w:cs="Consolas"/>
@@ -9968,7 +8998,6 @@
           <w:rFonts w:ascii="Consolas" w:hAnsi="Consolas" w:cs="Consolas"/>
         </w:rPr>
       </w:pPr>
-      <w:proofErr w:type="spellStart"/>
       <w:r>
         <w:rPr>
           <w:rFonts w:ascii="Consolas" w:hAnsi="Consolas" w:cs="Consolas"/>
@@ -9983,7 +9012,6 @@
         </w:rPr>
         <w:t>Plugin</w:t>
       </w:r>
-      <w:proofErr w:type="spellEnd"/>
       <w:r>
         <w:rPr>
           <w:rFonts w:ascii="Consolas" w:hAnsi="Consolas" w:cs="Consolas"/>
@@ -10073,15 +9101,7 @@
         </w:rPr>
       </w:pPr>
       <w:r>
-        <w:t xml:space="preserve">As with the runtime, the Up and </w:t>
-      </w:r>
-      <w:proofErr w:type="gramStart"/>
-      <w:r>
-        <w:t>Down</w:t>
-      </w:r>
-      <w:proofErr w:type="gramEnd"/>
-      <w:r>
-        <w:t xml:space="preserve"> arrow keys can be used to walkthrough the command history.</w:t>
+        <w:t>As with the runtime, the Up and Down arrow keys can be used to walkthrough the command history.</w:t>
       </w:r>
     </w:p>
     <w:p>
@@ -10329,14 +9349,12 @@
         </w:rPr>
         <w:t xml:space="preserve"> [</w:t>
       </w:r>
-      <w:proofErr w:type="gramStart"/>
       <w:r>
         <w:rPr>
           <w:sz w:val="22"/>
         </w:rPr>
         <w:t>File  &gt;</w:t>
       </w:r>
-      <w:proofErr w:type="gramEnd"/>
       <w:r>
         <w:rPr>
           <w:sz w:val="22"/>
@@ -10588,21 +9606,7 @@
         <w:rPr>
           <w:sz w:val="22"/>
         </w:rPr>
-        <w:t xml:space="preserve">This context menu tool allows the modification of the </w:t>
-      </w:r>
-      <w:proofErr w:type="spellStart"/>
-      <w:r>
-        <w:rPr>
-          <w:sz w:val="22"/>
-        </w:rPr>
-        <w:t>formID</w:t>
-      </w:r>
-      <w:proofErr w:type="spellEnd"/>
-      <w:r>
-        <w:rPr>
-          <w:sz w:val="22"/>
-        </w:rPr>
-        <w:t xml:space="preserve"> of the selected record. </w:t>
+        <w:t xml:space="preserve">This context menu tool allows the modification of the formID of the selected record. </w:t>
       </w:r>
     </w:p>
     <w:p>
@@ -10764,7 +9768,6 @@
         <w:rPr>
           <w:sz w:val="22"/>
         </w:rPr>
-        <w:lastRenderedPageBreak/>
         <w:t xml:space="preserve">This context menu tool opens CSE’s Use Info Listing tool and selects the selected record. </w:t>
       </w:r>
     </w:p>
@@ -10794,6 +9797,7 @@
           <w:b/>
           <w:sz w:val="22"/>
         </w:rPr>
+        <w:lastRenderedPageBreak/>
         <w:t>Unload Current Cell</w:t>
       </w:r>
     </w:p>
@@ -11150,21 +10154,7 @@
         <w:rPr>
           <w:sz w:val="22"/>
         </w:rPr>
-        <w:t xml:space="preserve">This tool allows quest scripts to be quickly created. The user inputs the </w:t>
-      </w:r>
-      <w:proofErr w:type="spellStart"/>
-      <w:r>
-        <w:rPr>
-          <w:sz w:val="22"/>
-        </w:rPr>
-        <w:t>editorID</w:t>
-      </w:r>
-      <w:proofErr w:type="spellEnd"/>
-      <w:r>
-        <w:rPr>
-          <w:sz w:val="22"/>
-        </w:rPr>
-        <w:t xml:space="preserve"> of both the quest and its script, along with the processing delay time</w:t>
+        <w:t>This tool allows quest scripts to be quickly created. The user inputs the editorID of both the quest and its script, along with the processing delay time</w:t>
       </w:r>
       <w:r>
         <w:rPr>
@@ -11906,6 +10896,7 @@
         <w:jc w:val="center"/>
       </w:pPr>
       <w:r>
+        <w:lastRenderedPageBreak/>
         <w:t>API</w:t>
       </w:r>
     </w:p>
@@ -11924,23 +10915,7 @@
         <w:t xml:space="preserve"> party </w:t>
       </w:r>
       <w:r>
-        <w:t xml:space="preserve">OBSE plugins. Inter-plugin communication is done through the OBSE messaging system. To get a pointer to the ‘interface object’, plugins must pass a message of type ‘CSEI’ to the plugin ‘CSE’ during OBSE’s </w:t>
-      </w:r>
-      <w:proofErr w:type="spellStart"/>
-      <w:r>
-        <w:t>PostPostLoad</w:t>
-      </w:r>
-      <w:proofErr w:type="spellEnd"/>
-      <w:r>
-        <w:t xml:space="preserve"> message callback; CSE registers listeners during the </w:t>
-      </w:r>
-      <w:proofErr w:type="spellStart"/>
-      <w:r>
-        <w:t>PostLoad</w:t>
-      </w:r>
-      <w:proofErr w:type="spellEnd"/>
-      <w:r>
-        <w:t xml:space="preserve"> callback. On receiving a ‘CSEI’ message from a plugin, CSE dispatches a message of the same type but with the data pointer linked to its interface object. The receiving plugin has to statically cast the opaque pointer to the interface’s type.  The interface is as follows, ready for immediate use:</w:t>
+        <w:t>OBSE plugins. Inter-plugin communication is done through the OBSE messaging system. To get a pointer to the ‘interface object’, plugins must pass a message of type ‘CSEI’ to the plugin ‘CSE’ during OBSE’s PostPostLoad message callback; CSE registers listeners during the PostLoad callback. On receiving a ‘CSEI’ message from a plugin, CSE dispatches a message of the same type but with the data pointer linked to its interface object. The receiving plugin has to statically cast the opaque pointer to the interface’s type.  The interface is as follows, ready for immediate use:</w:t>
       </w:r>
     </w:p>
     <w:p/>
@@ -19067,7 +18042,7 @@
   <a:themeElements>
     <a:clrScheme name="Office">
       <a:dk1>
-        <a:sysClr val="windowText" lastClr="464646"/>
+        <a:sysClr val="windowText" lastClr="000000"/>
       </a:dk1>
       <a:lt1>
         <a:sysClr val="window" lastClr="FFFFFF"/>
@@ -19389,7 +18364,7 @@
 </file>
 
 <file path=customXml/itemProps3.xml><?xml version="1.0" encoding="utf-8"?>
-<ds:datastoreItem xmlns:ds="http://schemas.openxmlformats.org/officeDocument/2006/customXml" ds:itemID="{20C3FBF8-5BE1-47E5-B41C-DF73809ED663}">
+<ds:datastoreItem xmlns:ds="http://schemas.openxmlformats.org/officeDocument/2006/customXml" ds:itemID="{82D79FA4-A38E-437C-A46F-9899B4FDAF11}">
   <ds:schemaRefs>
     <ds:schemaRef ds:uri="http://schemas.openxmlformats.org/officeDocument/2006/bibliography"/>
   </ds:schemaRefs>

</xml_diff>

<commit_message>
[CSE] Added new CSAS commands: GetDataHandlerFormList, SetEditorID, SetFormID, StringLength, StringCompare, StringErase, StringFind, StringInsert, StringSubStr Added the ability to undo path grid editing actions Added new render window tool: Thaw All In Cell Exposed various TESPathGrid & TESPathGridPoint methods Fixed a CS bug that caused a CTD when a path grid point was created after every loaded pathgrid was destroyed Fixed a CS bug that prevented the selection rectangle from showing on multiple path grid node selections Removed the faulty TESObjectLAND::LoadForm hook (caused random disappearance of landscape changes) Made render window selection alignment undo-able Sundry changes, fixes and additions
[SE]
Added new tools: Find In Tabs, Replace In Tabs
Fixed a bug that caused a stack overflow when closing the editor window
Sundry changes and fixes

[*]
Updated TODO
Update docs
</commit_message>
<xml_diff>
--- a/[Misc]/[Documentation]/Construction Set Extender Manual.docx
+++ b/[Misc]/[Documentation]/Construction Set Extender Manual.docx
@@ -18,12 +18,16 @@
           <w:color w:val="2F5897"/>
         </w:rPr>
       </w:pPr>
+      <w:proofErr w:type="spellStart"/>
+      <w:proofErr w:type="gramStart"/>
       <w:r>
         <w:rPr>
           <w:color w:val="2F5897"/>
         </w:rPr>
         <w:t>shadeMe</w:t>
       </w:r>
+      <w:proofErr w:type="spellEnd"/>
+      <w:proofErr w:type="gramEnd"/>
     </w:p>
     <w:p>
       <w:pPr>
@@ -448,7 +452,15 @@
         <w:ind w:left="1440" w:firstLine="0"/>
       </w:pPr>
       <w:r>
-        <w:t>Similar to the FastExit plugin for the runtime; quickly exits the CS.</w:t>
+        <w:t xml:space="preserve">Similar to the </w:t>
+      </w:r>
+      <w:proofErr w:type="spellStart"/>
+      <w:r>
+        <w:t>FastExit</w:t>
+      </w:r>
+      <w:proofErr w:type="spellEnd"/>
+      <w:r>
+        <w:t xml:space="preserve"> plugin for the runtime; quickly exits the CS.</w:t>
       </w:r>
     </w:p>
     <w:p>
@@ -598,7 +610,21 @@
         <w:rPr>
           <w:b/>
         </w:rPr>
-        <w:t>Icons with mipmaps are allowed as usable textures:</w:t>
+        <w:t xml:space="preserve">Icons with </w:t>
+      </w:r>
+      <w:proofErr w:type="spellStart"/>
+      <w:r>
+        <w:rPr>
+          <w:b/>
+        </w:rPr>
+        <w:t>mipmaps</w:t>
+      </w:r>
+      <w:proofErr w:type="spellEnd"/>
+      <w:r>
+        <w:rPr>
+          <w:b/>
+        </w:rPr>
+        <w:t xml:space="preserve"> are allowed as usable textures:</w:t>
       </w:r>
     </w:p>
     <w:p>
@@ -607,7 +633,15 @@
         <w:ind w:left="1440" w:firstLine="0"/>
       </w:pPr>
       <w:r>
-        <w:t>Icons with mipmaps can be previewed correctly and the CS no longer generates errors about the matter.</w:t>
+        <w:t xml:space="preserve">Icons with </w:t>
+      </w:r>
+      <w:proofErr w:type="spellStart"/>
+      <w:r>
+        <w:t>mipmaps</w:t>
+      </w:r>
+      <w:proofErr w:type="spellEnd"/>
+      <w:r>
+        <w:t xml:space="preserve"> can be previewed correctly and the CS no longer generates errors about the matter.</w:t>
       </w:r>
     </w:p>
     <w:p>
@@ -676,7 +710,15 @@
         <w:ind w:left="1440" w:firstLine="0"/>
       </w:pPr>
       <w:r>
-        <w:t>Compiled bytecode size has been increased to 32KB.</w:t>
+        <w:t xml:space="preserve">Compiled </w:t>
+      </w:r>
+      <w:proofErr w:type="spellStart"/>
+      <w:r>
+        <w:t>bytecode</w:t>
+      </w:r>
+      <w:proofErr w:type="spellEnd"/>
+      <w:r>
+        <w:t xml:space="preserve"> size has been increased to 32KB.</w:t>
       </w:r>
     </w:p>
     <w:p>
@@ -778,7 +820,21 @@
         <w:rPr>
           <w:b/>
         </w:rPr>
-        <w:t>Integer-prefixed EditorIDs will raise a warning:</w:t>
+        <w:t xml:space="preserve">Integer-prefixed </w:t>
+      </w:r>
+      <w:proofErr w:type="spellStart"/>
+      <w:r>
+        <w:rPr>
+          <w:b/>
+        </w:rPr>
+        <w:t>EditorIDs</w:t>
+      </w:r>
+      <w:proofErr w:type="spellEnd"/>
+      <w:r>
+        <w:rPr>
+          <w:b/>
+        </w:rPr>
+        <w:t xml:space="preserve"> will raise a warning:</w:t>
       </w:r>
     </w:p>
     <w:p>
@@ -786,8 +842,13 @@
         <w:pStyle w:val="ListParagraph"/>
         <w:ind w:left="1440" w:firstLine="0"/>
       </w:pPr>
-      <w:r>
-        <w:t>EditorIDs that start with integers optionally (i.e., as controlled by the appropriate INI setting) display a warning, reminding the user of the caveats of using such identifiers.</w:t>
+      <w:proofErr w:type="spellStart"/>
+      <w:r>
+        <w:t>EditorIDs</w:t>
+      </w:r>
+      <w:proofErr w:type="spellEnd"/>
+      <w:r>
+        <w:t xml:space="preserve"> that start with integers optionally (i.e., as controlled by the appropriate INI setting) display a warning, reminding the user of the caveats of using such identifiers.</w:t>
       </w:r>
     </w:p>
     <w:p>
@@ -835,7 +896,15 @@
         <w:ind w:left="1440" w:firstLine="0"/>
       </w:pPr>
       <w:r>
-        <w:t xml:space="preserve">Records of types such as Magic Effect, Race, Eyes, Hair, etc </w:t>
+        <w:t xml:space="preserve">Records of types such as Magic Effect, Race, Eyes, Hair, </w:t>
+      </w:r>
+      <w:proofErr w:type="spellStart"/>
+      <w:r>
+        <w:t>etc</w:t>
+      </w:r>
+      <w:proofErr w:type="spellEnd"/>
+      <w:r>
+        <w:t xml:space="preserve"> </w:t>
       </w:r>
       <w:r>
         <w:t xml:space="preserve">(with the exception of Quests) are displayed as a list when editing them in the CS. The default behavior of such dialogs leads to many a dirty edit. CSE attempts to fix it by </w:t>
@@ -910,7 +979,21 @@
         <w:rPr>
           <w:b/>
         </w:rPr>
-        <w:t>extures are created with the appropriate mipmap chains:</w:t>
+        <w:t xml:space="preserve">extures are created with the appropriate </w:t>
+      </w:r>
+      <w:proofErr w:type="spellStart"/>
+      <w:r>
+        <w:rPr>
+          <w:b/>
+        </w:rPr>
+        <w:t>mipmap</w:t>
+      </w:r>
+      <w:proofErr w:type="spellEnd"/>
+      <w:r>
+        <w:rPr>
+          <w:b/>
+        </w:rPr>
+        <w:t xml:space="preserve"> chains:</w:t>
       </w:r>
     </w:p>
     <w:p>
@@ -919,7 +1002,15 @@
         <w:ind w:left="1440" w:firstLine="0"/>
       </w:pPr>
       <w:r>
-        <w:t>The LOD texture generator automatically generates the entire mipmap chain for diffuse and normal maps.</w:t>
+        <w:t xml:space="preserve">The LOD texture generator automatically generates the entire </w:t>
+      </w:r>
+      <w:proofErr w:type="spellStart"/>
+      <w:r>
+        <w:t>mipmap</w:t>
+      </w:r>
+      <w:proofErr w:type="spellEnd"/>
+      <w:r>
+        <w:t xml:space="preserve"> chain for diffuse and normal maps.</w:t>
       </w:r>
     </w:p>
     <w:p>
@@ -952,7 +1043,15 @@
         <w:t xml:space="preserve"> operating at an average of 48FPS (provided </w:t>
       </w:r>
       <w:r>
-        <w:t xml:space="preserve">the host machine is capable of such framerates). </w:t>
+        <w:t xml:space="preserve">the host machine is capable of such </w:t>
+      </w:r>
+      <w:proofErr w:type="spellStart"/>
+      <w:r>
+        <w:t>framerates</w:t>
+      </w:r>
+      <w:proofErr w:type="spellEnd"/>
+      <w:r>
+        <w:t xml:space="preserve">). </w:t>
       </w:r>
     </w:p>
     <w:p>
@@ -1062,7 +1161,15 @@
         <w:t xml:space="preserve">Fix for the CTD that </w:t>
       </w:r>
       <w:r>
-        <w:t>occurs on machines with Realtek soundcards,</w:t>
+        <w:t xml:space="preserve">occurs on machines with </w:t>
+      </w:r>
+      <w:proofErr w:type="spellStart"/>
+      <w:r>
+        <w:t>Realtek</w:t>
+      </w:r>
+      <w:proofErr w:type="spellEnd"/>
+      <w:r>
+        <w:t xml:space="preserve"> soundcards,</w:t>
       </w:r>
       <w:r>
         <w:t xml:space="preserve"> when the response window is </w:t>
@@ -1122,7 +1229,15 @@
         <w:ind w:left="1440" w:firstLine="0"/>
       </w:pPr>
       <w:r>
-        <w:t>Fix for the CTD that occurs due to the improper initialization of the facegen renderer in NPC and creature dialogs.</w:t>
+        <w:t xml:space="preserve">Fix for the CTD that occurs due to the improper initialization of the </w:t>
+      </w:r>
+      <w:proofErr w:type="spellStart"/>
+      <w:r>
+        <w:t>facegen</w:t>
+      </w:r>
+      <w:proofErr w:type="spellEnd"/>
+      <w:r>
+        <w:t xml:space="preserve"> renderer in NPC and creature dialogs.</w:t>
       </w:r>
     </w:p>
     <w:p>
@@ -1140,7 +1255,21 @@
         <w:rPr>
           <w:b/>
         </w:rPr>
-        <w:t>Identical-to-master dialog and worldspace edit bug:</w:t>
+        <w:t xml:space="preserve">Identical-to-master dialog and </w:t>
+      </w:r>
+      <w:proofErr w:type="spellStart"/>
+      <w:r>
+        <w:rPr>
+          <w:b/>
+        </w:rPr>
+        <w:t>worldspace</w:t>
+      </w:r>
+      <w:proofErr w:type="spellEnd"/>
+      <w:r>
+        <w:rPr>
+          <w:b/>
+        </w:rPr>
+        <w:t xml:space="preserve"> edit bug:</w:t>
       </w:r>
     </w:p>
     <w:p>
@@ -1149,7 +1278,15 @@
         <w:ind w:left="1440" w:firstLine="0"/>
       </w:pPr>
       <w:r>
-        <w:t>Fix for the version control related bug that makes unnecessary edits to cells, dialogs and worldspaces should one of the plugin’s masters have an active record of the same.</w:t>
+        <w:t xml:space="preserve">Fix for the version control related bug that makes unnecessary edits to cells, dialogs and </w:t>
+      </w:r>
+      <w:proofErr w:type="spellStart"/>
+      <w:r>
+        <w:t>worldspaces</w:t>
+      </w:r>
+      <w:proofErr w:type="spellEnd"/>
+      <w:r>
+        <w:t xml:space="preserve"> should one of the plugin’s masters have an active record of the same.</w:t>
       </w:r>
     </w:p>
     <w:p>
@@ -1190,11 +1327,19 @@
           <w:b/>
         </w:rPr>
       </w:pPr>
-      <w:r>
-        <w:rPr>
-          <w:b/>
-        </w:rPr>
-        <w:t>BSAssertion bug:</w:t>
+      <w:proofErr w:type="spellStart"/>
+      <w:r>
+        <w:rPr>
+          <w:b/>
+        </w:rPr>
+        <w:t>BSAssertion</w:t>
+      </w:r>
+      <w:proofErr w:type="spellEnd"/>
+      <w:r>
+        <w:rPr>
+          <w:b/>
+        </w:rPr>
+        <w:t xml:space="preserve"> bug:</w:t>
       </w:r>
     </w:p>
     <w:p>
@@ -1360,7 +1505,15 @@
         <w:t>prevented the comp</w:t>
       </w:r>
       <w:r>
-        <w:t>lete duplication of extradata bet</w:t>
+        <w:t xml:space="preserve">lete duplication of </w:t>
+      </w:r>
+      <w:proofErr w:type="spellStart"/>
+      <w:r>
+        <w:t>extradata</w:t>
+      </w:r>
+      <w:proofErr w:type="spellEnd"/>
+      <w:r>
+        <w:t xml:space="preserve"> bet</w:t>
       </w:r>
       <w:r>
         <w:t xml:space="preserve">ween </w:t>
@@ -1491,11 +1644,19 @@
           <w:numId w:val="8"/>
         </w:numPr>
       </w:pPr>
-      <w:r>
-        <w:rPr>
-          <w:b/>
-        </w:rPr>
-        <w:t>AnimObject creation bug:</w:t>
+      <w:proofErr w:type="spellStart"/>
+      <w:r>
+        <w:rPr>
+          <w:b/>
+        </w:rPr>
+        <w:t>AnimObject</w:t>
+      </w:r>
+      <w:proofErr w:type="spellEnd"/>
+      <w:r>
+        <w:rPr>
+          <w:b/>
+        </w:rPr>
+        <w:t xml:space="preserve"> creation bug:</w:t>
       </w:r>
     </w:p>
     <w:p>
@@ -1504,7 +1665,15 @@
         <w:ind w:left="1440" w:firstLine="0"/>
       </w:pPr>
       <w:r>
-        <w:t>Fix for the bug that caused a CTD when an animobject was created/edited when no plugins were loaded.</w:t>
+        <w:t xml:space="preserve">Fix for the bug that caused a CTD when an </w:t>
+      </w:r>
+      <w:proofErr w:type="spellStart"/>
+      <w:r>
+        <w:t>animobject</w:t>
+      </w:r>
+      <w:proofErr w:type="spellEnd"/>
+      <w:r>
+        <w:t xml:space="preserve"> was created/edited when no plugins were loaded.</w:t>
       </w:r>
     </w:p>
     <w:p>
@@ -1978,7 +2147,15 @@
         <w:t>Allocation</w:t>
       </w:r>
       <w:r>
-        <w:t xml:space="preserve"> – This involves dragging a tab out of its tabstrip and elsewhere. This spawns a new tab container at the point of release and moves the torn tab into it.</w:t>
+        <w:t xml:space="preserve"> – This involves dragging a tab out of its </w:t>
+      </w:r>
+      <w:proofErr w:type="spellStart"/>
+      <w:r>
+        <w:t>tabstrip</w:t>
+      </w:r>
+      <w:proofErr w:type="spellEnd"/>
+      <w:r>
+        <w:t xml:space="preserve"> and elsewhere. This spawns a new tab container at the point of release and moves the torn tab into it.</w:t>
       </w:r>
     </w:p>
     <w:p>
@@ -1996,7 +2173,15 @@
         <w:t>Relocation</w:t>
       </w:r>
       <w:r>
-        <w:t xml:space="preserve"> – Tabs can be moved b’ween tab containers seamlessly. This is done by tearing a tab and releasing it at another tab strip. If done correctly, the torn tab will be relocated to its new container.</w:t>
+        <w:t xml:space="preserve"> – Tabs can be moved </w:t>
+      </w:r>
+      <w:proofErr w:type="spellStart"/>
+      <w:r>
+        <w:t>b’ween</w:t>
+      </w:r>
+      <w:proofErr w:type="spellEnd"/>
+      <w:r>
+        <w:t xml:space="preserve"> tab containers seamlessly. This is done by tearing a tab and releasing it at another tab strip. If done correctly, the torn tab will be relocated to its new container.</w:t>
       </w:r>
     </w:p>
     <w:p>
@@ -2112,7 +2297,23 @@
     </w:p>
     <w:p>
       <w:r>
-        <w:t xml:space="preserve">The list view displays all the loaded scripts and the text box to the right shows a preview of the selected script. The textbox at the bottom can be used to select a particular script by its editorID or formID. Multiple scripts can be selected in the list view during an ‘Open’ operation and this is where the ‘Select Script(s)’ button comes to play. The selected scripts are loaded neatly into their own tab </w:t>
+        <w:t xml:space="preserve">The list view displays all the loaded scripts and the text box to the right shows a preview of the selected script. The textbox at the bottom can be used to select a particular script by its </w:t>
+      </w:r>
+      <w:proofErr w:type="spellStart"/>
+      <w:r>
+        <w:t>editorID</w:t>
+      </w:r>
+      <w:proofErr w:type="spellEnd"/>
+      <w:r>
+        <w:t xml:space="preserve"> or </w:t>
+      </w:r>
+      <w:proofErr w:type="spellStart"/>
+      <w:r>
+        <w:t>formID</w:t>
+      </w:r>
+      <w:proofErr w:type="spellEnd"/>
+      <w:r>
+        <w:t xml:space="preserve">. Multiple scripts can be selected in the list view during an ‘Open’ operation and this is where the ‘Select Script(s)’ button comes to play. The selected scripts are loaded neatly into their own tab </w:t>
       </w:r>
       <w:r>
         <w:t>on clicking it. The list view can be sorted by each column. The first column denotes the state of each script – A golden star denotes that the script is from an active plugin and an ‘X’ mark denotes that the script is deleted. The list view is sorted by status on initialization.</w:t>
@@ -3155,7 +3356,15 @@
         <w:t xml:space="preserve">ndentation </w:t>
       </w:r>
       <w:r>
-        <w:t>– Script lines are automatically indented and outdented depending upon the script structure. The script writer can carry on with coding without having to worry about indentation.</w:t>
+        <w:t xml:space="preserve">– Script lines are automatically indented and </w:t>
+      </w:r>
+      <w:proofErr w:type="spellStart"/>
+      <w:r>
+        <w:t>outdented</w:t>
+      </w:r>
+      <w:proofErr w:type="spellEnd"/>
+      <w:r>
+        <w:t xml:space="preserve"> depending upon the script structure. The script writer can carry on with coding without having to worry about indentation.</w:t>
       </w:r>
     </w:p>
     <w:p>
@@ -3215,7 +3424,15 @@
         <w:t>Tab indentation</w:t>
       </w:r>
       <w:r>
-        <w:t xml:space="preserve"> – Lines can be batch indented and outdented by using the </w:t>
+        <w:t xml:space="preserve"> – Lines can be batch indented and </w:t>
+      </w:r>
+      <w:proofErr w:type="spellStart"/>
+      <w:r>
+        <w:t>outdented</w:t>
+      </w:r>
+      <w:proofErr w:type="spellEnd"/>
+      <w:r>
+        <w:t xml:space="preserve"> by using the </w:t>
       </w:r>
       <w:r>
         <w:rPr>
@@ -3519,7 +3736,21 @@
         <w:rPr>
           <w:rFonts w:ascii="Consolas" w:hAnsi="Consolas" w:cs="Consolas"/>
         </w:rPr>
-        <w:t xml:space="preserve">short sSomeVar </w:t>
+        <w:t xml:space="preserve">short </w:t>
+      </w:r>
+      <w:proofErr w:type="spellStart"/>
+      <w:r>
+        <w:rPr>
+          <w:rFonts w:ascii="Consolas" w:hAnsi="Consolas" w:cs="Consolas"/>
+        </w:rPr>
+        <w:t>sSomeVar</w:t>
+      </w:r>
+      <w:proofErr w:type="spellEnd"/>
+      <w:r>
+        <w:rPr>
+          <w:rFonts w:ascii="Consolas" w:hAnsi="Consolas" w:cs="Consolas"/>
+        </w:rPr>
+        <w:t xml:space="preserve"> </w:t>
       </w:r>
       <w:r>
         <w:rPr>
@@ -3544,7 +3775,15 @@
         <w:t>Quests</w:t>
       </w:r>
       <w:r>
-        <w:t xml:space="preserve"> – Descriptions include the name field of the quest and the editorID of the quest script, if any.</w:t>
+        <w:t xml:space="preserve"> – Descriptions include the name field of the quest and the </w:t>
+      </w:r>
+      <w:proofErr w:type="spellStart"/>
+      <w:r>
+        <w:t>editorID</w:t>
+      </w:r>
+      <w:proofErr w:type="spellEnd"/>
+      <w:r>
+        <w:t xml:space="preserve"> of the quest script, if any.</w:t>
       </w:r>
     </w:p>
     <w:p>
@@ -3582,11 +3821,19 @@
           <w:rFonts w:ascii="Consolas" w:hAnsi="Consolas" w:cs="Consolas"/>
         </w:rPr>
       </w:pPr>
-      <w:r>
-        <w:rPr>
-          <w:rFonts w:ascii="Consolas" w:hAnsi="Consolas" w:cs="Consolas"/>
-        </w:rPr>
-        <w:t>Scn test</w:t>
+      <w:proofErr w:type="spellStart"/>
+      <w:r>
+        <w:rPr>
+          <w:rFonts w:ascii="Consolas" w:hAnsi="Consolas" w:cs="Consolas"/>
+        </w:rPr>
+        <w:t>Scn</w:t>
+      </w:r>
+      <w:proofErr w:type="spellEnd"/>
+      <w:r>
+        <w:rPr>
+          <w:rFonts w:ascii="Consolas" w:hAnsi="Consolas" w:cs="Consolas"/>
+        </w:rPr>
+        <w:t xml:space="preserve"> test</w:t>
       </w:r>
     </w:p>
     <w:p>
@@ -3610,7 +3857,21 @@
         <w:rPr>
           <w:rFonts w:ascii="Consolas" w:hAnsi="Consolas" w:cs="Consolas"/>
         </w:rPr>
-        <w:t>; this is an UDF script</w:t>
+        <w:t xml:space="preserve">; </w:t>
+      </w:r>
+      <w:proofErr w:type="gramStart"/>
+      <w:r>
+        <w:rPr>
+          <w:rFonts w:ascii="Consolas" w:hAnsi="Consolas" w:cs="Consolas"/>
+        </w:rPr>
+        <w:t>this</w:t>
+      </w:r>
+      <w:proofErr w:type="gramEnd"/>
+      <w:r>
+        <w:rPr>
+          <w:rFonts w:ascii="Consolas" w:hAnsi="Consolas" w:cs="Consolas"/>
+        </w:rPr>
+        <w:t xml:space="preserve"> is an UDF script</w:t>
       </w:r>
     </w:p>
     <w:p>
@@ -3625,7 +3886,21 @@
         <w:rPr>
           <w:rFonts w:ascii="Consolas" w:hAnsi="Consolas" w:cs="Consolas"/>
         </w:rPr>
-        <w:t>; some text – foo</w:t>
+        <w:t xml:space="preserve">; </w:t>
+      </w:r>
+      <w:proofErr w:type="gramStart"/>
+      <w:r>
+        <w:rPr>
+          <w:rFonts w:ascii="Consolas" w:hAnsi="Consolas" w:cs="Consolas"/>
+        </w:rPr>
+        <w:t>some</w:t>
+      </w:r>
+      <w:proofErr w:type="gramEnd"/>
+      <w:r>
+        <w:rPr>
+          <w:rFonts w:ascii="Consolas" w:hAnsi="Consolas" w:cs="Consolas"/>
+        </w:rPr>
+        <w:t xml:space="preserve"> text – foo</w:t>
       </w:r>
     </w:p>
     <w:p>
@@ -3640,7 +3915,21 @@
         <w:rPr>
           <w:rFonts w:ascii="Consolas" w:hAnsi="Consolas" w:cs="Consolas"/>
         </w:rPr>
-        <w:t>; more foo</w:t>
+        <w:t xml:space="preserve">; </w:t>
+      </w:r>
+      <w:proofErr w:type="gramStart"/>
+      <w:r>
+        <w:rPr>
+          <w:rFonts w:ascii="Consolas" w:hAnsi="Consolas" w:cs="Consolas"/>
+        </w:rPr>
+        <w:t>more</w:t>
+      </w:r>
+      <w:proofErr w:type="gramEnd"/>
+      <w:r>
+        <w:rPr>
+          <w:rFonts w:ascii="Consolas" w:hAnsi="Consolas" w:cs="Consolas"/>
+        </w:rPr>
+        <w:t xml:space="preserve"> foo</w:t>
       </w:r>
     </w:p>
     <w:p>
@@ -3671,8 +3960,30 @@
           <w:rFonts w:ascii="Consolas" w:hAnsi="Consolas" w:cs="Consolas"/>
         </w:rPr>
         <w:tab/>
-        <w:t>; Some arg</w:t>
-      </w:r>
+        <w:t xml:space="preserve">; </w:t>
+      </w:r>
+      <w:proofErr w:type="gramStart"/>
+      <w:r>
+        <w:rPr>
+          <w:rFonts w:ascii="Consolas" w:hAnsi="Consolas" w:cs="Consolas"/>
+        </w:rPr>
+        <w:t>Some</w:t>
+      </w:r>
+      <w:proofErr w:type="gramEnd"/>
+      <w:r>
+        <w:rPr>
+          <w:rFonts w:ascii="Consolas" w:hAnsi="Consolas" w:cs="Consolas"/>
+        </w:rPr>
+        <w:t xml:space="preserve"> </w:t>
+      </w:r>
+      <w:proofErr w:type="spellStart"/>
+      <w:r>
+        <w:rPr>
+          <w:rFonts w:ascii="Consolas" w:hAnsi="Consolas" w:cs="Consolas"/>
+        </w:rPr>
+        <w:t>arg</w:t>
+      </w:r>
+      <w:proofErr w:type="spellEnd"/>
     </w:p>
     <w:p>
       <w:pPr>
@@ -3693,8 +4004,30 @@
           <w:rFonts w:ascii="Consolas" w:hAnsi="Consolas" w:cs="Consolas"/>
         </w:rPr>
         <w:tab/>
-        <w:t>; Another arg</w:t>
-      </w:r>
+        <w:t xml:space="preserve">; </w:t>
+      </w:r>
+      <w:proofErr w:type="gramStart"/>
+      <w:r>
+        <w:rPr>
+          <w:rFonts w:ascii="Consolas" w:hAnsi="Consolas" w:cs="Consolas"/>
+        </w:rPr>
+        <w:t>Another</w:t>
+      </w:r>
+      <w:proofErr w:type="gramEnd"/>
+      <w:r>
+        <w:rPr>
+          <w:rFonts w:ascii="Consolas" w:hAnsi="Consolas" w:cs="Consolas"/>
+        </w:rPr>
+        <w:t xml:space="preserve"> </w:t>
+      </w:r>
+      <w:proofErr w:type="spellStart"/>
+      <w:r>
+        <w:rPr>
+          <w:rFonts w:ascii="Consolas" w:hAnsi="Consolas" w:cs="Consolas"/>
+        </w:rPr>
+        <w:t>arg</w:t>
+      </w:r>
+      <w:proofErr w:type="spellEnd"/>
     </w:p>
     <w:p>
       <w:pPr>
@@ -3733,7 +4066,21 @@
           <w:rFonts w:ascii="Consolas" w:hAnsi="Consolas" w:cs="Consolas"/>
         </w:rPr>
         <w:tab/>
-        <w:t>Let sArg1 := 111</w:t>
+        <w:t xml:space="preserve">Let </w:t>
+      </w:r>
+      <w:proofErr w:type="gramStart"/>
+      <w:r>
+        <w:rPr>
+          <w:rFonts w:ascii="Consolas" w:hAnsi="Consolas" w:cs="Consolas"/>
+        </w:rPr>
+        <w:t>sArg1 :</w:t>
+      </w:r>
+      <w:proofErr w:type="gramEnd"/>
+      <w:r>
+        <w:rPr>
+          <w:rFonts w:ascii="Consolas" w:hAnsi="Consolas" w:cs="Consolas"/>
+        </w:rPr>
+        <w:t>= 111</w:t>
       </w:r>
     </w:p>
     <w:p>
@@ -3749,7 +4096,20 @@
           <w:rFonts w:ascii="Consolas" w:hAnsi="Consolas" w:cs="Consolas"/>
         </w:rPr>
         <w:tab/>
-        <w:t>Setfunctionvalue sArg1</w:t>
+      </w:r>
+      <w:proofErr w:type="spellStart"/>
+      <w:r>
+        <w:rPr>
+          <w:rFonts w:ascii="Consolas" w:hAnsi="Consolas" w:cs="Consolas"/>
+        </w:rPr>
+        <w:t>Setfunctionvalue</w:t>
+      </w:r>
+      <w:proofErr w:type="spellEnd"/>
+      <w:r>
+        <w:rPr>
+          <w:rFonts w:ascii="Consolas" w:hAnsi="Consolas" w:cs="Consolas"/>
+        </w:rPr>
+        <w:t xml:space="preserve"> sArg1</w:t>
       </w:r>
     </w:p>
     <w:p>
@@ -3772,10 +4132,23 @@
         <w:ind w:left="720"/>
       </w:pPr>
       <w:r>
-        <w:t>The description will include the comment text b’ween</w:t>
-      </w:r>
-      <w:r>
-        <w:t xml:space="preserve"> the script name declaration and the first local variable’s. Arguments are treated as variables and enumerated. And finally, the return type of the UDF is stated.</w:t>
+        <w:t xml:space="preserve">The description will include the comment text </w:t>
+      </w:r>
+      <w:proofErr w:type="spellStart"/>
+      <w:r>
+        <w:t>b’ween</w:t>
+      </w:r>
+      <w:proofErr w:type="spellEnd"/>
+      <w:r>
+        <w:t xml:space="preserve"> the script name declaration and the first local </w:t>
+      </w:r>
+      <w:proofErr w:type="gramStart"/>
+      <w:r>
+        <w:t>variable’s</w:t>
+      </w:r>
+      <w:proofErr w:type="gramEnd"/>
+      <w:r>
+        <w:t>. Arguments are treated as variables and enumerated. And finally, the return type of the UDF is stated.</w:t>
       </w:r>
     </w:p>
     <w:p>
@@ -4277,20 +4650,10 @@
           <w:smallCaps w:val="0"/>
           <w:spacing w:val="0"/>
         </w:rPr>
-        <w:t xml:space="preserve">The token parser expects operators, operands and function arguments to be delimited by one of the following characters: </w:t>
-      </w:r>
-      <w:r>
-        <w:rPr>
-          <w:rFonts w:ascii="Consolas" w:hAnsi="Consolas" w:cs="Consolas"/>
-        </w:rPr>
-        <w:t>., (){}[]\t</w:t>
-      </w:r>
-    </w:p>
-    <w:p>
-      <w:pPr>
-        <w:pStyle w:val="ListParagraph"/>
-        <w:spacing w:before="240" w:line="276" w:lineRule="auto"/>
-        <w:ind w:left="1440" w:firstLine="0"/>
+        <w:t>The token parser expects operators, operands and function arguments to be delimited by one of the following characters</w:t>
+      </w:r>
+      <w:proofErr w:type="gramStart"/>
+      <w:r>
         <w:rPr>
           <w:rStyle w:val="BookTitle"/>
           <w:b w:val="0"/>
@@ -4298,6 +4661,34 @@
           <w:smallCaps w:val="0"/>
           <w:spacing w:val="0"/>
         </w:rPr>
+        <w:t xml:space="preserve">: </w:t>
+      </w:r>
+      <w:r>
+        <w:rPr>
+          <w:rFonts w:ascii="Consolas" w:hAnsi="Consolas" w:cs="Consolas"/>
+        </w:rPr>
+        <w:t>.</w:t>
+      </w:r>
+      <w:proofErr w:type="gramEnd"/>
+      <w:r>
+        <w:rPr>
+          <w:rFonts w:ascii="Consolas" w:hAnsi="Consolas" w:cs="Consolas"/>
+        </w:rPr>
+        <w:t>, (){}[]\t</w:t>
+      </w:r>
+    </w:p>
+    <w:p>
+      <w:pPr>
+        <w:pStyle w:val="ListParagraph"/>
+        <w:spacing w:before="240" w:line="276" w:lineRule="auto"/>
+        <w:ind w:left="1440" w:firstLine="0"/>
+        <w:rPr>
+          <w:rStyle w:val="BookTitle"/>
+          <w:b w:val="0"/>
+          <w:bCs w:val="0"/>
+          <w:smallCaps w:val="0"/>
+          <w:spacing w:val="0"/>
+        </w:rPr>
       </w:pPr>
     </w:p>
     <w:p>
@@ -4408,13 +4799,23 @@
           <w:b w:val="0"/>
         </w:rPr>
       </w:pPr>
-      <w:r>
-        <w:rPr>
-          <w:rStyle w:val="BookTitle"/>
-          <w:rFonts w:ascii="Consolas" w:hAnsi="Consolas" w:cs="Consolas"/>
-          <w:b w:val="0"/>
-        </w:rPr>
-        <w:t>;#DEFINE MACRO_FOO “FOO~POO”</w:t>
+      <w:proofErr w:type="gramStart"/>
+      <w:r>
+        <w:rPr>
+          <w:rStyle w:val="BookTitle"/>
+          <w:rFonts w:ascii="Consolas" w:hAnsi="Consolas" w:cs="Consolas"/>
+          <w:b w:val="0"/>
+        </w:rPr>
+        <w:t>;#</w:t>
+      </w:r>
+      <w:proofErr w:type="gramEnd"/>
+      <w:r>
+        <w:rPr>
+          <w:rStyle w:val="BookTitle"/>
+          <w:rFonts w:ascii="Consolas" w:hAnsi="Consolas" w:cs="Consolas"/>
+          <w:b w:val="0"/>
+        </w:rPr>
+        <w:t>DEFINE MACRO_FOO “FOO~POO”</w:t>
       </w:r>
     </w:p>
     <w:p>
@@ -4438,13 +4839,23 @@
           <w:b w:val="0"/>
         </w:rPr>
       </w:pPr>
-      <w:r>
-        <w:rPr>
-          <w:rStyle w:val="BookTitle"/>
-          <w:rFonts w:ascii="Consolas" w:hAnsi="Consolas" w:cs="Consolas"/>
-          <w:b w:val="0"/>
-        </w:rPr>
-        <w:t>;@IF (MACRO_FOO != 123.222 || (MACRO_FOO &lt; 10 &amp;&amp; MACRO_FOO &gt; 4.2))</w:t>
+      <w:proofErr w:type="gramStart"/>
+      <w:r>
+        <w:rPr>
+          <w:rStyle w:val="BookTitle"/>
+          <w:rFonts w:ascii="Consolas" w:hAnsi="Consolas" w:cs="Consolas"/>
+          <w:b w:val="0"/>
+        </w:rPr>
+        <w:t>;@IF</w:t>
+      </w:r>
+      <w:proofErr w:type="gramEnd"/>
+      <w:r>
+        <w:rPr>
+          <w:rStyle w:val="BookTitle"/>
+          <w:rFonts w:ascii="Consolas" w:hAnsi="Consolas" w:cs="Consolas"/>
+          <w:b w:val="0"/>
+        </w:rPr>
+        <w:t xml:space="preserve"> (MACRO_FOO != 123.222 || (MACRO_FOO &lt; 10 &amp;&amp; MACRO_FOO &gt; 4.2))</w:t>
       </w:r>
     </w:p>
     <w:p>
@@ -4609,13 +5020,24 @@
         <w:t>must be delimited with one of the following chars t</w:t>
       </w:r>
       <w:r>
-        <w:t xml:space="preserve">o be recognized: </w:t>
-      </w:r>
-      <w:r>
-        <w:rPr>
-          <w:rFonts w:ascii="Consolas" w:hAnsi="Consolas" w:cs="Consolas"/>
-        </w:rPr>
-        <w:t xml:space="preserve">., </w:t>
+        <w:t>o be recognized</w:t>
+      </w:r>
+      <w:proofErr w:type="gramStart"/>
+      <w:r>
+        <w:t xml:space="preserve">: </w:t>
+      </w:r>
+      <w:r>
+        <w:rPr>
+          <w:rFonts w:ascii="Consolas" w:hAnsi="Consolas" w:cs="Consolas"/>
+        </w:rPr>
+        <w:t>.</w:t>
+      </w:r>
+      <w:proofErr w:type="gramEnd"/>
+      <w:r>
+        <w:rPr>
+          <w:rFonts w:ascii="Consolas" w:hAnsi="Consolas" w:cs="Consolas"/>
+        </w:rPr>
+        <w:t xml:space="preserve">, </w:t>
       </w:r>
       <w:r>
         <w:rPr>
@@ -4646,6 +5068,7 @@
           <w:b w:val="0"/>
         </w:rPr>
       </w:pPr>
+      <w:proofErr w:type="gramStart"/>
       <w:r>
         <w:rPr>
           <w:rStyle w:val="BookTitle"/>
@@ -4654,6 +5077,7 @@
         </w:rPr>
         <w:t>;#</w:t>
       </w:r>
+      <w:proofErr w:type="gramEnd"/>
       <w:r>
         <w:rPr>
           <w:rStyle w:val="BookTitle"/>
@@ -4722,6 +5146,7 @@
           <w:b w:val="0"/>
         </w:rPr>
       </w:pPr>
+      <w:proofErr w:type="spellStart"/>
       <w:r>
         <w:rPr>
           <w:rStyle w:val="BookTitle"/>
@@ -4730,6 +5155,7 @@
         </w:rPr>
         <w:t>endIf</w:t>
       </w:r>
+      <w:proofErr w:type="spellEnd"/>
     </w:p>
     <w:p>
       <w:pPr>
@@ -4752,14 +5178,34 @@
           <w:b w:val="0"/>
         </w:rPr>
       </w:pPr>
-      <w:r>
-        <w:rPr>
-          <w:rStyle w:val="BookTitle"/>
-          <w:rFonts w:ascii="Consolas" w:hAnsi="Consolas" w:cs="Consolas"/>
-          <w:b w:val="0"/>
-        </w:rPr>
-        <w:t>;@define PrintMESSAGEString</w:t>
-      </w:r>
+      <w:proofErr w:type="gramStart"/>
+      <w:r>
+        <w:rPr>
+          <w:rStyle w:val="BookTitle"/>
+          <w:rFonts w:ascii="Consolas" w:hAnsi="Consolas" w:cs="Consolas"/>
+          <w:b w:val="0"/>
+        </w:rPr>
+        <w:t>;@define</w:t>
+      </w:r>
+      <w:proofErr w:type="gramEnd"/>
+      <w:r>
+        <w:rPr>
+          <w:rStyle w:val="BookTitle"/>
+          <w:rFonts w:ascii="Consolas" w:hAnsi="Consolas" w:cs="Consolas"/>
+          <w:b w:val="0"/>
+        </w:rPr>
+        <w:t xml:space="preserve"> </w:t>
+      </w:r>
+      <w:proofErr w:type="spellStart"/>
+      <w:r>
+        <w:rPr>
+          <w:rStyle w:val="BookTitle"/>
+          <w:rFonts w:ascii="Consolas" w:hAnsi="Consolas" w:cs="Consolas"/>
+          <w:b w:val="0"/>
+        </w:rPr>
+        <w:t>PrintMESSAGEString</w:t>
+      </w:r>
+      <w:proofErr w:type="spellEnd"/>
     </w:p>
     <w:p>
       <w:pPr>
@@ -4796,7 +5242,25 @@
           <w:rFonts w:ascii="Consolas" w:hAnsi="Consolas" w:cs="Consolas"/>
           <w:b w:val="0"/>
         </w:rPr>
-        <w:t>; print “MessageOne!”</w:t>
+        <w:t>; print “</w:t>
+      </w:r>
+      <w:proofErr w:type="spellStart"/>
+      <w:r>
+        <w:rPr>
+          <w:rStyle w:val="BookTitle"/>
+          <w:rFonts w:ascii="Consolas" w:hAnsi="Consolas" w:cs="Consolas"/>
+          <w:b w:val="0"/>
+        </w:rPr>
+        <w:t>MessageOne</w:t>
+      </w:r>
+      <w:proofErr w:type="spellEnd"/>
+      <w:r>
+        <w:rPr>
+          <w:rStyle w:val="BookTitle"/>
+          <w:rFonts w:ascii="Consolas" w:hAnsi="Consolas" w:cs="Consolas"/>
+          <w:b w:val="0"/>
+        </w:rPr>
+        <w:t>!”</w:t>
       </w:r>
     </w:p>
     <w:p>
@@ -4815,7 +5279,25 @@
           <w:rFonts w:ascii="Consolas" w:hAnsi="Consolas" w:cs="Consolas"/>
           <w:b w:val="0"/>
         </w:rPr>
-        <w:t>; print “MessageTwo!”</w:t>
+        <w:t>; print “</w:t>
+      </w:r>
+      <w:proofErr w:type="spellStart"/>
+      <w:r>
+        <w:rPr>
+          <w:rStyle w:val="BookTitle"/>
+          <w:rFonts w:ascii="Consolas" w:hAnsi="Consolas" w:cs="Consolas"/>
+          <w:b w:val="0"/>
+        </w:rPr>
+        <w:t>MessageTwo</w:t>
+      </w:r>
+      <w:proofErr w:type="spellEnd"/>
+      <w:r>
+        <w:rPr>
+          <w:rStyle w:val="BookTitle"/>
+          <w:rFonts w:ascii="Consolas" w:hAnsi="Consolas" w:cs="Consolas"/>
+          <w:b w:val="0"/>
+        </w:rPr>
+        <w:t>!”</w:t>
       </w:r>
     </w:p>
     <w:p>
@@ -4828,13 +5310,23 @@
           <w:b w:val="0"/>
         </w:rPr>
       </w:pPr>
-      <w:r>
-        <w:rPr>
-          <w:rStyle w:val="BookTitle"/>
-          <w:rFonts w:ascii="Consolas" w:hAnsi="Consolas" w:cs="Consolas"/>
-          <w:b w:val="0"/>
-        </w:rPr>
-        <w:t>; ; comment</w:t>
+      <w:proofErr w:type="gramStart"/>
+      <w:r>
+        <w:rPr>
+          <w:rStyle w:val="BookTitle"/>
+          <w:rFonts w:ascii="Consolas" w:hAnsi="Consolas" w:cs="Consolas"/>
+          <w:b w:val="0"/>
+        </w:rPr>
+        <w:t>; ;</w:t>
+      </w:r>
+      <w:proofErr w:type="gramEnd"/>
+      <w:r>
+        <w:rPr>
+          <w:rStyle w:val="BookTitle"/>
+          <w:rFonts w:ascii="Consolas" w:hAnsi="Consolas" w:cs="Consolas"/>
+          <w:b w:val="0"/>
+        </w:rPr>
+        <w:t xml:space="preserve"> comment</w:t>
       </w:r>
     </w:p>
     <w:p>
@@ -4883,7 +5375,25 @@
           <w:rFonts w:ascii="Consolas" w:hAnsi="Consolas" w:cs="Consolas"/>
           <w:b w:val="0"/>
         </w:rPr>
-        <w:t>if zzQuest.Var == 1</w:t>
+        <w:t xml:space="preserve">if </w:t>
+      </w:r>
+      <w:proofErr w:type="spellStart"/>
+      <w:r>
+        <w:rPr>
+          <w:rStyle w:val="BookTitle"/>
+          <w:rFonts w:ascii="Consolas" w:hAnsi="Consolas" w:cs="Consolas"/>
+          <w:b w:val="0"/>
+        </w:rPr>
+        <w:t>zzQuest.Var</w:t>
+      </w:r>
+      <w:proofErr w:type="spellEnd"/>
+      <w:r>
+        <w:rPr>
+          <w:rStyle w:val="BookTitle"/>
+          <w:rFonts w:ascii="Consolas" w:hAnsi="Consolas" w:cs="Consolas"/>
+          <w:b w:val="0"/>
+        </w:rPr>
+        <w:t xml:space="preserve"> == 1</w:t>
       </w:r>
     </w:p>
     <w:p>
@@ -4903,8 +5413,17 @@
           <w:b w:val="0"/>
         </w:rPr>
         <w:tab/>
+      </w:r>
+      <w:proofErr w:type="spellStart"/>
+      <w:r>
+        <w:rPr>
+          <w:rStyle w:val="BookTitle"/>
+          <w:rFonts w:ascii="Consolas" w:hAnsi="Consolas" w:cs="Consolas"/>
+          <w:b w:val="0"/>
+        </w:rPr>
         <w:t>PrintMESSAGEString</w:t>
       </w:r>
+      <w:proofErr w:type="spellEnd"/>
       <w:r>
         <w:rPr>
           <w:rStyle w:val="BookTitle"/>
@@ -4924,6 +5443,7 @@
           <w:b w:val="0"/>
         </w:rPr>
       </w:pPr>
+      <w:proofErr w:type="spellStart"/>
       <w:r>
         <w:rPr>
           <w:rStyle w:val="BookTitle"/>
@@ -4932,6 +5452,7 @@
         </w:rPr>
         <w:t>endif</w:t>
       </w:r>
+      <w:proofErr w:type="spellEnd"/>
     </w:p>
     <w:p>
       <w:pPr>
@@ -5081,8 +5602,17 @@
           <w:b w:val="0"/>
         </w:rPr>
         <w:tab/>
+      </w:r>
+      <w:proofErr w:type="spellStart"/>
+      <w:r>
+        <w:rPr>
+          <w:rStyle w:val="BookTitle"/>
+          <w:rFonts w:ascii="Consolas" w:hAnsi="Consolas" w:cs="Consolas"/>
+          <w:b w:val="0"/>
+        </w:rPr>
         <w:t>fquestdelaytime</w:t>
       </w:r>
+      <w:proofErr w:type="spellEnd"/>
     </w:p>
     <w:p>
       <w:pPr>
@@ -5110,8 +5640,17 @@
           <w:b w:val="0"/>
         </w:rPr>
         <w:tab/>
+      </w:r>
+      <w:proofErr w:type="spellStart"/>
+      <w:r>
+        <w:rPr>
+          <w:rStyle w:val="BookTitle"/>
+          <w:rFonts w:ascii="Consolas" w:hAnsi="Consolas" w:cs="Consolas"/>
+          <w:b w:val="0"/>
+        </w:rPr>
         <w:t>doonce</w:t>
       </w:r>
+      <w:proofErr w:type="spellEnd"/>
     </w:p>
     <w:p>
       <w:pPr>
@@ -5139,8 +5678,17 @@
           <w:b w:val="0"/>
         </w:rPr>
         <w:tab/>
+      </w:r>
+      <w:proofErr w:type="spellStart"/>
+      <w:r>
+        <w:rPr>
+          <w:rStyle w:val="BookTitle"/>
+          <w:rFonts w:ascii="Consolas" w:hAnsi="Consolas" w:cs="Consolas"/>
+          <w:b w:val="0"/>
+        </w:rPr>
         <w:t>goldvalue</w:t>
       </w:r>
+      <w:proofErr w:type="spellEnd"/>
     </w:p>
     <w:p>
       <w:pPr>
@@ -5171,8 +5719,19 @@
           <w:b w:val="0"/>
           <w:i/>
         </w:rPr>
-        <w:t>Script zzTestQS</w:t>
-      </w:r>
+        <w:t xml:space="preserve">Script </w:t>
+      </w:r>
+      <w:proofErr w:type="spellStart"/>
+      <w:r>
+        <w:rPr>
+          <w:rStyle w:val="BookTitle"/>
+          <w:rFonts w:ascii="Consolas" w:hAnsi="Consolas" w:cs="Consolas"/>
+          <w:b w:val="0"/>
+          <w:i/>
+        </w:rPr>
+        <w:t>zzTestQS</w:t>
+      </w:r>
+      <w:proofErr w:type="spellEnd"/>
     </w:p>
     <w:p>
       <w:pPr>
@@ -5191,8 +5750,35 @@
           <w:b w:val="0"/>
         </w:rPr>
         <w:tab/>
-        <w:t>scn zzTestQS</w:t>
-      </w:r>
+      </w:r>
+      <w:proofErr w:type="spellStart"/>
+      <w:r>
+        <w:rPr>
+          <w:rStyle w:val="BookTitle"/>
+          <w:rFonts w:ascii="Consolas" w:hAnsi="Consolas" w:cs="Consolas"/>
+          <w:b w:val="0"/>
+        </w:rPr>
+        <w:t>scn</w:t>
+      </w:r>
+      <w:proofErr w:type="spellEnd"/>
+      <w:r>
+        <w:rPr>
+          <w:rStyle w:val="BookTitle"/>
+          <w:rFonts w:ascii="Consolas" w:hAnsi="Consolas" w:cs="Consolas"/>
+          <w:b w:val="0"/>
+        </w:rPr>
+        <w:t xml:space="preserve"> </w:t>
+      </w:r>
+      <w:proofErr w:type="spellStart"/>
+      <w:r>
+        <w:rPr>
+          <w:rStyle w:val="BookTitle"/>
+          <w:rFonts w:ascii="Consolas" w:hAnsi="Consolas" w:cs="Consolas"/>
+          <w:b w:val="0"/>
+        </w:rPr>
+        <w:t>zzTestQS</w:t>
+      </w:r>
+      <w:proofErr w:type="spellEnd"/>
     </w:p>
     <w:p>
       <w:pPr>
@@ -5223,6 +5809,7 @@
         </w:rPr>
         <w:tab/>
       </w:r>
+      <w:proofErr w:type="gramStart"/>
       <w:r>
         <w:rPr>
           <w:rStyle w:val="BookTitle"/>
@@ -5231,13 +5818,32 @@
         </w:rPr>
         <w:t>;#</w:t>
       </w:r>
-      <w:r>
-        <w:rPr>
-          <w:rStyle w:val="BookTitle"/>
-          <w:rFonts w:ascii="Consolas" w:hAnsi="Consolas" w:cs="Consolas"/>
-          <w:b w:val="0"/>
-        </w:rPr>
-        <w:t>import “TestSnip”</w:t>
+      <w:proofErr w:type="gramEnd"/>
+      <w:r>
+        <w:rPr>
+          <w:rStyle w:val="BookTitle"/>
+          <w:rFonts w:ascii="Consolas" w:hAnsi="Consolas" w:cs="Consolas"/>
+          <w:b w:val="0"/>
+        </w:rPr>
+        <w:t>import “</w:t>
+      </w:r>
+      <w:proofErr w:type="spellStart"/>
+      <w:r>
+        <w:rPr>
+          <w:rStyle w:val="BookTitle"/>
+          <w:rFonts w:ascii="Consolas" w:hAnsi="Consolas" w:cs="Consolas"/>
+          <w:b w:val="0"/>
+        </w:rPr>
+        <w:t>TestSnip</w:t>
+      </w:r>
+      <w:proofErr w:type="spellEnd"/>
+      <w:r>
+        <w:rPr>
+          <w:rStyle w:val="BookTitle"/>
+          <w:rFonts w:ascii="Consolas" w:hAnsi="Consolas" w:cs="Consolas"/>
+          <w:b w:val="0"/>
+        </w:rPr>
+        <w:t>”</w:t>
       </w:r>
     </w:p>
     <w:p>
@@ -5268,8 +5874,18 @@
           <w:b w:val="0"/>
         </w:rPr>
         <w:tab/>
-        <w:t>begin gamemode</w:t>
-      </w:r>
+        <w:t xml:space="preserve">begin </w:t>
+      </w:r>
+      <w:proofErr w:type="spellStart"/>
+      <w:r>
+        <w:rPr>
+          <w:rStyle w:val="BookTitle"/>
+          <w:rFonts w:ascii="Consolas" w:hAnsi="Consolas" w:cs="Consolas"/>
+          <w:b w:val="0"/>
+        </w:rPr>
+        <w:t>gamemode</w:t>
+      </w:r>
+      <w:proofErr w:type="spellEnd"/>
     </w:p>
     <w:p>
       <w:pPr>
@@ -5368,8 +5984,35 @@
           <w:b w:val="0"/>
         </w:rPr>
         <w:tab/>
-        <w:t>scn zzTestQS</w:t>
-      </w:r>
+      </w:r>
+      <w:proofErr w:type="spellStart"/>
+      <w:r>
+        <w:rPr>
+          <w:rStyle w:val="BookTitle"/>
+          <w:rFonts w:ascii="Consolas" w:hAnsi="Consolas" w:cs="Consolas"/>
+          <w:b w:val="0"/>
+        </w:rPr>
+        <w:t>scn</w:t>
+      </w:r>
+      <w:proofErr w:type="spellEnd"/>
+      <w:r>
+        <w:rPr>
+          <w:rStyle w:val="BookTitle"/>
+          <w:rFonts w:ascii="Consolas" w:hAnsi="Consolas" w:cs="Consolas"/>
+          <w:b w:val="0"/>
+        </w:rPr>
+        <w:t xml:space="preserve"> </w:t>
+      </w:r>
+      <w:proofErr w:type="spellStart"/>
+      <w:r>
+        <w:rPr>
+          <w:rStyle w:val="BookTitle"/>
+          <w:rFonts w:ascii="Consolas" w:hAnsi="Consolas" w:cs="Consolas"/>
+          <w:b w:val="0"/>
+        </w:rPr>
+        <w:t>zzTestQS</w:t>
+      </w:r>
+      <w:proofErr w:type="spellEnd"/>
     </w:p>
     <w:p>
       <w:pPr>
@@ -5408,8 +6051,17 @@
           <w:b w:val="0"/>
         </w:rPr>
         <w:tab/>
+      </w:r>
+      <w:proofErr w:type="spellStart"/>
+      <w:r>
+        <w:rPr>
+          <w:rStyle w:val="BookTitle"/>
+          <w:rFonts w:ascii="Consolas" w:hAnsi="Consolas" w:cs="Consolas"/>
+          <w:b w:val="0"/>
+        </w:rPr>
         <w:t>fquestdelaytime</w:t>
       </w:r>
+      <w:proofErr w:type="spellEnd"/>
     </w:p>
     <w:p>
       <w:pPr>
@@ -5437,8 +6089,17 @@
           <w:b w:val="0"/>
         </w:rPr>
         <w:tab/>
+      </w:r>
+      <w:proofErr w:type="spellStart"/>
+      <w:r>
+        <w:rPr>
+          <w:rStyle w:val="BookTitle"/>
+          <w:rFonts w:ascii="Consolas" w:hAnsi="Consolas" w:cs="Consolas"/>
+          <w:b w:val="0"/>
+        </w:rPr>
         <w:t>doonce</w:t>
       </w:r>
+      <w:proofErr w:type="spellEnd"/>
     </w:p>
     <w:p>
       <w:pPr>
@@ -5466,8 +6127,17 @@
           <w:b w:val="0"/>
         </w:rPr>
         <w:tab/>
+      </w:r>
+      <w:proofErr w:type="spellStart"/>
+      <w:r>
+        <w:rPr>
+          <w:rStyle w:val="BookTitle"/>
+          <w:rFonts w:ascii="Consolas" w:hAnsi="Consolas" w:cs="Consolas"/>
+          <w:b w:val="0"/>
+        </w:rPr>
         <w:t>goldvalue</w:t>
       </w:r>
+      <w:proofErr w:type="spellEnd"/>
     </w:p>
     <w:p>
       <w:pPr>
@@ -5497,8 +6167,18 @@
           <w:b w:val="0"/>
         </w:rPr>
         <w:tab/>
-        <w:t>begin gamemode</w:t>
-      </w:r>
+        <w:t xml:space="preserve">begin </w:t>
+      </w:r>
+      <w:proofErr w:type="spellStart"/>
+      <w:r>
+        <w:rPr>
+          <w:rStyle w:val="BookTitle"/>
+          <w:rFonts w:ascii="Consolas" w:hAnsi="Consolas" w:cs="Consolas"/>
+          <w:b w:val="0"/>
+        </w:rPr>
+        <w:t>gamemode</w:t>
+      </w:r>
+      <w:proofErr w:type="spellEnd"/>
     </w:p>
     <w:p>
       <w:pPr>
@@ -5592,6 +6272,7 @@
           <w:spacing w:val="10"/>
         </w:rPr>
       </w:pPr>
+      <w:proofErr w:type="spellStart"/>
       <w:r>
         <w:rPr>
           <w:b/>
@@ -5602,10 +6283,33 @@
         <w:rPr>
           <w:b/>
         </w:rPr>
-        <w:t xml:space="preserve">num </w:t>
-      </w:r>
-      <w:r>
-        <w:t>– Defines an enumeration (enum for short). An enumeration is basically a single line definition that allows multiple macros to be defined in order. Enum items can only have numeric values. They need not be continuous i.e., an item may be declared without an initialization value, in which case it will be assigned one more than the value of its predecessor. The default value starts with 0. The syntax for an enumeration is as follows:</w:t>
+        <w:t>num</w:t>
+      </w:r>
+      <w:proofErr w:type="spellEnd"/>
+      <w:r>
+        <w:rPr>
+          <w:b/>
+        </w:rPr>
+        <w:t xml:space="preserve"> </w:t>
+      </w:r>
+      <w:r>
+        <w:t>– Defines an enumeration (</w:t>
+      </w:r>
+      <w:proofErr w:type="spellStart"/>
+      <w:r>
+        <w:t>enum</w:t>
+      </w:r>
+      <w:proofErr w:type="spellEnd"/>
+      <w:r>
+        <w:t xml:space="preserve"> for short). An enumeration is basically a single line definition that allows multiple macros to be defined in order. </w:t>
+      </w:r>
+      <w:proofErr w:type="spellStart"/>
+      <w:r>
+        <w:t>Enum</w:t>
+      </w:r>
+      <w:proofErr w:type="spellEnd"/>
+      <w:r>
+        <w:t xml:space="preserve"> items can only have numeric values. They need not be continuous i.e., an item may be declared without an initialization value, in which case it will be assigned one more than the value of its predecessor. The default value starts with 0. The syntax for an enumeration is as follows:</w:t>
       </w:r>
     </w:p>
     <w:p>
@@ -5619,6 +6323,7 @@
           <w:b w:val="0"/>
         </w:rPr>
       </w:pPr>
+      <w:proofErr w:type="gramStart"/>
       <w:r>
         <w:rPr>
           <w:rStyle w:val="BookTitle"/>
@@ -5627,6 +6332,7 @@
         </w:rPr>
         <w:t>;#</w:t>
       </w:r>
+      <w:proofErr w:type="gramEnd"/>
       <w:r>
         <w:rPr>
           <w:rStyle w:val="BookTitle"/>
@@ -5655,6 +6361,7 @@
           <w:b w:val="0"/>
         </w:rPr>
       </w:pPr>
+      <w:proofErr w:type="gramStart"/>
       <w:r>
         <w:rPr>
           <w:rStyle w:val="BookTitle"/>
@@ -5662,7 +6369,16 @@
           <w:b w:val="0"/>
         </w:rPr>
         <w:lastRenderedPageBreak/>
-        <w:t>;@ENUM ENUM_FOO</w:t>
+        <w:t>;@ENUM</w:t>
+      </w:r>
+      <w:proofErr w:type="gramEnd"/>
+      <w:r>
+        <w:rPr>
+          <w:rStyle w:val="BookTitle"/>
+          <w:rFonts w:ascii="Consolas" w:hAnsi="Consolas" w:cs="Consolas"/>
+          <w:b w:val="0"/>
+        </w:rPr>
+        <w:t xml:space="preserve"> ENUM_FOO</w:t>
       </w:r>
     </w:p>
     <w:p>
@@ -5786,8 +6502,13 @@
         <w:pStyle w:val="NoSpacing"/>
         <w:ind w:left="720" w:firstLine="720"/>
       </w:pPr>
-      <w:r>
-        <w:t>Enum items can be used as any other macro</w:t>
+      <w:proofErr w:type="spellStart"/>
+      <w:r>
+        <w:t>Enum</w:t>
+      </w:r>
+      <w:proofErr w:type="spellEnd"/>
+      <w:r>
+        <w:t xml:space="preserve"> items can be used as any other macro</w:t>
       </w:r>
       <w:r>
         <w:t xml:space="preserve">, </w:t>
@@ -5883,6 +6604,7 @@
           <w:b w:val="0"/>
         </w:rPr>
       </w:pPr>
+      <w:proofErr w:type="gramStart"/>
       <w:r>
         <w:rPr>
           <w:rStyle w:val="BookTitle"/>
@@ -5891,14 +6613,25 @@
         </w:rPr>
         <w:t>;#</w:t>
       </w:r>
-      <w:r>
-        <w:rPr>
-          <w:rStyle w:val="BookTitle"/>
-          <w:rFonts w:ascii="Consolas" w:hAnsi="Consolas" w:cs="Consolas"/>
-          <w:b w:val="0"/>
-        </w:rPr>
-        <w:t>define DebugLevel</w:t>
-      </w:r>
+      <w:proofErr w:type="gramEnd"/>
+      <w:r>
+        <w:rPr>
+          <w:rStyle w:val="BookTitle"/>
+          <w:rFonts w:ascii="Consolas" w:hAnsi="Consolas" w:cs="Consolas"/>
+          <w:b w:val="0"/>
+        </w:rPr>
+        <w:t xml:space="preserve">define </w:t>
+      </w:r>
+      <w:proofErr w:type="spellStart"/>
+      <w:r>
+        <w:rPr>
+          <w:rStyle w:val="BookTitle"/>
+          <w:rFonts w:ascii="Consolas" w:hAnsi="Consolas" w:cs="Consolas"/>
+          <w:b w:val="0"/>
+        </w:rPr>
+        <w:t>DebugLevel</w:t>
+      </w:r>
+      <w:proofErr w:type="spellEnd"/>
       <w:r>
         <w:rPr>
           <w:rStyle w:val="BookTitle"/>
@@ -5918,13 +6651,23 @@
           <w:b w:val="0"/>
         </w:rPr>
       </w:pPr>
-      <w:r>
-        <w:rPr>
-          <w:rStyle w:val="BookTitle"/>
-          <w:rFonts w:ascii="Consolas" w:hAnsi="Consolas" w:cs="Consolas"/>
-          <w:b w:val="0"/>
-        </w:rPr>
-        <w:t>;#define foo “String”</w:t>
+      <w:proofErr w:type="gramStart"/>
+      <w:r>
+        <w:rPr>
+          <w:rStyle w:val="BookTitle"/>
+          <w:rFonts w:ascii="Consolas" w:hAnsi="Consolas" w:cs="Consolas"/>
+          <w:b w:val="0"/>
+        </w:rPr>
+        <w:t>;#</w:t>
+      </w:r>
+      <w:proofErr w:type="gramEnd"/>
+      <w:r>
+        <w:rPr>
+          <w:rStyle w:val="BookTitle"/>
+          <w:rFonts w:ascii="Consolas" w:hAnsi="Consolas" w:cs="Consolas"/>
+          <w:b w:val="0"/>
+        </w:rPr>
+        <w:t>define foo “String”</w:t>
       </w:r>
     </w:p>
     <w:p>
@@ -5937,13 +6680,23 @@
           <w:b w:val="0"/>
         </w:rPr>
       </w:pPr>
-      <w:r>
-        <w:rPr>
-          <w:rStyle w:val="BookTitle"/>
-          <w:rFonts w:ascii="Consolas" w:hAnsi="Consolas" w:cs="Consolas"/>
-          <w:b w:val="0"/>
-        </w:rPr>
-        <w:t>;#define bar 4.5</w:t>
+      <w:proofErr w:type="gramStart"/>
+      <w:r>
+        <w:rPr>
+          <w:rStyle w:val="BookTitle"/>
+          <w:rFonts w:ascii="Consolas" w:hAnsi="Consolas" w:cs="Consolas"/>
+          <w:b w:val="0"/>
+        </w:rPr>
+        <w:t>;#</w:t>
+      </w:r>
+      <w:proofErr w:type="gramEnd"/>
+      <w:r>
+        <w:rPr>
+          <w:rStyle w:val="BookTitle"/>
+          <w:rFonts w:ascii="Consolas" w:hAnsi="Consolas" w:cs="Consolas"/>
+          <w:b w:val="0"/>
+        </w:rPr>
+        <w:t>define bar 4.5</w:t>
       </w:r>
     </w:p>
     <w:p>
@@ -5967,13 +6720,59 @@
           <w:b w:val="0"/>
         </w:rPr>
       </w:pPr>
-      <w:r>
-        <w:rPr>
-          <w:rStyle w:val="BookTitle"/>
-          <w:rFonts w:ascii="Consolas" w:hAnsi="Consolas" w:cs="Consolas"/>
-          <w:b w:val="0"/>
-        </w:rPr>
-        <w:t>;@if DebugLevel &gt; 1 &amp;&amp; DebugLevel &lt; 3</w:t>
+      <w:proofErr w:type="gramStart"/>
+      <w:r>
+        <w:rPr>
+          <w:rStyle w:val="BookTitle"/>
+          <w:rFonts w:ascii="Consolas" w:hAnsi="Consolas" w:cs="Consolas"/>
+          <w:b w:val="0"/>
+        </w:rPr>
+        <w:t>;@if</w:t>
+      </w:r>
+      <w:proofErr w:type="gramEnd"/>
+      <w:r>
+        <w:rPr>
+          <w:rStyle w:val="BookTitle"/>
+          <w:rFonts w:ascii="Consolas" w:hAnsi="Consolas" w:cs="Consolas"/>
+          <w:b w:val="0"/>
+        </w:rPr>
+        <w:t xml:space="preserve"> </w:t>
+      </w:r>
+      <w:proofErr w:type="spellStart"/>
+      <w:r>
+        <w:rPr>
+          <w:rStyle w:val="BookTitle"/>
+          <w:rFonts w:ascii="Consolas" w:hAnsi="Consolas" w:cs="Consolas"/>
+          <w:b w:val="0"/>
+        </w:rPr>
+        <w:t>DebugLevel</w:t>
+      </w:r>
+      <w:proofErr w:type="spellEnd"/>
+      <w:r>
+        <w:rPr>
+          <w:rStyle w:val="BookTitle"/>
+          <w:rFonts w:ascii="Consolas" w:hAnsi="Consolas" w:cs="Consolas"/>
+          <w:b w:val="0"/>
+        </w:rPr>
+        <w:t xml:space="preserve"> &gt; 1 &amp;&amp; </w:t>
+      </w:r>
+      <w:proofErr w:type="spellStart"/>
+      <w:r>
+        <w:rPr>
+          <w:rStyle w:val="BookTitle"/>
+          <w:rFonts w:ascii="Consolas" w:hAnsi="Consolas" w:cs="Consolas"/>
+          <w:b w:val="0"/>
+        </w:rPr>
+        <w:t>DebugLevel</w:t>
+      </w:r>
+      <w:proofErr w:type="spellEnd"/>
+      <w:r>
+        <w:rPr>
+          <w:rStyle w:val="BookTitle"/>
+          <w:rFonts w:ascii="Consolas" w:hAnsi="Consolas" w:cs="Consolas"/>
+          <w:b w:val="0"/>
+        </w:rPr>
+        <w:t xml:space="preserve"> &lt; 3</w:t>
       </w:r>
     </w:p>
     <w:p>
@@ -6063,13 +6862,41 @@
           <w:b w:val="0"/>
         </w:rPr>
       </w:pPr>
-      <w:r>
-        <w:rPr>
-          <w:rStyle w:val="BookTitle"/>
-          <w:rFonts w:ascii="Consolas" w:hAnsi="Consolas" w:cs="Consolas"/>
-          <w:b w:val="0"/>
-        </w:rPr>
-        <w:t>;@if ((DebugLevel &lt;= 12) || ((foo == “String”) &amp;&amp; foo != 4.25))</w:t>
+      <w:proofErr w:type="gramStart"/>
+      <w:r>
+        <w:rPr>
+          <w:rStyle w:val="BookTitle"/>
+          <w:rFonts w:ascii="Consolas" w:hAnsi="Consolas" w:cs="Consolas"/>
+          <w:b w:val="0"/>
+        </w:rPr>
+        <w:t>;@if</w:t>
+      </w:r>
+      <w:proofErr w:type="gramEnd"/>
+      <w:r>
+        <w:rPr>
+          <w:rStyle w:val="BookTitle"/>
+          <w:rFonts w:ascii="Consolas" w:hAnsi="Consolas" w:cs="Consolas"/>
+          <w:b w:val="0"/>
+        </w:rPr>
+        <w:t xml:space="preserve"> ((</w:t>
+      </w:r>
+      <w:proofErr w:type="spellStart"/>
+      <w:r>
+        <w:rPr>
+          <w:rStyle w:val="BookTitle"/>
+          <w:rFonts w:ascii="Consolas" w:hAnsi="Consolas" w:cs="Consolas"/>
+          <w:b w:val="0"/>
+        </w:rPr>
+        <w:t>DebugLevel</w:t>
+      </w:r>
+      <w:proofErr w:type="spellEnd"/>
+      <w:r>
+        <w:rPr>
+          <w:rStyle w:val="BookTitle"/>
+          <w:rFonts w:ascii="Consolas" w:hAnsi="Consolas" w:cs="Consolas"/>
+          <w:b w:val="0"/>
+        </w:rPr>
+        <w:t xml:space="preserve"> &lt;= 12) || ((foo == “String”) &amp;&amp; foo != 4.25))</w:t>
       </w:r>
     </w:p>
     <w:p>
@@ -6144,7 +6971,61 @@
           <w:b w:val="0"/>
         </w:rPr>
         <w:tab/>
-        <w:t>if eval (Octopi.tentacles == “CSE &gt; Skyrim”)</w:t>
+        <w:t xml:space="preserve">if </w:t>
+      </w:r>
+      <w:proofErr w:type="spellStart"/>
+      <w:r>
+        <w:rPr>
+          <w:rStyle w:val="BookTitle"/>
+          <w:rFonts w:ascii="Consolas" w:hAnsi="Consolas" w:cs="Consolas"/>
+          <w:b w:val="0"/>
+        </w:rPr>
+        <w:t>eval</w:t>
+      </w:r>
+      <w:proofErr w:type="spellEnd"/>
+      <w:r>
+        <w:rPr>
+          <w:rStyle w:val="BookTitle"/>
+          <w:rFonts w:ascii="Consolas" w:hAnsi="Consolas" w:cs="Consolas"/>
+          <w:b w:val="0"/>
+        </w:rPr>
+        <w:t xml:space="preserve"> (</w:t>
+      </w:r>
+      <w:proofErr w:type="spellStart"/>
+      <w:r>
+        <w:rPr>
+          <w:rStyle w:val="BookTitle"/>
+          <w:rFonts w:ascii="Consolas" w:hAnsi="Consolas" w:cs="Consolas"/>
+          <w:b w:val="0"/>
+        </w:rPr>
+        <w:t>Octopi.tentacles</w:t>
+      </w:r>
+      <w:proofErr w:type="spellEnd"/>
+      <w:r>
+        <w:rPr>
+          <w:rStyle w:val="BookTitle"/>
+          <w:rFonts w:ascii="Consolas" w:hAnsi="Consolas" w:cs="Consolas"/>
+          <w:b w:val="0"/>
+        </w:rPr>
+        <w:t xml:space="preserve"> == “CSE &gt; </w:t>
+      </w:r>
+      <w:proofErr w:type="spellStart"/>
+      <w:r>
+        <w:rPr>
+          <w:rStyle w:val="BookTitle"/>
+          <w:rFonts w:ascii="Consolas" w:hAnsi="Consolas" w:cs="Consolas"/>
+          <w:b w:val="0"/>
+        </w:rPr>
+        <w:t>Skyrim</w:t>
+      </w:r>
+      <w:proofErr w:type="spellEnd"/>
+      <w:r>
+        <w:rPr>
+          <w:rStyle w:val="BookTitle"/>
+          <w:rFonts w:ascii="Consolas" w:hAnsi="Consolas" w:cs="Consolas"/>
+          <w:b w:val="0"/>
+        </w:rPr>
+        <w:t>”)</w:t>
       </w:r>
     </w:p>
     <w:p>
@@ -6180,8 +7061,17 @@
           <w:b w:val="0"/>
         </w:rPr>
         <w:tab/>
+      </w:r>
+      <w:proofErr w:type="spellStart"/>
+      <w:r>
+        <w:rPr>
+          <w:rStyle w:val="BookTitle"/>
+          <w:rFonts w:ascii="Consolas" w:hAnsi="Consolas" w:cs="Consolas"/>
+          <w:b w:val="0"/>
+        </w:rPr>
         <w:t>player.kill</w:t>
       </w:r>
+      <w:proofErr w:type="spellEnd"/>
     </w:p>
     <w:p>
       <w:pPr>
@@ -6208,8 +7098,17 @@
           <w:b w:val="0"/>
         </w:rPr>
         <w:tab/>
+      </w:r>
+      <w:proofErr w:type="spellStart"/>
+      <w:r>
+        <w:rPr>
+          <w:rStyle w:val="BookTitle"/>
+          <w:rFonts w:ascii="Consolas" w:hAnsi="Consolas" w:cs="Consolas"/>
+          <w:b w:val="0"/>
+        </w:rPr>
         <w:t>endif</w:t>
       </w:r>
+      <w:proofErr w:type="spellEnd"/>
     </w:p>
     <w:p>
       <w:pPr>
@@ -6306,7 +7205,15 @@
         </w:numPr>
       </w:pPr>
       <w:r>
-        <w:t>Inequality [!=]</w:t>
+        <w:t>Inequality [</w:t>
+      </w:r>
+      <w:proofErr w:type="gramStart"/>
+      <w:r>
+        <w:t>!=</w:t>
+      </w:r>
+      <w:proofErr w:type="gramEnd"/>
+      <w:r>
+        <w:t>]</w:t>
       </w:r>
     </w:p>
     <w:p>
@@ -7526,8 +8433,6 @@
               </w:rPr>
               <w:t>Clear Find Result Indicators</w:t>
             </w:r>
-            <w:bookmarkStart w:id="0" w:name="_GoBack"/>
-            <w:bookmarkEnd w:id="0"/>
           </w:p>
         </w:tc>
       </w:tr>
@@ -8047,7 +8952,23 @@
         <w:t>use lists</w:t>
       </w:r>
       <w:r>
-        <w:t xml:space="preserve"> through its centralized listing. Furthermore, every item in the list can be edited directly by double clicking it. The textbox at the bottom is used to filter the form list by editorID and formID.</w:t>
+        <w:t xml:space="preserve"> through its centralized listing. Furthermore, every item in the list can be edited directly by double clicking it. The textbox at the bottom is used to filter the form list by </w:t>
+      </w:r>
+      <w:proofErr w:type="spellStart"/>
+      <w:r>
+        <w:t>editorID</w:t>
+      </w:r>
+      <w:proofErr w:type="spellEnd"/>
+      <w:r>
+        <w:t xml:space="preserve"> and </w:t>
+      </w:r>
+      <w:proofErr w:type="spellStart"/>
+      <w:r>
+        <w:t>formID</w:t>
+      </w:r>
+      <w:proofErr w:type="spellEnd"/>
+      <w:r>
+        <w:t>.</w:t>
       </w:r>
       <w:r>
         <w:t xml:space="preserve"> </w:t>
@@ -8059,7 +8980,18 @@
         <w:t>e accessed from the main menu [</w:t>
       </w:r>
       <w:r>
-        <w:t>Gameplay &gt; Use Info Listings].</w:t>
+        <w:t>Gameplay &gt; Use Info Listings</w:t>
+      </w:r>
+      <w:r>
+        <w:t xml:space="preserve"> (Replaces the ‘Recreate Facial Animations’ menu item</w:t>
+      </w:r>
+      <w:bookmarkStart w:id="0" w:name="_GoBack"/>
+      <w:bookmarkEnd w:id="0"/>
+      <w:r>
+        <w:t>)</w:t>
+      </w:r>
+      <w:r>
+        <w:t>].</w:t>
       </w:r>
     </w:p>
     <w:p>
@@ -8287,7 +9219,15 @@
         <w:t>s</w:t>
       </w:r>
       <w:r>
-        <w:t xml:space="preserve"> that have the respective attributes and extradata. </w:t>
+        <w:t xml:space="preserve"> that have the respective attributes and </w:t>
+      </w:r>
+      <w:proofErr w:type="spellStart"/>
+      <w:r>
+        <w:t>extradata</w:t>
+      </w:r>
+      <w:proofErr w:type="spellEnd"/>
+      <w:r>
+        <w:t xml:space="preserve">. </w:t>
       </w:r>
       <w:r>
         <w:t>Each modifiable attribute has a checkbox next to it which indicates the enabled state of the corresponding attribute – The attributes modified are those with an ‘Enable’ check in their companion checkbox.</w:t>
@@ -8662,13 +9602,29 @@
         <w:t>Asset selection i.e., selection of textures, meshes, sound files</w:t>
       </w:r>
       <w:r>
-        <w:t>, speedtree files</w:t>
+        <w:t xml:space="preserve">, </w:t>
+      </w:r>
+      <w:proofErr w:type="spellStart"/>
+      <w:r>
+        <w:t>speedtree</w:t>
+      </w:r>
+      <w:proofErr w:type="spellEnd"/>
+      <w:r>
+        <w:t xml:space="preserve"> files</w:t>
       </w:r>
       <w:r>
         <w:t xml:space="preserve"> and animation files</w:t>
       </w:r>
       <w:r>
-        <w:t xml:space="preserve">, has been overhauled for intuitive access. Clicking on an ‘Add Asset ‘ button brings up the dialog on the left. The first button performs the vanilla operation of showing the ‘Select File’ screen. The second allows the selection of assets inside BSA archives, without having to extract them first. Selecting the second option brings up the BSA Browser dialog. The BSA browser is used to open TES4 BSA archives and select files from inside them.  It automatically filters the BSA’s file list by the required asset type. It supports Large Icon and List views. </w:t>
+        <w:t xml:space="preserve">, has been overhauled for intuitive access. Clicking on an ‘Add Asset </w:t>
+      </w:r>
+      <w:proofErr w:type="gramStart"/>
+      <w:r>
+        <w:t>‘ button</w:t>
+      </w:r>
+      <w:proofErr w:type="gramEnd"/>
+      <w:r>
+        <w:t xml:space="preserve"> brings up the dialog on the left. The first button performs the vanilla operation of showing the ‘Select File’ screen. The second allows the selection of assets inside BSA archives, without having to extract them first. Selecting the second option brings up the BSA Browser dialog. The BSA browser is used to open TES4 BSA archives and select files from inside them.  It automatically filters the BSA’s file list by the required asset type. It supports Large Icon and List views. </w:t>
       </w:r>
     </w:p>
     <w:p>
@@ -8908,13 +9864,63 @@
           <w:rFonts w:ascii="Consolas" w:hAnsi="Consolas" w:cs="Consolas"/>
         </w:rPr>
       </w:pPr>
+      <w:proofErr w:type="spellStart"/>
       <w:r>
         <w:rPr>
           <w:rFonts w:ascii="Consolas" w:hAnsi="Consolas" w:cs="Consolas"/>
           <w:i/>
         </w:rPr>
-        <w:t>LoadPlugin string:&lt;plugin name.extension&gt; bool:SetAsActive</w:t>
-      </w:r>
+        <w:t>LoadPlugin</w:t>
+      </w:r>
+      <w:proofErr w:type="spellEnd"/>
+      <w:r>
+        <w:rPr>
+          <w:rFonts w:ascii="Consolas" w:hAnsi="Consolas" w:cs="Consolas"/>
+          <w:i/>
+        </w:rPr>
+        <w:t xml:space="preserve"> </w:t>
+      </w:r>
+      <w:proofErr w:type="gramStart"/>
+      <w:r>
+        <w:rPr>
+          <w:rFonts w:ascii="Consolas" w:hAnsi="Consolas" w:cs="Consolas"/>
+          <w:i/>
+        </w:rPr>
+        <w:t>string:</w:t>
+      </w:r>
+      <w:proofErr w:type="gramEnd"/>
+      <w:r>
+        <w:rPr>
+          <w:rFonts w:ascii="Consolas" w:hAnsi="Consolas" w:cs="Consolas"/>
+          <w:i/>
+        </w:rPr>
+        <w:t xml:space="preserve">&lt;plugin </w:t>
+      </w:r>
+      <w:proofErr w:type="spellStart"/>
+      <w:r>
+        <w:rPr>
+          <w:rFonts w:ascii="Consolas" w:hAnsi="Consolas" w:cs="Consolas"/>
+          <w:i/>
+        </w:rPr>
+        <w:t>name.extension</w:t>
+      </w:r>
+      <w:proofErr w:type="spellEnd"/>
+      <w:r>
+        <w:rPr>
+          <w:rFonts w:ascii="Consolas" w:hAnsi="Consolas" w:cs="Consolas"/>
+          <w:i/>
+        </w:rPr>
+        <w:t xml:space="preserve">&gt; </w:t>
+      </w:r>
+      <w:proofErr w:type="spellStart"/>
+      <w:r>
+        <w:rPr>
+          <w:rFonts w:ascii="Consolas" w:hAnsi="Consolas" w:cs="Consolas"/>
+          <w:i/>
+        </w:rPr>
+        <w:t>bool:SetAsActive</w:t>
+      </w:r>
+      <w:proofErr w:type="spellEnd"/>
       <w:r>
         <w:rPr>
           <w:rFonts w:ascii="Consolas" w:hAnsi="Consolas" w:cs="Consolas"/>
@@ -8939,6 +9945,7 @@
           <w:rFonts w:ascii="Consolas" w:hAnsi="Consolas" w:cs="Consolas"/>
         </w:rPr>
       </w:pPr>
+      <w:proofErr w:type="spellStart"/>
       <w:r>
         <w:rPr>
           <w:rFonts w:ascii="Consolas" w:hAnsi="Consolas" w:cs="Consolas"/>
@@ -8946,20 +9953,39 @@
         </w:rPr>
         <w:t>LoadForm</w:t>
       </w:r>
+      <w:proofErr w:type="spellEnd"/>
       <w:r>
         <w:rPr>
           <w:rFonts w:ascii="Consolas" w:hAnsi="Consolas" w:cs="Consolas"/>
           <w:i/>
         </w:rPr>
-        <w:t xml:space="preserve"> string:&lt;</w:t>
-      </w:r>
+        <w:t xml:space="preserve"> </w:t>
+      </w:r>
+      <w:proofErr w:type="gramStart"/>
       <w:r>
         <w:rPr>
           <w:rFonts w:ascii="Consolas" w:hAnsi="Consolas" w:cs="Consolas"/>
           <w:i/>
         </w:rPr>
+        <w:t>string:</w:t>
+      </w:r>
+      <w:proofErr w:type="gramEnd"/>
+      <w:r>
+        <w:rPr>
+          <w:rFonts w:ascii="Consolas" w:hAnsi="Consolas" w:cs="Consolas"/>
+          <w:i/>
+        </w:rPr>
+        <w:t>&lt;</w:t>
+      </w:r>
+      <w:proofErr w:type="spellStart"/>
+      <w:r>
+        <w:rPr>
+          <w:rFonts w:ascii="Consolas" w:hAnsi="Consolas" w:cs="Consolas"/>
+          <w:i/>
+        </w:rPr>
         <w:t>editorID</w:t>
       </w:r>
+      <w:proofErr w:type="spellEnd"/>
       <w:r>
         <w:rPr>
           <w:rFonts w:ascii="Consolas" w:hAnsi="Consolas" w:cs="Consolas"/>
@@ -8998,6 +10024,7 @@
           <w:rFonts w:ascii="Consolas" w:hAnsi="Consolas" w:cs="Consolas"/>
         </w:rPr>
       </w:pPr>
+      <w:proofErr w:type="spellStart"/>
       <w:r>
         <w:rPr>
           <w:rFonts w:ascii="Consolas" w:hAnsi="Consolas" w:cs="Consolas"/>
@@ -9012,6 +10039,7 @@
         </w:rPr>
         <w:t>Plugin</w:t>
       </w:r>
+      <w:proofErr w:type="spellEnd"/>
       <w:r>
         <w:rPr>
           <w:rFonts w:ascii="Consolas" w:hAnsi="Consolas" w:cs="Consolas"/>
@@ -9101,7 +10129,15 @@
         </w:rPr>
       </w:pPr>
       <w:r>
-        <w:t>As with the runtime, the Up and Down arrow keys can be used to walkthrough the command history.</w:t>
+        <w:t xml:space="preserve">As with the runtime, the Up and </w:t>
+      </w:r>
+      <w:proofErr w:type="gramStart"/>
+      <w:r>
+        <w:t>Down</w:t>
+      </w:r>
+      <w:proofErr w:type="gramEnd"/>
+      <w:r>
+        <w:t xml:space="preserve"> arrow keys can be used to walkthrough the command history.</w:t>
       </w:r>
     </w:p>
     <w:p>
@@ -9349,12 +10385,14 @@
         </w:rPr>
         <w:t xml:space="preserve"> [</w:t>
       </w:r>
+      <w:proofErr w:type="gramStart"/>
       <w:r>
         <w:rPr>
           <w:sz w:val="22"/>
         </w:rPr>
         <w:t>File  &gt;</w:t>
       </w:r>
+      <w:proofErr w:type="gramEnd"/>
       <w:r>
         <w:rPr>
           <w:sz w:val="22"/>
@@ -9606,7 +10644,21 @@
         <w:rPr>
           <w:sz w:val="22"/>
         </w:rPr>
-        <w:t xml:space="preserve">This context menu tool allows the modification of the formID of the selected record. </w:t>
+        <w:t xml:space="preserve">This context menu tool allows the modification of the </w:t>
+      </w:r>
+      <w:proofErr w:type="spellStart"/>
+      <w:r>
+        <w:rPr>
+          <w:sz w:val="22"/>
+        </w:rPr>
+        <w:t>formID</w:t>
+      </w:r>
+      <w:proofErr w:type="spellEnd"/>
+      <w:r>
+        <w:rPr>
+          <w:sz w:val="22"/>
+        </w:rPr>
+        <w:t xml:space="preserve"> of the selected record. </w:t>
       </w:r>
     </w:p>
     <w:p>
@@ -10154,7 +11206,21 @@
         <w:rPr>
           <w:sz w:val="22"/>
         </w:rPr>
-        <w:t>This tool allows quest scripts to be quickly created. The user inputs the editorID of both the quest and its script, along with the processing delay time</w:t>
+        <w:t xml:space="preserve">This tool allows quest scripts to be quickly created. The user inputs the </w:t>
+      </w:r>
+      <w:proofErr w:type="spellStart"/>
+      <w:r>
+        <w:rPr>
+          <w:sz w:val="22"/>
+        </w:rPr>
+        <w:t>editorID</w:t>
+      </w:r>
+      <w:proofErr w:type="spellEnd"/>
+      <w:r>
+        <w:rPr>
+          <w:sz w:val="22"/>
+        </w:rPr>
+        <w:t xml:space="preserve"> of both the quest and its script, along with the processing delay time</w:t>
       </w:r>
       <w:r>
         <w:rPr>
@@ -10915,7 +11981,23 @@
         <w:t xml:space="preserve"> party </w:t>
       </w:r>
       <w:r>
-        <w:t>OBSE plugins. Inter-plugin communication is done through the OBSE messaging system. To get a pointer to the ‘interface object’, plugins must pass a message of type ‘CSEI’ to the plugin ‘CSE’ during OBSE’s PostPostLoad message callback; CSE registers listeners during the PostLoad callback. On receiving a ‘CSEI’ message from a plugin, CSE dispatches a message of the same type but with the data pointer linked to its interface object. The receiving plugin has to statically cast the opaque pointer to the interface’s type.  The interface is as follows, ready for immediate use:</w:t>
+        <w:t xml:space="preserve">OBSE plugins. Inter-plugin communication is done through the OBSE messaging system. To get a pointer to the ‘interface object’, plugins must pass a message of type ‘CSEI’ to the plugin ‘CSE’ during OBSE’s </w:t>
+      </w:r>
+      <w:proofErr w:type="spellStart"/>
+      <w:r>
+        <w:t>PostPostLoad</w:t>
+      </w:r>
+      <w:proofErr w:type="spellEnd"/>
+      <w:r>
+        <w:t xml:space="preserve"> message callback; CSE registers listeners during the </w:t>
+      </w:r>
+      <w:proofErr w:type="spellStart"/>
+      <w:r>
+        <w:t>PostLoad</w:t>
+      </w:r>
+      <w:proofErr w:type="spellEnd"/>
+      <w:r>
+        <w:t xml:space="preserve"> callback. On receiving a ‘CSEI’ message from a plugin, CSE dispatches a message of the same type but with the data pointer linked to its interface object. The receiving plugin has to statically cast the opaque pointer to the interface’s type.  The interface is as follows, ready for immediate use:</w:t>
       </w:r>
     </w:p>
     <w:p/>
@@ -18364,7 +19446,7 @@
 </file>
 
 <file path=customXml/itemProps3.xml><?xml version="1.0" encoding="utf-8"?>
-<ds:datastoreItem xmlns:ds="http://schemas.openxmlformats.org/officeDocument/2006/customXml" ds:itemID="{82D79FA4-A38E-437C-A46F-9899B4FDAF11}">
+<ds:datastoreItem xmlns:ds="http://schemas.openxmlformats.org/officeDocument/2006/customXml" ds:itemID="{C9BA29F7-EF16-477A-9804-D59534F02475}">
   <ds:schemaRefs>
     <ds:schemaRef ds:uri="http://schemas.openxmlformats.org/officeDocument/2006/bibliography"/>
   </ds:schemaRefs>

</xml_diff>

<commit_message>
[CSE] Added active form colorization support to all (the remaining) editor form lists Exposed FindTextWindowData Fixed a CS bug that caused a CTD when the sounds listview in a TESWeather edit dialog was sorted Added active form sorting support to the Find Text window Fixed a CS bug that caused the render window axis modifier keys to work incorrectly Minor changes and additions
[*]
Build fixes
Updated manual
</commit_message>
<xml_diff>
--- a/[Misc]/[Documentation]/Construction Set Extender Manual.docx
+++ b/[Misc]/[Documentation]/Construction Set Extender Manual.docx
@@ -132,7 +132,7 @@
     <w:p/>
     <w:p>
       <w:pPr>
-        <w:pStyle w:val="NoSpacing"/>
+        <w:pStyle w:val="Heading1"/>
       </w:pPr>
       <w:r>
         <w:t>Plugins and Masters</w:t>
@@ -159,15 +159,7 @@
         <w:rPr>
           <w:b/>
         </w:rPr>
-        <w:t>o</w:t>
-      </w:r>
-      <w:bookmarkStart w:id="0" w:name="_GoBack"/>
-      <w:bookmarkEnd w:id="0"/>
-      <w:r>
-        <w:rPr>
-          <w:b/>
-        </w:rPr>
-        <w:t>dification of master files:</w:t>
+        <w:t>odification of master files:</w:t>
       </w:r>
     </w:p>
     <w:p>
@@ -267,19 +259,24 @@
     </w:p>
     <w:p>
       <w:pPr>
+        <w:pStyle w:val="Heading1"/>
+      </w:pPr>
+      <w:r>
+        <w:t>Workflow</w:t>
+      </w:r>
+    </w:p>
+    <w:p>
+      <w:pPr>
         <w:pStyle w:val="NoSpacing"/>
       </w:pPr>
       <w:r>
-        <w:t>Workflow</w:t>
-      </w:r>
-    </w:p>
-    <w:p>
-      <w:pPr>
-        <w:pStyle w:val="NoSpacing"/>
-      </w:pPr>
-      <w:r>
         <w:tab/>
-        <w:t>Startup options</w:t>
+        <w:t xml:space="preserve">Startup </w:t>
+      </w:r>
+      <w:bookmarkStart w:id="0" w:name="_GoBack"/>
+      <w:bookmarkEnd w:id="0"/>
+      <w:r>
+        <w:t>options</w:t>
       </w:r>
     </w:p>
     <w:p>
@@ -588,19 +585,7 @@
         <w:rPr>
           <w:b/>
         </w:rPr>
-        <w:t xml:space="preserve">On-screen </w:t>
-      </w:r>
-      <w:r>
-        <w:rPr>
-          <w:b/>
-        </w:rPr>
-        <w:t>display</w:t>
-      </w:r>
-      <w:r>
-        <w:rPr>
-          <w:b/>
-        </w:rPr>
-        <w:t>:</w:t>
+        <w:t>On-screen display:</w:t>
       </w:r>
     </w:p>
     <w:p>
@@ -609,10 +594,7 @@
         <w:ind w:left="1440" w:firstLine="0"/>
       </w:pPr>
       <w:r>
-        <w:t>Detailed information on the active selection is displayed in the top-le</w:t>
-      </w:r>
-      <w:r>
-        <w:t>ft corner of the render window, in addition to the editor’s current RAM usage.</w:t>
+        <w:t>Detailed information on the active selection is displayed in the top-left corner of the render window, in addition to the editor’s current RAM usage.</w:t>
       </w:r>
     </w:p>
     <w:p>
@@ -660,13 +642,7 @@
       </w:r>
       <w:proofErr w:type="spellEnd"/>
       <w:r>
-        <w:t xml:space="preserve"> size </w:t>
-      </w:r>
-      <w:r>
-        <w:t xml:space="preserve">for scripts </w:t>
-      </w:r>
-      <w:r>
-        <w:t>has been increased to 32KB.</w:t>
+        <w:t xml:space="preserve"> size for scripts has been increased to 32KB.</w:t>
       </w:r>
     </w:p>
     <w:p>
@@ -822,16 +798,7 @@
         <w:ind w:left="1440" w:firstLine="0"/>
       </w:pPr>
       <w:r>
-        <w:t xml:space="preserve">The resolution of the diffuse maps generated by the CS </w:t>
-      </w:r>
-      <w:r>
-        <w:t>can be customized through CSE’s INI file</w:t>
-      </w:r>
-      <w:r>
-        <w:t xml:space="preserve">. </w:t>
-      </w:r>
-      <w:r>
-        <w:t>The new upper-limit on the resolution is 6144px.</w:t>
+        <w:t>The resolution of the diffuse maps generated by the CS can be customized through CSE’s INI file. The new upper-limit on the resolution is 6144px.</w:t>
       </w:r>
     </w:p>
     <w:p>
@@ -863,7 +830,6 @@
         <w:rPr>
           <w:b/>
         </w:rPr>
-        <w:lastRenderedPageBreak/>
         <w:t>Fast Exit for the CS:</w:t>
       </w:r>
     </w:p>
@@ -1377,16 +1343,7 @@
         <w:ind w:left="1440" w:firstLine="0"/>
       </w:pPr>
       <w:r>
-        <w:t xml:space="preserve">Fix for the bug that caused a CTD when a plugin containing </w:t>
-      </w:r>
-      <w:r>
-        <w:t>unknown records, sub records or group types</w:t>
-      </w:r>
-      <w:r>
-        <w:t xml:space="preserve"> was loaded into the editor</w:t>
-      </w:r>
-      <w:r>
-        <w:t>.</w:t>
+        <w:t>Fix for the bug that caused a CTD when a plugin containing unknown records, sub records or group types was loaded into the editor.</w:t>
       </w:r>
     </w:p>
     <w:p>
@@ -1419,10 +1376,7 @@
         <w:ind w:left="1440" w:firstLine="0"/>
       </w:pPr>
       <w:r>
-        <w:t>Fix for the bug that caused the editor to exit when a loaded plugin was found to have a missing master</w:t>
-      </w:r>
-      <w:r>
-        <w:t>.</w:t>
+        <w:t>Fix for the bug that caused the editor to exit when a loaded plugin was found to have a missing master.</w:t>
       </w:r>
     </w:p>
     <w:p>
@@ -1437,13 +1391,7 @@
         <w:rPr>
           <w:b/>
         </w:rPr>
-        <w:t>Always-on-top</w:t>
-      </w:r>
-      <w:r>
-        <w:rPr>
-          <w:b/>
-        </w:rPr>
-        <w:t xml:space="preserve"> Data dialog:</w:t>
+        <w:t>Always-on-top Data dialog:</w:t>
       </w:r>
     </w:p>
     <w:p>
@@ -1455,16 +1403,7 @@
         </w:rPr>
       </w:pPr>
       <w:r>
-        <w:t xml:space="preserve">Fix for the bug that caused the </w:t>
-      </w:r>
-      <w:r>
-        <w:t xml:space="preserve">Data dialog </w:t>
-      </w:r>
-      <w:r>
-        <w:t>to stay above all open windows</w:t>
-      </w:r>
-      <w:r>
-        <w:t>.</w:t>
+        <w:t>Fix for the bug that caused the Data dialog to stay above all open windows.</w:t>
       </w:r>
     </w:p>
     <w:p>
@@ -1965,13 +1904,7 @@
         <w:rPr>
           <w:b/>
         </w:rPr>
-        <w:t>Light object reference first-time initialization</w:t>
-      </w:r>
-      <w:r>
-        <w:rPr>
-          <w:b/>
-        </w:rPr>
-        <w:t>:</w:t>
+        <w:t>Light object reference first-time initialization:</w:t>
       </w:r>
     </w:p>
     <w:p>
@@ -1980,13 +1913,7 @@
         <w:ind w:left="1440" w:firstLine="0"/>
       </w:pPr>
       <w:r>
-        <w:t>Fix for the bug that</w:t>
-      </w:r>
-      <w:r>
-        <w:t xml:space="preserve"> caused a CTD when a light object was placed in a cell for the first time</w:t>
-      </w:r>
-      <w:r>
-        <w:t>.</w:t>
+        <w:t>Fix for the bug that caused a CTD when a light object was placed in a cell for the first time.</w:t>
       </w:r>
     </w:p>
     <w:p>
@@ -2001,13 +1928,7 @@
         <w:rPr>
           <w:b/>
         </w:rPr>
-        <w:t>Render window ‘Fall’ operation</w:t>
-      </w:r>
-      <w:r>
-        <w:rPr>
-          <w:b/>
-        </w:rPr>
-        <w:t>:</w:t>
+        <w:t>Render window ‘Fall’ operation:</w:t>
       </w:r>
     </w:p>
     <w:p>
@@ -2016,10 +1937,7 @@
         <w:ind w:left="1440" w:firstLine="0"/>
       </w:pPr>
       <w:r>
-        <w:t>Fix for the bug</w:t>
-      </w:r>
-      <w:r>
-        <w:t xml:space="preserve"> that caused occasional CTDs when using the ‘</w:t>
+        <w:t>Fix for the bug that caused occasional CTDs when using the ‘</w:t>
       </w:r>
       <w:proofErr w:type="gramStart"/>
       <w:r>
@@ -2027,10 +1945,7 @@
       </w:r>
       <w:proofErr w:type="gramEnd"/>
       <w:r>
-        <w:t>’ tool</w:t>
-      </w:r>
-      <w:r>
-        <w:t>.</w:t>
+        <w:t>’ tool.</w:t>
       </w:r>
     </w:p>
     <w:p>
@@ -2045,13 +1960,7 @@
         <w:rPr>
           <w:b/>
         </w:rPr>
-        <w:t>Quest stage result scripts</w:t>
-      </w:r>
-      <w:r>
-        <w:rPr>
-          <w:b/>
-        </w:rPr>
-        <w:t>:</w:t>
+        <w:t>Quest stage result scripts:</w:t>
       </w:r>
     </w:p>
     <w:p>
@@ -2060,13 +1969,7 @@
         <w:ind w:left="1440" w:firstLine="0"/>
       </w:pPr>
       <w:r>
-        <w:t xml:space="preserve">Fix for the bug </w:t>
-      </w:r>
-      <w:r>
-        <w:t>that prevented quest stage result scripts from being cleared</w:t>
-      </w:r>
-      <w:r>
-        <w:t>.</w:t>
+        <w:t>Fix for the bug that prevented quest stage result scripts from being cleared.</w:t>
       </w:r>
     </w:p>
     <w:p>
@@ -2081,13 +1984,7 @@
         <w:rPr>
           <w:b/>
         </w:rPr>
-        <w:t>Reference editor Z-order</w:t>
-      </w:r>
-      <w:r>
-        <w:rPr>
-          <w:b/>
-        </w:rPr>
-        <w:t>:</w:t>
+        <w:t>Reference editor Z-order:</w:t>
       </w:r>
     </w:p>
     <w:p>
@@ -2096,13 +1993,7 @@
         <w:ind w:left="1440" w:firstLine="0"/>
       </w:pPr>
       <w:r>
-        <w:t xml:space="preserve">Fix for the bug </w:t>
-      </w:r>
-      <w:r>
-        <w:t>occasionally caused reference edit dialogs to spawn underneath the render window</w:t>
-      </w:r>
-      <w:r>
-        <w:t>.</w:t>
+        <w:t>Fix for the bug occasionally caused reference edit dialogs to spawn underneath the render window.</w:t>
       </w:r>
     </w:p>
     <w:p>
@@ -2117,13 +2008,8 @@
         <w:rPr>
           <w:b/>
         </w:rPr>
-        <w:t>NPC editor inventory preview</w:t>
-      </w:r>
-      <w:r>
-        <w:rPr>
-          <w:b/>
-        </w:rPr>
-        <w:t>:</w:t>
+        <w:lastRenderedPageBreak/>
+        <w:t>NPC editor inventory preview:</w:t>
       </w:r>
     </w:p>
     <w:p>
@@ -2132,11 +2018,7 @@
         <w:ind w:left="1440" w:firstLine="0"/>
       </w:pPr>
       <w:r>
-        <w:lastRenderedPageBreak/>
-        <w:t xml:space="preserve">Fix for the bug </w:t>
-      </w:r>
-      <w:r>
-        <w:t>prevented NPC models from being updated correctly in the preview window after an item was removed from their inventory.</w:t>
+        <w:t>Fix for the bug prevented NPC models from being updated correctly in the preview window after an item was removed from their inventory.</w:t>
       </w:r>
     </w:p>
     <w:p>
@@ -2151,13 +2033,7 @@
         <w:rPr>
           <w:b/>
         </w:rPr>
-        <w:t>Faction ownership in conditions</w:t>
-      </w:r>
-      <w:r>
-        <w:rPr>
-          <w:b/>
-        </w:rPr>
-        <w:t>:</w:t>
+        <w:t>Faction ownership in conditions:</w:t>
       </w:r>
     </w:p>
     <w:p>
@@ -2166,10 +2042,7 @@
         <w:ind w:left="1440" w:firstLine="0"/>
       </w:pPr>
       <w:r>
-        <w:t xml:space="preserve">Fix for the bug </w:t>
-      </w:r>
-      <w:r>
-        <w:t>that prevented factions from being allowed as arguments to condition script commands that accepted parameters of the type ‘Owner’.</w:t>
+        <w:t>Fix for the bug that prevented factions from being allowed as arguments to condition script commands that accepted parameters of the type ‘Owner’.</w:t>
       </w:r>
     </w:p>
     <w:p>
@@ -2184,13 +2057,7 @@
         <w:rPr>
           <w:b/>
         </w:rPr>
-        <w:t>ESP/ESM file associations</w:t>
-      </w:r>
-      <w:r>
-        <w:rPr>
-          <w:b/>
-        </w:rPr>
-        <w:t>:</w:t>
+        <w:t>ESP/ESM file associations:</w:t>
       </w:r>
     </w:p>
     <w:p>
@@ -2199,13 +2066,7 @@
         <w:ind w:left="1440" w:firstLine="0"/>
       </w:pPr>
       <w:r>
-        <w:t xml:space="preserve">Fix for the bug </w:t>
-      </w:r>
-      <w:r>
-        <w:t>that trashed ESP/ESM file associations at editor startup</w:t>
-      </w:r>
-      <w:r>
-        <w:t>.</w:t>
+        <w:t>Fix for the bug that trashed ESP/ESM file associations at editor startup.</w:t>
       </w:r>
     </w:p>
     <w:p>
@@ -2226,13 +2087,7 @@
         <w:rPr>
           <w:b/>
         </w:rPr>
-        <w:t>ath grid point linking</w:t>
-      </w:r>
-      <w:r>
-        <w:rPr>
-          <w:b/>
-        </w:rPr>
-        <w:t>:</w:t>
+        <w:t>ath grid point linking:</w:t>
       </w:r>
     </w:p>
     <w:p>
@@ -2241,10 +2096,7 @@
         <w:ind w:left="1440" w:firstLine="0"/>
       </w:pPr>
       <w:r>
-        <w:t xml:space="preserve">Fix for the bug </w:t>
-      </w:r>
-      <w:r>
-        <w:t xml:space="preserve">that </w:t>
+        <w:t xml:space="preserve">Fix for the bug that </w:t>
       </w:r>
       <w:r>
         <w:t>invalidated the render window after a path grid point was linked to a reference</w:t>
@@ -2265,13 +2117,7 @@
         <w:rPr>
           <w:b/>
         </w:rPr>
-        <w:t>Cell view window bounds</w:t>
-      </w:r>
-      <w:r>
-        <w:rPr>
-          <w:b/>
-        </w:rPr>
-        <w:t>:</w:t>
+        <w:t>Cell view window bounds:</w:t>
       </w:r>
     </w:p>
     <w:p>
@@ -2280,13 +2126,7 @@
         <w:ind w:left="1440" w:firstLine="0"/>
       </w:pPr>
       <w:r>
-        <w:t xml:space="preserve">Fix for the bug </w:t>
-      </w:r>
-      <w:r>
-        <w:t>that progressively reduced the size of the cell view window’s controls every time plugins were loaded into the editor</w:t>
-      </w:r>
-      <w:r>
-        <w:t>.</w:t>
+        <w:t>Fix for the bug that progressively reduced the size of the cell view window’s controls every time plugins were loaded into the editor.</w:t>
       </w:r>
     </w:p>
     <w:p>
@@ -2301,13 +2141,7 @@
         <w:rPr>
           <w:b/>
         </w:rPr>
-        <w:t>Theme-enabled owner-drawn controls</w:t>
-      </w:r>
-      <w:r>
-        <w:rPr>
-          <w:b/>
-        </w:rPr>
-        <w:t>:</w:t>
+        <w:t>Theme-enabled owner-drawn controls:</w:t>
       </w:r>
     </w:p>
     <w:p>
@@ -2316,19 +2150,7 @@
         <w:ind w:left="1440" w:firstLine="0"/>
       </w:pPr>
       <w:r>
-        <w:t xml:space="preserve">Fix for the bug </w:t>
-      </w:r>
-      <w:r>
-        <w:t xml:space="preserve">that </w:t>
-      </w:r>
-      <w:r>
-        <w:t xml:space="preserve">caused </w:t>
-      </w:r>
-      <w:r>
-        <w:t>CTDs when painting theme-enabled owner-drawn preview controls</w:t>
-      </w:r>
-      <w:r>
-        <w:t>.</w:t>
+        <w:t>Fix for the bug that caused CTDs when painting theme-enabled owner-drawn preview controls.</w:t>
       </w:r>
     </w:p>
     <w:p>
@@ -2343,13 +2165,7 @@
         <w:rPr>
           <w:b/>
         </w:rPr>
-        <w:t>Landscape texture change</w:t>
-      </w:r>
-      <w:r>
-        <w:rPr>
-          <w:b/>
-        </w:rPr>
-        <w:t>:</w:t>
+        <w:t>Landscape texture change:</w:t>
       </w:r>
     </w:p>
     <w:p>
@@ -2358,13 +2174,7 @@
         <w:ind w:left="1440" w:firstLine="0"/>
       </w:pPr>
       <w:r>
-        <w:t xml:space="preserve">Fix for the bug </w:t>
-      </w:r>
-      <w:r>
-        <w:t>that caused the render window to lose input focus after switching the active landscape texture</w:t>
-      </w:r>
-      <w:r>
-        <w:t>.</w:t>
+        <w:t>Fix for the bug that caused the render window to lose input focus after switching the active landscape texture.</w:t>
       </w:r>
     </w:p>
     <w:p>
@@ -2379,13 +2189,7 @@
         <w:rPr>
           <w:b/>
         </w:rPr>
-        <w:t>Path grid point creation</w:t>
-      </w:r>
-      <w:r>
-        <w:rPr>
-          <w:b/>
-        </w:rPr>
-        <w:t>:</w:t>
+        <w:t>Path grid point creation:</w:t>
       </w:r>
     </w:p>
     <w:p>
@@ -2394,19 +2198,7 @@
         <w:ind w:left="1440" w:firstLine="0"/>
       </w:pPr>
       <w:r>
-        <w:t xml:space="preserve">Fix for the bug </w:t>
-      </w:r>
-      <w:r>
-        <w:t xml:space="preserve">that </w:t>
-      </w:r>
-      <w:r>
-        <w:t xml:space="preserve">caused </w:t>
-      </w:r>
-      <w:r>
-        <w:t>a CTD when a path grid point was created after every loaded path grid was destroyed</w:t>
-      </w:r>
-      <w:r>
-        <w:t>.</w:t>
+        <w:t>Fix for the bug that caused a CTD when a path grid point was created after every loaded path grid was destroyed.</w:t>
       </w:r>
     </w:p>
     <w:p>
@@ -2421,13 +2213,7 @@
         <w:rPr>
           <w:b/>
         </w:rPr>
-        <w:t>Path grid point selection</w:t>
-      </w:r>
-      <w:r>
-        <w:rPr>
-          <w:b/>
-        </w:rPr>
-        <w:t>:</w:t>
+        <w:t>Path grid point selection:</w:t>
       </w:r>
     </w:p>
     <w:p>
@@ -2436,13 +2222,7 @@
         <w:ind w:left="1440" w:firstLine="0"/>
       </w:pPr>
       <w:r>
-        <w:t xml:space="preserve">Fix for the bug </w:t>
-      </w:r>
-      <w:r>
-        <w:t>that prevented the selection rectangle from showing on multiple path grid point selections</w:t>
-      </w:r>
-      <w:r>
-        <w:t>.</w:t>
+        <w:t>Fix for the bug that prevented the selection rectangle from showing on multiple path grid point selections.</w:t>
       </w:r>
     </w:p>
     <w:p>
@@ -2457,19 +2237,7 @@
         <w:rPr>
           <w:b/>
         </w:rPr>
-        <w:t>Render</w:t>
-      </w:r>
-      <w:r>
-        <w:rPr>
-          <w:b/>
-        </w:rPr>
-        <w:t xml:space="preserve"> window reference duplication</w:t>
-      </w:r>
-      <w:r>
-        <w:rPr>
-          <w:b/>
-        </w:rPr>
-        <w:t>:</w:t>
+        <w:t>Render window reference duplication:</w:t>
       </w:r>
     </w:p>
     <w:p>
@@ -2478,13 +2246,7 @@
         <w:ind w:left="1440" w:firstLine="0"/>
       </w:pPr>
       <w:r>
-        <w:t xml:space="preserve">Fix for the bug </w:t>
-      </w:r>
-      <w:r>
-        <w:t>that reverted the render window’s selection to the original references during a duplication operation</w:t>
-      </w:r>
-      <w:r>
-        <w:t>.</w:t>
+        <w:t>Fix for the bug that reverted the render window’s selection to the original references during a duplication operation.</w:t>
       </w:r>
     </w:p>
     <w:p>
@@ -2499,13 +2261,7 @@
         <w:rPr>
           <w:b/>
         </w:rPr>
-        <w:t>Non-standard line endings in scripts</w:t>
-      </w:r>
-      <w:r>
-        <w:rPr>
-          <w:b/>
-        </w:rPr>
-        <w:t>:</w:t>
+        <w:t>Non-standard line endings in scripts:</w:t>
       </w:r>
     </w:p>
     <w:p>
@@ -2514,13 +2270,7 @@
         <w:ind w:left="1440" w:firstLine="0"/>
       </w:pPr>
       <w:r>
-        <w:t xml:space="preserve">Fix for the bug </w:t>
-      </w:r>
-      <w:r>
-        <w:t>that prevented the correct parsing of script source code containing non-standard line endings</w:t>
-      </w:r>
-      <w:r>
-        <w:t>.</w:t>
+        <w:t>Fix for the bug that prevented the correct parsing of script source code containing non-standard line endings.</w:t>
       </w:r>
     </w:p>
     <w:p>
@@ -2535,13 +2285,7 @@
         <w:rPr>
           <w:b/>
         </w:rPr>
-        <w:t>Dialog creation failure</w:t>
-      </w:r>
-      <w:r>
-        <w:rPr>
-          <w:b/>
-        </w:rPr>
-        <w:t>:</w:t>
+        <w:t>Dialog creation failure:</w:t>
       </w:r>
     </w:p>
     <w:p>
@@ -2571,13 +2315,7 @@
         <w:rPr>
           <w:b/>
         </w:rPr>
-        <w:t>LOD ‘black texture’</w:t>
-      </w:r>
-      <w:r>
-        <w:rPr>
-          <w:b/>
-        </w:rPr>
-        <w:t>:</w:t>
+        <w:t>LOD ‘black texture’:</w:t>
       </w:r>
     </w:p>
     <w:p>
@@ -2586,19 +2324,7 @@
         <w:ind w:left="1440" w:firstLine="0"/>
       </w:pPr>
       <w:r>
-        <w:t xml:space="preserve">Fix for the bug </w:t>
-      </w:r>
-      <w:r>
-        <w:t xml:space="preserve">that </w:t>
-      </w:r>
-      <w:r>
-        <w:t xml:space="preserve">caused </w:t>
-      </w:r>
-      <w:r>
-        <w:t>half the pixels of generated LOD diffuse maps to appear black in color</w:t>
-      </w:r>
-      <w:r>
-        <w:t>.</w:t>
+        <w:t>Fix for the bug that caused half the pixels of generated LOD diffuse maps to appear black in color.</w:t>
       </w:r>
     </w:p>
     <w:p>
@@ -2613,13 +2339,7 @@
         <w:rPr>
           <w:b/>
         </w:rPr>
-        <w:t>Cell edit dialog dirty edits</w:t>
-      </w:r>
-      <w:r>
-        <w:rPr>
-          <w:b/>
-        </w:rPr>
-        <w:t>:</w:t>
+        <w:t>Cell edit dialog dirty edits:</w:t>
       </w:r>
     </w:p>
     <w:p>
@@ -2628,13 +2348,7 @@
         <w:ind w:left="1440" w:firstLine="0"/>
       </w:pPr>
       <w:r>
-        <w:t xml:space="preserve">Fix for the bug </w:t>
-      </w:r>
-      <w:r>
-        <w:t>that caused dirty editors when selecting cells in the Cell edit window</w:t>
-      </w:r>
-      <w:r>
-        <w:t>.</w:t>
+        <w:t>Fix for the bug that caused dirty editors when selecting cells in the Cell edit window.</w:t>
       </w:r>
     </w:p>
     <w:p>
@@ -2661,13 +2375,7 @@
         <w:rPr>
           <w:b/>
         </w:rPr>
-        <w:t>cell water data</w:t>
-      </w:r>
-      <w:r>
-        <w:rPr>
-          <w:b/>
-        </w:rPr>
-        <w:t>:</w:t>
+        <w:t>cell water data:</w:t>
       </w:r>
     </w:p>
     <w:p>
@@ -2676,10 +2384,7 @@
         <w:ind w:left="1440" w:firstLine="0"/>
       </w:pPr>
       <w:r>
-        <w:t xml:space="preserve">Fix for the bug </w:t>
-      </w:r>
-      <w:r>
-        <w:t xml:space="preserve">that unnecessarily added water </w:t>
+        <w:t xml:space="preserve">Fix for the bug that unnecessarily added water </w:t>
       </w:r>
       <w:proofErr w:type="spellStart"/>
       <w:r>
@@ -2687,10 +2392,7 @@
       </w:r>
       <w:proofErr w:type="spellEnd"/>
       <w:r>
-        <w:t xml:space="preserve"> to cells that didn’t have any water</w:t>
-      </w:r>
-      <w:r>
-        <w:t>.</w:t>
+        <w:t xml:space="preserve"> to cells that didn’t have any water.</w:t>
       </w:r>
     </w:p>
     <w:p>
@@ -2705,13 +2407,7 @@
         <w:rPr>
           <w:b/>
         </w:rPr>
-        <w:t>Render window exterior cell loading</w:t>
-      </w:r>
-      <w:r>
-        <w:rPr>
-          <w:b/>
-        </w:rPr>
-        <w:t>:</w:t>
+        <w:t>Render window exterior cell loading:</w:t>
       </w:r>
     </w:p>
     <w:p>
@@ -2720,13 +2416,7 @@
         <w:ind w:left="1440" w:firstLine="0"/>
       </w:pPr>
       <w:r>
-        <w:t xml:space="preserve">Fix for the bug </w:t>
-      </w:r>
-      <w:r>
-        <w:t>that caused the render window to flicker intermittently when loading exterior cells</w:t>
-      </w:r>
-      <w:r>
-        <w:t>.</w:t>
+        <w:t>Fix for the bug that caused the render window to flicker intermittently when loading exterior cells.</w:t>
       </w:r>
     </w:p>
     <w:p>
@@ -2741,13 +2431,7 @@
         <w:rPr>
           <w:b/>
         </w:rPr>
-        <w:t>Interior cell duplication</w:t>
-      </w:r>
-      <w:r>
-        <w:rPr>
-          <w:b/>
-        </w:rPr>
-        <w:t>:</w:t>
+        <w:t>Interior cell duplication:</w:t>
       </w:r>
     </w:p>
     <w:p>
@@ -2756,13 +2440,7 @@
         <w:ind w:left="1440" w:firstLine="0"/>
       </w:pPr>
       <w:r>
-        <w:t>Fix for the bug that</w:t>
-      </w:r>
-      <w:r>
-        <w:t xml:space="preserve"> prevented lighting data from being copied when an interior cell was duplicated</w:t>
-      </w:r>
-      <w:r>
-        <w:t>.</w:t>
+        <w:t>Fix for the bug that prevented lighting data from being copied when an interior cell was duplicated.</w:t>
       </w:r>
     </w:p>
     <w:p>
@@ -2777,13 +2455,7 @@
         <w:rPr>
           <w:b/>
         </w:rPr>
-        <w:t>Sweeping path grid point selection</w:t>
-      </w:r>
-      <w:r>
-        <w:rPr>
-          <w:b/>
-        </w:rPr>
-        <w:t>:</w:t>
+        <w:t>Sweeping path grid point selection:</w:t>
       </w:r>
     </w:p>
     <w:p>
@@ -2792,13 +2464,7 @@
         <w:ind w:left="1440" w:firstLine="0"/>
       </w:pPr>
       <w:r>
-        <w:t>Fix for the bug that caused</w:t>
-      </w:r>
-      <w:r>
-        <w:t xml:space="preserve"> the render window to select every path grid point in the loaded cell(s) while reclaiming input focus</w:t>
-      </w:r>
-      <w:r>
-        <w:t>.</w:t>
+        <w:t>Fix for the bug that caused the render window to select every path grid point in the loaded cell(s) while reclaiming input focus.</w:t>
       </w:r>
     </w:p>
     <w:p>
@@ -2813,13 +2479,7 @@
         <w:rPr>
           <w:b/>
         </w:rPr>
-        <w:t>Quest stage log entry</w:t>
-      </w:r>
-      <w:r>
-        <w:rPr>
-          <w:b/>
-        </w:rPr>
-        <w:t>:</w:t>
+        <w:t>Quest stage log entry:</w:t>
       </w:r>
     </w:p>
     <w:p>
@@ -2828,13 +2488,7 @@
         <w:ind w:left="1440" w:firstLine="0"/>
       </w:pPr>
       <w:r>
-        <w:t>Fix for the bug that caused</w:t>
-      </w:r>
-      <w:r>
-        <w:t xml:space="preserve"> the quest editor to close whenever the Enter key was pressed inside the Log Entry textbox</w:t>
-      </w:r>
-      <w:r>
-        <w:t>.</w:t>
+        <w:t>Fix for the bug that caused the quest editor to close whenever the Enter key was pressed inside the Log Entry textbox.</w:t>
       </w:r>
     </w:p>
     <w:p>
@@ -2849,13 +2503,7 @@
         <w:rPr>
           <w:b/>
         </w:rPr>
-        <w:t>‘Path Grid Edit Mode’ toolbar/menu deactivation</w:t>
-      </w:r>
-      <w:r>
-        <w:rPr>
-          <w:b/>
-        </w:rPr>
-        <w:t>:</w:t>
+        <w:t>‘Path Grid Edit Mode’ toolbar/menu deactivation:</w:t>
       </w:r>
     </w:p>
     <w:p>
@@ -2864,13 +2512,7 @@
         <w:ind w:left="1440" w:firstLine="0"/>
       </w:pPr>
       <w:r>
-        <w:t>Fix for the bug that caused</w:t>
-      </w:r>
-      <w:r>
-        <w:t xml:space="preserve"> the ‘Path Grid Edit Mode’ main menu/toolbar buttons to relinquish their toggled state occasionally for no reason</w:t>
-      </w:r>
-      <w:r>
-        <w:t>.</w:t>
+        <w:t>Fix for the bug that caused the ‘Path Grid Edit Mode’ main menu/toolbar buttons to relinquish their toggled state occasionally for no reason.</w:t>
       </w:r>
     </w:p>
     <w:p>
@@ -2885,13 +2527,7 @@
         <w:rPr>
           <w:b/>
         </w:rPr>
-        <w:t>Path grid edit mode initialization</w:t>
-      </w:r>
-      <w:r>
-        <w:rPr>
-          <w:b/>
-        </w:rPr>
-        <w:t>:</w:t>
+        <w:t>Path grid edit mode initialization:</w:t>
       </w:r>
     </w:p>
     <w:p>
@@ -2900,13 +2536,7 @@
         <w:ind w:left="1440" w:firstLine="0"/>
       </w:pPr>
       <w:r>
-        <w:t>Fix for the bug that caused</w:t>
-      </w:r>
-      <w:r>
-        <w:t xml:space="preserve"> path grid points to incorrectly appear preselected when entering the path grid edit mode</w:t>
-      </w:r>
-      <w:r>
-        <w:t>.</w:t>
+        <w:t>Fix for the bug that caused path grid points to incorrectly appear preselected when entering the path grid edit mode.</w:t>
       </w:r>
     </w:p>
     <w:p>
@@ -2921,13 +2551,7 @@
         <w:rPr>
           <w:b/>
         </w:rPr>
-        <w:t>Loading detached references</w:t>
-      </w:r>
-      <w:r>
-        <w:rPr>
-          <w:b/>
-        </w:rPr>
-        <w:t>:</w:t>
+        <w:t>Loading detached references:</w:t>
       </w:r>
     </w:p>
     <w:p>
@@ -2936,13 +2560,7 @@
         <w:ind w:left="1440" w:firstLine="0"/>
       </w:pPr>
       <w:r>
-        <w:t xml:space="preserve">Fix for the bug that </w:t>
-      </w:r>
-      <w:r>
-        <w:t>caused a CTD when a detached reference (a reference with no parent cell) was loaded into the render window</w:t>
-      </w:r>
-      <w:r>
-        <w:t>.</w:t>
+        <w:t>Fix for the bug that caused a CTD when a detached reference (a reference with no parent cell) was loaded into the render window.</w:t>
       </w:r>
     </w:p>
     <w:p>
@@ -2957,13 +2575,7 @@
         <w:rPr>
           <w:b/>
         </w:rPr>
-        <w:t>Reference variables in compound expressions</w:t>
-      </w:r>
-      <w:r>
-        <w:rPr>
-          <w:b/>
-        </w:rPr>
-        <w:t>:</w:t>
+        <w:t>Reference variables in compound expressions:</w:t>
       </w:r>
     </w:p>
     <w:p>
@@ -2972,13 +2584,7 @@
         <w:ind w:left="1440" w:firstLine="0"/>
       </w:pPr>
       <w:r>
-        <w:t>Fix for the bug that caused</w:t>
-      </w:r>
-      <w:r>
-        <w:t xml:space="preserve"> a CTD when a reference variable was used as a calling reference in a compound script expression</w:t>
-      </w:r>
-      <w:r>
-        <w:t>.</w:t>
+        <w:t>Fix for the bug that caused a CTD when a reference variable was used as a calling reference in a compound script expression.</w:t>
       </w:r>
     </w:p>
     <w:p>
@@ -2993,13 +2599,7 @@
         <w:rPr>
           <w:b/>
         </w:rPr>
-        <w:t>Mismatching parentheses in Set expressions</w:t>
-      </w:r>
-      <w:r>
-        <w:rPr>
-          <w:b/>
-        </w:rPr>
-        <w:t>:</w:t>
+        <w:t>Mismatching parentheses in Set expressions:</w:t>
       </w:r>
     </w:p>
     <w:p>
@@ -3008,13 +2608,7 @@
         <w:ind w:left="1440" w:firstLine="0"/>
       </w:pPr>
       <w:r>
-        <w:t xml:space="preserve">Fix for the bug that </w:t>
-      </w:r>
-      <w:r>
-        <w:t>prevented the script compiler from complaining about mismatching parentheses in Set expressions</w:t>
-      </w:r>
-      <w:r>
-        <w:t>.</w:t>
+        <w:t>Fix for the bug that prevented the script compiler from complaining about mismatching parentheses in Set expressions.</w:t>
       </w:r>
     </w:p>
     <w:p>
@@ -3635,6 +3229,7 @@
           <w:rStyle w:val="Heading3Char"/>
           <w:b/>
         </w:rPr>
+        <w:lastRenderedPageBreak/>
         <w:t>New</w:t>
       </w:r>
       <w:r>
@@ -3654,7 +3249,6 @@
           <w:rStyle w:val="Heading3Char"/>
           <w:b/>
         </w:rPr>
-        <w:lastRenderedPageBreak/>
         <w:t>Open</w:t>
       </w:r>
       <w:r>
@@ -19200,7 +18794,7 @@
 </file>
 
 <file path=customXml/itemProps3.xml><?xml version="1.0" encoding="utf-8"?>
-<ds:datastoreItem xmlns:ds="http://schemas.openxmlformats.org/officeDocument/2006/customXml" ds:itemID="{D1AA58A5-90DA-4B25-B838-D1CB3EA09B5F}">
+<ds:datastoreItem xmlns:ds="http://schemas.openxmlformats.org/officeDocument/2006/customXml" ds:itemID="{6317484B-612A-4CAD-BACC-A6013C57C062}">
   <ds:schemaRefs>
     <ds:schemaRef ds:uri="http://schemas.openxmlformats.org/officeDocument/2006/bibliography"/>
   </ds:schemaRefs>

</xml_diff>

<commit_message>
[CSE] Tweaked the appearance of the About dialog Replaced various dialog hooks with window subclass-based equivalents Minor changes
[*]
Updated manual
</commit_message>
<xml_diff>
--- a/[Misc]/[Documentation]/Construction Set Extender Manual.docx
+++ b/[Misc]/[Documentation]/Construction Set Extender Manual.docx
@@ -242,6 +242,8 @@
         </w:rPr>
         <w:t>Saving plugins as ESM files:</w:t>
       </w:r>
+      <w:bookmarkStart w:id="0" w:name="_GoBack"/>
+      <w:bookmarkEnd w:id="0"/>
     </w:p>
     <w:p>
       <w:pPr>
@@ -267,16 +269,82 @@
     </w:p>
     <w:p>
       <w:pPr>
-        <w:pStyle w:val="NoSpacing"/>
+        <w:pStyle w:val="Heading5"/>
       </w:pPr>
       <w:r>
         <w:tab/>
         <w:t xml:space="preserve">Startup </w:t>
       </w:r>
-      <w:bookmarkStart w:id="0" w:name="_GoBack"/>
-      <w:bookmarkEnd w:id="0"/>
-      <w:r>
-        <w:t>options</w:t>
+      <w:r>
+        <w:t>O</w:t>
+      </w:r>
+      <w:r>
+        <w:t>ptions</w:t>
+      </w:r>
+      <w:r>
+        <w:t>:</w:t>
+      </w:r>
+    </w:p>
+    <w:p>
+      <w:r>
+        <w:tab/>
+      </w:r>
+      <w:r>
+        <w:tab/>
+        <w:t>CSE allows the user to automatically perform the following operations right after the editor’s startup:</w:t>
+      </w:r>
+    </w:p>
+    <w:p>
+      <w:pPr>
+        <w:pStyle w:val="ListParagraph"/>
+        <w:numPr>
+          <w:ilvl w:val="2"/>
+          <w:numId w:val="8"/>
+        </w:numPr>
+      </w:pPr>
+      <w:r>
+        <w:t>Load a plugin and set it as the active file.</w:t>
+      </w:r>
+    </w:p>
+    <w:p>
+      <w:pPr>
+        <w:pStyle w:val="ListParagraph"/>
+        <w:numPr>
+          <w:ilvl w:val="2"/>
+          <w:numId w:val="8"/>
+        </w:numPr>
+      </w:pPr>
+      <w:r>
+        <w:t>Load a script</w:t>
+      </w:r>
+    </w:p>
+    <w:p>
+      <w:pPr>
+        <w:pStyle w:val="ListParagraph"/>
+        <w:numPr>
+          <w:ilvl w:val="2"/>
+          <w:numId w:val="8"/>
+        </w:numPr>
+      </w:pPr>
+      <w:r>
+        <w:t>Change the active workspace</w:t>
+      </w:r>
+    </w:p>
+    <w:p>
+      <w:pPr>
+        <w:pStyle w:val="ListParagraph"/>
+        <w:ind w:left="1440" w:firstLine="0"/>
+      </w:pPr>
+      <w:r>
+        <w:t xml:space="preserve">The startup plugin can be set in the Data dialog, by selecting the required file in the </w:t>
+      </w:r>
+      <w:proofErr w:type="spellStart"/>
+      <w:r>
+        <w:t>listview</w:t>
+      </w:r>
+      <w:proofErr w:type="spellEnd"/>
+      <w:r>
+        <w:t xml:space="preserve"> and clicking on the ‘Set as Startup File’ button. The </w:t>
       </w:r>
     </w:p>
     <w:p>
@@ -719,6 +787,7 @@
         </w:numPr>
       </w:pPr>
       <w:r>
+        <w:lastRenderedPageBreak/>
         <w:t>When switching to a different record, a ‘Save Changes’ confirmation is displayed. Changes are saved only when the user selects ‘Yes’.</w:t>
       </w:r>
     </w:p>
@@ -1883,6 +1952,7 @@
         <w:ind w:left="1440" w:firstLine="0"/>
       </w:pPr>
       <w:r>
+        <w:lastRenderedPageBreak/>
         <w:t>Fix for the bug that</w:t>
       </w:r>
       <w:r>
@@ -2008,7 +2078,6 @@
         <w:rPr>
           <w:b/>
         </w:rPr>
-        <w:lastRenderedPageBreak/>
         <w:t>NPC editor inventory preview:</w:t>
       </w:r>
     </w:p>
@@ -3168,6 +3237,7 @@
         <w:rPr>
           <w:b/>
         </w:rPr>
+        <w:lastRenderedPageBreak/>
         <w:t>Allocation</w:t>
       </w:r>
       <w:r>
@@ -3229,7 +3299,6 @@
           <w:rStyle w:val="Heading3Char"/>
           <w:b/>
         </w:rPr>
-        <w:lastRenderedPageBreak/>
         <w:t>New</w:t>
       </w:r>
       <w:r>
@@ -4047,6 +4116,7 @@
           <w:rStyle w:val="Heading3Char"/>
           <w:b/>
         </w:rPr>
+        <w:lastRenderedPageBreak/>
         <w:t>Update variable indices</w:t>
       </w:r>
       <w:r>
@@ -5140,6 +5210,7 @@
         <w:rPr>
           <w:rFonts w:ascii="Consolas" w:hAnsi="Consolas" w:cs="Consolas"/>
         </w:rPr>
+        <w:lastRenderedPageBreak/>
         <w:t>End</w:t>
       </w:r>
     </w:p>
@@ -5270,7 +5341,6 @@
         <w:ind w:left="720"/>
       </w:pPr>
       <w:r>
-        <w:lastRenderedPageBreak/>
         <w:t>IntelliSense allows the quick lookup of a valid identifier by double clicking it; this brings up an info tip describing it.</w:t>
       </w:r>
     </w:p>
@@ -7183,6 +7253,7 @@
           <w:rFonts w:ascii="Consolas" w:hAnsi="Consolas" w:cs="Consolas"/>
           <w:b w:val="0"/>
         </w:rPr>
+        <w:lastRenderedPageBreak/>
         <w:tab/>
         <w:t xml:space="preserve">begin </w:t>
       </w:r>
@@ -7347,7 +7418,6 @@
           <w:rFonts w:ascii="Consolas" w:hAnsi="Consolas" w:cs="Consolas"/>
           <w:b w:val="0"/>
         </w:rPr>
-        <w:lastRenderedPageBreak/>
         <w:t>;#</w:t>
       </w:r>
       <w:proofErr w:type="gramEnd"/>
@@ -9734,6 +9804,7 @@
                 <w:b w:val="0"/>
                 <w:bCs w:val="0"/>
               </w:rPr>
+              <w:lastRenderedPageBreak/>
               <w:t xml:space="preserve">Control + </w:t>
             </w:r>
             <w:r>
@@ -10216,6 +10287,7 @@
         <w:jc w:val="both"/>
       </w:pPr>
       <w:r>
+        <w:lastRenderedPageBreak/>
         <w:t>The last 3 groups are applied selectively, to the object</w:t>
       </w:r>
       <w:r>
@@ -11597,6 +11669,7 @@
           <w:sz w:val="20"/>
           <w:szCs w:val="20"/>
         </w:rPr>
+        <w:lastRenderedPageBreak/>
         <w:t>*</w:t>
       </w:r>
       <w:r>
@@ -12104,7 +12177,6 @@
           <w:sz w:val="20"/>
           <w:szCs w:val="20"/>
         </w:rPr>
-        <w:lastRenderedPageBreak/>
         <w:t>{</w:t>
       </w:r>
     </w:p>
@@ -13708,7 +13780,7 @@
   <w:abstractNum w:abstractNumId="3">
     <w:nsid w:val="187D30A4"/>
     <w:multiLevelType w:val="hybridMultilevel"/>
-    <w:tmpl w:val="E420537C"/>
+    <w:tmpl w:val="92507BF8"/>
     <w:lvl w:ilvl="0" w:tplc="04090001">
       <w:start w:val="1"/>
       <w:numFmt w:val="bullet"/>
@@ -18794,7 +18866,7 @@
 </file>
 
 <file path=customXml/itemProps3.xml><?xml version="1.0" encoding="utf-8"?>
-<ds:datastoreItem xmlns:ds="http://schemas.openxmlformats.org/officeDocument/2006/customXml" ds:itemID="{6317484B-612A-4CAD-BACC-A6013C57C062}">
+<ds:datastoreItem xmlns:ds="http://schemas.openxmlformats.org/officeDocument/2006/customXml" ds:itemID="{538D33E9-0988-4229-BBC5-ED0813E120E9}">
   <ds:schemaRefs>
     <ds:schemaRef ds:uri="http://schemas.openxmlformats.org/officeDocument/2006/bibliography"/>
   </ds:schemaRefs>

</xml_diff>

<commit_message>
[CSE] Minor UI changes
[SE]
Reverted back to AvalonEdit 4.0.0.7070 to workaround a bug that occasionally caused CTDs when code folding was enabled
Minor UI changes

[*]
Updated TODO
Updated manual
Updated readMe
</commit_message>
<xml_diff>
--- a/[Misc]/[Documentation]/Construction Set Extender Manual.docx
+++ b/[Misc]/[Documentation]/Construction Set Extender Manual.docx
@@ -185,12 +185,7 @@
         <w:t>Master files can be actively edited and saved in the CS by setting them as active plugins. They will retain their master file status upon saving.</w:t>
       </w:r>
     </w:p>
-    <w:p>
-      <w:pPr>
-        <w:pStyle w:val="ListParagraph"/>
-        <w:ind w:left="2160" w:firstLine="0"/>
-      </w:pPr>
-    </w:p>
+    <w:p/>
     <w:p>
       <w:pPr>
         <w:pStyle w:val="Heading5"/>
@@ -232,12 +227,7 @@
         <w:t>The Author and Description fields of master files are no longer disabled by default and can be edited like any other plugin file.</w:t>
       </w:r>
     </w:p>
-    <w:p>
-      <w:pPr>
-        <w:pStyle w:val="ListParagraph"/>
-        <w:ind w:left="2160" w:firstLine="0"/>
-      </w:pPr>
-    </w:p>
+    <w:p/>
     <w:p>
       <w:pPr>
         <w:pStyle w:val="Heading5"/>
@@ -276,12 +266,7 @@
         <w:t xml:space="preserve"> The behavior can be toggled through the “Save Options” submenu in the “File” menu.</w:t>
       </w:r>
     </w:p>
-    <w:p>
-      <w:pPr>
-        <w:pStyle w:val="ListParagraph"/>
-        <w:ind w:left="2160" w:firstLine="0"/>
-      </w:pPr>
-    </w:p>
+    <w:p/>
     <w:p>
       <w:pPr>
         <w:pStyle w:val="Heading5"/>
@@ -311,12 +296,7 @@
         <w:t>The CS can now save plugins as either ESP or ESM files.</w:t>
       </w:r>
     </w:p>
-    <w:p>
-      <w:pPr>
-        <w:pStyle w:val="ListParagraph"/>
-        <w:ind w:left="2160" w:firstLine="0"/>
-      </w:pPr>
-    </w:p>
+    <w:p/>
     <w:p>
       <w:pPr>
         <w:pStyle w:val="Heading5"/>
@@ -352,12 +332,7 @@
         <w:t xml:space="preserve"> </w:t>
       </w:r>
     </w:p>
-    <w:p>
-      <w:pPr>
-        <w:pStyle w:val="ListParagraph"/>
-        <w:ind w:left="2160" w:firstLine="0"/>
-      </w:pPr>
-    </w:p>
+    <w:p/>
     <w:p>
       <w:pPr>
         <w:pStyle w:val="Heading5"/>
@@ -376,6 +351,30 @@
       </w:pPr>
       <w:r>
         <w:t>The editor is now able to save plugins without modifying their “Last Modified” file timestamp. The behavior can be toggled through the “Save Options” submenu in the “File” menu.</w:t>
+      </w:r>
+      <w:r>
+        <w:t xml:space="preserve"> </w:t>
+      </w:r>
+    </w:p>
+    <w:p/>
+    <w:p>
+      <w:pPr>
+        <w:pStyle w:val="Heading5"/>
+        <w:ind w:left="720"/>
+      </w:pPr>
+      <w:r>
+        <w:t>Automatic Backup Creation</w:t>
+      </w:r>
+      <w:r>
+        <w:t>:</w:t>
+      </w:r>
+    </w:p>
+    <w:p>
+      <w:pPr>
+        <w:ind w:left="1440"/>
+      </w:pPr>
+      <w:r>
+        <w:t>Backups of the active plugin get saved to the “Backup” folder in the workspace’s “Data” directory just before a plugin save operation begins. The behavior can be toggled through the “Save Options” submenu in the “File” menu.</w:t>
       </w:r>
     </w:p>
     <w:p>
@@ -722,7 +721,6 @@
         </w:rPr>
         <w:t>&lt;</w:t>
       </w:r>
-      <w:proofErr w:type="spellStart"/>
       <w:r>
         <w:rPr>
           <w:rFonts w:ascii="Consolas" w:hAnsi="Consolas" w:cs="Consolas"/>
@@ -730,7 +728,6 @@
         </w:rPr>
         <w:t>editorID</w:t>
       </w:r>
-      <w:proofErr w:type="spellEnd"/>
       <w:r>
         <w:rPr>
           <w:rFonts w:ascii="Consolas" w:hAnsi="Consolas" w:cs="Consolas"/>
@@ -1629,6 +1626,100 @@
       <w:r>
         <w:t>0000 to 1 in cock fight.</w:t>
       </w:r>
+      <w:r>
+        <w:t xml:space="preserve"> </w:t>
+      </w:r>
+    </w:p>
+    <w:p>
+      <w:pPr>
+        <w:pStyle w:val="NoSpacing"/>
+      </w:pPr>
+    </w:p>
+    <w:p>
+      <w:pPr>
+        <w:pStyle w:val="Heading5"/>
+      </w:pPr>
+      <w:r>
+        <w:tab/>
+      </w:r>
+      <w:r>
+        <w:t>Time of Day</w:t>
+      </w:r>
+      <w:r>
+        <w:t xml:space="preserve"> </w:t>
+      </w:r>
+      <w:r>
+        <w:t>Slider</w:t>
+      </w:r>
+      <w:r>
+        <w:t>:</w:t>
+      </w:r>
+    </w:p>
+    <w:p>
+      <w:pPr>
+        <w:ind w:left="1440"/>
+      </w:pPr>
+      <w:r>
+        <w:t>A Time of Day slider has been added to the main toolbar</w:t>
+      </w:r>
+      <w:r>
+        <w:t>. It requires sky rendering to be turned on to work.</w:t>
+      </w:r>
+    </w:p>
+    <w:p>
+      <w:pPr>
+        <w:ind w:left="1440"/>
+      </w:pPr>
+      <w:r>
+        <w:rPr>
+          <w:noProof/>
+        </w:rPr>
+        <w:drawing>
+          <wp:inline distT="0" distB="0" distL="0" distR="0" wp14:anchorId="5B2CF5D5" wp14:editId="66DFCA0A">
+            <wp:extent cx="8315325" cy="247650"/>
+            <wp:effectExtent l="171450" t="171450" r="390525" b="361950"/>
+            <wp:docPr id="8" name="Picture 8"/>
+            <wp:cNvGraphicFramePr>
+              <a:graphicFrameLocks xmlns:a="http://schemas.openxmlformats.org/drawingml/2006/main" noChangeAspect="1"/>
+            </wp:cNvGraphicFramePr>
+            <a:graphic xmlns:a="http://schemas.openxmlformats.org/drawingml/2006/main">
+              <a:graphicData uri="http://schemas.openxmlformats.org/drawingml/2006/picture">
+                <pic:pic xmlns:pic="http://schemas.openxmlformats.org/drawingml/2006/picture">
+                  <pic:nvPicPr>
+                    <pic:cNvPr id="0" name=""/>
+                    <pic:cNvPicPr/>
+                  </pic:nvPicPr>
+                  <pic:blipFill>
+                    <a:blip r:embed="rId15"/>
+                    <a:stretch>
+                      <a:fillRect/>
+                    </a:stretch>
+                  </pic:blipFill>
+                  <pic:spPr>
+                    <a:xfrm>
+                      <a:off x="0" y="0"/>
+                      <a:ext cx="8315325" cy="247650"/>
+                    </a:xfrm>
+                    <a:prstGeom prst="rect">
+                      <a:avLst/>
+                    </a:prstGeom>
+                    <a:ln>
+                      <a:noFill/>
+                    </a:ln>
+                    <a:effectLst>
+                      <a:outerShdw blurRad="292100" dist="139700" dir="2700000" algn="tl" rotWithShape="0">
+                        <a:srgbClr val="333333">
+                          <a:alpha val="65000"/>
+                        </a:srgbClr>
+                      </a:outerShdw>
+                    </a:effectLst>
+                  </pic:spPr>
+                </pic:pic>
+              </a:graphicData>
+            </a:graphic>
+          </wp:inline>
+        </w:drawing>
+      </w:r>
     </w:p>
     <w:p>
       <w:pPr>
@@ -1653,6 +1744,9 @@
         <w:ind w:left="1440"/>
       </w:pPr>
       <w:r>
+        <w:t xml:space="preserve">The </w:t>
+      </w:r>
+      <w:r>
         <w:t>CSE allows the user to switch between multiple working directories when using the editor. Each workspace can be considered a separate root directory (one that contains the “Data” folder) that can house plugins and asset files independent of each other. Custom workspaces need to be placed inside the original game directory. Master files present in the default workspace (</w:t>
       </w:r>
       <w:r>
@@ -1684,6 +1778,280 @@
       </w:pPr>
       <w:r>
         <w:tab/>
+      </w:r>
+      <w:r>
+        <w:t>Object Window:</w:t>
+      </w:r>
+    </w:p>
+    <w:p>
+      <w:pPr>
+        <w:rPr>
+          <w:noProof/>
+        </w:rPr>
+      </w:pPr>
+      <w:r>
+        <w:tab/>
+      </w:r>
+      <w:r>
+        <w:tab/>
+        <w:t>The following improvements have been made to the object window:</w:t>
+      </w:r>
+    </w:p>
+    <w:p>
+      <w:pPr>
+        <w:tabs>
+          <w:tab w:val="left" w:pos="5865"/>
+        </w:tabs>
+        <w:jc w:val="center"/>
+      </w:pPr>
+      <w:r>
+        <w:rPr>
+          <w:noProof/>
+        </w:rPr>
+        <w:lastRenderedPageBreak/>
+        <w:drawing>
+          <wp:inline distT="0" distB="0" distL="0" distR="0" wp14:anchorId="07E01141" wp14:editId="78137148">
+            <wp:extent cx="9648825" cy="5095875"/>
+            <wp:effectExtent l="171450" t="171450" r="390525" b="371475"/>
+            <wp:docPr id="9" name="Picture 9"/>
+            <wp:cNvGraphicFramePr>
+              <a:graphicFrameLocks xmlns:a="http://schemas.openxmlformats.org/drawingml/2006/main" noChangeAspect="1"/>
+            </wp:cNvGraphicFramePr>
+            <a:graphic xmlns:a="http://schemas.openxmlformats.org/drawingml/2006/main">
+              <a:graphicData uri="http://schemas.openxmlformats.org/drawingml/2006/picture">
+                <pic:pic xmlns:pic="http://schemas.openxmlformats.org/drawingml/2006/picture">
+                  <pic:nvPicPr>
+                    <pic:cNvPr id="0" name=""/>
+                    <pic:cNvPicPr/>
+                  </pic:nvPicPr>
+                  <pic:blipFill>
+                    <a:blip r:embed="rId16"/>
+                    <a:stretch>
+                      <a:fillRect/>
+                    </a:stretch>
+                  </pic:blipFill>
+                  <pic:spPr>
+                    <a:xfrm>
+                      <a:off x="0" y="0"/>
+                      <a:ext cx="9648825" cy="5095875"/>
+                    </a:xfrm>
+                    <a:prstGeom prst="rect">
+                      <a:avLst/>
+                    </a:prstGeom>
+                    <a:ln>
+                      <a:noFill/>
+                    </a:ln>
+                    <a:effectLst>
+                      <a:outerShdw blurRad="292100" dist="139700" dir="2700000" algn="tl" rotWithShape="0">
+                        <a:srgbClr val="333333">
+                          <a:alpha val="65000"/>
+                        </a:srgbClr>
+                      </a:outerShdw>
+                    </a:effectLst>
+                  </pic:spPr>
+                </pic:pic>
+              </a:graphicData>
+            </a:graphic>
+          </wp:inline>
+        </w:drawing>
+      </w:r>
+    </w:p>
+    <w:p>
+      <w:pPr>
+        <w:pStyle w:val="ListParagraph"/>
+        <w:numPr>
+          <w:ilvl w:val="0"/>
+          <w:numId w:val="39"/>
+        </w:numPr>
+      </w:pPr>
+      <w:r>
+        <w:t>Filter By EditorID – The object list can now be filtered by an editorID string. The filtering is performed as a case-insensitive substring search in each form’s editorID.</w:t>
+      </w:r>
+    </w:p>
+    <w:p/>
+    <w:p/>
+    <w:p>
+      <w:pPr>
+        <w:pStyle w:val="Heading5"/>
+        <w:ind w:firstLine="720"/>
+      </w:pPr>
+      <w:r>
+        <w:t>Cell View Window:</w:t>
+      </w:r>
+    </w:p>
+    <w:p>
+      <w:pPr>
+        <w:rPr>
+          <w:noProof/>
+        </w:rPr>
+      </w:pPr>
+      <w:r>
+        <w:tab/>
+      </w:r>
+      <w:r>
+        <w:tab/>
+        <w:t>The following improvements have been made to the cell view window:</w:t>
+      </w:r>
+    </w:p>
+    <w:p>
+      <w:pPr>
+        <w:jc w:val="center"/>
+      </w:pPr>
+      <w:r>
+        <w:rPr>
+          <w:noProof/>
+        </w:rPr>
+        <w:drawing>
+          <wp:inline distT="0" distB="0" distL="0" distR="0" wp14:anchorId="70A5B047" wp14:editId="0936587F">
+            <wp:extent cx="9648825" cy="3533775"/>
+            <wp:effectExtent l="171450" t="171450" r="390525" b="371475"/>
+            <wp:docPr id="12" name="Picture 12"/>
+            <wp:cNvGraphicFramePr>
+              <a:graphicFrameLocks xmlns:a="http://schemas.openxmlformats.org/drawingml/2006/main" noChangeAspect="1"/>
+            </wp:cNvGraphicFramePr>
+            <a:graphic xmlns:a="http://schemas.openxmlformats.org/drawingml/2006/main">
+              <a:graphicData uri="http://schemas.openxmlformats.org/drawingml/2006/picture">
+                <pic:pic xmlns:pic="http://schemas.openxmlformats.org/drawingml/2006/picture">
+                  <pic:nvPicPr>
+                    <pic:cNvPr id="0" name=""/>
+                    <pic:cNvPicPr/>
+                  </pic:nvPicPr>
+                  <pic:blipFill>
+                    <a:blip r:embed="rId17"/>
+                    <a:stretch>
+                      <a:fillRect/>
+                    </a:stretch>
+                  </pic:blipFill>
+                  <pic:spPr>
+                    <a:xfrm>
+                      <a:off x="0" y="0"/>
+                      <a:ext cx="9648825" cy="3533775"/>
+                    </a:xfrm>
+                    <a:prstGeom prst="rect">
+                      <a:avLst/>
+                    </a:prstGeom>
+                    <a:ln>
+                      <a:noFill/>
+                    </a:ln>
+                    <a:effectLst>
+                      <a:outerShdw blurRad="292100" dist="139700" dir="2700000" algn="tl" rotWithShape="0">
+                        <a:srgbClr val="333333">
+                          <a:alpha val="65000"/>
+                        </a:srgbClr>
+                      </a:outerShdw>
+                    </a:effectLst>
+                  </pic:spPr>
+                </pic:pic>
+              </a:graphicData>
+            </a:graphic>
+          </wp:inline>
+        </w:drawing>
+      </w:r>
+    </w:p>
+    <w:p>
+      <w:pPr>
+        <w:pStyle w:val="ListParagraph"/>
+        <w:numPr>
+          <w:ilvl w:val="0"/>
+          <w:numId w:val="39"/>
+        </w:numPr>
+      </w:pPr>
+      <w:r>
+        <w:t>Filter References By EditorID – The references list can be filtered by editorID, similar to the object window. If a reference doesn’t have an editorID, the filtering is performed on its base form.</w:t>
+      </w:r>
+    </w:p>
+    <w:p>
+      <w:pPr>
+        <w:pStyle w:val="ListParagraph"/>
+        <w:numPr>
+          <w:ilvl w:val="0"/>
+          <w:numId w:val="39"/>
+        </w:numPr>
+      </w:pPr>
+      <w:r>
+        <w:t>Jump to Exterior Cell – Enter the X and Y coordinates, hit “Go” and wait till you attain a velocity of +88mph.</w:t>
+      </w:r>
+    </w:p>
+    <w:p>
+      <w:pPr>
+        <w:pStyle w:val="ListParagraph"/>
+        <w:numPr>
+          <w:ilvl w:val="0"/>
+          <w:numId w:val="39"/>
+        </w:numPr>
+      </w:pPr>
+      <w:r>
+        <w:t>New Columns – The following sortable columns have been added to the reference list:</w:t>
+      </w:r>
+    </w:p>
+    <w:p>
+      <w:pPr>
+        <w:pStyle w:val="ListParagraph"/>
+        <w:numPr>
+          <w:ilvl w:val="1"/>
+          <w:numId w:val="39"/>
+        </w:numPr>
+      </w:pPr>
+      <w:r>
+        <w:t>Persistent.</w:t>
+      </w:r>
+    </w:p>
+    <w:p>
+      <w:pPr>
+        <w:pStyle w:val="ListParagraph"/>
+        <w:numPr>
+          <w:ilvl w:val="1"/>
+          <w:numId w:val="39"/>
+        </w:numPr>
+      </w:pPr>
+      <w:r>
+        <w:t>Initially Disabled.</w:t>
+      </w:r>
+    </w:p>
+    <w:p>
+      <w:pPr>
+        <w:pStyle w:val="ListParagraph"/>
+        <w:numPr>
+          <w:ilvl w:val="1"/>
+          <w:numId w:val="39"/>
+        </w:numPr>
+      </w:pPr>
+      <w:r>
+        <w:t>Visible When Distant (VWD).</w:t>
+      </w:r>
+    </w:p>
+    <w:p>
+      <w:pPr>
+        <w:pStyle w:val="ListParagraph"/>
+        <w:numPr>
+          <w:ilvl w:val="1"/>
+          <w:numId w:val="39"/>
+        </w:numPr>
+      </w:pPr>
+      <w:r>
+        <w:t>Enable Parent.</w:t>
+      </w:r>
+    </w:p>
+    <w:p>
+      <w:pPr>
+        <w:pStyle w:val="ListParagraph"/>
+        <w:numPr>
+          <w:ilvl w:val="1"/>
+          <w:numId w:val="39"/>
+        </w:numPr>
+      </w:pPr>
+      <w:r>
+        <w:t>Count</w:t>
+      </w:r>
+    </w:p>
+    <w:p/>
+    <w:p/>
+    <w:p>
+      <w:pPr>
+        <w:pStyle w:val="Heading5"/>
+        <w:ind w:firstLine="720"/>
+      </w:pPr>
+      <w:r>
         <w:t>Render Window</w:t>
       </w:r>
       <w:r>
@@ -1707,6 +2075,7 @@
         <w:rPr>
           <w:noProof/>
         </w:rPr>
+        <w:lastRenderedPageBreak/>
         <w:drawing>
           <wp:inline distT="0" distB="0" distL="0" distR="0" wp14:anchorId="132EDAD9" wp14:editId="7D8E4A7F">
             <wp:extent cx="9058189" cy="5524500"/>
@@ -1723,7 +2092,7 @@
                     <pic:cNvPicPr/>
                   </pic:nvPicPr>
                   <pic:blipFill>
-                    <a:blip r:embed="rId15"/>
+                    <a:blip r:embed="rId18"/>
                     <a:stretch>
                       <a:fillRect/>
                     </a:stretch>
@@ -1763,7 +2132,6 @@
         </w:numPr>
       </w:pPr>
       <w:r>
-        <w:lastRenderedPageBreak/>
         <w:t xml:space="preserve">Increased </w:t>
       </w:r>
       <w:r>
@@ -1814,7 +2182,43 @@
         </w:numPr>
       </w:pPr>
       <w:r>
-        <w:t>New Context Menu Tools –</w:t>
+        <w:t>Alternate Camera Movement Settings – The render window is now allowed to have a second set of camera/reference movement settings, editable through the CSE Preferences dialog.</w:t>
+      </w:r>
+    </w:p>
+    <w:p>
+      <w:pPr>
+        <w:pStyle w:val="ListParagraph"/>
+        <w:numPr>
+          <w:ilvl w:val="0"/>
+          <w:numId w:val="29"/>
+        </w:numPr>
+      </w:pPr>
+      <w:r>
+        <w:t>Initial Camera Placement – On loading an interior cell, the camera is placed at the location of the first reference. If the cell’s empty, it is placed at its origin.</w:t>
+      </w:r>
+    </w:p>
+    <w:p>
+      <w:pPr>
+        <w:pStyle w:val="ListParagraph"/>
+        <w:numPr>
+          <w:ilvl w:val="0"/>
+          <w:numId w:val="29"/>
+        </w:numPr>
+      </w:pPr>
+      <w:r>
+        <w:t>Reference Scaling – Collections of references can be scaled relatively by holding down the ALT modifier key while performing the scaling operation.</w:t>
+      </w:r>
+    </w:p>
+    <w:p>
+      <w:pPr>
+        <w:pStyle w:val="ListParagraph"/>
+        <w:numPr>
+          <w:ilvl w:val="0"/>
+          <w:numId w:val="29"/>
+        </w:numPr>
+      </w:pPr>
+      <w:r>
+        <w:t>Path Grid Editing Enhancements –</w:t>
       </w:r>
     </w:p>
     <w:p>
@@ -1826,7 +2230,7 @@
         </w:numPr>
       </w:pPr>
       <w:r>
-        <w:t>Invert – Inverts the render window selection.</w:t>
+        <w:t>Path grid points can be unlinked from their linked references/relinked.</w:t>
       </w:r>
     </w:p>
     <w:p>
@@ -1838,16 +2242,39 @@
         </w:numPr>
       </w:pPr>
       <w:r>
-        <w:t xml:space="preserve">Relative Alignment </w:t>
-      </w:r>
-      <w:r>
-        <w:t>–</w:t>
-      </w:r>
-      <w:r>
-        <w:t xml:space="preserve"> </w:t>
-      </w:r>
-      <w:r>
-        <w:t>Aligns the selection to one of the 3 axes of its first reference.</w:t>
+        <w:t xml:space="preserve">Path grid </w:t>
+      </w:r>
+      <w:r>
+        <w:t>point operations</w:t>
+      </w:r>
+      <w:r>
+        <w:t xml:space="preserve"> can be </w:t>
+      </w:r>
+      <w:proofErr w:type="gramStart"/>
+      <w:r>
+        <w:t>undone/redone</w:t>
+      </w:r>
+      <w:r>
+        <w:rPr>
+          <w:vertAlign w:val="superscript"/>
+        </w:rPr>
+        <w:t>1</w:t>
+      </w:r>
+      <w:proofErr w:type="gramEnd"/>
+      <w:r>
+        <w:t>.</w:t>
+      </w:r>
+    </w:p>
+    <w:p>
+      <w:pPr>
+        <w:pStyle w:val="ListParagraph"/>
+        <w:numPr>
+          <w:ilvl w:val="0"/>
+          <w:numId w:val="29"/>
+        </w:numPr>
+      </w:pPr>
+      <w:r>
+        <w:t>Landscape Editing Enhancements –</w:t>
       </w:r>
     </w:p>
     <w:p>
@@ -1859,10 +2286,7 @@
         </w:numPr>
       </w:pPr>
       <w:r>
-        <w:t>Grouping - A</w:t>
-      </w:r>
-      <w:r>
-        <w:t>llows multiple references to be grouped as a collective object. Selecting a member of a group using the left mouse button causes all of its members to be selected. This behavior will persist until the selection group is dissolved. A reference can be a member of only one group at a time.</w:t>
+        <w:t>The active landscape texture can be changed from the “Landscape Texture Use” dialog, by double clicking on any of the listed land textures.</w:t>
       </w:r>
     </w:p>
     <w:p>
@@ -1874,6 +2298,78 @@
         </w:numPr>
       </w:pPr>
       <w:r>
+        <w:t xml:space="preserve">The upper limit on the landscape edit brush’s radius has been increased to 25 units. </w:t>
+      </w:r>
+    </w:p>
+    <w:p>
+      <w:pPr>
+        <w:pStyle w:val="ListParagraph"/>
+        <w:numPr>
+          <w:ilvl w:val="0"/>
+          <w:numId w:val="29"/>
+        </w:numPr>
+      </w:pPr>
+      <w:r>
+        <w:t>New Context Menu Tools –</w:t>
+      </w:r>
+    </w:p>
+    <w:p>
+      <w:pPr>
+        <w:pStyle w:val="ListParagraph"/>
+        <w:numPr>
+          <w:ilvl w:val="1"/>
+          <w:numId w:val="29"/>
+        </w:numPr>
+      </w:pPr>
+      <w:r>
+        <w:t>Invert – Inverts the render window selection.</w:t>
+      </w:r>
+    </w:p>
+    <w:p>
+      <w:pPr>
+        <w:pStyle w:val="ListParagraph"/>
+        <w:numPr>
+          <w:ilvl w:val="1"/>
+          <w:numId w:val="29"/>
+        </w:numPr>
+      </w:pPr>
+      <w:r>
+        <w:t xml:space="preserve">Relative Alignment </w:t>
+      </w:r>
+      <w:r>
+        <w:t>–</w:t>
+      </w:r>
+      <w:r>
+        <w:t xml:space="preserve"> </w:t>
+      </w:r>
+      <w:r>
+        <w:t>Aligns the selection to one of the 3 axes of its first reference.</w:t>
+      </w:r>
+    </w:p>
+    <w:p>
+      <w:pPr>
+        <w:pStyle w:val="ListParagraph"/>
+        <w:numPr>
+          <w:ilvl w:val="1"/>
+          <w:numId w:val="29"/>
+        </w:numPr>
+      </w:pPr>
+      <w:r>
+        <w:t>Grouping - A</w:t>
+      </w:r>
+      <w:r>
+        <w:t>llows multiple references to be grouped as a collective object. Selecting a member of a group using the left mouse button causes all of its members to be selected. This behavior will persist until the selection group is dissolved. A reference can be a member of only one group at a time.</w:t>
+      </w:r>
+    </w:p>
+    <w:p>
+      <w:pPr>
+        <w:pStyle w:val="ListParagraph"/>
+        <w:numPr>
+          <w:ilvl w:val="1"/>
+          <w:numId w:val="29"/>
+        </w:numPr>
+      </w:pPr>
+      <w:r>
         <w:t>Freezing - F</w:t>
       </w:r>
       <w:r>
@@ -1931,7 +2427,12 @@
         </w:numPr>
       </w:pPr>
       <w:r>
-        <w:t>Reveal All In Cell – Resets the visibility state of all the references in the loaded cell.</w:t>
+        <w:t>Reveal All In Cell – Resets the visibility stat</w:t>
+      </w:r>
+      <w:bookmarkStart w:id="0" w:name="_GoBack"/>
+      <w:bookmarkEnd w:id="0"/>
+      <w:r>
+        <w:t>e of all the references in the loaded cell.</w:t>
       </w:r>
     </w:p>
     <w:p>
@@ -1992,6 +2493,22 @@
       <w:pPr>
         <w:ind w:left="720" w:firstLine="720"/>
       </w:pPr>
+    </w:p>
+    <w:p>
+      <w:pPr>
+        <w:ind w:left="720" w:firstLine="720"/>
+        <w:rPr>
+          <w:sz w:val="16"/>
+          <w:szCs w:val="16"/>
+        </w:rPr>
+      </w:pPr>
+      <w:r>
+        <w:rPr>
+          <w:sz w:val="16"/>
+          <w:szCs w:val="16"/>
+        </w:rPr>
+        <w:t>1 – Path grid point deletion operations are only supported to a limited extent. Undoing a delete operation will not restore the state of the linked points.</w:t>
+      </w:r>
     </w:p>
     <w:p>
       <w:pPr>
@@ -2205,6 +2722,7 @@
         <w:pStyle w:val="NoSpacing"/>
       </w:pPr>
       <w:r>
+        <w:lastRenderedPageBreak/>
         <w:tab/>
       </w:r>
       <w:r>
@@ -2284,8 +2802,6 @@
         <w:tab/>
         <w:t>The following improvements have been made to the LOD texture generator:</w:t>
       </w:r>
-      <w:bookmarkStart w:id="0" w:name="_GoBack"/>
-      <w:bookmarkEnd w:id="0"/>
     </w:p>
     <w:p>
       <w:pPr>
@@ -2322,7 +2838,135 @@
         </w:numPr>
       </w:pPr>
       <w:r>
-        <w:t xml:space="preserve">The resolution of diffuse maps can be customized through the INI file, with the new upper-limit being 6144px. </w:t>
+        <w:t xml:space="preserve">The resolution of diffuse maps can be customized through the </w:t>
+      </w:r>
+      <w:r>
+        <w:t>“CSE Preferences”</w:t>
+      </w:r>
+      <w:r>
+        <w:t xml:space="preserve"> </w:t>
+      </w:r>
+      <w:r>
+        <w:t>dialog</w:t>
+      </w:r>
+      <w:r>
+        <w:t xml:space="preserve">, with the new upper-limit being 6144px. </w:t>
+      </w:r>
+    </w:p>
+    <w:p>
+      <w:pPr>
+        <w:pStyle w:val="ListParagraph"/>
+        <w:numPr>
+          <w:ilvl w:val="0"/>
+          <w:numId w:val="31"/>
+        </w:numPr>
+      </w:pPr>
+      <w:r>
+        <w:t xml:space="preserve">Performance and stability </w:t>
+      </w:r>
+      <w:r>
+        <w:t>has been improved significantly.</w:t>
+      </w:r>
+    </w:p>
+    <w:p>
+      <w:pPr>
+        <w:pStyle w:val="ListParagraph"/>
+        <w:numPr>
+          <w:ilvl w:val="0"/>
+          <w:numId w:val="31"/>
+        </w:numPr>
+      </w:pPr>
+      <w:r>
+        <w:t>Partial textures are deleted after the full LOD map is assembled, as dictated by its respective setting in the “CSE Preferences” dialog.</w:t>
+      </w:r>
+    </w:p>
+    <w:p/>
+    <w:p>
+      <w:pPr>
+        <w:pStyle w:val="Heading5"/>
+        <w:ind w:left="720"/>
+      </w:pPr>
+      <w:r>
+        <w:t>Live Change Log:</w:t>
+      </w:r>
+    </w:p>
+    <w:p>
+      <w:pPr>
+        <w:ind w:left="1440"/>
+      </w:pPr>
+      <w:r>
+        <w:t>The live change log is a tool implemented by the CSE that tracks modifications made to records in real time. Currently, the following actions/events are supported:</w:t>
+      </w:r>
+    </w:p>
+    <w:p>
+      <w:pPr>
+        <w:pStyle w:val="ListParagraph"/>
+        <w:numPr>
+          <w:ilvl w:val="0"/>
+          <w:numId w:val="38"/>
+        </w:numPr>
+      </w:pPr>
+      <w:r>
+        <w:t>Form Instantiation.</w:t>
+      </w:r>
+    </w:p>
+    <w:p>
+      <w:pPr>
+        <w:pStyle w:val="ListParagraph"/>
+        <w:numPr>
+          <w:ilvl w:val="0"/>
+          <w:numId w:val="38"/>
+        </w:numPr>
+      </w:pPr>
+      <w:r>
+        <w:t>Form EditorID Change.</w:t>
+      </w:r>
+    </w:p>
+    <w:p>
+      <w:pPr>
+        <w:pStyle w:val="ListParagraph"/>
+        <w:numPr>
+          <w:ilvl w:val="0"/>
+          <w:numId w:val="38"/>
+        </w:numPr>
+      </w:pPr>
+      <w:r>
+        <w:t>Form FormID Change.</w:t>
+      </w:r>
+    </w:p>
+    <w:p>
+      <w:pPr>
+        <w:pStyle w:val="ListParagraph"/>
+        <w:numPr>
+          <w:ilvl w:val="0"/>
+          <w:numId w:val="38"/>
+        </w:numPr>
+      </w:pPr>
+      <w:r>
+        <w:t>Form “Active/Modified” Flag Change.</w:t>
+      </w:r>
+    </w:p>
+    <w:p>
+      <w:pPr>
+        <w:pStyle w:val="ListParagraph"/>
+        <w:numPr>
+          <w:ilvl w:val="0"/>
+          <w:numId w:val="38"/>
+        </w:numPr>
+      </w:pPr>
+      <w:r>
+        <w:t>Form “</w:t>
+      </w:r>
+      <w:r>
+        <w:t>Deleted” Flag Change.</w:t>
+      </w:r>
+    </w:p>
+    <w:p>
+      <w:pPr>
+        <w:ind w:left="1440"/>
+      </w:pPr>
+      <w:r>
+        <w:t>Tracked changes are logged to the session’s log with their timestamps. The session log can be accessed from the Console’s “Contexts” context menu item. If automatic plugin backups are enabled, the change log pertinent to that plugin’s session is saved along with it.</w:t>
       </w:r>
     </w:p>
     <w:p>
@@ -2442,11 +3086,536 @@
         <w:t>When switching to a different record, a ‘Save Changes’ confirmation is displayed. Changes are saved only when the user selects ‘Yes’.</w:t>
       </w:r>
     </w:p>
-    <w:p>
-      <w:pPr>
-        <w:pStyle w:val="Heading1"/>
-      </w:pPr>
-    </w:p>
+    <w:p/>
+    <w:p>
+      <w:pPr>
+        <w:pStyle w:val="Heading5"/>
+        <w:ind w:left="720"/>
+      </w:pPr>
+      <w:r>
+        <w:t>Search and Replace:</w:t>
+      </w:r>
+    </w:p>
+    <w:p>
+      <w:r>
+        <w:tab/>
+      </w:r>
+      <w:r>
+        <w:tab/>
+        <w:t xml:space="preserve">The “Search &amp; </w:t>
+      </w:r>
+      <w:r>
+        <w:t xml:space="preserve">Replace” dialog no longer closes </w:t>
+      </w:r>
+      <w:r>
+        <w:t xml:space="preserve">itself after a successful replace operation. </w:t>
+      </w:r>
+    </w:p>
+    <w:p/>
+    <w:p>
+      <w:pPr>
+        <w:pStyle w:val="Heading5"/>
+        <w:ind w:left="720"/>
+      </w:pPr>
+      <w:r>
+        <w:t>Result Script Editing:</w:t>
+      </w:r>
+    </w:p>
+    <w:p>
+      <w:r>
+        <w:tab/>
+      </w:r>
+      <w:r>
+        <w:tab/>
+        <w:t>Result scripts can now be edited in a larger dialog by clicking on the “…” button placed next to them.</w:t>
+      </w:r>
+    </w:p>
+    <w:p>
+      <w:pPr>
+        <w:jc w:val="center"/>
+      </w:pPr>
+      <w:r>
+        <w:rPr>
+          <w:noProof/>
+        </w:rPr>
+        <w:drawing>
+          <wp:inline distT="0" distB="0" distL="0" distR="0" wp14:anchorId="0A5F94B6" wp14:editId="0A02357B">
+            <wp:extent cx="4667250" cy="2943225"/>
+            <wp:effectExtent l="171450" t="171450" r="381000" b="371475"/>
+            <wp:docPr id="13" name="Picture 13"/>
+            <wp:cNvGraphicFramePr>
+              <a:graphicFrameLocks xmlns:a="http://schemas.openxmlformats.org/drawingml/2006/main" noChangeAspect="1"/>
+            </wp:cNvGraphicFramePr>
+            <a:graphic xmlns:a="http://schemas.openxmlformats.org/drawingml/2006/main">
+              <a:graphicData uri="http://schemas.openxmlformats.org/drawingml/2006/picture">
+                <pic:pic xmlns:pic="http://schemas.openxmlformats.org/drawingml/2006/picture">
+                  <pic:nvPicPr>
+                    <pic:cNvPr id="0" name=""/>
+                    <pic:cNvPicPr/>
+                  </pic:nvPicPr>
+                  <pic:blipFill>
+                    <a:blip r:embed="rId19"/>
+                    <a:stretch>
+                      <a:fillRect/>
+                    </a:stretch>
+                  </pic:blipFill>
+                  <pic:spPr>
+                    <a:xfrm>
+                      <a:off x="0" y="0"/>
+                      <a:ext cx="4667250" cy="2943225"/>
+                    </a:xfrm>
+                    <a:prstGeom prst="rect">
+                      <a:avLst/>
+                    </a:prstGeom>
+                    <a:ln>
+                      <a:noFill/>
+                    </a:ln>
+                    <a:effectLst>
+                      <a:outerShdw blurRad="292100" dist="139700" dir="2700000" algn="tl" rotWithShape="0">
+                        <a:srgbClr val="333333">
+                          <a:alpha val="65000"/>
+                        </a:srgbClr>
+                      </a:outerShdw>
+                    </a:effectLst>
+                  </pic:spPr>
+                </pic:pic>
+              </a:graphicData>
+            </a:graphic>
+          </wp:inline>
+        </w:drawing>
+      </w:r>
+    </w:p>
+    <w:p/>
+    <w:p>
+      <w:pPr>
+        <w:pStyle w:val="Heading5"/>
+        <w:ind w:left="720"/>
+      </w:pPr>
+      <w:r>
+        <w:t>EditorIDs in Edit Dialog Titles:</w:t>
+      </w:r>
+    </w:p>
+    <w:p>
+      <w:r>
+        <w:tab/>
+      </w:r>
+      <w:r>
+        <w:tab/>
+        <w:t>The editorID of the form being edited is now displayed in the dialog window’s title bar.</w:t>
+      </w:r>
+    </w:p>
+    <w:p>
+      <w:pPr>
+        <w:jc w:val="center"/>
+      </w:pPr>
+      <w:r>
+        <w:rPr>
+          <w:noProof/>
+        </w:rPr>
+        <w:lastRenderedPageBreak/>
+        <w:drawing>
+          <wp:inline distT="0" distB="0" distL="0" distR="0" wp14:anchorId="71D776E4" wp14:editId="71F8F878">
+            <wp:extent cx="4686300" cy="1752600"/>
+            <wp:effectExtent l="171450" t="171450" r="381000" b="361950"/>
+            <wp:docPr id="14" name="Picture 14"/>
+            <wp:cNvGraphicFramePr>
+              <a:graphicFrameLocks xmlns:a="http://schemas.openxmlformats.org/drawingml/2006/main" noChangeAspect="1"/>
+            </wp:cNvGraphicFramePr>
+            <a:graphic xmlns:a="http://schemas.openxmlformats.org/drawingml/2006/main">
+              <a:graphicData uri="http://schemas.openxmlformats.org/drawingml/2006/picture">
+                <pic:pic xmlns:pic="http://schemas.openxmlformats.org/drawingml/2006/picture">
+                  <pic:nvPicPr>
+                    <pic:cNvPr id="0" name=""/>
+                    <pic:cNvPicPr/>
+                  </pic:nvPicPr>
+                  <pic:blipFill>
+                    <a:blip r:embed="rId20"/>
+                    <a:stretch>
+                      <a:fillRect/>
+                    </a:stretch>
+                  </pic:blipFill>
+                  <pic:spPr>
+                    <a:xfrm>
+                      <a:off x="0" y="0"/>
+                      <a:ext cx="4686300" cy="1752600"/>
+                    </a:xfrm>
+                    <a:prstGeom prst="rect">
+                      <a:avLst/>
+                    </a:prstGeom>
+                    <a:ln>
+                      <a:noFill/>
+                    </a:ln>
+                    <a:effectLst>
+                      <a:outerShdw blurRad="292100" dist="139700" dir="2700000" algn="tl" rotWithShape="0">
+                        <a:srgbClr val="333333">
+                          <a:alpha val="65000"/>
+                        </a:srgbClr>
+                      </a:outerShdw>
+                    </a:effectLst>
+                  </pic:spPr>
+                </pic:pic>
+              </a:graphicData>
+            </a:graphic>
+          </wp:inline>
+        </w:drawing>
+      </w:r>
+    </w:p>
+    <w:p/>
+    <w:p>
+      <w:pPr>
+        <w:pStyle w:val="Heading5"/>
+        <w:ind w:left="720"/>
+      </w:pPr>
+      <w:r>
+        <w:t>Main Editor Windows’ Visibility:</w:t>
+      </w:r>
+    </w:p>
+    <w:p>
+      <w:pPr>
+        <w:ind w:left="1440"/>
+      </w:pPr>
+      <w:r>
+        <w:t>The</w:t>
+      </w:r>
+      <w:r>
+        <w:t xml:space="preserve"> </w:t>
+      </w:r>
+      <w:r>
+        <w:t>object, cell view and render windows</w:t>
+      </w:r>
+      <w:r>
+        <w:t>, on hiding,</w:t>
+      </w:r>
+      <w:r>
+        <w:t xml:space="preserve"> are completely</w:t>
+      </w:r>
+      <w:r>
+        <w:t xml:space="preserve"> hidden instead of being minimized to the bottom of the desktop. Their visibility state is also preserved between CS sessions.</w:t>
+      </w:r>
+    </w:p>
+    <w:p/>
+    <w:p>
+      <w:pPr>
+        <w:pStyle w:val="Heading5"/>
+        <w:ind w:left="720"/>
+      </w:pPr>
+      <w:r>
+        <w:t>Quick Lookup EditorID</w:t>
+      </w:r>
+      <w:r>
+        <w:t>:</w:t>
+      </w:r>
+    </w:p>
+    <w:p>
+      <w:pPr>
+        <w:ind w:left="1440"/>
+      </w:pPr>
+      <w:r>
+        <w:t xml:space="preserve">Middle clicking on a dialog control (buttons, text boxes, listview cells, combo boxes, etc.) whose text states a form’s editorID will bring up said </w:t>
+      </w:r>
+      <w:proofErr w:type="gramStart"/>
+      <w:r>
+        <w:t>form’s</w:t>
+      </w:r>
+      <w:proofErr w:type="gramEnd"/>
+      <w:r>
+        <w:t xml:space="preserve"> edit dialog.</w:t>
+      </w:r>
+      <w:r>
+        <w:t xml:space="preserve"> </w:t>
+      </w:r>
+    </w:p>
+    <w:p/>
+    <w:p>
+      <w:pPr>
+        <w:pStyle w:val="Heading5"/>
+        <w:ind w:left="720"/>
+      </w:pPr>
+      <w:r>
+        <w:t>Improved Dialog UIs</w:t>
+      </w:r>
+      <w:r>
+        <w:t>:</w:t>
+      </w:r>
+    </w:p>
+    <w:p>
+      <w:pPr>
+        <w:ind w:left="1440"/>
+      </w:pPr>
+      <w:r>
+        <w:t>The following dialogs’ UI</w:t>
+      </w:r>
+      <w:r>
+        <w:t>s</w:t>
+      </w:r>
+      <w:r>
+        <w:t xml:space="preserve"> ha</w:t>
+      </w:r>
+      <w:r>
+        <w:t>ve</w:t>
+      </w:r>
+      <w:r>
+        <w:t xml:space="preserve"> been </w:t>
+      </w:r>
+      <w:r>
+        <w:t>i</w:t>
+      </w:r>
+      <w:r>
+        <w:t xml:space="preserve">mproved to enhance usability </w:t>
+      </w:r>
+      <w:r>
+        <w:t>and better use the available screen real estate:</w:t>
+      </w:r>
+    </w:p>
+    <w:p>
+      <w:pPr>
+        <w:pStyle w:val="ListParagraph"/>
+        <w:numPr>
+          <w:ilvl w:val="0"/>
+          <w:numId w:val="40"/>
+        </w:numPr>
+      </w:pPr>
+      <w:r>
+        <w:t>Filtered Dialogue.</w:t>
+      </w:r>
+    </w:p>
+    <w:p>
+      <w:pPr>
+        <w:pStyle w:val="ListParagraph"/>
+        <w:numPr>
+          <w:ilvl w:val="0"/>
+          <w:numId w:val="40"/>
+        </w:numPr>
+      </w:pPr>
+      <w:r>
+        <w:t>Quest Editor.</w:t>
+      </w:r>
+    </w:p>
+    <w:p>
+      <w:pPr>
+        <w:pStyle w:val="ListParagraph"/>
+        <w:numPr>
+          <w:ilvl w:val="0"/>
+          <w:numId w:val="40"/>
+        </w:numPr>
+      </w:pPr>
+      <w:r>
+        <w:t>Dialogue Editor.</w:t>
+      </w:r>
+    </w:p>
+    <w:p>
+      <w:pPr>
+        <w:pStyle w:val="ListParagraph"/>
+        <w:numPr>
+          <w:ilvl w:val="0"/>
+          <w:numId w:val="40"/>
+        </w:numPr>
+      </w:pPr>
+      <w:r>
+        <w:t>Find Text.</w:t>
+      </w:r>
+    </w:p>
+    <w:p>
+      <w:pPr>
+        <w:pStyle w:val="ListParagraph"/>
+        <w:numPr>
+          <w:ilvl w:val="0"/>
+          <w:numId w:val="40"/>
+        </w:numPr>
+      </w:pPr>
+      <w:r>
+        <w:t>Idle Animation.</w:t>
+      </w:r>
+    </w:p>
+    <w:p>
+      <w:pPr>
+        <w:pStyle w:val="ListParagraph"/>
+        <w:numPr>
+          <w:ilvl w:val="0"/>
+          <w:numId w:val="40"/>
+        </w:numPr>
+      </w:pPr>
+      <w:r>
+        <w:t>AI Packages.</w:t>
+      </w:r>
+    </w:p>
+    <w:p>
+      <w:pPr>
+        <w:pStyle w:val="ListParagraph"/>
+        <w:numPr>
+          <w:ilvl w:val="0"/>
+          <w:numId w:val="40"/>
+        </w:numPr>
+      </w:pPr>
+      <w:r>
+        <w:t>Select Topic/Quest.</w:t>
+      </w:r>
+    </w:p>
+    <w:p>
+      <w:pPr>
+        <w:pStyle w:val="ListParagraph"/>
+        <w:numPr>
+          <w:ilvl w:val="0"/>
+          <w:numId w:val="40"/>
+        </w:numPr>
+      </w:pPr>
+      <w:r>
+        <w:t>Data</w:t>
+      </w:r>
+      <w:r>
+        <w:t>.</w:t>
+      </w:r>
+    </w:p>
+    <w:p>
+      <w:pPr>
+        <w:pStyle w:val="ListParagraph"/>
+        <w:numPr>
+          <w:ilvl w:val="0"/>
+          <w:numId w:val="40"/>
+        </w:numPr>
+      </w:pPr>
+      <w:r>
+        <w:t>NPC</w:t>
+      </w:r>
+      <w:r>
+        <w:t>.</w:t>
+      </w:r>
+    </w:p>
+    <w:p>
+      <w:pPr>
+        <w:pStyle w:val="ListParagraph"/>
+        <w:numPr>
+          <w:ilvl w:val="0"/>
+          <w:numId w:val="40"/>
+        </w:numPr>
+      </w:pPr>
+      <w:r>
+        <w:t>About.</w:t>
+      </w:r>
+    </w:p>
+    <w:p/>
+    <w:p>
+      <w:pPr>
+        <w:pStyle w:val="Heading5"/>
+        <w:ind w:left="720"/>
+      </w:pPr>
+      <w:r>
+        <w:t>Taskbar Visibility</w:t>
+      </w:r>
+      <w:r>
+        <w:t>:</w:t>
+      </w:r>
+    </w:p>
+    <w:p>
+      <w:pPr>
+        <w:ind w:left="1440"/>
+      </w:pPr>
+      <w:r>
+        <w:t>Almost every editor dialog can be made to show up in the taskbar</w:t>
+      </w:r>
+      <w:r>
+        <w:t>.</w:t>
+      </w:r>
+      <w:r>
+        <w:t xml:space="preserve"> </w:t>
+      </w:r>
+      <w:r>
+        <w:t>This behavior can be toggled from the “CSE Preferences” dialog.</w:t>
+      </w:r>
+    </w:p>
+    <w:p/>
+    <w:p>
+      <w:pPr>
+        <w:pStyle w:val="Heading5"/>
+        <w:ind w:left="720"/>
+      </w:pPr>
+      <w:r>
+        <w:t>Active Form Sorting</w:t>
+      </w:r>
+      <w:r>
+        <w:t>:</w:t>
+      </w:r>
+    </w:p>
+    <w:p>
+      <w:pPr>
+        <w:ind w:left="1440"/>
+      </w:pPr>
+      <w:r>
+        <w:t>Active forms, i.e., modified records, can be sorted to the top of most form lists (a listview that displays records) that support sorting</w:t>
+      </w:r>
+      <w:r>
+        <w:t>.</w:t>
+      </w:r>
+      <w:r>
+        <w:t xml:space="preserve"> </w:t>
+      </w:r>
+      <w:r>
+        <w:t xml:space="preserve">This behavior can be toggled from the </w:t>
+      </w:r>
+      <w:r>
+        <w:t>“View” menu</w:t>
+      </w:r>
+      <w:r>
+        <w:t>.</w:t>
+      </w:r>
+    </w:p>
+    <w:p>
+      <w:pPr>
+        <w:ind w:left="1440"/>
+      </w:pPr>
+    </w:p>
+    <w:p>
+      <w:pPr>
+        <w:pStyle w:val="Heading5"/>
+        <w:ind w:left="720"/>
+      </w:pPr>
+      <w:r>
+        <w:t>Active Form Colorization</w:t>
+      </w:r>
+      <w:r>
+        <w:t>:</w:t>
+      </w:r>
+    </w:p>
+    <w:p>
+      <w:pPr>
+        <w:ind w:left="1440"/>
+      </w:pPr>
+      <w:r>
+        <w:t xml:space="preserve">The foreground and background colors of active form items in form lists can be </w:t>
+      </w:r>
+      <w:r>
+        <w:t>changed from their defaults of black and white</w:t>
+      </w:r>
+      <w:r>
+        <w:t>.</w:t>
+      </w:r>
+      <w:r>
+        <w:t xml:space="preserve"> </w:t>
+      </w:r>
+      <w:r>
+        <w:t xml:space="preserve">This behavior can be toggled from the </w:t>
+      </w:r>
+      <w:r>
+        <w:t xml:space="preserve">“View” menu and the colors can be changed through the </w:t>
+      </w:r>
+      <w:r>
+        <w:t>“CSE Preferences” dialog.</w:t>
+      </w:r>
+    </w:p>
+    <w:p>
+      <w:pPr>
+        <w:ind w:left="1440"/>
+      </w:pPr>
+    </w:p>
+    <w:p/>
+    <w:p>
+      <w:pPr>
+        <w:ind w:left="1440"/>
+      </w:pPr>
+    </w:p>
+    <w:p/>
+    <w:p/>
+    <w:p/>
     <w:p>
       <w:pPr>
         <w:pStyle w:val="Heading1"/>
@@ -2461,7 +3630,7 @@
         <w:ind w:firstLine="720"/>
       </w:pPr>
       <w:r>
-        <w:t>Fast Exit:</w:t>
+        <w:t>Performance Improvements:</w:t>
       </w:r>
     </w:p>
     <w:p>
@@ -2469,57 +3638,37 @@
         <w:ind w:left="720" w:firstLine="720"/>
       </w:pPr>
       <w:r>
-        <w:t xml:space="preserve">The editor shuts down in matter of seconds, as opposed to minutes when not using </w:t>
-      </w:r>
-      <w:r>
-        <w:t xml:space="preserve">the </w:t>
-      </w:r>
-      <w:r>
-        <w:t>CSE.</w:t>
-      </w:r>
-    </w:p>
-    <w:p>
-      <w:pPr>
-        <w:ind w:left="720" w:firstLine="720"/>
-      </w:pPr>
-    </w:p>
+        <w:t>The editor’s general performance and responsiveness has been noticeably improved</w:t>
+      </w:r>
+      <w:r>
+        <w:t>.</w:t>
+      </w:r>
+      <w:r>
+        <w:t xml:space="preserve">  </w:t>
+      </w:r>
+    </w:p>
+    <w:p/>
     <w:p>
       <w:pPr>
         <w:pStyle w:val="Heading5"/>
         <w:ind w:firstLine="720"/>
       </w:pPr>
       <w:r>
-        <w:t xml:space="preserve">Icons with </w:t>
-      </w:r>
-      <w:proofErr w:type="spellStart"/>
-      <w:r>
-        <w:t>Mipmaps</w:t>
-      </w:r>
-      <w:proofErr w:type="spellEnd"/>
-      <w:r>
-        <w:t>/Texture Size Limitations</w:t>
-      </w:r>
-      <w:r>
-        <w:t>:</w:t>
-      </w:r>
-    </w:p>
-    <w:p>
-      <w:pPr>
-        <w:ind w:left="1440"/>
-      </w:pPr>
-      <w:r>
-        <w:t xml:space="preserve">Icons with </w:t>
-      </w:r>
-      <w:proofErr w:type="spellStart"/>
-      <w:r>
-        <w:t>mipmaps</w:t>
-      </w:r>
-      <w:proofErr w:type="spellEnd"/>
-      <w:r>
-        <w:t xml:space="preserve"> can be previewed correctly and the CS no longer generates errors about the matter.</w:t>
-      </w:r>
-      <w:r>
-        <w:t xml:space="preserve"> Also, the resolution limitation of 512px for certain textures has been removed.</w:t>
+        <w:t>Fast Exit:</w:t>
+      </w:r>
+    </w:p>
+    <w:p>
+      <w:pPr>
+        <w:ind w:left="720" w:firstLine="720"/>
+      </w:pPr>
+      <w:r>
+        <w:t xml:space="preserve">The editor shuts down in matter of seconds, as opposed to minutes when not using </w:t>
+      </w:r>
+      <w:r>
+        <w:t xml:space="preserve">the </w:t>
+      </w:r>
+      <w:r>
+        <w:t>CSE.</w:t>
       </w:r>
     </w:p>
     <w:p>
@@ -2533,8 +3682,15 @@
         <w:ind w:firstLine="720"/>
       </w:pPr>
       <w:r>
-        <w:lastRenderedPageBreak/>
-        <w:t>Auto-loading BSA Archives</w:t>
+        <w:t xml:space="preserve">Icons with </w:t>
+      </w:r>
+      <w:proofErr w:type="spellStart"/>
+      <w:r>
+        <w:t>Mipmaps</w:t>
+      </w:r>
+      <w:proofErr w:type="spellEnd"/>
+      <w:r>
+        <w:t>/Texture Size Limitations</w:t>
       </w:r>
       <w:r>
         <w:t>:</w:t>
@@ -2542,10 +3698,21 @@
     </w:p>
     <w:p>
       <w:pPr>
-        <w:ind w:left="720" w:firstLine="720"/>
-      </w:pPr>
-      <w:r>
-        <w:t>All BSA archives in the Data folder are loaded at startup, regardless of their connection to an active plugin.</w:t>
+        <w:ind w:left="1440"/>
+      </w:pPr>
+      <w:r>
+        <w:t xml:space="preserve">Icons with </w:t>
+      </w:r>
+      <w:proofErr w:type="spellStart"/>
+      <w:r>
+        <w:t>mipmaps</w:t>
+      </w:r>
+      <w:proofErr w:type="spellEnd"/>
+      <w:r>
+        <w:t xml:space="preserve"> can be previewed correctly and the CS no longer generates errors about the matter.</w:t>
+      </w:r>
+      <w:r>
+        <w:t xml:space="preserve"> Also, the resolution limitation of 512px for certain textures has been removed.</w:t>
       </w:r>
     </w:p>
     <w:p>
@@ -2559,38 +3726,55 @@
         <w:ind w:firstLine="720"/>
       </w:pPr>
       <w:r>
-        <w:t xml:space="preserve">Integer-prefixed </w:t>
-      </w:r>
-      <w:proofErr w:type="spellStart"/>
-      <w:r>
-        <w:t>EditorIDs</w:t>
-      </w:r>
-      <w:proofErr w:type="spellEnd"/>
+        <w:t>Auto-loading BSA Archives</w:t>
+      </w:r>
       <w:r>
         <w:t>:</w:t>
       </w:r>
     </w:p>
     <w:p>
       <w:pPr>
-        <w:ind w:left="1440"/>
-      </w:pPr>
-      <w:proofErr w:type="spellStart"/>
-      <w:r>
-        <w:t>EditorIDs</w:t>
-      </w:r>
-      <w:proofErr w:type="spellEnd"/>
-      <w:r>
-        <w:t xml:space="preserve"> that start with integers optionally (i.e., as controlled by the appropriate INI setting) display a warning, reminding the user of the caveats of using such identifiers.</w:t>
-      </w:r>
-      <w:r>
-        <w:t xml:space="preserve"> </w:t>
-      </w:r>
+        <w:ind w:left="720" w:firstLine="720"/>
+      </w:pPr>
+      <w:r>
+        <w:t>All BSA archives in the Data folder are loaded at startup, regardless of their connection to an active plugin.</w:t>
+      </w:r>
+    </w:p>
+    <w:p>
+      <w:pPr>
+        <w:ind w:left="720" w:firstLine="720"/>
+      </w:pPr>
     </w:p>
     <w:p>
       <w:pPr>
         <w:pStyle w:val="Heading5"/>
         <w:ind w:firstLine="720"/>
       </w:pPr>
+      <w:r>
+        <w:t>Integer-prefixed EditorIDs</w:t>
+      </w:r>
+      <w:r>
+        <w:t>:</w:t>
+      </w:r>
+    </w:p>
+    <w:p>
+      <w:pPr>
+        <w:ind w:left="1440"/>
+      </w:pPr>
+      <w:r>
+        <w:t>EditorIDs that start with integers display a warning, reminding the user of the caveats of using such identifiers.</w:t>
+      </w:r>
+      <w:r>
+        <w:t xml:space="preserve"> </w:t>
+      </w:r>
+      <w:r>
+        <w:t>This behavior can be turned off through the “CSE Preferences” dialog.</w:t>
+      </w:r>
+    </w:p>
+    <w:p>
+      <w:pPr>
+        <w:ind w:left="720" w:firstLine="720"/>
+      </w:pPr>
     </w:p>
     <w:p>
       <w:pPr>
@@ -2598,31 +3782,235 @@
         <w:ind w:firstLine="720"/>
       </w:pPr>
       <w:r>
-        <w:t xml:space="preserve">Integer-prefixed </w:t>
+        <w:t>Idle Animation Tree Initialization:</w:t>
+      </w:r>
+    </w:p>
+    <w:p>
+      <w:pPr>
+        <w:ind w:left="1440"/>
+      </w:pPr>
+      <w:r>
+        <w:t>The root nodes of the idle animation tree are automatically initialized on editor startup, enabling master-less plugins to create IDLE records.</w:t>
+      </w:r>
+      <w:r>
+        <w:t xml:space="preserve"> </w:t>
+      </w:r>
+    </w:p>
+    <w:p/>
+    <w:p>
+      <w:pPr>
+        <w:pStyle w:val="Heading5"/>
+        <w:ind w:firstLine="720"/>
+      </w:pPr>
+      <w:r>
+        <w:t>Archived Sound File Sampling:</w:t>
+      </w:r>
+    </w:p>
+    <w:p>
+      <w:pPr>
+        <w:ind w:left="1440"/>
+      </w:pPr>
+      <w:r>
+        <w:t>Sound files, FX and voice files alike, that stored in BSA archives can be sampled from the editor directly without having to manually extract them beforehand.</w:t>
+      </w:r>
+    </w:p>
+    <w:p/>
+    <w:p>
+      <w:pPr>
+        <w:pStyle w:val="Heading5"/>
+        <w:ind w:firstLine="720"/>
+      </w:pPr>
+      <w:r>
+        <w:t>3</w:t>
+      </w:r>
+      <w:r>
+        <w:rPr>
+          <w:vertAlign w:val="superscript"/>
+        </w:rPr>
+        <w:t>rd</w:t>
+      </w:r>
+      <w:r>
+        <w:t xml:space="preserve"> Party Tool Launcher</w:t>
+      </w:r>
+      <w:r>
+        <w:t>:</w:t>
+      </w:r>
+    </w:p>
+    <w:p>
+      <w:pPr>
+        <w:jc w:val="center"/>
+      </w:pPr>
+      <w:r>
+        <w:rPr>
+          <w:noProof/>
+        </w:rPr>
+        <w:drawing>
+          <wp:inline distT="0" distB="0" distL="0" distR="0" wp14:anchorId="1061195D" wp14:editId="7816CED0">
+            <wp:extent cx="4667250" cy="3314700"/>
+            <wp:effectExtent l="171450" t="171450" r="381000" b="361950"/>
+            <wp:docPr id="4" name="Picture 4"/>
+            <wp:cNvGraphicFramePr>
+              <a:graphicFrameLocks xmlns:a="http://schemas.openxmlformats.org/drawingml/2006/main" noChangeAspect="1"/>
+            </wp:cNvGraphicFramePr>
+            <a:graphic xmlns:a="http://schemas.openxmlformats.org/drawingml/2006/main">
+              <a:graphicData uri="http://schemas.openxmlformats.org/drawingml/2006/picture">
+                <pic:pic xmlns:pic="http://schemas.openxmlformats.org/drawingml/2006/picture">
+                  <pic:nvPicPr>
+                    <pic:cNvPr id="0" name=""/>
+                    <pic:cNvPicPr/>
+                  </pic:nvPicPr>
+                  <pic:blipFill>
+                    <a:blip r:embed="rId21"/>
+                    <a:stretch>
+                      <a:fillRect/>
+                    </a:stretch>
+                  </pic:blipFill>
+                  <pic:spPr>
+                    <a:xfrm>
+                      <a:off x="0" y="0"/>
+                      <a:ext cx="4667250" cy="3314700"/>
+                    </a:xfrm>
+                    <a:prstGeom prst="rect">
+                      <a:avLst/>
+                    </a:prstGeom>
+                    <a:ln>
+                      <a:noFill/>
+                    </a:ln>
+                    <a:effectLst>
+                      <a:outerShdw blurRad="292100" dist="139700" dir="2700000" algn="tl" rotWithShape="0">
+                        <a:srgbClr val="333333">
+                          <a:alpha val="65000"/>
+                        </a:srgbClr>
+                      </a:outerShdw>
+                    </a:effectLst>
+                  </pic:spPr>
+                </pic:pic>
+              </a:graphicData>
+            </a:graphic>
+          </wp:inline>
+        </w:drawing>
+      </w:r>
+    </w:p>
+    <w:p>
+      <w:pPr>
+        <w:ind w:left="1440"/>
+      </w:pPr>
+      <w:r>
+        <w:t>The CSE implements a rudimentary tool manager/launcher, with which 3</w:t>
+      </w:r>
+      <w:r>
+        <w:rPr>
+          <w:vertAlign w:val="superscript"/>
+        </w:rPr>
+        <w:t>rd</w:t>
+      </w:r>
+      <w:r>
+        <w:t xml:space="preserve"> party software can be launched directly from within the editor environment. </w:t>
+      </w:r>
+    </w:p>
+    <w:p>
+      <w:pPr>
+        <w:ind w:left="720" w:firstLine="720"/>
+      </w:pPr>
+      <w:r>
+        <w:t>Both the manager and the list of registered tools can be accessed from the “Tools” menu.</w:t>
+      </w:r>
+      <w:r>
+        <w:t xml:space="preserve"> </w:t>
+      </w:r>
+    </w:p>
+    <w:p/>
+    <w:p>
+      <w:pPr>
+        <w:pStyle w:val="Heading5"/>
+        <w:ind w:firstLine="720"/>
+      </w:pPr>
+      <w:r>
+        <w:t>Achievements:</w:t>
+      </w:r>
+    </w:p>
+    <w:p>
+      <w:pPr>
+        <w:ind w:left="1440"/>
+      </w:pPr>
+      <w:r>
+        <w:t>The CSE smugly awards achievements to the user</w:t>
+      </w:r>
+      <w:r>
+        <w:t xml:space="preserve"> - for “doing stuff” -</w:t>
+      </w:r>
+      <w:r>
+        <w:t xml:space="preserve"> when they least expect it. It also tracks the total amount of time spent using the editor, a metric that is primarily used as an insidious means to instigate an existential crisis in the user.</w:t>
+      </w:r>
+      <w:r>
+        <w:t xml:space="preserve"> </w:t>
+      </w:r>
+    </w:p>
+    <w:p/>
+    <w:p>
+      <w:pPr>
+        <w:pStyle w:val="Heading5"/>
+        <w:ind w:firstLine="720"/>
+      </w:pPr>
+      <w:r>
+        <w:t>Lash Chance “Panic Save” Handler:</w:t>
+      </w:r>
+    </w:p>
+    <w:p>
+      <w:pPr>
+        <w:ind w:left="1440"/>
+      </w:pPr>
+      <w:r>
+        <w:t xml:space="preserve">Let’s face it – The CSE is an almost-sentient, handsome stallion of program. But it has “got heart”, as film critics like to say. And in that “heart”, it houses humility. While it knows that it’s capable of feats beyond the vanilla CS’s wildest dreams, it realizes that it isn’t omnipotent and cannot predict when its finicky host is about to vomit on the proverbial kettle. But it </w:t>
+      </w:r>
+      <w:r>
+        <w:rPr>
+          <w:i/>
+        </w:rPr>
+        <w:t>can</w:t>
+      </w:r>
+      <w:r>
+        <w:t xml:space="preserve"> do the next best thing –</w:t>
+      </w:r>
+      <w:r>
+        <w:t>Try and</w:t>
+      </w:r>
+      <w:r>
+        <w:t xml:space="preserve"> shield the active plugin from that malodorous </w:t>
+      </w:r>
+      <w:r>
+        <w:t xml:space="preserve">mix of bodily fluids and half-digested breakfast. </w:t>
+      </w:r>
+      <w:r>
+        <w:t xml:space="preserve">It does so by attempting to </w:t>
+      </w:r>
+      <w:r>
+        <w:t xml:space="preserve">save </w:t>
+      </w:r>
+      <w:r>
+        <w:t>it</w:t>
+      </w:r>
+      <w:r>
+        <w:t xml:space="preserve"> </w:t>
+      </w:r>
+      <w:r>
+        <w:t>on the event of a CTD.</w:t>
+      </w:r>
+    </w:p>
+    <w:p>
+      <w:pPr>
+        <w:ind w:left="1440"/>
+      </w:pPr>
+      <w:r>
+        <w:t>If successful, the plugin is saved to the workspace’s “Data\Backup” folder under the name of “</w:t>
       </w:r>
       <w:proofErr w:type="spellStart"/>
       <w:r>
-        <w:t>EditorIDs</w:t>
+        <w:t>PanicSave.bak</w:t>
       </w:r>
       <w:proofErr w:type="spellEnd"/>
       <w:r>
-        <w:t>:</w:t>
-      </w:r>
-    </w:p>
-    <w:p>
-      <w:pPr>
-        <w:ind w:left="1440"/>
-      </w:pPr>
-      <w:proofErr w:type="spellStart"/>
-      <w:r>
-        <w:t>EditorIDs</w:t>
-      </w:r>
-      <w:proofErr w:type="spellEnd"/>
-      <w:r>
-        <w:t xml:space="preserve"> that start with integers optionally (i.e., as controlled by the appropriate INI setting) display a warning, reminding the user of the caveats of using such identifiers.</w:t>
-      </w:r>
-      <w:r>
-        <w:t xml:space="preserve"> </w:t>
+        <w:t xml:space="preserve">”. The dumped plugin may contain errors and/or lice, so approach with caution. </w:t>
       </w:r>
     </w:p>
     <w:p>
@@ -2736,7 +4124,14 @@
               <w:rPr>
                 <w:rFonts w:ascii="Palatino Linotype" w:hAnsi="Palatino Linotype" w:cs="Times New Roman"/>
               </w:rPr>
-              <w:t>Fix for the CTD that occurs on machines with Realtek soundcards, when the response window is initialized without a microphone plugged in its socket.</w:t>
+              <w:t xml:space="preserve">Fix for the CTD that occurs on machines with Realtek soundcards, when the </w:t>
+            </w:r>
+            <w:r>
+              <w:rPr>
+                <w:rFonts w:ascii="Palatino Linotype" w:hAnsi="Palatino Linotype" w:cs="Times New Roman"/>
+              </w:rPr>
+              <w:lastRenderedPageBreak/>
+              <w:t>response window is initialized without a microphone plugged in its socket.</w:t>
             </w:r>
           </w:p>
         </w:tc>
@@ -2759,6 +4154,7 @@
               <w:ind w:left="360"/>
             </w:pPr>
             <w:r>
+              <w:lastRenderedPageBreak/>
               <w:t>Topic Info Data Reset</w:t>
             </w:r>
           </w:p>
@@ -3547,7 +4943,6 @@
               <w:ind w:left="360"/>
             </w:pPr>
             <w:r>
-              <w:lastRenderedPageBreak/>
               <w:t>LOD Diffuse Map Filename</w:t>
             </w:r>
           </w:p>
@@ -4211,7 +5606,11 @@
               <w:cnfStyle w:val="000000100000" w:firstRow="0" w:lastRow="0" w:firstColumn="0" w:lastColumn="0" w:oddVBand="0" w:evenVBand="0" w:oddHBand="1" w:evenHBand="0" w:firstRowFirstColumn="0" w:firstRowLastColumn="0" w:lastRowFirstColumn="0" w:lastRowLastColumn="0"/>
             </w:pPr>
             <w:r>
-              <w:t>Fix for the bug that prevented the selection rectangle from showing on multiple path grid point selections.</w:t>
+              <w:t xml:space="preserve">Fix for the bug that prevented the selection rectangle from showing on multiple </w:t>
+            </w:r>
+            <w:r>
+              <w:lastRenderedPageBreak/>
+              <w:t>path grid point selections.</w:t>
             </w:r>
           </w:p>
         </w:tc>
@@ -4230,6 +5629,7 @@
               <w:ind w:left="360"/>
             </w:pPr>
             <w:r>
+              <w:lastRenderedPageBreak/>
               <w:t>Render Window Reference Duplication</w:t>
             </w:r>
           </w:p>
@@ -5106,6 +6506,7 @@
         <w:rPr>
           <w:noProof/>
         </w:rPr>
+        <w:lastRenderedPageBreak/>
         <w:drawing>
           <wp:inline distT="0" distB="0" distL="0" distR="0" wp14:anchorId="7E7B1B45" wp14:editId="53D231F5">
             <wp:extent cx="8601075" cy="6296025"/>
@@ -5124,7 +6525,7 @@
                     </pic:cNvPicPr>
                   </pic:nvPicPr>
                   <pic:blipFill>
-                    <a:blip r:embed="rId16">
+                    <a:blip r:embed="rId22">
                       <a:extLst>
                         <a:ext uri="{28A0092B-C50C-407E-A947-70E740481C1C}">
                           <a14:useLocalDpi xmlns:a14="http://schemas.microsoft.com/office/drawing/2010/main" val="0"/>
@@ -5299,7 +6700,6 @@
         <w:rPr>
           <w:noProof/>
         </w:rPr>
-        <w:lastRenderedPageBreak/>
         <w:drawing>
           <wp:inline distT="0" distB="0" distL="0" distR="0" wp14:anchorId="41D362A3" wp14:editId="657BF0DD">
             <wp:extent cx="7173048" cy="4552950"/>
@@ -5318,7 +6718,7 @@
                     </pic:cNvPicPr>
                   </pic:nvPicPr>
                   <pic:blipFill>
-                    <a:blip r:embed="rId17">
+                    <a:blip r:embed="rId23">
                       <a:extLst>
                         <a:ext uri="{28A0092B-C50C-407E-A947-70E740481C1C}">
                           <a14:useLocalDpi xmlns:a14="http://schemas.microsoft.com/office/drawing/2010/main" val="0"/>
@@ -5358,15 +6758,11 @@
     </w:p>
     <w:p>
       <w:r>
-        <w:t xml:space="preserve">The list view displays all the loaded scripts and the text box to the right shows a preview of the selected script. The textbox at the bottom can be used to select a particular script by its </w:t>
-      </w:r>
-      <w:proofErr w:type="spellStart"/>
-      <w:r>
-        <w:t>editorID</w:t>
-      </w:r>
-      <w:proofErr w:type="spellEnd"/>
-      <w:r>
-        <w:t xml:space="preserve"> or formID. Multiple scripts can be selected in the list view during an ‘Open’ operation and this is where the ‘Select Script(s)’ button comes to play. The selected scripts are loaded neatly into their own tab </w:t>
+        <w:t xml:space="preserve">The list view displays all the loaded scripts and the text box to the right shows a preview of the selected script. The textbox at the bottom can be used to select a particular script by its editorID or formID. Multiple scripts can be selected in the list view during an ‘Open’ operation and this is </w:t>
+      </w:r>
+      <w:r>
+        <w:lastRenderedPageBreak/>
+        <w:t xml:space="preserve">where the ‘Select Script(s)’ button comes to play. The selected scripts are loaded neatly into their own tab </w:t>
       </w:r>
       <w:r>
         <w:t>on clicking it. The list view can be sorted by each column. The first column denotes the state of each script – A golden star denotes that the script is from an active plugin and an ‘X’ mark denotes that the script is deleted. The list view is sorted by status on initialization.</w:t>
@@ -6282,7 +7678,7 @@
                     </pic:cNvPicPr>
                   </pic:nvPicPr>
                   <pic:blipFill>
-                    <a:blip r:embed="rId18">
+                    <a:blip r:embed="rId24">
                       <a:extLst>
                         <a:ext uri="{28A0092B-C50C-407E-A947-70E740481C1C}">
                           <a14:useLocalDpi xmlns:a14="http://schemas.microsoft.com/office/drawing/2010/main" val="0"/>
@@ -6536,6 +7932,7 @@
         <w:rPr>
           <w:b/>
         </w:rPr>
+        <w:lastRenderedPageBreak/>
         <w:t>IntelliSense</w:t>
       </w:r>
     </w:p>
@@ -6626,7 +8023,7 @@
                     </pic:cNvPicPr>
                   </pic:nvPicPr>
                   <pic:blipFill>
-                    <a:blip r:embed="rId19">
+                    <a:blip r:embed="rId25">
                       <a:extLst>
                         <a:ext uri="{28A0092B-C50C-407E-A947-70E740481C1C}">
                           <a14:useLocalDpi xmlns:a14="http://schemas.microsoft.com/office/drawing/2010/main" val="0"/>
@@ -6831,15 +8228,7 @@
         <w:t>Quests</w:t>
       </w:r>
       <w:r>
-        <w:t xml:space="preserve"> – Descriptions include the name field of the quest and the </w:t>
-      </w:r>
-      <w:proofErr w:type="spellStart"/>
-      <w:r>
-        <w:t>editorID</w:t>
-      </w:r>
-      <w:proofErr w:type="spellEnd"/>
-      <w:r>
-        <w:t xml:space="preserve"> of the quest script, if any.</w:t>
+        <w:t xml:space="preserve"> – Descriptions include the name field of the quest and the editorID of the quest script, if any.</w:t>
       </w:r>
     </w:p>
     <w:p>
@@ -7930,6 +9319,7 @@
           <w:rFonts w:ascii="Consolas" w:hAnsi="Consolas" w:cs="Consolas"/>
           <w:b w:val="0"/>
         </w:rPr>
+        <w:lastRenderedPageBreak/>
         <w:t>;{</w:t>
       </w:r>
     </w:p>
@@ -9501,7 +10891,6 @@
           <w:rFonts w:ascii="Consolas" w:hAnsi="Consolas" w:cs="Consolas"/>
           <w:b w:val="0"/>
         </w:rPr>
-        <w:lastRenderedPageBreak/>
         <w:t>;</w:t>
       </w:r>
       <w:r>
@@ -10281,6 +11670,7 @@
         </w:numPr>
       </w:pPr>
       <w:r>
+        <w:lastRenderedPageBreak/>
         <w:t>Greater than [&gt;]</w:t>
       </w:r>
     </w:p>
@@ -11921,7 +13311,6 @@
         <w:pStyle w:val="Heading5"/>
       </w:pPr>
       <w:r>
-        <w:lastRenderedPageBreak/>
         <w:t>Centralized Use Info Listing</w:t>
       </w:r>
       <w:r>
@@ -11945,6 +13334,7 @@
         <w:rPr>
           <w:noProof/>
         </w:rPr>
+        <w:lastRenderedPageBreak/>
         <w:drawing>
           <wp:inline distT="0" distB="0" distL="0" distR="0" wp14:anchorId="1D34284D" wp14:editId="28F49964">
             <wp:extent cx="7239000" cy="4752975"/>
@@ -11961,7 +13351,7 @@
                     <pic:cNvPicPr/>
                   </pic:nvPicPr>
                   <pic:blipFill>
-                    <a:blip r:embed="rId20"/>
+                    <a:blip r:embed="rId26"/>
                     <a:stretch>
                       <a:fillRect/>
                     </a:stretch>
@@ -12006,15 +13396,7 @@
         <w:t>use lists</w:t>
       </w:r>
       <w:r>
-        <w:t xml:space="preserve"> through its centralized listing. Furthermore, every item in the list can be edited directly by double clicking it. The textbox at the bottom is used to filter the form list by </w:t>
-      </w:r>
-      <w:proofErr w:type="spellStart"/>
-      <w:r>
-        <w:t>editorID</w:t>
-      </w:r>
-      <w:proofErr w:type="spellEnd"/>
-      <w:r>
-        <w:t xml:space="preserve"> and formID.</w:t>
+        <w:t xml:space="preserve"> through its centralized listing. Furthermore, every item in the list can be edited directly by double clicking it. The textbox at the bottom is used to filter the form list by editorID and formID.</w:t>
       </w:r>
       <w:r>
         <w:t xml:space="preserve"> </w:t>
@@ -12102,7 +13484,7 @@
                     <pic:cNvPicPr/>
                   </pic:nvPicPr>
                   <pic:blipFill>
-                    <a:blip r:embed="rId21"/>
+                    <a:blip r:embed="rId27"/>
                     <a:stretch>
                       <a:fillRect/>
                     </a:stretch>
@@ -12283,7 +13665,7 @@
                     <pic:cNvPicPr/>
                   </pic:nvPicPr>
                   <pic:blipFill>
-                    <a:blip r:embed="rId22"/>
+                    <a:blip r:embed="rId28"/>
                     <a:stretch>
                       <a:fillRect/>
                     </a:stretch>
@@ -12400,7 +13782,7 @@
       </w:r>
     </w:p>
     <w:sectPr>
-      <w:headerReference w:type="default" r:id="rId23"/>
+      <w:headerReference w:type="default" r:id="rId29"/>
       <w:pgSz w:w="17280" w:h="28800" w:code="1"/>
       <w:pgMar w:top="1440" w:right="1440" w:bottom="1440" w:left="1440" w:header="432" w:footer="0" w:gutter="0"/>
       <w:cols w:space="720"/>
@@ -12578,7 +13960,7 @@
                               <w:sz w:val="28"/>
                               <w:szCs w:val="28"/>
                             </w:rPr>
-                            <w:t>5</w:t>
+                            <w:t>7</w:t>
                           </w:r>
                           <w:r>
                             <w:rPr>
@@ -12653,7 +14035,7 @@
                         <w:sz w:val="28"/>
                         <w:szCs w:val="28"/>
                       </w:rPr>
-                      <w:t>5</w:t>
+                      <w:t>7</w:t>
                     </w:r>
                     <w:r>
                       <w:rPr>
@@ -13703,6 +15085,119 @@
     </w:lvl>
   </w:abstractNum>
   <w:abstractNum w:abstractNumId="9">
+    <w:nsid w:val="2A553162"/>
+    <w:multiLevelType w:val="hybridMultilevel"/>
+    <w:tmpl w:val="689CBAAA"/>
+    <w:lvl w:ilvl="0" w:tplc="04090001">
+      <w:start w:val="1"/>
+      <w:numFmt w:val="bullet"/>
+      <w:lvlText w:val=""/>
+      <w:lvlJc w:val="left"/>
+      <w:pPr>
+        <w:ind w:left="2160" w:hanging="360"/>
+      </w:pPr>
+      <w:rPr>
+        <w:rFonts w:ascii="Symbol" w:hAnsi="Symbol" w:hint="default"/>
+      </w:rPr>
+    </w:lvl>
+    <w:lvl w:ilvl="1" w:tplc="04090003" w:tentative="1">
+      <w:start w:val="1"/>
+      <w:numFmt w:val="bullet"/>
+      <w:lvlText w:val="o"/>
+      <w:lvlJc w:val="left"/>
+      <w:pPr>
+        <w:ind w:left="2880" w:hanging="360"/>
+      </w:pPr>
+      <w:rPr>
+        <w:rFonts w:ascii="Courier New" w:hAnsi="Courier New" w:cs="Courier New" w:hint="default"/>
+      </w:rPr>
+    </w:lvl>
+    <w:lvl w:ilvl="2" w:tplc="04090005" w:tentative="1">
+      <w:start w:val="1"/>
+      <w:numFmt w:val="bullet"/>
+      <w:lvlText w:val=""/>
+      <w:lvlJc w:val="left"/>
+      <w:pPr>
+        <w:ind w:left="3600" w:hanging="360"/>
+      </w:pPr>
+      <w:rPr>
+        <w:rFonts w:ascii="Wingdings" w:hAnsi="Wingdings" w:hint="default"/>
+      </w:rPr>
+    </w:lvl>
+    <w:lvl w:ilvl="3" w:tplc="04090001" w:tentative="1">
+      <w:start w:val="1"/>
+      <w:numFmt w:val="bullet"/>
+      <w:lvlText w:val=""/>
+      <w:lvlJc w:val="left"/>
+      <w:pPr>
+        <w:ind w:left="4320" w:hanging="360"/>
+      </w:pPr>
+      <w:rPr>
+        <w:rFonts w:ascii="Symbol" w:hAnsi="Symbol" w:hint="default"/>
+      </w:rPr>
+    </w:lvl>
+    <w:lvl w:ilvl="4" w:tplc="04090003" w:tentative="1">
+      <w:start w:val="1"/>
+      <w:numFmt w:val="bullet"/>
+      <w:lvlText w:val="o"/>
+      <w:lvlJc w:val="left"/>
+      <w:pPr>
+        <w:ind w:left="5040" w:hanging="360"/>
+      </w:pPr>
+      <w:rPr>
+        <w:rFonts w:ascii="Courier New" w:hAnsi="Courier New" w:cs="Courier New" w:hint="default"/>
+      </w:rPr>
+    </w:lvl>
+    <w:lvl w:ilvl="5" w:tplc="04090005" w:tentative="1">
+      <w:start w:val="1"/>
+      <w:numFmt w:val="bullet"/>
+      <w:lvlText w:val=""/>
+      <w:lvlJc w:val="left"/>
+      <w:pPr>
+        <w:ind w:left="5760" w:hanging="360"/>
+      </w:pPr>
+      <w:rPr>
+        <w:rFonts w:ascii="Wingdings" w:hAnsi="Wingdings" w:hint="default"/>
+      </w:rPr>
+    </w:lvl>
+    <w:lvl w:ilvl="6" w:tplc="04090001" w:tentative="1">
+      <w:start w:val="1"/>
+      <w:numFmt w:val="bullet"/>
+      <w:lvlText w:val=""/>
+      <w:lvlJc w:val="left"/>
+      <w:pPr>
+        <w:ind w:left="6480" w:hanging="360"/>
+      </w:pPr>
+      <w:rPr>
+        <w:rFonts w:ascii="Symbol" w:hAnsi="Symbol" w:hint="default"/>
+      </w:rPr>
+    </w:lvl>
+    <w:lvl w:ilvl="7" w:tplc="04090003" w:tentative="1">
+      <w:start w:val="1"/>
+      <w:numFmt w:val="bullet"/>
+      <w:lvlText w:val="o"/>
+      <w:lvlJc w:val="left"/>
+      <w:pPr>
+        <w:ind w:left="7200" w:hanging="360"/>
+      </w:pPr>
+      <w:rPr>
+        <w:rFonts w:ascii="Courier New" w:hAnsi="Courier New" w:cs="Courier New" w:hint="default"/>
+      </w:rPr>
+    </w:lvl>
+    <w:lvl w:ilvl="8" w:tplc="04090005" w:tentative="1">
+      <w:start w:val="1"/>
+      <w:numFmt w:val="bullet"/>
+      <w:lvlText w:val=""/>
+      <w:lvlJc w:val="left"/>
+      <w:pPr>
+        <w:ind w:left="7920" w:hanging="360"/>
+      </w:pPr>
+      <w:rPr>
+        <w:rFonts w:ascii="Wingdings" w:hAnsi="Wingdings" w:hint="default"/>
+      </w:rPr>
+    </w:lvl>
+  </w:abstractNum>
+  <w:abstractNum w:abstractNumId="10">
     <w:nsid w:val="2E3F731A"/>
     <w:multiLevelType w:val="hybridMultilevel"/>
     <w:tmpl w:val="FA8A303C"/>
@@ -13815,7 +15310,7 @@
       </w:rPr>
     </w:lvl>
   </w:abstractNum>
-  <w:abstractNum w:abstractNumId="10">
+  <w:abstractNum w:abstractNumId="11">
     <w:nsid w:val="349203E9"/>
     <w:multiLevelType w:val="hybridMultilevel"/>
     <w:tmpl w:val="F05CA4CA"/>
@@ -13928,7 +15423,7 @@
       </w:rPr>
     </w:lvl>
   </w:abstractNum>
-  <w:abstractNum w:abstractNumId="11">
+  <w:abstractNum w:abstractNumId="12">
     <w:nsid w:val="37AF7E74"/>
     <w:multiLevelType w:val="hybridMultilevel"/>
     <w:tmpl w:val="02F0307A"/>
@@ -14041,7 +15536,7 @@
       </w:rPr>
     </w:lvl>
   </w:abstractNum>
-  <w:abstractNum w:abstractNumId="12">
+  <w:abstractNum w:abstractNumId="13">
     <w:nsid w:val="395C381C"/>
     <w:multiLevelType w:val="hybridMultilevel"/>
     <w:tmpl w:val="AB184A72"/>
@@ -14154,7 +15649,7 @@
       </w:rPr>
     </w:lvl>
   </w:abstractNum>
-  <w:abstractNum w:abstractNumId="13">
+  <w:abstractNum w:abstractNumId="14">
     <w:nsid w:val="3EB265BD"/>
     <w:multiLevelType w:val="hybridMultilevel"/>
     <w:tmpl w:val="898E91A0"/>
@@ -14267,7 +15762,7 @@
       </w:rPr>
     </w:lvl>
   </w:abstractNum>
-  <w:abstractNum w:abstractNumId="14">
+  <w:abstractNum w:abstractNumId="15">
     <w:nsid w:val="41B74737"/>
     <w:multiLevelType w:val="hybridMultilevel"/>
     <w:tmpl w:val="66A43472"/>
@@ -14380,7 +15875,7 @@
       </w:rPr>
     </w:lvl>
   </w:abstractNum>
-  <w:abstractNum w:abstractNumId="15">
+  <w:abstractNum w:abstractNumId="16">
     <w:nsid w:val="42D930A7"/>
     <w:multiLevelType w:val="hybridMultilevel"/>
     <w:tmpl w:val="E12C0388"/>
@@ -14493,7 +15988,7 @@
       </w:rPr>
     </w:lvl>
   </w:abstractNum>
-  <w:abstractNum w:abstractNumId="16">
+  <w:abstractNum w:abstractNumId="17">
     <w:nsid w:val="44AD6446"/>
     <w:multiLevelType w:val="hybridMultilevel"/>
     <w:tmpl w:val="D2D4905E"/>
@@ -14606,7 +16101,7 @@
       </w:rPr>
     </w:lvl>
   </w:abstractNum>
-  <w:abstractNum w:abstractNumId="17">
+  <w:abstractNum w:abstractNumId="18">
     <w:nsid w:val="4B7220DB"/>
     <w:multiLevelType w:val="hybridMultilevel"/>
     <w:tmpl w:val="480EB66E"/>
@@ -14719,7 +16214,7 @@
       </w:rPr>
     </w:lvl>
   </w:abstractNum>
-  <w:abstractNum w:abstractNumId="18">
+  <w:abstractNum w:abstractNumId="19">
     <w:nsid w:val="4F773CA4"/>
     <w:multiLevelType w:val="hybridMultilevel"/>
     <w:tmpl w:val="31F0350E"/>
@@ -14832,7 +16327,7 @@
       </w:rPr>
     </w:lvl>
   </w:abstractNum>
-  <w:abstractNum w:abstractNumId="19">
+  <w:abstractNum w:abstractNumId="20">
     <w:nsid w:val="4FBB7FE2"/>
     <w:multiLevelType w:val="hybridMultilevel"/>
     <w:tmpl w:val="BC3AA8E8"/>
@@ -14921,7 +16416,7 @@
       </w:pPr>
     </w:lvl>
   </w:abstractNum>
-  <w:abstractNum w:abstractNumId="20">
+  <w:abstractNum w:abstractNumId="21">
     <w:nsid w:val="52BC5009"/>
     <w:multiLevelType w:val="hybridMultilevel"/>
     <w:tmpl w:val="67689390"/>
@@ -15034,7 +16529,7 @@
       </w:rPr>
     </w:lvl>
   </w:abstractNum>
-  <w:abstractNum w:abstractNumId="21">
+  <w:abstractNum w:abstractNumId="22">
     <w:nsid w:val="54661D91"/>
     <w:multiLevelType w:val="hybridMultilevel"/>
     <w:tmpl w:val="D736B774"/>
@@ -15147,7 +16642,7 @@
       </w:rPr>
     </w:lvl>
   </w:abstractNum>
-  <w:abstractNum w:abstractNumId="22">
+  <w:abstractNum w:abstractNumId="23">
     <w:nsid w:val="57C84CF7"/>
     <w:multiLevelType w:val="hybridMultilevel"/>
     <w:tmpl w:val="64E89DCA"/>
@@ -15261,7 +16756,7 @@
       </w:rPr>
     </w:lvl>
   </w:abstractNum>
-  <w:abstractNum w:abstractNumId="23">
+  <w:abstractNum w:abstractNumId="24">
     <w:nsid w:val="5B853E6F"/>
     <w:multiLevelType w:val="hybridMultilevel"/>
     <w:tmpl w:val="CA9EA874"/>
@@ -15374,7 +16869,7 @@
       </w:rPr>
     </w:lvl>
   </w:abstractNum>
-  <w:abstractNum w:abstractNumId="24">
+  <w:abstractNum w:abstractNumId="25">
     <w:nsid w:val="5DA84368"/>
     <w:multiLevelType w:val="hybridMultilevel"/>
     <w:tmpl w:val="52ECBBF8"/>
@@ -15487,7 +16982,120 @@
       </w:rPr>
     </w:lvl>
   </w:abstractNum>
-  <w:abstractNum w:abstractNumId="25">
+  <w:abstractNum w:abstractNumId="26">
+    <w:nsid w:val="5DCF0AB6"/>
+    <w:multiLevelType w:val="hybridMultilevel"/>
+    <w:tmpl w:val="3B047C12"/>
+    <w:lvl w:ilvl="0" w:tplc="04090001">
+      <w:start w:val="1"/>
+      <w:numFmt w:val="bullet"/>
+      <w:lvlText w:val=""/>
+      <w:lvlJc w:val="left"/>
+      <w:pPr>
+        <w:ind w:left="2160" w:hanging="360"/>
+      </w:pPr>
+      <w:rPr>
+        <w:rFonts w:ascii="Symbol" w:hAnsi="Symbol" w:hint="default"/>
+      </w:rPr>
+    </w:lvl>
+    <w:lvl w:ilvl="1" w:tplc="04090003" w:tentative="1">
+      <w:start w:val="1"/>
+      <w:numFmt w:val="bullet"/>
+      <w:lvlText w:val="o"/>
+      <w:lvlJc w:val="left"/>
+      <w:pPr>
+        <w:ind w:left="2880" w:hanging="360"/>
+      </w:pPr>
+      <w:rPr>
+        <w:rFonts w:ascii="Courier New" w:hAnsi="Courier New" w:cs="Courier New" w:hint="default"/>
+      </w:rPr>
+    </w:lvl>
+    <w:lvl w:ilvl="2" w:tplc="04090005" w:tentative="1">
+      <w:start w:val="1"/>
+      <w:numFmt w:val="bullet"/>
+      <w:lvlText w:val=""/>
+      <w:lvlJc w:val="left"/>
+      <w:pPr>
+        <w:ind w:left="3600" w:hanging="360"/>
+      </w:pPr>
+      <w:rPr>
+        <w:rFonts w:ascii="Wingdings" w:hAnsi="Wingdings" w:hint="default"/>
+      </w:rPr>
+    </w:lvl>
+    <w:lvl w:ilvl="3" w:tplc="04090001" w:tentative="1">
+      <w:start w:val="1"/>
+      <w:numFmt w:val="bullet"/>
+      <w:lvlText w:val=""/>
+      <w:lvlJc w:val="left"/>
+      <w:pPr>
+        <w:ind w:left="4320" w:hanging="360"/>
+      </w:pPr>
+      <w:rPr>
+        <w:rFonts w:ascii="Symbol" w:hAnsi="Symbol" w:hint="default"/>
+      </w:rPr>
+    </w:lvl>
+    <w:lvl w:ilvl="4" w:tplc="04090003" w:tentative="1">
+      <w:start w:val="1"/>
+      <w:numFmt w:val="bullet"/>
+      <w:lvlText w:val="o"/>
+      <w:lvlJc w:val="left"/>
+      <w:pPr>
+        <w:ind w:left="5040" w:hanging="360"/>
+      </w:pPr>
+      <w:rPr>
+        <w:rFonts w:ascii="Courier New" w:hAnsi="Courier New" w:cs="Courier New" w:hint="default"/>
+      </w:rPr>
+    </w:lvl>
+    <w:lvl w:ilvl="5" w:tplc="04090005" w:tentative="1">
+      <w:start w:val="1"/>
+      <w:numFmt w:val="bullet"/>
+      <w:lvlText w:val=""/>
+      <w:lvlJc w:val="left"/>
+      <w:pPr>
+        <w:ind w:left="5760" w:hanging="360"/>
+      </w:pPr>
+      <w:rPr>
+        <w:rFonts w:ascii="Wingdings" w:hAnsi="Wingdings" w:hint="default"/>
+      </w:rPr>
+    </w:lvl>
+    <w:lvl w:ilvl="6" w:tplc="04090001" w:tentative="1">
+      <w:start w:val="1"/>
+      <w:numFmt w:val="bullet"/>
+      <w:lvlText w:val=""/>
+      <w:lvlJc w:val="left"/>
+      <w:pPr>
+        <w:ind w:left="6480" w:hanging="360"/>
+      </w:pPr>
+      <w:rPr>
+        <w:rFonts w:ascii="Symbol" w:hAnsi="Symbol" w:hint="default"/>
+      </w:rPr>
+    </w:lvl>
+    <w:lvl w:ilvl="7" w:tplc="04090003" w:tentative="1">
+      <w:start w:val="1"/>
+      <w:numFmt w:val="bullet"/>
+      <w:lvlText w:val="o"/>
+      <w:lvlJc w:val="left"/>
+      <w:pPr>
+        <w:ind w:left="7200" w:hanging="360"/>
+      </w:pPr>
+      <w:rPr>
+        <w:rFonts w:ascii="Courier New" w:hAnsi="Courier New" w:cs="Courier New" w:hint="default"/>
+      </w:rPr>
+    </w:lvl>
+    <w:lvl w:ilvl="8" w:tplc="04090005" w:tentative="1">
+      <w:start w:val="1"/>
+      <w:numFmt w:val="bullet"/>
+      <w:lvlText w:val=""/>
+      <w:lvlJc w:val="left"/>
+      <w:pPr>
+        <w:ind w:left="7920" w:hanging="360"/>
+      </w:pPr>
+      <w:rPr>
+        <w:rFonts w:ascii="Wingdings" w:hAnsi="Wingdings" w:hint="default"/>
+      </w:rPr>
+    </w:lvl>
+  </w:abstractNum>
+  <w:abstractNum w:abstractNumId="27">
     <w:nsid w:val="61391746"/>
     <w:multiLevelType w:val="hybridMultilevel"/>
     <w:tmpl w:val="175200C8"/>
@@ -15600,7 +17208,7 @@
       </w:rPr>
     </w:lvl>
   </w:abstractNum>
-  <w:abstractNum w:abstractNumId="26">
+  <w:abstractNum w:abstractNumId="28">
     <w:nsid w:val="664A6927"/>
     <w:multiLevelType w:val="hybridMultilevel"/>
     <w:tmpl w:val="A3A6BC24"/>
@@ -15713,7 +17321,120 @@
       </w:rPr>
     </w:lvl>
   </w:abstractNum>
-  <w:abstractNum w:abstractNumId="27">
+  <w:abstractNum w:abstractNumId="29">
+    <w:nsid w:val="69040E86"/>
+    <w:multiLevelType w:val="hybridMultilevel"/>
+    <w:tmpl w:val="80444CFA"/>
+    <w:lvl w:ilvl="0" w:tplc="04090001">
+      <w:start w:val="1"/>
+      <w:numFmt w:val="bullet"/>
+      <w:lvlText w:val=""/>
+      <w:lvlJc w:val="left"/>
+      <w:pPr>
+        <w:ind w:left="2520" w:hanging="360"/>
+      </w:pPr>
+      <w:rPr>
+        <w:rFonts w:ascii="Symbol" w:hAnsi="Symbol" w:hint="default"/>
+      </w:rPr>
+    </w:lvl>
+    <w:lvl w:ilvl="1" w:tplc="04090003">
+      <w:start w:val="1"/>
+      <w:numFmt w:val="bullet"/>
+      <w:lvlText w:val="o"/>
+      <w:lvlJc w:val="left"/>
+      <w:pPr>
+        <w:ind w:left="3240" w:hanging="360"/>
+      </w:pPr>
+      <w:rPr>
+        <w:rFonts w:ascii="Courier New" w:hAnsi="Courier New" w:cs="Courier New" w:hint="default"/>
+      </w:rPr>
+    </w:lvl>
+    <w:lvl w:ilvl="2" w:tplc="04090005" w:tentative="1">
+      <w:start w:val="1"/>
+      <w:numFmt w:val="bullet"/>
+      <w:lvlText w:val=""/>
+      <w:lvlJc w:val="left"/>
+      <w:pPr>
+        <w:ind w:left="3960" w:hanging="360"/>
+      </w:pPr>
+      <w:rPr>
+        <w:rFonts w:ascii="Wingdings" w:hAnsi="Wingdings" w:hint="default"/>
+      </w:rPr>
+    </w:lvl>
+    <w:lvl w:ilvl="3" w:tplc="04090001" w:tentative="1">
+      <w:start w:val="1"/>
+      <w:numFmt w:val="bullet"/>
+      <w:lvlText w:val=""/>
+      <w:lvlJc w:val="left"/>
+      <w:pPr>
+        <w:ind w:left="4680" w:hanging="360"/>
+      </w:pPr>
+      <w:rPr>
+        <w:rFonts w:ascii="Symbol" w:hAnsi="Symbol" w:hint="default"/>
+      </w:rPr>
+    </w:lvl>
+    <w:lvl w:ilvl="4" w:tplc="04090003" w:tentative="1">
+      <w:start w:val="1"/>
+      <w:numFmt w:val="bullet"/>
+      <w:lvlText w:val="o"/>
+      <w:lvlJc w:val="left"/>
+      <w:pPr>
+        <w:ind w:left="5400" w:hanging="360"/>
+      </w:pPr>
+      <w:rPr>
+        <w:rFonts w:ascii="Courier New" w:hAnsi="Courier New" w:cs="Courier New" w:hint="default"/>
+      </w:rPr>
+    </w:lvl>
+    <w:lvl w:ilvl="5" w:tplc="04090005" w:tentative="1">
+      <w:start w:val="1"/>
+      <w:numFmt w:val="bullet"/>
+      <w:lvlText w:val=""/>
+      <w:lvlJc w:val="left"/>
+      <w:pPr>
+        <w:ind w:left="6120" w:hanging="360"/>
+      </w:pPr>
+      <w:rPr>
+        <w:rFonts w:ascii="Wingdings" w:hAnsi="Wingdings" w:hint="default"/>
+      </w:rPr>
+    </w:lvl>
+    <w:lvl w:ilvl="6" w:tplc="04090001" w:tentative="1">
+      <w:start w:val="1"/>
+      <w:numFmt w:val="bullet"/>
+      <w:lvlText w:val=""/>
+      <w:lvlJc w:val="left"/>
+      <w:pPr>
+        <w:ind w:left="6840" w:hanging="360"/>
+      </w:pPr>
+      <w:rPr>
+        <w:rFonts w:ascii="Symbol" w:hAnsi="Symbol" w:hint="default"/>
+      </w:rPr>
+    </w:lvl>
+    <w:lvl w:ilvl="7" w:tplc="04090003" w:tentative="1">
+      <w:start w:val="1"/>
+      <w:numFmt w:val="bullet"/>
+      <w:lvlText w:val="o"/>
+      <w:lvlJc w:val="left"/>
+      <w:pPr>
+        <w:ind w:left="7560" w:hanging="360"/>
+      </w:pPr>
+      <w:rPr>
+        <w:rFonts w:ascii="Courier New" w:hAnsi="Courier New" w:cs="Courier New" w:hint="default"/>
+      </w:rPr>
+    </w:lvl>
+    <w:lvl w:ilvl="8" w:tplc="04090005" w:tentative="1">
+      <w:start w:val="1"/>
+      <w:numFmt w:val="bullet"/>
+      <w:lvlText w:val=""/>
+      <w:lvlJc w:val="left"/>
+      <w:pPr>
+        <w:ind w:left="8280" w:hanging="360"/>
+      </w:pPr>
+      <w:rPr>
+        <w:rFonts w:ascii="Wingdings" w:hAnsi="Wingdings" w:hint="default"/>
+      </w:rPr>
+    </w:lvl>
+  </w:abstractNum>
+  <w:abstractNum w:abstractNumId="30">
     <w:nsid w:val="6AF57716"/>
     <w:multiLevelType w:val="hybridMultilevel"/>
     <w:tmpl w:val="D1EE3C82"/>
@@ -15799,7 +17520,7 @@
       </w:pPr>
     </w:lvl>
   </w:abstractNum>
-  <w:abstractNum w:abstractNumId="28">
+  <w:abstractNum w:abstractNumId="31">
     <w:nsid w:val="703B47A2"/>
     <w:multiLevelType w:val="hybridMultilevel"/>
     <w:tmpl w:val="B3F2E07E"/>
@@ -15885,7 +17606,7 @@
       </w:pPr>
     </w:lvl>
   </w:abstractNum>
-  <w:abstractNum w:abstractNumId="29">
+  <w:abstractNum w:abstractNumId="32">
     <w:nsid w:val="721B3E98"/>
     <w:multiLevelType w:val="hybridMultilevel"/>
     <w:tmpl w:val="31CA8974"/>
@@ -15998,7 +17719,7 @@
       </w:rPr>
     </w:lvl>
   </w:abstractNum>
-  <w:abstractNum w:abstractNumId="30">
+  <w:abstractNum w:abstractNumId="33">
     <w:nsid w:val="722E204D"/>
     <w:multiLevelType w:val="hybridMultilevel"/>
     <w:tmpl w:val="9F1EC7F8"/>
@@ -16111,7 +17832,7 @@
       </w:rPr>
     </w:lvl>
   </w:abstractNum>
-  <w:abstractNum w:abstractNumId="31">
+  <w:abstractNum w:abstractNumId="34">
     <w:nsid w:val="74AB130E"/>
     <w:multiLevelType w:val="hybridMultilevel"/>
     <w:tmpl w:val="65DAC216"/>
@@ -16224,7 +17945,7 @@
       </w:rPr>
     </w:lvl>
   </w:abstractNum>
-  <w:abstractNum w:abstractNumId="32">
+  <w:abstractNum w:abstractNumId="35">
     <w:nsid w:val="79906EB4"/>
     <w:multiLevelType w:val="hybridMultilevel"/>
     <w:tmpl w:val="726CFCC0"/>
@@ -16337,7 +18058,7 @@
       </w:rPr>
     </w:lvl>
   </w:abstractNum>
-  <w:abstractNum w:abstractNumId="33">
+  <w:abstractNum w:abstractNumId="36">
     <w:nsid w:val="79911088"/>
     <w:multiLevelType w:val="hybridMultilevel"/>
     <w:tmpl w:val="B89254AA"/>
@@ -16450,7 +18171,7 @@
       </w:rPr>
     </w:lvl>
   </w:abstractNum>
-  <w:abstractNum w:abstractNumId="34">
+  <w:abstractNum w:abstractNumId="37">
     <w:nsid w:val="7B9E2661"/>
     <w:multiLevelType w:val="hybridMultilevel"/>
     <w:tmpl w:val="1812C4DE"/>
@@ -16539,7 +18260,7 @@
       </w:pPr>
     </w:lvl>
   </w:abstractNum>
-  <w:abstractNum w:abstractNumId="35">
+  <w:abstractNum w:abstractNumId="38">
     <w:nsid w:val="7F3573AC"/>
     <w:multiLevelType w:val="hybridMultilevel"/>
     <w:tmpl w:val="94B09BC0"/>
@@ -16652,7 +18373,7 @@
       </w:rPr>
     </w:lvl>
   </w:abstractNum>
-  <w:abstractNum w:abstractNumId="36">
+  <w:abstractNum w:abstractNumId="39">
     <w:nsid w:val="7F844056"/>
     <w:multiLevelType w:val="hybridMultilevel"/>
     <w:tmpl w:val="E84653F2"/>
@@ -16766,100 +18487,100 @@
     </w:lvl>
   </w:abstractNum>
   <w:num w:numId="1">
-    <w:abstractNumId w:val="33"/>
+    <w:abstractNumId w:val="36"/>
   </w:num>
   <w:num w:numId="2">
-    <w:abstractNumId w:val="14"/>
+    <w:abstractNumId w:val="15"/>
   </w:num>
   <w:num w:numId="3">
-    <w:abstractNumId w:val="17"/>
+    <w:abstractNumId w:val="18"/>
   </w:num>
   <w:num w:numId="4">
     <w:abstractNumId w:val="3"/>
   </w:num>
   <w:num w:numId="5">
-    <w:abstractNumId w:val="22"/>
+    <w:abstractNumId w:val="23"/>
   </w:num>
   <w:num w:numId="6">
     <w:abstractNumId w:val="8"/>
   </w:num>
   <w:num w:numId="7">
-    <w:abstractNumId w:val="34"/>
+    <w:abstractNumId w:val="37"/>
   </w:num>
   <w:num w:numId="8">
     <w:abstractNumId w:val="5"/>
   </w:num>
   <w:num w:numId="9">
-    <w:abstractNumId w:val="11"/>
+    <w:abstractNumId w:val="12"/>
   </w:num>
   <w:num w:numId="10">
-    <w:abstractNumId w:val="30"/>
+    <w:abstractNumId w:val="33"/>
   </w:num>
   <w:num w:numId="11">
     <w:abstractNumId w:val="0"/>
   </w:num>
   <w:num w:numId="12">
-    <w:abstractNumId w:val="9"/>
+    <w:abstractNumId w:val="10"/>
   </w:num>
   <w:num w:numId="13">
-    <w:abstractNumId w:val="27"/>
+    <w:abstractNumId w:val="30"/>
   </w:num>
   <w:num w:numId="14">
-    <w:abstractNumId w:val="36"/>
+    <w:abstractNumId w:val="39"/>
   </w:num>
   <w:num w:numId="15">
-    <w:abstractNumId w:val="15"/>
+    <w:abstractNumId w:val="16"/>
   </w:num>
   <w:num w:numId="16">
-    <w:abstractNumId w:val="13"/>
+    <w:abstractNumId w:val="14"/>
   </w:num>
   <w:num w:numId="17">
-    <w:abstractNumId w:val="23"/>
+    <w:abstractNumId w:val="24"/>
   </w:num>
   <w:num w:numId="18">
     <w:abstractNumId w:val="1"/>
   </w:num>
   <w:num w:numId="19">
-    <w:abstractNumId w:val="12"/>
+    <w:abstractNumId w:val="13"/>
   </w:num>
   <w:num w:numId="20">
-    <w:abstractNumId w:val="18"/>
+    <w:abstractNumId w:val="19"/>
   </w:num>
   <w:num w:numId="21">
+    <w:abstractNumId w:val="34"/>
+  </w:num>
+  <w:num w:numId="22">
+    <w:abstractNumId w:val="21"/>
+  </w:num>
+  <w:num w:numId="23">
+    <w:abstractNumId w:val="17"/>
+  </w:num>
+  <w:num w:numId="24">
+    <w:abstractNumId w:val="28"/>
+  </w:num>
+  <w:num w:numId="25">
+    <w:abstractNumId w:val="38"/>
+  </w:num>
+  <w:num w:numId="26">
+    <w:abstractNumId w:val="11"/>
+  </w:num>
+  <w:num w:numId="27">
     <w:abstractNumId w:val="31"/>
   </w:num>
-  <w:num w:numId="22">
-    <w:abstractNumId w:val="20"/>
-  </w:num>
-  <w:num w:numId="23">
-    <w:abstractNumId w:val="16"/>
-  </w:num>
-  <w:num w:numId="24">
-    <w:abstractNumId w:val="26"/>
-  </w:num>
-  <w:num w:numId="25">
-    <w:abstractNumId w:val="35"/>
-  </w:num>
-  <w:num w:numId="26">
-    <w:abstractNumId w:val="10"/>
-  </w:num>
-  <w:num w:numId="27">
-    <w:abstractNumId w:val="28"/>
-  </w:num>
   <w:num w:numId="28">
-    <w:abstractNumId w:val="25"/>
+    <w:abstractNumId w:val="27"/>
   </w:num>
   <w:num w:numId="29">
-    <w:abstractNumId w:val="29"/>
+    <w:abstractNumId w:val="32"/>
   </w:num>
   <w:num w:numId="30">
-    <w:abstractNumId w:val="24"/>
+    <w:abstractNumId w:val="25"/>
   </w:num>
   <w:num w:numId="31">
     <w:abstractNumId w:val="7"/>
   </w:num>
   <w:num w:numId="32">
-    <w:abstractNumId w:val="19"/>
+    <w:abstractNumId w:val="20"/>
   </w:num>
   <w:num w:numId="33">
     <w:abstractNumId w:val="4"/>
@@ -16868,13 +18589,22 @@
     <w:abstractNumId w:val="6"/>
   </w:num>
   <w:num w:numId="35">
-    <w:abstractNumId w:val="21"/>
+    <w:abstractNumId w:val="22"/>
   </w:num>
   <w:num w:numId="36">
     <w:abstractNumId w:val="2"/>
   </w:num>
   <w:num w:numId="37">
-    <w:abstractNumId w:val="32"/>
+    <w:abstractNumId w:val="35"/>
+  </w:num>
+  <w:num w:numId="38">
+    <w:abstractNumId w:val="9"/>
+  </w:num>
+  <w:num w:numId="39">
+    <w:abstractNumId w:val="29"/>
+  </w:num>
+  <w:num w:numId="40">
+    <w:abstractNumId w:val="26"/>
   </w:num>
 </w:numbering>
 </file>
@@ -17032,6 +18762,7 @@
   <w:style w:type="paragraph" w:default="1" w:styleId="Normal">
     <w:name w:val="Normal"/>
     <w:qFormat/>
+    <w:rsid w:val="00B4129C"/>
     <w:pPr>
       <w:spacing w:after="200" w:line="276" w:lineRule="auto"/>
     </w:pPr>
@@ -18243,6 +19974,7 @@
   <w:style w:type="paragraph" w:default="1" w:styleId="Normal">
     <w:name w:val="Normal"/>
     <w:qFormat/>
+    <w:rsid w:val="00B4129C"/>
     <w:pPr>
       <w:spacing w:after="200" w:line="276" w:lineRule="auto"/>
     </w:pPr>
@@ -19407,6 +21139,7 @@
     <w:sig w:usb0="E1002EFF" w:usb1="C000605B" w:usb2="00000029" w:usb3="00000000" w:csb0="000101FF" w:csb1="00000000"/>
   </w:font>
   <w:font w:name="Calibri">
+    <w:altName w:val="Gentium Book Basic"/>
     <w:panose1 w:val="020F0502020204030204"/>
     <w:charset w:val="00"/>
     <w:family w:val="swiss"/>
@@ -19445,9 +21178,11 @@
   <w:rsids>
     <w:rsidRoot w:val="006E2072"/>
     <w:rsid w:val="001D259F"/>
+    <w:rsid w:val="0031135E"/>
     <w:rsid w:val="006E2072"/>
     <w:rsid w:val="008011AF"/>
     <w:rsid w:val="009E1762"/>
+    <w:rsid w:val="00B62488"/>
   </w:rsids>
   <m:mathPr>
     <m:mathFont m:val="Cambria Math"/>
@@ -20231,7 +21966,7 @@
 </file>
 
 <file path=customXml/itemProps3.xml><?xml version="1.0" encoding="utf-8"?>
-<ds:datastoreItem xmlns:ds="http://schemas.openxmlformats.org/officeDocument/2006/customXml" ds:itemID="{0E3D53F4-0EF6-49E3-B8C7-21BC84B6902F}">
+<ds:datastoreItem xmlns:ds="http://schemas.openxmlformats.org/officeDocument/2006/customXml" ds:itemID="{5E3ACFB0-CB5F-4EDF-AF5B-551D304BB5FC}">
   <ds:schemaRefs>
     <ds:schemaRef ds:uri="http://schemas.openxmlformats.org/officeDocument/2006/bibliography"/>
   </ds:schemaRefs>

</xml_diff>

<commit_message>
[CSE] Added the ability to maximize the object, cell view, render and aux. viewport windows Fixed a bug that caused the render window's path grid point selection to reset occasionally Added a render window shortcut to toggle path grid editing mode
[*]
Updated docs
</commit_message>
<xml_diff>
--- a/[Misc]/[Documentation]/Construction Set Extender Manual.docx
+++ b/[Misc]/[Documentation]/Construction Set Extender Manual.docx
@@ -1854,7 +1854,19 @@
         </w:numPr>
       </w:pPr>
       <w:r>
-        <w:t>Filter By EditorID – The object list can now be filtered by an editorID string. The filtering is performed as a case-insensitive substring search in each form’s editorID.</w:t>
+        <w:t xml:space="preserve">Filter By EditorID – The object list can now be filtered by a </w:t>
+      </w:r>
+      <w:r>
+        <w:t>search</w:t>
+      </w:r>
+      <w:r>
+        <w:t xml:space="preserve"> string. The filtering is performed as a case-insensitive substring search in each form’s editorID</w:t>
+      </w:r>
+      <w:r>
+        <w:t>, full name and description components (if any)</w:t>
+      </w:r>
+      <w:r>
+        <w:t>.</w:t>
       </w:r>
     </w:p>
     <w:p/>
@@ -1881,6 +1893,8 @@
         <w:tab/>
         <w:t>The following improvements have been made to the cell view window:</w:t>
       </w:r>
+      <w:bookmarkStart w:id="0" w:name="_GoBack"/>
+      <w:bookmarkEnd w:id="0"/>
     </w:p>
     <w:p>
       <w:pPr>
@@ -1946,7 +1960,13 @@
         </w:numPr>
       </w:pPr>
       <w:r>
-        <w:t>Filter References By EditorID – The references list can be filtered by editorID, similar to the object window. If a reference doesn’t have an editorID, the filtering is performed on its base form.</w:t>
+        <w:t xml:space="preserve">Filter References By EditorID – The references list can be filtered by </w:t>
+      </w:r>
+      <w:r>
+        <w:t>a search string</w:t>
+      </w:r>
+      <w:r>
+        <w:t>, similar to the object window. If a reference doesn’t have an editorID, the filtering is performed on its base form.</w:t>
       </w:r>
     </w:p>
     <w:p>
@@ -2207,6 +2227,37 @@
         </w:numPr>
       </w:pPr>
       <w:r>
+        <w:t xml:space="preserve">Auxiliary Viewport Window – The CSE adds a secondary viewport that allows the current render window scene to be viewed from a second </w:t>
+      </w:r>
+      <w:r>
+        <w:t xml:space="preserve">camera/perspective. </w:t>
+      </w:r>
+      <w:r>
+        <w:t>T</w:t>
+      </w:r>
+      <w:r>
+        <w:t>he auxiliary viewport’s camera</w:t>
+      </w:r>
+      <w:r>
+        <w:t xml:space="preserve"> can be set directly from the render window, with the “Freeze/Release auxiliary viewport camera” shortcut key mentioned below.</w:t>
+      </w:r>
+      <w:r>
+        <w:br/>
+      </w:r>
+      <w:r>
+        <w:br/>
+        <w:t>It can be accessed from the “View” menu.</w:t>
+      </w:r>
+    </w:p>
+    <w:p>
+      <w:pPr>
+        <w:pStyle w:val="ListParagraph"/>
+        <w:numPr>
+          <w:ilvl w:val="0"/>
+          <w:numId w:val="8"/>
+        </w:numPr>
+      </w:pPr>
+      <w:r>
         <w:t>Path Grid Editing Enhancements –</w:t>
       </w:r>
     </w:p>
@@ -2592,7 +2643,7 @@
           </w:tcPr>
           <w:p>
             <w:r>
-              <w:t>SHIFT + V</w:t>
+              <w:t>G</w:t>
             </w:r>
           </w:p>
         </w:tc>
@@ -2602,7 +2653,7 @@
           </w:tcPr>
           <w:p>
             <w:r>
-              <w:t>Invert selection</w:t>
+              <w:t>Toggle path grid editing mode</w:t>
             </w:r>
           </w:p>
         </w:tc>
@@ -2614,7 +2665,7 @@
           </w:tcPr>
           <w:p>
             <w:r>
-              <w:t>SHIFT + E</w:t>
+              <w:t>SHIFT + V</w:t>
             </w:r>
           </w:p>
         </w:tc>
@@ -2624,7 +2675,7 @@
           </w:tcPr>
           <w:p>
             <w:r>
-              <w:t>Toggle co-planar dropping</w:t>
+              <w:t>Invert selection</w:t>
             </w:r>
           </w:p>
         </w:tc>
@@ -2636,7 +2687,7 @@
           </w:tcPr>
           <w:p>
             <w:r>
-              <w:t>SHIFT + Q</w:t>
+              <w:t>SHIFT + E</w:t>
             </w:r>
           </w:p>
         </w:tc>
@@ -2646,7 +2697,7 @@
           </w:tcPr>
           <w:p>
             <w:r>
-              <w:t>Freeze/Release auxiliary viewport camera</w:t>
+              <w:t>Toggle co-planar dropping</w:t>
             </w:r>
           </w:p>
         </w:tc>
@@ -2658,7 +2709,8 @@
           </w:tcPr>
           <w:p>
             <w:r>
-              <w:t>CONTROL + Q</w:t>
+              <w:lastRenderedPageBreak/>
+              <w:t>SHIFT + Q</w:t>
             </w:r>
           </w:p>
         </w:tc>
@@ -2668,7 +2720,7 @@
           </w:tcPr>
           <w:p>
             <w:r>
-              <w:t>Switch between the vanilla and alternate movement settings</w:t>
+              <w:t>Freeze/Release auxiliary viewport camera</w:t>
             </w:r>
           </w:p>
         </w:tc>
@@ -2680,7 +2732,7 @@
           </w:tcPr>
           <w:p>
             <w:r>
-              <w:t>CONTROL + R</w:t>
+              <w:t>CONTROL + Q</w:t>
             </w:r>
           </w:p>
         </w:tc>
@@ -2690,6 +2742,28 @@
           </w:tcPr>
           <w:p>
             <w:r>
+              <w:t>Switch between the vanilla and alternate movement settings</w:t>
+            </w:r>
+          </w:p>
+        </w:tc>
+      </w:tr>
+      <w:tr>
+        <w:tc>
+          <w:tcPr>
+            <w:tcW w:w="4230" w:type="dxa"/>
+          </w:tcPr>
+          <w:p>
+            <w:r>
+              <w:t>CONTROL + R</w:t>
+            </w:r>
+          </w:p>
+        </w:tc>
+        <w:tc>
+          <w:tcPr>
+            <w:tcW w:w="6122" w:type="dxa"/>
+          </w:tcPr>
+          <w:p>
+            <w:r>
               <w:t>Unlink path grid points from their linked references</w:t>
             </w:r>
           </w:p>
@@ -2706,7 +2780,6 @@
         <w:pStyle w:val="NoSpacing"/>
       </w:pPr>
       <w:r>
-        <w:lastRenderedPageBreak/>
         <w:tab/>
       </w:r>
       <w:r>
@@ -3176,6 +3249,7 @@
         <w:ind w:left="720"/>
       </w:pPr>
       <w:r>
+        <w:lastRenderedPageBreak/>
         <w:t>EditorIDs in Edit Dialog Titles:</w:t>
       </w:r>
     </w:p>
@@ -3196,7 +3270,6 @@
         <w:rPr>
           <w:noProof/>
         </w:rPr>
-        <w:lastRenderedPageBreak/>
         <w:drawing>
           <wp:inline distT="0" distB="0" distL="0" distR="0" wp14:anchorId="71D776E4" wp14:editId="71F8F878">
             <wp:extent cx="4686300" cy="1752600"/>
@@ -3681,6 +3754,7 @@
         <w:ind w:firstLine="720"/>
       </w:pPr>
       <w:r>
+        <w:lastRenderedPageBreak/>
         <w:t>Auto-loading BSA Archives</w:t>
       </w:r>
       <w:r>
@@ -4006,7 +4080,6 @@
         <w:jc w:val="center"/>
       </w:pPr>
       <w:r>
-        <w:lastRenderedPageBreak/>
         <w:t xml:space="preserve">Vanilla </w:t>
       </w:r>
       <w:r>
@@ -5404,7 +5477,11 @@
               <w:t>s</w:t>
             </w:r>
             <w:r>
-              <w:t xml:space="preserve"> controls every time plugins were loaded into the editor.</w:t>
+              <w:t xml:space="preserve"> </w:t>
+            </w:r>
+            <w:r>
+              <w:lastRenderedPageBreak/>
+              <w:t>controls every time plugins were loaded into the editor.</w:t>
             </w:r>
           </w:p>
         </w:tc>
@@ -5423,6 +5500,7 @@
               <w:ind w:left="360"/>
             </w:pPr>
             <w:r>
+              <w:lastRenderedPageBreak/>
               <w:t>Theme-Enabled Owner-Drawn Controls</w:t>
             </w:r>
           </w:p>
@@ -5441,11 +5519,7 @@
               <w:cnfStyle w:val="000000000000" w:firstRow="0" w:lastRow="0" w:firstColumn="0" w:lastColumn="0" w:oddVBand="0" w:evenVBand="0" w:oddHBand="0" w:evenHBand="0" w:firstRowFirstColumn="0" w:firstRowLastColumn="0" w:lastRowFirstColumn="0" w:lastRowLastColumn="0"/>
             </w:pPr>
             <w:r>
-              <w:t xml:space="preserve">Fix for the bug that caused CTDs when painting theme-enabled owner-drawn </w:t>
-            </w:r>
-            <w:r>
-              <w:lastRenderedPageBreak/>
-              <w:t>preview controls.</w:t>
+              <w:t>Fix for the bug that caused CTDs when painting theme-enabled owner-drawn preview controls.</w:t>
             </w:r>
           </w:p>
         </w:tc>
@@ -5467,7 +5541,6 @@
               <w:ind w:left="360"/>
             </w:pPr>
             <w:r>
-              <w:lastRenderedPageBreak/>
               <w:t>Landscape Texture Change</w:t>
             </w:r>
           </w:p>
@@ -6553,7 +6626,6 @@
         <w:jc w:val="center"/>
       </w:pPr>
       <w:r>
-        <w:lastRenderedPageBreak/>
         <w:t>New tools</w:t>
       </w:r>
     </w:p>
@@ -6723,8 +6795,6 @@
       <w:r>
         <w:t xml:space="preserve">New – Creates a new script. </w:t>
       </w:r>
-      <w:bookmarkStart w:id="0" w:name="_GoBack"/>
-      <w:bookmarkEnd w:id="0"/>
     </w:p>
     <w:p>
       <w:pPr>
@@ -8024,13 +8094,7 @@
         </w:numPr>
       </w:pPr>
       <w:r>
-        <w:t xml:space="preserve">Create UDF Implementation – Context sensitive. </w:t>
-      </w:r>
-      <w:r>
-        <w:t>The tool is used to quickly create a template implementation of a user-defined function.</w:t>
-      </w:r>
-      <w:r>
-        <w:t xml:space="preserve"> Only displayed when the context menu’s opened at a user-defined function </w:t>
+        <w:t xml:space="preserve">Create UDF Implementation – Context sensitive. The tool is used to quickly create a template implementation of a user-defined function. Only displayed when the context menu’s opened at a user-defined function </w:t>
       </w:r>
       <w:proofErr w:type="spellStart"/>
       <w:r>
@@ -8249,10 +8313,7 @@
         </w:numPr>
       </w:pPr>
       <w:r>
-        <w:t>Syntax Highlighting</w:t>
-      </w:r>
-      <w:r>
-        <w:t>.</w:t>
+        <w:t>Syntax Highlighting.</w:t>
       </w:r>
     </w:p>
     <w:p>
@@ -8375,10 +8436,7 @@
     </w:p>
     <w:p>
       <w:r>
-        <w:t xml:space="preserve">IntelliSense </w:t>
-      </w:r>
-      <w:r>
-        <w:t xml:space="preserve">displays its popup list as you type in code, filtering its items to reflect the changes made to the token being typed. Once displayed, the Up and Down arrow keys can be used to navigate the suggestion list. The currently selected suggestion can be inserted at caret location by </w:t>
+        <w:t xml:space="preserve">IntelliSense displays its popup list as you type in code, filtering its items to reflect the changes made to the token being typed. Once displayed, the Up and Down arrow keys can be used to navigate the suggestion list. The currently selected suggestion can be inserted at caret location by </w:t>
       </w:r>
       <w:r>
         <w:t xml:space="preserve">pressing the Tab key, while the Escape key closes the popup. </w:t>
@@ -8431,10 +8489,7 @@
         <w:t xml:space="preserve"> – Descriptions include </w:t>
       </w:r>
       <w:r>
-        <w:t>their type</w:t>
-      </w:r>
-      <w:r>
-        <w:t xml:space="preserve"> and any </w:t>
+        <w:t xml:space="preserve">their type and any </w:t>
       </w:r>
       <w:r>
         <w:t xml:space="preserve">comments </w:t>
@@ -9186,10 +9241,7 @@
         <w:t xml:space="preserve">also </w:t>
       </w:r>
       <w:r>
-        <w:t>allows for quick access to an object’s properties in the form of tooltips</w:t>
-      </w:r>
-      <w:r>
-        <w:t xml:space="preserve">. Hovering the mouse pointer over a valid identifier will bring up a tooltip describing the object </w:t>
+        <w:t xml:space="preserve">allows for quick access to an object’s properties in the form of tooltips. Hovering the mouse pointer over a valid identifier will bring up a tooltip describing the object </w:t>
       </w:r>
       <w:r>
         <w:t>using</w:t>
@@ -15308,25 +15360,7 @@
     </w:p>
     <w:p>
       <w:r>
-        <w:t xml:space="preserve">As with all Bethesda Game Studios Editor Extender-related resources, </w:t>
-      </w:r>
-      <w:r>
-        <w:t xml:space="preserve">the script editor’s resources are </w:t>
-      </w:r>
-      <w:r>
-        <w:t xml:space="preserve">to be saved inside </w:t>
-      </w:r>
-      <w:r>
-        <w:t>the “</w:t>
-      </w:r>
-      <w:r>
-        <w:t>Data\BGSEE</w:t>
-      </w:r>
-      <w:r>
-        <w:t xml:space="preserve">” </w:t>
-      </w:r>
-      <w:r>
-        <w:t>directory.</w:t>
+        <w:t>As with all Bethesda Game Studios Editor Extender-related resources, the script editor’s resources are to be saved inside the “Data\BGSEE” directory.</w:t>
       </w:r>
     </w:p>
     <w:p>
@@ -15338,13 +15372,7 @@
         </w:numPr>
       </w:pPr>
       <w:r>
-        <w:t>Data\BGSEE\</w:t>
-      </w:r>
-      <w:r>
-        <w:t>Script Editor\Preprocessor – Preprocessor resources such as importable snippets are saved in this folder</w:t>
-      </w:r>
-      <w:r>
-        <w:t>.</w:t>
+        <w:t>Data\BGSEE\Script Editor\Preprocessor – Preprocessor resources such as importable snippets are saved in this folder.</w:t>
       </w:r>
     </w:p>
     <w:p>
@@ -15356,13 +15384,7 @@
         </w:numPr>
       </w:pPr>
       <w:r>
-        <w:t>Data\BGSEE\</w:t>
-      </w:r>
-      <w:r>
-        <w:t xml:space="preserve">Script Editor\Preprocessor\STD – Standard preprocessor directives </w:t>
-      </w:r>
-      <w:r>
-        <w:t>are saved in this folder.</w:t>
+        <w:t>Data\BGSEE\Script Editor\Preprocessor\STD – Standard preprocessor directives are saved in this folder.</w:t>
       </w:r>
     </w:p>
     <w:p>
@@ -16055,7 +16077,7 @@
                               <w:sz w:val="28"/>
                               <w:szCs w:val="28"/>
                             </w:rPr>
-                            <w:t>12</w:t>
+                            <w:t>2</w:t>
                           </w:r>
                           <w:r>
                             <w:rPr>
@@ -16130,7 +16152,7 @@
                         <w:sz w:val="28"/>
                         <w:szCs w:val="28"/>
                       </w:rPr>
-                      <w:t>12</w:t>
+                      <w:t>2</w:t>
                     </w:r>
                     <w:r>
                       <w:rPr>
@@ -16165,6 +16187,7 @@
         <w:dataBinding w:prefixMappings="xmlns:ns0='http://schemas.openxmlformats.org/package/2006/metadata/core-properties' xmlns:ns1='http://purl.org/dc/elements/1.1/'" w:xpath="/ns0:coreProperties[1]/ns1:title[1]" w:storeItemID="{6C3C8BC8-F283-45AE-878A-BAB7291924A1}"/>
         <w:text/>
       </w:sdtPr>
+      <w:sdtEndPr/>
       <w:sdtContent>
         <w:r>
           <w:rPr>
@@ -19083,11 +19106,13 @@
   <w:style w:type="character" w:default="1" w:styleId="DefaultParagraphFont">
     <w:name w:val="Default Paragraph Font"/>
     <w:uiPriority w:val="1"/>
+    <w:semiHidden/>
     <w:unhideWhenUsed/>
   </w:style>
   <w:style w:type="table" w:default="1" w:styleId="TableNormal">
     <w:name w:val="Normal Table"/>
     <w:uiPriority w:val="99"/>
+    <w:semiHidden/>
     <w:unhideWhenUsed/>
     <w:tblPr>
       <w:tblInd w:w="0" w:type="dxa"/>
@@ -20304,11 +20329,13 @@
   <w:style w:type="character" w:default="1" w:styleId="DefaultParagraphFont">
     <w:name w:val="Default Paragraph Font"/>
     <w:uiPriority w:val="1"/>
+    <w:semiHidden/>
     <w:unhideWhenUsed/>
   </w:style>
   <w:style w:type="table" w:default="1" w:styleId="TableNormal">
     <w:name w:val="Normal Table"/>
     <w:uiPriority w:val="99"/>
+    <w:semiHidden/>
     <w:unhideWhenUsed/>
     <w:tblPr>
       <w:tblInd w:w="0" w:type="dxa"/>
@@ -21308,11 +21335,13 @@
     <w:rsid w:val="001D259F"/>
     <w:rsid w:val="002E74BA"/>
     <w:rsid w:val="0031135E"/>
+    <w:rsid w:val="00475D1E"/>
     <w:rsid w:val="006E2072"/>
     <w:rsid w:val="008011AF"/>
     <w:rsid w:val="009E1762"/>
     <w:rsid w:val="00A70E88"/>
     <w:rsid w:val="00B62488"/>
+    <w:rsid w:val="00E876FE"/>
   </w:rsids>
   <m:mathPr>
     <m:mathFont m:val="Cambria Math"/>
@@ -22096,7 +22125,7 @@
 </file>
 
 <file path=customXml/itemProps3.xml><?xml version="1.0" encoding="utf-8"?>
-<ds:datastoreItem xmlns:ds="http://schemas.openxmlformats.org/officeDocument/2006/customXml" ds:itemID="{51D2AA36-102F-4EA8-98C7-7C23D3F1336B}">
+<ds:datastoreItem xmlns:ds="http://schemas.openxmlformats.org/officeDocument/2006/customXml" ds:itemID="{8B81F2A4-10C5-43EE-AEE4-5526A5E64112}">
   <ds:schemaRefs>
     <ds:schemaRef ds:uri="http://schemas.openxmlformats.org/officeDocument/2006/bibliography"/>
   </ds:schemaRefs>

</xml_diff>

<commit_message>
[CSE] Added preliminary support for arbitrary BSFadeNode transparency rendering Prevented the render window rubber band selector from selecting invisible refs Added a static rotation pivot for the render window viewport camera and the Control key as a modifier to force rotation around it Forced form cross reference list dialogs to show modally Improved compatibility with COEF plugins Fixed a CS bug that prevented the recursive loading of master files during plugin load Modified the Invert Selection render window tool's hotkey to SHIFT+CTRL+ALT+V Refreshing the render window (F5) now resets the visibility of the loaded cell's objects Minor changes
[SE]
Fixed a bug that caused the code editor's selection to reset when right clicking
Fixed a regression that reverted text copying behaviour to AvalonEdit's default
Minor changes

[*]
Updated TODO
Updated manual
</commit_message>
<xml_diff>
--- a/[Misc]/[Documentation]/Construction Set Extender Manual.docx
+++ b/[Misc]/[Documentation]/Construction Set Extender Manual.docx
@@ -1893,8 +1893,6 @@
         <w:tab/>
         <w:t>The following improvements have been made to the cell view window:</w:t>
       </w:r>
-      <w:bookmarkStart w:id="0" w:name="_GoBack"/>
-      <w:bookmarkEnd w:id="0"/>
     </w:p>
     <w:p>
       <w:pPr>
@@ -2086,10 +2084,10 @@
         </w:rPr>
         <w:lastRenderedPageBreak/>
         <w:drawing>
-          <wp:inline distT="0" distB="0" distL="0" distR="0" wp14:anchorId="132EDAD9" wp14:editId="7D8E4A7F">
-            <wp:extent cx="9058189" cy="5524500"/>
-            <wp:effectExtent l="171450" t="171450" r="372110" b="361950"/>
-            <wp:docPr id="3" name="Picture 3"/>
+          <wp:inline distT="0" distB="0" distL="0" distR="0">
+            <wp:extent cx="7715250" cy="4733925"/>
+            <wp:effectExtent l="171450" t="171450" r="381000" b="371475"/>
+            <wp:docPr id="2" name="Picture 2"/>
             <wp:cNvGraphicFramePr>
               <a:graphicFrameLocks xmlns:a="http://schemas.openxmlformats.org/drawingml/2006/main" noChangeAspect="1"/>
             </wp:cNvGraphicFramePr>
@@ -2097,19 +2095,28 @@
               <a:graphicData uri="http://schemas.openxmlformats.org/drawingml/2006/picture">
                 <pic:pic xmlns:pic="http://schemas.openxmlformats.org/drawingml/2006/picture">
                   <pic:nvPicPr>
-                    <pic:cNvPr id="0" name=""/>
-                    <pic:cNvPicPr/>
+                    <pic:cNvPr id="0" name="Picture 1"/>
+                    <pic:cNvPicPr>
+                      <a:picLocks noChangeAspect="1" noChangeArrowheads="1"/>
+                    </pic:cNvPicPr>
                   </pic:nvPicPr>
                   <pic:blipFill>
-                    <a:blip r:embed="rId18"/>
+                    <a:blip r:embed="rId18">
+                      <a:extLst>
+                        <a:ext uri="{28A0092B-C50C-407E-A947-70E740481C1C}">
+                          <a14:useLocalDpi xmlns:a14="http://schemas.microsoft.com/office/drawing/2010/main" val="0"/>
+                        </a:ext>
+                      </a:extLst>
+                    </a:blip>
+                    <a:srcRect/>
                     <a:stretch>
                       <a:fillRect/>
                     </a:stretch>
                   </pic:blipFill>
-                  <pic:spPr>
+                  <pic:spPr bwMode="auto">
                     <a:xfrm>
                       <a:off x="0" y="0"/>
-                      <a:ext cx="9058189" cy="5524500"/>
+                      <a:ext cx="7715250" cy="4733925"/>
                     </a:xfrm>
                     <a:prstGeom prst="rect">
                       <a:avLst/>
@@ -2131,6 +2138,8 @@
           </wp:inline>
         </w:drawing>
       </w:r>
+      <w:bookmarkStart w:id="0" w:name="_GoBack"/>
+      <w:bookmarkEnd w:id="0"/>
     </w:p>
     <w:p>
       <w:pPr>
@@ -2665,7 +2674,13 @@
           </w:tcPr>
           <w:p>
             <w:r>
-              <w:t>SHIFT + V</w:t>
+              <w:t xml:space="preserve">SHIFT + </w:t>
+            </w:r>
+            <w:r>
+              <w:t xml:space="preserve">CONTROL + ALT + </w:t>
+            </w:r>
+            <w:r>
+              <w:t>V</w:t>
             </w:r>
           </w:p>
         </w:tc>
@@ -2709,7 +2724,6 @@
           </w:tcPr>
           <w:p>
             <w:r>
-              <w:lastRenderedPageBreak/>
               <w:t>SHIFT + Q</w:t>
             </w:r>
           </w:p>
@@ -2754,6 +2768,7 @@
           </w:tcPr>
           <w:p>
             <w:r>
+              <w:lastRenderedPageBreak/>
               <w:t>CONTROL + R</w:t>
             </w:r>
           </w:p>
@@ -3249,7 +3264,6 @@
         <w:ind w:left="720"/>
       </w:pPr>
       <w:r>
-        <w:lastRenderedPageBreak/>
         <w:t>EditorIDs in Edit Dialog Titles:</w:t>
       </w:r>
     </w:p>
@@ -3270,6 +3284,7 @@
         <w:rPr>
           <w:noProof/>
         </w:rPr>
+        <w:lastRenderedPageBreak/>
         <w:drawing>
           <wp:inline distT="0" distB="0" distL="0" distR="0" wp14:anchorId="71D776E4" wp14:editId="71F8F878">
             <wp:extent cx="4686300" cy="1752600"/>
@@ -3754,7 +3769,6 @@
         <w:ind w:firstLine="720"/>
       </w:pPr>
       <w:r>
-        <w:lastRenderedPageBreak/>
         <w:t>Auto-loading BSA Archives</w:t>
       </w:r>
       <w:r>
@@ -4080,6 +4094,7 @@
         <w:jc w:val="center"/>
       </w:pPr>
       <w:r>
+        <w:lastRenderedPageBreak/>
         <w:t xml:space="preserve">Vanilla </w:t>
       </w:r>
       <w:r>
@@ -5477,11 +5492,7 @@
               <w:t>s</w:t>
             </w:r>
             <w:r>
-              <w:t xml:space="preserve"> </w:t>
-            </w:r>
-            <w:r>
-              <w:lastRenderedPageBreak/>
-              <w:t>controls every time plugins were loaded into the editor.</w:t>
+              <w:t xml:space="preserve"> controls every time plugins were loaded into the editor.</w:t>
             </w:r>
           </w:p>
         </w:tc>
@@ -5500,7 +5511,6 @@
               <w:ind w:left="360"/>
             </w:pPr>
             <w:r>
-              <w:lastRenderedPageBreak/>
               <w:t>Theme-Enabled Owner-Drawn Controls</w:t>
             </w:r>
           </w:p>
@@ -5519,7 +5529,11 @@
               <w:cnfStyle w:val="000000000000" w:firstRow="0" w:lastRow="0" w:firstColumn="0" w:lastColumn="0" w:oddVBand="0" w:evenVBand="0" w:oddHBand="0" w:evenHBand="0" w:firstRowFirstColumn="0" w:firstRowLastColumn="0" w:lastRowFirstColumn="0" w:lastRowLastColumn="0"/>
             </w:pPr>
             <w:r>
-              <w:t>Fix for the bug that caused CTDs when painting theme-enabled owner-drawn preview controls.</w:t>
+              <w:t xml:space="preserve">Fix for the bug that caused CTDs when painting theme-enabled owner-drawn </w:t>
+            </w:r>
+            <w:r>
+              <w:lastRenderedPageBreak/>
+              <w:t>preview controls.</w:t>
             </w:r>
           </w:p>
         </w:tc>
@@ -5541,6 +5555,7 @@
               <w:ind w:left="360"/>
             </w:pPr>
             <w:r>
+              <w:lastRenderedPageBreak/>
               <w:t>Landscape Texture Change</w:t>
             </w:r>
           </w:p>
@@ -6626,6 +6641,7 @@
         <w:jc w:val="center"/>
       </w:pPr>
       <w:r>
+        <w:lastRenderedPageBreak/>
         <w:t>New tools</w:t>
       </w:r>
     </w:p>
@@ -16077,7 +16093,7 @@
                               <w:sz w:val="28"/>
                               <w:szCs w:val="28"/>
                             </w:rPr>
-                            <w:t>2</w:t>
+                            <w:t>6</w:t>
                           </w:r>
                           <w:r>
                             <w:rPr>
@@ -16152,7 +16168,7 @@
                         <w:sz w:val="28"/>
                         <w:szCs w:val="28"/>
                       </w:rPr>
-                      <w:t>2</w:t>
+                      <w:t>6</w:t>
                     </w:r>
                     <w:r>
                       <w:rPr>
@@ -21332,6 +21348,7 @@
   </w:compat>
   <w:rsids>
     <w:rsidRoot w:val="006E2072"/>
+    <w:rsid w:val="000203B2"/>
     <w:rsid w:val="001D259F"/>
     <w:rsid w:val="002E74BA"/>
     <w:rsid w:val="0031135E"/>
@@ -21342,6 +21359,7 @@
     <w:rsid w:val="00A70E88"/>
     <w:rsid w:val="00B62488"/>
     <w:rsid w:val="00E876FE"/>
+    <w:rsid w:val="00EE7A9B"/>
   </w:rsids>
   <m:mathPr>
     <m:mathFont m:val="Cambria Math"/>
@@ -22125,7 +22143,7 @@
 </file>
 
 <file path=customXml/itemProps3.xml><?xml version="1.0" encoding="utf-8"?>
-<ds:datastoreItem xmlns:ds="http://schemas.openxmlformats.org/officeDocument/2006/customXml" ds:itemID="{8B81F2A4-10C5-43EE-AEE4-5526A5E64112}">
+<ds:datastoreItem xmlns:ds="http://schemas.openxmlformats.org/officeDocument/2006/customXml" ds:itemID="{83771F9C-E04C-4301-A3D8-F38198A74D0D}">
   <ds:schemaRefs>
     <ds:schemaRef ds:uri="http://schemas.openxmlformats.org/officeDocument/2006/bibliography"/>
   </ds:schemaRefs>

</xml_diff>

<commit_message>
[CSE] Added active form colorization support for use report dialog Updated and exposed various TES class definitions Minor changes, fixes and additions
[*]
Updated TODO, docs
</commit_message>
<xml_diff>
--- a/[Misc]/[Documentation]/Construction Set Extender Manual.docx
+++ b/[Misc]/[Documentation]/Construction Set Extender Manual.docx
@@ -4714,133 +4714,131 @@
       <w:r>
         <w:t>The Author and Description fields of master files are no longer disabled by default and can be edited like any other plugin file.</w:t>
       </w:r>
-      <w:bookmarkStart w:id="10" w:name="_GoBack"/>
+    </w:p>
+    <w:p>
+      <w:pPr>
+        <w:pStyle w:val="Heading4"/>
+      </w:pPr>
+      <w:bookmarkStart w:id="10" w:name="__RefHeading__2188_880371398"/>
+      <w:bookmarkStart w:id="11" w:name="_Toc337132707"/>
       <w:bookmarkEnd w:id="10"/>
+      <w:r>
+        <w:t>Removal of the Need for Mod De-isolation:</w:t>
+      </w:r>
+      <w:bookmarkEnd w:id="11"/>
+    </w:p>
+    <w:p>
+      <w:pPr>
+        <w:pStyle w:val="IndentedList"/>
+      </w:pPr>
+      <w:r>
+        <w:t>The CS will now automatically save loaded ESP files as masters of the active plugin. The behaviour can be toggled through the Save Options sub-menu in the File menu.</w:t>
+      </w:r>
     </w:p>
     <w:p>
       <w:pPr>
         <w:pStyle w:val="Heading4"/>
       </w:pPr>
-      <w:bookmarkStart w:id="11" w:name="__RefHeading__2188_880371398"/>
-      <w:bookmarkStart w:id="12" w:name="_Toc337132707"/>
-      <w:bookmarkEnd w:id="11"/>
-      <w:r>
-        <w:t>Removal of the Need for Mod De-isolation:</w:t>
-      </w:r>
+      <w:bookmarkStart w:id="12" w:name="__RefHeading__2190_880371398"/>
+      <w:bookmarkStart w:id="13" w:name="_Toc337132708"/>
       <w:bookmarkEnd w:id="12"/>
+      <w:r>
+        <w:t>Saving Plugins as ESM Files:</w:t>
+      </w:r>
+      <w:bookmarkEnd w:id="13"/>
     </w:p>
     <w:p>
       <w:pPr>
         <w:pStyle w:val="IndentedList"/>
       </w:pPr>
       <w:r>
-        <w:t>The CS will now automatically save loaded ESP files as masters of the active plugin. The behaviour can be toggled through the Save Options sub-menu in the File menu.</w:t>
+        <w:t>The CS can now save plugins as either ESP or ESM files.</w:t>
       </w:r>
     </w:p>
     <w:p>
       <w:pPr>
         <w:pStyle w:val="Heading4"/>
       </w:pPr>
-      <w:bookmarkStart w:id="13" w:name="__RefHeading__2190_880371398"/>
-      <w:bookmarkStart w:id="14" w:name="_Toc337132708"/>
-      <w:bookmarkEnd w:id="13"/>
-      <w:r>
-        <w:t>Saving Plugins as ESM Files:</w:t>
-      </w:r>
+      <w:bookmarkStart w:id="14" w:name="__RefHeading__2192_880371398"/>
+      <w:bookmarkStart w:id="15" w:name="_Toc337132709"/>
       <w:bookmarkEnd w:id="14"/>
+      <w:r>
+        <w:t>Save As Option:</w:t>
+      </w:r>
+      <w:bookmarkEnd w:id="15"/>
     </w:p>
     <w:p>
       <w:pPr>
         <w:pStyle w:val="IndentedList"/>
       </w:pPr>
       <w:r>
-        <w:t>The CS can now save plugins as either ESP or ESM files.</w:t>
+        <w:t>Active plugins can be saved under a different name by using the new Save As option, found in the File menu.</w:t>
       </w:r>
     </w:p>
     <w:p>
       <w:pPr>
         <w:pStyle w:val="Heading4"/>
       </w:pPr>
-      <w:bookmarkStart w:id="15" w:name="__RefHeading__2192_880371398"/>
-      <w:bookmarkStart w:id="16" w:name="_Toc337132709"/>
-      <w:bookmarkEnd w:id="15"/>
-      <w:r>
-        <w:t>Save As Option:</w:t>
-      </w:r>
+      <w:bookmarkStart w:id="16" w:name="__RefHeading__2194_880371398"/>
+      <w:bookmarkStart w:id="17" w:name="_Toc337132710"/>
       <w:bookmarkEnd w:id="16"/>
+      <w:r>
+        <w:t>Timestamp Preservation:</w:t>
+      </w:r>
+      <w:bookmarkEnd w:id="17"/>
     </w:p>
     <w:p>
       <w:pPr>
         <w:pStyle w:val="IndentedList"/>
       </w:pPr>
       <w:r>
-        <w:t>Active plugins can be saved under a different name by using the new Save As option, found in the File menu.</w:t>
-      </w:r>
+        <w:t>The editor is now able to save plugins without modifying their Last Modified file timestamp. The behaviour can be toggled through the Save Options sub-menu in the File menu. This will preserve your load order while editing plugins.</w:t>
+      </w:r>
+      <w:bookmarkStart w:id="18" w:name="__RefHeading__2196_880371398"/>
+      <w:bookmarkStart w:id="19" w:name="_Toc337132711"/>
+      <w:bookmarkEnd w:id="18"/>
     </w:p>
     <w:p>
       <w:pPr>
         <w:pStyle w:val="Heading4"/>
       </w:pPr>
-      <w:bookmarkStart w:id="17" w:name="__RefHeading__2194_880371398"/>
-      <w:bookmarkStart w:id="18" w:name="_Toc337132710"/>
-      <w:bookmarkEnd w:id="17"/>
-      <w:r>
-        <w:t>Timestamp Preservation:</w:t>
-      </w:r>
-      <w:bookmarkEnd w:id="18"/>
+      <w:r>
+        <w:t>Automatic Backup Creation:</w:t>
+      </w:r>
+      <w:bookmarkEnd w:id="19"/>
     </w:p>
     <w:p>
       <w:pPr>
         <w:pStyle w:val="IndentedList"/>
       </w:pPr>
       <w:r>
-        <w:t>The editor is now able to save plugins without modifying their Last Modified file timestamp. The behaviour can be toggled through the Save Options sub-menu in the File menu. This will preserve your load order while editing plugins.</w:t>
-      </w:r>
-      <w:bookmarkStart w:id="19" w:name="__RefHeading__2196_880371398"/>
-      <w:bookmarkStart w:id="20" w:name="_Toc337132711"/>
-      <w:bookmarkEnd w:id="19"/>
-    </w:p>
-    <w:p>
-      <w:pPr>
-        <w:pStyle w:val="Heading4"/>
-      </w:pPr>
-      <w:r>
-        <w:t>Automatic Backup Creation:</w:t>
-      </w:r>
+        <w:t>Backups of the active plugin get saved to the Backup folder in the workspace’s Data directory just before a plugin save operation begins. The behaviour can be toggled through the Save Options sub-menu in the File menu.</w:t>
+      </w:r>
+    </w:p>
+    <w:p>
+      <w:pPr>
+        <w:pStyle w:val="Heading2"/>
+      </w:pPr>
+      <w:bookmarkStart w:id="20" w:name="__RefHeading__2198_880371398"/>
+      <w:bookmarkStart w:id="21" w:name="_Toc337132712"/>
       <w:bookmarkEnd w:id="20"/>
-    </w:p>
-    <w:p>
-      <w:pPr>
-        <w:pStyle w:val="IndentedList"/>
-      </w:pPr>
-      <w:r>
-        <w:t>Backups of the active plugin get saved to the Backup folder in the workspace’s Data directory just before a plugin save operation begins. The behaviour can be toggled through the Save Options sub-menu in the File menu.</w:t>
-      </w:r>
-    </w:p>
-    <w:p>
-      <w:pPr>
-        <w:pStyle w:val="Heading2"/>
-      </w:pPr>
-      <w:bookmarkStart w:id="21" w:name="__RefHeading__2198_880371398"/>
-      <w:bookmarkStart w:id="22" w:name="_Toc337132712"/>
-      <w:bookmarkEnd w:id="21"/>
       <w:r>
         <w:lastRenderedPageBreak/>
         <w:t>Work-flow Improvements</w:t>
       </w:r>
+      <w:bookmarkEnd w:id="21"/>
+    </w:p>
+    <w:p>
+      <w:pPr>
+        <w:pStyle w:val="Heading4"/>
+      </w:pPr>
+      <w:bookmarkStart w:id="22" w:name="__RefHeading__2200_880371398"/>
+      <w:bookmarkStart w:id="23" w:name="_Toc337132713"/>
       <w:bookmarkEnd w:id="22"/>
-    </w:p>
-    <w:p>
-      <w:pPr>
-        <w:pStyle w:val="Heading4"/>
-      </w:pPr>
-      <w:bookmarkStart w:id="23" w:name="__RefHeading__2200_880371398"/>
-      <w:bookmarkStart w:id="24" w:name="_Toc337132713"/>
+      <w:r>
+        <w:t>Start-up Options:</w:t>
+      </w:r>
       <w:bookmarkEnd w:id="23"/>
-      <w:r>
-        <w:t>Start-up Options:</w:t>
-      </w:r>
-      <w:bookmarkEnd w:id="24"/>
     </w:p>
     <w:p>
       <w:pPr>
@@ -4859,7 +4857,10 @@
         </w:numPr>
       </w:pPr>
       <w:r>
-        <w:t>Load a plugin and set it as the active file.</w:t>
+        <w:t>Load a plugin</w:t>
+      </w:r>
+      <w:r>
+        <w:t xml:space="preserve"> and set it as the active file</w:t>
       </w:r>
     </w:p>
     <w:p>
@@ -4916,50 +4917,50 @@
       <w:pPr>
         <w:pStyle w:val="Heading4"/>
       </w:pPr>
-      <w:bookmarkStart w:id="25" w:name="__RefHeading__2202_880371398"/>
-      <w:bookmarkStart w:id="26" w:name="_Toc337132714"/>
+      <w:bookmarkStart w:id="24" w:name="__RefHeading__2202_880371398"/>
+      <w:bookmarkStart w:id="25" w:name="_Toc337132714"/>
+      <w:bookmarkEnd w:id="24"/>
+      <w:r>
+        <w:t>Workspaces:</w:t>
+      </w:r>
       <w:bookmarkEnd w:id="25"/>
-      <w:r>
-        <w:t>Workspaces:</w:t>
-      </w:r>
+    </w:p>
+    <w:p>
+      <w:pPr>
+        <w:pStyle w:val="IndentedList"/>
+      </w:pPr>
+      <w:r>
+        <w:t>The CSE allows the user to switch between multiple working directories when using the editor. Each workspace can be considered a separate root directory (one that contains the Data folder) that can house plugins and asset files independent of each other. Custom workspaces need to be placed inside the original game directory. Master files present in the default workspace (</w:t>
+      </w:r>
+      <w:r>
+        <w:rPr>
+          <w:i/>
+        </w:rPr>
+        <w:t>&lt;root&gt;\Data</w:t>
+      </w:r>
+      <w:r>
+        <w:t>) are shared with custom workspaces.</w:t>
+      </w:r>
+    </w:p>
+    <w:p>
+      <w:pPr>
+        <w:pStyle w:val="IndentedList"/>
+      </w:pPr>
+      <w:r>
+        <w:t>The Set Workspace tool can be accessed from the File menu.</w:t>
+      </w:r>
+    </w:p>
+    <w:p>
+      <w:pPr>
+        <w:pStyle w:val="Heading5"/>
+      </w:pPr>
+      <w:bookmarkStart w:id="26" w:name="__RefHeading__2204_880371398"/>
+      <w:bookmarkStart w:id="27" w:name="_Toc337132715"/>
       <w:bookmarkEnd w:id="26"/>
-    </w:p>
-    <w:p>
-      <w:pPr>
-        <w:pStyle w:val="IndentedList"/>
-      </w:pPr>
-      <w:r>
-        <w:t>The CSE allows the user to switch between multiple working directories when using the editor. Each workspace can be considered a separate root directory (one that contains the Data folder) that can house plugins and asset files independent of each other. Custom workspaces need to be placed inside the original game directory. Master files present in the default workspace (</w:t>
-      </w:r>
-      <w:r>
-        <w:rPr>
-          <w:i/>
-        </w:rPr>
-        <w:t>&lt;root&gt;\Data</w:t>
-      </w:r>
-      <w:r>
-        <w:t>) are shared with custom workspaces.</w:t>
-      </w:r>
-    </w:p>
-    <w:p>
-      <w:pPr>
-        <w:pStyle w:val="IndentedList"/>
-      </w:pPr>
-      <w:r>
-        <w:t>The Set Workspace tool can be accessed from the File menu.</w:t>
-      </w:r>
-    </w:p>
-    <w:p>
-      <w:pPr>
-        <w:pStyle w:val="Heading5"/>
-      </w:pPr>
-      <w:bookmarkStart w:id="27" w:name="__RefHeading__2204_880371398"/>
-      <w:bookmarkStart w:id="28" w:name="_Toc337132715"/>
+      <w:r>
+        <w:t>Setting up a Custom Workspace</w:t>
+      </w:r>
       <w:bookmarkEnd w:id="27"/>
-      <w:r>
-        <w:t>Setting up a Custom Workspace</w:t>
-      </w:r>
-      <w:bookmarkEnd w:id="28"/>
     </w:p>
     <w:p>
       <w:pPr>
@@ -4983,13 +4984,13 @@
       <w:pPr>
         <w:pStyle w:val="Heading4"/>
       </w:pPr>
-      <w:bookmarkStart w:id="29" w:name="__RefHeading__2206_880371398"/>
-      <w:bookmarkStart w:id="30" w:name="_Toc337132716"/>
+      <w:bookmarkStart w:id="28" w:name="__RefHeading__2206_880371398"/>
+      <w:bookmarkStart w:id="29" w:name="_Toc337132716"/>
+      <w:bookmarkEnd w:id="28"/>
+      <w:r>
+        <w:t>Console:</w:t>
+      </w:r>
       <w:bookmarkEnd w:id="29"/>
-      <w:r>
-        <w:t>Console:</w:t>
-      </w:r>
-      <w:bookmarkEnd w:id="30"/>
     </w:p>
     <w:p>
       <w:pPr>
@@ -5213,7 +5214,23 @@
           <w:rFonts w:ascii="Consolas" w:hAnsi="Consolas" w:cs="Consolas"/>
           <w:i/>
         </w:rPr>
-        <w:t xml:space="preserve">&lt;editorID&gt; </w:t>
+        <w:t>&lt;</w:t>
+      </w:r>
+      <w:proofErr w:type="spellStart"/>
+      <w:r>
+        <w:rPr>
+          <w:rFonts w:ascii="Consolas" w:hAnsi="Consolas" w:cs="Consolas"/>
+          <w:i/>
+        </w:rPr>
+        <w:t>editorID</w:t>
+      </w:r>
+      <w:proofErr w:type="spellEnd"/>
+      <w:r>
+        <w:rPr>
+          <w:rFonts w:ascii="Consolas" w:hAnsi="Consolas" w:cs="Consolas"/>
+          <w:i/>
+        </w:rPr>
+        <w:t xml:space="preserve">&gt; </w:t>
       </w:r>
       <w:r>
         <w:rPr>
@@ -5345,13 +5362,13 @@
       <w:pPr>
         <w:pStyle w:val="Heading4"/>
       </w:pPr>
-      <w:bookmarkStart w:id="31" w:name="__RefHeading__2208_880371398"/>
-      <w:bookmarkStart w:id="32" w:name="_Toc337132717"/>
+      <w:bookmarkStart w:id="30" w:name="__RefHeading__2208_880371398"/>
+      <w:bookmarkStart w:id="31" w:name="_Toc337132717"/>
+      <w:bookmarkEnd w:id="30"/>
+      <w:r>
+        <w:t>Enhanced Asset Selection:</w:t>
+      </w:r>
       <w:bookmarkEnd w:id="31"/>
-      <w:r>
-        <w:t>Enhanced Asset Selection:</w:t>
-      </w:r>
-      <w:bookmarkEnd w:id="32"/>
     </w:p>
     <w:p>
       <w:pPr>
@@ -5567,7 +5584,13 @@
         <w:ind w:left="2160"/>
       </w:pPr>
       <w:r>
-        <w:t>Copy Asset Path – Allows the quick copying of asset file paths between records.</w:t>
+        <w:t xml:space="preserve">Copy Asset Path – Allows the quick copying of asset file paths between </w:t>
+      </w:r>
+      <w:r>
+        <w:t xml:space="preserve">different </w:t>
+      </w:r>
+      <w:r>
+        <w:t>records.</w:t>
       </w:r>
     </w:p>
     <w:p>
@@ -5600,86 +5623,86 @@
       <w:pPr>
         <w:pStyle w:val="Heading2"/>
       </w:pPr>
-      <w:bookmarkStart w:id="33" w:name="__RefHeading__2210_880371398"/>
-      <w:bookmarkStart w:id="34" w:name="_Toc337132718"/>
+      <w:bookmarkStart w:id="32" w:name="__RefHeading__2210_880371398"/>
+      <w:bookmarkStart w:id="33" w:name="_Toc337132718"/>
+      <w:bookmarkEnd w:id="32"/>
+      <w:r>
+        <w:t>User Interface Improvements</w:t>
+      </w:r>
       <w:bookmarkEnd w:id="33"/>
-      <w:r>
-        <w:t>User Interface Improvements</w:t>
-      </w:r>
+    </w:p>
+    <w:p>
+      <w:pPr>
+        <w:pStyle w:val="Heading4"/>
+      </w:pPr>
+      <w:bookmarkStart w:id="34" w:name="__RefHeading__2212_880371398"/>
+      <w:bookmarkStart w:id="35" w:name="_Toc337132719"/>
       <w:bookmarkEnd w:id="34"/>
+      <w:r>
+        <w:t>Active Form Sorting:</w:t>
+      </w:r>
+      <w:bookmarkEnd w:id="35"/>
+    </w:p>
+    <w:p>
+      <w:pPr>
+        <w:pStyle w:val="IndentedList"/>
+      </w:pPr>
+      <w:r>
+        <w:t>Active forms, i.e., modified records, can be sorted to the top of most form lists (a list-view that displays records) that support sorting. This behaviour can be toggled from the View menu.</w:t>
+      </w:r>
     </w:p>
     <w:p>
       <w:pPr>
         <w:pStyle w:val="Heading4"/>
       </w:pPr>
-      <w:bookmarkStart w:id="35" w:name="__RefHeading__2212_880371398"/>
-      <w:bookmarkStart w:id="36" w:name="_Toc337132719"/>
-      <w:bookmarkEnd w:id="35"/>
-      <w:r>
-        <w:t>Active Form Sorting:</w:t>
-      </w:r>
+      <w:bookmarkStart w:id="36" w:name="__RefHeading__2214_880371398"/>
+      <w:bookmarkStart w:id="37" w:name="_Toc337132720"/>
       <w:bookmarkEnd w:id="36"/>
+      <w:r>
+        <w:t>Active Form Colourization:</w:t>
+      </w:r>
+      <w:bookmarkEnd w:id="37"/>
     </w:p>
     <w:p>
       <w:pPr>
         <w:pStyle w:val="IndentedList"/>
       </w:pPr>
       <w:r>
-        <w:t>Active forms, i.e., modified records, can be sorted to the top of most form lists (a list-view that displays records) that support sorting. This behaviour can be toggled from the View menu.</w:t>
+        <w:t>The foreground and background colours of active form items in form lists can be changed from their defaults of black and white. This behaviour can be toggled from the View menu and the colours can be changed through the CSE Preferences dialogue.</w:t>
       </w:r>
     </w:p>
     <w:p>
       <w:pPr>
         <w:pStyle w:val="Heading4"/>
       </w:pPr>
-      <w:bookmarkStart w:id="37" w:name="__RefHeading__2214_880371398"/>
-      <w:bookmarkStart w:id="38" w:name="_Toc337132720"/>
-      <w:bookmarkEnd w:id="37"/>
-      <w:r>
-        <w:t>Active Form Colourization:</w:t>
-      </w:r>
+      <w:bookmarkStart w:id="38" w:name="__RefHeading__2216_880371398"/>
+      <w:bookmarkStart w:id="39" w:name="_Toc337132721"/>
       <w:bookmarkEnd w:id="38"/>
-    </w:p>
-    <w:p>
-      <w:pPr>
-        <w:pStyle w:val="IndentedList"/>
-      </w:pPr>
-      <w:r>
-        <w:t>The foreground and background colours of active form items in form lists can be changed from their defaults of black and white. This behaviour can be toggled from the View menu and the colours can be changed through the CSE Preferences dialogue.</w:t>
-      </w:r>
-    </w:p>
-    <w:p>
-      <w:pPr>
-        <w:pStyle w:val="Heading4"/>
-      </w:pPr>
-      <w:bookmarkStart w:id="39" w:name="__RefHeading__2216_880371398"/>
-      <w:bookmarkStart w:id="40" w:name="_Toc337132721"/>
-      <w:bookmarkEnd w:id="39"/>
       <w:r>
         <w:lastRenderedPageBreak/>
         <w:t>Form Enumeration Filters:</w:t>
       </w:r>
+      <w:bookmarkEnd w:id="39"/>
+    </w:p>
+    <w:p>
+      <w:pPr>
+        <w:pStyle w:val="IndentedList"/>
+      </w:pPr>
+      <w:r>
+        <w:t>The Hide Unmodified Records and Hide Deleted Records menu options can be used to toggle the display state of forms that haven’t been modified by the active plugin or have been deleted, respectively. They can be accessed from the View menu.</w:t>
+      </w:r>
+    </w:p>
+    <w:p>
+      <w:pPr>
+        <w:pStyle w:val="Heading4"/>
+      </w:pPr>
+      <w:bookmarkStart w:id="40" w:name="__RefHeading__2218_880371398"/>
+      <w:bookmarkStart w:id="41" w:name="_Toc337132722"/>
       <w:bookmarkEnd w:id="40"/>
-    </w:p>
-    <w:p>
-      <w:pPr>
-        <w:pStyle w:val="IndentedList"/>
-      </w:pPr>
-      <w:r>
-        <w:t>The Hide Unmodified Records and Hide Deleted Records menu options can be used to toggle the display state of forms that haven’t been modified by the active plugin or have been deleted, respectively. They can be accessed from the View menu.</w:t>
-      </w:r>
-    </w:p>
-    <w:p>
-      <w:pPr>
-        <w:pStyle w:val="Heading4"/>
-      </w:pPr>
-      <w:bookmarkStart w:id="41" w:name="__RefHeading__2218_880371398"/>
-      <w:bookmarkStart w:id="42" w:name="_Toc337132722"/>
+      <w:r>
+        <w:t>Live Change Log:</w:t>
+      </w:r>
       <w:bookmarkEnd w:id="41"/>
-      <w:r>
-        <w:t>Live Change Log:</w:t>
-      </w:r>
-      <w:bookmarkEnd w:id="42"/>
     </w:p>
     <w:p>
       <w:pPr>
@@ -5761,73 +5784,73 @@
       <w:pPr>
         <w:pStyle w:val="Heading4"/>
       </w:pPr>
-      <w:bookmarkStart w:id="43" w:name="__RefHeading__2220_880371398"/>
-      <w:bookmarkStart w:id="44" w:name="_Toc337132723"/>
+      <w:bookmarkStart w:id="42" w:name="__RefHeading__2220_880371398"/>
+      <w:bookmarkStart w:id="43" w:name="_Toc337132723"/>
+      <w:bookmarkEnd w:id="42"/>
+      <w:r>
+        <w:t>Main Editor Windows’ Visibility:</w:t>
+      </w:r>
       <w:bookmarkEnd w:id="43"/>
-      <w:r>
-        <w:t>Main Editor Windows’ Visibility:</w:t>
-      </w:r>
+    </w:p>
+    <w:p>
+      <w:pPr>
+        <w:pStyle w:val="IndentedList"/>
+      </w:pPr>
+      <w:r>
+        <w:t>The object, cell view and render windows, upon hiding, are completely hidden instead of being minimized to the bottom of the desktop. Their visibility state is also preserved between CS sessions.</w:t>
+      </w:r>
+    </w:p>
+    <w:p>
+      <w:pPr>
+        <w:pStyle w:val="Heading4"/>
+      </w:pPr>
+      <w:bookmarkStart w:id="44" w:name="__RefHeading__2222_880371398"/>
+      <w:bookmarkStart w:id="45" w:name="_Toc337132724"/>
       <w:bookmarkEnd w:id="44"/>
+      <w:r>
+        <w:t>Taskbar Visibility:</w:t>
+      </w:r>
+      <w:bookmarkEnd w:id="45"/>
     </w:p>
     <w:p>
       <w:pPr>
         <w:pStyle w:val="IndentedList"/>
       </w:pPr>
       <w:r>
-        <w:t>The object, cell view and render windows, upon hiding, are completely hidden instead of being minimized to the bottom of the desktop. Their visibility state is also preserved between CS sessions.</w:t>
+        <w:t>Almost every editor dialogue can be made to show up in the taskbar. This behaviour can be toggled from the CSE Preferences option in the File menu.</w:t>
       </w:r>
     </w:p>
     <w:p>
       <w:pPr>
         <w:pStyle w:val="Heading4"/>
       </w:pPr>
-      <w:bookmarkStart w:id="45" w:name="__RefHeading__2222_880371398"/>
-      <w:bookmarkStart w:id="46" w:name="_Toc337132724"/>
-      <w:bookmarkEnd w:id="45"/>
-      <w:r>
-        <w:t>Taskbar Visibility:</w:t>
-      </w:r>
+      <w:bookmarkStart w:id="46" w:name="__RefHeading__2224_880371398"/>
+      <w:bookmarkStart w:id="47" w:name="_Toc337132725"/>
       <w:bookmarkEnd w:id="46"/>
+      <w:r>
+        <w:t>Quick Look-up Editor ID:</w:t>
+      </w:r>
+      <w:bookmarkEnd w:id="47"/>
     </w:p>
     <w:p>
       <w:pPr>
         <w:pStyle w:val="IndentedList"/>
       </w:pPr>
       <w:r>
-        <w:t>Almost every editor dialogue can be made to show up in the taskbar. This behaviour can be toggled from the CSE Preferences option in the File menu.</w:t>
+        <w:t>Middle clicking on a dialog control (buttons, text boxes, list-view cells, combo boxes, etc.) whose text states a form’s Editor ID will bring up said form’s edit dialogue.</w:t>
       </w:r>
     </w:p>
     <w:p>
       <w:pPr>
         <w:pStyle w:val="Heading4"/>
       </w:pPr>
-      <w:bookmarkStart w:id="47" w:name="__RefHeading__2224_880371398"/>
-      <w:bookmarkStart w:id="48" w:name="_Toc337132725"/>
-      <w:bookmarkEnd w:id="47"/>
-      <w:r>
-        <w:t>Quick Look-up Editor ID:</w:t>
-      </w:r>
+      <w:bookmarkStart w:id="48" w:name="__RefHeading__2226_880371398"/>
+      <w:bookmarkStart w:id="49" w:name="_Toc337132726"/>
       <w:bookmarkEnd w:id="48"/>
-    </w:p>
-    <w:p>
-      <w:pPr>
-        <w:pStyle w:val="IndentedList"/>
-      </w:pPr>
-      <w:r>
-        <w:t>Middle clicking on a dialog control (buttons, text boxes, list-view cells, combo boxes, etc.) whose text states a form’s Editor ID will bring up said form’s edit dialogue.</w:t>
-      </w:r>
-    </w:p>
-    <w:p>
-      <w:pPr>
-        <w:pStyle w:val="Heading4"/>
-      </w:pPr>
-      <w:bookmarkStart w:id="49" w:name="__RefHeading__2226_880371398"/>
-      <w:bookmarkStart w:id="50" w:name="_Toc337132726"/>
+      <w:r>
+        <w:t>Search and Replace:</w:t>
+      </w:r>
       <w:bookmarkEnd w:id="49"/>
-      <w:r>
-        <w:t>Search and Replace:</w:t>
-      </w:r>
-      <w:bookmarkEnd w:id="50"/>
     </w:p>
     <w:p>
       <w:pPr>
@@ -5843,34 +5866,34 @@
       <w:pPr>
         <w:pStyle w:val="Heading4"/>
       </w:pPr>
-      <w:bookmarkStart w:id="51" w:name="__RefHeading__2228_880371398"/>
-      <w:bookmarkStart w:id="52" w:name="_Toc337132727"/>
+      <w:bookmarkStart w:id="50" w:name="__RefHeading__2228_880371398"/>
+      <w:bookmarkStart w:id="51" w:name="_Toc337132727"/>
+      <w:bookmarkEnd w:id="50"/>
+      <w:r>
+        <w:t>Enhanced Find Text:</w:t>
+      </w:r>
       <w:bookmarkEnd w:id="51"/>
-      <w:r>
-        <w:t>Enhanced Find Text:</w:t>
-      </w:r>
+    </w:p>
+    <w:p>
+      <w:pPr>
+        <w:pStyle w:val="IndentedList"/>
+      </w:pPr>
+      <w:r>
+        <w:t>Entries in the find text dialogue can be invoked directly for editing, i.e., double clicking the results of a search will bring up the corresponding item’s dialogue box or load the object into the render window, if it is a reference.</w:t>
+      </w:r>
+    </w:p>
+    <w:p>
+      <w:pPr>
+        <w:pStyle w:val="Heading4"/>
+      </w:pPr>
+      <w:bookmarkStart w:id="52" w:name="__RefHeading__2230_880371398"/>
+      <w:bookmarkStart w:id="53" w:name="_Toc337132728"/>
       <w:bookmarkEnd w:id="52"/>
-    </w:p>
-    <w:p>
-      <w:pPr>
-        <w:pStyle w:val="IndentedList"/>
-      </w:pPr>
-      <w:r>
-        <w:t>Entries in the find text dialogue can be invoked directly for editing, i.e., double clicking the results of a search will bring up the corresponding item’s dialogue box or load the object into the render window, if it is a reference.</w:t>
-      </w:r>
-    </w:p>
-    <w:p>
-      <w:pPr>
-        <w:pStyle w:val="Heading4"/>
-      </w:pPr>
-      <w:bookmarkStart w:id="53" w:name="__RefHeading__2230_880371398"/>
-      <w:bookmarkStart w:id="54" w:name="_Toc337132728"/>
-      <w:bookmarkEnd w:id="53"/>
       <w:r>
         <w:lastRenderedPageBreak/>
         <w:t>Safer Modification of List View based Records:</w:t>
       </w:r>
-      <w:bookmarkEnd w:id="54"/>
+      <w:bookmarkEnd w:id="53"/>
     </w:p>
     <w:p>
       <w:pPr>
@@ -6002,33 +6025,33 @@
       <w:pPr>
         <w:pStyle w:val="Heading4"/>
       </w:pPr>
-      <w:bookmarkStart w:id="55" w:name="__RefHeading__2232_880371398"/>
-      <w:bookmarkStart w:id="56" w:name="_Toc337132729"/>
+      <w:bookmarkStart w:id="54" w:name="__RefHeading__2232_880371398"/>
+      <w:bookmarkStart w:id="55" w:name="_Toc337132729"/>
+      <w:bookmarkEnd w:id="54"/>
+      <w:r>
+        <w:t>Launch Game:</w:t>
+      </w:r>
       <w:bookmarkEnd w:id="55"/>
-      <w:r>
-        <w:t>Launch Game:</w:t>
-      </w:r>
+    </w:p>
+    <w:p>
+      <w:pPr>
+        <w:pStyle w:val="IndentedList"/>
+      </w:pPr>
+      <w:r>
+        <w:t>The Launch Game button, found on the main toolbar, is primarily used to spawn a mad, wild killer bull – cunningly disguised as a bird – that’s got winning odds of 80000 to 1 in a cock fight.</w:t>
+      </w:r>
+    </w:p>
+    <w:p>
+      <w:pPr>
+        <w:pStyle w:val="Heading4"/>
+      </w:pPr>
+      <w:bookmarkStart w:id="56" w:name="__RefHeading__2234_880371398"/>
+      <w:bookmarkStart w:id="57" w:name="_Toc337132730"/>
       <w:bookmarkEnd w:id="56"/>
-    </w:p>
-    <w:p>
-      <w:pPr>
-        <w:pStyle w:val="IndentedList"/>
-      </w:pPr>
-      <w:r>
-        <w:t>The Launch Game button, found on the main toolbar, is primarily used to spawn a mad, wild killer bull – cunningly disguised as a bird – that’s got winning odds of 80000 to 1 in a cock fight.</w:t>
-      </w:r>
-    </w:p>
-    <w:p>
-      <w:pPr>
-        <w:pStyle w:val="Heading4"/>
-      </w:pPr>
-      <w:bookmarkStart w:id="57" w:name="__RefHeading__2234_880371398"/>
-      <w:bookmarkStart w:id="58" w:name="_Toc337132730"/>
+      <w:r>
+        <w:t>Script Compiler:</w:t>
+      </w:r>
       <w:bookmarkEnd w:id="57"/>
-      <w:r>
-        <w:t>Script Compiler:</w:t>
-      </w:r>
-      <w:bookmarkEnd w:id="58"/>
     </w:p>
     <w:p>
       <w:pPr>
@@ -6067,33 +6090,33 @@
       <w:pPr>
         <w:pStyle w:val="Heading4"/>
       </w:pPr>
-      <w:bookmarkStart w:id="59" w:name="__RefHeading__2236_880371398"/>
-      <w:bookmarkStart w:id="60" w:name="_Toc337132731"/>
+      <w:bookmarkStart w:id="58" w:name="__RefHeading__2236_880371398"/>
+      <w:bookmarkStart w:id="59" w:name="_Toc337132731"/>
+      <w:bookmarkEnd w:id="58"/>
+      <w:r>
+        <w:t>Global Script Creation:</w:t>
+      </w:r>
       <w:bookmarkEnd w:id="59"/>
-      <w:r>
-        <w:t>Global Script Creation:</w:t>
-      </w:r>
+    </w:p>
+    <w:p>
+      <w:pPr>
+        <w:pStyle w:val="IndentedList"/>
+      </w:pPr>
+      <w:r>
+        <w:t>This tool allows quest scripts to be quickly created by specifying the editor IDs of both the quest and its script, along with the processing delay time. It can be accessed from the Gameplay menu.</w:t>
+      </w:r>
+    </w:p>
+    <w:p>
+      <w:pPr>
+        <w:pStyle w:val="Heading4"/>
+      </w:pPr>
+      <w:bookmarkStart w:id="60" w:name="__RefHeading__2238_880371398"/>
+      <w:bookmarkStart w:id="61" w:name="_Toc337132732"/>
       <w:bookmarkEnd w:id="60"/>
-    </w:p>
-    <w:p>
-      <w:pPr>
-        <w:pStyle w:val="IndentedList"/>
-      </w:pPr>
-      <w:r>
-        <w:t>This tool allows quest scripts to be quickly created by specifying the editor IDs of both the quest and its script, along with the processing delay time. It can be accessed from the Gameplay menu.</w:t>
-      </w:r>
-    </w:p>
-    <w:p>
-      <w:pPr>
-        <w:pStyle w:val="Heading4"/>
-      </w:pPr>
-      <w:bookmarkStart w:id="61" w:name="__RefHeading__2238_880371398"/>
-      <w:bookmarkStart w:id="62" w:name="_Toc337132732"/>
+      <w:r>
+        <w:t>Result Script Editing:</w:t>
+      </w:r>
       <w:bookmarkEnd w:id="61"/>
-      <w:r>
-        <w:t>Result Script Editing:</w:t>
-      </w:r>
-      <w:bookmarkEnd w:id="62"/>
     </w:p>
     <w:p>
       <w:pPr>
@@ -6108,7 +6131,7 @@
       <w:pPr>
         <w:pStyle w:val="Heading4"/>
       </w:pPr>
-      <w:bookmarkStart w:id="63" w:name="_Toc337132733"/>
+      <w:bookmarkStart w:id="62" w:name="_Toc337132733"/>
       <w:r>
         <w:rPr>
           <w:noProof/>
@@ -6180,12 +6203,12 @@
           </wp:anchor>
         </w:drawing>
       </w:r>
-      <w:bookmarkStart w:id="64" w:name="__RefHeading__2240_880371398"/>
-      <w:bookmarkEnd w:id="64"/>
+      <w:bookmarkStart w:id="63" w:name="__RefHeading__2240_880371398"/>
+      <w:bookmarkEnd w:id="63"/>
       <w:r>
         <w:t>Context Menu Tools:</w:t>
       </w:r>
-      <w:bookmarkEnd w:id="63"/>
+      <w:bookmarkEnd w:id="62"/>
     </w:p>
     <w:p>
       <w:pPr>
@@ -6193,7 +6216,13 @@
       </w:pPr>
       <w:r>
         <w:tab/>
-        <w:t>CSE adds a number of new tools that can be accessed from any form’s context menu. To open the context menu for object references, right-click on an empty area in the Render window or right-click on the object in the Cell View.</w:t>
+        <w:t>CSE adds a number of new tools that can be accessed from any form’s context menu. To open the context menu for object references, right-click on an empty area in the Render window or right-click on the object in the Cell View</w:t>
+      </w:r>
+      <w:r>
+        <w:t xml:space="preserve"> window</w:t>
+      </w:r>
+      <w:r>
+        <w:t>.</w:t>
       </w:r>
     </w:p>
     <w:p>
@@ -6342,14 +6371,14 @@
       <w:pPr>
         <w:pStyle w:val="Heading4"/>
       </w:pPr>
-      <w:bookmarkStart w:id="65" w:name="__RefHeading__2242_880371398"/>
-      <w:bookmarkStart w:id="66" w:name="_Toc337132734"/>
-      <w:bookmarkEnd w:id="65"/>
+      <w:bookmarkStart w:id="64" w:name="__RefHeading__2242_880371398"/>
+      <w:bookmarkStart w:id="65" w:name="_Toc337132734"/>
+      <w:bookmarkEnd w:id="64"/>
       <w:r>
         <w:lastRenderedPageBreak/>
         <w:t>Batch Copy Eyes/Hair:</w:t>
       </w:r>
-      <w:bookmarkEnd w:id="66"/>
+      <w:bookmarkEnd w:id="65"/>
     </w:p>
     <w:p>
       <w:pPr>
@@ -6383,13 +6412,13 @@
       <w:pPr>
         <w:pStyle w:val="Heading4"/>
       </w:pPr>
-      <w:bookmarkStart w:id="67" w:name="__RefHeading__2244_880371398"/>
-      <w:bookmarkStart w:id="68" w:name="_Toc337132735"/>
+      <w:bookmarkStart w:id="66" w:name="__RefHeading__2244_880371398"/>
+      <w:bookmarkStart w:id="67" w:name="_Toc337132735"/>
+      <w:bookmarkEnd w:id="66"/>
+      <w:r>
+        <w:t>LOD Texture Generator:</w:t>
+      </w:r>
       <w:bookmarkEnd w:id="67"/>
-      <w:r>
-        <w:t>LOD Texture Generator:</w:t>
-      </w:r>
-      <w:bookmarkEnd w:id="68"/>
     </w:p>
     <w:p>
       <w:pPr>
@@ -6457,20 +6486,26 @@
         </w:numPr>
       </w:pPr>
       <w:r>
-        <w:t>Partial textures are deleted after the full LOD map is assembled, as dictated by its respective setting in the CSE Preferences dialogue</w:t>
+        <w:t xml:space="preserve">Partial textures are deleted after the full LOD map </w:t>
+      </w:r>
+      <w:r>
+        <w:t>is assembled, as dictated by the relevant</w:t>
+      </w:r>
+      <w:r>
+        <w:t xml:space="preserve"> setting in the CSE Preferences dialogue</w:t>
       </w:r>
     </w:p>
     <w:p>
       <w:pPr>
         <w:pStyle w:val="Heading4"/>
       </w:pPr>
-      <w:bookmarkStart w:id="69" w:name="__RefHeading__2246_880371398"/>
-      <w:bookmarkStart w:id="70" w:name="_Toc337132736"/>
+      <w:bookmarkStart w:id="68" w:name="__RefHeading__2246_880371398"/>
+      <w:bookmarkStart w:id="69" w:name="_Toc337132736"/>
+      <w:bookmarkEnd w:id="68"/>
+      <w:r>
+        <w:t>Time of Day Slider:</w:t>
+      </w:r>
       <w:bookmarkEnd w:id="69"/>
-      <w:r>
-        <w:t>Time of Day Slider:</w:t>
-      </w:r>
-      <w:bookmarkEnd w:id="70"/>
     </w:p>
     <w:p>
       <w:pPr>
@@ -6536,13 +6571,13 @@
       <w:pPr>
         <w:pStyle w:val="Heading4"/>
       </w:pPr>
-      <w:bookmarkStart w:id="71" w:name="__RefHeading__2248_880371398"/>
-      <w:bookmarkStart w:id="72" w:name="_Toc337132737"/>
+      <w:bookmarkStart w:id="70" w:name="__RefHeading__2248_880371398"/>
+      <w:bookmarkStart w:id="71" w:name="_Toc337132737"/>
+      <w:bookmarkEnd w:id="70"/>
+      <w:r>
+        <w:t>Editor IDs in Edit Dialogue Titles:</w:t>
+      </w:r>
       <w:bookmarkEnd w:id="71"/>
-      <w:r>
-        <w:t>Editor IDs in Edit Dialogue Titles:</w:t>
-      </w:r>
-      <w:bookmarkEnd w:id="72"/>
     </w:p>
     <w:p>
       <w:pPr>
@@ -6557,7 +6592,7 @@
       <w:pPr>
         <w:pStyle w:val="Heading4"/>
       </w:pPr>
-      <w:bookmarkStart w:id="73" w:name="_Toc337132738"/>
+      <w:bookmarkStart w:id="72" w:name="_Toc337132738"/>
       <w:r>
         <w:rPr>
           <w:noProof/>
@@ -6628,12 +6663,12 @@
           </wp:anchor>
         </w:drawing>
       </w:r>
-      <w:bookmarkStart w:id="74" w:name="__RefHeading__2250_880371398"/>
-      <w:bookmarkEnd w:id="74"/>
+      <w:bookmarkStart w:id="73" w:name="__RefHeading__2250_880371398"/>
+      <w:bookmarkEnd w:id="73"/>
       <w:r>
         <w:t>Improved Dialogue UI's:</w:t>
       </w:r>
-      <w:bookmarkEnd w:id="73"/>
+      <w:bookmarkEnd w:id="72"/>
     </w:p>
     <w:p>
       <w:pPr>
@@ -6780,22 +6815,36 @@
       <w:pPr>
         <w:pStyle w:val="Heading4"/>
       </w:pPr>
-      <w:bookmarkStart w:id="75" w:name="_toc223"/>
-      <w:bookmarkStart w:id="76" w:name="__RefHeading__2252_880371398"/>
-      <w:bookmarkStart w:id="77" w:name="_Toc337132739"/>
+      <w:bookmarkStart w:id="74" w:name="_toc223"/>
+      <w:bookmarkStart w:id="75" w:name="__RefHeading__2252_880371398"/>
+      <w:bookmarkStart w:id="76" w:name="_Toc337132739"/>
+      <w:bookmarkEnd w:id="74"/>
       <w:bookmarkEnd w:id="75"/>
+      <w:r>
+        <w:t>Enhanced Response Editor:</w:t>
+      </w:r>
       <w:bookmarkEnd w:id="76"/>
-      <w:r>
-        <w:t>Enhanced Response Editor:</w:t>
-      </w:r>
-      <w:bookmarkEnd w:id="77"/>
     </w:p>
     <w:p>
       <w:pPr>
         <w:pStyle w:val="IndentedList"/>
       </w:pPr>
       <w:r>
-        <w:t>The response editor has been modified to provide a more streamlined interface. The voice recording tool has been removed, given its obsolescence in comparison to 3</w:t>
+        <w:t xml:space="preserve">The response editor has been modified to provide a more streamlined interface. The voice recording tool has been removed, given its </w:t>
+      </w:r>
+      <w:r>
+        <w:t xml:space="preserve">general </w:t>
+      </w:r>
+      <w:proofErr w:type="spellStart"/>
+      <w:r>
+        <w:t>buggy’ness</w:t>
+      </w:r>
+      <w:proofErr w:type="spellEnd"/>
+      <w:r>
+        <w:t xml:space="preserve"> and </w:t>
+      </w:r>
+      <w:r>
+        <w:t>obsolescence in comparison to 3</w:t>
       </w:r>
       <w:r>
         <w:rPr>
@@ -6905,13 +6954,13 @@
       <w:pPr>
         <w:pStyle w:val="Heading4"/>
       </w:pPr>
-      <w:bookmarkStart w:id="78" w:name="__RefHeading__2254_880371398"/>
-      <w:bookmarkStart w:id="79" w:name="_Toc337132740"/>
+      <w:bookmarkStart w:id="77" w:name="__RefHeading__2254_880371398"/>
+      <w:bookmarkStart w:id="78" w:name="_Toc337132740"/>
+      <w:bookmarkEnd w:id="77"/>
+      <w:r>
+        <w:t>Object Window:</w:t>
+      </w:r>
       <w:bookmarkEnd w:id="78"/>
-      <w:r>
-        <w:t>Object Window:</w:t>
-      </w:r>
-      <w:bookmarkEnd w:id="79"/>
     </w:p>
     <w:p>
       <w:pPr>
@@ -7030,13 +7079,13 @@
       <w:pPr>
         <w:pStyle w:val="Heading4"/>
       </w:pPr>
-      <w:bookmarkStart w:id="80" w:name="__RefHeading__2256_880371398"/>
-      <w:bookmarkStart w:id="81" w:name="_Toc337132741"/>
+      <w:bookmarkStart w:id="79" w:name="__RefHeading__2256_880371398"/>
+      <w:bookmarkStart w:id="80" w:name="_Toc337132741"/>
+      <w:bookmarkEnd w:id="79"/>
+      <w:r>
+        <w:t>Cell View Window:</w:t>
+      </w:r>
       <w:bookmarkEnd w:id="80"/>
-      <w:r>
-        <w:t>Cell View Window:</w:t>
-      </w:r>
-      <w:bookmarkEnd w:id="81"/>
     </w:p>
     <w:p>
       <w:pPr>
@@ -7183,7 +7232,10 @@
         </w:numPr>
       </w:pPr>
       <w:r>
-        <w:t>Persistent.</w:t>
+        <w:t>Pers</w:t>
+      </w:r>
+      <w:r>
+        <w:t>istent</w:t>
       </w:r>
     </w:p>
     <w:p>
@@ -7195,7 +7247,7 @@
         </w:numPr>
       </w:pPr>
       <w:r>
-        <w:t>Initially Disabled.</w:t>
+        <w:t>Initially Disabled</w:t>
       </w:r>
     </w:p>
     <w:p>
@@ -7207,7 +7259,7 @@
         </w:numPr>
       </w:pPr>
       <w:r>
-        <w:t>Visible When Distant (VWD).</w:t>
+        <w:t>Visible When Distant (VWD)</w:t>
       </w:r>
     </w:p>
     <w:p>
@@ -7219,7 +7271,7 @@
         </w:numPr>
       </w:pPr>
       <w:r>
-        <w:t>Enable Parent.</w:t>
+        <w:t>Enable Parent</w:t>
       </w:r>
     </w:p>
     <w:p>
@@ -7238,13 +7290,13 @@
       <w:pPr>
         <w:pStyle w:val="Heading4"/>
       </w:pPr>
-      <w:bookmarkStart w:id="82" w:name="__RefHeading__2258_880371398"/>
-      <w:bookmarkStart w:id="83" w:name="_Toc337132742"/>
+      <w:bookmarkStart w:id="81" w:name="__RefHeading__2258_880371398"/>
+      <w:bookmarkStart w:id="82" w:name="_Toc337132742"/>
+      <w:bookmarkEnd w:id="81"/>
+      <w:r>
+        <w:t>Render Window:</w:t>
+      </w:r>
       <w:bookmarkEnd w:id="82"/>
-      <w:r>
-        <w:t>Render Window:</w:t>
-      </w:r>
-      <w:bookmarkEnd w:id="83"/>
     </w:p>
     <w:p>
       <w:pPr>
@@ -7684,14 +7736,14 @@
       <w:pPr>
         <w:pStyle w:val="Heading5"/>
       </w:pPr>
-      <w:bookmarkStart w:id="84" w:name="__RefHeading__2507_708653987"/>
-      <w:bookmarkStart w:id="85" w:name="_Toc337132743"/>
-      <w:bookmarkEnd w:id="84"/>
+      <w:bookmarkStart w:id="83" w:name="__RefHeading__2507_708653987"/>
+      <w:bookmarkStart w:id="84" w:name="_Toc337132743"/>
+      <w:bookmarkEnd w:id="83"/>
       <w:r>
         <w:lastRenderedPageBreak/>
         <w:t>Shortcut Keys</w:t>
       </w:r>
-      <w:bookmarkEnd w:id="85"/>
+      <w:bookmarkEnd w:id="84"/>
     </w:p>
     <w:tbl>
       <w:tblPr>
@@ -8086,180 +8138,180 @@
       <w:pPr>
         <w:pStyle w:val="Heading1"/>
       </w:pPr>
-      <w:bookmarkStart w:id="86" w:name="__RefHeading__2260_880371398"/>
-      <w:bookmarkStart w:id="87" w:name="_Toc337132744"/>
+      <w:bookmarkStart w:id="85" w:name="__RefHeading__2260_880371398"/>
+      <w:bookmarkStart w:id="86" w:name="_Toc337132744"/>
+      <w:bookmarkEnd w:id="85"/>
+      <w:r>
+        <w:t>Trifles</w:t>
+      </w:r>
       <w:bookmarkEnd w:id="86"/>
-      <w:r>
-        <w:t>Trifles</w:t>
-      </w:r>
+    </w:p>
+    <w:p>
+      <w:pPr>
+        <w:pStyle w:val="Heading4"/>
+      </w:pPr>
+      <w:bookmarkStart w:id="87" w:name="__RefHeading__2262_880371398"/>
+      <w:bookmarkStart w:id="88" w:name="_Toc337132745"/>
       <w:bookmarkEnd w:id="87"/>
+      <w:r>
+        <w:t>Performance Improvements:</w:t>
+      </w:r>
+      <w:bookmarkEnd w:id="88"/>
+    </w:p>
+    <w:p>
+      <w:pPr>
+        <w:pStyle w:val="IndentedList"/>
+      </w:pPr>
+      <w:r>
+        <w:t xml:space="preserve">The editor’s general performance and responsiveness has been noticeably improved. </w:t>
+      </w:r>
     </w:p>
     <w:p>
       <w:pPr>
         <w:pStyle w:val="Heading4"/>
       </w:pPr>
-      <w:bookmarkStart w:id="88" w:name="__RefHeading__2262_880371398"/>
-      <w:bookmarkStart w:id="89" w:name="_Toc337132745"/>
-      <w:bookmarkEnd w:id="88"/>
-      <w:r>
-        <w:t>Performance Improvements:</w:t>
-      </w:r>
+      <w:bookmarkStart w:id="89" w:name="__RefHeading__2264_880371398"/>
+      <w:bookmarkStart w:id="90" w:name="_Toc337132746"/>
       <w:bookmarkEnd w:id="89"/>
+      <w:r>
+        <w:t>Fast Exit:</w:t>
+      </w:r>
+      <w:bookmarkEnd w:id="90"/>
     </w:p>
     <w:p>
       <w:pPr>
         <w:pStyle w:val="IndentedList"/>
       </w:pPr>
       <w:r>
-        <w:t xml:space="preserve">The editor’s general performance and responsiveness has been noticeably improved. </w:t>
+        <w:t>The editor shuts down in matter of seconds, as opposed to minutes when not using the CSE.</w:t>
       </w:r>
     </w:p>
     <w:p>
       <w:pPr>
         <w:pStyle w:val="Heading4"/>
       </w:pPr>
-      <w:bookmarkStart w:id="90" w:name="__RefHeading__2264_880371398"/>
-      <w:bookmarkStart w:id="91" w:name="_Toc337132746"/>
-      <w:bookmarkEnd w:id="90"/>
-      <w:r>
-        <w:t>Fast Exit:</w:t>
-      </w:r>
+      <w:bookmarkStart w:id="91" w:name="__RefHeading__2266_880371398"/>
+      <w:bookmarkStart w:id="92" w:name="_Toc337132747"/>
       <w:bookmarkEnd w:id="91"/>
+      <w:proofErr w:type="gramStart"/>
+      <w:r>
+        <w:t>Icons</w:t>
+      </w:r>
+      <w:proofErr w:type="gramEnd"/>
+      <w:r>
+        <w:t xml:space="preserve"> with MIP maps/Texture Size Limitations:</w:t>
+      </w:r>
+      <w:bookmarkEnd w:id="92"/>
     </w:p>
     <w:p>
       <w:pPr>
         <w:pStyle w:val="IndentedList"/>
       </w:pPr>
       <w:r>
-        <w:t>The editor shuts down in matter of seconds, as opposed to minutes when not using the CSE.</w:t>
+        <w:t>Icons with MIP maps can be previewed correctly and the CS no longer generates errors about the matter. Also, the resolution limitation of 512px for certain textures has been removed.</w:t>
       </w:r>
     </w:p>
     <w:p>
       <w:pPr>
         <w:pStyle w:val="Heading4"/>
       </w:pPr>
-      <w:bookmarkStart w:id="92" w:name="__RefHeading__2266_880371398"/>
-      <w:bookmarkStart w:id="93" w:name="_Toc337132747"/>
-      <w:bookmarkEnd w:id="92"/>
-      <w:proofErr w:type="gramStart"/>
-      <w:r>
-        <w:t>Icons</w:t>
-      </w:r>
-      <w:proofErr w:type="gramEnd"/>
-      <w:r>
-        <w:t xml:space="preserve"> with MIP maps/Texture Size Limitations:</w:t>
-      </w:r>
+      <w:bookmarkStart w:id="93" w:name="__RefHeading__2268_880371398"/>
+      <w:bookmarkStart w:id="94" w:name="_Toc337132748"/>
       <w:bookmarkEnd w:id="93"/>
+      <w:r>
+        <w:t>Auto-loading BSA Archives:</w:t>
+      </w:r>
+      <w:bookmarkEnd w:id="94"/>
     </w:p>
     <w:p>
       <w:pPr>
         <w:pStyle w:val="IndentedList"/>
       </w:pPr>
       <w:r>
-        <w:t>Icons with MIP maps can be previewed correctly and the CS no longer generates errors about the matter. Also, the resolution limitation of 512px for certain textures has been removed.</w:t>
+        <w:t>All BSA archives in the Data folder are loaded at start-up, regardless of their connection to an active plugin.</w:t>
       </w:r>
     </w:p>
     <w:p>
       <w:pPr>
         <w:pStyle w:val="Heading4"/>
       </w:pPr>
-      <w:bookmarkStart w:id="94" w:name="__RefHeading__2268_880371398"/>
-      <w:bookmarkStart w:id="95" w:name="_Toc337132748"/>
-      <w:bookmarkEnd w:id="94"/>
-      <w:r>
-        <w:t>Auto-loading BSA Archives:</w:t>
-      </w:r>
+      <w:bookmarkStart w:id="95" w:name="__RefHeading__2270_880371398"/>
+      <w:bookmarkStart w:id="96" w:name="_Toc337132749"/>
       <w:bookmarkEnd w:id="95"/>
-    </w:p>
-    <w:p>
-      <w:pPr>
-        <w:pStyle w:val="IndentedList"/>
-      </w:pPr>
-      <w:r>
-        <w:t>All BSA archives in the Data folder are loaded at start-up, regardless of their connection to an active plugin.</w:t>
-      </w:r>
-    </w:p>
-    <w:p>
-      <w:pPr>
-        <w:pStyle w:val="Heading4"/>
-      </w:pPr>
-      <w:bookmarkStart w:id="96" w:name="__RefHeading__2270_880371398"/>
-      <w:bookmarkStart w:id="97" w:name="_Toc337132749"/>
-      <w:bookmarkEnd w:id="96"/>
       <w:r>
         <w:lastRenderedPageBreak/>
         <w:t>Integer-prefixed Editor IDs:</w:t>
       </w:r>
+      <w:bookmarkEnd w:id="96"/>
+    </w:p>
+    <w:p>
+      <w:pPr>
+        <w:pStyle w:val="IndentedList"/>
+      </w:pPr>
+      <w:r>
+        <w:t>Editor IDs that start with integers display a warning, reminding the user of the caveats of using such identifiers. This behaviour can be turned off through the CSE Preferences dialogue.</w:t>
+      </w:r>
+    </w:p>
+    <w:p>
+      <w:pPr>
+        <w:pStyle w:val="Heading4"/>
+      </w:pPr>
+      <w:bookmarkStart w:id="97" w:name="__RefHeading__2272_880371398"/>
+      <w:bookmarkStart w:id="98" w:name="_Toc337132750"/>
       <w:bookmarkEnd w:id="97"/>
+      <w:r>
+        <w:t>Idle Animation Tree Initialization:</w:t>
+      </w:r>
+      <w:bookmarkEnd w:id="98"/>
     </w:p>
     <w:p>
       <w:pPr>
         <w:pStyle w:val="IndentedList"/>
       </w:pPr>
       <w:r>
-        <w:t>Editor IDs that start with integers display a warning, reminding the user of the caveats of using such identifiers. This behaviour can be turned off through the CSE Preferences dialogue.</w:t>
+        <w:t xml:space="preserve">The root nodes of the idle animation tree are automatically initialized on editor start-up, enabling master-less plugins to create IDLE records. </w:t>
       </w:r>
     </w:p>
     <w:p>
       <w:pPr>
         <w:pStyle w:val="Heading4"/>
       </w:pPr>
-      <w:bookmarkStart w:id="98" w:name="__RefHeading__2272_880371398"/>
-      <w:bookmarkStart w:id="99" w:name="_Toc337132750"/>
-      <w:bookmarkEnd w:id="98"/>
-      <w:r>
-        <w:t>Idle Animation Tree Initialization:</w:t>
-      </w:r>
+      <w:bookmarkStart w:id="99" w:name="__RefHeading__2274_880371398"/>
+      <w:bookmarkStart w:id="100" w:name="_Toc337132751"/>
       <w:bookmarkEnd w:id="99"/>
+      <w:r>
+        <w:t>Archived Sound File Sampling:</w:t>
+      </w:r>
+      <w:bookmarkEnd w:id="100"/>
     </w:p>
     <w:p>
       <w:pPr>
         <w:pStyle w:val="IndentedList"/>
       </w:pPr>
       <w:r>
-        <w:t xml:space="preserve">The root nodes of the idle animation tree are automatically initialized on editor start-up, enabling master-less plugins to create IDLE records. </w:t>
+        <w:t>Sound files, FX and voice files alike, that stored in BSA archives can be sampled from the editor directly without having to manually extract them beforehand.</w:t>
       </w:r>
     </w:p>
     <w:p>
       <w:pPr>
         <w:pStyle w:val="Heading4"/>
       </w:pPr>
-      <w:bookmarkStart w:id="100" w:name="__RefHeading__2274_880371398"/>
-      <w:bookmarkStart w:id="101" w:name="_Toc337132751"/>
-      <w:bookmarkEnd w:id="100"/>
-      <w:r>
-        <w:t>Archived Sound File Sampling:</w:t>
-      </w:r>
+      <w:bookmarkStart w:id="101" w:name="__RefHeading__2517_708653987"/>
+      <w:bookmarkStart w:id="102" w:name="_Toc337132752"/>
       <w:bookmarkEnd w:id="101"/>
-    </w:p>
-    <w:p>
-      <w:pPr>
-        <w:pStyle w:val="IndentedList"/>
-      </w:pPr>
-      <w:r>
-        <w:t>Sound files, FX and voice files alike, that stored in BSA archives can be sampled from the editor directly without having to manually extract them beforehand.</w:t>
-      </w:r>
-    </w:p>
-    <w:p>
-      <w:pPr>
-        <w:pStyle w:val="Heading4"/>
-      </w:pPr>
-      <w:bookmarkStart w:id="102" w:name="__RefHeading__2517_708653987"/>
-      <w:bookmarkStart w:id="103" w:name="_Toc337132752"/>
+      <w:r>
+        <w:t>3</w:t>
+      </w:r>
+      <w:r>
+        <w:rPr>
+          <w:vertAlign w:val="superscript"/>
+        </w:rPr>
+        <w:t>rd</w:t>
+      </w:r>
+      <w:r>
+        <w:t xml:space="preserve"> Party Tool Launcher:</w:t>
+      </w:r>
       <w:bookmarkEnd w:id="102"/>
-      <w:r>
-        <w:t>3</w:t>
-      </w:r>
-      <w:r>
-        <w:rPr>
-          <w:vertAlign w:val="superscript"/>
-        </w:rPr>
-        <w:t>rd</w:t>
-      </w:r>
-      <w:r>
-        <w:t xml:space="preserve"> Party Tool Launcher:</w:t>
-      </w:r>
-      <w:bookmarkEnd w:id="103"/>
     </w:p>
     <w:p>
       <w:pPr>
@@ -8360,79 +8412,85 @@
       <w:pPr>
         <w:pStyle w:val="Heading4"/>
       </w:pPr>
-      <w:bookmarkStart w:id="104" w:name="__RefHeading__2278_880371398"/>
-      <w:bookmarkStart w:id="105" w:name="_Toc337132753"/>
+      <w:bookmarkStart w:id="103" w:name="__RefHeading__2278_880371398"/>
+      <w:bookmarkStart w:id="104" w:name="_Toc337132753"/>
+      <w:bookmarkEnd w:id="103"/>
+      <w:r>
+        <w:t>Achievements:</w:t>
+      </w:r>
       <w:bookmarkEnd w:id="104"/>
-      <w:r>
-        <w:t>Achievements:</w:t>
-      </w:r>
+    </w:p>
+    <w:p>
+      <w:pPr>
+        <w:pStyle w:val="IndentedList"/>
+      </w:pPr>
+      <w:r>
+        <w:t xml:space="preserve">The CSE smugly awards achievements to the user – for "doing stuff" – when they least expect it. It also tracks the total amount of time spent using the editor, a metric that is primarily used as an insidious means to instigate an existential crisis in the user. </w:t>
+      </w:r>
+    </w:p>
+    <w:p>
+      <w:pPr>
+        <w:pStyle w:val="Heading4"/>
+      </w:pPr>
+      <w:bookmarkStart w:id="105" w:name="__RefHeading__2280_880371398"/>
+      <w:bookmarkStart w:id="106" w:name="_Toc337132754"/>
       <w:bookmarkEnd w:id="105"/>
-    </w:p>
-    <w:p>
-      <w:pPr>
-        <w:pStyle w:val="IndentedList"/>
-      </w:pPr>
-      <w:r>
-        <w:t xml:space="preserve">The CSE smugly awards achievements to the user – for "doing stuff" – when they least expect it. It also tracks the total amount of time spent using the editor, a metric that is primarily used as an insidious means to instigate an existential crisis in the user. </w:t>
-      </w:r>
-    </w:p>
-    <w:p>
-      <w:pPr>
-        <w:pStyle w:val="Heading4"/>
-      </w:pPr>
-      <w:bookmarkStart w:id="106" w:name="__RefHeading__2280_880371398"/>
-      <w:bookmarkStart w:id="107" w:name="_Toc337132754"/>
-      <w:bookmarkEnd w:id="106"/>
       <w:r>
         <w:lastRenderedPageBreak/>
         <w:t>Last Chance "Panic Save" Handler:</w:t>
       </w:r>
+      <w:bookmarkEnd w:id="106"/>
+    </w:p>
+    <w:p>
+      <w:pPr>
+        <w:pStyle w:val="IndentedList"/>
+      </w:pPr>
+      <w:r>
+        <w:t>Let’s face it – The CSE is an almost-sentient, handsome stallion of program. But it has "got heart", as film critics like to say. And in that "heart", it houses</w:t>
+      </w:r>
+      <w:r>
+        <w:t xml:space="preserve"> the trait of</w:t>
+      </w:r>
+      <w:r>
+        <w:t xml:space="preserve"> humility. While it knows that it’s capable of feats beyond the vanilla CS’s wildest dreams, it realizes that it isn’t omnipotent and cannot predict when its finicky host is about to vomit on the proverbial kettle. But it </w:t>
+      </w:r>
+      <w:r>
+        <w:rPr>
+          <w:i/>
+        </w:rPr>
+        <w:t>can</w:t>
+      </w:r>
+      <w:r>
+        <w:t xml:space="preserve"> do the next best thing –Try and shield the active plugin from that malodorous mix of bodily fluids and half-digested breakfast. It does so by attempting to save it on the event of a CTD.</w:t>
+      </w:r>
+    </w:p>
+    <w:p>
+      <w:pPr>
+        <w:pStyle w:val="IndentedList"/>
+      </w:pPr>
+      <w:r>
+        <w:t>If successful, the plugin is saved to the workspace’s "Data\Backup" folder under the name of "</w:t>
+      </w:r>
+      <w:proofErr w:type="spellStart"/>
+      <w:r>
+        <w:t>PanicSave.bak</w:t>
+      </w:r>
+      <w:proofErr w:type="spellEnd"/>
+      <w:r>
+        <w:t>". The dumped plugin may contain errors and/or lice, so approach with caution.</w:t>
+      </w:r>
+    </w:p>
+    <w:p>
+      <w:pPr>
+        <w:pStyle w:val="Heading1"/>
+      </w:pPr>
+      <w:bookmarkStart w:id="107" w:name="__RefHeading__2282_880371398"/>
+      <w:bookmarkStart w:id="108" w:name="_Toc337132755"/>
       <w:bookmarkEnd w:id="107"/>
-    </w:p>
-    <w:p>
-      <w:pPr>
-        <w:pStyle w:val="IndentedList"/>
-      </w:pPr>
-      <w:r>
-        <w:t xml:space="preserve">Let’s face it – The CSE is an almost-sentient, handsome stallion of program. But it has "got heart", as film critics like to say. And in that "heart", it houses humility. While it knows that it’s capable of feats beyond the vanilla CS’s wildest dreams, it realizes that it isn’t omnipotent and cannot predict when its finicky host is about to vomit on the proverbial kettle. But it </w:t>
-      </w:r>
-      <w:r>
-        <w:rPr>
-          <w:i/>
-        </w:rPr>
-        <w:t>can</w:t>
-      </w:r>
-      <w:r>
-        <w:t xml:space="preserve"> do the next best thing –Try and shield the active plugin from that malodorous mix of bodily fluids and half-digested breakfast. It does so by attempting to save it on the event of a CTD.</w:t>
-      </w:r>
-    </w:p>
-    <w:p>
-      <w:pPr>
-        <w:pStyle w:val="IndentedList"/>
-      </w:pPr>
-      <w:r>
-        <w:t>If successful, the plugin is saved to the workspace’s "Data\Backup" folder under the name of "</w:t>
-      </w:r>
-      <w:proofErr w:type="spellStart"/>
-      <w:r>
-        <w:t>PanicSave.bak</w:t>
-      </w:r>
-      <w:proofErr w:type="spellEnd"/>
-      <w:r>
-        <w:t>". The dumped plugin may contain errors and/or lice, so approach with caution.</w:t>
-      </w:r>
-    </w:p>
-    <w:p>
-      <w:pPr>
-        <w:pStyle w:val="Heading1"/>
-      </w:pPr>
-      <w:bookmarkStart w:id="108" w:name="__RefHeading__2282_880371398"/>
-      <w:bookmarkStart w:id="109" w:name="_Toc337132755"/>
+      <w:r>
+        <w:t>Vanilla Bug Fixes</w:t>
+      </w:r>
       <w:bookmarkEnd w:id="108"/>
-      <w:r>
-        <w:t>Vanilla Bug Fixes</w:t>
-      </w:r>
-      <w:bookmarkEnd w:id="109"/>
     </w:p>
     <w:p>
       <w:r>
@@ -8674,11 +8732,8 @@
               <w:pStyle w:val="TableContents"/>
             </w:pPr>
             <w:r>
-              <w:t xml:space="preserve">Unknown Record And Group Types In </w:t>
-            </w:r>
-            <w:r>
               <w:lastRenderedPageBreak/>
-              <w:t>Plugins</w:t>
+              <w:t>Unknown Record And Group Types In Plugins</w:t>
             </w:r>
           </w:p>
         </w:tc>
@@ -8692,12 +8747,7 @@
               <w:pStyle w:val="ListParagraph"/>
             </w:pPr>
             <w:r>
-              <w:lastRenderedPageBreak/>
-              <w:t xml:space="preserve">Fix for the bug that caused a CTD when a plugin </w:t>
-            </w:r>
-            <w:r>
-              <w:lastRenderedPageBreak/>
-              <w:t>containing unknown records, sub records or group types was loaded into the editor.</w:t>
+              <w:t>Fix for the bug that caused a CTD when a plugin containing unknown records, sub records or group types was loaded into the editor.</w:t>
             </w:r>
           </w:p>
         </w:tc>
@@ -8713,7 +8763,6 @@
               <w:pStyle w:val="TableContents"/>
             </w:pPr>
             <w:r>
-              <w:lastRenderedPageBreak/>
               <w:t>Plugins With Missing Masters</w:t>
             </w:r>
           </w:p>
@@ -9033,6 +9082,7 @@
               <w:pStyle w:val="TableContents"/>
             </w:pPr>
             <w:r>
+              <w:lastRenderedPageBreak/>
               <w:t>Game Setting Cleanup</w:t>
             </w:r>
           </w:p>
@@ -9047,11 +9097,7 @@
               <w:pStyle w:val="ListParagraph"/>
             </w:pPr>
             <w:r>
-              <w:t xml:space="preserve">Fix for the limitation that caused modified game </w:t>
-            </w:r>
-            <w:r>
-              <w:lastRenderedPageBreak/>
-              <w:t>setting records to retain their state between plugin loads.</w:t>
+              <w:t>Fix for the limitation that caused modified game setting records to retain their state between plugin loads.</w:t>
             </w:r>
           </w:p>
         </w:tc>
@@ -9067,7 +9113,6 @@
               <w:pStyle w:val="TableContents"/>
             </w:pPr>
             <w:r>
-              <w:lastRenderedPageBreak/>
               <w:t>Form Usage Reference Counting</w:t>
             </w:r>
           </w:p>
@@ -9411,6 +9456,7 @@
               <w:pStyle w:val="TableContents"/>
             </w:pPr>
             <w:r>
+              <w:lastRenderedPageBreak/>
               <w:t>ESP/ESM File Associations</w:t>
             </w:r>
           </w:p>
@@ -9425,11 +9471,7 @@
               <w:pStyle w:val="ListParagraph"/>
             </w:pPr>
             <w:r>
-              <w:t xml:space="preserve">Fix for the bug that trashed ESP/ESM file associations </w:t>
-            </w:r>
-            <w:r>
-              <w:lastRenderedPageBreak/>
-              <w:t>at editor start-up</w:t>
+              <w:t>Fix for the bug that trashed ESP/ESM file associations at editor start-up</w:t>
             </w:r>
           </w:p>
         </w:tc>
@@ -9445,7 +9487,6 @@
               <w:pStyle w:val="TableContents"/>
             </w:pPr>
             <w:r>
-              <w:lastRenderedPageBreak/>
               <w:t>Path Grid Point Linking</w:t>
             </w:r>
           </w:p>
@@ -9776,6 +9817,7 @@
               <w:pStyle w:val="TableContents"/>
             </w:pPr>
             <w:r>
+              <w:lastRenderedPageBreak/>
               <w:t>Superfluous Addition Of Cell Water Data</w:t>
             </w:r>
           </w:p>
@@ -9790,11 +9832,7 @@
               <w:pStyle w:val="ListParagraph"/>
             </w:pPr>
             <w:r>
-              <w:t>Fix for the bug that unnecessarily added water extra-</w:t>
-            </w:r>
-            <w:r>
-              <w:lastRenderedPageBreak/>
-              <w:t>data to cells that didn’t have any water.</w:t>
+              <w:t>Fix for the bug that unnecessarily added water extra-data to cells that didn’t have any water.</w:t>
             </w:r>
           </w:p>
         </w:tc>
@@ -9810,7 +9848,6 @@
               <w:pStyle w:val="TableContents"/>
             </w:pPr>
             <w:r>
-              <w:lastRenderedPageBreak/>
               <w:t>Render Window Exterior Cell Loading</w:t>
             </w:r>
           </w:p>
@@ -10200,32 +10237,38 @@
       <w:pPr>
         <w:pStyle w:val="Heading1"/>
       </w:pPr>
-      <w:bookmarkStart w:id="110" w:name="__RefHeading__2284_880371398"/>
-      <w:bookmarkStart w:id="111" w:name="_Toc337132756"/>
+      <w:bookmarkStart w:id="109" w:name="__RefHeading__2284_880371398"/>
+      <w:bookmarkStart w:id="110" w:name="_Toc337132756"/>
+      <w:bookmarkEnd w:id="109"/>
+      <w:r>
+        <w:t>New tools</w:t>
+      </w:r>
       <w:bookmarkEnd w:id="110"/>
-      <w:r>
-        <w:t>New tools</w:t>
-      </w:r>
+    </w:p>
+    <w:p>
+      <w:pPr>
+        <w:pStyle w:val="Heading2"/>
+      </w:pPr>
+      <w:bookmarkStart w:id="111" w:name="__RefHeading__2286_880371398"/>
+      <w:bookmarkStart w:id="112" w:name="_Toc337132757"/>
       <w:bookmarkEnd w:id="111"/>
-    </w:p>
-    <w:p>
-      <w:pPr>
-        <w:pStyle w:val="Heading2"/>
-      </w:pPr>
-      <w:bookmarkStart w:id="112" w:name="__RefHeading__2286_880371398"/>
-      <w:bookmarkStart w:id="113" w:name="_Toc337132757"/>
+      <w:r>
+        <w:t>Script Editor</w:t>
+      </w:r>
       <w:bookmarkEnd w:id="112"/>
-      <w:r>
-        <w:t>Script Editor</w:t>
-      </w:r>
-      <w:bookmarkEnd w:id="113"/>
     </w:p>
     <w:p>
       <w:pPr>
         <w:pStyle w:val="BodyText"/>
       </w:pPr>
       <w:r>
-        <w:t xml:space="preserve">The CSE Script Editor is a complete replacement for the vanilla script editor. It has been written from scratch and is basically superior to the vanilla in every way. Its intuitive design allows scripters, old and new, to quickly acclimatize themselves with its many advanced features. </w:t>
+        <w:t xml:space="preserve">The CSE Script Editor is a complete replacement for the vanilla script editor. It has been </w:t>
+      </w:r>
+      <w:r>
+        <w:t xml:space="preserve">(badly) </w:t>
+      </w:r>
+      <w:r>
+        <w:t xml:space="preserve">written from scratch and is basically superior to the vanilla in every way. Its intuitive design allows scripters, old and new, to quickly acclimatize themselves with its many advanced features. </w:t>
       </w:r>
     </w:p>
     <w:p>
@@ -11307,8 +11350,8 @@
       <w:pPr>
         <w:pStyle w:val="ListParagraphNoLeading"/>
       </w:pPr>
-      <w:bookmarkStart w:id="114" w:name="Navigate%20Forward%20Backward"/>
-      <w:bookmarkEnd w:id="114"/>
+      <w:bookmarkStart w:id="113" w:name="Navigate%20Forward%20Backward"/>
+      <w:bookmarkEnd w:id="113"/>
       <w:r>
         <w:t xml:space="preserve">The </w:t>
       </w:r>
@@ -11334,7 +11377,12 @@
         <w:pStyle w:val="BodyText"/>
       </w:pPr>
       <w:r>
-        <w:t>And it keeps coming! The code editor offers even more:</w:t>
+        <w:t xml:space="preserve">And it keeps coming! </w:t>
+      </w:r>
+      <w:bookmarkStart w:id="114" w:name="_GoBack"/>
+      <w:bookmarkEnd w:id="114"/>
+      <w:r>
+        <w:t>The code editor offers even more:</w:t>
       </w:r>
     </w:p>
     <w:p>
@@ -17497,7 +17545,7 @@
       <w:rPr>
         <w:noProof/>
       </w:rPr>
-      <w:t>2</w:t>
+      <w:t>34</w:t>
     </w:r>
     <w:r>
       <w:fldChar w:fldCharType="end"/>
@@ -17508,21 +17556,11 @@
     <w:r>
       <w:tab/>
     </w:r>
-    <w:r>
-      <w:fldChar w:fldCharType="begin"/>
-    </w:r>
-    <w:r>
-      <w:instrText xml:space="preserve"> TITLE </w:instrText>
-    </w:r>
-    <w:r>
-      <w:fldChar w:fldCharType="separate"/>
-    </w:r>
-    <w:r>
-      <w:t>Construction Set Extender Manual</w:t>
-    </w:r>
-    <w:r>
-      <w:fldChar w:fldCharType="end"/>
-    </w:r>
+    <w:fldSimple w:instr=" TITLE ">
+      <w:r>
+        <w:t>Construction Set Extender Manual</w:t>
+      </w:r>
+    </w:fldSimple>
   </w:p>
 </w:hdr>
 </file>
@@ -23130,10 +23168,10 @@
   <a:themeElements>
     <a:clrScheme name="Office">
       <a:dk1>
-        <a:sysClr val="windowText" lastClr="000000"/>
+        <a:sysClr val="windowText" lastClr="BABABA"/>
       </a:dk1>
       <a:lt1>
-        <a:sysClr val="window" lastClr="FFFFFF"/>
+        <a:sysClr val="window" lastClr="535353"/>
       </a:lt1>
       <a:dk2>
         <a:srgbClr val="1F497D"/>
@@ -23415,7 +23453,7 @@
 </file>
 
 <file path=customXml/itemProps1.xml><?xml version="1.0" encoding="utf-8"?>
-<ds:datastoreItem xmlns:ds="http://schemas.openxmlformats.org/officeDocument/2006/customXml" ds:itemID="{8B0EF7F7-B2D4-425B-A172-8492E3C9962E}">
+<ds:datastoreItem xmlns:ds="http://schemas.openxmlformats.org/officeDocument/2006/customXml" ds:itemID="{8109D347-6F1B-4712-89B1-7E4D0FCA03D8}">
   <ds:schemaRefs>
     <ds:schemaRef ds:uri="http://schemas.openxmlformats.org/officeDocument/2006/bibliography"/>
   </ds:schemaRefs>

</xml_diff>

<commit_message>
[CSE] Fixed a bug that disabled the render window's custom mouse cursors when mouse-over-ref-info tool was enabled The default asset file browser's initial directory now correctly honors existing file paths Fixed a CS bug that caused the cell view window object listview to lose its sorting whenever a cell was selected in the cell listview Added a new achievement Sundry changes, fixes and additions
[SE]
Updated to AvalonEdit v4.3.1.9430
Fixed a bug that caused the IntelliSense interface to popup inside string literals
Added 'Open Import File' context menu tool
Misc fixes and changes

[*]
Updated TODO, manual
</commit_message>
<xml_diff>
--- a/[Misc]/[Documentation]/Construction Set Extender Manual.docx
+++ b/[Misc]/[Documentation]/Construction Set Extender Manual.docx
@@ -5214,23 +5214,7 @@
           <w:rFonts w:ascii="Consolas" w:hAnsi="Consolas" w:cs="Consolas"/>
           <w:i/>
         </w:rPr>
-        <w:t>&lt;</w:t>
-      </w:r>
-      <w:proofErr w:type="spellStart"/>
-      <w:r>
-        <w:rPr>
-          <w:rFonts w:ascii="Consolas" w:hAnsi="Consolas" w:cs="Consolas"/>
-          <w:i/>
-        </w:rPr>
-        <w:t>editorID</w:t>
-      </w:r>
-      <w:proofErr w:type="spellEnd"/>
-      <w:r>
-        <w:rPr>
-          <w:rFonts w:ascii="Consolas" w:hAnsi="Consolas" w:cs="Consolas"/>
-          <w:i/>
-        </w:rPr>
-        <w:t xml:space="preserve">&gt; </w:t>
+        <w:t xml:space="preserve">&lt;editorID&gt; </w:t>
       </w:r>
       <w:r>
         <w:rPr>
@@ -11377,12 +11361,7 @@
         <w:pStyle w:val="BodyText"/>
       </w:pPr>
       <w:r>
-        <w:t xml:space="preserve">And it keeps coming! </w:t>
-      </w:r>
-      <w:bookmarkStart w:id="114" w:name="_GoBack"/>
-      <w:bookmarkEnd w:id="114"/>
-      <w:r>
-        <w:t>The code editor offers even more:</w:t>
+        <w:t>And it keeps coming! The code editor offers even more:</w:t>
       </w:r>
     </w:p>
     <w:p>
@@ -11462,13 +11441,13 @@
       <w:pPr>
         <w:pStyle w:val="Heading3"/>
       </w:pPr>
-      <w:bookmarkStart w:id="115" w:name="__RefHeading__2288_880371398"/>
-      <w:bookmarkStart w:id="116" w:name="_Toc337132758"/>
+      <w:bookmarkStart w:id="114" w:name="__RefHeading__2288_880371398"/>
+      <w:bookmarkStart w:id="115" w:name="_Toc337132758"/>
+      <w:bookmarkEnd w:id="114"/>
+      <w:r>
+        <w:t>IntelliSense</w:t>
+      </w:r>
       <w:bookmarkEnd w:id="115"/>
-      <w:r>
-        <w:t>IntelliSense</w:t>
-      </w:r>
-      <w:bookmarkEnd w:id="116"/>
     </w:p>
     <w:p>
       <w:pPr>
@@ -12100,15 +12079,15 @@
       <w:pPr>
         <w:pStyle w:val="Heading3"/>
       </w:pPr>
-      <w:bookmarkStart w:id="117" w:name="_toc808"/>
-      <w:bookmarkStart w:id="118" w:name="__RefHeading__2290_880371398"/>
-      <w:bookmarkStart w:id="119" w:name="_Toc337132759"/>
+      <w:bookmarkStart w:id="116" w:name="_toc808"/>
+      <w:bookmarkStart w:id="117" w:name="__RefHeading__2290_880371398"/>
+      <w:bookmarkStart w:id="118" w:name="_Toc337132759"/>
+      <w:bookmarkEnd w:id="116"/>
       <w:bookmarkEnd w:id="117"/>
+      <w:r>
+        <w:t>Code Snippet Manager</w:t>
+      </w:r>
       <w:bookmarkEnd w:id="118"/>
-      <w:r>
-        <w:t>Code Snippet Manager</w:t>
-      </w:r>
-      <w:bookmarkEnd w:id="119"/>
     </w:p>
     <w:p>
       <w:pPr>
@@ -12274,7 +12253,7 @@
       <w:pPr>
         <w:pStyle w:val="Heading3"/>
       </w:pPr>
-      <w:bookmarkStart w:id="120" w:name="_Toc337132760"/>
+      <w:bookmarkStart w:id="119" w:name="_Toc337132760"/>
       <w:r>
         <w:rPr>
           <w:noProof/>
@@ -12346,12 +12325,12 @@
           </wp:anchor>
         </w:drawing>
       </w:r>
-      <w:bookmarkStart w:id="121" w:name="__RefHeading__2292_880371398"/>
-      <w:bookmarkEnd w:id="121"/>
+      <w:bookmarkStart w:id="120" w:name="__RefHeading__2292_880371398"/>
+      <w:bookmarkEnd w:id="120"/>
       <w:r>
         <w:t>Script Validator</w:t>
       </w:r>
-      <w:bookmarkEnd w:id="120"/>
+      <w:bookmarkEnd w:id="119"/>
     </w:p>
     <w:p>
       <w:pPr>
@@ -12545,13 +12524,13 @@
       <w:pPr>
         <w:pStyle w:val="Heading3"/>
       </w:pPr>
-      <w:bookmarkStart w:id="122" w:name="__RefHeading__2294_880371398"/>
-      <w:bookmarkStart w:id="123" w:name="_Toc337132761"/>
+      <w:bookmarkStart w:id="121" w:name="__RefHeading__2294_880371398"/>
+      <w:bookmarkStart w:id="122" w:name="_Toc337132761"/>
+      <w:bookmarkEnd w:id="121"/>
+      <w:r>
+        <w:t>Preprocessor</w:t>
+      </w:r>
       <w:bookmarkEnd w:id="122"/>
-      <w:r>
-        <w:t>Preprocessor</w:t>
-      </w:r>
-      <w:bookmarkEnd w:id="123"/>
     </w:p>
     <w:p>
       <w:pPr>
@@ -14949,7 +14928,12 @@
       </w:r>
       <w:proofErr w:type="spellEnd"/>
       <w:r>
-        <w:t xml:space="preserve"> items can be used as any other macro, by their identifier.</w:t>
+        <w:t xml:space="preserve"> items can be used like</w:t>
+      </w:r>
+      <w:bookmarkStart w:id="123" w:name="_GoBack"/>
+      <w:bookmarkEnd w:id="123"/>
+      <w:r>
+        <w:t xml:space="preserve"> any other macro, by their identifier.</w:t>
       </w:r>
     </w:p>
     <w:p>
@@ -17545,7 +17529,7 @@
       <w:rPr>
         <w:noProof/>
       </w:rPr>
-      <w:t>34</w:t>
+      <w:t>36</w:t>
     </w:r>
     <w:r>
       <w:fldChar w:fldCharType="end"/>
@@ -17556,11 +17540,21 @@
     <w:r>
       <w:tab/>
     </w:r>
-    <w:fldSimple w:instr=" TITLE ">
-      <w:r>
-        <w:t>Construction Set Extender Manual</w:t>
-      </w:r>
-    </w:fldSimple>
+    <w:r>
+      <w:fldChar w:fldCharType="begin"/>
+    </w:r>
+    <w:r>
+      <w:instrText xml:space="preserve"> TITLE </w:instrText>
+    </w:r>
+    <w:r>
+      <w:fldChar w:fldCharType="separate"/>
+    </w:r>
+    <w:r>
+      <w:t>Construction Set Extender Manual</w:t>
+    </w:r>
+    <w:r>
+      <w:fldChar w:fldCharType="end"/>
+    </w:r>
   </w:p>
 </w:hdr>
 </file>
@@ -23453,7 +23447,7 @@
 </file>
 
 <file path=customXml/itemProps1.xml><?xml version="1.0" encoding="utf-8"?>
-<ds:datastoreItem xmlns:ds="http://schemas.openxmlformats.org/officeDocument/2006/customXml" ds:itemID="{8109D347-6F1B-4712-89B1-7E4D0FCA03D8}">
+<ds:datastoreItem xmlns:ds="http://schemas.openxmlformats.org/officeDocument/2006/customXml" ds:itemID="{0F7213A4-D97A-476D-9FBA-2343F9C731F6}">
   <ds:schemaRefs>
     <ds:schemaRef ds:uri="http://schemas.openxmlformats.org/officeDocument/2006/bibliography"/>
   </ds:schemaRefs>

</xml_diff>

<commit_message>
[SE] Added the ability to check if a preprocessor macro is defined Fixed a bug that caused the preprocessor to eat up script text when multiple passes were enabled Misc refactoring
[*]
Updated docs, readMe
</commit_message>
<xml_diff>
--- a/[Misc]/[Documentation]/Construction Set Extender Manual.docx
+++ b/[Misc]/[Documentation]/Construction Set Extender Manual.docx
@@ -3890,21 +3890,7 @@
             <w:rStyle w:val="Hyperlink"/>
             <w:noProof/>
           </w:rPr>
-          <w:t>Vanilla Bug F</w:t>
-        </w:r>
-        <w:r>
-          <w:rPr>
-            <w:rStyle w:val="Hyperlink"/>
-            <w:noProof/>
-          </w:rPr>
-          <w:t>i</w:t>
-        </w:r>
-        <w:r>
-          <w:rPr>
-            <w:rStyle w:val="Hyperlink"/>
-            <w:noProof/>
-          </w:rPr>
-          <w:t>xes</w:t>
+          <w:t>Vanilla Bug Fixes</w:t>
         </w:r>
         <w:r>
           <w:rPr>
@@ -5918,19 +5904,7 @@
           <w:rPr>
             <w:rStyle w:val="Hyperlink"/>
           </w:rPr>
-          <w:t>Centralized U</w:t>
-        </w:r>
-        <w:r>
-          <w:rPr>
-            <w:rStyle w:val="Hyperlink"/>
-          </w:rPr>
-          <w:t>s</w:t>
-        </w:r>
-        <w:r>
-          <w:rPr>
-            <w:rStyle w:val="Hyperlink"/>
-          </w:rPr>
-          <w:t>e Info Listing</w:t>
+          <w:t>Centralized Use Info Listing</w:t>
         </w:r>
       </w:hyperlink>
       <w:r>
@@ -5953,19 +5927,7 @@
           <w:rPr>
             <w:rStyle w:val="Hyperlink"/>
           </w:rPr>
-          <w:t>Tag Brow</w:t>
-        </w:r>
-        <w:r>
-          <w:rPr>
-            <w:rStyle w:val="Hyperlink"/>
-          </w:rPr>
-          <w:t>s</w:t>
-        </w:r>
-        <w:r>
-          <w:rPr>
-            <w:rStyle w:val="Hyperlink"/>
-          </w:rPr>
-          <w:t>er’s</w:t>
+          <w:t>Tag Browser’s</w:t>
         </w:r>
       </w:hyperlink>
       <w:r>
@@ -6000,19 +5962,7 @@
           <w:rPr>
             <w:rStyle w:val="Hyperlink"/>
           </w:rPr>
-          <w:t>Global Clipbo</w:t>
-        </w:r>
-        <w:r>
-          <w:rPr>
-            <w:rStyle w:val="Hyperlink"/>
-          </w:rPr>
-          <w:t>a</w:t>
-        </w:r>
-        <w:r>
-          <w:rPr>
-            <w:rStyle w:val="Hyperlink"/>
-          </w:rPr>
-          <w:t>rd</w:t>
+          <w:t>Global Clipboard</w:t>
         </w:r>
       </w:hyperlink>
       <w:r>
@@ -6310,13 +6260,13 @@
       <w:pPr>
         <w:pStyle w:val="Heading4"/>
       </w:pPr>
-      <w:bookmarkStart w:id="41" w:name="_Toc357372077"/>
-      <w:bookmarkStart w:id="42" w:name="_Enhanced_Response_Editor:"/>
+      <w:bookmarkStart w:id="41" w:name="_Enhanced_Response_Editor:"/>
+      <w:bookmarkStart w:id="42" w:name="_Toc357372077"/>
+      <w:bookmarkEnd w:id="41"/>
+      <w:r>
+        <w:t>Enhanced Response Editor:</w:t>
+      </w:r>
       <w:bookmarkEnd w:id="42"/>
-      <w:r>
-        <w:t>Enhanced Response Editor:</w:t>
-      </w:r>
-      <w:bookmarkEnd w:id="41"/>
     </w:p>
     <w:p>
       <w:pPr>
@@ -15803,15 +15753,444 @@
     <w:p>
       <w:pPr>
         <w:pStyle w:val="BodyText"/>
+        <w:rPr>
+          <w:rStyle w:val="BookTitle"/>
+          <w:rFonts w:cs="Consolas"/>
+          <w:b w:val="0"/>
+          <w:bCs w:val="0"/>
+          <w:smallCaps w:val="0"/>
+          <w:spacing w:val="0"/>
+          <w:sz w:val="20"/>
+          <w:szCs w:val="20"/>
+        </w:rPr>
       </w:pPr>
       <w:r>
         <w:t>In addition to the above, the logical operators AND [&amp;&amp;] and OR [||] are allowed in expressions. Parentheses may be used to override the default precedence.</w:t>
       </w:r>
+      <w:r>
+        <w:t xml:space="preserve"> A macro’s definition can be tested by using it in the condition expression without any operators.</w:t>
+      </w:r>
+    </w:p>
+    <w:p>
+      <w:pPr>
+        <w:pStyle w:val="NoSpacing"/>
+      </w:pPr>
+      <w:proofErr w:type="gramStart"/>
+      <w:r>
+        <w:rPr>
+          <w:rStyle w:val="BookTitle"/>
+          <w:rFonts w:cs="Consolas"/>
+          <w:b w:val="0"/>
+          <w:bCs w:val="0"/>
+          <w:smallCaps w:val="0"/>
+          <w:spacing w:val="0"/>
+          <w:sz w:val="20"/>
+          <w:szCs w:val="20"/>
+        </w:rPr>
+        <w:t>;#</w:t>
+      </w:r>
+      <w:proofErr w:type="gramEnd"/>
+      <w:r>
+        <w:rPr>
+          <w:rStyle w:val="BookTitle"/>
+          <w:rFonts w:cs="Consolas"/>
+          <w:b w:val="0"/>
+          <w:bCs w:val="0"/>
+          <w:smallCaps w:val="0"/>
+          <w:spacing w:val="0"/>
+          <w:sz w:val="20"/>
+          <w:szCs w:val="20"/>
+        </w:rPr>
+        <w:t xml:space="preserve">define bar </w:t>
+      </w:r>
+      <w:r>
+        <w:rPr>
+          <w:rStyle w:val="BookTitle"/>
+          <w:rFonts w:cs="Consolas"/>
+          <w:b w:val="0"/>
+          <w:bCs w:val="0"/>
+          <w:smallCaps w:val="0"/>
+          <w:spacing w:val="0"/>
+          <w:sz w:val="20"/>
+          <w:szCs w:val="20"/>
+        </w:rPr>
+        <w:t>1</w:t>
+      </w:r>
+    </w:p>
+    <w:p>
+      <w:pPr>
+        <w:pStyle w:val="NoSpacing"/>
+      </w:pPr>
+    </w:p>
+    <w:p>
+      <w:pPr>
+        <w:pStyle w:val="NoSpacing"/>
+        <w:rPr>
+          <w:rStyle w:val="BookTitle"/>
+          <w:rFonts w:cs="Consolas"/>
+          <w:b w:val="0"/>
+          <w:bCs w:val="0"/>
+          <w:smallCaps w:val="0"/>
+          <w:spacing w:val="0"/>
+          <w:sz w:val="20"/>
+          <w:szCs w:val="20"/>
+        </w:rPr>
+      </w:pPr>
+      <w:proofErr w:type="gramStart"/>
+      <w:r>
+        <w:rPr>
+          <w:rStyle w:val="BookTitle"/>
+          <w:rFonts w:cs="Consolas"/>
+          <w:b w:val="0"/>
+          <w:bCs w:val="0"/>
+          <w:smallCaps w:val="0"/>
+          <w:spacing w:val="0"/>
+          <w:sz w:val="20"/>
+          <w:szCs w:val="20"/>
+        </w:rPr>
+        <w:t>;@if</w:t>
+      </w:r>
+      <w:proofErr w:type="gramEnd"/>
+      <w:r>
+        <w:rPr>
+          <w:rStyle w:val="BookTitle"/>
+          <w:rFonts w:cs="Consolas"/>
+          <w:b w:val="0"/>
+          <w:bCs w:val="0"/>
+          <w:smallCaps w:val="0"/>
+          <w:spacing w:val="0"/>
+          <w:sz w:val="20"/>
+          <w:szCs w:val="20"/>
+        </w:rPr>
+        <w:t xml:space="preserve"> </w:t>
+      </w:r>
+      <w:r>
+        <w:rPr>
+          <w:rStyle w:val="BookTitle"/>
+          <w:rFonts w:cs="Consolas"/>
+          <w:b w:val="0"/>
+          <w:bCs w:val="0"/>
+          <w:smallCaps w:val="0"/>
+          <w:spacing w:val="0"/>
+          <w:sz w:val="20"/>
+          <w:szCs w:val="20"/>
+        </w:rPr>
+        <w:t>bar</w:t>
+      </w:r>
+    </w:p>
+    <w:p>
+      <w:pPr>
+        <w:pStyle w:val="NoSpacing"/>
+        <w:rPr>
+          <w:rStyle w:val="BookTitle"/>
+          <w:rFonts w:cs="Consolas"/>
+          <w:b w:val="0"/>
+          <w:bCs w:val="0"/>
+          <w:smallCaps w:val="0"/>
+          <w:spacing w:val="0"/>
+          <w:sz w:val="20"/>
+          <w:szCs w:val="20"/>
+        </w:rPr>
+      </w:pPr>
+      <w:r>
+        <w:rPr>
+          <w:rStyle w:val="BookTitle"/>
+          <w:rFonts w:cs="Consolas"/>
+          <w:b w:val="0"/>
+          <w:bCs w:val="0"/>
+          <w:smallCaps w:val="0"/>
+          <w:spacing w:val="0"/>
+          <w:sz w:val="20"/>
+          <w:szCs w:val="20"/>
+        </w:rPr>
+        <w:t>;{</w:t>
+      </w:r>
+    </w:p>
+    <w:p>
+      <w:pPr>
+        <w:pStyle w:val="NoSpacing"/>
+        <w:rPr>
+          <w:rStyle w:val="BookTitle"/>
+          <w:rFonts w:cs="Consolas"/>
+          <w:b w:val="0"/>
+          <w:bCs w:val="0"/>
+          <w:smallCaps w:val="0"/>
+          <w:spacing w:val="0"/>
+          <w:sz w:val="20"/>
+          <w:szCs w:val="20"/>
+        </w:rPr>
+      </w:pPr>
+      <w:r>
+        <w:rPr>
+          <w:rStyle w:val="BookTitle"/>
+          <w:rFonts w:cs="Consolas"/>
+          <w:b w:val="0"/>
+          <w:bCs w:val="0"/>
+          <w:smallCaps w:val="0"/>
+          <w:spacing w:val="0"/>
+          <w:sz w:val="20"/>
+          <w:szCs w:val="20"/>
+        </w:rPr>
+        <w:t xml:space="preserve">; </w:t>
+      </w:r>
+      <w:r>
+        <w:rPr>
+          <w:rStyle w:val="BookTitle"/>
+          <w:rFonts w:cs="Consolas"/>
+          <w:b w:val="0"/>
+          <w:bCs w:val="0"/>
+          <w:smallCaps w:val="0"/>
+          <w:spacing w:val="0"/>
+          <w:sz w:val="20"/>
+          <w:szCs w:val="20"/>
+        </w:rPr>
+        <w:tab/>
+        <w:t>print “</w:t>
+      </w:r>
+      <w:r>
+        <w:rPr>
+          <w:rStyle w:val="BookTitle"/>
+          <w:rFonts w:cs="Consolas"/>
+          <w:b w:val="0"/>
+          <w:bCs w:val="0"/>
+          <w:smallCaps w:val="0"/>
+          <w:spacing w:val="0"/>
+          <w:sz w:val="20"/>
+          <w:szCs w:val="20"/>
+        </w:rPr>
+        <w:t>This line will be parsed by the script compiler</w:t>
+      </w:r>
+      <w:r>
+        <w:rPr>
+          <w:rStyle w:val="BookTitle"/>
+          <w:rFonts w:cs="Consolas"/>
+          <w:b w:val="0"/>
+          <w:bCs w:val="0"/>
+          <w:smallCaps w:val="0"/>
+          <w:spacing w:val="0"/>
+          <w:sz w:val="20"/>
+          <w:szCs w:val="20"/>
+        </w:rPr>
+        <w:t>”</w:t>
+      </w:r>
+    </w:p>
+    <w:p>
+      <w:pPr>
+        <w:pStyle w:val="NoSpacing"/>
+      </w:pPr>
+      <w:r>
+        <w:rPr>
+          <w:rStyle w:val="BookTitle"/>
+          <w:rFonts w:cs="Consolas"/>
+          <w:b w:val="0"/>
+          <w:bCs w:val="0"/>
+          <w:smallCaps w:val="0"/>
+          <w:spacing w:val="0"/>
+          <w:sz w:val="20"/>
+          <w:szCs w:val="20"/>
+        </w:rPr>
+        <w:t>;}</w:t>
+      </w:r>
+    </w:p>
+    <w:p>
+      <w:pPr>
+        <w:pStyle w:val="NoSpacing"/>
+      </w:pPr>
+    </w:p>
+    <w:p>
+      <w:pPr>
+        <w:pStyle w:val="NoSpacing"/>
+        <w:rPr>
+          <w:rStyle w:val="BookTitle"/>
+          <w:rFonts w:cs="Consolas"/>
+          <w:b w:val="0"/>
+          <w:bCs w:val="0"/>
+          <w:smallCaps w:val="0"/>
+          <w:spacing w:val="0"/>
+          <w:sz w:val="20"/>
+          <w:szCs w:val="20"/>
+        </w:rPr>
+      </w:pPr>
+      <w:proofErr w:type="gramStart"/>
+      <w:r>
+        <w:rPr>
+          <w:rStyle w:val="BookTitle"/>
+          <w:rFonts w:cs="Consolas"/>
+          <w:b w:val="0"/>
+          <w:bCs w:val="0"/>
+          <w:smallCaps w:val="0"/>
+          <w:spacing w:val="0"/>
+          <w:sz w:val="20"/>
+          <w:szCs w:val="20"/>
+        </w:rPr>
+        <w:t>;@if</w:t>
+      </w:r>
+      <w:proofErr w:type="gramEnd"/>
+      <w:r>
+        <w:rPr>
+          <w:rStyle w:val="BookTitle"/>
+          <w:rFonts w:cs="Consolas"/>
+          <w:b w:val="0"/>
+          <w:bCs w:val="0"/>
+          <w:smallCaps w:val="0"/>
+          <w:spacing w:val="0"/>
+          <w:sz w:val="20"/>
+          <w:szCs w:val="20"/>
+        </w:rPr>
+        <w:t xml:space="preserve"> </w:t>
+      </w:r>
+      <w:r>
+        <w:rPr>
+          <w:rStyle w:val="BookTitle"/>
+          <w:rFonts w:cs="Consolas"/>
+          <w:b w:val="0"/>
+          <w:bCs w:val="0"/>
+          <w:smallCaps w:val="0"/>
+          <w:spacing w:val="0"/>
+          <w:sz w:val="20"/>
+          <w:szCs w:val="20"/>
+        </w:rPr>
+        <w:t>foo</w:t>
+      </w:r>
+    </w:p>
+    <w:p>
+      <w:pPr>
+        <w:pStyle w:val="NoSpacing"/>
+        <w:rPr>
+          <w:rStyle w:val="BookTitle"/>
+          <w:rFonts w:cs="Consolas"/>
+          <w:b w:val="0"/>
+          <w:bCs w:val="0"/>
+          <w:smallCaps w:val="0"/>
+          <w:spacing w:val="0"/>
+          <w:sz w:val="20"/>
+          <w:szCs w:val="20"/>
+        </w:rPr>
+      </w:pPr>
+      <w:r>
+        <w:rPr>
+          <w:rStyle w:val="BookTitle"/>
+          <w:rFonts w:cs="Consolas"/>
+          <w:b w:val="0"/>
+          <w:bCs w:val="0"/>
+          <w:smallCaps w:val="0"/>
+          <w:spacing w:val="0"/>
+          <w:sz w:val="20"/>
+          <w:szCs w:val="20"/>
+        </w:rPr>
+        <w:t>;{</w:t>
+      </w:r>
+    </w:p>
+    <w:p>
+      <w:pPr>
+        <w:pStyle w:val="NoSpacing"/>
+        <w:rPr>
+          <w:rStyle w:val="BookTitle"/>
+          <w:rFonts w:cs="Consolas"/>
+          <w:b w:val="0"/>
+          <w:bCs w:val="0"/>
+          <w:smallCaps w:val="0"/>
+          <w:spacing w:val="0"/>
+          <w:sz w:val="20"/>
+          <w:szCs w:val="20"/>
+        </w:rPr>
+      </w:pPr>
+      <w:r>
+        <w:rPr>
+          <w:rStyle w:val="BookTitle"/>
+          <w:rFonts w:cs="Consolas"/>
+          <w:b w:val="0"/>
+          <w:bCs w:val="0"/>
+          <w:smallCaps w:val="0"/>
+          <w:spacing w:val="0"/>
+          <w:sz w:val="20"/>
+          <w:szCs w:val="20"/>
+        </w:rPr>
+        <w:t xml:space="preserve">; </w:t>
+      </w:r>
+      <w:r>
+        <w:rPr>
+          <w:rStyle w:val="BookTitle"/>
+          <w:rFonts w:cs="Consolas"/>
+          <w:b w:val="0"/>
+          <w:bCs w:val="0"/>
+          <w:smallCaps w:val="0"/>
+          <w:spacing w:val="0"/>
+          <w:sz w:val="20"/>
+          <w:szCs w:val="20"/>
+        </w:rPr>
+        <w:tab/>
+        <w:t>print “</w:t>
+      </w:r>
+      <w:r>
+        <w:rPr>
+          <w:rStyle w:val="BookTitle"/>
+          <w:rFonts w:cs="Consolas"/>
+          <w:b w:val="0"/>
+          <w:bCs w:val="0"/>
+          <w:smallCaps w:val="0"/>
+          <w:spacing w:val="0"/>
+          <w:sz w:val="20"/>
+          <w:szCs w:val="20"/>
+        </w:rPr>
+        <w:t xml:space="preserve">This line will not be parsed as </w:t>
+      </w:r>
+      <w:bookmarkStart w:id="128" w:name="_GoBack"/>
+      <w:bookmarkEnd w:id="128"/>
+      <w:r>
+        <w:rPr>
+          <w:rStyle w:val="BookTitle"/>
+          <w:rFonts w:cs="Consolas"/>
+          <w:b w:val="0"/>
+          <w:bCs w:val="0"/>
+          <w:smallCaps w:val="0"/>
+          <w:spacing w:val="0"/>
+          <w:sz w:val="20"/>
+          <w:szCs w:val="20"/>
+        </w:rPr>
+        <w:t>‘foo’ has not been defined</w:t>
+      </w:r>
+      <w:r>
+        <w:rPr>
+          <w:rStyle w:val="BookTitle"/>
+          <w:rFonts w:cs="Consolas"/>
+          <w:b w:val="0"/>
+          <w:bCs w:val="0"/>
+          <w:smallCaps w:val="0"/>
+          <w:spacing w:val="0"/>
+          <w:sz w:val="20"/>
+          <w:szCs w:val="20"/>
+        </w:rPr>
+        <w:t>”</w:t>
+      </w:r>
+    </w:p>
+    <w:p>
+      <w:pPr>
+        <w:pStyle w:val="NoSpacing"/>
+      </w:pPr>
+      <w:r>
+        <w:rPr>
+          <w:rStyle w:val="BookTitle"/>
+          <w:rFonts w:cs="Consolas"/>
+          <w:b w:val="0"/>
+          <w:bCs w:val="0"/>
+          <w:smallCaps w:val="0"/>
+          <w:spacing w:val="0"/>
+          <w:sz w:val="20"/>
+          <w:szCs w:val="20"/>
+        </w:rPr>
+        <w:t>;}</w:t>
+      </w:r>
     </w:p>
     <w:p>
       <w:pPr>
         <w:pStyle w:val="BodyText"/>
       </w:pPr>
+    </w:p>
+    <w:p>
+      <w:pPr>
+        <w:pStyle w:val="BodyText"/>
+      </w:pPr>
       <w:r>
         <w:t>Any text files placed inside the standard directives folder will be parsed before each preprocessor operation. Multi-line blocks can contain directive declarations – they will be expanded automatically when the parent directive is. The number of passes the preprocessor makes can be configured from the Preferences window.</w:t>
       </w:r>
@@ -15820,13 +16199,13 @@
       <w:pPr>
         <w:pStyle w:val="Heading3"/>
       </w:pPr>
-      <w:bookmarkStart w:id="128" w:name="__RefHeading__2296_880371398"/>
-      <w:bookmarkStart w:id="129" w:name="_Toc357372117"/>
-      <w:bookmarkEnd w:id="128"/>
+      <w:bookmarkStart w:id="129" w:name="__RefHeading__2296_880371398"/>
+      <w:bookmarkStart w:id="130" w:name="_Toc357372117"/>
+      <w:bookmarkEnd w:id="129"/>
       <w:r>
         <w:t>Shortcut Keys</w:t>
       </w:r>
-      <w:bookmarkEnd w:id="129"/>
+      <w:bookmarkEnd w:id="130"/>
     </w:p>
     <w:p>
       <w:pPr>
@@ -15900,6 +16279,7 @@
               <w:pStyle w:val="TableContents"/>
             </w:pPr>
             <w:r>
+              <w:lastRenderedPageBreak/>
               <w:t>CONTROL + T</w:t>
             </w:r>
           </w:p>
@@ -16105,7 +16485,6 @@
               <w:pStyle w:val="TableContents"/>
             </w:pPr>
             <w:r>
-              <w:lastRenderedPageBreak/>
               <w:t>SHIFT + New Button</w:t>
             </w:r>
           </w:p>
@@ -16534,6 +16913,7 @@
               <w:pStyle w:val="TableContents"/>
             </w:pPr>
             <w:r>
+              <w:lastRenderedPageBreak/>
               <w:t>CONTROL + UP</w:t>
             </w:r>
           </w:p>
@@ -16714,16 +17094,7 @@
               <w:pStyle w:val="TableContents"/>
             </w:pPr>
             <w:r>
-              <w:t>CONTROL + Left Mouse Click on Scrip</w:t>
-            </w:r>
-            <w:bookmarkStart w:id="130" w:name="_GoBack"/>
-            <w:bookmarkEnd w:id="130"/>
-            <w:r>
-              <w:t xml:space="preserve">table </w:t>
-            </w:r>
-            <w:r>
-              <w:lastRenderedPageBreak/>
-              <w:t>Object Identifier</w:t>
+              <w:t>CONTROL + Left Mouse Click on Scriptable Object Identifier</w:t>
             </w:r>
           </w:p>
         </w:tc>
@@ -16737,7 +17108,6 @@
               <w:pStyle w:val="TableContents"/>
             </w:pPr>
             <w:r>
-              <w:lastRenderedPageBreak/>
               <w:t>Jump to Script</w:t>
             </w:r>
           </w:p>
@@ -16754,7 +17124,6 @@
               <w:pStyle w:val="TableContents"/>
             </w:pPr>
             <w:r>
-              <w:lastRenderedPageBreak/>
               <w:t>F1 (In the Select Script dialogue)</w:t>
             </w:r>
           </w:p>
@@ -16844,6 +17213,7 @@
           <w:noProof/>
           <w:lang w:val="en-US" w:eastAsia="en-US" w:bidi="ar-SA"/>
         </w:rPr>
+        <w:lastRenderedPageBreak/>
         <w:drawing>
           <wp:anchor distT="0" distB="107950" distL="0" distR="0" simplePos="0" relativeHeight="251651584" behindDoc="0" locked="0" layoutInCell="1" allowOverlap="1" wp14:anchorId="73BD1E03" wp14:editId="393559E4">
             <wp:simplePos x="0" y="0"/>
@@ -16919,7 +17289,6 @@
         <w:pStyle w:val="BodyText"/>
       </w:pPr>
       <w:r>
-        <w:lastRenderedPageBreak/>
         <w:t xml:space="preserve">The Use Info listing tool is basically a conglomeration of the use reports of every loaded record in the CS. It allows easy look up of cell and object use lists through its centralized listing. Furthermore, every item in the list can be edited directly by double clicking it. The textbox at the bottom is used to filter the form list by Editor ID and Form ID. Every form type, save MGEF and GMST, are listed and tracked. </w:t>
       </w:r>
     </w:p>
@@ -16954,6 +17323,7 @@
           <w:noProof/>
           <w:lang w:val="en-US" w:eastAsia="en-US" w:bidi="ar-SA"/>
         </w:rPr>
+        <w:lastRenderedPageBreak/>
         <w:drawing>
           <wp:anchor distT="0" distB="107950" distL="0" distR="0" simplePos="0" relativeHeight="251652608" behindDoc="0" locked="0" layoutInCell="1" allowOverlap="1" wp14:anchorId="1225C4D8" wp14:editId="4DFD51B5">
             <wp:simplePos x="0" y="0"/>
@@ -17056,7 +17426,6 @@
         </w:numPr>
       </w:pPr>
       <w:r>
-        <w:lastRenderedPageBreak/>
         <w:t>Enable Parent, Ownership and Extra – Similar to the vanilla reference property dialogues.</w:t>
       </w:r>
     </w:p>
@@ -17084,6 +17453,7 @@
       <w:bookmarkStart w:id="141" w:name="_Toc357372121"/>
       <w:bookmarkEnd w:id="140"/>
       <w:r>
+        <w:lastRenderedPageBreak/>
         <w:t>Usage</w:t>
       </w:r>
       <w:bookmarkEnd w:id="141"/>
@@ -17191,7 +17561,6 @@
         <w:pStyle w:val="BodyText"/>
       </w:pPr>
       <w:r>
-        <w:lastRenderedPageBreak/>
         <w:t xml:space="preserve">If you wish to clear the parent setting, leave the button as Set Parent to NONE and click </w:t>
       </w:r>
       <w:r>
@@ -17247,6 +17616,7 @@
       <w:bookmarkEnd w:id="143"/>
       <w:bookmarkEnd w:id="144"/>
       <w:r>
+        <w:lastRenderedPageBreak/>
         <w:t>Tag Browser</w:t>
       </w:r>
       <w:bookmarkEnd w:id="145"/>
@@ -17331,11 +17701,7 @@
         <w:pStyle w:val="BodyText"/>
       </w:pPr>
       <w:r>
-        <w:t xml:space="preserve">The Tag Browser allows the user to attach arbitrary tags to any record. Tags can be nested with the use of drag-drop operations, renamed by (slowly) double clicking on their nodes. A record can be allocated multiple tags, but each tag may only contain a single instance. Records can be drag-dropped into the record list of the active tag. The record list behaves similar to the object window – records can be double clicked for editing and drag-dropped into the Render Window for reference instantiation or indeed any other target location that allows dragging and dropping. The textbox can be used to search for specific items in a tag’s record list. Tags and tagged records may be added or removed through the context menu. Tag hierarchies can be saved to disk using the Save option; the Load option is subsequently used to load a saved hierarchy. </w:t>
-      </w:r>
-      <w:r>
-        <w:lastRenderedPageBreak/>
-        <w:t>Invalid or non-existent records will be removed during a load operation. The textbox in the bottom can be used to find items in the record list.</w:t>
+        <w:t>The Tag Browser allows the user to attach arbitrary tags to any record. Tags can be nested with the use of drag-drop operations, renamed by (slowly) double clicking on their nodes. A record can be allocated multiple tags, but each tag may only contain a single instance. Records can be drag-dropped into the record list of the active tag. The record list behaves similar to the object window – records can be double clicked for editing and drag-dropped into the Render Window for reference instantiation or indeed any other target location that allows dragging and dropping. The textbox can be used to search for specific items in a tag’s record list. Tags and tagged records may be added or removed through the context menu. Tag hierarchies can be saved to disk using the Save option; the Load option is subsequently used to load a saved hierarchy. Invalid or non-existent records will be removed during a load operation. The textbox in the bottom can be used to find items in the record list.</w:t>
       </w:r>
     </w:p>
     <w:p>
@@ -17354,6 +17720,7 @@
       <w:bookmarkStart w:id="147" w:name="_Toc357372123"/>
       <w:bookmarkEnd w:id="146"/>
       <w:r>
+        <w:lastRenderedPageBreak/>
         <w:t>Usage</w:t>
       </w:r>
       <w:bookmarkEnd w:id="147"/>
@@ -17475,7 +17842,7 @@
       <w:rPr>
         <w:noProof/>
       </w:rPr>
-      <w:t>2</w:t>
+      <w:t>39</w:t>
     </w:r>
     <w:r>
       <w:fldChar w:fldCharType="end"/>
@@ -17486,11 +17853,21 @@
     <w:r>
       <w:tab/>
     </w:r>
-    <w:fldSimple w:instr=" TITLE ">
-      <w:r>
-        <w:t>Construction Set Extender Manual</w:t>
-      </w:r>
-    </w:fldSimple>
+    <w:r>
+      <w:fldChar w:fldCharType="begin"/>
+    </w:r>
+    <w:r>
+      <w:instrText xml:space="preserve"> TITLE </w:instrText>
+    </w:r>
+    <w:r>
+      <w:fldChar w:fldCharType="separate"/>
+    </w:r>
+    <w:r>
+      <w:t>Construction Set Extender Manual</w:t>
+    </w:r>
+    <w:r>
+      <w:fldChar w:fldCharType="end"/>
+    </w:r>
   </w:p>
 </w:hdr>
 </file>
@@ -24091,7 +24468,7 @@
 </file>
 
 <file path=customXml/itemProps1.xml><?xml version="1.0" encoding="utf-8"?>
-<ds:datastoreItem xmlns:ds="http://schemas.openxmlformats.org/officeDocument/2006/customXml" ds:itemID="{23409468-CD12-4E5D-9C61-777C52832E69}">
+<ds:datastoreItem xmlns:ds="http://schemas.openxmlformats.org/officeDocument/2006/customXml" ds:itemID="{06811054-D266-435A-AD66-EAD9873488AE}">
   <ds:schemaRefs>
     <ds:schemaRef ds:uri="http://schemas.openxmlformats.org/officeDocument/2006/bibliography"/>
   </ds:schemaRefs>

</xml_diff>

<commit_message>
[CSE] Added the ability to rearrange effect items in magic item forms Prevented the sorting of the effect item list view Misc changes
[*]
Updated docs, readMe
</commit_message>
<xml_diff>
--- a/[Misc]/[Documentation]/Construction Set Extender Manual.docx
+++ b/[Misc]/[Documentation]/Construction Set Extender Manual.docx
@@ -19,12 +19,14 @@
           <w:color w:val="2F5897"/>
         </w:rPr>
       </w:pPr>
+      <w:proofErr w:type="gramStart"/>
       <w:r>
         <w:rPr>
           <w:color w:val="2F5897"/>
         </w:rPr>
         <w:t>shadeMe</w:t>
       </w:r>
+      <w:proofErr w:type="gramEnd"/>
     </w:p>
     <w:p>
       <w:pPr>
@@ -61,7 +63,7 @@
       <w:r>
         <w:fldChar w:fldCharType="separate"/>
       </w:r>
-      <w:hyperlink w:anchor="_Toc361665963" w:history="1">
+      <w:hyperlink w:anchor="_Toc362051751" w:history="1">
         <w:r>
           <w:rPr>
             <w:rStyle w:val="Hyperlink"/>
@@ -88,7 +90,7 @@
             <w:noProof/>
             <w:webHidden/>
           </w:rPr>
-          <w:instrText xml:space="preserve"> PAGEREF _Toc361665963 \h </w:instrText>
+          <w:instrText xml:space="preserve"> PAGEREF _Toc362051751 \h </w:instrText>
         </w:r>
         <w:r>
           <w:rPr>
@@ -129,7 +131,7 @@
           <w:lang w:val="en-US" w:eastAsia="en-US" w:bidi="ar-SA"/>
         </w:rPr>
       </w:pPr>
-      <w:hyperlink w:anchor="_Toc361665964" w:history="1">
+      <w:hyperlink w:anchor="_Toc362051752" w:history="1">
         <w:r>
           <w:rPr>
             <w:rStyle w:val="Hyperlink"/>
@@ -156,7 +158,7 @@
             <w:noProof/>
             <w:webHidden/>
           </w:rPr>
-          <w:instrText xml:space="preserve"> PAGEREF _Toc361665964 \h </w:instrText>
+          <w:instrText xml:space="preserve"> PAGEREF _Toc362051752 \h </w:instrText>
         </w:r>
         <w:r>
           <w:rPr>
@@ -197,7 +199,7 @@
           <w:lang w:val="en-US" w:eastAsia="en-US" w:bidi="ar-SA"/>
         </w:rPr>
       </w:pPr>
-      <w:hyperlink w:anchor="_Toc361665965" w:history="1">
+      <w:hyperlink w:anchor="_Toc362051753" w:history="1">
         <w:r>
           <w:rPr>
             <w:rStyle w:val="Hyperlink"/>
@@ -224,7 +226,7 @@
             <w:noProof/>
             <w:webHidden/>
           </w:rPr>
-          <w:instrText xml:space="preserve"> PAGEREF _Toc361665965 \h </w:instrText>
+          <w:instrText xml:space="preserve"> PAGEREF _Toc362051753 \h </w:instrText>
         </w:r>
         <w:r>
           <w:rPr>
@@ -258,9 +260,6 @@
     <w:p>
       <w:pPr>
         <w:pStyle w:val="TOC4"/>
-        <w:tabs>
-          <w:tab w:val="left" w:pos="4410"/>
-        </w:tabs>
         <w:rPr>
           <w:rFonts w:asciiTheme="minorHAnsi" w:eastAsiaTheme="minorEastAsia" w:hAnsiTheme="minorHAnsi" w:cstheme="minorBidi"/>
           <w:noProof/>
@@ -268,7 +267,7 @@
           <w:lang w:val="en-US" w:eastAsia="en-US" w:bidi="ar-SA"/>
         </w:rPr>
       </w:pPr>
-      <w:hyperlink w:anchor="_Toc361665966" w:history="1">
+      <w:hyperlink w:anchor="_Toc362051754" w:history="1">
         <w:r>
           <w:rPr>
             <w:rStyle w:val="Hyperlink"/>
@@ -295,7 +294,7 @@
             <w:noProof/>
             <w:webHidden/>
           </w:rPr>
-          <w:instrText xml:space="preserve"> PAGEREF _Toc361665966 \h </w:instrText>
+          <w:instrText xml:space="preserve"> PAGEREF _Toc362051754 \h </w:instrText>
         </w:r>
         <w:r>
           <w:rPr>
@@ -336,7 +335,7 @@
           <w:lang w:val="en-US" w:eastAsia="en-US" w:bidi="ar-SA"/>
         </w:rPr>
       </w:pPr>
-      <w:hyperlink w:anchor="_Toc361665967" w:history="1">
+      <w:hyperlink w:anchor="_Toc362051755" w:history="1">
         <w:r>
           <w:rPr>
             <w:rStyle w:val="Hyperlink"/>
@@ -363,7 +362,7 @@
             <w:noProof/>
             <w:webHidden/>
           </w:rPr>
-          <w:instrText xml:space="preserve"> PAGEREF _Toc361665967 \h </w:instrText>
+          <w:instrText xml:space="preserve"> PAGEREF _Toc362051755 \h </w:instrText>
         </w:r>
         <w:r>
           <w:rPr>
@@ -404,7 +403,7 @@
           <w:lang w:val="en-US" w:eastAsia="en-US" w:bidi="ar-SA"/>
         </w:rPr>
       </w:pPr>
-      <w:hyperlink w:anchor="_Toc361665968" w:history="1">
+      <w:hyperlink w:anchor="_Toc362051756" w:history="1">
         <w:r>
           <w:rPr>
             <w:rStyle w:val="Hyperlink"/>
@@ -431,7 +430,7 @@
             <w:noProof/>
             <w:webHidden/>
           </w:rPr>
-          <w:instrText xml:space="preserve"> PAGEREF _Toc361665968 \h </w:instrText>
+          <w:instrText xml:space="preserve"> PAGEREF _Toc362051756 \h </w:instrText>
         </w:r>
         <w:r>
           <w:rPr>
@@ -472,7 +471,7 @@
           <w:lang w:val="en-US" w:eastAsia="en-US" w:bidi="ar-SA"/>
         </w:rPr>
       </w:pPr>
-      <w:hyperlink w:anchor="_Toc361665969" w:history="1">
+      <w:hyperlink w:anchor="_Toc362051757" w:history="1">
         <w:r>
           <w:rPr>
             <w:rStyle w:val="Hyperlink"/>
@@ -499,7 +498,7 @@
             <w:noProof/>
             <w:webHidden/>
           </w:rPr>
-          <w:instrText xml:space="preserve"> PAGEREF _Toc361665969 \h </w:instrText>
+          <w:instrText xml:space="preserve"> PAGEREF _Toc362051757 \h </w:instrText>
         </w:r>
         <w:r>
           <w:rPr>
@@ -540,7 +539,7 @@
           <w:lang w:val="en-US" w:eastAsia="en-US" w:bidi="ar-SA"/>
         </w:rPr>
       </w:pPr>
-      <w:hyperlink w:anchor="_Toc361665970" w:history="1">
+      <w:hyperlink w:anchor="_Toc362051758" w:history="1">
         <w:r>
           <w:rPr>
             <w:rStyle w:val="Hyperlink"/>
@@ -567,7 +566,7 @@
             <w:noProof/>
             <w:webHidden/>
           </w:rPr>
-          <w:instrText xml:space="preserve"> PAGEREF _Toc361665970 \h </w:instrText>
+          <w:instrText xml:space="preserve"> PAGEREF _Toc362051758 \h </w:instrText>
         </w:r>
         <w:r>
           <w:rPr>
@@ -608,7 +607,7 @@
           <w:lang w:val="en-US" w:eastAsia="en-US" w:bidi="ar-SA"/>
         </w:rPr>
       </w:pPr>
-      <w:hyperlink w:anchor="_Toc361665971" w:history="1">
+      <w:hyperlink w:anchor="_Toc362051759" w:history="1">
         <w:r>
           <w:rPr>
             <w:rStyle w:val="Hyperlink"/>
@@ -635,7 +634,7 @@
             <w:noProof/>
             <w:webHidden/>
           </w:rPr>
-          <w:instrText xml:space="preserve"> PAGEREF _Toc361665971 \h </w:instrText>
+          <w:instrText xml:space="preserve"> PAGEREF _Toc362051759 \h </w:instrText>
         </w:r>
         <w:r>
           <w:rPr>
@@ -676,7 +675,7 @@
           <w:lang w:val="en-US" w:eastAsia="en-US" w:bidi="ar-SA"/>
         </w:rPr>
       </w:pPr>
-      <w:hyperlink w:anchor="_Toc361665972" w:history="1">
+      <w:hyperlink w:anchor="_Toc362051760" w:history="1">
         <w:r>
           <w:rPr>
             <w:rStyle w:val="Hyperlink"/>
@@ -703,7 +702,7 @@
             <w:noProof/>
             <w:webHidden/>
           </w:rPr>
-          <w:instrText xml:space="preserve"> PAGEREF _Toc361665972 \h </w:instrText>
+          <w:instrText xml:space="preserve"> PAGEREF _Toc362051760 \h </w:instrText>
         </w:r>
         <w:r>
           <w:rPr>
@@ -723,7 +722,7 @@
             <w:noProof/>
             <w:webHidden/>
           </w:rPr>
-          <w:t>3</w:t>
+          <w:t>4</w:t>
         </w:r>
         <w:r>
           <w:rPr>
@@ -744,7 +743,7 @@
           <w:lang w:val="en-US" w:eastAsia="en-US" w:bidi="ar-SA"/>
         </w:rPr>
       </w:pPr>
-      <w:hyperlink w:anchor="_Toc361665973" w:history="1">
+      <w:hyperlink w:anchor="_Toc362051761" w:history="1">
         <w:r>
           <w:rPr>
             <w:rStyle w:val="Hyperlink"/>
@@ -771,7 +770,7 @@
             <w:noProof/>
             <w:webHidden/>
           </w:rPr>
-          <w:instrText xml:space="preserve"> PAGEREF _Toc361665973 \h </w:instrText>
+          <w:instrText xml:space="preserve"> PAGEREF _Toc362051761 \h </w:instrText>
         </w:r>
         <w:r>
           <w:rPr>
@@ -812,7 +811,7 @@
           <w:lang w:val="en-US" w:eastAsia="en-US" w:bidi="ar-SA"/>
         </w:rPr>
       </w:pPr>
-      <w:hyperlink w:anchor="_Toc361665974" w:history="1">
+      <w:hyperlink w:anchor="_Toc362051762" w:history="1">
         <w:r>
           <w:rPr>
             <w:rStyle w:val="Hyperlink"/>
@@ -839,7 +838,7 @@
             <w:noProof/>
             <w:webHidden/>
           </w:rPr>
-          <w:instrText xml:space="preserve"> PAGEREF _Toc361665974 \h </w:instrText>
+          <w:instrText xml:space="preserve"> PAGEREF _Toc362051762 \h </w:instrText>
         </w:r>
         <w:r>
           <w:rPr>
@@ -880,7 +879,7 @@
           <w:lang w:val="en-US" w:eastAsia="en-US" w:bidi="ar-SA"/>
         </w:rPr>
       </w:pPr>
-      <w:hyperlink w:anchor="_Toc361665975" w:history="1">
+      <w:hyperlink w:anchor="_Toc362051763" w:history="1">
         <w:r>
           <w:rPr>
             <w:rStyle w:val="Hyperlink"/>
@@ -907,7 +906,7 @@
             <w:noProof/>
             <w:webHidden/>
           </w:rPr>
-          <w:instrText xml:space="preserve"> PAGEREF _Toc361665975 \h </w:instrText>
+          <w:instrText xml:space="preserve"> PAGEREF _Toc362051763 \h </w:instrText>
         </w:r>
         <w:r>
           <w:rPr>
@@ -948,7 +947,7 @@
           <w:lang w:val="en-US" w:eastAsia="en-US" w:bidi="ar-SA"/>
         </w:rPr>
       </w:pPr>
-      <w:hyperlink w:anchor="_Toc361665976" w:history="1">
+      <w:hyperlink w:anchor="_Toc362051764" w:history="1">
         <w:r>
           <w:rPr>
             <w:rStyle w:val="Hyperlink"/>
@@ -975,7 +974,7 @@
             <w:noProof/>
             <w:webHidden/>
           </w:rPr>
-          <w:instrText xml:space="preserve"> PAGEREF _Toc361665976 \h </w:instrText>
+          <w:instrText xml:space="preserve"> PAGEREF _Toc362051764 \h </w:instrText>
         </w:r>
         <w:r>
           <w:rPr>
@@ -1016,7 +1015,7 @@
           <w:lang w:val="en-US" w:eastAsia="en-US" w:bidi="ar-SA"/>
         </w:rPr>
       </w:pPr>
-      <w:hyperlink w:anchor="_Toc361665977" w:history="1">
+      <w:hyperlink w:anchor="_Toc362051765" w:history="1">
         <w:r>
           <w:rPr>
             <w:rStyle w:val="Hyperlink"/>
@@ -1043,7 +1042,7 @@
             <w:noProof/>
             <w:webHidden/>
           </w:rPr>
-          <w:instrText xml:space="preserve"> PAGEREF _Toc361665977 \h </w:instrText>
+          <w:instrText xml:space="preserve"> PAGEREF _Toc362051765 \h </w:instrText>
         </w:r>
         <w:r>
           <w:rPr>
@@ -1084,7 +1083,7 @@
           <w:lang w:val="en-US" w:eastAsia="en-US" w:bidi="ar-SA"/>
         </w:rPr>
       </w:pPr>
-      <w:hyperlink w:anchor="_Toc361665978" w:history="1">
+      <w:hyperlink w:anchor="_Toc362051766" w:history="1">
         <w:r>
           <w:rPr>
             <w:rStyle w:val="Hyperlink"/>
@@ -1111,7 +1110,7 @@
             <w:noProof/>
             <w:webHidden/>
           </w:rPr>
-          <w:instrText xml:space="preserve"> PAGEREF _Toc361665978 \h </w:instrText>
+          <w:instrText xml:space="preserve"> PAGEREF _Toc362051766 \h </w:instrText>
         </w:r>
         <w:r>
           <w:rPr>
@@ -1152,7 +1151,7 @@
           <w:lang w:val="en-US" w:eastAsia="en-US" w:bidi="ar-SA"/>
         </w:rPr>
       </w:pPr>
-      <w:hyperlink w:anchor="_Toc361665979" w:history="1">
+      <w:hyperlink w:anchor="_Toc362051767" w:history="1">
         <w:r>
           <w:rPr>
             <w:rStyle w:val="Hyperlink"/>
@@ -1179,7 +1178,7 @@
             <w:noProof/>
             <w:webHidden/>
           </w:rPr>
-          <w:instrText xml:space="preserve"> PAGEREF _Toc361665979 \h </w:instrText>
+          <w:instrText xml:space="preserve"> PAGEREF _Toc362051767 \h </w:instrText>
         </w:r>
         <w:r>
           <w:rPr>
@@ -1220,7 +1219,7 @@
           <w:lang w:val="en-US" w:eastAsia="en-US" w:bidi="ar-SA"/>
         </w:rPr>
       </w:pPr>
-      <w:hyperlink w:anchor="_Toc361665980" w:history="1">
+      <w:hyperlink w:anchor="_Toc362051768" w:history="1">
         <w:r>
           <w:rPr>
             <w:rStyle w:val="Hyperlink"/>
@@ -1247,7 +1246,7 @@
             <w:noProof/>
             <w:webHidden/>
           </w:rPr>
-          <w:instrText xml:space="preserve"> PAGEREF _Toc361665980 \h </w:instrText>
+          <w:instrText xml:space="preserve"> PAGEREF _Toc362051768 \h </w:instrText>
         </w:r>
         <w:r>
           <w:rPr>
@@ -1288,13 +1287,13 @@
           <w:lang w:val="en-US" w:eastAsia="en-US" w:bidi="ar-SA"/>
         </w:rPr>
       </w:pPr>
-      <w:hyperlink w:anchor="_Toc361665981" w:history="1">
+      <w:hyperlink w:anchor="_Toc362051769" w:history="1">
         <w:r>
           <w:rPr>
             <w:rStyle w:val="Hyperlink"/>
             <w:noProof/>
           </w:rPr>
-          <w:t>LOD Texture Generator:</w:t>
+          <w:t>Rearrange Effect Items:</w:t>
         </w:r>
         <w:r>
           <w:rPr>
@@ -1315,7 +1314,7 @@
             <w:noProof/>
             <w:webHidden/>
           </w:rPr>
-          <w:instrText xml:space="preserve"> PAGEREF _Toc361665981 \h </w:instrText>
+          <w:instrText xml:space="preserve"> PAGEREF _Toc362051769 \h </w:instrText>
         </w:r>
         <w:r>
           <w:rPr>
@@ -1356,13 +1355,13 @@
           <w:lang w:val="en-US" w:eastAsia="en-US" w:bidi="ar-SA"/>
         </w:rPr>
       </w:pPr>
-      <w:hyperlink w:anchor="_Toc361665982" w:history="1">
+      <w:hyperlink w:anchor="_Toc362051770" w:history="1">
         <w:r>
           <w:rPr>
             <w:rStyle w:val="Hyperlink"/>
             <w:noProof/>
           </w:rPr>
-          <w:t>Live Change Log:</w:t>
+          <w:t>LOD Texture Generator:</w:t>
         </w:r>
         <w:r>
           <w:rPr>
@@ -1383,7 +1382,7 @@
             <w:noProof/>
             <w:webHidden/>
           </w:rPr>
-          <w:instrText xml:space="preserve"> PAGEREF _Toc361665982 \h </w:instrText>
+          <w:instrText xml:space="preserve"> PAGEREF _Toc362051770 \h </w:instrText>
         </w:r>
         <w:r>
           <w:rPr>
@@ -1424,13 +1423,13 @@
           <w:lang w:val="en-US" w:eastAsia="en-US" w:bidi="ar-SA"/>
         </w:rPr>
       </w:pPr>
-      <w:hyperlink w:anchor="_Toc361665983" w:history="1">
+      <w:hyperlink w:anchor="_Toc362051771" w:history="1">
         <w:r>
           <w:rPr>
             <w:rStyle w:val="Hyperlink"/>
             <w:noProof/>
           </w:rPr>
-          <w:t>Script Compiler:</w:t>
+          <w:t>Live Change Log:</w:t>
         </w:r>
         <w:r>
           <w:rPr>
@@ -1451,7 +1450,7 @@
             <w:noProof/>
             <w:webHidden/>
           </w:rPr>
-          <w:instrText xml:space="preserve"> PAGEREF _Toc361665983 \h </w:instrText>
+          <w:instrText xml:space="preserve"> PAGEREF _Toc362051771 \h </w:instrText>
         </w:r>
         <w:r>
           <w:rPr>
@@ -1492,13 +1491,13 @@
           <w:lang w:val="en-US" w:eastAsia="en-US" w:bidi="ar-SA"/>
         </w:rPr>
       </w:pPr>
-      <w:hyperlink w:anchor="_Toc361665984" w:history="1">
+      <w:hyperlink w:anchor="_Toc362051772" w:history="1">
         <w:r>
           <w:rPr>
             <w:rStyle w:val="Hyperlink"/>
             <w:noProof/>
           </w:rPr>
-          <w:t>Quick Look-up Editor ID:</w:t>
+          <w:t>Script Compiler:</w:t>
         </w:r>
         <w:r>
           <w:rPr>
@@ -1519,7 +1518,7 @@
             <w:noProof/>
             <w:webHidden/>
           </w:rPr>
-          <w:instrText xml:space="preserve"> PAGEREF _Toc361665984 \h </w:instrText>
+          <w:instrText xml:space="preserve"> PAGEREF _Toc362051772 \h </w:instrText>
         </w:r>
         <w:r>
           <w:rPr>
@@ -1560,13 +1559,13 @@
           <w:lang w:val="en-US" w:eastAsia="en-US" w:bidi="ar-SA"/>
         </w:rPr>
       </w:pPr>
-      <w:hyperlink w:anchor="_Toc361665985" w:history="1">
+      <w:hyperlink w:anchor="_Toc362051773" w:history="1">
         <w:r>
           <w:rPr>
             <w:rStyle w:val="Hyperlink"/>
             <w:noProof/>
           </w:rPr>
-          <w:t>Global Script Creation:</w:t>
+          <w:t>Quick Look-up Editor ID:</w:t>
         </w:r>
         <w:r>
           <w:rPr>
@@ -1587,7 +1586,7 @@
             <w:noProof/>
             <w:webHidden/>
           </w:rPr>
-          <w:instrText xml:space="preserve"> PAGEREF _Toc361665985 \h </w:instrText>
+          <w:instrText xml:space="preserve"> PAGEREF _Toc362051773 \h </w:instrText>
         </w:r>
         <w:r>
           <w:rPr>
@@ -1628,27 +1627,13 @@
           <w:lang w:val="en-US" w:eastAsia="en-US" w:bidi="ar-SA"/>
         </w:rPr>
       </w:pPr>
-      <w:hyperlink w:anchor="_Toc361665986" w:history="1">
+      <w:hyperlink w:anchor="_Toc362051774" w:history="1">
         <w:r>
           <w:rPr>
             <w:rStyle w:val="Hyperlink"/>
             <w:noProof/>
           </w:rPr>
-          <w:t>Enhanced Respons</w:t>
-        </w:r>
-        <w:r>
-          <w:rPr>
-            <w:rStyle w:val="Hyperlink"/>
-            <w:noProof/>
-          </w:rPr>
-          <w:t>e</w:t>
-        </w:r>
-        <w:r>
-          <w:rPr>
-            <w:rStyle w:val="Hyperlink"/>
-            <w:noProof/>
-          </w:rPr>
-          <w:t xml:space="preserve"> Editor:</w:t>
+          <w:t>Global Script Creation:</w:t>
         </w:r>
         <w:r>
           <w:rPr>
@@ -1669,7 +1654,7 @@
             <w:noProof/>
             <w:webHidden/>
           </w:rPr>
-          <w:instrText xml:space="preserve"> PAGEREF _Toc361665986 \h </w:instrText>
+          <w:instrText xml:space="preserve"> PAGEREF _Toc362051774 \h </w:instrText>
         </w:r>
         <w:r>
           <w:rPr>
@@ -1710,13 +1695,13 @@
           <w:lang w:val="en-US" w:eastAsia="en-US" w:bidi="ar-SA"/>
         </w:rPr>
       </w:pPr>
-      <w:hyperlink w:anchor="_Toc361665987" w:history="1">
+      <w:hyperlink w:anchor="_Toc362051775" w:history="1">
         <w:r>
           <w:rPr>
             <w:rStyle w:val="Hyperlink"/>
             <w:noProof/>
           </w:rPr>
-          <w:t>Object Window:</w:t>
+          <w:t>Enhanced Response Editor:</w:t>
         </w:r>
         <w:r>
           <w:rPr>
@@ -1737,7 +1722,7 @@
             <w:noProof/>
             <w:webHidden/>
           </w:rPr>
-          <w:instrText xml:space="preserve"> PAGEREF _Toc361665987 \h </w:instrText>
+          <w:instrText xml:space="preserve"> PAGEREF _Toc362051775 \h </w:instrText>
         </w:r>
         <w:r>
           <w:rPr>
@@ -1757,7 +1742,7 @@
             <w:noProof/>
             <w:webHidden/>
           </w:rPr>
-          <w:t>11</w:t>
+          <w:t>9</w:t>
         </w:r>
         <w:r>
           <w:rPr>
@@ -1778,13 +1763,13 @@
           <w:lang w:val="en-US" w:eastAsia="en-US" w:bidi="ar-SA"/>
         </w:rPr>
       </w:pPr>
-      <w:hyperlink w:anchor="_Toc361665988" w:history="1">
+      <w:hyperlink w:anchor="_Toc362051776" w:history="1">
         <w:r>
           <w:rPr>
             <w:rStyle w:val="Hyperlink"/>
             <w:noProof/>
           </w:rPr>
-          <w:t>Cell View Window:</w:t>
+          <w:t>Object Window:</w:t>
         </w:r>
         <w:r>
           <w:rPr>
@@ -1805,7 +1790,7 @@
             <w:noProof/>
             <w:webHidden/>
           </w:rPr>
-          <w:instrText xml:space="preserve"> PAGEREF _Toc361665988 \h </w:instrText>
+          <w:instrText xml:space="preserve"> PAGEREF _Toc362051776 \h </w:instrText>
         </w:r>
         <w:r>
           <w:rPr>
@@ -1846,13 +1831,13 @@
           <w:lang w:val="en-US" w:eastAsia="en-US" w:bidi="ar-SA"/>
         </w:rPr>
       </w:pPr>
-      <w:hyperlink w:anchor="_Toc361665989" w:history="1">
+      <w:hyperlink w:anchor="_Toc362051777" w:history="1">
         <w:r>
           <w:rPr>
             <w:rStyle w:val="Hyperlink"/>
             <w:noProof/>
           </w:rPr>
-          <w:t>Render Window:</w:t>
+          <w:t>Cell View Window:</w:t>
         </w:r>
         <w:r>
           <w:rPr>
@@ -1873,7 +1858,7 @@
             <w:noProof/>
             <w:webHidden/>
           </w:rPr>
-          <w:instrText xml:space="preserve"> PAGEREF _Toc361665989 \h </w:instrText>
+          <w:instrText xml:space="preserve"> PAGEREF _Toc362051777 \h </w:instrText>
         </w:r>
         <w:r>
           <w:rPr>
@@ -1893,7 +1878,7 @@
             <w:noProof/>
             <w:webHidden/>
           </w:rPr>
-          <w:t>13</w:t>
+          <w:t>11</w:t>
         </w:r>
         <w:r>
           <w:rPr>
@@ -1906,7 +1891,7 @@
     </w:p>
     <w:p>
       <w:pPr>
-        <w:pStyle w:val="TOC5"/>
+        <w:pStyle w:val="TOC4"/>
         <w:rPr>
           <w:rFonts w:asciiTheme="minorHAnsi" w:eastAsiaTheme="minorEastAsia" w:hAnsiTheme="minorHAnsi" w:cstheme="minorBidi"/>
           <w:noProof/>
@@ -1914,13 +1899,13 @@
           <w:lang w:val="en-US" w:eastAsia="en-US" w:bidi="ar-SA"/>
         </w:rPr>
       </w:pPr>
-      <w:hyperlink w:anchor="_Toc361665990" w:history="1">
+      <w:hyperlink w:anchor="_Toc362051778" w:history="1">
         <w:r>
           <w:rPr>
             <w:rStyle w:val="Hyperlink"/>
             <w:noProof/>
           </w:rPr>
-          <w:t>Shortcut Keys</w:t>
+          <w:t>Render Window:</w:t>
         </w:r>
         <w:r>
           <w:rPr>
@@ -1941,7 +1926,7 @@
             <w:noProof/>
             <w:webHidden/>
           </w:rPr>
-          <w:instrText xml:space="preserve"> PAGEREF _Toc361665990 \h </w:instrText>
+          <w:instrText xml:space="preserve"> PAGEREF _Toc362051778 \h </w:instrText>
         </w:r>
         <w:r>
           <w:rPr>
@@ -1961,7 +1946,7 @@
             <w:noProof/>
             <w:webHidden/>
           </w:rPr>
-          <w:t>15</w:t>
+          <w:t>13</w:t>
         </w:r>
         <w:r>
           <w:rPr>
@@ -1974,7 +1959,7 @@
     </w:p>
     <w:p>
       <w:pPr>
-        <w:pStyle w:val="TOC4"/>
+        <w:pStyle w:val="TOC5"/>
         <w:rPr>
           <w:rFonts w:asciiTheme="minorHAnsi" w:eastAsiaTheme="minorEastAsia" w:hAnsiTheme="minorHAnsi" w:cstheme="minorBidi"/>
           <w:noProof/>
@@ -1982,13 +1967,13 @@
           <w:lang w:val="en-US" w:eastAsia="en-US" w:bidi="ar-SA"/>
         </w:rPr>
       </w:pPr>
-      <w:hyperlink w:anchor="_Toc361665991" w:history="1">
+      <w:hyperlink w:anchor="_Toc362051779" w:history="1">
         <w:r>
           <w:rPr>
             <w:rStyle w:val="Hyperlink"/>
             <w:noProof/>
           </w:rPr>
-          <w:t>Global Clipboard:</w:t>
+          <w:t>Shortcut Keys</w:t>
         </w:r>
         <w:r>
           <w:rPr>
@@ -2009,7 +1994,7 @@
             <w:noProof/>
             <w:webHidden/>
           </w:rPr>
-          <w:instrText xml:space="preserve"> PAGEREF _Toc361665991 \h </w:instrText>
+          <w:instrText xml:space="preserve"> PAGEREF _Toc362051779 \h </w:instrText>
         </w:r>
         <w:r>
           <w:rPr>
@@ -2029,7 +2014,7 @@
             <w:noProof/>
             <w:webHidden/>
           </w:rPr>
-          <w:t>16</w:t>
+          <w:t>15</w:t>
         </w:r>
         <w:r>
           <w:rPr>
@@ -2050,13 +2035,13 @@
           <w:lang w:val="en-US" w:eastAsia="en-US" w:bidi="ar-SA"/>
         </w:rPr>
       </w:pPr>
-      <w:hyperlink w:anchor="_Toc361665992" w:history="1">
+      <w:hyperlink w:anchor="_Toc362051780" w:history="1">
         <w:r>
           <w:rPr>
             <w:rStyle w:val="Hyperlink"/>
             <w:noProof/>
           </w:rPr>
-          <w:t>Global Undo Stack:</w:t>
+          <w:t>Global Clipboard:</w:t>
         </w:r>
         <w:r>
           <w:rPr>
@@ -2077,7 +2062,7 @@
             <w:noProof/>
             <w:webHidden/>
           </w:rPr>
-          <w:instrText xml:space="preserve"> PAGEREF _Toc361665992 \h </w:instrText>
+          <w:instrText xml:space="preserve"> PAGEREF _Toc362051780 \h </w:instrText>
         </w:r>
         <w:r>
           <w:rPr>
@@ -2110,7 +2095,7 @@
     </w:p>
     <w:p>
       <w:pPr>
-        <w:pStyle w:val="TOC2"/>
+        <w:pStyle w:val="TOC4"/>
         <w:rPr>
           <w:rFonts w:asciiTheme="minorHAnsi" w:eastAsiaTheme="minorEastAsia" w:hAnsiTheme="minorHAnsi" w:cstheme="minorBidi"/>
           <w:noProof/>
@@ -2118,13 +2103,13 @@
           <w:lang w:val="en-US" w:eastAsia="en-US" w:bidi="ar-SA"/>
         </w:rPr>
       </w:pPr>
-      <w:hyperlink w:anchor="_Toc361665993" w:history="1">
+      <w:hyperlink w:anchor="_Toc362051781" w:history="1">
         <w:r>
           <w:rPr>
             <w:rStyle w:val="Hyperlink"/>
             <w:noProof/>
           </w:rPr>
-          <w:t>User Interface Improvements</w:t>
+          <w:t>Global Undo Stack:</w:t>
         </w:r>
         <w:r>
           <w:rPr>
@@ -2145,7 +2130,7 @@
             <w:noProof/>
             <w:webHidden/>
           </w:rPr>
-          <w:instrText xml:space="preserve"> PAGEREF _Toc361665993 \h </w:instrText>
+          <w:instrText xml:space="preserve"> PAGEREF _Toc362051781 \h </w:instrText>
         </w:r>
         <w:r>
           <w:rPr>
@@ -2165,7 +2150,7 @@
             <w:noProof/>
             <w:webHidden/>
           </w:rPr>
-          <w:t>17</w:t>
+          <w:t>16</w:t>
         </w:r>
         <w:r>
           <w:rPr>
@@ -2178,7 +2163,7 @@
     </w:p>
     <w:p>
       <w:pPr>
-        <w:pStyle w:val="TOC4"/>
+        <w:pStyle w:val="TOC2"/>
         <w:rPr>
           <w:rFonts w:asciiTheme="minorHAnsi" w:eastAsiaTheme="minorEastAsia" w:hAnsiTheme="minorHAnsi" w:cstheme="minorBidi"/>
           <w:noProof/>
@@ -2186,13 +2171,13 @@
           <w:lang w:val="en-US" w:eastAsia="en-US" w:bidi="ar-SA"/>
         </w:rPr>
       </w:pPr>
-      <w:hyperlink w:anchor="_Toc361665994" w:history="1">
+      <w:hyperlink w:anchor="_Toc362051782" w:history="1">
         <w:r>
           <w:rPr>
             <w:rStyle w:val="Hyperlink"/>
             <w:noProof/>
           </w:rPr>
-          <w:t>Active Form Sorting:</w:t>
+          <w:t>User Interface Improvements</w:t>
         </w:r>
         <w:r>
           <w:rPr>
@@ -2213,7 +2198,7 @@
             <w:noProof/>
             <w:webHidden/>
           </w:rPr>
-          <w:instrText xml:space="preserve"> PAGEREF _Toc361665994 \h </w:instrText>
+          <w:instrText xml:space="preserve"> PAGEREF _Toc362051782 \h </w:instrText>
         </w:r>
         <w:r>
           <w:rPr>
@@ -2254,13 +2239,13 @@
           <w:lang w:val="en-US" w:eastAsia="en-US" w:bidi="ar-SA"/>
         </w:rPr>
       </w:pPr>
-      <w:hyperlink w:anchor="_Toc361665995" w:history="1">
+      <w:hyperlink w:anchor="_Toc362051783" w:history="1">
         <w:r>
           <w:rPr>
             <w:rStyle w:val="Hyperlink"/>
             <w:noProof/>
           </w:rPr>
-          <w:t>Active Form Colourization:</w:t>
+          <w:t>Active Form Sorting:</w:t>
         </w:r>
         <w:r>
           <w:rPr>
@@ -2281,7 +2266,7 @@
             <w:noProof/>
             <w:webHidden/>
           </w:rPr>
-          <w:instrText xml:space="preserve"> PAGEREF _Toc361665995 \h </w:instrText>
+          <w:instrText xml:space="preserve"> PAGEREF _Toc362051783 \h </w:instrText>
         </w:r>
         <w:r>
           <w:rPr>
@@ -2322,13 +2307,13 @@
           <w:lang w:val="en-US" w:eastAsia="en-US" w:bidi="ar-SA"/>
         </w:rPr>
       </w:pPr>
-      <w:hyperlink w:anchor="_Toc361665996" w:history="1">
+      <w:hyperlink w:anchor="_Toc362051784" w:history="1">
         <w:r>
           <w:rPr>
             <w:rStyle w:val="Hyperlink"/>
             <w:noProof/>
           </w:rPr>
-          <w:t>Override Form Colourization:</w:t>
+          <w:t>Active Form Colourization:</w:t>
         </w:r>
         <w:r>
           <w:rPr>
@@ -2349,7 +2334,7 @@
             <w:noProof/>
             <w:webHidden/>
           </w:rPr>
-          <w:instrText xml:space="preserve"> PAGEREF _Toc361665996 \h </w:instrText>
+          <w:instrText xml:space="preserve"> PAGEREF _Toc362051784 \h </w:instrText>
         </w:r>
         <w:r>
           <w:rPr>
@@ -2390,13 +2375,13 @@
           <w:lang w:val="en-US" w:eastAsia="en-US" w:bidi="ar-SA"/>
         </w:rPr>
       </w:pPr>
-      <w:hyperlink w:anchor="_Toc361665997" w:history="1">
+      <w:hyperlink w:anchor="_Toc362051785" w:history="1">
         <w:r>
           <w:rPr>
             <w:rStyle w:val="Hyperlink"/>
             <w:noProof/>
           </w:rPr>
-          <w:t>Form Enumeration Filters:</w:t>
+          <w:t>Override Form Colourization:</w:t>
         </w:r>
         <w:r>
           <w:rPr>
@@ -2417,7 +2402,7 @@
             <w:noProof/>
             <w:webHidden/>
           </w:rPr>
-          <w:instrText xml:space="preserve"> PAGEREF _Toc361665997 \h </w:instrText>
+          <w:instrText xml:space="preserve"> PAGEREF _Toc362051785 \h </w:instrText>
         </w:r>
         <w:r>
           <w:rPr>
@@ -2458,13 +2443,13 @@
           <w:lang w:val="en-US" w:eastAsia="en-US" w:bidi="ar-SA"/>
         </w:rPr>
       </w:pPr>
-      <w:hyperlink w:anchor="_Toc361665998" w:history="1">
+      <w:hyperlink w:anchor="_Toc362051786" w:history="1">
         <w:r>
           <w:rPr>
             <w:rStyle w:val="Hyperlink"/>
             <w:noProof/>
           </w:rPr>
-          <w:t>Main Editor Windows’ Visibility:</w:t>
+          <w:t>Form Enumeration Filters:</w:t>
         </w:r>
         <w:r>
           <w:rPr>
@@ -2485,7 +2470,7 @@
             <w:noProof/>
             <w:webHidden/>
           </w:rPr>
-          <w:instrText xml:space="preserve"> PAGEREF _Toc361665998 \h </w:instrText>
+          <w:instrText xml:space="preserve"> PAGEREF _Toc362051786 \h </w:instrText>
         </w:r>
         <w:r>
           <w:rPr>
@@ -2526,13 +2511,13 @@
           <w:lang w:val="en-US" w:eastAsia="en-US" w:bidi="ar-SA"/>
         </w:rPr>
       </w:pPr>
-      <w:hyperlink w:anchor="_Toc361665999" w:history="1">
+      <w:hyperlink w:anchor="_Toc362051787" w:history="1">
         <w:r>
           <w:rPr>
             <w:rStyle w:val="Hyperlink"/>
             <w:noProof/>
           </w:rPr>
-          <w:t>Taskbar Visibility:</w:t>
+          <w:t>Main Editor Windows’ Visibility:</w:t>
         </w:r>
         <w:r>
           <w:rPr>
@@ -2553,7 +2538,7 @@
             <w:noProof/>
             <w:webHidden/>
           </w:rPr>
-          <w:instrText xml:space="preserve"> PAGEREF _Toc361665999 \h </w:instrText>
+          <w:instrText xml:space="preserve"> PAGEREF _Toc362051787 \h </w:instrText>
         </w:r>
         <w:r>
           <w:rPr>
@@ -2573,7 +2558,7 @@
             <w:noProof/>
             <w:webHidden/>
           </w:rPr>
-          <w:t>18</w:t>
+          <w:t>17</w:t>
         </w:r>
         <w:r>
           <w:rPr>
@@ -2594,13 +2579,13 @@
           <w:lang w:val="en-US" w:eastAsia="en-US" w:bidi="ar-SA"/>
         </w:rPr>
       </w:pPr>
-      <w:hyperlink w:anchor="_Toc361666000" w:history="1">
+      <w:hyperlink w:anchor="_Toc362051788" w:history="1">
         <w:r>
           <w:rPr>
             <w:rStyle w:val="Hyperlink"/>
             <w:noProof/>
           </w:rPr>
-          <w:t>Search and Replace:</w:t>
+          <w:t>Taskbar Visibility:</w:t>
         </w:r>
         <w:r>
           <w:rPr>
@@ -2621,7 +2606,7 @@
             <w:noProof/>
             <w:webHidden/>
           </w:rPr>
-          <w:instrText xml:space="preserve"> PAGEREF _Toc361666000 \h </w:instrText>
+          <w:instrText xml:space="preserve"> PAGEREF _Toc362051788 \h </w:instrText>
         </w:r>
         <w:r>
           <w:rPr>
@@ -2662,13 +2647,13 @@
           <w:lang w:val="en-US" w:eastAsia="en-US" w:bidi="ar-SA"/>
         </w:rPr>
       </w:pPr>
-      <w:hyperlink w:anchor="_Toc361666001" w:history="1">
+      <w:hyperlink w:anchor="_Toc362051789" w:history="1">
         <w:r>
           <w:rPr>
             <w:rStyle w:val="Hyperlink"/>
             <w:noProof/>
           </w:rPr>
-          <w:t>Enhanced Find Text:</w:t>
+          <w:t>Search and Replace:</w:t>
         </w:r>
         <w:r>
           <w:rPr>
@@ -2689,7 +2674,7 @@
             <w:noProof/>
             <w:webHidden/>
           </w:rPr>
-          <w:instrText xml:space="preserve"> PAGEREF _Toc361666001 \h </w:instrText>
+          <w:instrText xml:space="preserve"> PAGEREF _Toc362051789 \h </w:instrText>
         </w:r>
         <w:r>
           <w:rPr>
@@ -2730,13 +2715,13 @@
           <w:lang w:val="en-US" w:eastAsia="en-US" w:bidi="ar-SA"/>
         </w:rPr>
       </w:pPr>
-      <w:hyperlink w:anchor="_Toc361666002" w:history="1">
+      <w:hyperlink w:anchor="_Toc362051790" w:history="1">
         <w:r>
           <w:rPr>
             <w:rStyle w:val="Hyperlink"/>
             <w:noProof/>
           </w:rPr>
-          <w:t>Safer Modification of List View based Records:</w:t>
+          <w:t>Enhanced Find Text:</w:t>
         </w:r>
         <w:r>
           <w:rPr>
@@ -2757,7 +2742,7 @@
             <w:noProof/>
             <w:webHidden/>
           </w:rPr>
-          <w:instrText xml:space="preserve"> PAGEREF _Toc361666002 \h </w:instrText>
+          <w:instrText xml:space="preserve"> PAGEREF _Toc362051790 \h </w:instrText>
         </w:r>
         <w:r>
           <w:rPr>
@@ -2798,13 +2783,13 @@
           <w:lang w:val="en-US" w:eastAsia="en-US" w:bidi="ar-SA"/>
         </w:rPr>
       </w:pPr>
-      <w:hyperlink w:anchor="_Toc361666003" w:history="1">
+      <w:hyperlink w:anchor="_Toc362051791" w:history="1">
         <w:r>
           <w:rPr>
             <w:rStyle w:val="Hyperlink"/>
             <w:noProof/>
           </w:rPr>
-          <w:t>Launch Game:</w:t>
+          <w:t>Safer Modification of List View based Records:</w:t>
         </w:r>
         <w:r>
           <w:rPr>
@@ -2825,7 +2810,7 @@
             <w:noProof/>
             <w:webHidden/>
           </w:rPr>
-          <w:instrText xml:space="preserve"> PAGEREF _Toc361666003 \h </w:instrText>
+          <w:instrText xml:space="preserve"> PAGEREF _Toc362051791 \h </w:instrText>
         </w:r>
         <w:r>
           <w:rPr>
@@ -2866,13 +2851,13 @@
           <w:lang w:val="en-US" w:eastAsia="en-US" w:bidi="ar-SA"/>
         </w:rPr>
       </w:pPr>
-      <w:hyperlink w:anchor="_Toc361666004" w:history="1">
+      <w:hyperlink w:anchor="_Toc362051792" w:history="1">
         <w:r>
           <w:rPr>
             <w:rStyle w:val="Hyperlink"/>
             <w:noProof/>
           </w:rPr>
-          <w:t>Result Script Editing:</w:t>
+          <w:t>Launch Game:</w:t>
         </w:r>
         <w:r>
           <w:rPr>
@@ -2893,7 +2878,7 @@
             <w:noProof/>
             <w:webHidden/>
           </w:rPr>
-          <w:instrText xml:space="preserve"> PAGEREF _Toc361666004 \h </w:instrText>
+          <w:instrText xml:space="preserve"> PAGEREF _Toc362051792 \h </w:instrText>
         </w:r>
         <w:r>
           <w:rPr>
@@ -2934,13 +2919,13 @@
           <w:lang w:val="en-US" w:eastAsia="en-US" w:bidi="ar-SA"/>
         </w:rPr>
       </w:pPr>
-      <w:hyperlink w:anchor="_Toc361666005" w:history="1">
+      <w:hyperlink w:anchor="_Toc362051793" w:history="1">
         <w:r>
           <w:rPr>
             <w:rStyle w:val="Hyperlink"/>
             <w:noProof/>
           </w:rPr>
-          <w:t>Time of Day Slider:</w:t>
+          <w:t>Result Script Editing:</w:t>
         </w:r>
         <w:r>
           <w:rPr>
@@ -2961,7 +2946,7 @@
             <w:noProof/>
             <w:webHidden/>
           </w:rPr>
-          <w:instrText xml:space="preserve"> PAGEREF _Toc361666005 \h </w:instrText>
+          <w:instrText xml:space="preserve"> PAGEREF _Toc362051793 \h </w:instrText>
         </w:r>
         <w:r>
           <w:rPr>
@@ -2981,7 +2966,7 @@
             <w:noProof/>
             <w:webHidden/>
           </w:rPr>
-          <w:t>19</w:t>
+          <w:t>18</w:t>
         </w:r>
         <w:r>
           <w:rPr>
@@ -3002,13 +2987,13 @@
           <w:lang w:val="en-US" w:eastAsia="en-US" w:bidi="ar-SA"/>
         </w:rPr>
       </w:pPr>
-      <w:hyperlink w:anchor="_Toc361666006" w:history="1">
+      <w:hyperlink w:anchor="_Toc362051794" w:history="1">
         <w:r>
           <w:rPr>
             <w:rStyle w:val="Hyperlink"/>
             <w:noProof/>
           </w:rPr>
-          <w:t>Editor IDs in Edit Dialogue Titles:</w:t>
+          <w:t>Time of Day Slider:</w:t>
         </w:r>
         <w:r>
           <w:rPr>
@@ -3029,7 +3014,7 @@
             <w:noProof/>
             <w:webHidden/>
           </w:rPr>
-          <w:instrText xml:space="preserve"> PAGEREF _Toc361666006 \h </w:instrText>
+          <w:instrText xml:space="preserve"> PAGEREF _Toc362051794 \h </w:instrText>
         </w:r>
         <w:r>
           <w:rPr>
@@ -3070,13 +3055,13 @@
           <w:lang w:val="en-US" w:eastAsia="en-US" w:bidi="ar-SA"/>
         </w:rPr>
       </w:pPr>
-      <w:hyperlink w:anchor="_Toc361666007" w:history="1">
+      <w:hyperlink w:anchor="_Toc362051795" w:history="1">
         <w:r>
           <w:rPr>
             <w:rStyle w:val="Hyperlink"/>
             <w:noProof/>
           </w:rPr>
-          <w:t>Improved Dialogue UI's:</w:t>
+          <w:t>Editor IDs in Edit Dialogue Titles:</w:t>
         </w:r>
         <w:r>
           <w:rPr>
@@ -3097,7 +3082,7 @@
             <w:noProof/>
             <w:webHidden/>
           </w:rPr>
-          <w:instrText xml:space="preserve"> PAGEREF _Toc361666007 \h </w:instrText>
+          <w:instrText xml:space="preserve"> PAGEREF _Toc362051795 \h </w:instrText>
         </w:r>
         <w:r>
           <w:rPr>
@@ -3130,7 +3115,7 @@
     </w:p>
     <w:p>
       <w:pPr>
-        <w:pStyle w:val="TOC1"/>
+        <w:pStyle w:val="TOC4"/>
         <w:rPr>
           <w:rFonts w:asciiTheme="minorHAnsi" w:eastAsiaTheme="minorEastAsia" w:hAnsiTheme="minorHAnsi" w:cstheme="minorBidi"/>
           <w:noProof/>
@@ -3138,13 +3123,13 @@
           <w:lang w:val="en-US" w:eastAsia="en-US" w:bidi="ar-SA"/>
         </w:rPr>
       </w:pPr>
-      <w:hyperlink w:anchor="_Toc361666008" w:history="1">
+      <w:hyperlink w:anchor="_Toc362051796" w:history="1">
         <w:r>
           <w:rPr>
             <w:rStyle w:val="Hyperlink"/>
             <w:noProof/>
           </w:rPr>
-          <w:t>Trifles</w:t>
+          <w:t>Improved Dialogue UI's:</w:t>
         </w:r>
         <w:r>
           <w:rPr>
@@ -3165,7 +3150,7 @@
             <w:noProof/>
             <w:webHidden/>
           </w:rPr>
-          <w:instrText xml:space="preserve"> PAGEREF _Toc361666008 \h </w:instrText>
+          <w:instrText xml:space="preserve"> PAGEREF _Toc362051796 \h </w:instrText>
         </w:r>
         <w:r>
           <w:rPr>
@@ -3185,7 +3170,7 @@
             <w:noProof/>
             <w:webHidden/>
           </w:rPr>
-          <w:t>20</w:t>
+          <w:t>19</w:t>
         </w:r>
         <w:r>
           <w:rPr>
@@ -3198,7 +3183,7 @@
     </w:p>
     <w:p>
       <w:pPr>
-        <w:pStyle w:val="TOC4"/>
+        <w:pStyle w:val="TOC1"/>
         <w:rPr>
           <w:rFonts w:asciiTheme="minorHAnsi" w:eastAsiaTheme="minorEastAsia" w:hAnsiTheme="minorHAnsi" w:cstheme="minorBidi"/>
           <w:noProof/>
@@ -3206,13 +3191,13 @@
           <w:lang w:val="en-US" w:eastAsia="en-US" w:bidi="ar-SA"/>
         </w:rPr>
       </w:pPr>
-      <w:hyperlink w:anchor="_Toc361666009" w:history="1">
+      <w:hyperlink w:anchor="_Toc362051797" w:history="1">
         <w:r>
           <w:rPr>
             <w:rStyle w:val="Hyperlink"/>
             <w:noProof/>
           </w:rPr>
-          <w:t>Performance Improvements:</w:t>
+          <w:t>Trifles</w:t>
         </w:r>
         <w:r>
           <w:rPr>
@@ -3233,7 +3218,7 @@
             <w:noProof/>
             <w:webHidden/>
           </w:rPr>
-          <w:instrText xml:space="preserve"> PAGEREF _Toc361666009 \h </w:instrText>
+          <w:instrText xml:space="preserve"> PAGEREF _Toc362051797 \h </w:instrText>
         </w:r>
         <w:r>
           <w:rPr>
@@ -3274,13 +3259,13 @@
           <w:lang w:val="en-US" w:eastAsia="en-US" w:bidi="ar-SA"/>
         </w:rPr>
       </w:pPr>
-      <w:hyperlink w:anchor="_Toc361666010" w:history="1">
+      <w:hyperlink w:anchor="_Toc362051798" w:history="1">
         <w:r>
           <w:rPr>
             <w:rStyle w:val="Hyperlink"/>
             <w:noProof/>
           </w:rPr>
-          <w:t>Fast Exit:</w:t>
+          <w:t>Performance Improvements:</w:t>
         </w:r>
         <w:r>
           <w:rPr>
@@ -3301,7 +3286,7 @@
             <w:noProof/>
             <w:webHidden/>
           </w:rPr>
-          <w:instrText xml:space="preserve"> PAGEREF _Toc361666010 \h </w:instrText>
+          <w:instrText xml:space="preserve"> PAGEREF _Toc362051798 \h </w:instrText>
         </w:r>
         <w:r>
           <w:rPr>
@@ -3342,13 +3327,13 @@
           <w:lang w:val="en-US" w:eastAsia="en-US" w:bidi="ar-SA"/>
         </w:rPr>
       </w:pPr>
-      <w:hyperlink w:anchor="_Toc361666011" w:history="1">
+      <w:hyperlink w:anchor="_Toc362051799" w:history="1">
         <w:r>
           <w:rPr>
             <w:rStyle w:val="Hyperlink"/>
             <w:noProof/>
           </w:rPr>
-          <w:t>Icons with MIP maps/Texture Size Limitations:</w:t>
+          <w:t>Fast Exit:</w:t>
         </w:r>
         <w:r>
           <w:rPr>
@@ -3369,7 +3354,7 @@
             <w:noProof/>
             <w:webHidden/>
           </w:rPr>
-          <w:instrText xml:space="preserve"> PAGEREF _Toc361666011 \h </w:instrText>
+          <w:instrText xml:space="preserve"> PAGEREF _Toc362051799 \h </w:instrText>
         </w:r>
         <w:r>
           <w:rPr>
@@ -3410,13 +3395,13 @@
           <w:lang w:val="en-US" w:eastAsia="en-US" w:bidi="ar-SA"/>
         </w:rPr>
       </w:pPr>
-      <w:hyperlink w:anchor="_Toc361666012" w:history="1">
+      <w:hyperlink w:anchor="_Toc362051800" w:history="1">
         <w:r>
           <w:rPr>
             <w:rStyle w:val="Hyperlink"/>
             <w:noProof/>
           </w:rPr>
-          <w:t>Auto-loading BSA Archives:</w:t>
+          <w:t>Icons with MIP maps/Texture Size Limitations:</w:t>
         </w:r>
         <w:r>
           <w:rPr>
@@ -3437,7 +3422,7 @@
             <w:noProof/>
             <w:webHidden/>
           </w:rPr>
-          <w:instrText xml:space="preserve"> PAGEREF _Toc361666012 \h </w:instrText>
+          <w:instrText xml:space="preserve"> PAGEREF _Toc362051800 \h </w:instrText>
         </w:r>
         <w:r>
           <w:rPr>
@@ -3478,13 +3463,13 @@
           <w:lang w:val="en-US" w:eastAsia="en-US" w:bidi="ar-SA"/>
         </w:rPr>
       </w:pPr>
-      <w:hyperlink w:anchor="_Toc361666013" w:history="1">
+      <w:hyperlink w:anchor="_Toc362051801" w:history="1">
         <w:r>
           <w:rPr>
             <w:rStyle w:val="Hyperlink"/>
             <w:noProof/>
           </w:rPr>
-          <w:t>Integer-prefixed Editor IDs:</w:t>
+          <w:t>Auto-loading BSA Archives:</w:t>
         </w:r>
         <w:r>
           <w:rPr>
@@ -3505,7 +3490,7 @@
             <w:noProof/>
             <w:webHidden/>
           </w:rPr>
-          <w:instrText xml:space="preserve"> PAGEREF _Toc361666013 \h </w:instrText>
+          <w:instrText xml:space="preserve"> PAGEREF _Toc362051801 \h </w:instrText>
         </w:r>
         <w:r>
           <w:rPr>
@@ -3546,13 +3531,13 @@
           <w:lang w:val="en-US" w:eastAsia="en-US" w:bidi="ar-SA"/>
         </w:rPr>
       </w:pPr>
-      <w:hyperlink w:anchor="_Toc361666014" w:history="1">
+      <w:hyperlink w:anchor="_Toc362051802" w:history="1">
         <w:r>
           <w:rPr>
             <w:rStyle w:val="Hyperlink"/>
             <w:noProof/>
           </w:rPr>
-          <w:t>Idle Animation Tree Initialization:</w:t>
+          <w:t>Integer-prefixed Editor IDs:</w:t>
         </w:r>
         <w:r>
           <w:rPr>
@@ -3573,7 +3558,7 @@
             <w:noProof/>
             <w:webHidden/>
           </w:rPr>
-          <w:instrText xml:space="preserve"> PAGEREF _Toc361666014 \h </w:instrText>
+          <w:instrText xml:space="preserve"> PAGEREF _Toc362051802 \h </w:instrText>
         </w:r>
         <w:r>
           <w:rPr>
@@ -3593,7 +3578,7 @@
             <w:noProof/>
             <w:webHidden/>
           </w:rPr>
-          <w:t>21</w:t>
+          <w:t>20</w:t>
         </w:r>
         <w:r>
           <w:rPr>
@@ -3614,13 +3599,13 @@
           <w:lang w:val="en-US" w:eastAsia="en-US" w:bidi="ar-SA"/>
         </w:rPr>
       </w:pPr>
-      <w:hyperlink w:anchor="_Toc361666015" w:history="1">
+      <w:hyperlink w:anchor="_Toc362051803" w:history="1">
         <w:r>
           <w:rPr>
             <w:rStyle w:val="Hyperlink"/>
             <w:noProof/>
           </w:rPr>
-          <w:t>Archived Sound File Sampling:</w:t>
+          <w:t>Idle Animation Tree Initialization:</w:t>
         </w:r>
         <w:r>
           <w:rPr>
@@ -3641,7 +3626,7 @@
             <w:noProof/>
             <w:webHidden/>
           </w:rPr>
-          <w:instrText xml:space="preserve"> PAGEREF _Toc361666015 \h </w:instrText>
+          <w:instrText xml:space="preserve"> PAGEREF _Toc362051803 \h </w:instrText>
         </w:r>
         <w:r>
           <w:rPr>
@@ -3682,28 +3667,13 @@
           <w:lang w:val="en-US" w:eastAsia="en-US" w:bidi="ar-SA"/>
         </w:rPr>
       </w:pPr>
-      <w:hyperlink w:anchor="_Toc361666016" w:history="1">
+      <w:hyperlink w:anchor="_Toc362051804" w:history="1">
         <w:r>
           <w:rPr>
             <w:rStyle w:val="Hyperlink"/>
             <w:noProof/>
           </w:rPr>
-          <w:t>3</w:t>
-        </w:r>
-        <w:r>
-          <w:rPr>
-            <w:rStyle w:val="Hyperlink"/>
-            <w:noProof/>
-            <w:vertAlign w:val="superscript"/>
-          </w:rPr>
-          <w:t>rd</w:t>
-        </w:r>
-        <w:r>
-          <w:rPr>
-            <w:rStyle w:val="Hyperlink"/>
-            <w:noProof/>
-          </w:rPr>
-          <w:t xml:space="preserve"> Party Tool Launcher:</w:t>
+          <w:t>Archived Sound File Sampling:</w:t>
         </w:r>
         <w:r>
           <w:rPr>
@@ -3724,7 +3694,7 @@
             <w:noProof/>
             <w:webHidden/>
           </w:rPr>
-          <w:instrText xml:space="preserve"> PAGEREF _Toc361666016 \h </w:instrText>
+          <w:instrText xml:space="preserve"> PAGEREF _Toc362051804 \h </w:instrText>
         </w:r>
         <w:r>
           <w:rPr>
@@ -3765,13 +3735,28 @@
           <w:lang w:val="en-US" w:eastAsia="en-US" w:bidi="ar-SA"/>
         </w:rPr>
       </w:pPr>
-      <w:hyperlink w:anchor="_Toc361666017" w:history="1">
+      <w:hyperlink w:anchor="_Toc362051805" w:history="1">
         <w:r>
           <w:rPr>
             <w:rStyle w:val="Hyperlink"/>
             <w:noProof/>
           </w:rPr>
-          <w:t>Achievements:</w:t>
+          <w:t>3</w:t>
+        </w:r>
+        <w:r>
+          <w:rPr>
+            <w:rStyle w:val="Hyperlink"/>
+            <w:noProof/>
+            <w:vertAlign w:val="superscript"/>
+          </w:rPr>
+          <w:t>rd</w:t>
+        </w:r>
+        <w:r>
+          <w:rPr>
+            <w:rStyle w:val="Hyperlink"/>
+            <w:noProof/>
+          </w:rPr>
+          <w:t xml:space="preserve"> Party Tool Launcher:</w:t>
         </w:r>
         <w:r>
           <w:rPr>
@@ -3792,7 +3777,7 @@
             <w:noProof/>
             <w:webHidden/>
           </w:rPr>
-          <w:instrText xml:space="preserve"> PAGEREF _Toc361666017 \h </w:instrText>
+          <w:instrText xml:space="preserve"> PAGEREF _Toc362051805 \h </w:instrText>
         </w:r>
         <w:r>
           <w:rPr>
@@ -3833,13 +3818,13 @@
           <w:lang w:val="en-US" w:eastAsia="en-US" w:bidi="ar-SA"/>
         </w:rPr>
       </w:pPr>
-      <w:hyperlink w:anchor="_Toc361666018" w:history="1">
+      <w:hyperlink w:anchor="_Toc362051806" w:history="1">
         <w:r>
           <w:rPr>
             <w:rStyle w:val="Hyperlink"/>
             <w:noProof/>
           </w:rPr>
-          <w:t>Last Chance "Panic Save" Handler:</w:t>
+          <w:t>Achievements:</w:t>
         </w:r>
         <w:r>
           <w:rPr>
@@ -3860,7 +3845,7 @@
             <w:noProof/>
             <w:webHidden/>
           </w:rPr>
-          <w:instrText xml:space="preserve"> PAGEREF _Toc361666018 \h </w:instrText>
+          <w:instrText xml:space="preserve"> PAGEREF _Toc362051806 \h </w:instrText>
         </w:r>
         <w:r>
           <w:rPr>
@@ -3893,7 +3878,7 @@
     </w:p>
     <w:p>
       <w:pPr>
-        <w:pStyle w:val="TOC1"/>
+        <w:pStyle w:val="TOC4"/>
         <w:rPr>
           <w:rFonts w:asciiTheme="minorHAnsi" w:eastAsiaTheme="minorEastAsia" w:hAnsiTheme="minorHAnsi" w:cstheme="minorBidi"/>
           <w:noProof/>
@@ -3901,13 +3886,13 @@
           <w:lang w:val="en-US" w:eastAsia="en-US" w:bidi="ar-SA"/>
         </w:rPr>
       </w:pPr>
-      <w:hyperlink w:anchor="_Toc361666019" w:history="1">
+      <w:hyperlink w:anchor="_Toc362051807" w:history="1">
         <w:r>
           <w:rPr>
             <w:rStyle w:val="Hyperlink"/>
             <w:noProof/>
           </w:rPr>
-          <w:t>Vanilla Bug Fixes</w:t>
+          <w:t>Last Chance "Panic Save" Handler:</w:t>
         </w:r>
         <w:r>
           <w:rPr>
@@ -3928,7 +3913,7 @@
             <w:noProof/>
             <w:webHidden/>
           </w:rPr>
-          <w:instrText xml:space="preserve"> PAGEREF _Toc361666019 \h </w:instrText>
+          <w:instrText xml:space="preserve"> PAGEREF _Toc362051807 \h </w:instrText>
         </w:r>
         <w:r>
           <w:rPr>
@@ -3948,7 +3933,7 @@
             <w:noProof/>
             <w:webHidden/>
           </w:rPr>
-          <w:t>22</w:t>
+          <w:t>21</w:t>
         </w:r>
         <w:r>
           <w:rPr>
@@ -3969,13 +3954,13 @@
           <w:lang w:val="en-US" w:eastAsia="en-US" w:bidi="ar-SA"/>
         </w:rPr>
       </w:pPr>
-      <w:hyperlink w:anchor="_Toc361666020" w:history="1">
+      <w:hyperlink w:anchor="_Toc362051808" w:history="1">
         <w:r>
           <w:rPr>
             <w:rStyle w:val="Hyperlink"/>
             <w:noProof/>
           </w:rPr>
-          <w:t>New tools</w:t>
+          <w:t>Vanilla Bug Fixes</w:t>
         </w:r>
         <w:r>
           <w:rPr>
@@ -3996,7 +3981,7 @@
             <w:noProof/>
             <w:webHidden/>
           </w:rPr>
-          <w:instrText xml:space="preserve"> PAGEREF _Toc361666020 \h </w:instrText>
+          <w:instrText xml:space="preserve"> PAGEREF _Toc362051808 \h </w:instrText>
         </w:r>
         <w:r>
           <w:rPr>
@@ -4016,7 +4001,7 @@
             <w:noProof/>
             <w:webHidden/>
           </w:rPr>
-          <w:t>27</w:t>
+          <w:t>22</w:t>
         </w:r>
         <w:r>
           <w:rPr>
@@ -4029,7 +4014,7 @@
     </w:p>
     <w:p>
       <w:pPr>
-        <w:pStyle w:val="TOC2"/>
+        <w:pStyle w:val="TOC1"/>
         <w:rPr>
           <w:rFonts w:asciiTheme="minorHAnsi" w:eastAsiaTheme="minorEastAsia" w:hAnsiTheme="minorHAnsi" w:cstheme="minorBidi"/>
           <w:noProof/>
@@ -4037,13 +4022,13 @@
           <w:lang w:val="en-US" w:eastAsia="en-US" w:bidi="ar-SA"/>
         </w:rPr>
       </w:pPr>
-      <w:hyperlink w:anchor="_Toc361666021" w:history="1">
+      <w:hyperlink w:anchor="_Toc362051809" w:history="1">
         <w:r>
           <w:rPr>
             <w:rStyle w:val="Hyperlink"/>
             <w:noProof/>
           </w:rPr>
-          <w:t>Script Editor</w:t>
+          <w:t>New tools</w:t>
         </w:r>
         <w:r>
           <w:rPr>
@@ -4064,7 +4049,7 @@
             <w:noProof/>
             <w:webHidden/>
           </w:rPr>
-          <w:instrText xml:space="preserve"> PAGEREF _Toc361666021 \h </w:instrText>
+          <w:instrText xml:space="preserve"> PAGEREF _Toc362051809 \h </w:instrText>
         </w:r>
         <w:r>
           <w:rPr>
@@ -4097,7 +4082,7 @@
     </w:p>
     <w:p>
       <w:pPr>
-        <w:pStyle w:val="TOC3"/>
+        <w:pStyle w:val="TOC2"/>
         <w:rPr>
           <w:rFonts w:asciiTheme="minorHAnsi" w:eastAsiaTheme="minorEastAsia" w:hAnsiTheme="minorHAnsi" w:cstheme="minorBidi"/>
           <w:noProof/>
@@ -4105,13 +4090,13 @@
           <w:lang w:val="en-US" w:eastAsia="en-US" w:bidi="ar-SA"/>
         </w:rPr>
       </w:pPr>
-      <w:hyperlink w:anchor="_Toc361666022" w:history="1">
+      <w:hyperlink w:anchor="_Toc362051810" w:history="1">
         <w:r>
           <w:rPr>
             <w:rStyle w:val="Hyperlink"/>
             <w:noProof/>
           </w:rPr>
-          <w:t>IntelliSense</w:t>
+          <w:t>Script Editor</w:t>
         </w:r>
         <w:r>
           <w:rPr>
@@ -4132,7 +4117,7 @@
             <w:noProof/>
             <w:webHidden/>
           </w:rPr>
-          <w:instrText xml:space="preserve"> PAGEREF _Toc361666022 \h </w:instrText>
+          <w:instrText xml:space="preserve"> PAGEREF _Toc362051810 \h </w:instrText>
         </w:r>
         <w:r>
           <w:rPr>
@@ -4152,7 +4137,7 @@
             <w:noProof/>
             <w:webHidden/>
           </w:rPr>
-          <w:t>33</w:t>
+          <w:t>27</w:t>
         </w:r>
         <w:r>
           <w:rPr>
@@ -4173,13 +4158,13 @@
           <w:lang w:val="en-US" w:eastAsia="en-US" w:bidi="ar-SA"/>
         </w:rPr>
       </w:pPr>
-      <w:hyperlink w:anchor="_Toc361666023" w:history="1">
+      <w:hyperlink w:anchor="_Toc362051811" w:history="1">
         <w:r>
           <w:rPr>
             <w:rStyle w:val="Hyperlink"/>
             <w:noProof/>
           </w:rPr>
-          <w:t>Code Snippet Manager</w:t>
+          <w:t>IntelliSense</w:t>
         </w:r>
         <w:r>
           <w:rPr>
@@ -4200,7 +4185,7 @@
             <w:noProof/>
             <w:webHidden/>
           </w:rPr>
-          <w:instrText xml:space="preserve"> PAGEREF _Toc361666023 \h </w:instrText>
+          <w:instrText xml:space="preserve"> PAGEREF _Toc362051811 \h </w:instrText>
         </w:r>
         <w:r>
           <w:rPr>
@@ -4220,7 +4205,7 @@
             <w:noProof/>
             <w:webHidden/>
           </w:rPr>
-          <w:t>35</w:t>
+          <w:t>33</w:t>
         </w:r>
         <w:r>
           <w:rPr>
@@ -4241,13 +4226,13 @@
           <w:lang w:val="en-US" w:eastAsia="en-US" w:bidi="ar-SA"/>
         </w:rPr>
       </w:pPr>
-      <w:hyperlink w:anchor="_Toc361666024" w:history="1">
+      <w:hyperlink w:anchor="_Toc362051812" w:history="1">
         <w:r>
           <w:rPr>
             <w:rStyle w:val="Hyperlink"/>
             <w:noProof/>
           </w:rPr>
-          <w:t>Script Validator</w:t>
+          <w:t>Code Snippet Manager</w:t>
         </w:r>
         <w:r>
           <w:rPr>
@@ -4268,7 +4253,7 @@
             <w:noProof/>
             <w:webHidden/>
           </w:rPr>
-          <w:instrText xml:space="preserve"> PAGEREF _Toc361666024 \h </w:instrText>
+          <w:instrText xml:space="preserve"> PAGEREF _Toc362051812 \h </w:instrText>
         </w:r>
         <w:r>
           <w:rPr>
@@ -4288,7 +4273,7 @@
             <w:noProof/>
             <w:webHidden/>
           </w:rPr>
-          <w:t>37</w:t>
+          <w:t>35</w:t>
         </w:r>
         <w:r>
           <w:rPr>
@@ -4309,13 +4294,13 @@
           <w:lang w:val="en-US" w:eastAsia="en-US" w:bidi="ar-SA"/>
         </w:rPr>
       </w:pPr>
-      <w:hyperlink w:anchor="_Toc361666025" w:history="1">
+      <w:hyperlink w:anchor="_Toc362051813" w:history="1">
         <w:r>
           <w:rPr>
             <w:rStyle w:val="Hyperlink"/>
             <w:noProof/>
           </w:rPr>
-          <w:t>Pre-processor</w:t>
+          <w:t>Script Validator</w:t>
         </w:r>
         <w:r>
           <w:rPr>
@@ -4336,7 +4321,7 @@
             <w:noProof/>
             <w:webHidden/>
           </w:rPr>
-          <w:instrText xml:space="preserve"> PAGEREF _Toc361666025 \h </w:instrText>
+          <w:instrText xml:space="preserve"> PAGEREF _Toc362051813 \h </w:instrText>
         </w:r>
         <w:r>
           <w:rPr>
@@ -4377,13 +4362,13 @@
           <w:lang w:val="en-US" w:eastAsia="en-US" w:bidi="ar-SA"/>
         </w:rPr>
       </w:pPr>
-      <w:hyperlink w:anchor="_Toc361666026" w:history="1">
+      <w:hyperlink w:anchor="_Toc362051814" w:history="1">
         <w:r>
           <w:rPr>
             <w:rStyle w:val="Hyperlink"/>
             <w:noProof/>
           </w:rPr>
-          <w:t>Shortcut Keys</w:t>
+          <w:t>Pre-processor</w:t>
         </w:r>
         <w:r>
           <w:rPr>
@@ -4404,7 +4389,7 @@
             <w:noProof/>
             <w:webHidden/>
           </w:rPr>
-          <w:instrText xml:space="preserve"> PAGEREF _Toc361666026 \h </w:instrText>
+          <w:instrText xml:space="preserve"> PAGEREF _Toc362051814 \h </w:instrText>
         </w:r>
         <w:r>
           <w:rPr>
@@ -4424,7 +4409,7 @@
             <w:noProof/>
             <w:webHidden/>
           </w:rPr>
-          <w:t>40</w:t>
+          <w:t>37</w:t>
         </w:r>
         <w:r>
           <w:rPr>
@@ -4445,13 +4430,13 @@
           <w:lang w:val="en-US" w:eastAsia="en-US" w:bidi="ar-SA"/>
         </w:rPr>
       </w:pPr>
-      <w:hyperlink w:anchor="_Toc361666027" w:history="1">
+      <w:hyperlink w:anchor="_Toc362051815" w:history="1">
         <w:r>
           <w:rPr>
             <w:rStyle w:val="Hyperlink"/>
             <w:noProof/>
           </w:rPr>
-          <w:t>Resource Location</w:t>
+          <w:t>Shortcut Keys</w:t>
         </w:r>
         <w:r>
           <w:rPr>
@@ -4472,7 +4457,7 @@
             <w:noProof/>
             <w:webHidden/>
           </w:rPr>
-          <w:instrText xml:space="preserve"> PAGEREF _Toc361666027 \h </w:instrText>
+          <w:instrText xml:space="preserve"> PAGEREF _Toc362051815 \h </w:instrText>
         </w:r>
         <w:r>
           <w:rPr>
@@ -4492,7 +4477,7 @@
             <w:noProof/>
             <w:webHidden/>
           </w:rPr>
-          <w:t>42</w:t>
+          <w:t>40</w:t>
         </w:r>
         <w:r>
           <w:rPr>
@@ -4505,7 +4490,7 @@
     </w:p>
     <w:p>
       <w:pPr>
-        <w:pStyle w:val="TOC2"/>
+        <w:pStyle w:val="TOC3"/>
         <w:rPr>
           <w:rFonts w:asciiTheme="minorHAnsi" w:eastAsiaTheme="minorEastAsia" w:hAnsiTheme="minorHAnsi" w:cstheme="minorBidi"/>
           <w:noProof/>
@@ -4513,13 +4498,13 @@
           <w:lang w:val="en-US" w:eastAsia="en-US" w:bidi="ar-SA"/>
         </w:rPr>
       </w:pPr>
-      <w:hyperlink w:anchor="_Toc361666028" w:history="1">
+      <w:hyperlink w:anchor="_Toc362051816" w:history="1">
         <w:r>
           <w:rPr>
             <w:rStyle w:val="Hyperlink"/>
             <w:noProof/>
           </w:rPr>
-          <w:t>Centralized Use Info Listing</w:t>
+          <w:t>Resource Location</w:t>
         </w:r>
         <w:r>
           <w:rPr>
@@ -4540,7 +4525,7 @@
             <w:noProof/>
             <w:webHidden/>
           </w:rPr>
-          <w:instrText xml:space="preserve"> PAGEREF _Toc361666028 \h </w:instrText>
+          <w:instrText xml:space="preserve"> PAGEREF _Toc362051816 \h </w:instrText>
         </w:r>
         <w:r>
           <w:rPr>
@@ -4560,7 +4545,7 @@
             <w:noProof/>
             <w:webHidden/>
           </w:rPr>
-          <w:t>43</w:t>
+          <w:t>42</w:t>
         </w:r>
         <w:r>
           <w:rPr>
@@ -4581,13 +4566,13 @@
           <w:lang w:val="en-US" w:eastAsia="en-US" w:bidi="ar-SA"/>
         </w:rPr>
       </w:pPr>
-      <w:hyperlink w:anchor="_Toc361666029" w:history="1">
+      <w:hyperlink w:anchor="_Toc362051817" w:history="1">
         <w:r>
           <w:rPr>
             <w:rStyle w:val="Hyperlink"/>
             <w:noProof/>
           </w:rPr>
-          <w:t>Batch Reference Editor</w:t>
+          <w:t>Centralized Use Info Listing</w:t>
         </w:r>
         <w:r>
           <w:rPr>
@@ -4608,7 +4593,7 @@
             <w:noProof/>
             <w:webHidden/>
           </w:rPr>
-          <w:instrText xml:space="preserve"> PAGEREF _Toc361666029 \h </w:instrText>
+          <w:instrText xml:space="preserve"> PAGEREF _Toc362051817 \h </w:instrText>
         </w:r>
         <w:r>
           <w:rPr>
@@ -4641,7 +4626,7 @@
     </w:p>
     <w:p>
       <w:pPr>
-        <w:pStyle w:val="TOC3"/>
+        <w:pStyle w:val="TOC2"/>
         <w:rPr>
           <w:rFonts w:asciiTheme="minorHAnsi" w:eastAsiaTheme="minorEastAsia" w:hAnsiTheme="minorHAnsi" w:cstheme="minorBidi"/>
           <w:noProof/>
@@ -4649,13 +4634,13 @@
           <w:lang w:val="en-US" w:eastAsia="en-US" w:bidi="ar-SA"/>
         </w:rPr>
       </w:pPr>
-      <w:hyperlink w:anchor="_Toc361666030" w:history="1">
+      <w:hyperlink w:anchor="_Toc362051818" w:history="1">
         <w:r>
           <w:rPr>
             <w:rStyle w:val="Hyperlink"/>
             <w:noProof/>
           </w:rPr>
-          <w:t>Usage</w:t>
+          <w:t>Batch Reference Editor</w:t>
         </w:r>
         <w:r>
           <w:rPr>
@@ -4676,7 +4661,7 @@
             <w:noProof/>
             <w:webHidden/>
           </w:rPr>
-          <w:instrText xml:space="preserve"> PAGEREF _Toc361666030 \h </w:instrText>
+          <w:instrText xml:space="preserve"> PAGEREF _Toc362051818 \h </w:instrText>
         </w:r>
         <w:r>
           <w:rPr>
@@ -4696,7 +4681,7 @@
             <w:noProof/>
             <w:webHidden/>
           </w:rPr>
-          <w:t>45</w:t>
+          <w:t>43</w:t>
         </w:r>
         <w:r>
           <w:rPr>
@@ -4709,7 +4694,7 @@
     </w:p>
     <w:p>
       <w:pPr>
-        <w:pStyle w:val="TOC2"/>
+        <w:pStyle w:val="TOC3"/>
         <w:rPr>
           <w:rFonts w:asciiTheme="minorHAnsi" w:eastAsiaTheme="minorEastAsia" w:hAnsiTheme="minorHAnsi" w:cstheme="minorBidi"/>
           <w:noProof/>
@@ -4717,13 +4702,13 @@
           <w:lang w:val="en-US" w:eastAsia="en-US" w:bidi="ar-SA"/>
         </w:rPr>
       </w:pPr>
-      <w:hyperlink w:anchor="_Toc361666031" w:history="1">
+      <w:hyperlink w:anchor="_Toc362051819" w:history="1">
         <w:r>
           <w:rPr>
             <w:rStyle w:val="Hyperlink"/>
             <w:noProof/>
           </w:rPr>
-          <w:t>Tag Browser</w:t>
+          <w:t>Usage</w:t>
         </w:r>
         <w:r>
           <w:rPr>
@@ -4744,7 +4729,7 @@
             <w:noProof/>
             <w:webHidden/>
           </w:rPr>
-          <w:instrText xml:space="preserve"> PAGEREF _Toc361666031 \h </w:instrText>
+          <w:instrText xml:space="preserve"> PAGEREF _Toc362051819 \h </w:instrText>
         </w:r>
         <w:r>
           <w:rPr>
@@ -4764,7 +4749,7 @@
             <w:noProof/>
             <w:webHidden/>
           </w:rPr>
-          <w:t>46</w:t>
+          <w:t>45</w:t>
         </w:r>
         <w:r>
           <w:rPr>
@@ -4777,7 +4762,7 @@
     </w:p>
     <w:p>
       <w:pPr>
-        <w:pStyle w:val="TOC3"/>
+        <w:pStyle w:val="TOC2"/>
         <w:rPr>
           <w:rFonts w:asciiTheme="minorHAnsi" w:eastAsiaTheme="minorEastAsia" w:hAnsiTheme="minorHAnsi" w:cstheme="minorBidi"/>
           <w:noProof/>
@@ -4785,13 +4770,13 @@
           <w:lang w:val="en-US" w:eastAsia="en-US" w:bidi="ar-SA"/>
         </w:rPr>
       </w:pPr>
-      <w:hyperlink w:anchor="_Toc361666032" w:history="1">
+      <w:hyperlink w:anchor="_Toc362051820" w:history="1">
         <w:r>
           <w:rPr>
             <w:rStyle w:val="Hyperlink"/>
             <w:noProof/>
           </w:rPr>
-          <w:t>Usage</w:t>
+          <w:t>Tag Browser</w:t>
         </w:r>
         <w:r>
           <w:rPr>
@@ -4812,7 +4797,7 @@
             <w:noProof/>
             <w:webHidden/>
           </w:rPr>
-          <w:instrText xml:space="preserve"> PAGEREF _Toc361666032 \h </w:instrText>
+          <w:instrText xml:space="preserve"> PAGEREF _Toc362051820 \h </w:instrText>
         </w:r>
         <w:r>
           <w:rPr>
@@ -4832,7 +4817,7 @@
             <w:noProof/>
             <w:webHidden/>
           </w:rPr>
-          <w:t>47</w:t>
+          <w:t>46</w:t>
         </w:r>
         <w:r>
           <w:rPr>
@@ -4845,7 +4830,7 @@
     </w:p>
     <w:p>
       <w:pPr>
-        <w:pStyle w:val="TOC1"/>
+        <w:pStyle w:val="TOC3"/>
         <w:rPr>
           <w:rFonts w:asciiTheme="minorHAnsi" w:eastAsiaTheme="minorEastAsia" w:hAnsiTheme="minorHAnsi" w:cstheme="minorBidi"/>
           <w:noProof/>
@@ -4853,27 +4838,81 @@
           <w:lang w:val="en-US" w:eastAsia="en-US" w:bidi="ar-SA"/>
         </w:rPr>
       </w:pPr>
-      <w:hyperlink w:anchor="_Toc361666033" w:history="1">
+      <w:hyperlink w:anchor="_Toc362051821" w:history="1">
         <w:r>
           <w:rPr>
             <w:rStyle w:val="Hyperlink"/>
             <w:noProof/>
           </w:rPr>
-          <w:t>Plugin Inter-Op</w:t>
-        </w:r>
+          <w:t>Usage</w:t>
+        </w:r>
+        <w:r>
+          <w:rPr>
+            <w:noProof/>
+            <w:webHidden/>
+          </w:rPr>
+          <w:tab/>
+        </w:r>
+        <w:r>
+          <w:rPr>
+            <w:noProof/>
+            <w:webHidden/>
+          </w:rPr>
+          <w:fldChar w:fldCharType="begin"/>
+        </w:r>
+        <w:r>
+          <w:rPr>
+            <w:noProof/>
+            <w:webHidden/>
+          </w:rPr>
+          <w:instrText xml:space="preserve"> PAGEREF _Toc362051821 \h </w:instrText>
+        </w:r>
+        <w:r>
+          <w:rPr>
+            <w:noProof/>
+            <w:webHidden/>
+          </w:rPr>
+        </w:r>
+        <w:r>
+          <w:rPr>
+            <w:noProof/>
+            <w:webHidden/>
+          </w:rPr>
+          <w:fldChar w:fldCharType="separate"/>
+        </w:r>
+        <w:r>
+          <w:rPr>
+            <w:noProof/>
+            <w:webHidden/>
+          </w:rPr>
+          <w:t>47</w:t>
+        </w:r>
+        <w:r>
+          <w:rPr>
+            <w:noProof/>
+            <w:webHidden/>
+          </w:rPr>
+          <w:fldChar w:fldCharType="end"/>
+        </w:r>
+      </w:hyperlink>
+    </w:p>
+    <w:p>
+      <w:pPr>
+        <w:pStyle w:val="TOC1"/>
+        <w:rPr>
+          <w:rFonts w:asciiTheme="minorHAnsi" w:eastAsiaTheme="minorEastAsia" w:hAnsiTheme="minorHAnsi" w:cstheme="minorBidi"/>
+          <w:noProof/>
+          <w:kern w:val="0"/>
+          <w:lang w:val="en-US" w:eastAsia="en-US" w:bidi="ar-SA"/>
+        </w:rPr>
+      </w:pPr>
+      <w:hyperlink w:anchor="_Toc362051822" w:history="1">
         <w:r>
           <w:rPr>
             <w:rStyle w:val="Hyperlink"/>
             <w:noProof/>
           </w:rPr>
-          <w:t xml:space="preserve"> </w:t>
-        </w:r>
-        <w:r>
-          <w:rPr>
-            <w:rStyle w:val="Hyperlink"/>
-            <w:noProof/>
-          </w:rPr>
-          <w:t>API</w:t>
+          <w:t>Plugin Inter-Op API</w:t>
         </w:r>
         <w:r>
           <w:rPr>
@@ -4894,7 +4933,7 @@
             <w:noProof/>
             <w:webHidden/>
           </w:rPr>
-          <w:instrText xml:space="preserve"> PAGEREF _Toc361666033 \h </w:instrText>
+          <w:instrText xml:space="preserve"> PAGEREF _Toc362051822 \h </w:instrText>
         </w:r>
         <w:r>
           <w:rPr>
@@ -4935,7 +4974,7 @@
         <w:pStyle w:val="Heading1"/>
       </w:pPr>
       <w:bookmarkStart w:id="0" w:name="__RefHeading__2178_880371398"/>
-      <w:bookmarkStart w:id="1" w:name="_Toc361665963"/>
+      <w:bookmarkStart w:id="1" w:name="_Toc362051751"/>
       <w:bookmarkEnd w:id="0"/>
       <w:r>
         <w:t>Introduction</w:t>
@@ -4955,42 +4994,44 @@
       <w:r>
         <w:t>an be used to create any plugin and it doesn’t add any dependencies to them.</w:t>
       </w:r>
+      <w:bookmarkStart w:id="2" w:name="_GoBack"/>
+      <w:bookmarkEnd w:id="2"/>
     </w:p>
     <w:p>
       <w:pPr>
         <w:pStyle w:val="Heading1"/>
       </w:pPr>
-      <w:bookmarkStart w:id="2" w:name="__RefHeading__2180_880371398"/>
-      <w:bookmarkStart w:id="3" w:name="_Toc361665964"/>
-      <w:bookmarkEnd w:id="2"/>
+      <w:bookmarkStart w:id="3" w:name="__RefHeading__2180_880371398"/>
+      <w:bookmarkStart w:id="4" w:name="_Toc362051752"/>
+      <w:bookmarkEnd w:id="3"/>
       <w:r>
         <w:t>Enhancements</w:t>
       </w:r>
-      <w:bookmarkEnd w:id="3"/>
+      <w:bookmarkEnd w:id="4"/>
     </w:p>
     <w:p>
       <w:pPr>
         <w:pStyle w:val="Heading2"/>
       </w:pPr>
-      <w:bookmarkStart w:id="4" w:name="__RefHeading__2182_880371398"/>
-      <w:bookmarkStart w:id="5" w:name="_Toc361665965"/>
-      <w:bookmarkEnd w:id="4"/>
+      <w:bookmarkStart w:id="5" w:name="__RefHeading__2182_880371398"/>
+      <w:bookmarkStart w:id="6" w:name="_Toc362051753"/>
+      <w:bookmarkEnd w:id="5"/>
       <w:r>
         <w:t>Handling of Plugins and Masters</w:t>
       </w:r>
-      <w:bookmarkEnd w:id="5"/>
+      <w:bookmarkEnd w:id="6"/>
     </w:p>
     <w:p>
       <w:pPr>
         <w:pStyle w:val="Heading4"/>
       </w:pPr>
-      <w:bookmarkStart w:id="6" w:name="__RefHeading__2184_880371398"/>
-      <w:bookmarkStart w:id="7" w:name="_Toc361665966"/>
-      <w:bookmarkEnd w:id="6"/>
+      <w:bookmarkStart w:id="7" w:name="__RefHeading__2184_880371398"/>
+      <w:bookmarkStart w:id="8" w:name="_Toc362051754"/>
+      <w:bookmarkEnd w:id="7"/>
       <w:r>
         <w:t>Creation and Modification of Master Files:</w:t>
       </w:r>
-      <w:bookmarkEnd w:id="7"/>
+      <w:bookmarkEnd w:id="8"/>
     </w:p>
     <w:p>
       <w:pPr>
@@ -5004,13 +5045,13 @@
       <w:pPr>
         <w:pStyle w:val="Heading4"/>
       </w:pPr>
-      <w:bookmarkStart w:id="8" w:name="__RefHeading__2186_880371398"/>
-      <w:bookmarkStart w:id="9" w:name="_Toc361665967"/>
-      <w:bookmarkEnd w:id="8"/>
+      <w:bookmarkStart w:id="9" w:name="__RefHeading__2186_880371398"/>
+      <w:bookmarkStart w:id="10" w:name="_Toc362051755"/>
+      <w:bookmarkEnd w:id="9"/>
       <w:r>
         <w:t>Modification of Master File Header Data:</w:t>
       </w:r>
-      <w:bookmarkEnd w:id="9"/>
+      <w:bookmarkEnd w:id="10"/>
     </w:p>
     <w:p>
       <w:pPr>
@@ -5024,13 +5065,13 @@
       <w:pPr>
         <w:pStyle w:val="Heading4"/>
       </w:pPr>
-      <w:bookmarkStart w:id="10" w:name="__RefHeading__2188_880371398"/>
-      <w:bookmarkStart w:id="11" w:name="_Toc361665968"/>
-      <w:bookmarkEnd w:id="10"/>
+      <w:bookmarkStart w:id="11" w:name="__RefHeading__2188_880371398"/>
+      <w:bookmarkStart w:id="12" w:name="_Toc362051756"/>
+      <w:bookmarkEnd w:id="11"/>
       <w:r>
         <w:t>Removal of the Need for Mod De-isolation:</w:t>
       </w:r>
-      <w:bookmarkEnd w:id="11"/>
+      <w:bookmarkEnd w:id="12"/>
     </w:p>
     <w:p>
       <w:pPr>
@@ -5044,13 +5085,13 @@
       <w:pPr>
         <w:pStyle w:val="Heading4"/>
       </w:pPr>
-      <w:bookmarkStart w:id="12" w:name="__RefHeading__2190_880371398"/>
-      <w:bookmarkStart w:id="13" w:name="_Toc361665969"/>
-      <w:bookmarkEnd w:id="12"/>
+      <w:bookmarkStart w:id="13" w:name="__RefHeading__2190_880371398"/>
+      <w:bookmarkStart w:id="14" w:name="_Toc362051757"/>
+      <w:bookmarkEnd w:id="13"/>
       <w:r>
         <w:t>Saving Plugins as ESM Files:</w:t>
       </w:r>
-      <w:bookmarkEnd w:id="13"/>
+      <w:bookmarkEnd w:id="14"/>
     </w:p>
     <w:p>
       <w:pPr>
@@ -5064,13 +5105,13 @@
       <w:pPr>
         <w:pStyle w:val="Heading4"/>
       </w:pPr>
-      <w:bookmarkStart w:id="14" w:name="__RefHeading__2192_880371398"/>
-      <w:bookmarkStart w:id="15" w:name="_Toc361665970"/>
-      <w:bookmarkEnd w:id="14"/>
+      <w:bookmarkStart w:id="15" w:name="__RefHeading__2192_880371398"/>
+      <w:bookmarkStart w:id="16" w:name="_Toc362051758"/>
+      <w:bookmarkEnd w:id="15"/>
       <w:r>
         <w:t>Save As Option:</w:t>
       </w:r>
-      <w:bookmarkEnd w:id="15"/>
+      <w:bookmarkEnd w:id="16"/>
     </w:p>
     <w:p>
       <w:pPr>
@@ -5084,13 +5125,13 @@
       <w:pPr>
         <w:pStyle w:val="Heading4"/>
       </w:pPr>
-      <w:bookmarkStart w:id="16" w:name="__RefHeading__2194_880371398"/>
-      <w:bookmarkStart w:id="17" w:name="_Toc361665971"/>
-      <w:bookmarkEnd w:id="16"/>
+      <w:bookmarkStart w:id="17" w:name="__RefHeading__2194_880371398"/>
+      <w:bookmarkStart w:id="18" w:name="_Toc362051759"/>
+      <w:bookmarkEnd w:id="17"/>
       <w:r>
         <w:t>Timestamp Preservation:</w:t>
       </w:r>
-      <w:bookmarkEnd w:id="17"/>
+      <w:bookmarkEnd w:id="18"/>
     </w:p>
     <w:p>
       <w:pPr>
@@ -5099,18 +5140,19 @@
       <w:r>
         <w:t>The editor is now able to save plugins without modifying their Last Modified file timestamp. The behaviour can be toggled through the Save Options sub-menu in the File menu. This will preserve load order while editing plugins.</w:t>
       </w:r>
-      <w:bookmarkStart w:id="18" w:name="__RefHeading__2196_880371398"/>
-      <w:bookmarkEnd w:id="18"/>
+      <w:bookmarkStart w:id="19" w:name="__RefHeading__2196_880371398"/>
+      <w:bookmarkEnd w:id="19"/>
     </w:p>
     <w:p>
       <w:pPr>
         <w:pStyle w:val="Heading4"/>
       </w:pPr>
-      <w:bookmarkStart w:id="19" w:name="_Toc361665972"/>
-      <w:r>
+      <w:bookmarkStart w:id="20" w:name="_Toc362051760"/>
+      <w:r>
+        <w:lastRenderedPageBreak/>
         <w:t>Automatic Backup Creation:</w:t>
       </w:r>
-      <w:bookmarkEnd w:id="19"/>
+      <w:bookmarkEnd w:id="20"/>
     </w:p>
     <w:p>
       <w:pPr>
@@ -5124,26 +5166,25 @@
       <w:pPr>
         <w:pStyle w:val="Heading2"/>
       </w:pPr>
-      <w:bookmarkStart w:id="20" w:name="__RefHeading__2198_880371398"/>
-      <w:bookmarkStart w:id="21" w:name="_Toc361665973"/>
-      <w:bookmarkEnd w:id="20"/>
-      <w:r>
-        <w:lastRenderedPageBreak/>
+      <w:bookmarkStart w:id="21" w:name="__RefHeading__2198_880371398"/>
+      <w:bookmarkStart w:id="22" w:name="_Toc362051761"/>
+      <w:bookmarkEnd w:id="21"/>
+      <w:r>
         <w:t>Work-flow Improvements</w:t>
       </w:r>
-      <w:bookmarkEnd w:id="21"/>
+      <w:bookmarkEnd w:id="22"/>
     </w:p>
     <w:p>
       <w:pPr>
         <w:pStyle w:val="Heading4"/>
       </w:pPr>
-      <w:bookmarkStart w:id="22" w:name="__RefHeading__2200_880371398"/>
-      <w:bookmarkStart w:id="23" w:name="_Toc361665974"/>
-      <w:bookmarkEnd w:id="22"/>
+      <w:bookmarkStart w:id="23" w:name="__RefHeading__2200_880371398"/>
+      <w:bookmarkStart w:id="24" w:name="_Toc362051762"/>
+      <w:bookmarkEnd w:id="23"/>
       <w:r>
         <w:t>Start-up Options:</w:t>
       </w:r>
-      <w:bookmarkEnd w:id="23"/>
+      <w:bookmarkEnd w:id="24"/>
     </w:p>
     <w:p>
       <w:pPr>
@@ -5209,18 +5250,18 @@
       <w:r>
         <w:t xml:space="preserve"> button. The start-up script/workspace can be set through the CSE Preferences dialogue, which is invoked from the File menu.</w:t>
       </w:r>
-      <w:bookmarkStart w:id="24" w:name="__RefHeading__2202_880371398"/>
-      <w:bookmarkEnd w:id="24"/>
+      <w:bookmarkStart w:id="25" w:name="__RefHeading__2202_880371398"/>
+      <w:bookmarkEnd w:id="25"/>
     </w:p>
     <w:p>
       <w:pPr>
         <w:pStyle w:val="Heading4"/>
       </w:pPr>
-      <w:bookmarkStart w:id="25" w:name="_Toc361665975"/>
+      <w:bookmarkStart w:id="26" w:name="_Toc362051763"/>
       <w:r>
         <w:t>Workspaces:</w:t>
       </w:r>
-      <w:bookmarkEnd w:id="25"/>
+      <w:bookmarkEnd w:id="26"/>
     </w:p>
     <w:p>
       <w:pPr>
@@ -5251,13 +5292,13 @@
       <w:pPr>
         <w:pStyle w:val="Heading5"/>
       </w:pPr>
-      <w:bookmarkStart w:id="26" w:name="__RefHeading__2204_880371398"/>
-      <w:bookmarkStart w:id="27" w:name="_Toc361665976"/>
-      <w:bookmarkEnd w:id="26"/>
+      <w:bookmarkStart w:id="27" w:name="__RefHeading__2204_880371398"/>
+      <w:bookmarkStart w:id="28" w:name="_Toc362051764"/>
+      <w:bookmarkEnd w:id="27"/>
       <w:r>
         <w:t>Setting up a Custom Workspace</w:t>
       </w:r>
-      <w:bookmarkEnd w:id="27"/>
+      <w:bookmarkEnd w:id="28"/>
     </w:p>
     <w:p>
       <w:pPr>
@@ -5311,20 +5352,24 @@
       <w:pPr>
         <w:pStyle w:val="Heading4"/>
       </w:pPr>
-      <w:bookmarkStart w:id="28" w:name="__RefHeading__2206_880371398"/>
-      <w:bookmarkStart w:id="29" w:name="_Toc361665977"/>
-      <w:bookmarkEnd w:id="28"/>
+      <w:bookmarkStart w:id="29" w:name="__RefHeading__2206_880371398"/>
+      <w:bookmarkStart w:id="30" w:name="_Toc362051765"/>
+      <w:bookmarkEnd w:id="29"/>
       <w:r>
         <w:t>Console:</w:t>
       </w:r>
-      <w:bookmarkEnd w:id="29"/>
+      <w:bookmarkEnd w:id="30"/>
     </w:p>
     <w:p>
       <w:pPr>
         <w:pStyle w:val="IndentedList"/>
       </w:pPr>
       <w:r>
-        <w:t xml:space="preserve">The Console Window is the standard output for all of the Construction Set’s (and CSE’s) output operations. It logs messages from various components of the CS, giving each an identifiable prefix. Its various tools can be accessed from its context menu, which can be brought up by right clicking anywhere in inside the window. </w:t>
+        <w:t xml:space="preserve">The Console Window is the standard output for all of the Construction Set’s (and CSE’s) output operations. It logs messages from various components of the CS, giving each an </w:t>
+      </w:r>
+      <w:r>
+        <w:lastRenderedPageBreak/>
+        <w:t xml:space="preserve">identifiable prefix. Its various tools can be accessed from its context menu, which can be brought up by right clicking anywhere in inside the window. </w:t>
       </w:r>
     </w:p>
     <w:p>
@@ -5336,7 +5381,6 @@
           <w:noProof/>
           <w:lang w:val="en-US" w:eastAsia="en-US" w:bidi="ar-SA"/>
         </w:rPr>
-        <w:lastRenderedPageBreak/>
         <w:drawing>
           <wp:anchor distT="0" distB="0" distL="0" distR="0" simplePos="0" relativeHeight="251661824" behindDoc="0" locked="0" layoutInCell="1" allowOverlap="1" wp14:anchorId="41AABFDA" wp14:editId="4E8ED53A">
             <wp:simplePos x="0" y="0"/>
@@ -5575,6 +5619,7 @@
           <w:rFonts w:ascii="Consolas" w:hAnsi="Consolas" w:cs="Consolas"/>
           <w:i/>
         </w:rPr>
+        <w:lastRenderedPageBreak/>
         <w:t>SavePlugin</w:t>
       </w:r>
       <w:proofErr w:type="spellEnd"/>
@@ -5645,7 +5690,6 @@
           <w:rFonts w:ascii="Consolas" w:hAnsi="Consolas" w:cs="Consolas"/>
           <w:i/>
         </w:rPr>
-        <w:lastRenderedPageBreak/>
         <w:t xml:space="preserve">Exit </w:t>
       </w:r>
       <w:r>
@@ -5694,13 +5738,13 @@
       <w:pPr>
         <w:pStyle w:val="Heading4"/>
       </w:pPr>
-      <w:bookmarkStart w:id="30" w:name="__RefHeading__2208_880371398"/>
-      <w:bookmarkStart w:id="31" w:name="_Toc361665978"/>
-      <w:bookmarkEnd w:id="30"/>
+      <w:bookmarkStart w:id="31" w:name="__RefHeading__2208_880371398"/>
+      <w:bookmarkStart w:id="32" w:name="_Toc362051766"/>
+      <w:bookmarkEnd w:id="31"/>
       <w:r>
         <w:t>Enhanced Asset Selection:</w:t>
       </w:r>
-      <w:bookmarkEnd w:id="31"/>
+      <w:bookmarkEnd w:id="32"/>
     </w:p>
     <w:p>
       <w:pPr>
@@ -5958,11 +6002,11 @@
       <w:pPr>
         <w:pStyle w:val="Heading4"/>
       </w:pPr>
-      <w:bookmarkStart w:id="32" w:name="_Toc361665979"/>
+      <w:bookmarkStart w:id="33" w:name="_Toc362051767"/>
       <w:r>
         <w:t>Context Menu Tools:</w:t>
       </w:r>
-      <w:bookmarkEnd w:id="32"/>
+      <w:bookmarkEnd w:id="33"/>
     </w:p>
     <w:p>
       <w:pPr>
@@ -6155,13 +6199,13 @@
       <w:pPr>
         <w:pStyle w:val="Heading4"/>
       </w:pPr>
-      <w:bookmarkStart w:id="33" w:name="__RefHeading__2242_880371398"/>
-      <w:bookmarkStart w:id="34" w:name="_Toc361665980"/>
-      <w:bookmarkEnd w:id="33"/>
+      <w:bookmarkStart w:id="34" w:name="__RefHeading__2242_880371398"/>
+      <w:bookmarkStart w:id="35" w:name="_Toc362051768"/>
+      <w:bookmarkEnd w:id="34"/>
       <w:r>
         <w:t>Batch Copy Eyes/Hair:</w:t>
       </w:r>
-      <w:bookmarkEnd w:id="34"/>
+      <w:bookmarkEnd w:id="35"/>
     </w:p>
     <w:p>
       <w:pPr>
@@ -6195,13 +6239,37 @@
       <w:pPr>
         <w:pStyle w:val="Heading4"/>
       </w:pPr>
-      <w:bookmarkStart w:id="35" w:name="__RefHeading__2244_880371398"/>
-      <w:bookmarkStart w:id="36" w:name="_Toc361665981"/>
-      <w:bookmarkEnd w:id="35"/>
+      <w:bookmarkStart w:id="36" w:name="__RefHeading__2244_880371398"/>
+      <w:bookmarkStart w:id="37" w:name="_Toc362051769"/>
+      <w:bookmarkEnd w:id="36"/>
+      <w:r>
+        <w:t>Re</w:t>
+      </w:r>
+      <w:r>
+        <w:t>arrange</w:t>
+      </w:r>
+      <w:r>
+        <w:t xml:space="preserve"> Effect Items:</w:t>
+      </w:r>
+      <w:bookmarkEnd w:id="37"/>
+    </w:p>
+    <w:p>
+      <w:pPr>
+        <w:pStyle w:val="IndentedList"/>
+      </w:pPr>
+      <w:r>
+        <w:t>Magic items with effect lists can have the order of their effect items changed. The CTRL+UP/DOWN key combos are used to move the current selection up and down respectively. Additionally, the sorting of the effect item list view has been disabled to reduce confusion when calculating the indices of the constituent effect items.</w:t>
+      </w:r>
+    </w:p>
+    <w:p>
+      <w:pPr>
+        <w:pStyle w:val="Heading4"/>
+      </w:pPr>
+      <w:bookmarkStart w:id="38" w:name="_Toc362051770"/>
       <w:r>
         <w:t>LOD Texture Generator:</w:t>
       </w:r>
-      <w:bookmarkEnd w:id="36"/>
+      <w:bookmarkEnd w:id="38"/>
     </w:p>
     <w:p>
       <w:pPr>
@@ -6276,11 +6344,12 @@
       <w:pPr>
         <w:pStyle w:val="Heading4"/>
       </w:pPr>
-      <w:bookmarkStart w:id="37" w:name="_Toc361665982"/>
-      <w:r>
+      <w:bookmarkStart w:id="39" w:name="_Toc362051771"/>
+      <w:r>
+        <w:lastRenderedPageBreak/>
         <w:t>Live Change Log:</w:t>
       </w:r>
-      <w:bookmarkEnd w:id="37"/>
+      <w:bookmarkEnd w:id="39"/>
     </w:p>
     <w:p>
       <w:pPr>
@@ -6323,7 +6392,6 @@
         </w:numPr>
       </w:pPr>
       <w:r>
-        <w:lastRenderedPageBreak/>
         <w:t>Form ID Change.</w:t>
       </w:r>
     </w:p>
@@ -6363,11 +6431,11 @@
       <w:pPr>
         <w:pStyle w:val="Heading4"/>
       </w:pPr>
-      <w:bookmarkStart w:id="38" w:name="_Toc361665983"/>
+      <w:bookmarkStart w:id="40" w:name="_Toc362051772"/>
       <w:r>
         <w:t>Script Compiler:</w:t>
       </w:r>
-      <w:bookmarkEnd w:id="38"/>
+      <w:bookmarkEnd w:id="40"/>
     </w:p>
     <w:p>
       <w:pPr>
@@ -6406,11 +6474,11 @@
       <w:pPr>
         <w:pStyle w:val="Heading4"/>
       </w:pPr>
-      <w:bookmarkStart w:id="39" w:name="_Toc361665984"/>
+      <w:bookmarkStart w:id="41" w:name="_Toc362051773"/>
       <w:r>
         <w:t>Quick Look-up Editor ID:</w:t>
       </w:r>
-      <w:bookmarkEnd w:id="39"/>
+      <w:bookmarkEnd w:id="41"/>
     </w:p>
     <w:p>
       <w:pPr>
@@ -6424,11 +6492,11 @@
       <w:pPr>
         <w:pStyle w:val="Heading4"/>
       </w:pPr>
-      <w:bookmarkStart w:id="40" w:name="_Toc361665985"/>
+      <w:bookmarkStart w:id="42" w:name="_Toc362051774"/>
       <w:r>
         <w:t>Global Script Creation:</w:t>
       </w:r>
-      <w:bookmarkEnd w:id="40"/>
+      <w:bookmarkEnd w:id="42"/>
     </w:p>
     <w:p>
       <w:pPr>
@@ -6442,13 +6510,13 @@
       <w:pPr>
         <w:pStyle w:val="Heading4"/>
       </w:pPr>
-      <w:bookmarkStart w:id="41" w:name="_Enhanced_Response_Editor:"/>
-      <w:bookmarkStart w:id="42" w:name="_Toc361665986"/>
-      <w:bookmarkEnd w:id="41"/>
+      <w:bookmarkStart w:id="43" w:name="_Enhanced_Response_Editor:"/>
+      <w:bookmarkStart w:id="44" w:name="_Toc362051775"/>
+      <w:bookmarkEnd w:id="43"/>
       <w:r>
         <w:t>Enhanced Response Editor:</w:t>
       </w:r>
-      <w:bookmarkEnd w:id="42"/>
+      <w:bookmarkEnd w:id="44"/>
     </w:p>
     <w:p>
       <w:pPr>
@@ -6573,11 +6641,11 @@
       <w:pPr>
         <w:pStyle w:val="Heading4"/>
       </w:pPr>
-      <w:bookmarkStart w:id="43" w:name="_Toc361665987"/>
+      <w:bookmarkStart w:id="45" w:name="_Toc362051776"/>
       <w:r>
         <w:t>Object Window:</w:t>
       </w:r>
-      <w:bookmarkEnd w:id="43"/>
+      <w:bookmarkEnd w:id="45"/>
     </w:p>
     <w:p>
       <w:pPr>
@@ -6696,13 +6764,13 @@
       <w:pPr>
         <w:pStyle w:val="Heading4"/>
       </w:pPr>
-      <w:bookmarkStart w:id="44" w:name="__RefHeading__2256_880371398"/>
-      <w:bookmarkStart w:id="45" w:name="_Toc361665988"/>
-      <w:bookmarkEnd w:id="44"/>
+      <w:bookmarkStart w:id="46" w:name="__RefHeading__2256_880371398"/>
+      <w:bookmarkStart w:id="47" w:name="_Toc362051777"/>
+      <w:bookmarkEnd w:id="46"/>
       <w:r>
         <w:t>Cell View Window:</w:t>
       </w:r>
-      <w:bookmarkEnd w:id="45"/>
+      <w:bookmarkEnd w:id="47"/>
     </w:p>
     <w:p>
       <w:pPr>
@@ -6912,14 +6980,14 @@
       <w:pPr>
         <w:pStyle w:val="Heading4"/>
       </w:pPr>
-      <w:bookmarkStart w:id="46" w:name="__RefHeading__2258_880371398"/>
-      <w:bookmarkStart w:id="47" w:name="_Toc361665989"/>
-      <w:bookmarkEnd w:id="46"/>
+      <w:bookmarkStart w:id="48" w:name="__RefHeading__2258_880371398"/>
+      <w:bookmarkStart w:id="49" w:name="_Toc362051778"/>
+      <w:bookmarkEnd w:id="48"/>
       <w:r>
         <w:lastRenderedPageBreak/>
         <w:t>Render Window:</w:t>
       </w:r>
-      <w:bookmarkEnd w:id="47"/>
+      <w:bookmarkEnd w:id="49"/>
     </w:p>
     <w:p>
       <w:pPr>
@@ -7441,13 +7509,13 @@
       <w:pPr>
         <w:pStyle w:val="Heading5"/>
       </w:pPr>
-      <w:bookmarkStart w:id="48" w:name="__RefHeading__2507_708653987"/>
-      <w:bookmarkStart w:id="49" w:name="_Toc361665990"/>
-      <w:bookmarkEnd w:id="48"/>
+      <w:bookmarkStart w:id="50" w:name="__RefHeading__2507_708653987"/>
+      <w:bookmarkStart w:id="51" w:name="_Toc362051779"/>
+      <w:bookmarkEnd w:id="50"/>
       <w:r>
         <w:t>Shortcut Keys</w:t>
       </w:r>
-      <w:bookmarkEnd w:id="49"/>
+      <w:bookmarkEnd w:id="51"/>
     </w:p>
     <w:tbl>
       <w:tblPr>
@@ -7913,13 +7981,13 @@
       <w:pPr>
         <w:pStyle w:val="Heading4"/>
       </w:pPr>
-      <w:bookmarkStart w:id="50" w:name="_Global_Clipboard:"/>
-      <w:bookmarkStart w:id="51" w:name="_Toc361665991"/>
-      <w:bookmarkEnd w:id="50"/>
+      <w:bookmarkStart w:id="52" w:name="_Global_Clipboard:"/>
+      <w:bookmarkStart w:id="53" w:name="_Toc362051780"/>
+      <w:bookmarkEnd w:id="52"/>
       <w:r>
         <w:t>Global Clipboard:</w:t>
       </w:r>
-      <w:bookmarkEnd w:id="51"/>
+      <w:bookmarkEnd w:id="53"/>
     </w:p>
     <w:p>
       <w:pPr>
@@ -8101,11 +8169,11 @@
       <w:pPr>
         <w:pStyle w:val="Heading4"/>
       </w:pPr>
-      <w:bookmarkStart w:id="52" w:name="_Toc361665992"/>
+      <w:bookmarkStart w:id="54" w:name="_Toc362051781"/>
       <w:r>
         <w:t>Global Undo Stack:</w:t>
       </w:r>
-      <w:bookmarkEnd w:id="52"/>
+      <w:bookmarkEnd w:id="54"/>
     </w:p>
     <w:p>
       <w:pPr>
@@ -8268,25 +8336,25 @@
       <w:pPr>
         <w:pStyle w:val="Heading2"/>
       </w:pPr>
-      <w:bookmarkStart w:id="53" w:name="__RefHeading__2210_880371398"/>
-      <w:bookmarkStart w:id="54" w:name="_Toc361665993"/>
-      <w:bookmarkEnd w:id="53"/>
+      <w:bookmarkStart w:id="55" w:name="__RefHeading__2210_880371398"/>
+      <w:bookmarkStart w:id="56" w:name="_Toc362051782"/>
+      <w:bookmarkEnd w:id="55"/>
       <w:r>
         <w:t>User Interface Improvements</w:t>
       </w:r>
-      <w:bookmarkEnd w:id="54"/>
+      <w:bookmarkEnd w:id="56"/>
     </w:p>
     <w:p>
       <w:pPr>
         <w:pStyle w:val="Heading4"/>
       </w:pPr>
-      <w:bookmarkStart w:id="55" w:name="__RefHeading__2212_880371398"/>
-      <w:bookmarkStart w:id="56" w:name="_Toc361665994"/>
-      <w:bookmarkEnd w:id="55"/>
+      <w:bookmarkStart w:id="57" w:name="__RefHeading__2212_880371398"/>
+      <w:bookmarkStart w:id="58" w:name="_Toc362051783"/>
+      <w:bookmarkEnd w:id="57"/>
       <w:r>
         <w:t>Active Form Sorting:</w:t>
       </w:r>
-      <w:bookmarkEnd w:id="56"/>
+      <w:bookmarkEnd w:id="58"/>
     </w:p>
     <w:p>
       <w:pPr>
@@ -8300,13 +8368,13 @@
       <w:pPr>
         <w:pStyle w:val="Heading4"/>
       </w:pPr>
-      <w:bookmarkStart w:id="57" w:name="__RefHeading__2214_880371398"/>
-      <w:bookmarkStart w:id="58" w:name="_Toc361665995"/>
-      <w:bookmarkEnd w:id="57"/>
+      <w:bookmarkStart w:id="59" w:name="__RefHeading__2214_880371398"/>
+      <w:bookmarkStart w:id="60" w:name="_Toc362051784"/>
+      <w:bookmarkEnd w:id="59"/>
       <w:r>
         <w:t>Active Form Colourization:</w:t>
       </w:r>
-      <w:bookmarkEnd w:id="58"/>
+      <w:bookmarkEnd w:id="60"/>
     </w:p>
     <w:p>
       <w:pPr>
@@ -8320,11 +8388,11 @@
       <w:pPr>
         <w:pStyle w:val="Heading4"/>
       </w:pPr>
-      <w:bookmarkStart w:id="59" w:name="_Toc361665996"/>
+      <w:bookmarkStart w:id="61" w:name="_Toc362051785"/>
       <w:r>
         <w:t>Override Form Colourization:</w:t>
       </w:r>
-      <w:bookmarkEnd w:id="59"/>
+      <w:bookmarkEnd w:id="61"/>
     </w:p>
     <w:p>
       <w:pPr>
@@ -8338,13 +8406,13 @@
       <w:pPr>
         <w:pStyle w:val="Heading4"/>
       </w:pPr>
-      <w:bookmarkStart w:id="60" w:name="__RefHeading__2216_880371398"/>
-      <w:bookmarkStart w:id="61" w:name="_Toc361665997"/>
-      <w:bookmarkEnd w:id="60"/>
+      <w:bookmarkStart w:id="62" w:name="__RefHeading__2216_880371398"/>
+      <w:bookmarkStart w:id="63" w:name="_Toc362051786"/>
+      <w:bookmarkEnd w:id="62"/>
       <w:r>
         <w:t>Form Enumeration Filters:</w:t>
       </w:r>
-      <w:bookmarkEnd w:id="61"/>
+      <w:bookmarkEnd w:id="63"/>
     </w:p>
     <w:p>
       <w:pPr>
@@ -8358,15 +8426,15 @@
       <w:pPr>
         <w:pStyle w:val="Heading4"/>
       </w:pPr>
-      <w:bookmarkStart w:id="62" w:name="__RefHeading__2218_880371398"/>
-      <w:bookmarkStart w:id="63" w:name="__RefHeading__2220_880371398"/>
-      <w:bookmarkStart w:id="64" w:name="_Toc361665998"/>
-      <w:bookmarkEnd w:id="62"/>
-      <w:bookmarkEnd w:id="63"/>
+      <w:bookmarkStart w:id="64" w:name="__RefHeading__2218_880371398"/>
+      <w:bookmarkStart w:id="65" w:name="__RefHeading__2220_880371398"/>
+      <w:bookmarkStart w:id="66" w:name="_Toc362051787"/>
+      <w:bookmarkEnd w:id="64"/>
+      <w:bookmarkEnd w:id="65"/>
       <w:r>
         <w:t>Main Editor Windows’ Visibility:</w:t>
       </w:r>
-      <w:bookmarkEnd w:id="64"/>
+      <w:bookmarkEnd w:id="66"/>
     </w:p>
     <w:p>
       <w:pPr>
@@ -8380,14 +8448,14 @@
       <w:pPr>
         <w:pStyle w:val="Heading4"/>
       </w:pPr>
-      <w:bookmarkStart w:id="65" w:name="__RefHeading__2222_880371398"/>
-      <w:bookmarkStart w:id="66" w:name="_Toc361665999"/>
-      <w:bookmarkEnd w:id="65"/>
+      <w:bookmarkStart w:id="67" w:name="__RefHeading__2222_880371398"/>
+      <w:bookmarkStart w:id="68" w:name="_Toc362051788"/>
+      <w:bookmarkEnd w:id="67"/>
       <w:r>
         <w:lastRenderedPageBreak/>
         <w:t>Taskbar Visibility:</w:t>
       </w:r>
-      <w:bookmarkEnd w:id="66"/>
+      <w:bookmarkEnd w:id="68"/>
     </w:p>
     <w:p>
       <w:pPr>
@@ -8401,15 +8469,15 @@
       <w:pPr>
         <w:pStyle w:val="Heading4"/>
       </w:pPr>
-      <w:bookmarkStart w:id="67" w:name="__RefHeading__2224_880371398"/>
-      <w:bookmarkStart w:id="68" w:name="__RefHeading__2226_880371398"/>
-      <w:bookmarkStart w:id="69" w:name="_Toc361666000"/>
-      <w:bookmarkEnd w:id="67"/>
-      <w:bookmarkEnd w:id="68"/>
+      <w:bookmarkStart w:id="69" w:name="__RefHeading__2224_880371398"/>
+      <w:bookmarkStart w:id="70" w:name="__RefHeading__2226_880371398"/>
+      <w:bookmarkStart w:id="71" w:name="_Toc362051789"/>
+      <w:bookmarkEnd w:id="69"/>
+      <w:bookmarkEnd w:id="70"/>
       <w:r>
         <w:t>Search and Replace:</w:t>
       </w:r>
-      <w:bookmarkEnd w:id="69"/>
+      <w:bookmarkEnd w:id="71"/>
     </w:p>
     <w:p>
       <w:pPr>
@@ -8425,13 +8493,13 @@
       <w:pPr>
         <w:pStyle w:val="Heading4"/>
       </w:pPr>
-      <w:bookmarkStart w:id="70" w:name="__RefHeading__2228_880371398"/>
-      <w:bookmarkStart w:id="71" w:name="_Toc361666001"/>
-      <w:bookmarkEnd w:id="70"/>
+      <w:bookmarkStart w:id="72" w:name="__RefHeading__2228_880371398"/>
+      <w:bookmarkStart w:id="73" w:name="_Toc362051790"/>
+      <w:bookmarkEnd w:id="72"/>
       <w:r>
         <w:t>Enhanced Find Text:</w:t>
       </w:r>
-      <w:bookmarkEnd w:id="71"/>
+      <w:bookmarkEnd w:id="73"/>
     </w:p>
     <w:p>
       <w:pPr>
@@ -8445,13 +8513,13 @@
       <w:pPr>
         <w:pStyle w:val="Heading4"/>
       </w:pPr>
-      <w:bookmarkStart w:id="72" w:name="__RefHeading__2230_880371398"/>
-      <w:bookmarkStart w:id="73" w:name="_Toc361666002"/>
-      <w:bookmarkEnd w:id="72"/>
+      <w:bookmarkStart w:id="74" w:name="__RefHeading__2230_880371398"/>
+      <w:bookmarkStart w:id="75" w:name="_Toc362051791"/>
+      <w:bookmarkEnd w:id="74"/>
       <w:r>
         <w:t>Safer Modification of List View based Records:</w:t>
       </w:r>
-      <w:bookmarkEnd w:id="73"/>
+      <w:bookmarkEnd w:id="75"/>
     </w:p>
     <w:p>
       <w:pPr>
@@ -8583,13 +8651,13 @@
       <w:pPr>
         <w:pStyle w:val="Heading4"/>
       </w:pPr>
-      <w:bookmarkStart w:id="74" w:name="__RefHeading__2232_880371398"/>
-      <w:bookmarkStart w:id="75" w:name="_Toc361666003"/>
-      <w:bookmarkEnd w:id="74"/>
+      <w:bookmarkStart w:id="76" w:name="__RefHeading__2232_880371398"/>
+      <w:bookmarkStart w:id="77" w:name="_Toc362051792"/>
+      <w:bookmarkEnd w:id="76"/>
       <w:r>
         <w:t>Launch Game:</w:t>
       </w:r>
-      <w:bookmarkEnd w:id="75"/>
+      <w:bookmarkEnd w:id="77"/>
     </w:p>
     <w:p>
       <w:pPr>
@@ -8603,17 +8671,17 @@
       <w:pPr>
         <w:pStyle w:val="Heading4"/>
       </w:pPr>
-      <w:bookmarkStart w:id="76" w:name="__RefHeading__2234_880371398"/>
-      <w:bookmarkStart w:id="77" w:name="__RefHeading__2236_880371398"/>
-      <w:bookmarkStart w:id="78" w:name="__RefHeading__2238_880371398"/>
-      <w:bookmarkStart w:id="79" w:name="_Toc361666004"/>
-      <w:bookmarkEnd w:id="76"/>
-      <w:bookmarkEnd w:id="77"/>
+      <w:bookmarkStart w:id="78" w:name="__RefHeading__2234_880371398"/>
+      <w:bookmarkStart w:id="79" w:name="__RefHeading__2236_880371398"/>
+      <w:bookmarkStart w:id="80" w:name="__RefHeading__2238_880371398"/>
+      <w:bookmarkStart w:id="81" w:name="_Toc362051793"/>
       <w:bookmarkEnd w:id="78"/>
+      <w:bookmarkEnd w:id="79"/>
+      <w:bookmarkEnd w:id="80"/>
       <w:r>
         <w:t>Result Script Editing:</w:t>
       </w:r>
-      <w:bookmarkEnd w:id="79"/>
+      <w:bookmarkEnd w:id="81"/>
     </w:p>
     <w:p>
       <w:pPr>
@@ -8688,20 +8756,20 @@
           </wp:inline>
         </w:drawing>
       </w:r>
-      <w:bookmarkStart w:id="80" w:name="__RefHeading__2240_880371398"/>
-      <w:bookmarkEnd w:id="80"/>
+      <w:bookmarkStart w:id="82" w:name="__RefHeading__2240_880371398"/>
+      <w:bookmarkEnd w:id="82"/>
     </w:p>
     <w:p>
       <w:pPr>
         <w:pStyle w:val="Heading4"/>
       </w:pPr>
-      <w:bookmarkStart w:id="81" w:name="__RefHeading__2246_880371398"/>
-      <w:bookmarkStart w:id="82" w:name="_Toc361666005"/>
-      <w:bookmarkEnd w:id="81"/>
+      <w:bookmarkStart w:id="83" w:name="__RefHeading__2246_880371398"/>
+      <w:bookmarkStart w:id="84" w:name="_Toc362051794"/>
+      <w:bookmarkEnd w:id="83"/>
       <w:r>
         <w:t>Time of Day Slider:</w:t>
       </w:r>
-      <w:bookmarkEnd w:id="82"/>
+      <w:bookmarkEnd w:id="84"/>
     </w:p>
     <w:p>
       <w:pPr>
@@ -8767,13 +8835,13 @@
       <w:pPr>
         <w:pStyle w:val="Heading4"/>
       </w:pPr>
-      <w:bookmarkStart w:id="83" w:name="__RefHeading__2248_880371398"/>
-      <w:bookmarkStart w:id="84" w:name="_Toc361666006"/>
-      <w:bookmarkEnd w:id="83"/>
+      <w:bookmarkStart w:id="85" w:name="__RefHeading__2248_880371398"/>
+      <w:bookmarkStart w:id="86" w:name="_Toc362051795"/>
+      <w:bookmarkEnd w:id="85"/>
       <w:r>
         <w:t>Editor IDs in Edit Dialogue Titles:</w:t>
       </w:r>
-      <w:bookmarkEnd w:id="84"/>
+      <w:bookmarkEnd w:id="86"/>
     </w:p>
     <w:p>
       <w:pPr>
@@ -8788,7 +8856,7 @@
       <w:pPr>
         <w:pStyle w:val="Heading4"/>
       </w:pPr>
-      <w:bookmarkStart w:id="85" w:name="_Toc361666007"/>
+      <w:bookmarkStart w:id="87" w:name="_Toc362051796"/>
       <w:r>
         <w:rPr>
           <w:noProof/>
@@ -8859,12 +8927,12 @@
           </wp:anchor>
         </w:drawing>
       </w:r>
-      <w:bookmarkStart w:id="86" w:name="__RefHeading__2250_880371398"/>
-      <w:bookmarkEnd w:id="86"/>
+      <w:bookmarkStart w:id="88" w:name="__RefHeading__2250_880371398"/>
+      <w:bookmarkEnd w:id="88"/>
       <w:r>
         <w:t>Improved Dialogue UI's:</w:t>
       </w:r>
-      <w:bookmarkEnd w:id="85"/>
+      <w:bookmarkEnd w:id="87"/>
     </w:p>
     <w:p>
       <w:pPr>
@@ -9056,36 +9124,36 @@
       </w:r>
     </w:p>
     <w:p>
-      <w:bookmarkStart w:id="87" w:name="_toc223"/>
-      <w:bookmarkStart w:id="88" w:name="__RefHeading__2252_880371398"/>
-      <w:bookmarkStart w:id="89" w:name="__RefHeading__2254_880371398"/>
-      <w:bookmarkEnd w:id="87"/>
-      <w:bookmarkEnd w:id="88"/>
+      <w:bookmarkStart w:id="89" w:name="_toc223"/>
+      <w:bookmarkStart w:id="90" w:name="__RefHeading__2252_880371398"/>
+      <w:bookmarkStart w:id="91" w:name="__RefHeading__2254_880371398"/>
       <w:bookmarkEnd w:id="89"/>
+      <w:bookmarkEnd w:id="90"/>
+      <w:bookmarkEnd w:id="91"/>
     </w:p>
     <w:p>
       <w:pPr>
         <w:pStyle w:val="Heading1"/>
       </w:pPr>
-      <w:bookmarkStart w:id="90" w:name="__RefHeading__2260_880371398"/>
-      <w:bookmarkStart w:id="91" w:name="_Toc361666008"/>
-      <w:bookmarkEnd w:id="90"/>
+      <w:bookmarkStart w:id="92" w:name="__RefHeading__2260_880371398"/>
+      <w:bookmarkStart w:id="93" w:name="_Toc362051797"/>
+      <w:bookmarkEnd w:id="92"/>
       <w:r>
         <w:t>Trifles</w:t>
       </w:r>
-      <w:bookmarkEnd w:id="91"/>
+      <w:bookmarkEnd w:id="93"/>
     </w:p>
     <w:p>
       <w:pPr>
         <w:pStyle w:val="Heading4"/>
       </w:pPr>
-      <w:bookmarkStart w:id="92" w:name="__RefHeading__2262_880371398"/>
-      <w:bookmarkStart w:id="93" w:name="_Toc361666009"/>
-      <w:bookmarkEnd w:id="92"/>
+      <w:bookmarkStart w:id="94" w:name="__RefHeading__2262_880371398"/>
+      <w:bookmarkStart w:id="95" w:name="_Toc362051798"/>
+      <w:bookmarkEnd w:id="94"/>
       <w:r>
         <w:t>Performance Improvements:</w:t>
       </w:r>
-      <w:bookmarkEnd w:id="93"/>
+      <w:bookmarkEnd w:id="95"/>
     </w:p>
     <w:p>
       <w:pPr>
@@ -9099,13 +9167,13 @@
       <w:pPr>
         <w:pStyle w:val="Heading4"/>
       </w:pPr>
-      <w:bookmarkStart w:id="94" w:name="__RefHeading__2264_880371398"/>
-      <w:bookmarkStart w:id="95" w:name="_Toc361666010"/>
-      <w:bookmarkEnd w:id="94"/>
+      <w:bookmarkStart w:id="96" w:name="__RefHeading__2264_880371398"/>
+      <w:bookmarkStart w:id="97" w:name="_Toc362051799"/>
+      <w:bookmarkEnd w:id="96"/>
       <w:r>
         <w:t>Fast Exit:</w:t>
       </w:r>
-      <w:bookmarkEnd w:id="95"/>
+      <w:bookmarkEnd w:id="97"/>
     </w:p>
     <w:p>
       <w:pPr>
@@ -9119,9 +9187,9 @@
       <w:pPr>
         <w:pStyle w:val="Heading4"/>
       </w:pPr>
-      <w:bookmarkStart w:id="96" w:name="__RefHeading__2266_880371398"/>
-      <w:bookmarkStart w:id="97" w:name="_Toc361666011"/>
-      <w:bookmarkEnd w:id="96"/>
+      <w:bookmarkStart w:id="98" w:name="__RefHeading__2266_880371398"/>
+      <w:bookmarkStart w:id="99" w:name="_Toc362051800"/>
+      <w:bookmarkEnd w:id="98"/>
       <w:proofErr w:type="gramStart"/>
       <w:r>
         <w:t>Icons</w:t>
@@ -9130,7 +9198,7 @@
       <w:r>
         <w:t xml:space="preserve"> with MIP maps/Texture Size Limitations:</w:t>
       </w:r>
-      <w:bookmarkEnd w:id="97"/>
+      <w:bookmarkEnd w:id="99"/>
     </w:p>
     <w:p>
       <w:pPr>
@@ -9144,13 +9212,13 @@
       <w:pPr>
         <w:pStyle w:val="Heading4"/>
       </w:pPr>
-      <w:bookmarkStart w:id="98" w:name="__RefHeading__2268_880371398"/>
-      <w:bookmarkStart w:id="99" w:name="_Toc361666012"/>
-      <w:bookmarkEnd w:id="98"/>
+      <w:bookmarkStart w:id="100" w:name="__RefHeading__2268_880371398"/>
+      <w:bookmarkStart w:id="101" w:name="_Toc362051801"/>
+      <w:bookmarkEnd w:id="100"/>
       <w:r>
         <w:t>Auto-loading BSA Archives:</w:t>
       </w:r>
-      <w:bookmarkEnd w:id="99"/>
+      <w:bookmarkEnd w:id="101"/>
     </w:p>
     <w:p>
       <w:pPr>
@@ -9164,13 +9232,13 @@
       <w:pPr>
         <w:pStyle w:val="Heading4"/>
       </w:pPr>
-      <w:bookmarkStart w:id="100" w:name="__RefHeading__2270_880371398"/>
-      <w:bookmarkStart w:id="101" w:name="_Toc361666013"/>
-      <w:bookmarkEnd w:id="100"/>
+      <w:bookmarkStart w:id="102" w:name="__RefHeading__2270_880371398"/>
+      <w:bookmarkStart w:id="103" w:name="_Toc362051802"/>
+      <w:bookmarkEnd w:id="102"/>
       <w:r>
         <w:t>Integer-prefixed Editor IDs:</w:t>
       </w:r>
-      <w:bookmarkEnd w:id="101"/>
+      <w:bookmarkEnd w:id="103"/>
     </w:p>
     <w:p>
       <w:pPr>
@@ -9184,14 +9252,14 @@
       <w:pPr>
         <w:pStyle w:val="Heading4"/>
       </w:pPr>
-      <w:bookmarkStart w:id="102" w:name="__RefHeading__2272_880371398"/>
-      <w:bookmarkStart w:id="103" w:name="_Toc361666014"/>
-      <w:bookmarkEnd w:id="102"/>
+      <w:bookmarkStart w:id="104" w:name="__RefHeading__2272_880371398"/>
+      <w:bookmarkStart w:id="105" w:name="_Toc362051803"/>
+      <w:bookmarkEnd w:id="104"/>
       <w:r>
         <w:lastRenderedPageBreak/>
         <w:t>Idle Animation Tree Initialization:</w:t>
       </w:r>
-      <w:bookmarkEnd w:id="103"/>
+      <w:bookmarkEnd w:id="105"/>
     </w:p>
     <w:p>
       <w:pPr>
@@ -9205,13 +9273,13 @@
       <w:pPr>
         <w:pStyle w:val="Heading4"/>
       </w:pPr>
-      <w:bookmarkStart w:id="104" w:name="__RefHeading__2274_880371398"/>
-      <w:bookmarkStart w:id="105" w:name="_Toc361666015"/>
-      <w:bookmarkEnd w:id="104"/>
+      <w:bookmarkStart w:id="106" w:name="__RefHeading__2274_880371398"/>
+      <w:bookmarkStart w:id="107" w:name="_Toc362051804"/>
+      <w:bookmarkEnd w:id="106"/>
       <w:r>
         <w:t>Archived Sound File Sampling:</w:t>
       </w:r>
-      <w:bookmarkEnd w:id="105"/>
+      <w:bookmarkEnd w:id="107"/>
     </w:p>
     <w:p>
       <w:pPr>
@@ -9225,9 +9293,9 @@
       <w:pPr>
         <w:pStyle w:val="Heading4"/>
       </w:pPr>
-      <w:bookmarkStart w:id="106" w:name="__RefHeading__2517_708653987"/>
-      <w:bookmarkStart w:id="107" w:name="_Toc361666016"/>
-      <w:bookmarkEnd w:id="106"/>
+      <w:bookmarkStart w:id="108" w:name="__RefHeading__2517_708653987"/>
+      <w:bookmarkStart w:id="109" w:name="_Toc362051805"/>
+      <w:bookmarkEnd w:id="108"/>
       <w:r>
         <w:t>3</w:t>
       </w:r>
@@ -9240,7 +9308,7 @@
       <w:r>
         <w:t xml:space="preserve"> Party Tool Launcher:</w:t>
       </w:r>
-      <w:bookmarkEnd w:id="107"/>
+      <w:bookmarkEnd w:id="109"/>
     </w:p>
     <w:p>
       <w:pPr>
@@ -9341,13 +9409,13 @@
       <w:pPr>
         <w:pStyle w:val="Heading4"/>
       </w:pPr>
-      <w:bookmarkStart w:id="108" w:name="__RefHeading__2278_880371398"/>
-      <w:bookmarkStart w:id="109" w:name="_Toc361666017"/>
-      <w:bookmarkEnd w:id="108"/>
+      <w:bookmarkStart w:id="110" w:name="__RefHeading__2278_880371398"/>
+      <w:bookmarkStart w:id="111" w:name="_Toc362051806"/>
+      <w:bookmarkEnd w:id="110"/>
       <w:r>
         <w:t>Achievements:</w:t>
       </w:r>
-      <w:bookmarkEnd w:id="109"/>
+      <w:bookmarkEnd w:id="111"/>
     </w:p>
     <w:p>
       <w:pPr>
@@ -9361,13 +9429,13 @@
       <w:pPr>
         <w:pStyle w:val="Heading4"/>
       </w:pPr>
-      <w:bookmarkStart w:id="110" w:name="__RefHeading__2280_880371398"/>
-      <w:bookmarkStart w:id="111" w:name="_Toc361666018"/>
-      <w:bookmarkEnd w:id="110"/>
+      <w:bookmarkStart w:id="112" w:name="__RefHeading__2280_880371398"/>
+      <w:bookmarkStart w:id="113" w:name="_Toc362051807"/>
+      <w:bookmarkEnd w:id="112"/>
       <w:r>
         <w:t>Last Chance "Panic Save" Handler:</w:t>
       </w:r>
-      <w:bookmarkEnd w:id="111"/>
+      <w:bookmarkEnd w:id="113"/>
     </w:p>
     <w:p>
       <w:pPr>
@@ -9416,13 +9484,13 @@
       <w:pPr>
         <w:pStyle w:val="Heading1"/>
       </w:pPr>
-      <w:bookmarkStart w:id="112" w:name="__RefHeading__2282_880371398"/>
-      <w:bookmarkStart w:id="113" w:name="_Toc361666019"/>
-      <w:bookmarkEnd w:id="112"/>
+      <w:bookmarkStart w:id="114" w:name="__RefHeading__2282_880371398"/>
+      <w:bookmarkStart w:id="115" w:name="_Toc362051808"/>
+      <w:bookmarkEnd w:id="114"/>
       <w:r>
         <w:t>Vanilla Bug Fixes</w:t>
       </w:r>
-      <w:bookmarkEnd w:id="113"/>
+      <w:bookmarkEnd w:id="115"/>
     </w:p>
     <w:p>
       <w:r>
@@ -11564,30 +11632,30 @@
       <w:pPr>
         <w:pStyle w:val="Heading1"/>
       </w:pPr>
-      <w:bookmarkStart w:id="114" w:name="__RefHeading__2284_880371398"/>
-      <w:bookmarkEnd w:id="114"/>
+      <w:bookmarkStart w:id="116" w:name="__RefHeading__2284_880371398"/>
+      <w:bookmarkEnd w:id="116"/>
     </w:p>
     <w:p>
       <w:pPr>
         <w:pStyle w:val="Heading1"/>
       </w:pPr>
-      <w:bookmarkStart w:id="115" w:name="_Toc361666020"/>
+      <w:bookmarkStart w:id="117" w:name="_Toc362051809"/>
       <w:r>
         <w:t>New tools</w:t>
       </w:r>
-      <w:bookmarkEnd w:id="115"/>
+      <w:bookmarkEnd w:id="117"/>
     </w:p>
     <w:p>
       <w:pPr>
         <w:pStyle w:val="Heading2"/>
       </w:pPr>
-      <w:bookmarkStart w:id="116" w:name="__RefHeading__2286_880371398"/>
-      <w:bookmarkStart w:id="117" w:name="_Toc361666021"/>
-      <w:bookmarkEnd w:id="116"/>
+      <w:bookmarkStart w:id="118" w:name="__RefHeading__2286_880371398"/>
+      <w:bookmarkStart w:id="119" w:name="_Toc362051810"/>
+      <w:bookmarkEnd w:id="118"/>
       <w:r>
         <w:t>Script Editor</w:t>
       </w:r>
-      <w:bookmarkEnd w:id="117"/>
+      <w:bookmarkEnd w:id="119"/>
     </w:p>
     <w:p>
       <w:pPr>
@@ -12714,8 +12782,8 @@
       <w:pPr>
         <w:pStyle w:val="ListParagraphNoLeading"/>
       </w:pPr>
-      <w:bookmarkStart w:id="118" w:name="Navigate%20Forward%20Backward"/>
-      <w:bookmarkEnd w:id="118"/>
+      <w:bookmarkStart w:id="120" w:name="Navigate%20Forward%20Backward"/>
+      <w:bookmarkEnd w:id="120"/>
       <w:r>
         <w:t xml:space="preserve">The </w:t>
       </w:r>
@@ -12838,13 +12906,13 @@
       <w:pPr>
         <w:pStyle w:val="Heading3"/>
       </w:pPr>
-      <w:bookmarkStart w:id="119" w:name="__RefHeading__2288_880371398"/>
-      <w:bookmarkStart w:id="120" w:name="_Toc361666022"/>
-      <w:bookmarkEnd w:id="119"/>
+      <w:bookmarkStart w:id="121" w:name="__RefHeading__2288_880371398"/>
+      <w:bookmarkStart w:id="122" w:name="_Toc362051811"/>
+      <w:bookmarkEnd w:id="121"/>
       <w:r>
         <w:t>IntelliSense</w:t>
       </w:r>
-      <w:bookmarkEnd w:id="120"/>
+      <w:bookmarkEnd w:id="122"/>
     </w:p>
     <w:p>
       <w:pPr>
@@ -13490,15 +13558,15 @@
       <w:pPr>
         <w:pStyle w:val="Heading3"/>
       </w:pPr>
-      <w:bookmarkStart w:id="121" w:name="_toc808"/>
-      <w:bookmarkStart w:id="122" w:name="__RefHeading__2290_880371398"/>
-      <w:bookmarkStart w:id="123" w:name="_Toc361666023"/>
-      <w:bookmarkEnd w:id="121"/>
-      <w:bookmarkEnd w:id="122"/>
+      <w:bookmarkStart w:id="123" w:name="_toc808"/>
+      <w:bookmarkStart w:id="124" w:name="__RefHeading__2290_880371398"/>
+      <w:bookmarkStart w:id="125" w:name="_Toc362051812"/>
+      <w:bookmarkEnd w:id="123"/>
+      <w:bookmarkEnd w:id="124"/>
       <w:r>
         <w:t>Code Snippet Manager</w:t>
       </w:r>
-      <w:bookmarkEnd w:id="123"/>
+      <w:bookmarkEnd w:id="125"/>
     </w:p>
     <w:p>
       <w:pPr>
@@ -13664,7 +13732,7 @@
       <w:pPr>
         <w:pStyle w:val="Heading3"/>
       </w:pPr>
-      <w:bookmarkStart w:id="124" w:name="_Toc361666024"/>
+      <w:bookmarkStart w:id="126" w:name="_Toc362051813"/>
       <w:r>
         <w:rPr>
           <w:noProof/>
@@ -13736,12 +13804,12 @@
           </wp:anchor>
         </w:drawing>
       </w:r>
-      <w:bookmarkStart w:id="125" w:name="__RefHeading__2292_880371398"/>
-      <w:bookmarkEnd w:id="125"/>
+      <w:bookmarkStart w:id="127" w:name="__RefHeading__2292_880371398"/>
+      <w:bookmarkEnd w:id="127"/>
       <w:r>
         <w:t>Script Validator</w:t>
       </w:r>
-      <w:bookmarkEnd w:id="124"/>
+      <w:bookmarkEnd w:id="126"/>
     </w:p>
     <w:p>
       <w:pPr>
@@ -13935,13 +14003,13 @@
       <w:pPr>
         <w:pStyle w:val="Heading3"/>
       </w:pPr>
-      <w:bookmarkStart w:id="126" w:name="__RefHeading__2294_880371398"/>
-      <w:bookmarkStart w:id="127" w:name="_Toc361666025"/>
-      <w:bookmarkEnd w:id="126"/>
+      <w:bookmarkStart w:id="128" w:name="__RefHeading__2294_880371398"/>
+      <w:bookmarkStart w:id="129" w:name="_Toc362051814"/>
+      <w:bookmarkEnd w:id="128"/>
       <w:r>
         <w:t>Pre-processor</w:t>
       </w:r>
-      <w:bookmarkEnd w:id="127"/>
+      <w:bookmarkEnd w:id="129"/>
     </w:p>
     <w:p>
       <w:pPr>
@@ -17659,13 +17727,13 @@
       <w:pPr>
         <w:pStyle w:val="Heading3"/>
       </w:pPr>
-      <w:bookmarkStart w:id="128" w:name="__RefHeading__2296_880371398"/>
-      <w:bookmarkStart w:id="129" w:name="_Toc361666026"/>
-      <w:bookmarkEnd w:id="128"/>
+      <w:bookmarkStart w:id="130" w:name="__RefHeading__2296_880371398"/>
+      <w:bookmarkStart w:id="131" w:name="_Toc362051815"/>
+      <w:bookmarkEnd w:id="130"/>
       <w:r>
         <w:t>Shortcut Keys</w:t>
       </w:r>
-      <w:bookmarkEnd w:id="129"/>
+      <w:bookmarkEnd w:id="131"/>
     </w:p>
     <w:p>
       <w:pPr>
@@ -18608,13 +18676,13 @@
       <w:pPr>
         <w:pStyle w:val="Heading3"/>
       </w:pPr>
-      <w:bookmarkStart w:id="130" w:name="__RefHeading__2298_880371398"/>
-      <w:bookmarkStart w:id="131" w:name="_Toc361666027"/>
-      <w:bookmarkEnd w:id="130"/>
+      <w:bookmarkStart w:id="132" w:name="__RefHeading__2298_880371398"/>
+      <w:bookmarkStart w:id="133" w:name="_Toc362051816"/>
+      <w:bookmarkEnd w:id="132"/>
       <w:r>
         <w:t>Resource Location</w:t>
       </w:r>
-      <w:bookmarkEnd w:id="131"/>
+      <w:bookmarkEnd w:id="133"/>
     </w:p>
     <w:p>
       <w:r>
@@ -18693,13 +18761,13 @@
       <w:pPr>
         <w:pStyle w:val="Heading2"/>
       </w:pPr>
-      <w:bookmarkStart w:id="132" w:name="_toc1114"/>
-      <w:bookmarkStart w:id="133" w:name="__RefHeading__2300_880371398"/>
-      <w:bookmarkStart w:id="134" w:name="_Centralized_Use_Info"/>
-      <w:bookmarkStart w:id="135" w:name="_Toc361666028"/>
-      <w:bookmarkEnd w:id="132"/>
-      <w:bookmarkEnd w:id="133"/>
+      <w:bookmarkStart w:id="134" w:name="_toc1114"/>
+      <w:bookmarkStart w:id="135" w:name="__RefHeading__2300_880371398"/>
+      <w:bookmarkStart w:id="136" w:name="_Centralized_Use_Info"/>
+      <w:bookmarkStart w:id="137" w:name="_Toc362051817"/>
       <w:bookmarkEnd w:id="134"/>
+      <w:bookmarkEnd w:id="135"/>
+      <w:bookmarkEnd w:id="136"/>
       <w:r>
         <w:rPr>
           <w:noProof/>
@@ -18774,7 +18842,7 @@
       <w:r>
         <w:t>Centralized Use Info Listing</w:t>
       </w:r>
-      <w:bookmarkEnd w:id="135"/>
+      <w:bookmarkEnd w:id="137"/>
     </w:p>
     <w:p>
       <w:pPr>
@@ -18796,15 +18864,15 @@
       <w:pPr>
         <w:pStyle w:val="Heading2"/>
       </w:pPr>
-      <w:bookmarkStart w:id="136" w:name="_toc1117"/>
-      <w:bookmarkStart w:id="137" w:name="__RefHeading__2302_880371398"/>
-      <w:bookmarkStart w:id="138" w:name="_Toc361666029"/>
-      <w:bookmarkEnd w:id="136"/>
-      <w:bookmarkEnd w:id="137"/>
+      <w:bookmarkStart w:id="138" w:name="_toc1117"/>
+      <w:bookmarkStart w:id="139" w:name="__RefHeading__2302_880371398"/>
+      <w:bookmarkStart w:id="140" w:name="_Toc362051818"/>
+      <w:bookmarkEnd w:id="138"/>
+      <w:bookmarkEnd w:id="139"/>
       <w:r>
         <w:t>Batch Reference Editor</w:t>
       </w:r>
-      <w:bookmarkEnd w:id="138"/>
+      <w:bookmarkEnd w:id="140"/>
     </w:p>
     <w:p>
       <w:pPr>
@@ -18941,14 +19009,14 @@
       <w:pPr>
         <w:pStyle w:val="Heading3"/>
       </w:pPr>
-      <w:bookmarkStart w:id="139" w:name="__RefHeading__2304_880371398"/>
-      <w:bookmarkStart w:id="140" w:name="_Toc361666030"/>
-      <w:bookmarkEnd w:id="139"/>
+      <w:bookmarkStart w:id="141" w:name="__RefHeading__2304_880371398"/>
+      <w:bookmarkStart w:id="142" w:name="_Toc362051819"/>
+      <w:bookmarkEnd w:id="141"/>
       <w:r>
         <w:lastRenderedPageBreak/>
         <w:t>Usage</w:t>
       </w:r>
-      <w:bookmarkEnd w:id="140"/>
+      <w:bookmarkEnd w:id="142"/>
     </w:p>
     <w:p>
       <w:pPr>
@@ -19100,18 +19168,18 @@
       <w:pPr>
         <w:pStyle w:val="Heading2"/>
       </w:pPr>
-      <w:bookmarkStart w:id="141" w:name="_toc1128"/>
-      <w:bookmarkStart w:id="142" w:name="__RefHeading__2306_880371398"/>
-      <w:bookmarkStart w:id="143" w:name="_Tag_Browser"/>
-      <w:bookmarkStart w:id="144" w:name="_Toc361666031"/>
-      <w:bookmarkEnd w:id="141"/>
-      <w:bookmarkEnd w:id="142"/>
+      <w:bookmarkStart w:id="143" w:name="_toc1128"/>
+      <w:bookmarkStart w:id="144" w:name="__RefHeading__2306_880371398"/>
+      <w:bookmarkStart w:id="145" w:name="_Tag_Browser"/>
+      <w:bookmarkStart w:id="146" w:name="_Toc362051820"/>
       <w:bookmarkEnd w:id="143"/>
+      <w:bookmarkEnd w:id="144"/>
+      <w:bookmarkEnd w:id="145"/>
       <w:r>
         <w:lastRenderedPageBreak/>
         <w:t>Tag Browser</w:t>
       </w:r>
-      <w:bookmarkEnd w:id="144"/>
+      <w:bookmarkEnd w:id="146"/>
     </w:p>
     <w:p>
       <w:pPr>
@@ -19208,14 +19276,14 @@
       <w:pPr>
         <w:pStyle w:val="Heading3"/>
       </w:pPr>
-      <w:bookmarkStart w:id="145" w:name="__RefHeading__2308_880371398"/>
-      <w:bookmarkStart w:id="146" w:name="_Toc361666032"/>
-      <w:bookmarkEnd w:id="145"/>
+      <w:bookmarkStart w:id="147" w:name="__RefHeading__2308_880371398"/>
+      <w:bookmarkStart w:id="148" w:name="_Toc362051821"/>
+      <w:bookmarkEnd w:id="147"/>
       <w:r>
         <w:lastRenderedPageBreak/>
         <w:t>Usage</w:t>
       </w:r>
-      <w:bookmarkEnd w:id="146"/>
+      <w:bookmarkEnd w:id="148"/>
     </w:p>
     <w:p>
       <w:pPr>
@@ -19242,26 +19310,21 @@
       <w:pPr>
         <w:pStyle w:val="Heading1"/>
       </w:pPr>
-      <w:bookmarkStart w:id="147" w:name="_Toc361666033"/>
+      <w:bookmarkStart w:id="149" w:name="_Toc362051822"/>
       <w:r>
         <w:t>Plugin Inter-O</w:t>
       </w:r>
       <w:r>
         <w:t>p API</w:t>
       </w:r>
-      <w:bookmarkEnd w:id="147"/>
+      <w:bookmarkEnd w:id="149"/>
     </w:p>
     <w:p>
       <w:pPr>
         <w:pStyle w:val="BodyText"/>
       </w:pPr>
       <w:r>
-        <w:t>The Construction Set Extender provides a p</w:t>
-      </w:r>
-      <w:bookmarkStart w:id="148" w:name="_GoBack"/>
-      <w:bookmarkEnd w:id="148"/>
-      <w:r>
-        <w:t>ublic API for 3</w:t>
+        <w:t>The Construction Set Extender provides a public API for 3</w:t>
       </w:r>
       <w:r>
         <w:rPr>
@@ -19416,7 +19479,7 @@
       <w:rPr>
         <w:noProof/>
       </w:rPr>
-      <w:t>47</w:t>
+      <w:t>3</w:t>
     </w:r>
     <w:r>
       <w:fldChar w:fldCharType="end"/>
@@ -26032,7 +26095,7 @@
 </file>
 
 <file path=customXml/itemProps1.xml><?xml version="1.0" encoding="utf-8"?>
-<ds:datastoreItem xmlns:ds="http://schemas.openxmlformats.org/officeDocument/2006/customXml" ds:itemID="{CEE5A36F-0F56-4F6B-999F-8CC3C7F5B073}">
+<ds:datastoreItem xmlns:ds="http://schemas.openxmlformats.org/officeDocument/2006/customXml" ds:itemID="{552BF549-8790-4FF1-81B8-CE6EEFF1F8A6}">
   <ds:schemaRefs>
     <ds:schemaRef ds:uri="http://schemas.openxmlformats.org/officeDocument/2006/bibliography"/>
   </ds:schemaRefs>

</xml_diff>

<commit_message>
[CSE] Fixed rounding errors related to object reference rotation values Fixed a CS bug that allowed the modification of GMST records' editorIDs Added a new tool - Save Exterior Cell Snapshot Increased the verbosity of vanilla warnings during extra data init Prevented temp ref instances from being used as the mouse-over ref Misc additions and changes
[SE]
Fixed a bug that caused the IntelliSense interface to popup during batch indent ops
Improved the stability of the IntelliSense database update task

[*]
Updated TODO
Updated manual
</commit_message>
<xml_diff>
--- a/[Misc]/[Documentation]/Construction Set Extender Manual.docx
+++ b/[Misc]/[Documentation]/Construction Set Extender Manual.docx
@@ -61,7 +61,7 @@
       <w:r>
         <w:fldChar w:fldCharType="separate"/>
       </w:r>
-      <w:hyperlink w:anchor="_Toc373355556" w:history="1">
+      <w:hyperlink w:anchor="_Toc382769186" w:history="1">
         <w:r>
           <w:rPr>
             <w:rStyle w:val="Hyperlink"/>
@@ -88,7 +88,7 @@
             <w:noProof/>
             <w:webHidden/>
           </w:rPr>
-          <w:instrText xml:space="preserve"> PAGEREF _Toc373355556 \h </w:instrText>
+          <w:instrText xml:space="preserve"> PAGEREF _Toc382769186 \h </w:instrText>
         </w:r>
         <w:r>
           <w:rPr>
@@ -129,7 +129,7 @@
           <w:lang w:val="en-US" w:eastAsia="en-US" w:bidi="ar-SA"/>
         </w:rPr>
       </w:pPr>
-      <w:hyperlink w:anchor="_Toc373355557" w:history="1">
+      <w:hyperlink w:anchor="_Toc382769187" w:history="1">
         <w:r>
           <w:rPr>
             <w:rStyle w:val="Hyperlink"/>
@@ -156,7 +156,7 @@
             <w:noProof/>
             <w:webHidden/>
           </w:rPr>
-          <w:instrText xml:space="preserve"> PAGEREF _Toc373355557 \h </w:instrText>
+          <w:instrText xml:space="preserve"> PAGEREF _Toc382769187 \h </w:instrText>
         </w:r>
         <w:r>
           <w:rPr>
@@ -197,7 +197,7 @@
           <w:lang w:val="en-US" w:eastAsia="en-US" w:bidi="ar-SA"/>
         </w:rPr>
       </w:pPr>
-      <w:hyperlink w:anchor="_Toc373355558" w:history="1">
+      <w:hyperlink w:anchor="_Toc382769188" w:history="1">
         <w:r>
           <w:rPr>
             <w:rStyle w:val="Hyperlink"/>
@@ -224,7 +224,7 @@
             <w:noProof/>
             <w:webHidden/>
           </w:rPr>
-          <w:instrText xml:space="preserve"> PAGEREF _Toc373355558 \h </w:instrText>
+          <w:instrText xml:space="preserve"> PAGEREF _Toc382769188 \h </w:instrText>
         </w:r>
         <w:r>
           <w:rPr>
@@ -265,7 +265,7 @@
           <w:lang w:val="en-US" w:eastAsia="en-US" w:bidi="ar-SA"/>
         </w:rPr>
       </w:pPr>
-      <w:hyperlink w:anchor="_Toc373355559" w:history="1">
+      <w:hyperlink w:anchor="_Toc382769189" w:history="1">
         <w:r>
           <w:rPr>
             <w:rStyle w:val="Hyperlink"/>
@@ -292,7 +292,7 @@
             <w:noProof/>
             <w:webHidden/>
           </w:rPr>
-          <w:instrText xml:space="preserve"> PAGEREF _Toc373355559 \h </w:instrText>
+          <w:instrText xml:space="preserve"> PAGEREF _Toc382769189 \h </w:instrText>
         </w:r>
         <w:r>
           <w:rPr>
@@ -333,7 +333,7 @@
           <w:lang w:val="en-US" w:eastAsia="en-US" w:bidi="ar-SA"/>
         </w:rPr>
       </w:pPr>
-      <w:hyperlink w:anchor="_Toc373355560" w:history="1">
+      <w:hyperlink w:anchor="_Toc382769190" w:history="1">
         <w:r>
           <w:rPr>
             <w:rStyle w:val="Hyperlink"/>
@@ -360,7 +360,7 @@
             <w:noProof/>
             <w:webHidden/>
           </w:rPr>
-          <w:instrText xml:space="preserve"> PAGEREF _Toc373355560 \h </w:instrText>
+          <w:instrText xml:space="preserve"> PAGEREF _Toc382769190 \h </w:instrText>
         </w:r>
         <w:r>
           <w:rPr>
@@ -401,7 +401,7 @@
           <w:lang w:val="en-US" w:eastAsia="en-US" w:bidi="ar-SA"/>
         </w:rPr>
       </w:pPr>
-      <w:hyperlink w:anchor="_Toc373355561" w:history="1">
+      <w:hyperlink w:anchor="_Toc382769191" w:history="1">
         <w:r>
           <w:rPr>
             <w:rStyle w:val="Hyperlink"/>
@@ -428,7 +428,7 @@
             <w:noProof/>
             <w:webHidden/>
           </w:rPr>
-          <w:instrText xml:space="preserve"> PAGEREF _Toc373355561 \h </w:instrText>
+          <w:instrText xml:space="preserve"> PAGEREF _Toc382769191 \h </w:instrText>
         </w:r>
         <w:r>
           <w:rPr>
@@ -469,7 +469,7 @@
           <w:lang w:val="en-US" w:eastAsia="en-US" w:bidi="ar-SA"/>
         </w:rPr>
       </w:pPr>
-      <w:hyperlink w:anchor="_Toc373355562" w:history="1">
+      <w:hyperlink w:anchor="_Toc382769192" w:history="1">
         <w:r>
           <w:rPr>
             <w:rStyle w:val="Hyperlink"/>
@@ -496,7 +496,7 @@
             <w:noProof/>
             <w:webHidden/>
           </w:rPr>
-          <w:instrText xml:space="preserve"> PAGEREF _Toc373355562 \h </w:instrText>
+          <w:instrText xml:space="preserve"> PAGEREF _Toc382769192 \h </w:instrText>
         </w:r>
         <w:r>
           <w:rPr>
@@ -537,7 +537,7 @@
           <w:lang w:val="en-US" w:eastAsia="en-US" w:bidi="ar-SA"/>
         </w:rPr>
       </w:pPr>
-      <w:hyperlink w:anchor="_Toc373355563" w:history="1">
+      <w:hyperlink w:anchor="_Toc382769193" w:history="1">
         <w:r>
           <w:rPr>
             <w:rStyle w:val="Hyperlink"/>
@@ -564,7 +564,7 @@
             <w:noProof/>
             <w:webHidden/>
           </w:rPr>
-          <w:instrText xml:space="preserve"> PAGEREF _Toc373355563 \h </w:instrText>
+          <w:instrText xml:space="preserve"> PAGEREF _Toc382769193 \h </w:instrText>
         </w:r>
         <w:r>
           <w:rPr>
@@ -605,7 +605,7 @@
           <w:lang w:val="en-US" w:eastAsia="en-US" w:bidi="ar-SA"/>
         </w:rPr>
       </w:pPr>
-      <w:hyperlink w:anchor="_Toc373355564" w:history="1">
+      <w:hyperlink w:anchor="_Toc382769194" w:history="1">
         <w:r>
           <w:rPr>
             <w:rStyle w:val="Hyperlink"/>
@@ -632,7 +632,7 @@
             <w:noProof/>
             <w:webHidden/>
           </w:rPr>
-          <w:instrText xml:space="preserve"> PAGEREF _Toc373355564 \h </w:instrText>
+          <w:instrText xml:space="preserve"> PAGEREF _Toc382769194 \h </w:instrText>
         </w:r>
         <w:r>
           <w:rPr>
@@ -673,7 +673,7 @@
           <w:lang w:val="en-US" w:eastAsia="en-US" w:bidi="ar-SA"/>
         </w:rPr>
       </w:pPr>
-      <w:hyperlink w:anchor="_Toc373355565" w:history="1">
+      <w:hyperlink w:anchor="_Toc382769195" w:history="1">
         <w:r>
           <w:rPr>
             <w:rStyle w:val="Hyperlink"/>
@@ -700,7 +700,7 @@
             <w:noProof/>
             <w:webHidden/>
           </w:rPr>
-          <w:instrText xml:space="preserve"> PAGEREF _Toc373355565 \h </w:instrText>
+          <w:instrText xml:space="preserve"> PAGEREF _Toc382769195 \h </w:instrText>
         </w:r>
         <w:r>
           <w:rPr>
@@ -741,7 +741,7 @@
           <w:lang w:val="en-US" w:eastAsia="en-US" w:bidi="ar-SA"/>
         </w:rPr>
       </w:pPr>
-      <w:hyperlink w:anchor="_Toc373355566" w:history="1">
+      <w:hyperlink w:anchor="_Toc382769196" w:history="1">
         <w:r>
           <w:rPr>
             <w:rStyle w:val="Hyperlink"/>
@@ -768,7 +768,7 @@
             <w:noProof/>
             <w:webHidden/>
           </w:rPr>
-          <w:instrText xml:space="preserve"> PAGEREF _Toc373355566 \h </w:instrText>
+          <w:instrText xml:space="preserve"> PAGEREF _Toc382769196 \h </w:instrText>
         </w:r>
         <w:r>
           <w:rPr>
@@ -798,8 +798,6 @@
           <w:fldChar w:fldCharType="end"/>
         </w:r>
       </w:hyperlink>
-      <w:bookmarkStart w:id="0" w:name="_GoBack"/>
-      <w:bookmarkEnd w:id="0"/>
     </w:p>
     <w:p>
       <w:pPr>
@@ -811,7 +809,7 @@
           <w:lang w:val="en-US" w:eastAsia="en-US" w:bidi="ar-SA"/>
         </w:rPr>
       </w:pPr>
-      <w:hyperlink w:anchor="_Toc373355567" w:history="1">
+      <w:hyperlink w:anchor="_Toc382769197" w:history="1">
         <w:r>
           <w:rPr>
             <w:rStyle w:val="Hyperlink"/>
@@ -838,7 +836,7 @@
             <w:noProof/>
             <w:webHidden/>
           </w:rPr>
-          <w:instrText xml:space="preserve"> PAGEREF _Toc373355567 \h </w:instrText>
+          <w:instrText xml:space="preserve"> PAGEREF _Toc382769197 \h </w:instrText>
         </w:r>
         <w:r>
           <w:rPr>
@@ -879,7 +877,7 @@
           <w:lang w:val="en-US" w:eastAsia="en-US" w:bidi="ar-SA"/>
         </w:rPr>
       </w:pPr>
-      <w:hyperlink w:anchor="_Toc373355568" w:history="1">
+      <w:hyperlink w:anchor="_Toc382769198" w:history="1">
         <w:r>
           <w:rPr>
             <w:rStyle w:val="Hyperlink"/>
@@ -906,7 +904,7 @@
             <w:noProof/>
             <w:webHidden/>
           </w:rPr>
-          <w:instrText xml:space="preserve"> PAGEREF _Toc373355568 \h </w:instrText>
+          <w:instrText xml:space="preserve"> PAGEREF _Toc382769198 \h </w:instrText>
         </w:r>
         <w:r>
           <w:rPr>
@@ -947,7 +945,7 @@
           <w:lang w:val="en-US" w:eastAsia="en-US" w:bidi="ar-SA"/>
         </w:rPr>
       </w:pPr>
-      <w:hyperlink w:anchor="_Toc373355569" w:history="1">
+      <w:hyperlink w:anchor="_Toc382769199" w:history="1">
         <w:r>
           <w:rPr>
             <w:rStyle w:val="Hyperlink"/>
@@ -974,7 +972,7 @@
             <w:noProof/>
             <w:webHidden/>
           </w:rPr>
-          <w:instrText xml:space="preserve"> PAGEREF _Toc373355569 \h </w:instrText>
+          <w:instrText xml:space="preserve"> PAGEREF _Toc382769199 \h </w:instrText>
         </w:r>
         <w:r>
           <w:rPr>
@@ -1015,7 +1013,7 @@
           <w:lang w:val="en-US" w:eastAsia="en-US" w:bidi="ar-SA"/>
         </w:rPr>
       </w:pPr>
-      <w:hyperlink w:anchor="_Toc373355570" w:history="1">
+      <w:hyperlink w:anchor="_Toc382769200" w:history="1">
         <w:r>
           <w:rPr>
             <w:rStyle w:val="Hyperlink"/>
@@ -1042,7 +1040,7 @@
             <w:noProof/>
             <w:webHidden/>
           </w:rPr>
-          <w:instrText xml:space="preserve"> PAGEREF _Toc373355570 \h </w:instrText>
+          <w:instrText xml:space="preserve"> PAGEREF _Toc382769200 \h </w:instrText>
         </w:r>
         <w:r>
           <w:rPr>
@@ -1083,7 +1081,7 @@
           <w:lang w:val="en-US" w:eastAsia="en-US" w:bidi="ar-SA"/>
         </w:rPr>
       </w:pPr>
-      <w:hyperlink w:anchor="_Toc373355571" w:history="1">
+      <w:hyperlink w:anchor="_Toc382769201" w:history="1">
         <w:r>
           <w:rPr>
             <w:rStyle w:val="Hyperlink"/>
@@ -1110,7 +1108,7 @@
             <w:noProof/>
             <w:webHidden/>
           </w:rPr>
-          <w:instrText xml:space="preserve"> PAGEREF _Toc373355571 \h </w:instrText>
+          <w:instrText xml:space="preserve"> PAGEREF _Toc382769201 \h </w:instrText>
         </w:r>
         <w:r>
           <w:rPr>
@@ -1151,7 +1149,7 @@
           <w:lang w:val="en-US" w:eastAsia="en-US" w:bidi="ar-SA"/>
         </w:rPr>
       </w:pPr>
-      <w:hyperlink w:anchor="_Toc373355572" w:history="1">
+      <w:hyperlink w:anchor="_Toc382769202" w:history="1">
         <w:r>
           <w:rPr>
             <w:rStyle w:val="Hyperlink"/>
@@ -1178,7 +1176,7 @@
             <w:noProof/>
             <w:webHidden/>
           </w:rPr>
-          <w:instrText xml:space="preserve"> PAGEREF _Toc373355572 \h </w:instrText>
+          <w:instrText xml:space="preserve"> PAGEREF _Toc382769202 \h </w:instrText>
         </w:r>
         <w:r>
           <w:rPr>
@@ -1219,7 +1217,7 @@
           <w:lang w:val="en-US" w:eastAsia="en-US" w:bidi="ar-SA"/>
         </w:rPr>
       </w:pPr>
-      <w:hyperlink w:anchor="_Toc373355573" w:history="1">
+      <w:hyperlink w:anchor="_Toc382769203" w:history="1">
         <w:r>
           <w:rPr>
             <w:rStyle w:val="Hyperlink"/>
@@ -1246,7 +1244,7 @@
             <w:noProof/>
             <w:webHidden/>
           </w:rPr>
-          <w:instrText xml:space="preserve"> PAGEREF _Toc373355573 \h </w:instrText>
+          <w:instrText xml:space="preserve"> PAGEREF _Toc382769203 \h </w:instrText>
         </w:r>
         <w:r>
           <w:rPr>
@@ -1287,7 +1285,7 @@
           <w:lang w:val="en-US" w:eastAsia="en-US" w:bidi="ar-SA"/>
         </w:rPr>
       </w:pPr>
-      <w:hyperlink w:anchor="_Toc373355574" w:history="1">
+      <w:hyperlink w:anchor="_Toc382769204" w:history="1">
         <w:r>
           <w:rPr>
             <w:rStyle w:val="Hyperlink"/>
@@ -1314,7 +1312,7 @@
             <w:noProof/>
             <w:webHidden/>
           </w:rPr>
-          <w:instrText xml:space="preserve"> PAGEREF _Toc373355574 \h </w:instrText>
+          <w:instrText xml:space="preserve"> PAGEREF _Toc382769204 \h </w:instrText>
         </w:r>
         <w:r>
           <w:rPr>
@@ -1355,7 +1353,7 @@
           <w:lang w:val="en-US" w:eastAsia="en-US" w:bidi="ar-SA"/>
         </w:rPr>
       </w:pPr>
-      <w:hyperlink w:anchor="_Toc373355575" w:history="1">
+      <w:hyperlink w:anchor="_Toc382769205" w:history="1">
         <w:r>
           <w:rPr>
             <w:rStyle w:val="Hyperlink"/>
@@ -1382,7 +1380,7 @@
             <w:noProof/>
             <w:webHidden/>
           </w:rPr>
-          <w:instrText xml:space="preserve"> PAGEREF _Toc373355575 \h </w:instrText>
+          <w:instrText xml:space="preserve"> PAGEREF _Toc382769205 \h </w:instrText>
         </w:r>
         <w:r>
           <w:rPr>
@@ -1423,7 +1421,7 @@
           <w:lang w:val="en-US" w:eastAsia="en-US" w:bidi="ar-SA"/>
         </w:rPr>
       </w:pPr>
-      <w:hyperlink w:anchor="_Toc373355576" w:history="1">
+      <w:hyperlink w:anchor="_Toc382769206" w:history="1">
         <w:r>
           <w:rPr>
             <w:rStyle w:val="Hyperlink"/>
@@ -1450,7 +1448,7 @@
             <w:noProof/>
             <w:webHidden/>
           </w:rPr>
-          <w:instrText xml:space="preserve"> PAGEREF _Toc373355576 \h </w:instrText>
+          <w:instrText xml:space="preserve"> PAGEREF _Toc382769206 \h </w:instrText>
         </w:r>
         <w:r>
           <w:rPr>
@@ -1491,7 +1489,7 @@
           <w:lang w:val="en-US" w:eastAsia="en-US" w:bidi="ar-SA"/>
         </w:rPr>
       </w:pPr>
-      <w:hyperlink w:anchor="_Toc373355577" w:history="1">
+      <w:hyperlink w:anchor="_Toc382769207" w:history="1">
         <w:r>
           <w:rPr>
             <w:rStyle w:val="Hyperlink"/>
@@ -1518,7 +1516,7 @@
             <w:noProof/>
             <w:webHidden/>
           </w:rPr>
-          <w:instrText xml:space="preserve"> PAGEREF _Toc373355577 \h </w:instrText>
+          <w:instrText xml:space="preserve"> PAGEREF _Toc382769207 \h </w:instrText>
         </w:r>
         <w:r>
           <w:rPr>
@@ -1559,7 +1557,7 @@
           <w:lang w:val="en-US" w:eastAsia="en-US" w:bidi="ar-SA"/>
         </w:rPr>
       </w:pPr>
-      <w:hyperlink w:anchor="_Toc373355578" w:history="1">
+      <w:hyperlink w:anchor="_Toc382769208" w:history="1">
         <w:r>
           <w:rPr>
             <w:rStyle w:val="Hyperlink"/>
@@ -1586,7 +1584,7 @@
             <w:noProof/>
             <w:webHidden/>
           </w:rPr>
-          <w:instrText xml:space="preserve"> PAGEREF _Toc373355578 \h </w:instrText>
+          <w:instrText xml:space="preserve"> PAGEREF _Toc382769208 \h </w:instrText>
         </w:r>
         <w:r>
           <w:rPr>
@@ -1627,7 +1625,7 @@
           <w:lang w:val="en-US" w:eastAsia="en-US" w:bidi="ar-SA"/>
         </w:rPr>
       </w:pPr>
-      <w:hyperlink w:anchor="_Toc373355579" w:history="1">
+      <w:hyperlink w:anchor="_Toc382769209" w:history="1">
         <w:r>
           <w:rPr>
             <w:rStyle w:val="Hyperlink"/>
@@ -1654,7 +1652,7 @@
             <w:noProof/>
             <w:webHidden/>
           </w:rPr>
-          <w:instrText xml:space="preserve"> PAGEREF _Toc373355579 \h </w:instrText>
+          <w:instrText xml:space="preserve"> PAGEREF _Toc382769209 \h </w:instrText>
         </w:r>
         <w:r>
           <w:rPr>
@@ -1695,7 +1693,7 @@
           <w:lang w:val="en-US" w:eastAsia="en-US" w:bidi="ar-SA"/>
         </w:rPr>
       </w:pPr>
-      <w:hyperlink w:anchor="_Toc373355580" w:history="1">
+      <w:hyperlink w:anchor="_Toc382769210" w:history="1">
         <w:r>
           <w:rPr>
             <w:rStyle w:val="Hyperlink"/>
@@ -1722,7 +1720,7 @@
             <w:noProof/>
             <w:webHidden/>
           </w:rPr>
-          <w:instrText xml:space="preserve"> PAGEREF _Toc373355580 \h </w:instrText>
+          <w:instrText xml:space="preserve"> PAGEREF _Toc382769210 \h </w:instrText>
         </w:r>
         <w:r>
           <w:rPr>
@@ -1763,7 +1761,7 @@
           <w:lang w:val="en-US" w:eastAsia="en-US" w:bidi="ar-SA"/>
         </w:rPr>
       </w:pPr>
-      <w:hyperlink w:anchor="_Toc373355581" w:history="1">
+      <w:hyperlink w:anchor="_Toc382769211" w:history="1">
         <w:r>
           <w:rPr>
             <w:rStyle w:val="Hyperlink"/>
@@ -1790,7 +1788,7 @@
             <w:noProof/>
             <w:webHidden/>
           </w:rPr>
-          <w:instrText xml:space="preserve"> PAGEREF _Toc373355581 \h </w:instrText>
+          <w:instrText xml:space="preserve"> PAGEREF _Toc382769211 \h </w:instrText>
         </w:r>
         <w:r>
           <w:rPr>
@@ -1831,7 +1829,7 @@
           <w:lang w:val="en-US" w:eastAsia="en-US" w:bidi="ar-SA"/>
         </w:rPr>
       </w:pPr>
-      <w:hyperlink w:anchor="_Toc373355582" w:history="1">
+      <w:hyperlink w:anchor="_Toc382769212" w:history="1">
         <w:r>
           <w:rPr>
             <w:rStyle w:val="Hyperlink"/>
@@ -1858,7 +1856,7 @@
             <w:noProof/>
             <w:webHidden/>
           </w:rPr>
-          <w:instrText xml:space="preserve"> PAGEREF _Toc373355582 \h </w:instrText>
+          <w:instrText xml:space="preserve"> PAGEREF _Toc382769212 \h </w:instrText>
         </w:r>
         <w:r>
           <w:rPr>
@@ -1899,7 +1897,7 @@
           <w:lang w:val="en-US" w:eastAsia="en-US" w:bidi="ar-SA"/>
         </w:rPr>
       </w:pPr>
-      <w:hyperlink w:anchor="_Toc373355583" w:history="1">
+      <w:hyperlink w:anchor="_Toc382769213" w:history="1">
         <w:r>
           <w:rPr>
             <w:rStyle w:val="Hyperlink"/>
@@ -1926,7 +1924,7 @@
             <w:noProof/>
             <w:webHidden/>
           </w:rPr>
-          <w:instrText xml:space="preserve"> PAGEREF _Toc373355583 \h </w:instrText>
+          <w:instrText xml:space="preserve"> PAGEREF _Toc382769213 \h </w:instrText>
         </w:r>
         <w:r>
           <w:rPr>
@@ -1967,7 +1965,7 @@
           <w:lang w:val="en-US" w:eastAsia="en-US" w:bidi="ar-SA"/>
         </w:rPr>
       </w:pPr>
-      <w:hyperlink w:anchor="_Toc373355584" w:history="1">
+      <w:hyperlink w:anchor="_Toc382769214" w:history="1">
         <w:r>
           <w:rPr>
             <w:rStyle w:val="Hyperlink"/>
@@ -1994,7 +1992,7 @@
             <w:noProof/>
             <w:webHidden/>
           </w:rPr>
-          <w:instrText xml:space="preserve"> PAGEREF _Toc373355584 \h </w:instrText>
+          <w:instrText xml:space="preserve"> PAGEREF _Toc382769214 \h </w:instrText>
         </w:r>
         <w:r>
           <w:rPr>
@@ -2035,7 +2033,7 @@
           <w:lang w:val="en-US" w:eastAsia="en-US" w:bidi="ar-SA"/>
         </w:rPr>
       </w:pPr>
-      <w:hyperlink w:anchor="_Toc373355585" w:history="1">
+      <w:hyperlink w:anchor="_Toc382769215" w:history="1">
         <w:r>
           <w:rPr>
             <w:rStyle w:val="Hyperlink"/>
@@ -2062,7 +2060,7 @@
             <w:noProof/>
             <w:webHidden/>
           </w:rPr>
-          <w:instrText xml:space="preserve"> PAGEREF _Toc373355585 \h </w:instrText>
+          <w:instrText xml:space="preserve"> PAGEREF _Toc382769215 \h </w:instrText>
         </w:r>
         <w:r>
           <w:rPr>
@@ -2103,7 +2101,7 @@
           <w:lang w:val="en-US" w:eastAsia="en-US" w:bidi="ar-SA"/>
         </w:rPr>
       </w:pPr>
-      <w:hyperlink w:anchor="_Toc373355586" w:history="1">
+      <w:hyperlink w:anchor="_Toc382769216" w:history="1">
         <w:r>
           <w:rPr>
             <w:rStyle w:val="Hyperlink"/>
@@ -2130,7 +2128,7 @@
             <w:noProof/>
             <w:webHidden/>
           </w:rPr>
-          <w:instrText xml:space="preserve"> PAGEREF _Toc373355586 \h </w:instrText>
+          <w:instrText xml:space="preserve"> PAGEREF _Toc382769216 \h </w:instrText>
         </w:r>
         <w:r>
           <w:rPr>
@@ -2171,7 +2169,7 @@
           <w:lang w:val="en-US" w:eastAsia="en-US" w:bidi="ar-SA"/>
         </w:rPr>
       </w:pPr>
-      <w:hyperlink w:anchor="_Toc373355587" w:history="1">
+      <w:hyperlink w:anchor="_Toc382769217" w:history="1">
         <w:r>
           <w:rPr>
             <w:rStyle w:val="Hyperlink"/>
@@ -2198,7 +2196,7 @@
             <w:noProof/>
             <w:webHidden/>
           </w:rPr>
-          <w:instrText xml:space="preserve"> PAGEREF _Toc373355587 \h </w:instrText>
+          <w:instrText xml:space="preserve"> PAGEREF _Toc382769217 \h </w:instrText>
         </w:r>
         <w:r>
           <w:rPr>
@@ -2239,7 +2237,7 @@
           <w:lang w:val="en-US" w:eastAsia="en-US" w:bidi="ar-SA"/>
         </w:rPr>
       </w:pPr>
-      <w:hyperlink w:anchor="_Toc373355588" w:history="1">
+      <w:hyperlink w:anchor="_Toc382769218" w:history="1">
         <w:r>
           <w:rPr>
             <w:rStyle w:val="Hyperlink"/>
@@ -2266,7 +2264,7 @@
             <w:noProof/>
             <w:webHidden/>
           </w:rPr>
-          <w:instrText xml:space="preserve"> PAGEREF _Toc373355588 \h </w:instrText>
+          <w:instrText xml:space="preserve"> PAGEREF _Toc382769218 \h </w:instrText>
         </w:r>
         <w:r>
           <w:rPr>
@@ -2307,7 +2305,7 @@
           <w:lang w:val="en-US" w:eastAsia="en-US" w:bidi="ar-SA"/>
         </w:rPr>
       </w:pPr>
-      <w:hyperlink w:anchor="_Toc373355589" w:history="1">
+      <w:hyperlink w:anchor="_Toc382769219" w:history="1">
         <w:r>
           <w:rPr>
             <w:rStyle w:val="Hyperlink"/>
@@ -2334,7 +2332,7 @@
             <w:noProof/>
             <w:webHidden/>
           </w:rPr>
-          <w:instrText xml:space="preserve"> PAGEREF _Toc373355589 \h </w:instrText>
+          <w:instrText xml:space="preserve"> PAGEREF _Toc382769219 \h </w:instrText>
         </w:r>
         <w:r>
           <w:rPr>
@@ -2375,7 +2373,7 @@
           <w:lang w:val="en-US" w:eastAsia="en-US" w:bidi="ar-SA"/>
         </w:rPr>
       </w:pPr>
-      <w:hyperlink w:anchor="_Toc373355590" w:history="1">
+      <w:hyperlink w:anchor="_Toc382769220" w:history="1">
         <w:r>
           <w:rPr>
             <w:rStyle w:val="Hyperlink"/>
@@ -2402,7 +2400,7 @@
             <w:noProof/>
             <w:webHidden/>
           </w:rPr>
-          <w:instrText xml:space="preserve"> PAGEREF _Toc373355590 \h </w:instrText>
+          <w:instrText xml:space="preserve"> PAGEREF _Toc382769220 \h </w:instrText>
         </w:r>
         <w:r>
           <w:rPr>
@@ -2443,7 +2441,7 @@
           <w:lang w:val="en-US" w:eastAsia="en-US" w:bidi="ar-SA"/>
         </w:rPr>
       </w:pPr>
-      <w:hyperlink w:anchor="_Toc373355591" w:history="1">
+      <w:hyperlink w:anchor="_Toc382769221" w:history="1">
         <w:r>
           <w:rPr>
             <w:rStyle w:val="Hyperlink"/>
@@ -2470,7 +2468,7 @@
             <w:noProof/>
             <w:webHidden/>
           </w:rPr>
-          <w:instrText xml:space="preserve"> PAGEREF _Toc373355591 \h </w:instrText>
+          <w:instrText xml:space="preserve"> PAGEREF _Toc382769221 \h </w:instrText>
         </w:r>
         <w:r>
           <w:rPr>
@@ -2511,7 +2509,7 @@
           <w:lang w:val="en-US" w:eastAsia="en-US" w:bidi="ar-SA"/>
         </w:rPr>
       </w:pPr>
-      <w:hyperlink w:anchor="_Toc373355592" w:history="1">
+      <w:hyperlink w:anchor="_Toc382769222" w:history="1">
         <w:r>
           <w:rPr>
             <w:rStyle w:val="Hyperlink"/>
@@ -2538,7 +2536,7 @@
             <w:noProof/>
             <w:webHidden/>
           </w:rPr>
-          <w:instrText xml:space="preserve"> PAGEREF _Toc373355592 \h </w:instrText>
+          <w:instrText xml:space="preserve"> PAGEREF _Toc382769222 \h </w:instrText>
         </w:r>
         <w:r>
           <w:rPr>
@@ -2579,7 +2577,7 @@
           <w:lang w:val="en-US" w:eastAsia="en-US" w:bidi="ar-SA"/>
         </w:rPr>
       </w:pPr>
-      <w:hyperlink w:anchor="_Toc373355593" w:history="1">
+      <w:hyperlink w:anchor="_Toc382769223" w:history="1">
         <w:r>
           <w:rPr>
             <w:rStyle w:val="Hyperlink"/>
@@ -2606,7 +2604,7 @@
             <w:noProof/>
             <w:webHidden/>
           </w:rPr>
-          <w:instrText xml:space="preserve"> PAGEREF _Toc373355593 \h </w:instrText>
+          <w:instrText xml:space="preserve"> PAGEREF _Toc382769223 \h </w:instrText>
         </w:r>
         <w:r>
           <w:rPr>
@@ -2647,7 +2645,7 @@
           <w:lang w:val="en-US" w:eastAsia="en-US" w:bidi="ar-SA"/>
         </w:rPr>
       </w:pPr>
-      <w:hyperlink w:anchor="_Toc373355594" w:history="1">
+      <w:hyperlink w:anchor="_Toc382769224" w:history="1">
         <w:r>
           <w:rPr>
             <w:rStyle w:val="Hyperlink"/>
@@ -2674,7 +2672,7 @@
             <w:noProof/>
             <w:webHidden/>
           </w:rPr>
-          <w:instrText xml:space="preserve"> PAGEREF _Toc373355594 \h </w:instrText>
+          <w:instrText xml:space="preserve"> PAGEREF _Toc382769224 \h </w:instrText>
         </w:r>
         <w:r>
           <w:rPr>
@@ -2715,7 +2713,7 @@
           <w:lang w:val="en-US" w:eastAsia="en-US" w:bidi="ar-SA"/>
         </w:rPr>
       </w:pPr>
-      <w:hyperlink w:anchor="_Toc373355595" w:history="1">
+      <w:hyperlink w:anchor="_Toc382769225" w:history="1">
         <w:r>
           <w:rPr>
             <w:rStyle w:val="Hyperlink"/>
@@ -2742,7 +2740,7 @@
             <w:noProof/>
             <w:webHidden/>
           </w:rPr>
-          <w:instrText xml:space="preserve"> PAGEREF _Toc373355595 \h </w:instrText>
+          <w:instrText xml:space="preserve"> PAGEREF _Toc382769225 \h </w:instrText>
         </w:r>
         <w:r>
           <w:rPr>
@@ -2783,7 +2781,7 @@
           <w:lang w:val="en-US" w:eastAsia="en-US" w:bidi="ar-SA"/>
         </w:rPr>
       </w:pPr>
-      <w:hyperlink w:anchor="_Toc373355596" w:history="1">
+      <w:hyperlink w:anchor="_Toc382769226" w:history="1">
         <w:r>
           <w:rPr>
             <w:rStyle w:val="Hyperlink"/>
@@ -2810,7 +2808,7 @@
             <w:noProof/>
             <w:webHidden/>
           </w:rPr>
-          <w:instrText xml:space="preserve"> PAGEREF _Toc373355596 \h </w:instrText>
+          <w:instrText xml:space="preserve"> PAGEREF _Toc382769226 \h </w:instrText>
         </w:r>
         <w:r>
           <w:rPr>
@@ -2851,7 +2849,7 @@
           <w:lang w:val="en-US" w:eastAsia="en-US" w:bidi="ar-SA"/>
         </w:rPr>
       </w:pPr>
-      <w:hyperlink w:anchor="_Toc373355597" w:history="1">
+      <w:hyperlink w:anchor="_Toc382769227" w:history="1">
         <w:r>
           <w:rPr>
             <w:rStyle w:val="Hyperlink"/>
@@ -2878,7 +2876,7 @@
             <w:noProof/>
             <w:webHidden/>
           </w:rPr>
-          <w:instrText xml:space="preserve"> PAGEREF _Toc373355597 \h </w:instrText>
+          <w:instrText xml:space="preserve"> PAGEREF _Toc382769227 \h </w:instrText>
         </w:r>
         <w:r>
           <w:rPr>
@@ -2919,7 +2917,7 @@
           <w:lang w:val="en-US" w:eastAsia="en-US" w:bidi="ar-SA"/>
         </w:rPr>
       </w:pPr>
-      <w:hyperlink w:anchor="_Toc373355598" w:history="1">
+      <w:hyperlink w:anchor="_Toc382769228" w:history="1">
         <w:r>
           <w:rPr>
             <w:rStyle w:val="Hyperlink"/>
@@ -2946,7 +2944,7 @@
             <w:noProof/>
             <w:webHidden/>
           </w:rPr>
-          <w:instrText xml:space="preserve"> PAGEREF _Toc373355598 \h </w:instrText>
+          <w:instrText xml:space="preserve"> PAGEREF _Toc382769228 \h </w:instrText>
         </w:r>
         <w:r>
           <w:rPr>
@@ -2987,7 +2985,7 @@
           <w:lang w:val="en-US" w:eastAsia="en-US" w:bidi="ar-SA"/>
         </w:rPr>
       </w:pPr>
-      <w:hyperlink w:anchor="_Toc373355599" w:history="1">
+      <w:hyperlink w:anchor="_Toc382769229" w:history="1">
         <w:r>
           <w:rPr>
             <w:rStyle w:val="Hyperlink"/>
@@ -3014,7 +3012,7 @@
             <w:noProof/>
             <w:webHidden/>
           </w:rPr>
-          <w:instrText xml:space="preserve"> PAGEREF _Toc373355599 \h </w:instrText>
+          <w:instrText xml:space="preserve"> PAGEREF _Toc382769229 \h </w:instrText>
         </w:r>
         <w:r>
           <w:rPr>
@@ -3055,7 +3053,7 @@
           <w:lang w:val="en-US" w:eastAsia="en-US" w:bidi="ar-SA"/>
         </w:rPr>
       </w:pPr>
-      <w:hyperlink w:anchor="_Toc373355600" w:history="1">
+      <w:hyperlink w:anchor="_Toc382769230" w:history="1">
         <w:r>
           <w:rPr>
             <w:rStyle w:val="Hyperlink"/>
@@ -3082,7 +3080,7 @@
             <w:noProof/>
             <w:webHidden/>
           </w:rPr>
-          <w:instrText xml:space="preserve"> PAGEREF _Toc373355600 \h </w:instrText>
+          <w:instrText xml:space="preserve"> PAGEREF _Toc382769230 \h </w:instrText>
         </w:r>
         <w:r>
           <w:rPr>
@@ -3123,7 +3121,7 @@
           <w:lang w:val="en-US" w:eastAsia="en-US" w:bidi="ar-SA"/>
         </w:rPr>
       </w:pPr>
-      <w:hyperlink w:anchor="_Toc373355601" w:history="1">
+      <w:hyperlink w:anchor="_Toc382769231" w:history="1">
         <w:r>
           <w:rPr>
             <w:rStyle w:val="Hyperlink"/>
@@ -3150,7 +3148,7 @@
             <w:noProof/>
             <w:webHidden/>
           </w:rPr>
-          <w:instrText xml:space="preserve"> PAGEREF _Toc373355601 \h </w:instrText>
+          <w:instrText xml:space="preserve"> PAGEREF _Toc382769231 \h </w:instrText>
         </w:r>
         <w:r>
           <w:rPr>
@@ -3191,7 +3189,7 @@
           <w:lang w:val="en-US" w:eastAsia="en-US" w:bidi="ar-SA"/>
         </w:rPr>
       </w:pPr>
-      <w:hyperlink w:anchor="_Toc373355602" w:history="1">
+      <w:hyperlink w:anchor="_Toc382769232" w:history="1">
         <w:r>
           <w:rPr>
             <w:rStyle w:val="Hyperlink"/>
@@ -3218,7 +3216,7 @@
             <w:noProof/>
             <w:webHidden/>
           </w:rPr>
-          <w:instrText xml:space="preserve"> PAGEREF _Toc373355602 \h </w:instrText>
+          <w:instrText xml:space="preserve"> PAGEREF _Toc382769232 \h </w:instrText>
         </w:r>
         <w:r>
           <w:rPr>
@@ -3259,7 +3257,7 @@
           <w:lang w:val="en-US" w:eastAsia="en-US" w:bidi="ar-SA"/>
         </w:rPr>
       </w:pPr>
-      <w:hyperlink w:anchor="_Toc373355603" w:history="1">
+      <w:hyperlink w:anchor="_Toc382769233" w:history="1">
         <w:r>
           <w:rPr>
             <w:rStyle w:val="Hyperlink"/>
@@ -3286,7 +3284,7 @@
             <w:noProof/>
             <w:webHidden/>
           </w:rPr>
-          <w:instrText xml:space="preserve"> PAGEREF _Toc373355603 \h </w:instrText>
+          <w:instrText xml:space="preserve"> PAGEREF _Toc382769233 \h </w:instrText>
         </w:r>
         <w:r>
           <w:rPr>
@@ -3327,7 +3325,7 @@
           <w:lang w:val="en-US" w:eastAsia="en-US" w:bidi="ar-SA"/>
         </w:rPr>
       </w:pPr>
-      <w:hyperlink w:anchor="_Toc373355604" w:history="1">
+      <w:hyperlink w:anchor="_Toc382769234" w:history="1">
         <w:r>
           <w:rPr>
             <w:rStyle w:val="Hyperlink"/>
@@ -3354,7 +3352,7 @@
             <w:noProof/>
             <w:webHidden/>
           </w:rPr>
-          <w:instrText xml:space="preserve"> PAGEREF _Toc373355604 \h </w:instrText>
+          <w:instrText xml:space="preserve"> PAGEREF _Toc382769234 \h </w:instrText>
         </w:r>
         <w:r>
           <w:rPr>
@@ -3395,7 +3393,7 @@
           <w:lang w:val="en-US" w:eastAsia="en-US" w:bidi="ar-SA"/>
         </w:rPr>
       </w:pPr>
-      <w:hyperlink w:anchor="_Toc373355605" w:history="1">
+      <w:hyperlink w:anchor="_Toc382769235" w:history="1">
         <w:r>
           <w:rPr>
             <w:rStyle w:val="Hyperlink"/>
@@ -3422,7 +3420,7 @@
             <w:noProof/>
             <w:webHidden/>
           </w:rPr>
-          <w:instrText xml:space="preserve"> PAGEREF _Toc373355605 \h </w:instrText>
+          <w:instrText xml:space="preserve"> PAGEREF _Toc382769235 \h </w:instrText>
         </w:r>
         <w:r>
           <w:rPr>
@@ -3463,7 +3461,7 @@
           <w:lang w:val="en-US" w:eastAsia="en-US" w:bidi="ar-SA"/>
         </w:rPr>
       </w:pPr>
-      <w:hyperlink w:anchor="_Toc373355606" w:history="1">
+      <w:hyperlink w:anchor="_Toc382769236" w:history="1">
         <w:r>
           <w:rPr>
             <w:rStyle w:val="Hyperlink"/>
@@ -3490,7 +3488,7 @@
             <w:noProof/>
             <w:webHidden/>
           </w:rPr>
-          <w:instrText xml:space="preserve"> PAGEREF _Toc373355606 \h </w:instrText>
+          <w:instrText xml:space="preserve"> PAGEREF _Toc382769236 \h </w:instrText>
         </w:r>
         <w:r>
           <w:rPr>
@@ -3531,7 +3529,7 @@
           <w:lang w:val="en-US" w:eastAsia="en-US" w:bidi="ar-SA"/>
         </w:rPr>
       </w:pPr>
-      <w:hyperlink w:anchor="_Toc373355607" w:history="1">
+      <w:hyperlink w:anchor="_Toc382769237" w:history="1">
         <w:r>
           <w:rPr>
             <w:rStyle w:val="Hyperlink"/>
@@ -3558,7 +3556,7 @@
             <w:noProof/>
             <w:webHidden/>
           </w:rPr>
-          <w:instrText xml:space="preserve"> PAGEREF _Toc373355607 \h </w:instrText>
+          <w:instrText xml:space="preserve"> PAGEREF _Toc382769237 \h </w:instrText>
         </w:r>
         <w:r>
           <w:rPr>
@@ -3599,7 +3597,7 @@
           <w:lang w:val="en-US" w:eastAsia="en-US" w:bidi="ar-SA"/>
         </w:rPr>
       </w:pPr>
-      <w:hyperlink w:anchor="_Toc373355608" w:history="1">
+      <w:hyperlink w:anchor="_Toc382769238" w:history="1">
         <w:r>
           <w:rPr>
             <w:rStyle w:val="Hyperlink"/>
@@ -3626,7 +3624,7 @@
             <w:noProof/>
             <w:webHidden/>
           </w:rPr>
-          <w:instrText xml:space="preserve"> PAGEREF _Toc373355608 \h </w:instrText>
+          <w:instrText xml:space="preserve"> PAGEREF _Toc382769238 \h </w:instrText>
         </w:r>
         <w:r>
           <w:rPr>
@@ -3667,7 +3665,7 @@
           <w:lang w:val="en-US" w:eastAsia="en-US" w:bidi="ar-SA"/>
         </w:rPr>
       </w:pPr>
-      <w:hyperlink w:anchor="_Toc373355609" w:history="1">
+      <w:hyperlink w:anchor="_Toc382769239" w:history="1">
         <w:r>
           <w:rPr>
             <w:rStyle w:val="Hyperlink"/>
@@ -3694,7 +3692,7 @@
             <w:noProof/>
             <w:webHidden/>
           </w:rPr>
-          <w:instrText xml:space="preserve"> PAGEREF _Toc373355609 \h </w:instrText>
+          <w:instrText xml:space="preserve"> PAGEREF _Toc382769239 \h </w:instrText>
         </w:r>
         <w:r>
           <w:rPr>
@@ -3735,7 +3733,7 @@
           <w:lang w:val="en-US" w:eastAsia="en-US" w:bidi="ar-SA"/>
         </w:rPr>
       </w:pPr>
-      <w:hyperlink w:anchor="_Toc373355610" w:history="1">
+      <w:hyperlink w:anchor="_Toc382769240" w:history="1">
         <w:r>
           <w:rPr>
             <w:rStyle w:val="Hyperlink"/>
@@ -3762,7 +3760,7 @@
             <w:noProof/>
             <w:webHidden/>
           </w:rPr>
-          <w:instrText xml:space="preserve"> PAGEREF _Toc373355610 \h </w:instrText>
+          <w:instrText xml:space="preserve"> PAGEREF _Toc382769240 \h </w:instrText>
         </w:r>
         <w:r>
           <w:rPr>
@@ -3803,7 +3801,7 @@
           <w:lang w:val="en-US" w:eastAsia="en-US" w:bidi="ar-SA"/>
         </w:rPr>
       </w:pPr>
-      <w:hyperlink w:anchor="_Toc373355611" w:history="1">
+      <w:hyperlink w:anchor="_Toc382769241" w:history="1">
         <w:r>
           <w:rPr>
             <w:rStyle w:val="Hyperlink"/>
@@ -3830,7 +3828,7 @@
             <w:noProof/>
             <w:webHidden/>
           </w:rPr>
-          <w:instrText xml:space="preserve"> PAGEREF _Toc373355611 \h </w:instrText>
+          <w:instrText xml:space="preserve"> PAGEREF _Toc382769241 \h </w:instrText>
         </w:r>
         <w:r>
           <w:rPr>
@@ -3871,7 +3869,7 @@
           <w:lang w:val="en-US" w:eastAsia="en-US" w:bidi="ar-SA"/>
         </w:rPr>
       </w:pPr>
-      <w:hyperlink w:anchor="_Toc373355612" w:history="1">
+      <w:hyperlink w:anchor="_Toc382769242" w:history="1">
         <w:r>
           <w:rPr>
             <w:rStyle w:val="Hyperlink"/>
@@ -3898,7 +3896,7 @@
             <w:noProof/>
             <w:webHidden/>
           </w:rPr>
-          <w:instrText xml:space="preserve"> PAGEREF _Toc373355612 \h </w:instrText>
+          <w:instrText xml:space="preserve"> PAGEREF _Toc382769242 \h </w:instrText>
         </w:r>
         <w:r>
           <w:rPr>
@@ -3939,7 +3937,7 @@
           <w:lang w:val="en-US" w:eastAsia="en-US" w:bidi="ar-SA"/>
         </w:rPr>
       </w:pPr>
-      <w:hyperlink w:anchor="_Toc373355613" w:history="1">
+      <w:hyperlink w:anchor="_Toc382769243" w:history="1">
         <w:r>
           <w:rPr>
             <w:rStyle w:val="Hyperlink"/>
@@ -3981,7 +3979,7 @@
             <w:noProof/>
             <w:webHidden/>
           </w:rPr>
-          <w:instrText xml:space="preserve"> PAGEREF _Toc373355613 \h </w:instrText>
+          <w:instrText xml:space="preserve"> PAGEREF _Toc382769243 \h </w:instrText>
         </w:r>
         <w:r>
           <w:rPr>
@@ -4022,7 +4020,7 @@
           <w:lang w:val="en-US" w:eastAsia="en-US" w:bidi="ar-SA"/>
         </w:rPr>
       </w:pPr>
-      <w:hyperlink w:anchor="_Toc373355614" w:history="1">
+      <w:hyperlink w:anchor="_Toc382769244" w:history="1">
         <w:r>
           <w:rPr>
             <w:rStyle w:val="Hyperlink"/>
@@ -4049,7 +4047,7 @@
             <w:noProof/>
             <w:webHidden/>
           </w:rPr>
-          <w:instrText xml:space="preserve"> PAGEREF _Toc373355614 \h </w:instrText>
+          <w:instrText xml:space="preserve"> PAGEREF _Toc382769244 \h </w:instrText>
         </w:r>
         <w:r>
           <w:rPr>
@@ -4090,7 +4088,7 @@
           <w:lang w:val="en-US" w:eastAsia="en-US" w:bidi="ar-SA"/>
         </w:rPr>
       </w:pPr>
-      <w:hyperlink w:anchor="_Toc373355615" w:history="1">
+      <w:hyperlink w:anchor="_Toc382769245" w:history="1">
         <w:r>
           <w:rPr>
             <w:rStyle w:val="Hyperlink"/>
@@ -4117,7 +4115,7 @@
             <w:noProof/>
             <w:webHidden/>
           </w:rPr>
-          <w:instrText xml:space="preserve"> PAGEREF _Toc373355615 \h </w:instrText>
+          <w:instrText xml:space="preserve"> PAGEREF _Toc382769245 \h </w:instrText>
         </w:r>
         <w:r>
           <w:rPr>
@@ -4158,7 +4156,7 @@
           <w:lang w:val="en-US" w:eastAsia="en-US" w:bidi="ar-SA"/>
         </w:rPr>
       </w:pPr>
-      <w:hyperlink w:anchor="_Toc373355616" w:history="1">
+      <w:hyperlink w:anchor="_Toc382769246" w:history="1">
         <w:r>
           <w:rPr>
             <w:rStyle w:val="Hyperlink"/>
@@ -4185,7 +4183,7 @@
             <w:noProof/>
             <w:webHidden/>
           </w:rPr>
-          <w:instrText xml:space="preserve"> PAGEREF _Toc373355616 \h </w:instrText>
+          <w:instrText xml:space="preserve"> PAGEREF _Toc382769246 \h </w:instrText>
         </w:r>
         <w:r>
           <w:rPr>
@@ -4226,7 +4224,7 @@
           <w:lang w:val="en-US" w:eastAsia="en-US" w:bidi="ar-SA"/>
         </w:rPr>
       </w:pPr>
-      <w:hyperlink w:anchor="_Toc373355617" w:history="1">
+      <w:hyperlink w:anchor="_Toc382769247" w:history="1">
         <w:r>
           <w:rPr>
             <w:rStyle w:val="Hyperlink"/>
@@ -4253,7 +4251,7 @@
             <w:noProof/>
             <w:webHidden/>
           </w:rPr>
-          <w:instrText xml:space="preserve"> PAGEREF _Toc373355617 \h </w:instrText>
+          <w:instrText xml:space="preserve"> PAGEREF _Toc382769247 \h </w:instrText>
         </w:r>
         <w:r>
           <w:rPr>
@@ -4294,13 +4292,13 @@
           <w:lang w:val="en-US" w:eastAsia="en-US" w:bidi="ar-SA"/>
         </w:rPr>
       </w:pPr>
-      <w:hyperlink w:anchor="_Toc373355618" w:history="1">
+      <w:hyperlink w:anchor="_Toc382769248" w:history="1">
         <w:r>
           <w:rPr>
             <w:rStyle w:val="Hyperlink"/>
             <w:noProof/>
           </w:rPr>
-          <w:t>Script Editor</w:t>
+          <w:t>Coda Script</w:t>
         </w:r>
         <w:r>
           <w:rPr>
@@ -4321,7 +4319,7 @@
             <w:noProof/>
             <w:webHidden/>
           </w:rPr>
-          <w:instrText xml:space="preserve"> PAGEREF _Toc373355618 \h </w:instrText>
+          <w:instrText xml:space="preserve"> PAGEREF _Toc382769248 \h </w:instrText>
         </w:r>
         <w:r>
           <w:rPr>
@@ -4354,7 +4352,7 @@
     </w:p>
     <w:p>
       <w:pPr>
-        <w:pStyle w:val="TOC3"/>
+        <w:pStyle w:val="TOC2"/>
         <w:rPr>
           <w:rFonts w:asciiTheme="minorHAnsi" w:eastAsiaTheme="minorEastAsia" w:hAnsiTheme="minorHAnsi" w:cstheme="minorBidi"/>
           <w:noProof/>
@@ -4362,13 +4360,13 @@
           <w:lang w:val="en-US" w:eastAsia="en-US" w:bidi="ar-SA"/>
         </w:rPr>
       </w:pPr>
-      <w:hyperlink w:anchor="_Toc373355619" w:history="1">
+      <w:hyperlink w:anchor="_Toc382769249" w:history="1">
         <w:r>
           <w:rPr>
             <w:rStyle w:val="Hyperlink"/>
             <w:noProof/>
           </w:rPr>
-          <w:t>IntelliSense</w:t>
+          <w:t>Script Editor</w:t>
         </w:r>
         <w:r>
           <w:rPr>
@@ -4389,7 +4387,7 @@
             <w:noProof/>
             <w:webHidden/>
           </w:rPr>
-          <w:instrText xml:space="preserve"> PAGEREF _Toc373355619 \h </w:instrText>
+          <w:instrText xml:space="preserve"> PAGEREF _Toc382769249 \h </w:instrText>
         </w:r>
         <w:r>
           <w:rPr>
@@ -4409,7 +4407,7 @@
             <w:noProof/>
             <w:webHidden/>
           </w:rPr>
-          <w:t>34</w:t>
+          <w:t>28</w:t>
         </w:r>
         <w:r>
           <w:rPr>
@@ -4430,13 +4428,13 @@
           <w:lang w:val="en-US" w:eastAsia="en-US" w:bidi="ar-SA"/>
         </w:rPr>
       </w:pPr>
-      <w:hyperlink w:anchor="_Toc373355620" w:history="1">
+      <w:hyperlink w:anchor="_Toc382769250" w:history="1">
         <w:r>
           <w:rPr>
             <w:rStyle w:val="Hyperlink"/>
             <w:noProof/>
           </w:rPr>
-          <w:t>Code Snippet Manager</w:t>
+          <w:t>IntelliSense</w:t>
         </w:r>
         <w:r>
           <w:rPr>
@@ -4457,7 +4455,7 @@
             <w:noProof/>
             <w:webHidden/>
           </w:rPr>
-          <w:instrText xml:space="preserve"> PAGEREF _Toc373355620 \h </w:instrText>
+          <w:instrText xml:space="preserve"> PAGEREF _Toc382769250 \h </w:instrText>
         </w:r>
         <w:r>
           <w:rPr>
@@ -4477,7 +4475,7 @@
             <w:noProof/>
             <w:webHidden/>
           </w:rPr>
-          <w:t>36</w:t>
+          <w:t>34</w:t>
         </w:r>
         <w:r>
           <w:rPr>
@@ -4498,13 +4496,13 @@
           <w:lang w:val="en-US" w:eastAsia="en-US" w:bidi="ar-SA"/>
         </w:rPr>
       </w:pPr>
-      <w:hyperlink w:anchor="_Toc373355621" w:history="1">
+      <w:hyperlink w:anchor="_Toc382769251" w:history="1">
         <w:r>
           <w:rPr>
             <w:rStyle w:val="Hyperlink"/>
             <w:noProof/>
           </w:rPr>
-          <w:t>Script Validator</w:t>
+          <w:t>Code Snippet Manager</w:t>
         </w:r>
         <w:r>
           <w:rPr>
@@ -4525,7 +4523,7 @@
             <w:noProof/>
             <w:webHidden/>
           </w:rPr>
-          <w:instrText xml:space="preserve"> PAGEREF _Toc373355621 \h </w:instrText>
+          <w:instrText xml:space="preserve"> PAGEREF _Toc382769251 \h </w:instrText>
         </w:r>
         <w:r>
           <w:rPr>
@@ -4545,7 +4543,7 @@
             <w:noProof/>
             <w:webHidden/>
           </w:rPr>
-          <w:t>38</w:t>
+          <w:t>36</w:t>
         </w:r>
         <w:r>
           <w:rPr>
@@ -4566,13 +4564,13 @@
           <w:lang w:val="en-US" w:eastAsia="en-US" w:bidi="ar-SA"/>
         </w:rPr>
       </w:pPr>
-      <w:hyperlink w:anchor="_Toc373355622" w:history="1">
+      <w:hyperlink w:anchor="_Toc382769252" w:history="1">
         <w:r>
           <w:rPr>
             <w:rStyle w:val="Hyperlink"/>
             <w:noProof/>
           </w:rPr>
-          <w:t>Pre-processor</w:t>
+          <w:t>Script Validator</w:t>
         </w:r>
         <w:r>
           <w:rPr>
@@ -4593,7 +4591,7 @@
             <w:noProof/>
             <w:webHidden/>
           </w:rPr>
-          <w:instrText xml:space="preserve"> PAGEREF _Toc373355622 \h </w:instrText>
+          <w:instrText xml:space="preserve"> PAGEREF _Toc382769252 \h </w:instrText>
         </w:r>
         <w:r>
           <w:rPr>
@@ -4634,13 +4632,13 @@
           <w:lang w:val="en-US" w:eastAsia="en-US" w:bidi="ar-SA"/>
         </w:rPr>
       </w:pPr>
-      <w:hyperlink w:anchor="_Toc373355623" w:history="1">
+      <w:hyperlink w:anchor="_Toc382769253" w:history="1">
         <w:r>
           <w:rPr>
             <w:rStyle w:val="Hyperlink"/>
             <w:noProof/>
           </w:rPr>
-          <w:t>Shortcut Keys</w:t>
+          <w:t>Pre-processor</w:t>
         </w:r>
         <w:r>
           <w:rPr>
@@ -4661,7 +4659,7 @@
             <w:noProof/>
             <w:webHidden/>
           </w:rPr>
-          <w:instrText xml:space="preserve"> PAGEREF _Toc373355623 \h </w:instrText>
+          <w:instrText xml:space="preserve"> PAGEREF _Toc382769253 \h </w:instrText>
         </w:r>
         <w:r>
           <w:rPr>
@@ -4681,7 +4679,7 @@
             <w:noProof/>
             <w:webHidden/>
           </w:rPr>
-          <w:t>41</w:t>
+          <w:t>38</w:t>
         </w:r>
         <w:r>
           <w:rPr>
@@ -4702,13 +4700,13 @@
           <w:lang w:val="en-US" w:eastAsia="en-US" w:bidi="ar-SA"/>
         </w:rPr>
       </w:pPr>
-      <w:hyperlink w:anchor="_Toc373355624" w:history="1">
+      <w:hyperlink w:anchor="_Toc382769254" w:history="1">
         <w:r>
           <w:rPr>
             <w:rStyle w:val="Hyperlink"/>
             <w:noProof/>
           </w:rPr>
-          <w:t>Resource Location</w:t>
+          <w:t>Shortcut Keys</w:t>
         </w:r>
         <w:r>
           <w:rPr>
@@ -4729,7 +4727,7 @@
             <w:noProof/>
             <w:webHidden/>
           </w:rPr>
-          <w:instrText xml:space="preserve"> PAGEREF _Toc373355624 \h </w:instrText>
+          <w:instrText xml:space="preserve"> PAGEREF _Toc382769254 \h </w:instrText>
         </w:r>
         <w:r>
           <w:rPr>
@@ -4749,7 +4747,7 @@
             <w:noProof/>
             <w:webHidden/>
           </w:rPr>
-          <w:t>43</w:t>
+          <w:t>41</w:t>
         </w:r>
         <w:r>
           <w:rPr>
@@ -4762,7 +4760,7 @@
     </w:p>
     <w:p>
       <w:pPr>
-        <w:pStyle w:val="TOC2"/>
+        <w:pStyle w:val="TOC3"/>
         <w:rPr>
           <w:rFonts w:asciiTheme="minorHAnsi" w:eastAsiaTheme="minorEastAsia" w:hAnsiTheme="minorHAnsi" w:cstheme="minorBidi"/>
           <w:noProof/>
@@ -4770,13 +4768,13 @@
           <w:lang w:val="en-US" w:eastAsia="en-US" w:bidi="ar-SA"/>
         </w:rPr>
       </w:pPr>
-      <w:hyperlink w:anchor="_Toc373355625" w:history="1">
+      <w:hyperlink w:anchor="_Toc382769255" w:history="1">
         <w:r>
           <w:rPr>
             <w:rStyle w:val="Hyperlink"/>
             <w:noProof/>
           </w:rPr>
-          <w:t>Centralized Use Info Listing</w:t>
+          <w:t>Resource Location</w:t>
         </w:r>
         <w:r>
           <w:rPr>
@@ -4797,7 +4795,7 @@
             <w:noProof/>
             <w:webHidden/>
           </w:rPr>
-          <w:instrText xml:space="preserve"> PAGEREF _Toc373355625 \h </w:instrText>
+          <w:instrText xml:space="preserve"> PAGEREF _Toc382769255 \h </w:instrText>
         </w:r>
         <w:r>
           <w:rPr>
@@ -4817,7 +4815,7 @@
             <w:noProof/>
             <w:webHidden/>
           </w:rPr>
-          <w:t>44</w:t>
+          <w:t>43</w:t>
         </w:r>
         <w:r>
           <w:rPr>
@@ -4838,13 +4836,13 @@
           <w:lang w:val="en-US" w:eastAsia="en-US" w:bidi="ar-SA"/>
         </w:rPr>
       </w:pPr>
-      <w:hyperlink w:anchor="_Toc373355626" w:history="1">
+      <w:hyperlink w:anchor="_Toc382769256" w:history="1">
         <w:r>
           <w:rPr>
             <w:rStyle w:val="Hyperlink"/>
             <w:noProof/>
           </w:rPr>
-          <w:t>Batch Reference Editor</w:t>
+          <w:t>Centralized Use Info Listing</w:t>
         </w:r>
         <w:r>
           <w:rPr>
@@ -4865,7 +4863,7 @@
             <w:noProof/>
             <w:webHidden/>
           </w:rPr>
-          <w:instrText xml:space="preserve"> PAGEREF _Toc373355626 \h </w:instrText>
+          <w:instrText xml:space="preserve"> PAGEREF _Toc382769256 \h </w:instrText>
         </w:r>
         <w:r>
           <w:rPr>
@@ -4898,7 +4896,7 @@
     </w:p>
     <w:p>
       <w:pPr>
-        <w:pStyle w:val="TOC3"/>
+        <w:pStyle w:val="TOC2"/>
         <w:rPr>
           <w:rFonts w:asciiTheme="minorHAnsi" w:eastAsiaTheme="minorEastAsia" w:hAnsiTheme="minorHAnsi" w:cstheme="minorBidi"/>
           <w:noProof/>
@@ -4906,13 +4904,13 @@
           <w:lang w:val="en-US" w:eastAsia="en-US" w:bidi="ar-SA"/>
         </w:rPr>
       </w:pPr>
-      <w:hyperlink w:anchor="_Toc373355627" w:history="1">
+      <w:hyperlink w:anchor="_Toc382769257" w:history="1">
         <w:r>
           <w:rPr>
             <w:rStyle w:val="Hyperlink"/>
             <w:noProof/>
           </w:rPr>
-          <w:t>Usage</w:t>
+          <w:t>Batch Reference Editor</w:t>
         </w:r>
         <w:r>
           <w:rPr>
@@ -4933,7 +4931,7 @@
             <w:noProof/>
             <w:webHidden/>
           </w:rPr>
-          <w:instrText xml:space="preserve"> PAGEREF _Toc373355627 \h </w:instrText>
+          <w:instrText xml:space="preserve"> PAGEREF _Toc382769257 \h </w:instrText>
         </w:r>
         <w:r>
           <w:rPr>
@@ -4953,7 +4951,7 @@
             <w:noProof/>
             <w:webHidden/>
           </w:rPr>
-          <w:t>46</w:t>
+          <w:t>45</w:t>
         </w:r>
         <w:r>
           <w:rPr>
@@ -4966,7 +4964,7 @@
     </w:p>
     <w:p>
       <w:pPr>
-        <w:pStyle w:val="TOC2"/>
+        <w:pStyle w:val="TOC3"/>
         <w:rPr>
           <w:rFonts w:asciiTheme="minorHAnsi" w:eastAsiaTheme="minorEastAsia" w:hAnsiTheme="minorHAnsi" w:cstheme="minorBidi"/>
           <w:noProof/>
@@ -4974,13 +4972,13 @@
           <w:lang w:val="en-US" w:eastAsia="en-US" w:bidi="ar-SA"/>
         </w:rPr>
       </w:pPr>
-      <w:hyperlink w:anchor="_Toc373355628" w:history="1">
+      <w:hyperlink w:anchor="_Toc382769258" w:history="1">
         <w:r>
           <w:rPr>
             <w:rStyle w:val="Hyperlink"/>
             <w:noProof/>
           </w:rPr>
-          <w:t>Tag Browser</w:t>
+          <w:t>Usage</w:t>
         </w:r>
         <w:r>
           <w:rPr>
@@ -5001,7 +4999,7 @@
             <w:noProof/>
             <w:webHidden/>
           </w:rPr>
-          <w:instrText xml:space="preserve"> PAGEREF _Toc373355628 \h </w:instrText>
+          <w:instrText xml:space="preserve"> PAGEREF _Toc382769258 \h </w:instrText>
         </w:r>
         <w:r>
           <w:rPr>
@@ -5021,7 +5019,7 @@
             <w:noProof/>
             <w:webHidden/>
           </w:rPr>
-          <w:t>47</w:t>
+          <w:t>46</w:t>
         </w:r>
         <w:r>
           <w:rPr>
@@ -5034,7 +5032,7 @@
     </w:p>
     <w:p>
       <w:pPr>
-        <w:pStyle w:val="TOC3"/>
+        <w:pStyle w:val="TOC2"/>
         <w:rPr>
           <w:rFonts w:asciiTheme="minorHAnsi" w:eastAsiaTheme="minorEastAsia" w:hAnsiTheme="minorHAnsi" w:cstheme="minorBidi"/>
           <w:noProof/>
@@ -5042,13 +5040,13 @@
           <w:lang w:val="en-US" w:eastAsia="en-US" w:bidi="ar-SA"/>
         </w:rPr>
       </w:pPr>
-      <w:hyperlink w:anchor="_Toc373355629" w:history="1">
+      <w:hyperlink w:anchor="_Toc382769259" w:history="1">
         <w:r>
           <w:rPr>
             <w:rStyle w:val="Hyperlink"/>
             <w:noProof/>
           </w:rPr>
-          <w:t>Usage</w:t>
+          <w:t>Tag Browser</w:t>
         </w:r>
         <w:r>
           <w:rPr>
@@ -5069,7 +5067,7 @@
             <w:noProof/>
             <w:webHidden/>
           </w:rPr>
-          <w:instrText xml:space="preserve"> PAGEREF _Toc373355629 \h </w:instrText>
+          <w:instrText xml:space="preserve"> PAGEREF _Toc382769259 \h </w:instrText>
         </w:r>
         <w:r>
           <w:rPr>
@@ -5089,7 +5087,7 @@
             <w:noProof/>
             <w:webHidden/>
           </w:rPr>
-          <w:t>48</w:t>
+          <w:t>47</w:t>
         </w:r>
         <w:r>
           <w:rPr>
@@ -5102,7 +5100,7 @@
     </w:p>
     <w:p>
       <w:pPr>
-        <w:pStyle w:val="TOC1"/>
+        <w:pStyle w:val="TOC3"/>
         <w:rPr>
           <w:rFonts w:asciiTheme="minorHAnsi" w:eastAsiaTheme="minorEastAsia" w:hAnsiTheme="minorHAnsi" w:cstheme="minorBidi"/>
           <w:noProof/>
@@ -5110,12 +5108,80 @@
           <w:lang w:val="en-US" w:eastAsia="en-US" w:bidi="ar-SA"/>
         </w:rPr>
       </w:pPr>
-      <w:hyperlink w:anchor="_Toc373355630" w:history="1">
+      <w:hyperlink w:anchor="_Toc382769260" w:history="1">
         <w:r>
           <w:rPr>
             <w:rStyle w:val="Hyperlink"/>
             <w:noProof/>
           </w:rPr>
+          <w:t>Usage</w:t>
+        </w:r>
+        <w:r>
+          <w:rPr>
+            <w:noProof/>
+            <w:webHidden/>
+          </w:rPr>
+          <w:tab/>
+        </w:r>
+        <w:r>
+          <w:rPr>
+            <w:noProof/>
+            <w:webHidden/>
+          </w:rPr>
+          <w:fldChar w:fldCharType="begin"/>
+        </w:r>
+        <w:r>
+          <w:rPr>
+            <w:noProof/>
+            <w:webHidden/>
+          </w:rPr>
+          <w:instrText xml:space="preserve"> PAGEREF _Toc382769260 \h </w:instrText>
+        </w:r>
+        <w:r>
+          <w:rPr>
+            <w:noProof/>
+            <w:webHidden/>
+          </w:rPr>
+        </w:r>
+        <w:r>
+          <w:rPr>
+            <w:noProof/>
+            <w:webHidden/>
+          </w:rPr>
+          <w:fldChar w:fldCharType="separate"/>
+        </w:r>
+        <w:r>
+          <w:rPr>
+            <w:noProof/>
+            <w:webHidden/>
+          </w:rPr>
+          <w:t>48</w:t>
+        </w:r>
+        <w:r>
+          <w:rPr>
+            <w:noProof/>
+            <w:webHidden/>
+          </w:rPr>
+          <w:fldChar w:fldCharType="end"/>
+        </w:r>
+      </w:hyperlink>
+    </w:p>
+    <w:p>
+      <w:pPr>
+        <w:pStyle w:val="TOC1"/>
+        <w:rPr>
+          <w:rFonts w:asciiTheme="minorHAnsi" w:eastAsiaTheme="minorEastAsia" w:hAnsiTheme="minorHAnsi" w:cstheme="minorBidi"/>
+          <w:noProof/>
+          <w:kern w:val="0"/>
+          <w:lang w:val="en-US" w:eastAsia="en-US" w:bidi="ar-SA"/>
+        </w:rPr>
+      </w:pPr>
+      <w:hyperlink w:anchor="_Toc382769261" w:history="1">
+        <w:r>
+          <w:rPr>
+            <w:rStyle w:val="Hyperlink"/>
+            <w:noProof/>
+          </w:rPr>
           <w:t>Plugin Inter-Op API</w:t>
         </w:r>
         <w:r>
@@ -5137,7 +5203,7 @@
             <w:noProof/>
             <w:webHidden/>
           </w:rPr>
-          <w:instrText xml:space="preserve"> PAGEREF _Toc373355630 \h </w:instrText>
+          <w:instrText xml:space="preserve"> PAGEREF _Toc382769261 \h </w:instrText>
         </w:r>
         <w:r>
           <w:rPr>
@@ -5177,38 +5243,40 @@
       <w:pPr>
         <w:pStyle w:val="Heading1"/>
       </w:pPr>
-      <w:bookmarkStart w:id="1" w:name="__RefHeading__2178_880371398"/>
-      <w:bookmarkStart w:id="2" w:name="_Toc373355556"/>
+      <w:bookmarkStart w:id="0" w:name="__RefHeading__2178_880371398"/>
+      <w:bookmarkStart w:id="1" w:name="_Toc382769186"/>
+      <w:bookmarkEnd w:id="0"/>
+      <w:r>
+        <w:t>Introduction</w:t>
+      </w:r>
       <w:bookmarkEnd w:id="1"/>
-      <w:r>
-        <w:t>Introduction</w:t>
-      </w:r>
+    </w:p>
+    <w:p>
+      <w:r>
+        <w:t xml:space="preserve">The Construction Set Extender is an OBSE plugin that enhances the TES4 Construction Set by fixing various bugs and adding new tools. </w:t>
+      </w:r>
+      <w:r>
+        <w:t>T</w:t>
+      </w:r>
+      <w:r>
+        <w:t>he CSE c</w:t>
+      </w:r>
+      <w:r>
+        <w:t>an be used to create any plugin and it doesn’t add any dependencies to them.</w:t>
+      </w:r>
+    </w:p>
+    <w:p>
+      <w:pPr>
+        <w:pStyle w:val="Heading1"/>
+      </w:pPr>
+      <w:bookmarkStart w:id="2" w:name="__RefHeading__2180_880371398"/>
+      <w:bookmarkStart w:id="3" w:name="_Toc382769187"/>
       <w:bookmarkEnd w:id="2"/>
-    </w:p>
-    <w:p>
-      <w:r>
-        <w:t xml:space="preserve">The Construction Set Extender is an OBSE plugin that enhances the TES4 Construction Set by fixing various bugs and adding new tools. </w:t>
-      </w:r>
-      <w:r>
-        <w:t>T</w:t>
-      </w:r>
-      <w:r>
-        <w:t>he CSE c</w:t>
-      </w:r>
-      <w:r>
-        <w:t>an be used to create any plugin and it doesn’t add any dependencies to them.</w:t>
-      </w:r>
-    </w:p>
-    <w:p>
-      <w:pPr>
-        <w:pStyle w:val="Heading1"/>
-      </w:pPr>
-      <w:bookmarkStart w:id="3" w:name="__RefHeading__2180_880371398"/>
-      <w:bookmarkStart w:id="4" w:name="_Toc373355557"/>
+      <w:r>
+        <w:t>Enhancements</w:t>
+      </w:r>
+      <w:bookmarkStart w:id="4" w:name="_GoBack"/>
       <w:bookmarkEnd w:id="3"/>
-      <w:r>
-        <w:t>Enhancements</w:t>
-      </w:r>
       <w:bookmarkEnd w:id="4"/>
     </w:p>
     <w:p>
@@ -5216,7 +5284,7 @@
         <w:pStyle w:val="Heading2"/>
       </w:pPr>
       <w:bookmarkStart w:id="5" w:name="__RefHeading__2182_880371398"/>
-      <w:bookmarkStart w:id="6" w:name="_Toc373355558"/>
+      <w:bookmarkStart w:id="6" w:name="_Toc382769188"/>
       <w:bookmarkEnd w:id="5"/>
       <w:r>
         <w:t>Handling of Plugins and Masters</w:t>
@@ -5228,7 +5296,7 @@
         <w:pStyle w:val="Heading4"/>
       </w:pPr>
       <w:bookmarkStart w:id="7" w:name="__RefHeading__2184_880371398"/>
-      <w:bookmarkStart w:id="8" w:name="_Toc373355559"/>
+      <w:bookmarkStart w:id="8" w:name="_Toc382769189"/>
       <w:bookmarkEnd w:id="7"/>
       <w:r>
         <w:t>Creation and Modification of Master Files:</w:t>
@@ -5248,7 +5316,7 @@
         <w:pStyle w:val="Heading4"/>
       </w:pPr>
       <w:bookmarkStart w:id="9" w:name="__RefHeading__2186_880371398"/>
-      <w:bookmarkStart w:id="10" w:name="_Toc373355560"/>
+      <w:bookmarkStart w:id="10" w:name="_Toc382769190"/>
       <w:bookmarkEnd w:id="9"/>
       <w:r>
         <w:t>Modification of Master File Header Data:</w:t>
@@ -5268,7 +5336,7 @@
         <w:pStyle w:val="Heading4"/>
       </w:pPr>
       <w:bookmarkStart w:id="11" w:name="__RefHeading__2188_880371398"/>
-      <w:bookmarkStart w:id="12" w:name="_Toc373355561"/>
+      <w:bookmarkStart w:id="12" w:name="_Toc382769191"/>
       <w:bookmarkEnd w:id="11"/>
       <w:r>
         <w:t>Removal of the Need for Mod De-isolation:</w:t>
@@ -5288,7 +5356,7 @@
         <w:pStyle w:val="Heading4"/>
       </w:pPr>
       <w:bookmarkStart w:id="13" w:name="__RefHeading__2190_880371398"/>
-      <w:bookmarkStart w:id="14" w:name="_Toc373355562"/>
+      <w:bookmarkStart w:id="14" w:name="_Toc382769192"/>
       <w:bookmarkEnd w:id="13"/>
       <w:r>
         <w:t>Saving Plugins as ESM Files:</w:t>
@@ -5308,7 +5376,7 @@
         <w:pStyle w:val="Heading4"/>
       </w:pPr>
       <w:bookmarkStart w:id="15" w:name="__RefHeading__2192_880371398"/>
-      <w:bookmarkStart w:id="16" w:name="_Toc373355563"/>
+      <w:bookmarkStart w:id="16" w:name="_Toc382769193"/>
       <w:bookmarkEnd w:id="15"/>
       <w:r>
         <w:t>Save As Option:</w:t>
@@ -5328,7 +5396,7 @@
         <w:pStyle w:val="Heading4"/>
       </w:pPr>
       <w:bookmarkStart w:id="17" w:name="__RefHeading__2194_880371398"/>
-      <w:bookmarkStart w:id="18" w:name="_Toc373355564"/>
+      <w:bookmarkStart w:id="18" w:name="_Toc382769194"/>
       <w:bookmarkEnd w:id="17"/>
       <w:r>
         <w:t>Timestamp Preservation:</w:t>
@@ -5349,7 +5417,7 @@
       <w:pPr>
         <w:pStyle w:val="Heading4"/>
       </w:pPr>
-      <w:bookmarkStart w:id="20" w:name="_Toc373355565"/>
+      <w:bookmarkStart w:id="20" w:name="_Toc382769195"/>
       <w:r>
         <w:lastRenderedPageBreak/>
         <w:t>Automatic Backup Creation:</w:t>
@@ -5369,7 +5437,7 @@
         <w:pStyle w:val="Heading2"/>
       </w:pPr>
       <w:bookmarkStart w:id="21" w:name="__RefHeading__2198_880371398"/>
-      <w:bookmarkStart w:id="22" w:name="_Toc373355566"/>
+      <w:bookmarkStart w:id="22" w:name="_Toc382769196"/>
       <w:bookmarkEnd w:id="21"/>
       <w:r>
         <w:t>Work-flow Improvements</w:t>
@@ -5381,7 +5449,7 @@
         <w:pStyle w:val="Heading4"/>
       </w:pPr>
       <w:bookmarkStart w:id="23" w:name="__RefHeading__2200_880371398"/>
-      <w:bookmarkStart w:id="24" w:name="_Toc373355567"/>
+      <w:bookmarkStart w:id="24" w:name="_Toc382769197"/>
       <w:bookmarkEnd w:id="23"/>
       <w:r>
         <w:t>Start-up Options:</w:t>
@@ -5459,7 +5527,7 @@
       <w:pPr>
         <w:pStyle w:val="Heading4"/>
       </w:pPr>
-      <w:bookmarkStart w:id="26" w:name="_Toc373355568"/>
+      <w:bookmarkStart w:id="26" w:name="_Toc382769198"/>
       <w:r>
         <w:t>Workspaces:</w:t>
       </w:r>
@@ -5495,7 +5563,7 @@
         <w:pStyle w:val="Heading5"/>
       </w:pPr>
       <w:bookmarkStart w:id="27" w:name="__RefHeading__2204_880371398"/>
-      <w:bookmarkStart w:id="28" w:name="_Toc373355569"/>
+      <w:bookmarkStart w:id="28" w:name="_Toc382769199"/>
       <w:bookmarkEnd w:id="27"/>
       <w:r>
         <w:t>Setting up a Custom Workspace</w:t>
@@ -5555,7 +5623,7 @@
         <w:pStyle w:val="Heading4"/>
       </w:pPr>
       <w:bookmarkStart w:id="29" w:name="__RefHeading__2206_880371398"/>
-      <w:bookmarkStart w:id="30" w:name="_Toc373355570"/>
+      <w:bookmarkStart w:id="30" w:name="_Toc382769200"/>
       <w:bookmarkEnd w:id="29"/>
       <w:r>
         <w:t>Console:</w:t>
@@ -5860,7 +5928,7 @@
         <w:pStyle w:val="Heading4"/>
       </w:pPr>
       <w:bookmarkStart w:id="31" w:name="__RefHeading__2208_880371398"/>
-      <w:bookmarkStart w:id="32" w:name="_Toc373355571"/>
+      <w:bookmarkStart w:id="32" w:name="_Toc382769201"/>
       <w:bookmarkEnd w:id="31"/>
       <w:r>
         <w:t>Enhanced Asset Selection:</w:t>
@@ -6141,7 +6209,7 @@
       <w:pPr>
         <w:pStyle w:val="Heading4"/>
       </w:pPr>
-      <w:bookmarkStart w:id="33" w:name="_Toc373355572"/>
+      <w:bookmarkStart w:id="33" w:name="_Toc382769202"/>
       <w:r>
         <w:t>Context Menu Tools:</w:t>
       </w:r>
@@ -6351,7 +6419,7 @@
         <w:pStyle w:val="Heading4"/>
       </w:pPr>
       <w:bookmarkStart w:id="34" w:name="__RefHeading__2242_880371398"/>
-      <w:bookmarkStart w:id="35" w:name="_Toc373355573"/>
+      <w:bookmarkStart w:id="35" w:name="_Toc382769203"/>
       <w:bookmarkEnd w:id="34"/>
       <w:r>
         <w:t>Batch Copy Eyes/Hair:</w:t>
@@ -6403,7 +6471,7 @@
         <w:pStyle w:val="Heading4"/>
       </w:pPr>
       <w:bookmarkStart w:id="36" w:name="__RefHeading__2244_880371398"/>
-      <w:bookmarkStart w:id="37" w:name="_Toc373355574"/>
+      <w:bookmarkStart w:id="37" w:name="_Toc382769204"/>
       <w:bookmarkEnd w:id="36"/>
       <w:r>
         <w:t>FaceGen Editing:</w:t>
@@ -6425,7 +6493,7 @@
       <w:pPr>
         <w:pStyle w:val="Heading4"/>
       </w:pPr>
-      <w:bookmarkStart w:id="38" w:name="_Toc373355575"/>
+      <w:bookmarkStart w:id="38" w:name="_Toc382769205"/>
       <w:r>
         <w:t>Re</w:t>
       </w:r>
@@ -6449,7 +6517,7 @@
       <w:pPr>
         <w:pStyle w:val="Heading4"/>
       </w:pPr>
-      <w:bookmarkStart w:id="39" w:name="_Toc373355576"/>
+      <w:bookmarkStart w:id="39" w:name="_Toc382769206"/>
       <w:r>
         <w:t>LOD Texture Generator:</w:t>
       </w:r>
@@ -6529,7 +6597,7 @@
       <w:pPr>
         <w:pStyle w:val="Heading4"/>
       </w:pPr>
-      <w:bookmarkStart w:id="40" w:name="_Toc373355577"/>
+      <w:bookmarkStart w:id="40" w:name="_Toc382769207"/>
       <w:r>
         <w:t>Live Change Log:</w:t>
       </w:r>
@@ -6615,7 +6683,7 @@
       <w:pPr>
         <w:pStyle w:val="Heading4"/>
       </w:pPr>
-      <w:bookmarkStart w:id="41" w:name="_Toc373355578"/>
+      <w:bookmarkStart w:id="41" w:name="_Toc382769208"/>
       <w:r>
         <w:t>Script Compiler:</w:t>
       </w:r>
@@ -6658,7 +6726,7 @@
       <w:pPr>
         <w:pStyle w:val="Heading4"/>
       </w:pPr>
-      <w:bookmarkStart w:id="42" w:name="_Toc373355579"/>
+      <w:bookmarkStart w:id="42" w:name="_Toc382769209"/>
       <w:r>
         <w:t>Quick Look-up Editor ID:</w:t>
       </w:r>
@@ -6676,7 +6744,7 @@
       <w:pPr>
         <w:pStyle w:val="Heading4"/>
       </w:pPr>
-      <w:bookmarkStart w:id="43" w:name="_Toc373355580"/>
+      <w:bookmarkStart w:id="43" w:name="_Toc382769210"/>
       <w:r>
         <w:t>Global Script Creation:</w:t>
       </w:r>
@@ -6695,7 +6763,7 @@
         <w:pStyle w:val="Heading4"/>
       </w:pPr>
       <w:bookmarkStart w:id="44" w:name="_Enhanced_Response_Editor:"/>
-      <w:bookmarkStart w:id="45" w:name="_Toc373355581"/>
+      <w:bookmarkStart w:id="45" w:name="_Toc382769211"/>
       <w:bookmarkEnd w:id="44"/>
       <w:r>
         <w:lastRenderedPageBreak/>
@@ -6847,7 +6915,13 @@
         <w:t>h</w:t>
       </w:r>
       <w:r>
-        <w:t xml:space="preserve"> animation is played in a NPC edit dialog, if one if open. The playback delay textbox can be used to specify the time delay, in milliseconds, between the voice file’s playback and the lip sync</w:t>
+        <w:t xml:space="preserve"> animation is played in a NPC edit dialog, if one i</w:t>
+      </w:r>
+      <w:r>
+        <w:t>s</w:t>
+      </w:r>
+      <w:r>
+        <w:t xml:space="preserve"> open. The playback delay textbox can be used to specify the time delay, in milliseconds, between the voice file’s playback and the lip sync</w:t>
       </w:r>
       <w:r>
         <w:t>h</w:t>
@@ -6863,7 +6937,7 @@
       <w:pPr>
         <w:pStyle w:val="Heading4"/>
       </w:pPr>
-      <w:bookmarkStart w:id="46" w:name="_Toc373355582"/>
+      <w:bookmarkStart w:id="46" w:name="_Toc382769212"/>
       <w:r>
         <w:t>Object Window:</w:t>
       </w:r>
@@ -6994,7 +7068,7 @@
         <w:pStyle w:val="Heading4"/>
       </w:pPr>
       <w:bookmarkStart w:id="47" w:name="__RefHeading__2256_880371398"/>
-      <w:bookmarkStart w:id="48" w:name="_Toc373355583"/>
+      <w:bookmarkStart w:id="48" w:name="_Toc382769213"/>
       <w:bookmarkEnd w:id="47"/>
       <w:r>
         <w:t>Cell View Window:</w:t>
@@ -7207,7 +7281,7 @@
         <w:pStyle w:val="Heading4"/>
       </w:pPr>
       <w:bookmarkStart w:id="49" w:name="__RefHeading__2258_880371398"/>
-      <w:bookmarkStart w:id="50" w:name="_Toc373355584"/>
+      <w:bookmarkStart w:id="50" w:name="_Toc382769214"/>
       <w:bookmarkEnd w:id="49"/>
       <w:r>
         <w:lastRenderedPageBreak/>
@@ -7769,7 +7843,7 @@
         <w:pStyle w:val="Heading5"/>
       </w:pPr>
       <w:bookmarkStart w:id="51" w:name="__RefHeading__2507_708653987"/>
-      <w:bookmarkStart w:id="52" w:name="_Toc373355585"/>
+      <w:bookmarkStart w:id="52" w:name="_Toc382769215"/>
       <w:bookmarkEnd w:id="51"/>
       <w:r>
         <w:t>Shortcut Keys</w:t>
@@ -8241,7 +8315,7 @@
         <w:pStyle w:val="Heading4"/>
       </w:pPr>
       <w:bookmarkStart w:id="53" w:name="_Global_Clipboard:"/>
-      <w:bookmarkStart w:id="54" w:name="_Toc373355586"/>
+      <w:bookmarkStart w:id="54" w:name="_Toc382769216"/>
       <w:bookmarkEnd w:id="53"/>
       <w:r>
         <w:t>Global Clipboard:</w:t>
@@ -8420,7 +8494,7 @@
       <w:pPr>
         <w:pStyle w:val="Heading4"/>
       </w:pPr>
-      <w:bookmarkStart w:id="55" w:name="_Toc373355587"/>
+      <w:bookmarkStart w:id="55" w:name="_Toc382769217"/>
       <w:r>
         <w:t>Global Undo Stack:</w:t>
       </w:r>
@@ -8588,7 +8662,7 @@
         <w:pStyle w:val="Heading2"/>
       </w:pPr>
       <w:bookmarkStart w:id="56" w:name="__RefHeading__2210_880371398"/>
-      <w:bookmarkStart w:id="57" w:name="_Toc373355588"/>
+      <w:bookmarkStart w:id="57" w:name="_Toc382769218"/>
       <w:bookmarkEnd w:id="56"/>
       <w:r>
         <w:t>User Interface Improvements</w:t>
@@ -8600,7 +8674,7 @@
         <w:pStyle w:val="Heading4"/>
       </w:pPr>
       <w:bookmarkStart w:id="58" w:name="__RefHeading__2212_880371398"/>
-      <w:bookmarkStart w:id="59" w:name="_Toc373355589"/>
+      <w:bookmarkStart w:id="59" w:name="_Toc382769219"/>
       <w:bookmarkEnd w:id="58"/>
       <w:r>
         <w:t>Active Form Sorting:</w:t>
@@ -8620,7 +8694,7 @@
         <w:pStyle w:val="Heading4"/>
       </w:pPr>
       <w:bookmarkStart w:id="60" w:name="__RefHeading__2214_880371398"/>
-      <w:bookmarkStart w:id="61" w:name="_Toc373355590"/>
+      <w:bookmarkStart w:id="61" w:name="_Toc382769220"/>
       <w:bookmarkEnd w:id="60"/>
       <w:r>
         <w:t>Active Form Colourization:</w:t>
@@ -8639,7 +8713,7 @@
       <w:pPr>
         <w:pStyle w:val="Heading4"/>
       </w:pPr>
-      <w:bookmarkStart w:id="62" w:name="_Toc373355591"/>
+      <w:bookmarkStart w:id="62" w:name="_Toc382769221"/>
       <w:r>
         <w:t>Override Form Colourization:</w:t>
       </w:r>
@@ -8658,7 +8732,7 @@
         <w:pStyle w:val="Heading4"/>
       </w:pPr>
       <w:bookmarkStart w:id="63" w:name="__RefHeading__2216_880371398"/>
-      <w:bookmarkStart w:id="64" w:name="_Toc373355592"/>
+      <w:bookmarkStart w:id="64" w:name="_Toc382769222"/>
       <w:bookmarkEnd w:id="63"/>
       <w:r>
         <w:t>Form Enumeration Filters:</w:t>
@@ -8679,7 +8753,7 @@
       </w:pPr>
       <w:bookmarkStart w:id="65" w:name="__RefHeading__2218_880371398"/>
       <w:bookmarkStart w:id="66" w:name="__RefHeading__2220_880371398"/>
-      <w:bookmarkStart w:id="67" w:name="_Toc373355593"/>
+      <w:bookmarkStart w:id="67" w:name="_Toc382769223"/>
       <w:bookmarkEnd w:id="65"/>
       <w:bookmarkEnd w:id="66"/>
       <w:r>
@@ -8701,7 +8775,7 @@
         <w:pStyle w:val="Heading4"/>
       </w:pPr>
       <w:bookmarkStart w:id="68" w:name="__RefHeading__2222_880371398"/>
-      <w:bookmarkStart w:id="69" w:name="_Toc373355594"/>
+      <w:bookmarkStart w:id="69" w:name="_Toc382769224"/>
       <w:bookmarkEnd w:id="68"/>
       <w:r>
         <w:t>Taskbar Visibility:</w:t>
@@ -8722,7 +8796,7 @@
       </w:pPr>
       <w:bookmarkStart w:id="70" w:name="__RefHeading__2224_880371398"/>
       <w:bookmarkStart w:id="71" w:name="__RefHeading__2226_880371398"/>
-      <w:bookmarkStart w:id="72" w:name="_Toc373355595"/>
+      <w:bookmarkStart w:id="72" w:name="_Toc382769225"/>
       <w:bookmarkEnd w:id="70"/>
       <w:bookmarkEnd w:id="71"/>
       <w:r>
@@ -8745,7 +8819,7 @@
         <w:pStyle w:val="Heading4"/>
       </w:pPr>
       <w:bookmarkStart w:id="73" w:name="__RefHeading__2228_880371398"/>
-      <w:bookmarkStart w:id="74" w:name="_Toc373355596"/>
+      <w:bookmarkStart w:id="74" w:name="_Toc382769226"/>
       <w:bookmarkEnd w:id="73"/>
       <w:r>
         <w:t>Enhanced Find Text:</w:t>
@@ -8768,7 +8842,7 @@
         <w:pStyle w:val="Heading4"/>
       </w:pPr>
       <w:bookmarkStart w:id="75" w:name="__RefHeading__2230_880371398"/>
-      <w:bookmarkStart w:id="76" w:name="_Toc373355597"/>
+      <w:bookmarkStart w:id="76" w:name="_Toc382769227"/>
       <w:bookmarkEnd w:id="75"/>
       <w:r>
         <w:t>Safer Modification of List View based Records:</w:t>
@@ -8912,7 +8986,7 @@
         <w:pStyle w:val="Heading4"/>
       </w:pPr>
       <w:bookmarkStart w:id="77" w:name="__RefHeading__2232_880371398"/>
-      <w:bookmarkStart w:id="78" w:name="_Toc373355598"/>
+      <w:bookmarkStart w:id="78" w:name="_Toc382769228"/>
       <w:bookmarkEnd w:id="77"/>
       <w:r>
         <w:t>Launch Game:</w:t>
@@ -8934,7 +9008,7 @@
       <w:bookmarkStart w:id="79" w:name="__RefHeading__2234_880371398"/>
       <w:bookmarkStart w:id="80" w:name="__RefHeading__2236_880371398"/>
       <w:bookmarkStart w:id="81" w:name="__RefHeading__2238_880371398"/>
-      <w:bookmarkStart w:id="82" w:name="_Toc373355599"/>
+      <w:bookmarkStart w:id="82" w:name="_Toc382769229"/>
       <w:bookmarkEnd w:id="79"/>
       <w:bookmarkEnd w:id="80"/>
       <w:bookmarkEnd w:id="81"/>
@@ -9024,7 +9098,7 @@
         <w:pStyle w:val="Heading4"/>
       </w:pPr>
       <w:bookmarkStart w:id="84" w:name="__RefHeading__2246_880371398"/>
-      <w:bookmarkStart w:id="85" w:name="_Toc373355600"/>
+      <w:bookmarkStart w:id="85" w:name="_Toc382769230"/>
       <w:bookmarkEnd w:id="84"/>
       <w:r>
         <w:t>Time of Day Slider:</w:t>
@@ -9096,7 +9170,7 @@
         <w:pStyle w:val="Heading4"/>
       </w:pPr>
       <w:bookmarkStart w:id="86" w:name="__RefHeading__2248_880371398"/>
-      <w:bookmarkStart w:id="87" w:name="_Toc373355601"/>
+      <w:bookmarkStart w:id="87" w:name="_Toc382769231"/>
       <w:bookmarkEnd w:id="86"/>
       <w:r>
         <w:t>Editor IDs in Edit Dialogue Titles:</w:t>
@@ -9116,7 +9190,7 @@
       <w:pPr>
         <w:pStyle w:val="Heading4"/>
       </w:pPr>
-      <w:bookmarkStart w:id="88" w:name="_Toc373355602"/>
+      <w:bookmarkStart w:id="88" w:name="_Toc382769232"/>
       <w:r>
         <w:rPr>
           <w:noProof/>
@@ -9577,7 +9651,7 @@
         <w:pStyle w:val="Heading1"/>
       </w:pPr>
       <w:bookmarkStart w:id="93" w:name="__RefHeading__2260_880371398"/>
-      <w:bookmarkStart w:id="94" w:name="_Toc373355603"/>
+      <w:bookmarkStart w:id="94" w:name="_Toc382769233"/>
       <w:bookmarkEnd w:id="93"/>
       <w:r>
         <w:t>Trifles</w:t>
@@ -9589,7 +9663,7 @@
         <w:pStyle w:val="Heading4"/>
       </w:pPr>
       <w:bookmarkStart w:id="95" w:name="__RefHeading__2262_880371398"/>
-      <w:bookmarkStart w:id="96" w:name="_Toc373355604"/>
+      <w:bookmarkStart w:id="96" w:name="_Toc382769234"/>
       <w:bookmarkEnd w:id="95"/>
       <w:r>
         <w:t>Performance Improvements:</w:t>
@@ -9609,7 +9683,7 @@
         <w:pStyle w:val="Heading4"/>
       </w:pPr>
       <w:bookmarkStart w:id="97" w:name="__RefHeading__2264_880371398"/>
-      <w:bookmarkStart w:id="98" w:name="_Toc373355605"/>
+      <w:bookmarkStart w:id="98" w:name="_Toc382769235"/>
       <w:bookmarkEnd w:id="97"/>
       <w:r>
         <w:t>Fast Exit:</w:t>
@@ -9629,7 +9703,7 @@
         <w:pStyle w:val="Heading4"/>
       </w:pPr>
       <w:bookmarkStart w:id="99" w:name="__RefHeading__2266_880371398"/>
-      <w:bookmarkStart w:id="100" w:name="_Toc373355606"/>
+      <w:bookmarkStart w:id="100" w:name="_Toc382769236"/>
       <w:bookmarkEnd w:id="99"/>
       <w:r>
         <w:t>Icons with MIP maps/Texture Size Limitations:</w:t>
@@ -9649,7 +9723,7 @@
         <w:pStyle w:val="Heading4"/>
       </w:pPr>
       <w:bookmarkStart w:id="101" w:name="__RefHeading__2268_880371398"/>
-      <w:bookmarkStart w:id="102" w:name="_Toc373355607"/>
+      <w:bookmarkStart w:id="102" w:name="_Toc382769237"/>
       <w:bookmarkEnd w:id="101"/>
       <w:r>
         <w:t>Auto-loading BSA Archives:</w:t>
@@ -9669,7 +9743,7 @@
         <w:pStyle w:val="Heading4"/>
       </w:pPr>
       <w:bookmarkStart w:id="103" w:name="__RefHeading__2270_880371398"/>
-      <w:bookmarkStart w:id="104" w:name="_Toc373355608"/>
+      <w:bookmarkStart w:id="104" w:name="_Toc382769238"/>
       <w:bookmarkEnd w:id="103"/>
       <w:r>
         <w:t>Integer-prefixed Editor IDs:</w:t>
@@ -9689,7 +9763,7 @@
         <w:pStyle w:val="Heading4"/>
       </w:pPr>
       <w:bookmarkStart w:id="105" w:name="__RefHeading__2272_880371398"/>
-      <w:bookmarkStart w:id="106" w:name="_Toc373355609"/>
+      <w:bookmarkStart w:id="106" w:name="_Toc382769239"/>
       <w:bookmarkEnd w:id="105"/>
       <w:r>
         <w:t>Idle Animation Tree Initialization:</w:t>
@@ -9709,7 +9783,7 @@
         <w:pStyle w:val="Heading4"/>
       </w:pPr>
       <w:bookmarkStart w:id="107" w:name="__RefHeading__2274_880371398"/>
-      <w:bookmarkStart w:id="108" w:name="_Toc373355610"/>
+      <w:bookmarkStart w:id="108" w:name="_Toc382769240"/>
       <w:bookmarkEnd w:id="107"/>
       <w:r>
         <w:t>Archived Sound File Sampling:</w:t>
@@ -9729,7 +9803,7 @@
         <w:pStyle w:val="Heading4"/>
       </w:pPr>
       <w:bookmarkStart w:id="109" w:name="__RefHeading__2517_708653987"/>
-      <w:bookmarkStart w:id="110" w:name="_Toc373355611"/>
+      <w:bookmarkStart w:id="110" w:name="_Toc382769241"/>
       <w:bookmarkEnd w:id="109"/>
       <w:r>
         <w:t>Retroactive “nVidia Fog Fix”:</w:t>
@@ -9754,7 +9828,7 @@
       <w:pPr>
         <w:pStyle w:val="Heading4"/>
       </w:pPr>
-      <w:bookmarkStart w:id="111" w:name="_Toc373355612"/>
+      <w:bookmarkStart w:id="111" w:name="_Toc382769242"/>
       <w:r>
         <w:t>Circular Leveled List Detection:</w:t>
       </w:r>
@@ -9772,7 +9846,7 @@
       <w:pPr>
         <w:pStyle w:val="Heading4"/>
       </w:pPr>
-      <w:bookmarkStart w:id="112" w:name="_Toc373355613"/>
+      <w:bookmarkStart w:id="112" w:name="_Toc382769243"/>
       <w:r>
         <w:lastRenderedPageBreak/>
         <w:t>3</w:t>
@@ -9888,7 +9962,7 @@
         <w:pStyle w:val="Heading4"/>
       </w:pPr>
       <w:bookmarkStart w:id="113" w:name="__RefHeading__2278_880371398"/>
-      <w:bookmarkStart w:id="114" w:name="_Toc373355614"/>
+      <w:bookmarkStart w:id="114" w:name="_Toc382769244"/>
       <w:bookmarkEnd w:id="113"/>
       <w:r>
         <w:t>Achievements:</w:t>
@@ -9908,7 +9982,7 @@
         <w:pStyle w:val="Heading4"/>
       </w:pPr>
       <w:bookmarkStart w:id="115" w:name="__RefHeading__2280_880371398"/>
-      <w:bookmarkStart w:id="116" w:name="_Toc373355615"/>
+      <w:bookmarkStart w:id="116" w:name="_Toc382769245"/>
       <w:bookmarkEnd w:id="115"/>
       <w:r>
         <w:t>Last Chance "Panic Save" Handler:</w:t>
@@ -9920,7 +9994,13 @@
         <w:pStyle w:val="IndentedList"/>
       </w:pPr>
       <w:r>
-        <w:t>Let’s face it – The CSE is an almost-sentient, handsome stallion of program. But it has "got heart", as film critics like to say. And in that "heart", it houses</w:t>
+        <w:t xml:space="preserve">Let’s face it – The CSE is an almost-sentient, handsome stallion of </w:t>
+      </w:r>
+      <w:r>
+        <w:t>a software</w:t>
+      </w:r>
+      <w:r>
+        <w:t>. But it has "got heart", as film critics like to say. And in that "heart", it houses</w:t>
       </w:r>
       <w:r>
         <w:t xml:space="preserve"> the trait of</w:t>
@@ -9951,7 +10031,7 @@
         <w:pStyle w:val="Heading1"/>
       </w:pPr>
       <w:bookmarkStart w:id="117" w:name="__RefHeading__2282_880371398"/>
-      <w:bookmarkStart w:id="118" w:name="_Toc373355616"/>
+      <w:bookmarkStart w:id="118" w:name="_Toc382769246"/>
       <w:bookmarkEnd w:id="117"/>
       <w:r>
         <w:lastRenderedPageBreak/>
@@ -9966,7 +10046,7 @@
     </w:p>
     <w:tbl>
       <w:tblPr>
-        <w:tblStyle w:val="LightShading"/>
+        <w:tblStyle w:val="ListTable1Light-Accent1"/>
         <w:tblW w:w="0" w:type="auto"/>
         <w:tblLayout w:type="fixed"/>
         <w:tblLook w:val="0000" w:firstRow="0" w:lastRow="0" w:firstColumn="0" w:lastColumn="0" w:noHBand="0" w:noVBand="0"/>
@@ -12198,7 +12278,7 @@
       <w:pPr>
         <w:pStyle w:val="Heading1"/>
       </w:pPr>
-      <w:bookmarkStart w:id="120" w:name="_Toc373355617"/>
+      <w:bookmarkStart w:id="120" w:name="_Toc382769247"/>
       <w:r>
         <w:t>New tools</w:t>
       </w:r>
@@ -12209,12 +12289,38 @@
         <w:pStyle w:val="Heading2"/>
       </w:pPr>
       <w:bookmarkStart w:id="121" w:name="__RefHeading__2286_880371398"/>
-      <w:bookmarkStart w:id="122" w:name="_Toc373355618"/>
+      <w:bookmarkStart w:id="122" w:name="_Toc382769248"/>
       <w:bookmarkEnd w:id="121"/>
       <w:r>
+        <w:t>Coda Script</w:t>
+      </w:r>
+      <w:bookmarkEnd w:id="122"/>
+    </w:p>
+    <w:p>
+      <w:pPr>
+        <w:pStyle w:val="BodyText"/>
+      </w:pPr>
+      <w:r>
+        <w:t>CSE introduces a new scripting language that allows the user</w:t>
+      </w:r>
+      <w:r>
+        <w:t xml:space="preserve"> to automate operations inside the editor environment itself.  The complete documentation is bundled separately.</w:t>
+      </w:r>
+    </w:p>
+    <w:p>
+      <w:pPr>
+        <w:pStyle w:val="BodyText"/>
+      </w:pPr>
+    </w:p>
+    <w:p>
+      <w:pPr>
+        <w:pStyle w:val="Heading2"/>
+      </w:pPr>
+      <w:bookmarkStart w:id="123" w:name="_Toc382769249"/>
+      <w:r>
         <w:t>Script Editor</w:t>
       </w:r>
-      <w:bookmarkEnd w:id="122"/>
+      <w:bookmarkEnd w:id="123"/>
     </w:p>
     <w:p>
       <w:pPr>
@@ -13302,8 +13408,8 @@
       <w:pPr>
         <w:pStyle w:val="ListParagraphNoLeading"/>
       </w:pPr>
-      <w:bookmarkStart w:id="123" w:name="Navigate%20Forward%20Backward"/>
-      <w:bookmarkEnd w:id="123"/>
+      <w:bookmarkStart w:id="124" w:name="Navigate%20Forward%20Backward"/>
+      <w:bookmarkEnd w:id="124"/>
       <w:r>
         <w:t xml:space="preserve">The </w:t>
       </w:r>
@@ -13426,13 +13532,13 @@
       <w:pPr>
         <w:pStyle w:val="Heading3"/>
       </w:pPr>
-      <w:bookmarkStart w:id="124" w:name="__RefHeading__2288_880371398"/>
-      <w:bookmarkStart w:id="125" w:name="_Toc373355619"/>
-      <w:bookmarkEnd w:id="124"/>
+      <w:bookmarkStart w:id="125" w:name="__RefHeading__2288_880371398"/>
+      <w:bookmarkStart w:id="126" w:name="_Toc382769250"/>
+      <w:bookmarkEnd w:id="125"/>
       <w:r>
         <w:t>IntelliSense</w:t>
       </w:r>
-      <w:bookmarkEnd w:id="125"/>
+      <w:bookmarkEnd w:id="126"/>
     </w:p>
     <w:p>
       <w:pPr>
@@ -13993,15 +14099,15 @@
       <w:pPr>
         <w:pStyle w:val="Heading3"/>
       </w:pPr>
-      <w:bookmarkStart w:id="126" w:name="_toc808"/>
-      <w:bookmarkStart w:id="127" w:name="__RefHeading__2290_880371398"/>
-      <w:bookmarkStart w:id="128" w:name="_Toc373355620"/>
-      <w:bookmarkEnd w:id="126"/>
+      <w:bookmarkStart w:id="127" w:name="_toc808"/>
+      <w:bookmarkStart w:id="128" w:name="__RefHeading__2290_880371398"/>
+      <w:bookmarkStart w:id="129" w:name="_Toc382769251"/>
       <w:bookmarkEnd w:id="127"/>
+      <w:bookmarkEnd w:id="128"/>
       <w:r>
         <w:t>Code Snippet Manager</w:t>
       </w:r>
-      <w:bookmarkEnd w:id="128"/>
+      <w:bookmarkEnd w:id="129"/>
     </w:p>
     <w:p>
       <w:pPr>
@@ -14167,7 +14273,7 @@
       <w:pPr>
         <w:pStyle w:val="Heading3"/>
       </w:pPr>
-      <w:bookmarkStart w:id="129" w:name="_Toc373355621"/>
+      <w:bookmarkStart w:id="130" w:name="_Toc382769252"/>
       <w:r>
         <w:rPr>
           <w:noProof/>
@@ -14239,12 +14345,12 @@
           </wp:anchor>
         </w:drawing>
       </w:r>
-      <w:bookmarkStart w:id="130" w:name="__RefHeading__2292_880371398"/>
+      <w:bookmarkStart w:id="131" w:name="__RefHeading__2292_880371398"/>
+      <w:bookmarkEnd w:id="131"/>
+      <w:r>
+        <w:t>Script Validator</w:t>
+      </w:r>
       <w:bookmarkEnd w:id="130"/>
-      <w:r>
-        <w:t>Script Validator</w:t>
-      </w:r>
-      <w:bookmarkEnd w:id="129"/>
     </w:p>
     <w:p>
       <w:pPr>
@@ -14420,13 +14526,13 @@
       <w:pPr>
         <w:pStyle w:val="Heading3"/>
       </w:pPr>
-      <w:bookmarkStart w:id="131" w:name="__RefHeading__2294_880371398"/>
-      <w:bookmarkStart w:id="132" w:name="_Toc373355622"/>
-      <w:bookmarkEnd w:id="131"/>
+      <w:bookmarkStart w:id="132" w:name="__RefHeading__2294_880371398"/>
+      <w:bookmarkStart w:id="133" w:name="_Toc382769253"/>
+      <w:bookmarkEnd w:id="132"/>
       <w:r>
         <w:t>Pre-processor</w:t>
       </w:r>
-      <w:bookmarkEnd w:id="132"/>
+      <w:bookmarkEnd w:id="133"/>
     </w:p>
     <w:p>
       <w:pPr>
@@ -16898,13 +17004,13 @@
       <w:pPr>
         <w:pStyle w:val="Heading3"/>
       </w:pPr>
-      <w:bookmarkStart w:id="133" w:name="__RefHeading__2296_880371398"/>
-      <w:bookmarkStart w:id="134" w:name="_Toc373355623"/>
-      <w:bookmarkEnd w:id="133"/>
+      <w:bookmarkStart w:id="134" w:name="__RefHeading__2296_880371398"/>
+      <w:bookmarkStart w:id="135" w:name="_Toc382769254"/>
+      <w:bookmarkEnd w:id="134"/>
       <w:r>
         <w:t>Shortcut Keys</w:t>
       </w:r>
-      <w:bookmarkEnd w:id="134"/>
+      <w:bookmarkEnd w:id="135"/>
     </w:p>
     <w:p>
       <w:pPr>
@@ -17847,13 +17953,13 @@
       <w:pPr>
         <w:pStyle w:val="Heading3"/>
       </w:pPr>
-      <w:bookmarkStart w:id="135" w:name="__RefHeading__2298_880371398"/>
-      <w:bookmarkStart w:id="136" w:name="_Toc373355624"/>
-      <w:bookmarkEnd w:id="135"/>
+      <w:bookmarkStart w:id="136" w:name="__RefHeading__2298_880371398"/>
+      <w:bookmarkStart w:id="137" w:name="_Toc382769255"/>
+      <w:bookmarkEnd w:id="136"/>
       <w:r>
         <w:t>Resource Location</w:t>
       </w:r>
-      <w:bookmarkEnd w:id="136"/>
+      <w:bookmarkEnd w:id="137"/>
     </w:p>
     <w:p>
       <w:r>
@@ -17900,13 +18006,13 @@
       <w:pPr>
         <w:pStyle w:val="Heading2"/>
       </w:pPr>
-      <w:bookmarkStart w:id="137" w:name="_toc1114"/>
-      <w:bookmarkStart w:id="138" w:name="__RefHeading__2300_880371398"/>
-      <w:bookmarkStart w:id="139" w:name="_Centralized_Use_Info"/>
-      <w:bookmarkStart w:id="140" w:name="_Toc373355625"/>
-      <w:bookmarkEnd w:id="137"/>
+      <w:bookmarkStart w:id="138" w:name="_toc1114"/>
+      <w:bookmarkStart w:id="139" w:name="__RefHeading__2300_880371398"/>
+      <w:bookmarkStart w:id="140" w:name="_Centralized_Use_Info"/>
+      <w:bookmarkStart w:id="141" w:name="_Toc382769256"/>
       <w:bookmarkEnd w:id="138"/>
       <w:bookmarkEnd w:id="139"/>
+      <w:bookmarkEnd w:id="140"/>
       <w:r>
         <w:rPr>
           <w:noProof/>
@@ -17981,7 +18087,7 @@
       <w:r>
         <w:t>Centralized Use Info Listing</w:t>
       </w:r>
-      <w:bookmarkEnd w:id="140"/>
+      <w:bookmarkEnd w:id="141"/>
     </w:p>
     <w:p>
       <w:pPr>
@@ -18003,15 +18109,40 @@
       <w:pPr>
         <w:pStyle w:val="Heading2"/>
       </w:pPr>
-      <w:bookmarkStart w:id="141" w:name="_toc1117"/>
-      <w:bookmarkStart w:id="142" w:name="__RefHeading__2302_880371398"/>
-      <w:bookmarkStart w:id="143" w:name="_Toc373355626"/>
-      <w:bookmarkEnd w:id="141"/>
+      <w:bookmarkStart w:id="142" w:name="_toc1117"/>
+      <w:bookmarkStart w:id="143" w:name="__RefHeading__2302_880371398"/>
       <w:bookmarkEnd w:id="142"/>
+      <w:bookmarkEnd w:id="143"/>
+    </w:p>
+    <w:p>
+      <w:pPr>
+        <w:pStyle w:val="Heading2"/>
+      </w:pPr>
+    </w:p>
+    <w:p>
+      <w:pPr>
+        <w:pStyle w:val="Heading2"/>
+      </w:pPr>
+    </w:p>
+    <w:p>
+      <w:pPr>
+        <w:pStyle w:val="BodyText"/>
+      </w:pPr>
+    </w:p>
+    <w:p>
+      <w:pPr>
+        <w:pStyle w:val="Heading2"/>
+      </w:pPr>
+    </w:p>
+    <w:p>
+      <w:pPr>
+        <w:pStyle w:val="Heading2"/>
+      </w:pPr>
+      <w:bookmarkStart w:id="144" w:name="_Toc382769257"/>
       <w:r>
         <w:t>Batch Reference Editor</w:t>
       </w:r>
-      <w:bookmarkEnd w:id="143"/>
+      <w:bookmarkEnd w:id="144"/>
     </w:p>
     <w:p>
       <w:pPr>
@@ -18022,7 +18153,6 @@
           <w:noProof/>
           <w:lang w:val="en-US" w:eastAsia="en-US" w:bidi="ar-SA"/>
         </w:rPr>
-        <w:lastRenderedPageBreak/>
         <w:drawing>
           <wp:anchor distT="0" distB="107950" distL="0" distR="0" simplePos="0" relativeHeight="251649024" behindDoc="0" locked="0" layoutInCell="1" allowOverlap="1" wp14:anchorId="1225C4D8" wp14:editId="4DFD51B5">
             <wp:simplePos x="0" y="0"/>
@@ -18141,6 +18271,7 @@
         <w:pStyle w:val="BodyText"/>
       </w:pPr>
       <w:r>
+        <w:lastRenderedPageBreak/>
         <w:t>It can be accessed from the render window’s context menu.</w:t>
       </w:r>
     </w:p>
@@ -18148,14 +18279,13 @@
       <w:pPr>
         <w:pStyle w:val="Heading3"/>
       </w:pPr>
-      <w:bookmarkStart w:id="144" w:name="__RefHeading__2304_880371398"/>
-      <w:bookmarkStart w:id="145" w:name="_Toc373355627"/>
-      <w:bookmarkEnd w:id="144"/>
-      <w:r>
-        <w:lastRenderedPageBreak/>
+      <w:bookmarkStart w:id="145" w:name="__RefHeading__2304_880371398"/>
+      <w:bookmarkStart w:id="146" w:name="_Toc382769258"/>
+      <w:bookmarkEnd w:id="145"/>
+      <w:r>
         <w:t>Usage</w:t>
       </w:r>
-      <w:bookmarkEnd w:id="145"/>
+      <w:bookmarkEnd w:id="146"/>
     </w:p>
     <w:p>
       <w:pPr>
@@ -18280,7 +18410,11 @@
         <w:t>Set Parent to NONE</w:t>
       </w:r>
       <w:r>
-        <w:t xml:space="preserve"> button. It will open the Choose Reference dialogue. Select a parent reference. Now the text of the button will change to the selected reference. Click the </w:t>
+        <w:t xml:space="preserve"> button. It will open the Choose Reference dialogue. Select a parent reference. Now the text of the button will change to the selected reference. Click </w:t>
+      </w:r>
+      <w:r>
+        <w:lastRenderedPageBreak/>
+        <w:t xml:space="preserve">the </w:t>
       </w:r>
       <w:r>
         <w:rPr>
@@ -18307,18 +18441,17 @@
       <w:pPr>
         <w:pStyle w:val="Heading2"/>
       </w:pPr>
-      <w:bookmarkStart w:id="146" w:name="_toc1128"/>
-      <w:bookmarkStart w:id="147" w:name="__RefHeading__2306_880371398"/>
-      <w:bookmarkStart w:id="148" w:name="_Tag_Browser"/>
-      <w:bookmarkStart w:id="149" w:name="_Toc373355628"/>
-      <w:bookmarkEnd w:id="146"/>
+      <w:bookmarkStart w:id="147" w:name="_toc1128"/>
+      <w:bookmarkStart w:id="148" w:name="__RefHeading__2306_880371398"/>
+      <w:bookmarkStart w:id="149" w:name="_Tag_Browser"/>
+      <w:bookmarkStart w:id="150" w:name="_Toc382769259"/>
       <w:bookmarkEnd w:id="147"/>
       <w:bookmarkEnd w:id="148"/>
-      <w:r>
-        <w:lastRenderedPageBreak/>
+      <w:bookmarkEnd w:id="149"/>
+      <w:r>
         <w:t>Tag Browser</w:t>
       </w:r>
-      <w:bookmarkEnd w:id="149"/>
+      <w:bookmarkEnd w:id="150"/>
     </w:p>
     <w:p>
       <w:pPr>
@@ -18415,14 +18548,14 @@
       <w:pPr>
         <w:pStyle w:val="Heading3"/>
       </w:pPr>
-      <w:bookmarkStart w:id="150" w:name="__RefHeading__2308_880371398"/>
-      <w:bookmarkStart w:id="151" w:name="_Toc373355629"/>
-      <w:bookmarkEnd w:id="150"/>
+      <w:bookmarkStart w:id="151" w:name="__RefHeading__2308_880371398"/>
+      <w:bookmarkStart w:id="152" w:name="_Toc382769260"/>
+      <w:bookmarkEnd w:id="151"/>
       <w:r>
         <w:lastRenderedPageBreak/>
         <w:t>Usage</w:t>
       </w:r>
-      <w:bookmarkEnd w:id="151"/>
+      <w:bookmarkEnd w:id="152"/>
     </w:p>
     <w:p>
       <w:pPr>
@@ -18449,14 +18582,14 @@
       <w:pPr>
         <w:pStyle w:val="Heading1"/>
       </w:pPr>
-      <w:bookmarkStart w:id="152" w:name="_Toc373355630"/>
+      <w:bookmarkStart w:id="153" w:name="_Toc382769261"/>
       <w:r>
         <w:t>Plugin Inter-O</w:t>
       </w:r>
       <w:r>
         <w:t>p API</w:t>
       </w:r>
-      <w:bookmarkEnd w:id="152"/>
+      <w:bookmarkEnd w:id="153"/>
     </w:p>
     <w:p>
       <w:pPr>
@@ -18626,7 +18759,7 @@
       <w:rPr>
         <w:noProof/>
       </w:rPr>
-      <w:t>48</w:t>
+      <w:t>4</w:t>
     </w:r>
     <w:r>
       <w:fldChar w:fldCharType="end"/>
@@ -23890,6 +24023,71 @@
       </w:tcPr>
     </w:tblStylePr>
   </w:style>
+  <w:style w:type="table" w:styleId="ListTable1Light-Accent1">
+    <w:name w:val="List Table 1 Light Accent 1"/>
+    <w:basedOn w:val="TableNormal"/>
+    <w:uiPriority w:val="46"/>
+    <w:rsid w:val="003941C5"/>
+    <w:tblPr>
+      <w:tblStyleRowBandSize w:val="1"/>
+      <w:tblStyleColBandSize w:val="1"/>
+      <w:tblInd w:w="0" w:type="dxa"/>
+      <w:tblCellMar>
+        <w:top w:w="0" w:type="dxa"/>
+        <w:left w:w="108" w:type="dxa"/>
+        <w:bottom w:w="0" w:type="dxa"/>
+        <w:right w:w="108" w:type="dxa"/>
+      </w:tblCellMar>
+    </w:tblPr>
+    <w:tblStylePr w:type="firstRow">
+      <w:rPr>
+        <w:b/>
+        <w:bCs/>
+      </w:rPr>
+      <w:tblPr/>
+      <w:tcPr>
+        <w:tcBorders>
+          <w:bottom w:val="single" w:sz="4" w:space="0" w:color="95B3D7" w:themeColor="accent1" w:themeTint="99"/>
+        </w:tcBorders>
+      </w:tcPr>
+    </w:tblStylePr>
+    <w:tblStylePr w:type="lastRow">
+      <w:rPr>
+        <w:b/>
+        <w:bCs/>
+      </w:rPr>
+      <w:tblPr/>
+      <w:tcPr>
+        <w:tcBorders>
+          <w:top w:val="single" w:sz="4" w:space="0" w:color="95B3D7" w:themeColor="accent1" w:themeTint="99"/>
+        </w:tcBorders>
+      </w:tcPr>
+    </w:tblStylePr>
+    <w:tblStylePr w:type="firstCol">
+      <w:rPr>
+        <w:b/>
+        <w:bCs/>
+      </w:rPr>
+    </w:tblStylePr>
+    <w:tblStylePr w:type="lastCol">
+      <w:rPr>
+        <w:b/>
+        <w:bCs/>
+      </w:rPr>
+    </w:tblStylePr>
+    <w:tblStylePr w:type="band1Vert">
+      <w:tblPr/>
+      <w:tcPr>
+        <w:shd w:val="clear" w:color="auto" w:fill="DBE5F1" w:themeFill="accent1" w:themeFillTint="33"/>
+      </w:tcPr>
+    </w:tblStylePr>
+    <w:tblStylePr w:type="band1Horz">
+      <w:tblPr/>
+      <w:tcPr>
+        <w:shd w:val="clear" w:color="auto" w:fill="DBE5F1" w:themeFill="accent1" w:themeFillTint="33"/>
+      </w:tcPr>
+    </w:tblStylePr>
+  </w:style>
 </w:styles>
 </file>
 
@@ -24183,7 +24381,7 @@
 </file>
 
 <file path=customXml/itemProps1.xml><?xml version="1.0" encoding="utf-8"?>
-<ds:datastoreItem xmlns:ds="http://schemas.openxmlformats.org/officeDocument/2006/customXml" ds:itemID="{96E07C89-CCB6-4F97-9127-446F2E51865E}">
+<ds:datastoreItem xmlns:ds="http://schemas.openxmlformats.org/officeDocument/2006/customXml" ds:itemID="{3866F866-55AC-4B20-9EC6-1D5F557C1AD4}">
   <ds:schemaRefs>
     <ds:schemaRef ds:uri="http://schemas.openxmlformats.org/officeDocument/2006/bibliography"/>
   </ds:schemaRefs>

</xml_diff>

<commit_message>
[CSE] Fix CTD caused by an incorrect TESFile method signature Fix CTD caused by the improper deserialization of tree references Allow copying reference base forms to the global clipboard Minor changes and fixes
[SE]
Hack together a "fix" for the flickering IntelliSense insight tooltip

[*]
Tick version
Update TODO, manual
</commit_message>
<xml_diff>
--- a/[Misc]/[Documentation]/Construction Set Extender Manual.docx
+++ b/[Misc]/[Documentation]/Construction Set Extender Manual.docx
@@ -8184,11 +8184,16 @@
         <w:t xml:space="preserve">cell and </w:t>
       </w:r>
       <w:r>
-        <w:t>references list</w:t>
+        <w:t xml:space="preserve">references </w:t>
+      </w:r>
+      <w:proofErr w:type="gramStart"/>
+      <w:r>
+        <w:t>list</w:t>
       </w:r>
       <w:r>
         <w:t>s</w:t>
       </w:r>
+      <w:proofErr w:type="gramEnd"/>
       <w:r>
         <w:t xml:space="preserve"> can be filtered </w:t>
       </w:r>
@@ -9625,10 +9630,21 @@
         <w:t xml:space="preserve"> menu tool</w:t>
       </w:r>
       <w:r>
-        <w:t xml:space="preserve">. Different form types cannot be mix-matched when </w:t>
-      </w:r>
-      <w:r>
-        <w:t xml:space="preserve">copying multiple forms. Copied forms are assigned new </w:t>
+        <w:t xml:space="preserve">. </w:t>
+      </w:r>
+      <w:r>
+        <w:t xml:space="preserve">The type of copy is shallow, i.e., only the selected form itself is copied, not its dependent forms. For instances, copying a clothing form that has a specific enchantment to it will not copy the enchantment form attached to it. </w:t>
+      </w:r>
+      <w:r>
+        <w:t>However, when copying object references, a shallow copy of their base objects is copied along with them and both are instantiated during a consequent paste operation.</w:t>
+      </w:r>
+    </w:p>
+    <w:p>
+      <w:pPr>
+        <w:pStyle w:val="IndentedList"/>
+      </w:pPr>
+      <w:r>
+        <w:t xml:space="preserve">Copied forms are assigned new </w:t>
       </w:r>
       <w:proofErr w:type="spellStart"/>
       <w:r>
@@ -9644,7 +9660,22 @@
       </w:r>
       <w:proofErr w:type="spellEnd"/>
       <w:r>
-        <w:t>. Object references are pasted in the render window’s currently loaded cell.</w:t>
+        <w:t xml:space="preserve">. </w:t>
+      </w:r>
+      <w:r>
+        <w:t>Different form types cannot be mix-matched when copying multiple forms.</w:t>
+      </w:r>
+      <w:r>
+        <w:t xml:space="preserve"> </w:t>
+      </w:r>
+      <w:r>
+        <w:t xml:space="preserve">Copied forms </w:t>
+      </w:r>
+      <w:r>
+        <w:t>Object references are pasted in the render window’s currently loaded cell.</w:t>
+      </w:r>
+      <w:r>
+        <w:t xml:space="preserve"> </w:t>
       </w:r>
     </w:p>
     <w:p>
@@ -9832,6 +9863,7 @@
       <w:bookmarkStart w:id="62" w:name="_Toc60165680"/>
       <w:bookmarkEnd w:id="61"/>
       <w:r>
+        <w:lastRenderedPageBreak/>
         <w:t>User Interface Improvements</w:t>
       </w:r>
       <w:bookmarkEnd w:id="62"/>
@@ -9864,7 +9896,6 @@
       <w:bookmarkStart w:id="66" w:name="_Toc60165682"/>
       <w:bookmarkEnd w:id="65"/>
       <w:r>
-        <w:lastRenderedPageBreak/>
         <w:t>Active Form Colourization:</w:t>
       </w:r>
       <w:bookmarkEnd w:id="66"/>
@@ -10015,6 +10046,7 @@
       <w:bookmarkStart w:id="81" w:name="_Toc60165689"/>
       <w:bookmarkEnd w:id="80"/>
       <w:r>
+        <w:lastRenderedPageBreak/>
         <w:t>Safer Modification of List View based Records:</w:t>
       </w:r>
       <w:bookmarkEnd w:id="81"/>
@@ -10108,7 +10140,6 @@
         </w:numPr>
       </w:pPr>
       <w:r>
-        <w:lastRenderedPageBreak/>
         <w:t xml:space="preserve">The newly minted </w:t>
       </w:r>
       <w:r>
@@ -10271,6 +10302,7 @@
       <w:bookmarkStart w:id="90" w:name="_Toc60165692"/>
       <w:bookmarkEnd w:id="89"/>
       <w:r>
+        <w:lastRenderedPageBreak/>
         <w:t>Time of Day Slider:</w:t>
       </w:r>
       <w:bookmarkEnd w:id="90"/>
@@ -10280,7 +10312,15 @@
         <w:pStyle w:val="IndentedList"/>
       </w:pPr>
       <w:r>
-        <w:t>A Time of Day slider has been added to the main toolbar. It requires sky rendering to be turned on.</w:t>
+        <w:t xml:space="preserve">A </w:t>
+      </w:r>
+      <w:proofErr w:type="gramStart"/>
+      <w:r>
+        <w:t>Time of Day</w:t>
+      </w:r>
+      <w:proofErr w:type="gramEnd"/>
+      <w:r>
+        <w:t xml:space="preserve"> slider has been added to the main toolbar. It requires sky rendering to be turned on.</w:t>
       </w:r>
     </w:p>
     <w:p>
@@ -10366,7 +10406,6 @@
           <w:noProof/>
           <w:lang w:eastAsia="en-GB" w:bidi="ar-SA"/>
         </w:rPr>
-        <w:lastRenderedPageBreak/>
         <w:drawing>
           <wp:anchor distT="0" distB="107950" distL="0" distR="0" simplePos="0" relativeHeight="251665408" behindDoc="0" locked="0" layoutInCell="1" allowOverlap="1" wp14:anchorId="48F0A8D4" wp14:editId="5389AE1F">
             <wp:simplePos x="0" y="0"/>
@@ -10630,6 +10669,7 @@
         </w:numPr>
       </w:pPr>
       <w:r>
+        <w:lastRenderedPageBreak/>
         <w:t>Landscape Edit.</w:t>
       </w:r>
     </w:p>
@@ -10695,7 +10735,6 @@
         </w:numPr>
       </w:pPr>
       <w:r>
-        <w:lastRenderedPageBreak/>
         <w:t>Game Setting.</w:t>
       </w:r>
     </w:p>
@@ -10894,6 +10933,7 @@
         <w:rPr>
           <w:noProof/>
         </w:rPr>
+        <w:lastRenderedPageBreak/>
         <w:drawing>
           <wp:inline distT="0" distB="0" distL="0" distR="0" wp14:anchorId="26DE37A9" wp14:editId="21E5B578">
             <wp:extent cx="5367640" cy="3019425"/>
@@ -10949,7 +10989,6 @@
         <w:pStyle w:val="IndentedList"/>
       </w:pPr>
       <w:r>
-        <w:lastRenderedPageBreak/>
         <w:t xml:space="preserve">While the custom </w:t>
       </w:r>
       <w:proofErr w:type="spellStart"/>
@@ -11085,6 +11124,7 @@
       <w:bookmarkStart w:id="110" w:name="_Toc60165701"/>
       <w:bookmarkEnd w:id="109"/>
       <w:r>
+        <w:lastRenderedPageBreak/>
         <w:t>Integer-prefixed Editor IDs:</w:t>
       </w:r>
       <w:bookmarkEnd w:id="110"/>
@@ -11177,7 +11217,6 @@
       </w:pPr>
       <w:bookmarkStart w:id="117" w:name="_Toc60165705"/>
       <w:r>
-        <w:lastRenderedPageBreak/>
         <w:t xml:space="preserve">Circular </w:t>
       </w:r>
       <w:proofErr w:type="spellStart"/>
@@ -11317,6 +11356,7 @@
         <w:pStyle w:val="IndentedList"/>
       </w:pPr>
       <w:r>
+        <w:lastRenderedPageBreak/>
         <w:t xml:space="preserve">Both the manager and the list of registered tools can be accessed from the Tools menu. </w:t>
       </w:r>
     </w:p>
@@ -11386,7 +11426,6 @@
         <w:pStyle w:val="IndentedList"/>
       </w:pPr>
       <w:r>
-        <w:lastRenderedPageBreak/>
         <w:t>If successful, the plugin is saved to the workspace’s "Data\Backup" folder under the name of "</w:t>
       </w:r>
       <w:proofErr w:type="spellStart"/>
@@ -11536,7 +11575,11 @@
               <w:cnfStyle w:val="000000000000" w:firstRow="0" w:lastRow="0" w:firstColumn="0" w:lastColumn="0" w:oddVBand="0" w:evenVBand="0" w:oddHBand="0" w:evenHBand="0" w:firstRowFirstColumn="0" w:firstRowLastColumn="0" w:lastRowFirstColumn="0" w:lastRowLastColumn="0"/>
             </w:pPr>
             <w:r>
-              <w:t>Fix for the bug that automatically clears result script text and info flags if they are visible when a new topic is added to the topic list.</w:t>
+              <w:t xml:space="preserve">Fix for the bug that automatically clears result script text and info flags if they are visible when a new </w:t>
+            </w:r>
+            <w:r>
+              <w:lastRenderedPageBreak/>
+              <w:t>topic is added to the topic list.</w:t>
             </w:r>
           </w:p>
         </w:tc>
@@ -11555,6 +11598,7 @@
               <w:pStyle w:val="TableContents"/>
             </w:pPr>
             <w:r>
+              <w:lastRenderedPageBreak/>
               <w:t>NPC Editor Face-Gen</w:t>
             </w:r>
           </w:p>
@@ -11713,11 +11757,7 @@
             </w:r>
             <w:proofErr w:type="gramEnd"/>
             <w:r>
-              <w:t xml:space="preserve"> Group Types In </w:t>
-            </w:r>
-            <w:r>
-              <w:lastRenderedPageBreak/>
-              <w:t>Plugins</w:t>
+              <w:t xml:space="preserve"> Group Types In Plugins</w:t>
             </w:r>
           </w:p>
         </w:tc>
@@ -11731,12 +11771,7 @@
               <w:cnfStyle w:val="000000100000" w:firstRow="0" w:lastRow="0" w:firstColumn="0" w:lastColumn="0" w:oddVBand="0" w:evenVBand="0" w:oddHBand="1" w:evenHBand="0" w:firstRowFirstColumn="0" w:firstRowLastColumn="0" w:lastRowFirstColumn="0" w:lastRowLastColumn="0"/>
             </w:pPr>
             <w:r>
-              <w:lastRenderedPageBreak/>
-              <w:t xml:space="preserve">Fix for the bug that caused a CTD when a plugin </w:t>
-            </w:r>
-            <w:r>
-              <w:lastRenderedPageBreak/>
-              <w:t>containing unknown records, sub records or group types was loaded into the editor.</w:t>
+              <w:t>Fix for the bug that caused a CTD when a plugin containing unknown records, sub records or group types was loaded into the editor.</w:t>
             </w:r>
           </w:p>
         </w:tc>
@@ -11752,7 +11787,6 @@
               <w:pStyle w:val="TableContents"/>
             </w:pPr>
             <w:r>
-              <w:lastRenderedPageBreak/>
               <w:t xml:space="preserve">Plugins </w:t>
             </w:r>
             <w:proofErr w:type="gramStart"/>
@@ -12016,7 +12050,11 @@
               <w:cnfStyle w:val="000000100000" w:firstRow="0" w:lastRow="0" w:firstColumn="0" w:lastColumn="0" w:oddVBand="0" w:evenVBand="0" w:oddHBand="1" w:evenHBand="0" w:firstRowFirstColumn="0" w:firstRowLastColumn="0" w:lastRowFirstColumn="0" w:lastRowLastColumn="0"/>
             </w:pPr>
             <w:r>
-              <w:t>Fix for the bug that prevented the complete duplication of extra-data between object references.</w:t>
+              <w:t xml:space="preserve">Fix for the bug that prevented the complete duplication of extra-data between object </w:t>
+            </w:r>
+            <w:r>
+              <w:lastRenderedPageBreak/>
+              <w:t>references.</w:t>
             </w:r>
           </w:p>
         </w:tc>
@@ -12032,6 +12070,7 @@
               <w:pStyle w:val="TableContents"/>
             </w:pPr>
             <w:r>
+              <w:lastRenderedPageBreak/>
               <w:t>Plugin Author/Description Editing</w:t>
             </w:r>
           </w:p>
@@ -12151,11 +12190,7 @@
               <w:cnfStyle w:val="000000100000" w:firstRow="0" w:lastRow="0" w:firstColumn="0" w:lastColumn="0" w:oddVBand="0" w:evenVBand="0" w:oddHBand="1" w:evenHBand="0" w:firstRowFirstColumn="0" w:firstRowLastColumn="0" w:lastRowFirstColumn="0" w:lastRowLastColumn="0"/>
             </w:pPr>
             <w:r>
-              <w:t xml:space="preserve">Fix for the bug that broke usage reference counting when a form was referenced more than once by </w:t>
-            </w:r>
-            <w:r>
-              <w:lastRenderedPageBreak/>
-              <w:t>another.</w:t>
+              <w:t>Fix for the bug that broke usage reference counting when a form was referenced more than once by another.</w:t>
             </w:r>
           </w:p>
         </w:tc>
@@ -12172,7 +12207,6 @@
             </w:pPr>
             <w:proofErr w:type="spellStart"/>
             <w:r>
-              <w:lastRenderedPageBreak/>
               <w:t>Anim</w:t>
             </w:r>
             <w:proofErr w:type="spellEnd"/>
@@ -12451,7 +12485,11 @@
               <w:cnfStyle w:val="000000000000" w:firstRow="0" w:lastRow="0" w:firstColumn="0" w:lastColumn="0" w:oddVBand="0" w:evenVBand="0" w:oddHBand="0" w:evenHBand="0" w:firstRowFirstColumn="0" w:firstRowLastColumn="0" w:lastRowFirstColumn="0" w:lastRowLastColumn="0"/>
             </w:pPr>
             <w:r>
-              <w:t>Fix for the bug prevented NPC models from being updated correctly in the preview window after an item was removed from their inventory.</w:t>
+              <w:t xml:space="preserve">Fix for the bug prevented NPC models from being updated correctly in the preview window after an </w:t>
+            </w:r>
+            <w:r>
+              <w:lastRenderedPageBreak/>
+              <w:t>item was removed from their inventory.</w:t>
             </w:r>
           </w:p>
         </w:tc>
@@ -12470,6 +12508,7 @@
               <w:pStyle w:val="TableContents"/>
             </w:pPr>
             <w:r>
+              <w:lastRenderedPageBreak/>
               <w:t xml:space="preserve">Faction Ownership </w:t>
             </w:r>
             <w:proofErr w:type="gramStart"/>
@@ -12634,7 +12673,6 @@
               <w:pStyle w:val="TableContents"/>
             </w:pPr>
             <w:r>
-              <w:lastRenderedPageBreak/>
               <w:t>Landscape Texture Change</w:t>
             </w:r>
           </w:p>
@@ -12879,7 +12917,11 @@
               <w:cnfStyle w:val="000000100000" w:firstRow="0" w:lastRow="0" w:firstColumn="0" w:lastColumn="0" w:oddVBand="0" w:evenVBand="0" w:oddHBand="1" w:evenHBand="0" w:firstRowFirstColumn="0" w:firstRowLastColumn="0" w:lastRowFirstColumn="0" w:lastRowLastColumn="0"/>
             </w:pPr>
             <w:r>
-              <w:t>Fix for the bug that caused dirty editors when selecting cells in the Cell edit window.</w:t>
+              <w:t xml:space="preserve">Fix for the bug that caused dirty editors when </w:t>
+            </w:r>
+            <w:r>
+              <w:lastRenderedPageBreak/>
+              <w:t>selecting cells in the Cell edit window.</w:t>
             </w:r>
           </w:p>
         </w:tc>
@@ -12895,6 +12937,7 @@
               <w:pStyle w:val="TableContents"/>
             </w:pPr>
             <w:r>
+              <w:lastRenderedPageBreak/>
               <w:t xml:space="preserve">Superfluous Addition </w:t>
             </w:r>
             <w:proofErr w:type="gramStart"/>
@@ -13076,11 +13119,7 @@
               <w:cnfStyle w:val="000000100000" w:firstRow="0" w:lastRow="0" w:firstColumn="0" w:lastColumn="0" w:oddVBand="0" w:evenVBand="0" w:oddHBand="1" w:evenHBand="0" w:firstRowFirstColumn="0" w:firstRowLastColumn="0" w:lastRowFirstColumn="0" w:lastRowLastColumn="0"/>
             </w:pPr>
             <w:r>
-              <w:t xml:space="preserve">Fix for the bug that caused the "Path Grid Edit Mode" main menu/toolbar buttons to relinquish their </w:t>
-            </w:r>
-            <w:r>
-              <w:lastRenderedPageBreak/>
-              <w:t>toggled state occasionally for no reason.</w:t>
+              <w:t>Fix for the bug that caused the "Path Grid Edit Mode" main menu/toolbar buttons to relinquish their toggled state occasionally for no reason.</w:t>
             </w:r>
           </w:p>
         </w:tc>
@@ -13096,7 +13135,6 @@
               <w:pStyle w:val="TableContents"/>
             </w:pPr>
             <w:r>
-              <w:lastRenderedPageBreak/>
               <w:t>Path Grid Edit Mode Initialization</w:t>
             </w:r>
           </w:p>
@@ -13357,7 +13395,11 @@
               <w:cnfStyle w:val="000000100000" w:firstRow="0" w:lastRow="0" w:firstColumn="0" w:lastColumn="0" w:oddVBand="0" w:evenVBand="0" w:oddHBand="1" w:evenHBand="0" w:firstRowFirstColumn="0" w:firstRowLastColumn="0" w:lastRowFirstColumn="0" w:lastRowLastColumn="0"/>
             </w:pPr>
             <w:r>
-              <w:t>Fix for the bug that prevented the recursive loading of the active plugin’s master files during a plugin load operation.</w:t>
+              <w:t xml:space="preserve">Fix for the bug that prevented the recursive loading of the active plugin’s master files during a plugin </w:t>
+            </w:r>
+            <w:r>
+              <w:lastRenderedPageBreak/>
+              <w:t>load operation.</w:t>
             </w:r>
           </w:p>
         </w:tc>
@@ -13374,6 +13416,7 @@
             </w:pPr>
             <w:proofErr w:type="spellStart"/>
             <w:r>
+              <w:lastRenderedPageBreak/>
               <w:t>Color</w:t>
             </w:r>
             <w:proofErr w:type="spellEnd"/>
@@ -13609,11 +13652,7 @@
               <w:cnfStyle w:val="000000100000" w:firstRow="0" w:lastRow="0" w:firstColumn="0" w:lastColumn="0" w:oddVBand="0" w:evenVBand="0" w:oddHBand="1" w:evenHBand="0" w:firstRowFirstColumn="0" w:firstRowLastColumn="0" w:lastRowFirstColumn="0" w:lastRowLastColumn="0"/>
             </w:pPr>
             <w:r>
-              <w:t xml:space="preserve">Fix for the bug that occasionally caused a CTD when </w:t>
-            </w:r>
-            <w:r>
-              <w:lastRenderedPageBreak/>
-              <w:t xml:space="preserve">previewing textures without </w:t>
+              <w:t xml:space="preserve">Fix for the bug that occasionally caused a CTD when previewing textures without </w:t>
             </w:r>
             <w:proofErr w:type="spellStart"/>
             <w:r>
@@ -13637,7 +13676,6 @@
               <w:pStyle w:val="TableContents"/>
             </w:pPr>
             <w:r>
-              <w:lastRenderedPageBreak/>
               <w:t>NPC Face Texture Exporting</w:t>
             </w:r>
           </w:p>
@@ -13949,6 +13987,7 @@
               <w:pStyle w:val="TableContents"/>
             </w:pPr>
             <w:r>
+              <w:lastRenderedPageBreak/>
               <w:t>Render Window “Fall” Operation on Linked Path Grid Points</w:t>
             </w:r>
           </w:p>
@@ -14184,7 +14223,6 @@
               <w:pStyle w:val="TableContents"/>
             </w:pPr>
             <w:r>
-              <w:lastRenderedPageBreak/>
               <w:t>Data Dialog Save Corruption</w:t>
             </w:r>
           </w:p>
@@ -14289,6 +14327,7 @@
       </w:pPr>
       <w:bookmarkStart w:id="131" w:name="_Toc60165714"/>
       <w:r>
+        <w:lastRenderedPageBreak/>
         <w:t>Script Editor</w:t>
       </w:r>
       <w:bookmarkEnd w:id="131"/>
@@ -14355,7 +14394,6 @@
         <w:rPr>
           <w:noProof/>
         </w:rPr>
-        <w:lastRenderedPageBreak/>
         <w:drawing>
           <wp:inline distT="0" distB="0" distL="0" distR="0" wp14:anchorId="5856E201" wp14:editId="2198BF19">
             <wp:extent cx="6692900" cy="4427220"/>
@@ -14432,6 +14470,7 @@
         <w:pStyle w:val="BodyText"/>
       </w:pPr>
       <w:r>
+        <w:lastRenderedPageBreak/>
         <w:t xml:space="preserve">To quickly switch between tabs, the editor implements a </w:t>
       </w:r>
       <w:hyperlink w:anchor="_Shortcut_Keys" w:history="1">
@@ -14498,7 +14537,6 @@
         <w:rPr>
           <w:noProof/>
         </w:rPr>
-        <w:lastRenderedPageBreak/>
         <w:drawing>
           <wp:inline distT="0" distB="0" distL="0" distR="0" wp14:anchorId="66AF0981" wp14:editId="58C659F0">
             <wp:extent cx="6692900" cy="4157345"/>
@@ -14642,6 +14680,7 @@
         </w:numPr>
       </w:pPr>
       <w:r>
+        <w:lastRenderedPageBreak/>
         <w:t>Previous – Loads the previous script, if any.</w:t>
       </w:r>
     </w:p>
@@ -14690,7 +14729,6 @@
         </w:numPr>
       </w:pPr>
       <w:r>
-        <w:lastRenderedPageBreak/>
         <w:t>Delete – Opens the Select Script dialogue for script deletion.</w:t>
       </w:r>
       <w:r>
@@ -14864,6 +14902,7 @@
         </w:numPr>
       </w:pPr>
       <w:r>
+        <w:lastRenderedPageBreak/>
         <w:t>Find Results – Displays the last executed Find/Replace operation’s results. Double clicking on an item will move the caret to the appropriate line.</w:t>
       </w:r>
     </w:p>
@@ -14918,7 +14957,6 @@
         </w:numPr>
       </w:pPr>
       <w:r>
-        <w:lastRenderedPageBreak/>
         <w:t>Dump All Tabs – Saves all open workspaces to a selected folder as text files.</w:t>
       </w:r>
     </w:p>
@@ -15228,6 +15266,7 @@
         </w:numPr>
       </w:pPr>
       <w:r>
+        <w:lastRenderedPageBreak/>
         <w:t>Modify Variable Indices – Allows the modification of the current script’s variable indices. Double click on a variable in the list to modify its index.</w:t>
       </w:r>
     </w:p>
@@ -15268,7 +15307,6 @@
           <w:noProof/>
           <w:lang w:eastAsia="en-GB" w:bidi="ar-SA"/>
         </w:rPr>
-        <w:lastRenderedPageBreak/>
         <w:drawing>
           <wp:inline distT="0" distB="0" distL="0" distR="0" wp14:anchorId="2028F7EA" wp14:editId="5EBB8E8C">
             <wp:extent cx="5934075" cy="1533525"/>
@@ -15490,6 +15528,7 @@
         </w:numPr>
       </w:pPr>
       <w:r>
+        <w:lastRenderedPageBreak/>
         <w:t>Add Variable – Appends a new variable to the current script’s variable declaration block. If a string token is present at the context menu’s location, it is used as the name of the new variable.</w:t>
       </w:r>
     </w:p>
@@ -15538,7 +15577,6 @@
         </w:numPr>
       </w:pPr>
       <w:r>
-        <w:lastRenderedPageBreak/>
         <w:t>Developer Page – Context specific. Opens a developer specified link, if any, in the default web browser. Only displayed for identifiers of script commands from 3</w:t>
       </w:r>
       <w:r>
@@ -15850,6 +15888,7 @@
         <w:pStyle w:val="BodyText"/>
       </w:pPr>
       <w:r>
+        <w:lastRenderedPageBreak/>
         <w:t xml:space="preserve">IntelliSense displays its pop-up list as </w:t>
       </w:r>
       <w:r>
@@ -15906,7 +15945,6 @@
         </w:numPr>
       </w:pPr>
       <w:r>
-        <w:lastRenderedPageBreak/>
         <w:t>Commands – Descriptions include command alias, description, number of parameters, command source and return type</w:t>
       </w:r>
       <w:r>
@@ -16139,6 +16177,7 @@
         </w:numPr>
       </w:pPr>
       <w:r>
+        <w:lastRenderedPageBreak/>
         <w:t>Set or Let – Suggests local variables, global variables and quests.</w:t>
       </w:r>
       <w:r>
@@ -16195,7 +16234,6 @@
         </w:numPr>
       </w:pPr>
       <w:r>
-        <w:lastRenderedPageBreak/>
         <w:t>Call – Suggests user defined functions.</w:t>
       </w:r>
       <w:r>
@@ -16252,6 +16290,7 @@
         </w:numPr>
       </w:pPr>
       <w:r>
+        <w:lastRenderedPageBreak/>
         <w:t>Dot (.) – Suggests remote variables (variables in the script attached to the first operand) and script commands that require a calling reference.</w:t>
       </w:r>
       <w:r>
@@ -16396,6 +16435,7 @@
           <w:noProof/>
           <w:lang w:eastAsia="en-GB" w:bidi="ar-SA"/>
         </w:rPr>
+        <w:lastRenderedPageBreak/>
         <w:drawing>
           <wp:anchor distT="0" distB="0" distL="0" distR="0" simplePos="0" relativeHeight="251673600" behindDoc="0" locked="0" layoutInCell="1" allowOverlap="1" wp14:anchorId="5BD589ED" wp14:editId="2A194269">
             <wp:simplePos x="0" y="0"/>
@@ -16535,7 +16575,6 @@
         <w:pStyle w:val="BodyText"/>
       </w:pPr>
       <w:r>
-        <w:lastRenderedPageBreak/>
         <w:t>Right clicking on the snippet list-view brings up its context menu which can be used to add new snippets or remove existing ones. Similarly, the variable list-view’s context menu can be used to add/remove variables from the active snippet.</w:t>
       </w:r>
     </w:p>
@@ -16557,6 +16596,7 @@
           <w:noProof/>
           <w:lang w:eastAsia="en-GB" w:bidi="ar-SA"/>
         </w:rPr>
+        <w:lastRenderedPageBreak/>
         <w:drawing>
           <wp:inline distT="0" distB="0" distL="0" distR="0" wp14:anchorId="26156C8B" wp14:editId="1EF1E564">
             <wp:extent cx="3648075" cy="1466850"/>
@@ -16599,13 +16639,13 @@
         <w:pStyle w:val="Heading3"/>
       </w:pPr>
       <w:bookmarkStart w:id="138" w:name="__RefHeading__2292_880371398"/>
-      <w:bookmarkStart w:id="139" w:name="_Hlk60150604"/>
-      <w:bookmarkStart w:id="140" w:name="_Toc60165717"/>
+      <w:bookmarkStart w:id="139" w:name="_Toc60165717"/>
+      <w:bookmarkStart w:id="140" w:name="_Hlk60150604"/>
       <w:bookmarkEnd w:id="138"/>
       <w:r>
         <w:t>Script Validator</w:t>
       </w:r>
-      <w:bookmarkEnd w:id="140"/>
+      <w:bookmarkEnd w:id="139"/>
     </w:p>
     <w:p>
       <w:pPr>
@@ -16622,7 +16662,7 @@
         <w:t>The script validator catches errors that the vanilla script compiler doesn’t, namely:</w:t>
       </w:r>
     </w:p>
-    <w:bookmarkEnd w:id="139"/>
+    <w:bookmarkEnd w:id="140"/>
     <w:p>
       <w:pPr>
         <w:pStyle w:val="BulletedListtightspacing"/>
@@ -16935,7 +16975,6 @@
         </w:rPr>
       </w:pPr>
       <w:r>
-        <w:lastRenderedPageBreak/>
         <w:t>For example:</w:t>
       </w:r>
     </w:p>
@@ -17119,6 +17158,7 @@
           <w:b/>
           <w:bCs/>
         </w:rPr>
+        <w:lastRenderedPageBreak/>
         <w:t>Define</w:t>
       </w:r>
       <w:r>
@@ -17892,7 +17932,6 @@
           <w:sz w:val="20"/>
           <w:szCs w:val="20"/>
         </w:rPr>
-        <w:lastRenderedPageBreak/>
         <w:tab/>
         <w:t xml:space="preserve">float </w:t>
       </w:r>
@@ -18247,6 +18286,7 @@
           <w:sz w:val="20"/>
           <w:szCs w:val="20"/>
         </w:rPr>
+        <w:lastRenderedPageBreak/>
         <w:tab/>
         <w:t xml:space="preserve">begin </w:t>
       </w:r>
@@ -19017,7 +19057,6 @@
           <w:b/>
           <w:bCs/>
         </w:rPr>
-        <w:lastRenderedPageBreak/>
         <w:t>If</w:t>
       </w:r>
       <w:r>
@@ -19360,6 +19399,7 @@
           <w:sz w:val="20"/>
           <w:szCs w:val="20"/>
         </w:rPr>
+        <w:lastRenderedPageBreak/>
         <w:t>;}</w:t>
       </w:r>
     </w:p>
@@ -20357,15 +20397,15 @@
         <w:pStyle w:val="BodyText"/>
       </w:pPr>
       <w:r>
+        <w:t>Firstly, you select the scripts you’d like to synchronise to disk. There are no limits on the number of scripts that can be synced, nor must they be limited to a single source plugin file. Then, you select a working directory on your local drive that will act as the staging area for the synchronisation process. Finally, you click on the ‘Start syncing’ button to begin the process.</w:t>
+      </w:r>
+    </w:p>
+    <w:p>
+      <w:pPr>
+        <w:pStyle w:val="BodyText"/>
+      </w:pPr>
+      <w:r>
         <w:lastRenderedPageBreak/>
-        <w:t>Firstly, you select the scripts you’d like to synchronise to disk. There are no limits on the number of scripts that can be synced, nor must they be limited to a single source plugin file. Then, you select a working directory on your local drive that will act as the staging area for the synchronisation process. Finally, you click on the ‘Start syncing’ button to begin the process.</w:t>
-      </w:r>
-    </w:p>
-    <w:p>
-      <w:pPr>
-        <w:pStyle w:val="BodyText"/>
-      </w:pPr>
-      <w:r>
         <w:t>The CSE will then attempt to create two files for each of the selected scripts</w:t>
       </w:r>
       <w:r>
@@ -20423,10 +20463,7 @@
         <w:t xml:space="preserve"> will be updated with the synchronisation status and timestamps of each synchronised script. If automatic synchronisation of changes is enabled, any changes made to the local file will be (periodically) sent to the editor for compilation. If the script compiles successfully,</w:t>
       </w:r>
       <w:r>
-        <w:t xml:space="preserve"> </w:t>
-      </w:r>
-      <w:r>
-        <w:t>the script text in the parent plugin</w:t>
+        <w:t xml:space="preserve"> the script text in the parent plugin</w:t>
       </w:r>
       <w:r>
         <w:t xml:space="preserve"> is updated with the contents of the local file, and</w:t>
@@ -20665,7 +20702,6 @@
               <w:pStyle w:val="TableContents"/>
             </w:pPr>
             <w:r>
-              <w:lastRenderedPageBreak/>
               <w:t>CONTROL + T</w:t>
             </w:r>
           </w:p>
@@ -20726,6 +20762,7 @@
               <w:pStyle w:val="TableContents"/>
             </w:pPr>
             <w:r>
+              <w:lastRenderedPageBreak/>
               <w:t>CONTROL + TAB</w:t>
             </w:r>
           </w:p>
@@ -21286,7 +21323,6 @@
               <w:pStyle w:val="TableContents"/>
             </w:pPr>
             <w:r>
-              <w:lastRenderedPageBreak/>
               <w:t>CONTROL + F4</w:t>
             </w:r>
           </w:p>
@@ -21347,6 +21383,7 @@
               <w:pStyle w:val="TableContents"/>
             </w:pPr>
             <w:r>
+              <w:lastRenderedPageBreak/>
               <w:t>CONTROL + ENTER</w:t>
             </w:r>
           </w:p>
@@ -29424,7 +29461,7 @@
     <w:uiPriority w:val="72"/>
     <w:rsid w:val="00995778"/>
     <w:rPr>
-      <w:color w:val="000000" w:themeColor="text1"/>
+      <w:color w:val="979797" w:themeColor="text1"/>
     </w:rPr>
     <w:tblPr>
       <w:tblStyleRowBandSize w:val="1"/>
@@ -29437,12 +29474,12 @@
       <w:rPr>
         <w:b/>
         <w:bCs/>
-        <w:color w:val="FFFFFF" w:themeColor="background1"/>
+        <w:color w:val="1E1E1E" w:themeColor="background1"/>
       </w:rPr>
       <w:tblPr/>
       <w:tcPr>
         <w:tcBorders>
-          <w:bottom w:val="single" w:sz="12" w:space="0" w:color="FFFFFF" w:themeColor="background1"/>
+          <w:bottom w:val="single" w:sz="12" w:space="0" w:color="1E1E1E" w:themeColor="background1"/>
         </w:tcBorders>
         <w:shd w:val="clear" w:color="auto" w:fill="9E3A38" w:themeFill="accent2" w:themeFillShade="CC"/>
       </w:tcPr>
@@ -29456,9 +29493,9 @@
       <w:tblPr/>
       <w:tcPr>
         <w:tcBorders>
-          <w:top w:val="single" w:sz="12" w:space="0" w:color="000000" w:themeColor="text1"/>
+          <w:top w:val="single" w:sz="12" w:space="0" w:color="979797" w:themeColor="text1"/>
         </w:tcBorders>
-        <w:shd w:val="clear" w:color="auto" w:fill="FFFFFF" w:themeFill="background1"/>
+        <w:shd w:val="clear" w:color="auto" w:fill="1E1E1E" w:themeFill="background1"/>
       </w:tcPr>
     </w:tblStylePr>
     <w:tblStylePr w:type="firstCol">
@@ -29500,14 +29537,14 @@
     <w:uiPriority w:val="60"/>
     <w:rsid w:val="00C2040F"/>
     <w:rPr>
-      <w:color w:val="000000" w:themeColor="text1" w:themeShade="BF"/>
+      <w:color w:val="717171" w:themeColor="text1" w:themeShade="BF"/>
     </w:rPr>
     <w:tblPr>
       <w:tblStyleRowBandSize w:val="1"/>
       <w:tblStyleColBandSize w:val="1"/>
       <w:tblBorders>
-        <w:top w:val="single" w:sz="8" w:space="0" w:color="000000" w:themeColor="text1"/>
-        <w:bottom w:val="single" w:sz="8" w:space="0" w:color="000000" w:themeColor="text1"/>
+        <w:top w:val="single" w:sz="8" w:space="0" w:color="979797" w:themeColor="text1"/>
+        <w:bottom w:val="single" w:sz="8" w:space="0" w:color="979797" w:themeColor="text1"/>
       </w:tblBorders>
     </w:tblPr>
     <w:tblStylePr w:type="firstRow">
@@ -29521,9 +29558,9 @@
       <w:tblPr/>
       <w:tcPr>
         <w:tcBorders>
-          <w:top w:val="single" w:sz="8" w:space="0" w:color="000000" w:themeColor="text1"/>
+          <w:top w:val="single" w:sz="8" w:space="0" w:color="979797" w:themeColor="text1"/>
           <w:left w:val="nil"/>
-          <w:bottom w:val="single" w:sz="8" w:space="0" w:color="000000" w:themeColor="text1"/>
+          <w:bottom w:val="single" w:sz="8" w:space="0" w:color="979797" w:themeColor="text1"/>
           <w:right w:val="nil"/>
           <w:insideH w:val="nil"/>
           <w:insideV w:val="nil"/>
@@ -29541,9 +29578,9 @@
       <w:tblPr/>
       <w:tcPr>
         <w:tcBorders>
-          <w:top w:val="single" w:sz="8" w:space="0" w:color="000000" w:themeColor="text1"/>
+          <w:top w:val="single" w:sz="8" w:space="0" w:color="979797" w:themeColor="text1"/>
           <w:left w:val="nil"/>
-          <w:bottom w:val="single" w:sz="8" w:space="0" w:color="000000" w:themeColor="text1"/>
+          <w:bottom w:val="single" w:sz="8" w:space="0" w:color="979797" w:themeColor="text1"/>
           <w:right w:val="nil"/>
           <w:insideH w:val="nil"/>
           <w:insideV w:val="nil"/>
@@ -29571,7 +29608,7 @@
           <w:insideH w:val="nil"/>
           <w:insideV w:val="nil"/>
         </w:tcBorders>
-        <w:shd w:val="clear" w:color="auto" w:fill="C0C0C0" w:themeFill="text1" w:themeFillTint="3F"/>
+        <w:shd w:val="clear" w:color="auto" w:fill="E5E5E5" w:themeFill="text1" w:themeFillTint="3F"/>
       </w:tcPr>
     </w:tblStylePr>
     <w:tblStylePr w:type="band1Horz">
@@ -29583,7 +29620,7 @@
           <w:insideH w:val="nil"/>
           <w:insideV w:val="nil"/>
         </w:tcBorders>
-        <w:shd w:val="clear" w:color="auto" w:fill="C0C0C0" w:themeFill="text1" w:themeFillTint="3F"/>
+        <w:shd w:val="clear" w:color="auto" w:fill="E5E5E5" w:themeFill="text1" w:themeFillTint="3F"/>
       </w:tcPr>
     </w:tblStylePr>
   </w:style>

</xml_diff>